<commit_message>
Added an explanation of blogposts to the user manual
</commit_message>
<xml_diff>
--- a/User-Manual.docx
+++ b/User-Manual.docx
@@ -986,6 +986,13 @@
           <w:szCs w:val="22"/>
         </w:rPr>
         <w:t xml:space="preserve">8: The ‘Read More’ </w:t>
+      </w:r>
+      <w:r>
+        <w:rPr>
+          <w:sz w:val="22"/>
+          <w:szCs w:val="22"/>
+        </w:rPr>
+        <w:t xml:space="preserve">button will take you directly to a page containing the full blogpost and its related content. </w:t>
       </w:r>
     </w:p>
     <w:sectPr>

</xml_diff>

<commit_message>
Uploaded the complete user manual so far
</commit_message>
<xml_diff>
--- a/User-Manual.docx
+++ b/User-Manual.docx
@@ -544,7 +544,7 @@
                     <pic:cNvPicPr/>
                   </pic:nvPicPr>
                   <pic:blipFill>
-                    <a:blip r:embed="rId5" cstate="print">
+                    <a:blip r:embed="rId7" cstate="print">
                       <a:extLst>
                         <a:ext uri="{28A0092B-C50C-407E-A947-70E740481C1C}">
                           <a14:useLocalDpi xmlns:a14="http://schemas.microsoft.com/office/drawing/2010/main" val="0"/>
@@ -644,7 +644,7 @@
                     <pic:cNvPicPr/>
                   </pic:nvPicPr>
                   <pic:blipFill>
-                    <a:blip r:embed="rId6" cstate="print">
+                    <a:blip r:embed="rId8" cstate="print">
                       <a:extLst>
                         <a:ext uri="{28A0092B-C50C-407E-A947-70E740481C1C}">
                           <a14:useLocalDpi xmlns:a14="http://schemas.microsoft.com/office/drawing/2010/main" val="0"/>
@@ -1365,7 +1365,7 @@
                     <pic:cNvPicPr/>
                   </pic:nvPicPr>
                   <pic:blipFill>
-                    <a:blip r:embed="rId7">
+                    <a:blip r:embed="rId9">
                       <a:extLst>
                         <a:ext uri="{28A0092B-C50C-407E-A947-70E740481C1C}">
                           <a14:useLocalDpi xmlns:a14="http://schemas.microsoft.com/office/drawing/2010/main" val="0"/>
@@ -1575,7 +1575,7 @@
                     <pic:cNvPicPr/>
                   </pic:nvPicPr>
                   <pic:blipFill>
-                    <a:blip r:embed="rId8" cstate="print">
+                    <a:blip r:embed="rId10" cstate="print">
                       <a:extLst>
                         <a:ext uri="{28A0092B-C50C-407E-A947-70E740481C1C}">
                           <a14:useLocalDpi xmlns:a14="http://schemas.microsoft.com/office/drawing/2010/main" val="0"/>
@@ -1636,6 +1636,1032 @@
         </w:rPr>
       </w:pPr>
     </w:p>
+    <w:p>
+      <w:pPr>
+        <w:rPr>
+          <w:sz w:val="22"/>
+          <w:szCs w:val="22"/>
+        </w:rPr>
+      </w:pPr>
+    </w:p>
+    <w:p>
+      <w:pPr>
+        <w:rPr>
+          <w:sz w:val="22"/>
+          <w:szCs w:val="22"/>
+        </w:rPr>
+      </w:pPr>
+    </w:p>
+    <w:p>
+      <w:pPr>
+        <w:rPr>
+          <w:sz w:val="22"/>
+          <w:szCs w:val="22"/>
+        </w:rPr>
+      </w:pPr>
+    </w:p>
+    <w:p>
+      <w:pPr>
+        <w:rPr>
+          <w:sz w:val="22"/>
+          <w:szCs w:val="22"/>
+        </w:rPr>
+      </w:pPr>
+    </w:p>
+    <w:p>
+      <w:pPr>
+        <w:rPr>
+          <w:sz w:val="22"/>
+          <w:szCs w:val="22"/>
+        </w:rPr>
+      </w:pPr>
+    </w:p>
+    <w:p>
+      <w:pPr>
+        <w:rPr>
+          <w:sz w:val="22"/>
+          <w:szCs w:val="22"/>
+        </w:rPr>
+      </w:pPr>
+    </w:p>
+    <w:p>
+      <w:pPr>
+        <w:rPr>
+          <w:sz w:val="22"/>
+          <w:szCs w:val="22"/>
+        </w:rPr>
+      </w:pPr>
+    </w:p>
+    <w:p>
+      <w:pPr>
+        <w:rPr>
+          <w:sz w:val="22"/>
+          <w:szCs w:val="22"/>
+        </w:rPr>
+      </w:pPr>
+    </w:p>
+    <w:p>
+      <w:pPr>
+        <w:rPr>
+          <w:sz w:val="22"/>
+          <w:szCs w:val="22"/>
+        </w:rPr>
+      </w:pPr>
+    </w:p>
+    <w:p>
+      <w:pPr>
+        <w:rPr>
+          <w:sz w:val="22"/>
+          <w:szCs w:val="22"/>
+        </w:rPr>
+      </w:pPr>
+    </w:p>
+    <w:p>
+      <w:pPr>
+        <w:rPr>
+          <w:sz w:val="22"/>
+          <w:szCs w:val="22"/>
+        </w:rPr>
+      </w:pPr>
+    </w:p>
+    <w:p>
+      <w:pPr>
+        <w:rPr>
+          <w:sz w:val="22"/>
+          <w:szCs w:val="22"/>
+        </w:rPr>
+      </w:pPr>
+    </w:p>
+    <w:p>
+      <w:pPr>
+        <w:rPr>
+          <w:sz w:val="22"/>
+          <w:szCs w:val="22"/>
+        </w:rPr>
+      </w:pPr>
+    </w:p>
+    <w:p>
+      <w:pPr>
+        <w:rPr>
+          <w:sz w:val="22"/>
+          <w:szCs w:val="22"/>
+        </w:rPr>
+      </w:pPr>
+    </w:p>
+    <w:p>
+      <w:pPr>
+        <w:rPr>
+          <w:sz w:val="22"/>
+          <w:szCs w:val="22"/>
+        </w:rPr>
+      </w:pPr>
+    </w:p>
+    <w:p>
+      <w:pPr>
+        <w:rPr>
+          <w:sz w:val="22"/>
+          <w:szCs w:val="22"/>
+        </w:rPr>
+      </w:pPr>
+    </w:p>
+    <w:p>
+      <w:pPr>
+        <w:rPr>
+          <w:sz w:val="22"/>
+          <w:szCs w:val="22"/>
+        </w:rPr>
+      </w:pPr>
+    </w:p>
+    <w:p>
+      <w:pPr>
+        <w:rPr>
+          <w:sz w:val="22"/>
+          <w:szCs w:val="22"/>
+        </w:rPr>
+      </w:pPr>
+    </w:p>
+    <w:p>
+      <w:pPr>
+        <w:rPr>
+          <w:sz w:val="22"/>
+          <w:szCs w:val="22"/>
+        </w:rPr>
+      </w:pPr>
+    </w:p>
+    <w:p>
+      <w:pPr>
+        <w:rPr>
+          <w:sz w:val="22"/>
+          <w:szCs w:val="22"/>
+        </w:rPr>
+      </w:pPr>
+    </w:p>
+    <w:p>
+      <w:pPr>
+        <w:rPr>
+          <w:sz w:val="22"/>
+          <w:szCs w:val="22"/>
+        </w:rPr>
+      </w:pPr>
+    </w:p>
+    <w:p>
+      <w:pPr>
+        <w:rPr>
+          <w:sz w:val="22"/>
+          <w:szCs w:val="22"/>
+        </w:rPr>
+      </w:pPr>
+    </w:p>
+    <w:p>
+      <w:pPr>
+        <w:rPr>
+          <w:sz w:val="22"/>
+          <w:szCs w:val="22"/>
+        </w:rPr>
+      </w:pPr>
+    </w:p>
+    <w:p>
+      <w:pPr>
+        <w:rPr>
+          <w:sz w:val="22"/>
+          <w:szCs w:val="22"/>
+        </w:rPr>
+      </w:pPr>
+    </w:p>
+    <w:p>
+      <w:pPr>
+        <w:rPr>
+          <w:sz w:val="22"/>
+          <w:szCs w:val="22"/>
+        </w:rPr>
+      </w:pPr>
+    </w:p>
+    <w:p>
+      <w:pPr>
+        <w:rPr>
+          <w:sz w:val="22"/>
+          <w:szCs w:val="22"/>
+        </w:rPr>
+      </w:pPr>
+    </w:p>
+    <w:p>
+      <w:pPr>
+        <w:rPr>
+          <w:sz w:val="22"/>
+          <w:szCs w:val="22"/>
+        </w:rPr>
+      </w:pPr>
+    </w:p>
+    <w:p>
+      <w:pPr>
+        <w:rPr>
+          <w:sz w:val="22"/>
+          <w:szCs w:val="22"/>
+        </w:rPr>
+      </w:pPr>
+    </w:p>
+    <w:p>
+      <w:pPr>
+        <w:rPr>
+          <w:sz w:val="22"/>
+          <w:szCs w:val="22"/>
+        </w:rPr>
+      </w:pPr>
+    </w:p>
+    <w:p>
+      <w:pPr>
+        <w:rPr>
+          <w:sz w:val="22"/>
+          <w:szCs w:val="22"/>
+        </w:rPr>
+      </w:pPr>
+    </w:p>
+    <w:p>
+      <w:pPr>
+        <w:rPr>
+          <w:sz w:val="22"/>
+          <w:szCs w:val="22"/>
+        </w:rPr>
+      </w:pPr>
+    </w:p>
+    <w:p>
+      <w:pPr>
+        <w:rPr>
+          <w:sz w:val="22"/>
+          <w:szCs w:val="22"/>
+        </w:rPr>
+      </w:pPr>
+    </w:p>
+    <w:p>
+      <w:pPr>
+        <w:rPr>
+          <w:b/>
+          <w:bCs/>
+        </w:rPr>
+      </w:pPr>
+      <w:r>
+        <w:rPr>
+          <w:b/>
+          <w:bCs/>
+        </w:rPr>
+        <w:lastRenderedPageBreak/>
+        <w:t>Contact Us</w:t>
+      </w:r>
+    </w:p>
+    <w:p>
+      <w:pPr>
+        <w:rPr>
+          <w:sz w:val="22"/>
+          <w:szCs w:val="22"/>
+        </w:rPr>
+      </w:pPr>
+      <w:r>
+        <w:rPr>
+          <w:sz w:val="22"/>
+          <w:szCs w:val="22"/>
+        </w:rPr>
+        <w:drawing>
+          <wp:anchor distT="0" distB="0" distL="114300" distR="114300" simplePos="0" relativeHeight="251680768" behindDoc="0" locked="0" layoutInCell="1" allowOverlap="1" wp14:anchorId="1C53B703" wp14:editId="52A0A370">
+            <wp:simplePos x="0" y="0"/>
+            <wp:positionH relativeFrom="column">
+              <wp:posOffset>3535681</wp:posOffset>
+            </wp:positionH>
+            <wp:positionV relativeFrom="paragraph">
+              <wp:posOffset>153739</wp:posOffset>
+            </wp:positionV>
+            <wp:extent cx="2645410" cy="1745631"/>
+            <wp:effectExtent l="0" t="0" r="0" b="0"/>
+            <wp:wrapSquare wrapText="bothSides"/>
+            <wp:docPr id="18" name="Picture 18"/>
+            <wp:cNvGraphicFramePr>
+              <a:graphicFrameLocks xmlns:a="http://schemas.openxmlformats.org/drawingml/2006/main" noChangeAspect="1"/>
+            </wp:cNvGraphicFramePr>
+            <a:graphic xmlns:a="http://schemas.openxmlformats.org/drawingml/2006/main">
+              <a:graphicData uri="http://schemas.openxmlformats.org/drawingml/2006/picture">
+                <pic:pic xmlns:pic="http://schemas.openxmlformats.org/drawingml/2006/picture">
+                  <pic:nvPicPr>
+                    <pic:cNvPr id="1" name=""/>
+                    <pic:cNvPicPr/>
+                  </pic:nvPicPr>
+                  <pic:blipFill>
+                    <a:blip r:embed="rId11" cstate="print">
+                      <a:extLst>
+                        <a:ext uri="{28A0092B-C50C-407E-A947-70E740481C1C}">
+                          <a14:useLocalDpi xmlns:a14="http://schemas.microsoft.com/office/drawing/2010/main" val="0"/>
+                        </a:ext>
+                      </a:extLst>
+                    </a:blip>
+                    <a:stretch>
+                      <a:fillRect/>
+                    </a:stretch>
+                  </pic:blipFill>
+                  <pic:spPr>
+                    <a:xfrm>
+                      <a:off x="0" y="0"/>
+                      <a:ext cx="2645410" cy="1745631"/>
+                    </a:xfrm>
+                    <a:prstGeom prst="rect">
+                      <a:avLst/>
+                    </a:prstGeom>
+                  </pic:spPr>
+                </pic:pic>
+              </a:graphicData>
+            </a:graphic>
+            <wp14:sizeRelH relativeFrom="page">
+              <wp14:pctWidth>0</wp14:pctWidth>
+            </wp14:sizeRelH>
+            <wp14:sizeRelV relativeFrom="page">
+              <wp14:pctHeight>0</wp14:pctHeight>
+            </wp14:sizeRelV>
+          </wp:anchor>
+        </w:drawing>
+      </w:r>
+    </w:p>
+    <w:p>
+      <w:pPr>
+        <w:rPr>
+          <w:sz w:val="22"/>
+          <w:szCs w:val="22"/>
+        </w:rPr>
+      </w:pPr>
+      <w:r>
+        <w:rPr>
+          <w:b/>
+          <w:bCs/>
+          <w:noProof/>
+        </w:rPr>
+        <mc:AlternateContent>
+          <mc:Choice Requires="wps">
+            <w:drawing>
+              <wp:anchor distT="0" distB="0" distL="114300" distR="114300" simplePos="0" relativeHeight="251682816" behindDoc="0" locked="0" layoutInCell="1" allowOverlap="1" wp14:anchorId="77AAE61D" wp14:editId="724ACBFC">
+                <wp:simplePos x="0" y="0"/>
+                <wp:positionH relativeFrom="column">
+                  <wp:posOffset>3535680</wp:posOffset>
+                </wp:positionH>
+                <wp:positionV relativeFrom="paragraph">
+                  <wp:posOffset>744220</wp:posOffset>
+                </wp:positionV>
+                <wp:extent cx="412115" cy="291465"/>
+                <wp:effectExtent l="0" t="0" r="0" b="0"/>
+                <wp:wrapNone/>
+                <wp:docPr id="4" name="Text Box 4"/>
+                <wp:cNvGraphicFramePr/>
+                <a:graphic xmlns:a="http://schemas.openxmlformats.org/drawingml/2006/main">
+                  <a:graphicData uri="http://schemas.microsoft.com/office/word/2010/wordprocessingShape">
+                    <wps:wsp>
+                      <wps:cNvSpPr txBox="1"/>
+                      <wps:spPr>
+                        <a:xfrm>
+                          <a:off x="0" y="0"/>
+                          <a:ext cx="412115" cy="291465"/>
+                        </a:xfrm>
+                        <a:prstGeom prst="rect">
+                          <a:avLst/>
+                        </a:prstGeom>
+                        <a:noFill/>
+                        <a:ln w="6350">
+                          <a:noFill/>
+                        </a:ln>
+                      </wps:spPr>
+                      <wps:txbx>
+                        <w:txbxContent>
+                          <w:p>
+                            <w:pPr>
+                              <w:rPr>
+                                <w:color w:val="4472C4" w:themeColor="accent1"/>
+                              </w:rPr>
+                            </w:pPr>
+                            <w:r>
+                              <w:rPr>
+                                <w:color w:val="4472C4" w:themeColor="accent1"/>
+                              </w:rPr>
+                              <w:t>10</w:t>
+                            </w:r>
+                          </w:p>
+                          <w:p>
+                            <w:pPr>
+                              <w:rPr>
+                                <w:color w:val="4472C4" w:themeColor="accent1"/>
+                              </w:rPr>
+                            </w:pPr>
+                          </w:p>
+                        </w:txbxContent>
+                      </wps:txbx>
+                      <wps:bodyPr rot="0" spcFirstLastPara="0" vertOverflow="overflow" horzOverflow="overflow" vert="horz" wrap="square" lIns="91440" tIns="45720" rIns="91440" bIns="45720" numCol="1" spcCol="0" rtlCol="0" fromWordArt="0" anchor="t" anchorCtr="0" forceAA="0" compatLnSpc="1">
+                        <a:prstTxWarp prst="textNoShape">
+                          <a:avLst/>
+                        </a:prstTxWarp>
+                        <a:noAutofit/>
+                      </wps:bodyPr>
+                    </wps:wsp>
+                  </a:graphicData>
+                </a:graphic>
+                <wp14:sizeRelH relativeFrom="margin">
+                  <wp14:pctWidth>0</wp14:pctWidth>
+                </wp14:sizeRelH>
+                <wp14:sizeRelV relativeFrom="margin">
+                  <wp14:pctHeight>0</wp14:pctHeight>
+                </wp14:sizeRelV>
+              </wp:anchor>
+            </w:drawing>
+          </mc:Choice>
+          <mc:Fallback>
+            <w:pict>
+              <v:shapetype w14:anchorId="77AAE61D" id="_x0000_t202" coordsize="21600,21600" o:spt="202" path="m,l,21600r21600,l21600,xe">
+                <v:stroke joinstyle="miter"/>
+                <v:path gradientshapeok="t" o:connecttype="rect"/>
+              </v:shapetype>
+              <v:shape id="Text Box 4" o:spid="_x0000_s1035" type="#_x0000_t202" style="position:absolute;margin-left:278.4pt;margin-top:58.6pt;width:32.45pt;height:22.95pt;z-index:251682816;visibility:visible;mso-wrap-style:square;mso-width-percent:0;mso-height-percent:0;mso-wrap-distance-left:9pt;mso-wrap-distance-top:0;mso-wrap-distance-right:9pt;mso-wrap-distance-bottom:0;mso-position-horizontal:absolute;mso-position-horizontal-relative:text;mso-position-vertical:absolute;mso-position-vertical-relative:text;mso-width-percent:0;mso-height-percent:0;mso-width-relative:margin;mso-height-relative:margin;v-text-anchor:top" o:gfxdata="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" filled="f" stroked="f" strokeweight=".5pt">
+                <v:textbox>
+                  <w:txbxContent>
+                    <w:p>
+                      <w:pPr>
+                        <w:rPr>
+                          <w:color w:val="4472C4" w:themeColor="accent1"/>
+                        </w:rPr>
+                      </w:pPr>
+                      <w:r>
+                        <w:rPr>
+                          <w:color w:val="4472C4" w:themeColor="accent1"/>
+                        </w:rPr>
+                        <w:t>10</w:t>
+                      </w:r>
+                    </w:p>
+                    <w:p>
+                      <w:pPr>
+                        <w:rPr>
+                          <w:color w:val="4472C4" w:themeColor="accent1"/>
+                        </w:rPr>
+                      </w:pPr>
+                    </w:p>
+                  </w:txbxContent>
+                </v:textbox>
+              </v:shape>
+            </w:pict>
+          </mc:Fallback>
+        </mc:AlternateContent>
+      </w:r>
+      <w:r>
+        <w:rPr>
+          <w:b/>
+          <w:bCs/>
+          <w:noProof/>
+        </w:rPr>
+        <mc:AlternateContent>
+          <mc:Choice Requires="wps">
+            <w:drawing>
+              <wp:anchor distT="0" distB="0" distL="114300" distR="114300" simplePos="0" relativeHeight="251681792" behindDoc="0" locked="0" layoutInCell="1" allowOverlap="1" wp14:anchorId="3A8080A7" wp14:editId="6ED4551E">
+                <wp:simplePos x="0" y="0"/>
+                <wp:positionH relativeFrom="column">
+                  <wp:posOffset>3583940</wp:posOffset>
+                </wp:positionH>
+                <wp:positionV relativeFrom="paragraph">
+                  <wp:posOffset>367030</wp:posOffset>
+                </wp:positionV>
+                <wp:extent cx="258445" cy="291465"/>
+                <wp:effectExtent l="0" t="0" r="0" b="0"/>
+                <wp:wrapNone/>
+                <wp:docPr id="19" name="Text Box 19"/>
+                <wp:cNvGraphicFramePr/>
+                <a:graphic xmlns:a="http://schemas.openxmlformats.org/drawingml/2006/main">
+                  <a:graphicData uri="http://schemas.microsoft.com/office/word/2010/wordprocessingShape">
+                    <wps:wsp>
+                      <wps:cNvSpPr txBox="1"/>
+                      <wps:spPr>
+                        <a:xfrm>
+                          <a:off x="0" y="0"/>
+                          <a:ext cx="258445" cy="291465"/>
+                        </a:xfrm>
+                        <a:prstGeom prst="rect">
+                          <a:avLst/>
+                        </a:prstGeom>
+                        <a:noFill/>
+                        <a:ln w="6350">
+                          <a:noFill/>
+                        </a:ln>
+                      </wps:spPr>
+                      <wps:txbx>
+                        <w:txbxContent>
+                          <w:p>
+                            <w:pPr>
+                              <w:rPr>
+                                <w:color w:val="4472C4" w:themeColor="accent1"/>
+                              </w:rPr>
+                            </w:pPr>
+                            <w:r>
+                              <w:rPr>
+                                <w:color w:val="4472C4" w:themeColor="accent1"/>
+                              </w:rPr>
+                              <w:t>9</w:t>
+                            </w:r>
+                          </w:p>
+                          <w:p>
+                            <w:pPr>
+                              <w:rPr>
+                                <w:color w:val="4472C4" w:themeColor="accent1"/>
+                              </w:rPr>
+                            </w:pPr>
+                          </w:p>
+                        </w:txbxContent>
+                      </wps:txbx>
+                      <wps:bodyPr rot="0" spcFirstLastPara="0" vertOverflow="overflow" horzOverflow="overflow" vert="horz" wrap="square" lIns="91440" tIns="45720" rIns="91440" bIns="45720" numCol="1" spcCol="0" rtlCol="0" fromWordArt="0" anchor="t" anchorCtr="0" forceAA="0" compatLnSpc="1">
+                        <a:prstTxWarp prst="textNoShape">
+                          <a:avLst/>
+                        </a:prstTxWarp>
+                        <a:noAutofit/>
+                      </wps:bodyPr>
+                    </wps:wsp>
+                  </a:graphicData>
+                </a:graphic>
+                <wp14:sizeRelH relativeFrom="margin">
+                  <wp14:pctWidth>0</wp14:pctWidth>
+                </wp14:sizeRelH>
+                <wp14:sizeRelV relativeFrom="margin">
+                  <wp14:pctHeight>0</wp14:pctHeight>
+                </wp14:sizeRelV>
+              </wp:anchor>
+            </w:drawing>
+          </mc:Choice>
+          <mc:Fallback>
+            <w:pict>
+              <v:shape w14:anchorId="3A8080A7" id="Text Box 19" o:spid="_x0000_s1036" type="#_x0000_t202" style="position:absolute;margin-left:282.2pt;margin-top:28.9pt;width:20.35pt;height:22.95pt;z-index:251681792;visibility:visible;mso-wrap-style:square;mso-width-percent:0;mso-height-percent:0;mso-wrap-distance-left:9pt;mso-wrap-distance-top:0;mso-wrap-distance-right:9pt;mso-wrap-distance-bottom:0;mso-position-horizontal:absolute;mso-position-horizontal-relative:text;mso-position-vertical:absolute;mso-position-vertical-relative:text;mso-width-percent:0;mso-height-percent:0;mso-width-relative:margin;mso-height-relative:margin;v-text-anchor:top" o:gfxdata="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" filled="f" stroked="f" strokeweight=".5pt">
+                <v:textbox>
+                  <w:txbxContent>
+                    <w:p>
+                      <w:pPr>
+                        <w:rPr>
+                          <w:color w:val="4472C4" w:themeColor="accent1"/>
+                        </w:rPr>
+                      </w:pPr>
+                      <w:r>
+                        <w:rPr>
+                          <w:color w:val="4472C4" w:themeColor="accent1"/>
+                        </w:rPr>
+                        <w:t>9</w:t>
+                      </w:r>
+                    </w:p>
+                    <w:p>
+                      <w:pPr>
+                        <w:rPr>
+                          <w:color w:val="4472C4" w:themeColor="accent1"/>
+                        </w:rPr>
+                      </w:pPr>
+                    </w:p>
+                  </w:txbxContent>
+                </v:textbox>
+              </v:shape>
+            </w:pict>
+          </mc:Fallback>
+        </mc:AlternateContent>
+      </w:r>
+      <w:r>
+        <w:rPr>
+          <w:b/>
+          <w:bCs/>
+          <w:noProof/>
+        </w:rPr>
+        <mc:AlternateContent>
+          <mc:Choice Requires="wps">
+            <w:drawing>
+              <wp:anchor distT="0" distB="0" distL="114300" distR="114300" simplePos="0" relativeHeight="251683840" behindDoc="0" locked="0" layoutInCell="1" allowOverlap="1" wp14:anchorId="62D2408E" wp14:editId="37036DB7">
+                <wp:simplePos x="0" y="0"/>
+                <wp:positionH relativeFrom="column">
+                  <wp:posOffset>3535681</wp:posOffset>
+                </wp:positionH>
+                <wp:positionV relativeFrom="paragraph">
+                  <wp:posOffset>1141164</wp:posOffset>
+                </wp:positionV>
+                <wp:extent cx="362539" cy="291465"/>
+                <wp:effectExtent l="0" t="0" r="0" b="0"/>
+                <wp:wrapNone/>
+                <wp:docPr id="21" name="Text Box 21"/>
+                <wp:cNvGraphicFramePr/>
+                <a:graphic xmlns:a="http://schemas.openxmlformats.org/drawingml/2006/main">
+                  <a:graphicData uri="http://schemas.microsoft.com/office/word/2010/wordprocessingShape">
+                    <wps:wsp>
+                      <wps:cNvSpPr txBox="1"/>
+                      <wps:spPr>
+                        <a:xfrm>
+                          <a:off x="0" y="0"/>
+                          <a:ext cx="362539" cy="291465"/>
+                        </a:xfrm>
+                        <a:prstGeom prst="rect">
+                          <a:avLst/>
+                        </a:prstGeom>
+                        <a:noFill/>
+                        <a:ln w="6350">
+                          <a:noFill/>
+                        </a:ln>
+                      </wps:spPr>
+                      <wps:txbx>
+                        <w:txbxContent>
+                          <w:p>
+                            <w:pPr>
+                              <w:rPr>
+                                <w:color w:val="4472C4" w:themeColor="accent1"/>
+                              </w:rPr>
+                            </w:pPr>
+                            <w:r>
+                              <w:rPr>
+                                <w:color w:val="4472C4" w:themeColor="accent1"/>
+                              </w:rPr>
+                              <w:t>11</w:t>
+                            </w:r>
+                          </w:p>
+                          <w:p>
+                            <w:pPr>
+                              <w:rPr>
+                                <w:color w:val="4472C4" w:themeColor="accent1"/>
+                              </w:rPr>
+                            </w:pPr>
+                          </w:p>
+                        </w:txbxContent>
+                      </wps:txbx>
+                      <wps:bodyPr rot="0" spcFirstLastPara="0" vertOverflow="overflow" horzOverflow="overflow" vert="horz" wrap="square" lIns="91440" tIns="45720" rIns="91440" bIns="45720" numCol="1" spcCol="0" rtlCol="0" fromWordArt="0" anchor="t" anchorCtr="0" forceAA="0" compatLnSpc="1">
+                        <a:prstTxWarp prst="textNoShape">
+                          <a:avLst/>
+                        </a:prstTxWarp>
+                        <a:noAutofit/>
+                      </wps:bodyPr>
+                    </wps:wsp>
+                  </a:graphicData>
+                </a:graphic>
+                <wp14:sizeRelH relativeFrom="margin">
+                  <wp14:pctWidth>0</wp14:pctWidth>
+                </wp14:sizeRelH>
+                <wp14:sizeRelV relativeFrom="margin">
+                  <wp14:pctHeight>0</wp14:pctHeight>
+                </wp14:sizeRelV>
+              </wp:anchor>
+            </w:drawing>
+          </mc:Choice>
+          <mc:Fallback>
+            <w:pict>
+              <v:shape w14:anchorId="62D2408E" id="Text Box 21" o:spid="_x0000_s1037" type="#_x0000_t202" style="position:absolute;margin-left:278.4pt;margin-top:89.85pt;width:28.55pt;height:22.95pt;z-index:251683840;visibility:visible;mso-wrap-style:square;mso-width-percent:0;mso-height-percent:0;mso-wrap-distance-left:9pt;mso-wrap-distance-top:0;mso-wrap-distance-right:9pt;mso-wrap-distance-bottom:0;mso-position-horizontal:absolute;mso-position-horizontal-relative:text;mso-position-vertical:absolute;mso-position-vertical-relative:text;mso-width-percent:0;mso-height-percent:0;mso-width-relative:margin;mso-height-relative:margin;v-text-anchor:top" o:gfxdata="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" filled="f" stroked="f" strokeweight=".5pt">
+                <v:textbox>
+                  <w:txbxContent>
+                    <w:p>
+                      <w:pPr>
+                        <w:rPr>
+                          <w:color w:val="4472C4" w:themeColor="accent1"/>
+                        </w:rPr>
+                      </w:pPr>
+                      <w:r>
+                        <w:rPr>
+                          <w:color w:val="4472C4" w:themeColor="accent1"/>
+                        </w:rPr>
+                        <w:t>11</w:t>
+                      </w:r>
+                    </w:p>
+                    <w:p>
+                      <w:pPr>
+                        <w:rPr>
+                          <w:color w:val="4472C4" w:themeColor="accent1"/>
+                        </w:rPr>
+                      </w:pPr>
+                    </w:p>
+                  </w:txbxContent>
+                </v:textbox>
+              </v:shape>
+            </w:pict>
+          </mc:Fallback>
+        </mc:AlternateContent>
+      </w:r>
+      <w:r>
+        <w:rPr>
+          <w:sz w:val="22"/>
+          <w:szCs w:val="22"/>
+        </w:rPr>
+        <w:t xml:space="preserve">9-11: This form is available on the contact us page this will allow a user to submit any questions that they may have directly to you through an online form. </w:t>
+      </w:r>
+    </w:p>
+    <w:p>
+      <w:pPr>
+        <w:rPr>
+          <w:sz w:val="22"/>
+          <w:szCs w:val="22"/>
+        </w:rPr>
+      </w:pPr>
+      <w:r>
+        <w:rPr>
+          <w:sz w:val="22"/>
+          <w:szCs w:val="22"/>
+        </w:rPr>
+        <w:drawing>
+          <wp:anchor distT="0" distB="0" distL="114300" distR="114300" simplePos="0" relativeHeight="251684864" behindDoc="0" locked="0" layoutInCell="1" allowOverlap="1" wp14:anchorId="1994CF10" wp14:editId="7CD85A85">
+            <wp:simplePos x="0" y="0"/>
+            <wp:positionH relativeFrom="column">
+              <wp:posOffset>4059716</wp:posOffset>
+            </wp:positionH>
+            <wp:positionV relativeFrom="paragraph">
+              <wp:posOffset>1356980</wp:posOffset>
+            </wp:positionV>
+            <wp:extent cx="1606224" cy="3057180"/>
+            <wp:effectExtent l="0" t="0" r="0" b="3810"/>
+            <wp:wrapSquare wrapText="bothSides"/>
+            <wp:docPr id="22" name="Picture 22"/>
+            <wp:cNvGraphicFramePr>
+              <a:graphicFrameLocks xmlns:a="http://schemas.openxmlformats.org/drawingml/2006/main" noChangeAspect="1"/>
+            </wp:cNvGraphicFramePr>
+            <a:graphic xmlns:a="http://schemas.openxmlformats.org/drawingml/2006/main">
+              <a:graphicData uri="http://schemas.openxmlformats.org/drawingml/2006/picture">
+                <pic:pic xmlns:pic="http://schemas.openxmlformats.org/drawingml/2006/picture">
+                  <pic:nvPicPr>
+                    <pic:cNvPr id="1" name=""/>
+                    <pic:cNvPicPr/>
+                  </pic:nvPicPr>
+                  <pic:blipFill>
+                    <a:blip r:embed="rId12" cstate="print">
+                      <a:extLst>
+                        <a:ext uri="{28A0092B-C50C-407E-A947-70E740481C1C}">
+                          <a14:useLocalDpi xmlns:a14="http://schemas.microsoft.com/office/drawing/2010/main" val="0"/>
+                        </a:ext>
+                      </a:extLst>
+                    </a:blip>
+                    <a:stretch>
+                      <a:fillRect/>
+                    </a:stretch>
+                  </pic:blipFill>
+                  <pic:spPr>
+                    <a:xfrm>
+                      <a:off x="0" y="0"/>
+                      <a:ext cx="1606224" cy="3057180"/>
+                    </a:xfrm>
+                    <a:prstGeom prst="rect">
+                      <a:avLst/>
+                    </a:prstGeom>
+                  </pic:spPr>
+                </pic:pic>
+              </a:graphicData>
+            </a:graphic>
+            <wp14:sizeRelH relativeFrom="page">
+              <wp14:pctWidth>0</wp14:pctWidth>
+            </wp14:sizeRelH>
+            <wp14:sizeRelV relativeFrom="page">
+              <wp14:pctHeight>0</wp14:pctHeight>
+            </wp14:sizeRelV>
+          </wp:anchor>
+        </w:drawing>
+      </w:r>
+    </w:p>
+    <w:p>
+      <w:pPr>
+        <w:rPr>
+          <w:sz w:val="22"/>
+          <w:szCs w:val="22"/>
+        </w:rPr>
+      </w:pPr>
+    </w:p>
+    <w:p>
+      <w:pPr>
+        <w:rPr>
+          <w:sz w:val="22"/>
+          <w:szCs w:val="22"/>
+        </w:rPr>
+      </w:pPr>
+    </w:p>
+    <w:p>
+      <w:pPr>
+        <w:rPr>
+          <w:sz w:val="22"/>
+          <w:szCs w:val="22"/>
+        </w:rPr>
+      </w:pPr>
+    </w:p>
+    <w:p>
+      <w:pPr>
+        <w:rPr>
+          <w:sz w:val="22"/>
+          <w:szCs w:val="22"/>
+        </w:rPr>
+      </w:pPr>
+    </w:p>
+    <w:p>
+      <w:pPr>
+        <w:rPr>
+          <w:sz w:val="22"/>
+          <w:szCs w:val="22"/>
+        </w:rPr>
+      </w:pPr>
+    </w:p>
+    <w:p>
+      <w:pPr>
+        <w:rPr>
+          <w:sz w:val="22"/>
+          <w:szCs w:val="22"/>
+        </w:rPr>
+      </w:pPr>
+    </w:p>
+    <w:p>
+      <w:pPr>
+        <w:rPr>
+          <w:sz w:val="22"/>
+          <w:szCs w:val="22"/>
+        </w:rPr>
+      </w:pPr>
+    </w:p>
+    <w:p>
+      <w:pPr>
+        <w:rPr>
+          <w:sz w:val="22"/>
+          <w:szCs w:val="22"/>
+        </w:rPr>
+      </w:pPr>
+      <w:r>
+        <w:rPr>
+          <w:b/>
+          <w:bCs/>
+          <w:noProof/>
+        </w:rPr>
+        <mc:AlternateContent>
+          <mc:Choice Requires="wps">
+            <w:drawing>
+              <wp:anchor distT="0" distB="0" distL="114300" distR="114300" simplePos="0" relativeHeight="251685888" behindDoc="0" locked="0" layoutInCell="1" allowOverlap="1" wp14:anchorId="1315ABFC" wp14:editId="4173AC34">
+                <wp:simplePos x="0" y="0"/>
+                <wp:positionH relativeFrom="column">
+                  <wp:posOffset>4057780</wp:posOffset>
+                </wp:positionH>
+                <wp:positionV relativeFrom="paragraph">
+                  <wp:posOffset>51175</wp:posOffset>
+                </wp:positionV>
+                <wp:extent cx="362539" cy="291465"/>
+                <wp:effectExtent l="0" t="0" r="0" b="0"/>
+                <wp:wrapNone/>
+                <wp:docPr id="23" name="Text Box 23"/>
+                <wp:cNvGraphicFramePr/>
+                <a:graphic xmlns:a="http://schemas.openxmlformats.org/drawingml/2006/main">
+                  <a:graphicData uri="http://schemas.microsoft.com/office/word/2010/wordprocessingShape">
+                    <wps:wsp>
+                      <wps:cNvSpPr txBox="1"/>
+                      <wps:spPr>
+                        <a:xfrm>
+                          <a:off x="0" y="0"/>
+                          <a:ext cx="362539" cy="291465"/>
+                        </a:xfrm>
+                        <a:prstGeom prst="rect">
+                          <a:avLst/>
+                        </a:prstGeom>
+                        <a:noFill/>
+                        <a:ln w="6350">
+                          <a:noFill/>
+                        </a:ln>
+                      </wps:spPr>
+                      <wps:txbx>
+                        <w:txbxContent>
+                          <w:p>
+                            <w:pPr>
+                              <w:rPr>
+                                <w:color w:val="4472C4" w:themeColor="accent1"/>
+                              </w:rPr>
+                            </w:pPr>
+                            <w:r>
+                              <w:rPr>
+                                <w:color w:val="4472C4" w:themeColor="accent1"/>
+                              </w:rPr>
+                              <w:t>12</w:t>
+                            </w:r>
+                          </w:p>
+                        </w:txbxContent>
+                      </wps:txbx>
+                      <wps:bodyPr rot="0" spcFirstLastPara="0" vertOverflow="overflow" horzOverflow="overflow" vert="horz" wrap="square" lIns="91440" tIns="45720" rIns="91440" bIns="45720" numCol="1" spcCol="0" rtlCol="0" fromWordArt="0" anchor="t" anchorCtr="0" forceAA="0" compatLnSpc="1">
+                        <a:prstTxWarp prst="textNoShape">
+                          <a:avLst/>
+                        </a:prstTxWarp>
+                        <a:noAutofit/>
+                      </wps:bodyPr>
+                    </wps:wsp>
+                  </a:graphicData>
+                </a:graphic>
+                <wp14:sizeRelH relativeFrom="margin">
+                  <wp14:pctWidth>0</wp14:pctWidth>
+                </wp14:sizeRelH>
+                <wp14:sizeRelV relativeFrom="margin">
+                  <wp14:pctHeight>0</wp14:pctHeight>
+                </wp14:sizeRelV>
+              </wp:anchor>
+            </w:drawing>
+          </mc:Choice>
+          <mc:Fallback>
+            <w:pict>
+              <v:shape w14:anchorId="1315ABFC" id="Text Box 23" o:spid="_x0000_s1038" type="#_x0000_t202" style="position:absolute;margin-left:319.5pt;margin-top:4.05pt;width:28.55pt;height:22.95pt;z-index:251685888;visibility:visible;mso-wrap-style:square;mso-width-percent:0;mso-height-percent:0;mso-wrap-distance-left:9pt;mso-wrap-distance-top:0;mso-wrap-distance-right:9pt;mso-wrap-distance-bottom:0;mso-position-horizontal:absolute;mso-position-horizontal-relative:text;mso-position-vertical:absolute;mso-position-vertical-relative:text;mso-width-percent:0;mso-height-percent:0;mso-width-relative:margin;mso-height-relative:margin;v-text-anchor:top" o:gfxdata="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" filled="f" stroked="f" strokeweight=".5pt">
+                <v:textbox>
+                  <w:txbxContent>
+                    <w:p>
+                      <w:pPr>
+                        <w:rPr>
+                          <w:color w:val="4472C4" w:themeColor="accent1"/>
+                        </w:rPr>
+                      </w:pPr>
+                      <w:r>
+                        <w:rPr>
+                          <w:color w:val="4472C4" w:themeColor="accent1"/>
+                        </w:rPr>
+                        <w:t>12</w:t>
+                      </w:r>
+                    </w:p>
+                  </w:txbxContent>
+                </v:textbox>
+              </v:shape>
+            </w:pict>
+          </mc:Fallback>
+        </mc:AlternateContent>
+      </w:r>
+    </w:p>
+    <w:p>
+      <w:pPr>
+        <w:rPr>
+          <w:sz w:val="22"/>
+          <w:szCs w:val="22"/>
+        </w:rPr>
+      </w:pPr>
+      <w:r>
+        <w:rPr>
+          <w:sz w:val="22"/>
+          <w:szCs w:val="22"/>
+        </w:rPr>
+        <w:t xml:space="preserve">12: Other contact information is also available on this </w:t>
+      </w:r>
+      <w:proofErr w:type="gramStart"/>
+      <w:r>
+        <w:rPr>
+          <w:sz w:val="22"/>
+          <w:szCs w:val="22"/>
+        </w:rPr>
+        <w:t>page,</w:t>
+      </w:r>
+      <w:proofErr w:type="gramEnd"/>
+      <w:r>
+        <w:rPr>
+          <w:sz w:val="22"/>
+          <w:szCs w:val="22"/>
+        </w:rPr>
+        <w:t xml:space="preserve"> this can be updated with new information should it be required. </w:t>
+      </w:r>
+    </w:p>
+    <w:p>
+      <w:pPr>
+        <w:rPr>
+          <w:sz w:val="22"/>
+          <w:szCs w:val="22"/>
+        </w:rPr>
+      </w:pPr>
+    </w:p>
+    <w:p>
+      <w:pPr>
+        <w:rPr>
+          <w:sz w:val="22"/>
+          <w:szCs w:val="22"/>
+        </w:rPr>
+      </w:pPr>
+    </w:p>
+    <w:p>
+      <w:pPr>
+        <w:rPr>
+          <w:sz w:val="22"/>
+          <w:szCs w:val="22"/>
+        </w:rPr>
+      </w:pPr>
+    </w:p>
+    <w:p>
+      <w:pPr>
+        <w:rPr>
+          <w:sz w:val="22"/>
+          <w:szCs w:val="22"/>
+        </w:rPr>
+      </w:pPr>
+    </w:p>
+    <w:p>
+      <w:pPr>
+        <w:rPr>
+          <w:sz w:val="22"/>
+          <w:szCs w:val="22"/>
+        </w:rPr>
+      </w:pPr>
+    </w:p>
+    <w:p>
+      <w:pPr>
+        <w:rPr>
+          <w:sz w:val="22"/>
+          <w:szCs w:val="22"/>
+        </w:rPr>
+      </w:pPr>
+    </w:p>
+    <w:p>
+      <w:pPr>
+        <w:rPr>
+          <w:sz w:val="22"/>
+          <w:szCs w:val="22"/>
+        </w:rPr>
+      </w:pPr>
+    </w:p>
+    <w:p>
+      <w:pPr>
+        <w:rPr>
+          <w:sz w:val="22"/>
+          <w:szCs w:val="22"/>
+        </w:rPr>
+      </w:pPr>
+    </w:p>
     <w:sectPr>
       <w:pgSz w:w="11906" w:h="16838"/>
       <w:pgMar w:top="1440" w:right="1440" w:bottom="1440" w:left="1440" w:header="708" w:footer="708" w:gutter="0"/>
@@ -1644,6 +2670,44 @@
     </w:sectPr>
   </w:body>
 </w:document>
+</file>
+
+<file path=word/endnotes.xml><?xml version="1.0" encoding="utf-8"?>
+<w:endnotes xmlns:wpc="http://schemas.microsoft.com/office/word/2010/wordprocessingCanvas" xmlns:cx="http://schemas.microsoft.com/office/drawing/2014/chartex" xmlns:cx1="http://schemas.microsoft.com/office/drawing/2015/9/8/chartex" xmlns:cx2="http://schemas.microsoft.com/office/drawing/2015/10/21/chartex" xmlns:cx3="http://schemas.microsoft.com/office/drawing/2016/5/9/chartex" xmlns:cx4="http://schemas.microsoft.com/office/drawing/2016/5/10/chartex" xmlns:cx5="http://schemas.microsoft.com/office/drawing/2016/5/11/chartex" xmlns:cx6="http://schemas.microsoft.com/office/drawing/2016/5/12/chartex" xmlns:cx7="http://schemas.microsoft.com/office/drawing/2016/5/13/chartex" xmlns:cx8="http://schemas.microsoft.com/office/drawing/2016/5/14/chartex" xmlns:mc="http://schemas.openxmlformats.org/markup-compatibility/2006" xmlns:aink="http://schemas.microsoft.com/office/drawing/2016/ink" xmlns:am3d="http://schemas.microsoft.com/office/drawing/2017/model3d" xmlns:o="urn:schemas-microsoft-com:office:office" xmlns:oel="http://schemas.microsoft.com/office/2019/extlst" xmlns:r="http://schemas.openxmlformats.org/officeDocument/2006/relationships" xmlns:m="http://schemas.openxmlformats.org/officeDocument/2006/math" xmlns:v="urn:schemas-microsoft-com:vml" xmlns:wp14="http://schemas.microsoft.com/office/word/2010/wordprocessingDrawing" xmlns:wp="http://schemas.openxmlformats.org/drawingml/2006/wordprocessingDrawing" xmlns:w10="urn:schemas-microsoft-com:office:word" xmlns:w="http://schemas.openxmlformats.org/wordprocessingml/2006/main" xmlns:w14="http://schemas.microsoft.com/office/word/2010/wordml" xmlns:w15="http://schemas.microsoft.com/office/word/2012/wordml" xmlns:w16cex="http://schemas.microsoft.com/office/word/2018/wordml/cex" xmlns:w16cid="http://schemas.microsoft.com/office/word/2016/wordml/cid" xmlns:w16="http://schemas.microsoft.com/office/word/2018/wordml" xmlns:w16sdtdh="http://schemas.microsoft.com/office/word/2020/wordml/sdtdatahash" xmlns:w16se="http://schemas.microsoft.com/office/word/2015/wordml/symex" xmlns:wpg="http://schemas.microsoft.com/office/word/2010/wordprocessingGroup" xmlns:wpi="http://schemas.microsoft.com/office/word/2010/wordprocessingInk" xmlns:wne="http://schemas.microsoft.com/office/word/2006/wordml" xmlns:wps="http://schemas.microsoft.com/office/word/2010/wordprocessingShape" mc:Ignorable="w14 w15 w16se w16cid w16 w16cex w16sdtdh wp14">
+  <w:endnote w:type="separator" w:id="-1">
+    <w:p>
+      <w:r>
+        <w:separator/>
+      </w:r>
+    </w:p>
+  </w:endnote>
+  <w:endnote w:type="continuationSeparator" w:id="0">
+    <w:p>
+      <w:r>
+        <w:continuationSeparator/>
+      </w:r>
+    </w:p>
+  </w:endnote>
+</w:endnotes>
+</file>
+
+<file path=word/footnotes.xml><?xml version="1.0" encoding="utf-8"?>
+<w:footnotes xmlns:wpc="http://schemas.microsoft.com/office/word/2010/wordprocessingCanvas" xmlns:cx="http://schemas.microsoft.com/office/drawing/2014/chartex" xmlns:cx1="http://schemas.microsoft.com/office/drawing/2015/9/8/chartex" xmlns:cx2="http://schemas.microsoft.com/office/drawing/2015/10/21/chartex" xmlns:cx3="http://schemas.microsoft.com/office/drawing/2016/5/9/chartex" xmlns:cx4="http://schemas.microsoft.com/office/drawing/2016/5/10/chartex" xmlns:cx5="http://schemas.microsoft.com/office/drawing/2016/5/11/chartex" xmlns:cx6="http://schemas.microsoft.com/office/drawing/2016/5/12/chartex" xmlns:cx7="http://schemas.microsoft.com/office/drawing/2016/5/13/chartex" xmlns:cx8="http://schemas.microsoft.com/office/drawing/2016/5/14/chartex" xmlns:mc="http://schemas.openxmlformats.org/markup-compatibility/2006" xmlns:aink="http://schemas.microsoft.com/office/drawing/2016/ink" xmlns:am3d="http://schemas.microsoft.com/office/drawing/2017/model3d" xmlns:o="urn:schemas-microsoft-com:office:office" xmlns:oel="http://schemas.microsoft.com/office/2019/extlst" xmlns:r="http://schemas.openxmlformats.org/officeDocument/2006/relationships" xmlns:m="http://schemas.openxmlformats.org/officeDocument/2006/math" xmlns:v="urn:schemas-microsoft-com:vml" xmlns:wp14="http://schemas.microsoft.com/office/word/2010/wordprocessingDrawing" xmlns:wp="http://schemas.openxmlformats.org/drawingml/2006/wordprocessingDrawing" xmlns:w10="urn:schemas-microsoft-com:office:word" xmlns:w="http://schemas.openxmlformats.org/wordprocessingml/2006/main" xmlns:w14="http://schemas.microsoft.com/office/word/2010/wordml" xmlns:w15="http://schemas.microsoft.com/office/word/2012/wordml" xmlns:w16cex="http://schemas.microsoft.com/office/word/2018/wordml/cex" xmlns:w16cid="http://schemas.microsoft.com/office/word/2016/wordml/cid" xmlns:w16="http://schemas.microsoft.com/office/word/2018/wordml" xmlns:w16sdtdh="http://schemas.microsoft.com/office/word/2020/wordml/sdtdatahash" xmlns:w16se="http://schemas.microsoft.com/office/word/2015/wordml/symex" xmlns:wpg="http://schemas.microsoft.com/office/word/2010/wordprocessingGroup" xmlns:wpi="http://schemas.microsoft.com/office/word/2010/wordprocessingInk" xmlns:wne="http://schemas.microsoft.com/office/word/2006/wordml" xmlns:wps="http://schemas.microsoft.com/office/word/2010/wordprocessingShape" mc:Ignorable="w14 w15 w16se w16cid w16 w16cex w16sdtdh wp14">
+  <w:footnote w:type="separator" w:id="-1">
+    <w:p>
+      <w:r>
+        <w:separator/>
+      </w:r>
+    </w:p>
+  </w:footnote>
+  <w:footnote w:type="continuationSeparator" w:id="0">
+    <w:p>
+      <w:r>
+        <w:continuationSeparator/>
+      </w:r>
+    </w:p>
+  </w:footnote>
+</w:footnotes>
 </file>
 
 <file path=word/numbering.xml><?xml version="1.0" encoding="utf-8"?>
@@ -2272,6 +3336,48 @@
       <w14:ligatures w14:val="standardContextual"/>
     </w:rPr>
   </w:style>
+  <w:style w:type="paragraph" w:styleId="Header">
+    <w:name w:val="header"/>
+    <w:basedOn w:val="Normal"/>
+    <w:link w:val="HeaderChar"/>
+    <w:uiPriority w:val="99"/>
+    <w:unhideWhenUsed/>
+    <w:rsid w:val="00577E2B"/>
+    <w:pPr>
+      <w:tabs>
+        <w:tab w:val="center" w:pos="4513"/>
+        <w:tab w:val="right" w:pos="9026"/>
+      </w:tabs>
+    </w:pPr>
+  </w:style>
+  <w:style w:type="character" w:customStyle="1" w:styleId="HeaderChar">
+    <w:name w:val="Header Char"/>
+    <w:basedOn w:val="DefaultParagraphFont"/>
+    <w:link w:val="Header"/>
+    <w:uiPriority w:val="99"/>
+    <w:rsid w:val="00577E2B"/>
+  </w:style>
+  <w:style w:type="paragraph" w:styleId="Footer">
+    <w:name w:val="footer"/>
+    <w:basedOn w:val="Normal"/>
+    <w:link w:val="FooterChar"/>
+    <w:uiPriority w:val="99"/>
+    <w:unhideWhenUsed/>
+    <w:rsid w:val="00577E2B"/>
+    <w:pPr>
+      <w:tabs>
+        <w:tab w:val="center" w:pos="4513"/>
+        <w:tab w:val="right" w:pos="9026"/>
+      </w:tabs>
+    </w:pPr>
+  </w:style>
+  <w:style w:type="character" w:customStyle="1" w:styleId="FooterChar">
+    <w:name w:val="Footer Char"/>
+    <w:basedOn w:val="DefaultParagraphFont"/>
+    <w:link w:val="Footer"/>
+    <w:uiPriority w:val="99"/>
+    <w:rsid w:val="00577E2B"/>
+  </w:style>
 </w:styles>
 </file>
 

</xml_diff>

<commit_message>
Updated User Manual with Information on the Blog Page and Blog Management Page
</commit_message>
<xml_diff>
--- a/User-Manual.docx
+++ b/User-Manual.docx
@@ -1,6 +1,6 @@
 
 <file path=word/document.xml><?xml version="1.0" encoding="utf-8"?>
-<w:document xmlns:wpc="http://schemas.microsoft.com/office/word/2010/wordprocessingCanvas" xmlns:cx="http://schemas.microsoft.com/office/drawing/2014/chartex" xmlns:cx1="http://schemas.microsoft.com/office/drawing/2015/9/8/chartex" xmlns:cx2="http://schemas.microsoft.com/office/drawing/2015/10/21/chartex" xmlns:cx3="http://schemas.microsoft.com/office/drawing/2016/5/9/chartex" xmlns:cx4="http://schemas.microsoft.com/office/drawing/2016/5/10/chartex" xmlns:cx5="http://schemas.microsoft.com/office/drawing/2016/5/11/chartex" xmlns:cx6="http://schemas.microsoft.com/office/drawing/2016/5/12/chartex" xmlns:cx7="http://schemas.microsoft.com/office/drawing/2016/5/13/chartex" xmlns:cx8="http://schemas.microsoft.com/office/drawing/2016/5/14/chartex" xmlns:mc="http://schemas.openxmlformats.org/markup-compatibility/2006" xmlns:aink="http://schemas.microsoft.com/office/drawing/2016/ink" xmlns:am3d="http://schemas.microsoft.com/office/drawing/2017/model3d" xmlns:o="urn:schemas-microsoft-com:office:office" xmlns:oel="http://schemas.microsoft.com/office/2019/extlst" xmlns:r="http://schemas.openxmlformats.org/officeDocument/2006/relationships" xmlns:m="http://schemas.openxmlformats.org/officeDocument/2006/math" xmlns:v="urn:schemas-microsoft-com:vml" xmlns:wp14="http://schemas.microsoft.com/office/word/2010/wordprocessingDrawing" xmlns:wp="http://schemas.openxmlformats.org/drawingml/2006/wordprocessingDrawing" xmlns:w10="urn:schemas-microsoft-com:office:word" xmlns:w="http://schemas.openxmlformats.org/wordprocessingml/2006/main" xmlns:w14="http://schemas.microsoft.com/office/word/2010/wordml" xmlns:w15="http://schemas.microsoft.com/office/word/2012/wordml" xmlns:w16cex="http://schemas.microsoft.com/office/word/2018/wordml/cex" xmlns:w16cid="http://schemas.microsoft.com/office/word/2016/wordml/cid" xmlns:w16="http://schemas.microsoft.com/office/word/2018/wordml" xmlns:w16sdtdh="http://schemas.microsoft.com/office/word/2020/wordml/sdtdatahash" xmlns:w16se="http://schemas.microsoft.com/office/word/2015/wordml/symex" xmlns:wpg="http://schemas.microsoft.com/office/word/2010/wordprocessingGroup" xmlns:wpi="http://schemas.microsoft.com/office/word/2010/wordprocessingInk" xmlns:wne="http://schemas.microsoft.com/office/word/2006/wordml" xmlns:wps="http://schemas.microsoft.com/office/word/2010/wordprocessingShape" mc:Ignorable="w14 w15 w16se w16cid w16 w16cex w16sdtdh wp14">
+<w:document xmlns:wpc="http://schemas.microsoft.com/office/word/2010/wordprocessingCanvas" xmlns:cx="http://schemas.microsoft.com/office/drawing/2014/chartex" xmlns:cx1="http://schemas.microsoft.com/office/drawing/2015/9/8/chartex" xmlns:cx2="http://schemas.microsoft.com/office/drawing/2015/10/21/chartex" xmlns:cx3="http://schemas.microsoft.com/office/drawing/2016/5/9/chartex" xmlns:cx4="http://schemas.microsoft.com/office/drawing/2016/5/10/chartex" xmlns:cx5="http://schemas.microsoft.com/office/drawing/2016/5/11/chartex" xmlns:cx6="http://schemas.microsoft.com/office/drawing/2016/5/12/chartex" xmlns:cx7="http://schemas.microsoft.com/office/drawing/2016/5/13/chartex" xmlns:cx8="http://schemas.microsoft.com/office/drawing/2016/5/14/chartex" xmlns:mc="http://schemas.openxmlformats.org/markup-compatibility/2006" xmlns:aink="http://schemas.microsoft.com/office/drawing/2016/ink" xmlns:am3d="http://schemas.microsoft.com/office/drawing/2017/model3d" xmlns:o="urn:schemas-microsoft-com:office:office" xmlns:oel="http://schemas.microsoft.com/office/2019/extlst" xmlns:r="http://schemas.openxmlformats.org/officeDocument/2006/relationships" xmlns:m="http://schemas.openxmlformats.org/officeDocument/2006/math" xmlns:v="urn:schemas-microsoft-com:vml" xmlns:wp14="http://schemas.microsoft.com/office/word/2010/wordprocessingDrawing" xmlns:wp="http://schemas.openxmlformats.org/drawingml/2006/wordprocessingDrawing" xmlns:w10="urn:schemas-microsoft-com:office:word" xmlns:w="http://schemas.openxmlformats.org/wordprocessingml/2006/main" xmlns:w14="http://schemas.microsoft.com/office/word/2010/wordml" xmlns:w15="http://schemas.microsoft.com/office/word/2012/wordml" xmlns:w16cex="http://schemas.microsoft.com/office/word/2018/wordml/cex" xmlns:w16cid="http://schemas.microsoft.com/office/word/2016/wordml/cid" xmlns:w16="http://schemas.microsoft.com/office/word/2018/wordml" xmlns:w16du="http://schemas.microsoft.com/office/word/2023/wordml/word16du" xmlns:w16sdtdh="http://schemas.microsoft.com/office/word/2020/wordml/sdtdatahash" xmlns:w16se="http://schemas.microsoft.com/office/word/2015/wordml/symex" xmlns:wpg="http://schemas.microsoft.com/office/word/2010/wordprocessingGroup" xmlns:wpi="http://schemas.microsoft.com/office/word/2010/wordprocessingInk" xmlns:wne="http://schemas.microsoft.com/office/word/2006/wordml" xmlns:wps="http://schemas.microsoft.com/office/word/2010/wordprocessingShape" mc:Ignorable="w14 w15 w16se w16cid w16 w16cex w16sdtdh wp14">
   <w:body>
     <w:p>
       <w:pPr>
@@ -526,7 +526,7 @@
                     <pic:cNvPicPr/>
                   </pic:nvPicPr>
                   <pic:blipFill>
-                    <a:blip r:embed="rId7" cstate="print">
+                    <a:blip r:embed="rId8" cstate="print">
                       <a:extLst>
                         <a:ext uri="{28A0092B-C50C-407E-A947-70E740481C1C}">
                           <a14:useLocalDpi xmlns:a14="http://schemas.microsoft.com/office/drawing/2010/main" val="0"/>
@@ -626,7 +626,7 @@
                     <pic:cNvPicPr/>
                   </pic:nvPicPr>
                   <pic:blipFill>
-                    <a:blip r:embed="rId8" cstate="print">
+                    <a:blip r:embed="rId9" cstate="print">
                       <a:extLst>
                         <a:ext uri="{28A0092B-C50C-407E-A947-70E740481C1C}">
                           <a14:useLocalDpi xmlns:a14="http://schemas.microsoft.com/office/drawing/2010/main" val="0"/>
@@ -1274,7 +1274,15 @@
       </w:pPr>
       <w:r>
         <w:tab/>
-        <w:t>Linked button bringing the user to the RefugeeEAP Facebook page.</w:t>
+        <w:t xml:space="preserve">Linked button bringing the user to the </w:t>
+      </w:r>
+      <w:proofErr w:type="spellStart"/>
+      <w:r>
+        <w:t>RefugeeEAP</w:t>
+      </w:r>
+      <w:proofErr w:type="spellEnd"/>
+      <w:r>
+        <w:t xml:space="preserve"> Facebook page.</w:t>
       </w:r>
     </w:p>
     <w:p>
@@ -1287,7 +1295,15 @@
       </w:pPr>
       <w:r>
         <w:tab/>
-        <w:t>Linked button bringing the user to the RefugeeEAP Twitter page.</w:t>
+        <w:t xml:space="preserve">Linked button bringing the user to the </w:t>
+      </w:r>
+      <w:proofErr w:type="spellStart"/>
+      <w:r>
+        <w:t>RefugeeEAP</w:t>
+      </w:r>
+      <w:proofErr w:type="spellEnd"/>
+      <w:r>
+        <w:t xml:space="preserve"> Twitter page.</w:t>
       </w:r>
     </w:p>
     <w:p>
@@ -1300,7 +1316,15 @@
       </w:pPr>
       <w:r>
         <w:tab/>
-        <w:t>Linked button bringing the user the RefugeeEAP Instagram page.</w:t>
+        <w:t xml:space="preserve">Linked button bringing the user the </w:t>
+      </w:r>
+      <w:proofErr w:type="spellStart"/>
+      <w:r>
+        <w:t>RefugeeEAP</w:t>
+      </w:r>
+      <w:proofErr w:type="spellEnd"/>
+      <w:r>
+        <w:t xml:space="preserve"> Instagram page.</w:t>
       </w:r>
     </w:p>
     <w:p>
@@ -1347,7 +1371,7 @@
                     <pic:cNvPicPr/>
                   </pic:nvPicPr>
                   <pic:blipFill>
-                    <a:blip r:embed="rId9">
+                    <a:blip r:embed="rId10">
                       <a:extLst>
                         <a:ext uri="{28A0092B-C50C-407E-A947-70E740481C1C}">
                           <a14:useLocalDpi xmlns:a14="http://schemas.microsoft.com/office/drawing/2010/main" val="0"/>
@@ -1557,7 +1581,7 @@
                     <pic:cNvPicPr/>
                   </pic:nvPicPr>
                   <pic:blipFill>
-                    <a:blip r:embed="rId10" cstate="print">
+                    <a:blip r:embed="rId11" cstate="print">
                       <a:extLst>
                         <a:ext uri="{28A0092B-C50C-407E-A947-70E740481C1C}">
                           <a14:useLocalDpi xmlns:a14="http://schemas.microsoft.com/office/drawing/2010/main" val="0"/>
@@ -1926,7 +1950,7 @@
                     <pic:cNvPicPr/>
                   </pic:nvPicPr>
                   <pic:blipFill>
-                    <a:blip r:embed="rId11" cstate="print">
+                    <a:blip r:embed="rId12" cstate="print">
                       <a:extLst>
                         <a:ext uri="{28A0092B-C50C-407E-A947-70E740481C1C}">
                           <a14:useLocalDpi xmlns:a14="http://schemas.microsoft.com/office/drawing/2010/main" val="0"/>
@@ -2354,7 +2378,7 @@
                     <pic:cNvPicPr/>
                   </pic:nvPicPr>
                   <pic:blipFill>
-                    <a:blip r:embed="rId12" cstate="print">
+                    <a:blip r:embed="rId13" cstate="print">
                       <a:extLst>
                         <a:ext uri="{28A0092B-C50C-407E-A947-70E740481C1C}">
                           <a14:useLocalDpi xmlns:a14="http://schemas.microsoft.com/office/drawing/2010/main" val="0"/>
@@ -2562,7 +2586,23 @@
           <w:sz w:val="22"/>
           <w:szCs w:val="22"/>
         </w:rPr>
-        <w:t xml:space="preserve">12: Other contact information is also available on this page, this can be updated with new information should it be required. </w:t>
+        <w:t xml:space="preserve">12: Other contact information is also available on this </w:t>
+      </w:r>
+      <w:proofErr w:type="gramStart"/>
+      <w:r>
+        <w:rPr>
+          <w:sz w:val="22"/>
+          <w:szCs w:val="22"/>
+        </w:rPr>
+        <w:t>page,</w:t>
+      </w:r>
+      <w:proofErr w:type="gramEnd"/>
+      <w:r>
+        <w:rPr>
+          <w:sz w:val="22"/>
+          <w:szCs w:val="22"/>
+        </w:rPr>
+        <w:t xml:space="preserve"> this can be updated with new information should it be required. </w:t>
       </w:r>
     </w:p>
     <w:p>
@@ -2684,7 +2724,7 @@
                     <pic:cNvPicPr/>
                   </pic:nvPicPr>
                   <pic:blipFill>
-                    <a:blip r:embed="rId13"/>
+                    <a:blip r:embed="rId14"/>
                     <a:stretch>
                       <a:fillRect/>
                     </a:stretch>
@@ -3615,7 +3655,7 @@
                     <pic:cNvPicPr/>
                   </pic:nvPicPr>
                   <pic:blipFill rotWithShape="1">
-                    <a:blip r:embed="rId14"/>
+                    <a:blip r:embed="rId15"/>
                     <a:srcRect t="-472" r="66374"/>
                     <a:stretch/>
                   </pic:blipFill>
@@ -4484,7 +4524,7 @@
                     <pic:cNvPicPr/>
                   </pic:nvPicPr>
                   <pic:blipFill rotWithShape="1">
-                    <a:blip r:embed="rId15" cstate="print">
+                    <a:blip r:embed="rId16" cstate="print">
                       <a:extLst>
                         <a:ext uri="{28A0092B-C50C-407E-A947-70E740481C1C}">
                           <a14:useLocalDpi xmlns:a14="http://schemas.microsoft.com/office/drawing/2010/main" val="0"/>
@@ -5150,7 +5190,7 @@
                     <pic:cNvPicPr/>
                   </pic:nvPicPr>
                   <pic:blipFill rotWithShape="1">
-                    <a:blip r:embed="rId16" cstate="print">
+                    <a:blip r:embed="rId17" cstate="print">
                       <a:extLst>
                         <a:ext uri="{28A0092B-C50C-407E-A947-70E740481C1C}">
                           <a14:useLocalDpi xmlns:a14="http://schemas.microsoft.com/office/drawing/2010/main" val="0"/>
@@ -5822,7 +5862,7 @@
                     <pic:cNvPicPr/>
                   </pic:nvPicPr>
                   <pic:blipFill rotWithShape="1">
-                    <a:blip r:embed="rId17"/>
+                    <a:blip r:embed="rId18"/>
                     <a:srcRect l="-247" t="7696" r="247" b="7875"/>
                     <a:stretch/>
                   </pic:blipFill>
@@ -6529,7 +6569,7 @@
                     <pic:cNvPicPr/>
                   </pic:nvPicPr>
                   <pic:blipFill rotWithShape="1">
-                    <a:blip r:embed="rId18"/>
+                    <a:blip r:embed="rId19"/>
                     <a:srcRect b="20771"/>
                     <a:stretch/>
                   </pic:blipFill>
@@ -6964,7 +7004,7 @@
         <mc:AlternateContent>
           <mc:Choice Requires="wps">
             <w:drawing>
-              <wp:anchor distT="45720" distB="45720" distL="114300" distR="114300" simplePos="0" relativeHeight="251746304" behindDoc="0" locked="0" layoutInCell="1" allowOverlap="1" wp14:anchorId="50729391" wp14:editId="56940781">
+              <wp:anchor distT="45720" distB="45720" distL="114300" distR="114300" simplePos="0" relativeHeight="251746304" behindDoc="0" locked="0" layoutInCell="1" allowOverlap="1" wp14:anchorId="50729391" wp14:editId="16542C02">
                 <wp:simplePos x="0" y="0"/>
                 <wp:positionH relativeFrom="margin">
                   <wp:posOffset>1450975</wp:posOffset>
@@ -7031,7 +7071,11 @@
           </mc:Choice>
           <mc:Fallback>
             <w:pict>
-              <v:shape w14:anchorId="50729391" id="_x0000_s1054" type="#_x0000_t202" style="position:absolute;margin-left:114.25pt;margin-top:461.85pt;width:214.55pt;height:56.65pt;z-index:251746304;visibility:visible;mso-wrap-style:square;mso-width-percent:0;mso-height-percent:0;mso-wrap-distance-left:9pt;mso-wrap-distance-top:3.6pt;mso-wrap-distance-right:9pt;mso-wrap-distance-bottom:3.6pt;mso-position-horizontal:absolute;mso-position-horizontal-relative:margin;mso-position-vertical:absolute;mso-position-vertical-relative:text;mso-width-percent:0;mso-height-percent:0;mso-width-relative:margin;mso-height-relative:margin;v-text-anchor:top" o:gfxdata="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">
+              <v:shapetype w14:anchorId="50729391" id="_x0000_t202" coordsize="21600,21600" o:spt="202" path="m,l,21600r21600,l21600,xe">
+                <v:stroke joinstyle="miter"/>
+                <v:path gradientshapeok="t" o:connecttype="rect"/>
+              </v:shapetype>
+              <v:shape id="_x0000_s1054" type="#_x0000_t202" style="position:absolute;margin-left:114.25pt;margin-top:461.85pt;width:214.55pt;height:56.65pt;z-index:251746304;visibility:visible;mso-wrap-style:square;mso-width-percent:0;mso-height-percent:0;mso-wrap-distance-left:9pt;mso-wrap-distance-top:3.6pt;mso-wrap-distance-right:9pt;mso-wrap-distance-bottom:3.6pt;mso-position-horizontal:absolute;mso-position-horizontal-relative:margin;mso-position-vertical:absolute;mso-position-vertical-relative:text;mso-width-percent:0;mso-height-percent:0;mso-width-relative:margin;mso-height-relative:margin;v-text-anchor:top" o:gfxdata="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">
                 <v:textbox>
                   <w:txbxContent>
                     <w:p>
@@ -7189,7 +7233,15 @@
                         <w:txbxContent>
                           <w:p>
                             <w:r>
-                              <w:t>The ‘Logout’ navigation button will take the admin out of the users management page back to the client side homepage.</w:t>
+                              <w:t xml:space="preserve">The ‘Logout’ navigation button will take the admin out of the </w:t>
+                            </w:r>
+                            <w:proofErr w:type="gramStart"/>
+                            <w:r>
+                              <w:t>users</w:t>
+                            </w:r>
+                            <w:proofErr w:type="gramEnd"/>
+                            <w:r>
+                              <w:t xml:space="preserve"> management page back to the client side homepage.</w:t>
                             </w:r>
                           </w:p>
                         </w:txbxContent>
@@ -7712,7 +7764,7 @@
                     <pic:cNvPicPr/>
                   </pic:nvPicPr>
                   <pic:blipFill rotWithShape="1">
-                    <a:blip r:embed="rId19"/>
+                    <a:blip r:embed="rId20"/>
                     <a:srcRect t="8418" b="8311"/>
                     <a:stretch/>
                   </pic:blipFill>
@@ -7748,6 +7800,3028 @@
         </w:rPr>
       </w:pPr>
     </w:p>
+    <w:p>
+      <w:pPr>
+        <w:rPr>
+          <w:sz w:val="22"/>
+          <w:szCs w:val="22"/>
+        </w:rPr>
+      </w:pPr>
+    </w:p>
+    <w:p>
+      <w:pPr>
+        <w:rPr>
+          <w:sz w:val="22"/>
+          <w:szCs w:val="22"/>
+        </w:rPr>
+      </w:pPr>
+    </w:p>
+    <w:p>
+      <w:pPr>
+        <w:rPr>
+          <w:sz w:val="22"/>
+          <w:szCs w:val="22"/>
+        </w:rPr>
+      </w:pPr>
+    </w:p>
+    <w:p>
+      <w:pPr>
+        <w:rPr>
+          <w:sz w:val="22"/>
+          <w:szCs w:val="22"/>
+        </w:rPr>
+      </w:pPr>
+    </w:p>
+    <w:p>
+      <w:pPr>
+        <w:rPr>
+          <w:sz w:val="22"/>
+          <w:szCs w:val="22"/>
+        </w:rPr>
+      </w:pPr>
+    </w:p>
+    <w:p>
+      <w:pPr>
+        <w:rPr>
+          <w:sz w:val="22"/>
+          <w:szCs w:val="22"/>
+        </w:rPr>
+      </w:pPr>
+    </w:p>
+    <w:p>
+      <w:pPr>
+        <w:rPr>
+          <w:sz w:val="22"/>
+          <w:szCs w:val="22"/>
+        </w:rPr>
+      </w:pPr>
+    </w:p>
+    <w:p>
+      <w:pPr>
+        <w:rPr>
+          <w:sz w:val="22"/>
+          <w:szCs w:val="22"/>
+        </w:rPr>
+      </w:pPr>
+    </w:p>
+    <w:p>
+      <w:pPr>
+        <w:rPr>
+          <w:sz w:val="22"/>
+          <w:szCs w:val="22"/>
+        </w:rPr>
+      </w:pPr>
+    </w:p>
+    <w:p>
+      <w:pPr>
+        <w:rPr>
+          <w:sz w:val="22"/>
+          <w:szCs w:val="22"/>
+        </w:rPr>
+      </w:pPr>
+    </w:p>
+    <w:p>
+      <w:pPr>
+        <w:rPr>
+          <w:sz w:val="22"/>
+          <w:szCs w:val="22"/>
+        </w:rPr>
+      </w:pPr>
+    </w:p>
+    <w:p>
+      <w:pPr>
+        <w:rPr>
+          <w:sz w:val="22"/>
+          <w:szCs w:val="22"/>
+        </w:rPr>
+      </w:pPr>
+    </w:p>
+    <w:p>
+      <w:pPr>
+        <w:rPr>
+          <w:sz w:val="22"/>
+          <w:szCs w:val="22"/>
+        </w:rPr>
+      </w:pPr>
+    </w:p>
+    <w:p>
+      <w:pPr>
+        <w:rPr>
+          <w:sz w:val="22"/>
+          <w:szCs w:val="22"/>
+        </w:rPr>
+      </w:pPr>
+    </w:p>
+    <w:p>
+      <w:pPr>
+        <w:rPr>
+          <w:sz w:val="22"/>
+          <w:szCs w:val="22"/>
+        </w:rPr>
+      </w:pPr>
+    </w:p>
+    <w:p>
+      <w:pPr>
+        <w:rPr>
+          <w:sz w:val="22"/>
+          <w:szCs w:val="22"/>
+        </w:rPr>
+      </w:pPr>
+    </w:p>
+    <w:p>
+      <w:pPr>
+        <w:rPr>
+          <w:sz w:val="22"/>
+          <w:szCs w:val="22"/>
+        </w:rPr>
+      </w:pPr>
+    </w:p>
+    <w:p>
+      <w:pPr>
+        <w:rPr>
+          <w:sz w:val="22"/>
+          <w:szCs w:val="22"/>
+        </w:rPr>
+      </w:pPr>
+    </w:p>
+    <w:p>
+      <w:pPr>
+        <w:rPr>
+          <w:sz w:val="22"/>
+          <w:szCs w:val="22"/>
+        </w:rPr>
+      </w:pPr>
+    </w:p>
+    <w:p>
+      <w:pPr>
+        <w:rPr>
+          <w:sz w:val="22"/>
+          <w:szCs w:val="22"/>
+        </w:rPr>
+      </w:pPr>
+    </w:p>
+    <w:p>
+      <w:pPr>
+        <w:rPr>
+          <w:sz w:val="22"/>
+          <w:szCs w:val="22"/>
+        </w:rPr>
+      </w:pPr>
+    </w:p>
+    <w:p>
+      <w:pPr>
+        <w:rPr>
+          <w:sz w:val="22"/>
+          <w:szCs w:val="22"/>
+        </w:rPr>
+      </w:pPr>
+    </w:p>
+    <w:p>
+      <w:pPr>
+        <w:rPr>
+          <w:sz w:val="22"/>
+          <w:szCs w:val="22"/>
+        </w:rPr>
+      </w:pPr>
+    </w:p>
+    <w:p>
+      <w:pPr>
+        <w:rPr>
+          <w:sz w:val="22"/>
+          <w:szCs w:val="22"/>
+        </w:rPr>
+      </w:pPr>
+    </w:p>
+    <w:p>
+      <w:pPr>
+        <w:rPr>
+          <w:sz w:val="22"/>
+          <w:szCs w:val="22"/>
+        </w:rPr>
+      </w:pPr>
+    </w:p>
+    <w:p>
+      <w:pPr>
+        <w:rPr>
+          <w:sz w:val="22"/>
+          <w:szCs w:val="22"/>
+        </w:rPr>
+      </w:pPr>
+    </w:p>
+    <w:p>
+      <w:pPr>
+        <w:rPr>
+          <w:sz w:val="22"/>
+          <w:szCs w:val="22"/>
+        </w:rPr>
+      </w:pPr>
+    </w:p>
+    <w:p>
+      <w:pPr>
+        <w:rPr>
+          <w:sz w:val="22"/>
+          <w:szCs w:val="22"/>
+        </w:rPr>
+      </w:pPr>
+    </w:p>
+    <w:p>
+      <w:pPr>
+        <w:rPr>
+          <w:sz w:val="22"/>
+          <w:szCs w:val="22"/>
+        </w:rPr>
+      </w:pPr>
+    </w:p>
+    <w:p>
+      <w:pPr>
+        <w:rPr>
+          <w:sz w:val="22"/>
+          <w:szCs w:val="22"/>
+        </w:rPr>
+      </w:pPr>
+    </w:p>
+    <w:p>
+      <w:pPr>
+        <w:rPr>
+          <w:sz w:val="22"/>
+          <w:szCs w:val="22"/>
+        </w:rPr>
+      </w:pPr>
+    </w:p>
+    <w:p>
+      <w:pPr>
+        <w:rPr>
+          <w:sz w:val="22"/>
+          <w:szCs w:val="22"/>
+        </w:rPr>
+      </w:pPr>
+    </w:p>
+    <w:p>
+      <w:pPr>
+        <w:rPr>
+          <w:sz w:val="22"/>
+          <w:szCs w:val="22"/>
+        </w:rPr>
+      </w:pPr>
+    </w:p>
+    <w:p>
+      <w:pPr>
+        <w:pStyle w:val="Heading1"/>
+      </w:pPr>
+      <w:r>
+        <w:lastRenderedPageBreak/>
+        <w:t>User Manual Spring 3</w:t>
+      </w:r>
+    </w:p>
+    <w:p>
+      <w:pPr>
+        <w:pStyle w:val="Heading2"/>
+      </w:pPr>
+      <w:r>
+        <w:t>Blog Submission / Management Page</w:t>
+      </w:r>
+    </w:p>
+    <w:p>
+      <w:r>
+        <w:rPr>
+          <w:noProof/>
+        </w:rPr>
+        <mc:AlternateContent>
+          <mc:Choice Requires="wps">
+            <w:drawing>
+              <wp:anchor distT="45720" distB="45720" distL="114300" distR="114300" simplePos="0" relativeHeight="251773952" behindDoc="0" locked="0" layoutInCell="1" allowOverlap="1" wp14:anchorId="37B71124" wp14:editId="3D60980D">
+                <wp:simplePos x="0" y="0"/>
+                <wp:positionH relativeFrom="margin">
+                  <wp:posOffset>3232486</wp:posOffset>
+                </wp:positionH>
+                <wp:positionV relativeFrom="paragraph">
+                  <wp:posOffset>3377565</wp:posOffset>
+                </wp:positionV>
+                <wp:extent cx="2226310" cy="645160"/>
+                <wp:effectExtent l="0" t="0" r="8890" b="15240"/>
+                <wp:wrapSquare wrapText="bothSides"/>
+                <wp:docPr id="225" name="Text Box 2"/>
+                <wp:cNvGraphicFramePr>
+                  <a:graphicFrameLocks xmlns:a="http://schemas.openxmlformats.org/drawingml/2006/main"/>
+                </wp:cNvGraphicFramePr>
+                <a:graphic xmlns:a="http://schemas.openxmlformats.org/drawingml/2006/main">
+                  <a:graphicData uri="http://schemas.microsoft.com/office/word/2010/wordprocessingShape">
+                    <wps:wsp>
+                      <wps:cNvSpPr txBox="1">
+                        <a:spLocks noChangeArrowheads="1"/>
+                      </wps:cNvSpPr>
+                      <wps:spPr bwMode="auto">
+                        <a:xfrm>
+                          <a:off x="0" y="0"/>
+                          <a:ext cx="2226310" cy="645160"/>
+                        </a:xfrm>
+                        <a:prstGeom prst="rect">
+                          <a:avLst/>
+                        </a:prstGeom>
+                        <a:solidFill>
+                          <a:srgbClr val="FFFFFF"/>
+                        </a:solidFill>
+                        <a:ln w="9525">
+                          <a:solidFill>
+                            <a:srgbClr val="000000"/>
+                          </a:solidFill>
+                          <a:miter lim="800000"/>
+                          <a:headEnd/>
+                          <a:tailEnd/>
+                        </a:ln>
+                      </wps:spPr>
+                      <wps:txbx>
+                        <w:txbxContent>
+                          <w:p>
+                            <w:r>
+                              <w:t>This field will provide the user with a place to enter the main blog page content of their blog</w:t>
+                            </w:r>
+                          </w:p>
+                        </w:txbxContent>
+                      </wps:txbx>
+                      <wps:bodyPr rot="0" vert="horz" wrap="square" lIns="91440" tIns="45720" rIns="91440" bIns="45720" anchor="t" anchorCtr="0">
+                        <a:noAutofit/>
+                      </wps:bodyPr>
+                    </wps:wsp>
+                  </a:graphicData>
+                </a:graphic>
+                <wp14:sizeRelH relativeFrom="margin">
+                  <wp14:pctWidth>0</wp14:pctWidth>
+                </wp14:sizeRelH>
+                <wp14:sizeRelV relativeFrom="margin">
+                  <wp14:pctHeight>0</wp14:pctHeight>
+                </wp14:sizeRelV>
+              </wp:anchor>
+            </w:drawing>
+          </mc:Choice>
+          <mc:Fallback>
+            <w:pict>
+              <v:shape w14:anchorId="37B71124" id="_x0000_s1057" type="#_x0000_t202" style="position:absolute;margin-left:254.55pt;margin-top:265.95pt;width:175.3pt;height:50.8pt;z-index:251773952;visibility:visible;mso-wrap-style:square;mso-width-percent:0;mso-height-percent:0;mso-wrap-distance-left:9pt;mso-wrap-distance-top:3.6pt;mso-wrap-distance-right:9pt;mso-wrap-distance-bottom:3.6pt;mso-position-horizontal:absolute;mso-position-horizontal-relative:margin;mso-position-vertical:absolute;mso-position-vertical-relative:text;mso-width-percent:0;mso-height-percent:0;mso-width-relative:margin;mso-height-relative:margin;v-text-anchor:top" o:gfxdata="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">
+                <v:textbox>
+                  <w:txbxContent>
+                    <w:p>
+                      <w:r>
+                        <w:t>This field will provide the user with a place to enter the main blog page content of their blog</w:t>
+                      </w:r>
+                    </w:p>
+                  </w:txbxContent>
+                </v:textbox>
+                <w10:wrap type="square" anchorx="margin"/>
+              </v:shape>
+            </w:pict>
+          </mc:Fallback>
+        </mc:AlternateContent>
+      </w:r>
+      <w:r>
+        <w:rPr>
+          <w:noProof/>
+        </w:rPr>
+        <mc:AlternateContent>
+          <mc:Choice Requires="wps">
+            <w:drawing>
+              <wp:anchor distT="0" distB="0" distL="114300" distR="114300" simplePos="0" relativeHeight="251771904" behindDoc="0" locked="0" layoutInCell="1" allowOverlap="1" wp14:anchorId="35EC6E73" wp14:editId="05B47F6A">
+                <wp:simplePos x="0" y="0"/>
+                <wp:positionH relativeFrom="column">
+                  <wp:posOffset>2615602</wp:posOffset>
+                </wp:positionH>
+                <wp:positionV relativeFrom="paragraph">
+                  <wp:posOffset>2624717</wp:posOffset>
+                </wp:positionV>
+                <wp:extent cx="613186" cy="1000162"/>
+                <wp:effectExtent l="25400" t="0" r="47625" b="66675"/>
+                <wp:wrapNone/>
+                <wp:docPr id="224" name="Connector: Elbow 196"/>
+                <wp:cNvGraphicFramePr/>
+                <a:graphic xmlns:a="http://schemas.openxmlformats.org/drawingml/2006/main">
+                  <a:graphicData uri="http://schemas.microsoft.com/office/word/2010/wordprocessingShape">
+                    <wps:wsp>
+                      <wps:cNvCnPr/>
+                      <wps:spPr>
+                        <a:xfrm>
+                          <a:off x="0" y="0"/>
+                          <a:ext cx="613186" cy="1000162"/>
+                        </a:xfrm>
+                        <a:prstGeom prst="bentConnector3">
+                          <a:avLst>
+                            <a:gd name="adj1" fmla="val -3776"/>
+                          </a:avLst>
+                        </a:prstGeom>
+                        <a:ln>
+                          <a:tailEnd type="triangle"/>
+                        </a:ln>
+                      </wps:spPr>
+                      <wps:style>
+                        <a:lnRef idx="1">
+                          <a:schemeClr val="accent1"/>
+                        </a:lnRef>
+                        <a:fillRef idx="0">
+                          <a:schemeClr val="accent1"/>
+                        </a:fillRef>
+                        <a:effectRef idx="0">
+                          <a:schemeClr val="accent1"/>
+                        </a:effectRef>
+                        <a:fontRef idx="minor">
+                          <a:schemeClr val="tx1"/>
+                        </a:fontRef>
+                      </wps:style>
+                      <wps:bodyPr/>
+                    </wps:wsp>
+                  </a:graphicData>
+                </a:graphic>
+                <wp14:sizeRelH relativeFrom="margin">
+                  <wp14:pctWidth>0</wp14:pctWidth>
+                </wp14:sizeRelH>
+                <wp14:sizeRelV relativeFrom="margin">
+                  <wp14:pctHeight>0</wp14:pctHeight>
+                </wp14:sizeRelV>
+              </wp:anchor>
+            </w:drawing>
+          </mc:Choice>
+          <mc:Fallback>
+            <w:pict>
+              <v:shapetype w14:anchorId="4DC5478D" id="_x0000_t34" coordsize="21600,21600" o:spt="34" o:oned="t" adj="10800" path="m,l@0,0@0,21600,21600,21600e" filled="f">
+                <v:stroke joinstyle="miter"/>
+                <v:formulas>
+                  <v:f eqn="val #0"/>
+                </v:formulas>
+                <v:path arrowok="t" fillok="f" o:connecttype="none"/>
+                <v:handles>
+                  <v:h position="#0,center"/>
+                </v:handles>
+                <o:lock v:ext="edit" shapetype="t"/>
+              </v:shapetype>
+              <v:shape id="Connector: Elbow 196" o:spid="_x0000_s1026" type="#_x0000_t34" style="position:absolute;margin-left:205.95pt;margin-top:206.65pt;width:48.3pt;height:78.75pt;z-index:251771904;visibility:visible;mso-wrap-style:square;mso-width-percent:0;mso-height-percent:0;mso-wrap-distance-left:9pt;mso-wrap-distance-top:0;mso-wrap-distance-right:9pt;mso-wrap-distance-bottom:0;mso-position-horizontal:absolute;mso-position-horizontal-relative:text;mso-position-vertical:absolute;mso-position-vertical-relative:text;mso-width-percent:0;mso-height-percent:0;mso-width-relative:margin;mso-height-relative:margin" o:gfxdata="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" adj="-816" strokecolor="#4472c4 [3204]" strokeweight=".5pt">
+                <v:stroke endarrow="block"/>
+              </v:shape>
+            </w:pict>
+          </mc:Fallback>
+        </mc:AlternateContent>
+      </w:r>
+      <w:r>
+        <w:rPr>
+          <w:noProof/>
+        </w:rPr>
+        <mc:AlternateContent>
+          <mc:Choice Requires="wps">
+            <w:drawing>
+              <wp:anchor distT="45720" distB="45720" distL="114300" distR="114300" simplePos="0" relativeHeight="251769856" behindDoc="0" locked="0" layoutInCell="1" allowOverlap="1" wp14:anchorId="35BD3E21" wp14:editId="3F835407">
+                <wp:simplePos x="0" y="0"/>
+                <wp:positionH relativeFrom="margin">
+                  <wp:posOffset>4001770</wp:posOffset>
+                </wp:positionH>
+                <wp:positionV relativeFrom="paragraph">
+                  <wp:posOffset>2580005</wp:posOffset>
+                </wp:positionV>
+                <wp:extent cx="2226310" cy="645160"/>
+                <wp:effectExtent l="0" t="0" r="8890" b="15240"/>
+                <wp:wrapSquare wrapText="bothSides"/>
+                <wp:docPr id="223" name="Text Box 2"/>
+                <wp:cNvGraphicFramePr>
+                  <a:graphicFrameLocks xmlns:a="http://schemas.openxmlformats.org/drawingml/2006/main"/>
+                </wp:cNvGraphicFramePr>
+                <a:graphic xmlns:a="http://schemas.openxmlformats.org/drawingml/2006/main">
+                  <a:graphicData uri="http://schemas.microsoft.com/office/word/2010/wordprocessingShape">
+                    <wps:wsp>
+                      <wps:cNvSpPr txBox="1">
+                        <a:spLocks noChangeArrowheads="1"/>
+                      </wps:cNvSpPr>
+                      <wps:spPr bwMode="auto">
+                        <a:xfrm>
+                          <a:off x="0" y="0"/>
+                          <a:ext cx="2226310" cy="645160"/>
+                        </a:xfrm>
+                        <a:prstGeom prst="rect">
+                          <a:avLst/>
+                        </a:prstGeom>
+                        <a:solidFill>
+                          <a:srgbClr val="FFFFFF"/>
+                        </a:solidFill>
+                        <a:ln w="9525">
+                          <a:solidFill>
+                            <a:srgbClr val="000000"/>
+                          </a:solidFill>
+                          <a:miter lim="800000"/>
+                          <a:headEnd/>
+                          <a:tailEnd/>
+                        </a:ln>
+                      </wps:spPr>
+                      <wps:txbx>
+                        <w:txbxContent>
+                          <w:p>
+                            <w:r>
+                              <w:t>This field will allow the user to enter the title of their blog when submitting</w:t>
+                            </w:r>
+                          </w:p>
+                        </w:txbxContent>
+                      </wps:txbx>
+                      <wps:bodyPr rot="0" vert="horz" wrap="square" lIns="91440" tIns="45720" rIns="91440" bIns="45720" anchor="t" anchorCtr="0">
+                        <a:noAutofit/>
+                      </wps:bodyPr>
+                    </wps:wsp>
+                  </a:graphicData>
+                </a:graphic>
+                <wp14:sizeRelH relativeFrom="margin">
+                  <wp14:pctWidth>0</wp14:pctWidth>
+                </wp14:sizeRelH>
+                <wp14:sizeRelV relativeFrom="margin">
+                  <wp14:pctHeight>0</wp14:pctHeight>
+                </wp14:sizeRelV>
+              </wp:anchor>
+            </w:drawing>
+          </mc:Choice>
+          <mc:Fallback>
+            <w:pict>
+              <v:shape w14:anchorId="35BD3E21" id="_x0000_s1058" type="#_x0000_t202" style="position:absolute;margin-left:315.1pt;margin-top:203.15pt;width:175.3pt;height:50.8pt;z-index:251769856;visibility:visible;mso-wrap-style:square;mso-width-percent:0;mso-height-percent:0;mso-wrap-distance-left:9pt;mso-wrap-distance-top:3.6pt;mso-wrap-distance-right:9pt;mso-wrap-distance-bottom:3.6pt;mso-position-horizontal:absolute;mso-position-horizontal-relative:margin;mso-position-vertical:absolute;mso-position-vertical-relative:text;mso-width-percent:0;mso-height-percent:0;mso-width-relative:margin;mso-height-relative:margin;v-text-anchor:top" o:gfxdata="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">
+                <v:textbox>
+                  <w:txbxContent>
+                    <w:p>
+                      <w:r>
+                        <w:t>This field will allow the user to enter the title of their blog when submitting</w:t>
+                      </w:r>
+                    </w:p>
+                  </w:txbxContent>
+                </v:textbox>
+                <w10:wrap type="square" anchorx="margin"/>
+              </v:shape>
+            </w:pict>
+          </mc:Fallback>
+        </mc:AlternateContent>
+      </w:r>
+      <w:r>
+        <w:rPr>
+          <w:noProof/>
+        </w:rPr>
+        <mc:AlternateContent>
+          <mc:Choice Requires="wps">
+            <w:drawing>
+              <wp:anchor distT="0" distB="0" distL="114300" distR="114300" simplePos="0" relativeHeight="251767808" behindDoc="0" locked="0" layoutInCell="1" allowOverlap="1" wp14:anchorId="69C9F3C0" wp14:editId="5E9D6B69">
+                <wp:simplePos x="0" y="0"/>
+                <wp:positionH relativeFrom="column">
+                  <wp:posOffset>3388659</wp:posOffset>
+                </wp:positionH>
+                <wp:positionV relativeFrom="paragraph">
+                  <wp:posOffset>1902460</wp:posOffset>
+                </wp:positionV>
+                <wp:extent cx="613186" cy="1000162"/>
+                <wp:effectExtent l="0" t="0" r="34925" b="66675"/>
+                <wp:wrapNone/>
+                <wp:docPr id="222" name="Connector: Elbow 196"/>
+                <wp:cNvGraphicFramePr/>
+                <a:graphic xmlns:a="http://schemas.openxmlformats.org/drawingml/2006/main">
+                  <a:graphicData uri="http://schemas.microsoft.com/office/word/2010/wordprocessingShape">
+                    <wps:wsp>
+                      <wps:cNvCnPr/>
+                      <wps:spPr>
+                        <a:xfrm>
+                          <a:off x="0" y="0"/>
+                          <a:ext cx="613186" cy="1000162"/>
+                        </a:xfrm>
+                        <a:prstGeom prst="bentConnector3">
+                          <a:avLst>
+                            <a:gd name="adj1" fmla="val 29577"/>
+                          </a:avLst>
+                        </a:prstGeom>
+                        <a:ln>
+                          <a:tailEnd type="triangle"/>
+                        </a:ln>
+                      </wps:spPr>
+                      <wps:style>
+                        <a:lnRef idx="1">
+                          <a:schemeClr val="accent1"/>
+                        </a:lnRef>
+                        <a:fillRef idx="0">
+                          <a:schemeClr val="accent1"/>
+                        </a:fillRef>
+                        <a:effectRef idx="0">
+                          <a:schemeClr val="accent1"/>
+                        </a:effectRef>
+                        <a:fontRef idx="minor">
+                          <a:schemeClr val="tx1"/>
+                        </a:fontRef>
+                      </wps:style>
+                      <wps:bodyPr/>
+                    </wps:wsp>
+                  </a:graphicData>
+                </a:graphic>
+                <wp14:sizeRelH relativeFrom="margin">
+                  <wp14:pctWidth>0</wp14:pctWidth>
+                </wp14:sizeRelH>
+                <wp14:sizeRelV relativeFrom="margin">
+                  <wp14:pctHeight>0</wp14:pctHeight>
+                </wp14:sizeRelV>
+              </wp:anchor>
+            </w:drawing>
+          </mc:Choice>
+          <mc:Fallback>
+            <w:pict>
+              <v:shape w14:anchorId="4190CBAC" id="Connector: Elbow 196" o:spid="_x0000_s1026" type="#_x0000_t34" style="position:absolute;margin-left:266.8pt;margin-top:149.8pt;width:48.3pt;height:78.75pt;z-index:251767808;visibility:visible;mso-wrap-style:square;mso-width-percent:0;mso-height-percent:0;mso-wrap-distance-left:9pt;mso-wrap-distance-top:0;mso-wrap-distance-right:9pt;mso-wrap-distance-bottom:0;mso-position-horizontal:absolute;mso-position-horizontal-relative:text;mso-position-vertical:absolute;mso-position-vertical-relative:text;mso-width-percent:0;mso-height-percent:0;mso-width-relative:margin;mso-height-relative:margin" o:gfxdata="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" adj="6389" strokecolor="#4472c4 [3204]" strokeweight=".5pt">
+                <v:stroke endarrow="block"/>
+              </v:shape>
+            </w:pict>
+          </mc:Fallback>
+        </mc:AlternateContent>
+      </w:r>
+      <w:r>
+        <w:rPr>
+          <w:noProof/>
+        </w:rPr>
+        <mc:AlternateContent>
+          <mc:Choice Requires="wps">
+            <w:drawing>
+              <wp:anchor distT="45720" distB="45720" distL="114300" distR="114300" simplePos="0" relativeHeight="251763712" behindDoc="0" locked="0" layoutInCell="1" allowOverlap="1" wp14:anchorId="20CB526D" wp14:editId="785B6520">
+                <wp:simplePos x="0" y="0"/>
+                <wp:positionH relativeFrom="margin">
+                  <wp:posOffset>4001770</wp:posOffset>
+                </wp:positionH>
+                <wp:positionV relativeFrom="paragraph">
+                  <wp:posOffset>1590040</wp:posOffset>
+                </wp:positionV>
+                <wp:extent cx="2226310" cy="838835"/>
+                <wp:effectExtent l="0" t="0" r="8890" b="12065"/>
+                <wp:wrapSquare wrapText="bothSides"/>
+                <wp:docPr id="220" name="Text Box 2"/>
+                <wp:cNvGraphicFramePr>
+                  <a:graphicFrameLocks xmlns:a="http://schemas.openxmlformats.org/drawingml/2006/main"/>
+                </wp:cNvGraphicFramePr>
+                <a:graphic xmlns:a="http://schemas.openxmlformats.org/drawingml/2006/main">
+                  <a:graphicData uri="http://schemas.microsoft.com/office/word/2010/wordprocessingShape">
+                    <wps:wsp>
+                      <wps:cNvSpPr txBox="1">
+                        <a:spLocks noChangeArrowheads="1"/>
+                      </wps:cNvSpPr>
+                      <wps:spPr bwMode="auto">
+                        <a:xfrm>
+                          <a:off x="0" y="0"/>
+                          <a:ext cx="2226310" cy="838835"/>
+                        </a:xfrm>
+                        <a:prstGeom prst="rect">
+                          <a:avLst/>
+                        </a:prstGeom>
+                        <a:solidFill>
+                          <a:srgbClr val="FFFFFF"/>
+                        </a:solidFill>
+                        <a:ln w="9525">
+                          <a:solidFill>
+                            <a:srgbClr val="000000"/>
+                          </a:solidFill>
+                          <a:miter lim="800000"/>
+                          <a:headEnd/>
+                          <a:tailEnd/>
+                        </a:ln>
+                      </wps:spPr>
+                      <wps:txbx>
+                        <w:txbxContent>
+                          <w:p>
+                            <w:r>
+                              <w:t>This field will allow the user to enter their email, this will allow an admin to contact the user should they need to do so</w:t>
+                            </w:r>
+                          </w:p>
+                          <w:p/>
+                        </w:txbxContent>
+                      </wps:txbx>
+                      <wps:bodyPr rot="0" vert="horz" wrap="square" lIns="91440" tIns="45720" rIns="91440" bIns="45720" anchor="t" anchorCtr="0">
+                        <a:noAutofit/>
+                      </wps:bodyPr>
+                    </wps:wsp>
+                  </a:graphicData>
+                </a:graphic>
+                <wp14:sizeRelH relativeFrom="margin">
+                  <wp14:pctWidth>0</wp14:pctWidth>
+                </wp14:sizeRelH>
+                <wp14:sizeRelV relativeFrom="margin">
+                  <wp14:pctHeight>0</wp14:pctHeight>
+                </wp14:sizeRelV>
+              </wp:anchor>
+            </w:drawing>
+          </mc:Choice>
+          <mc:Fallback>
+            <w:pict>
+              <v:shape w14:anchorId="20CB526D" id="_x0000_s1059" type="#_x0000_t202" style="position:absolute;margin-left:315.1pt;margin-top:125.2pt;width:175.3pt;height:66.05pt;z-index:251763712;visibility:visible;mso-wrap-style:square;mso-width-percent:0;mso-height-percent:0;mso-wrap-distance-left:9pt;mso-wrap-distance-top:3.6pt;mso-wrap-distance-right:9pt;mso-wrap-distance-bottom:3.6pt;mso-position-horizontal:absolute;mso-position-horizontal-relative:margin;mso-position-vertical:absolute;mso-position-vertical-relative:text;mso-width-percent:0;mso-height-percent:0;mso-width-relative:margin;mso-height-relative:margin;v-text-anchor:top" o:gfxdata="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">
+                <v:textbox>
+                  <w:txbxContent>
+                    <w:p>
+                      <w:r>
+                        <w:t>This field will allow the user to enter their email, this will allow an admin to contact the user should they need to do so</w:t>
+                      </w:r>
+                    </w:p>
+                    <w:p/>
+                  </w:txbxContent>
+                </v:textbox>
+                <w10:wrap type="square" anchorx="margin"/>
+              </v:shape>
+            </w:pict>
+          </mc:Fallback>
+        </mc:AlternateContent>
+      </w:r>
+      <w:r>
+        <w:rPr>
+          <w:noProof/>
+        </w:rPr>
+        <mc:AlternateContent>
+          <mc:Choice Requires="wps">
+            <w:drawing>
+              <wp:anchor distT="0" distB="0" distL="114300" distR="114300" simplePos="0" relativeHeight="251765760" behindDoc="0" locked="0" layoutInCell="1" allowOverlap="1" wp14:anchorId="13BE91C6" wp14:editId="29384602">
+                <wp:simplePos x="0" y="0"/>
+                <wp:positionH relativeFrom="column">
+                  <wp:posOffset>3388659</wp:posOffset>
+                </wp:positionH>
+                <wp:positionV relativeFrom="paragraph">
+                  <wp:posOffset>1375334</wp:posOffset>
+                </wp:positionV>
+                <wp:extent cx="613186" cy="527125"/>
+                <wp:effectExtent l="0" t="0" r="34925" b="69850"/>
+                <wp:wrapNone/>
+                <wp:docPr id="221" name="Connector: Elbow 196"/>
+                <wp:cNvGraphicFramePr/>
+                <a:graphic xmlns:a="http://schemas.openxmlformats.org/drawingml/2006/main">
+                  <a:graphicData uri="http://schemas.microsoft.com/office/word/2010/wordprocessingShape">
+                    <wps:wsp>
+                      <wps:cNvCnPr/>
+                      <wps:spPr>
+                        <a:xfrm>
+                          <a:off x="0" y="0"/>
+                          <a:ext cx="613186" cy="527125"/>
+                        </a:xfrm>
+                        <a:prstGeom prst="bentConnector3">
+                          <a:avLst>
+                            <a:gd name="adj1" fmla="val 29577"/>
+                          </a:avLst>
+                        </a:prstGeom>
+                        <a:ln>
+                          <a:tailEnd type="triangle"/>
+                        </a:ln>
+                      </wps:spPr>
+                      <wps:style>
+                        <a:lnRef idx="1">
+                          <a:schemeClr val="accent1"/>
+                        </a:lnRef>
+                        <a:fillRef idx="0">
+                          <a:schemeClr val="accent1"/>
+                        </a:fillRef>
+                        <a:effectRef idx="0">
+                          <a:schemeClr val="accent1"/>
+                        </a:effectRef>
+                        <a:fontRef idx="minor">
+                          <a:schemeClr val="tx1"/>
+                        </a:fontRef>
+                      </wps:style>
+                      <wps:bodyPr/>
+                    </wps:wsp>
+                  </a:graphicData>
+                </a:graphic>
+                <wp14:sizeRelH relativeFrom="margin">
+                  <wp14:pctWidth>0</wp14:pctWidth>
+                </wp14:sizeRelH>
+                <wp14:sizeRelV relativeFrom="margin">
+                  <wp14:pctHeight>0</wp14:pctHeight>
+                </wp14:sizeRelV>
+              </wp:anchor>
+            </w:drawing>
+          </mc:Choice>
+          <mc:Fallback>
+            <w:pict>
+              <v:shape w14:anchorId="2C2E3649" id="Connector: Elbow 196" o:spid="_x0000_s1026" type="#_x0000_t34" style="position:absolute;margin-left:266.8pt;margin-top:108.3pt;width:48.3pt;height:41.5pt;z-index:251765760;visibility:visible;mso-wrap-style:square;mso-width-percent:0;mso-height-percent:0;mso-wrap-distance-left:9pt;mso-wrap-distance-top:0;mso-wrap-distance-right:9pt;mso-wrap-distance-bottom:0;mso-position-horizontal:absolute;mso-position-horizontal-relative:text;mso-position-vertical:absolute;mso-position-vertical-relative:text;mso-width-percent:0;mso-height-percent:0;mso-width-relative:margin;mso-height-relative:margin" o:gfxdata="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" adj="6389" strokecolor="#4472c4 [3204]" strokeweight=".5pt">
+                <v:stroke endarrow="block"/>
+              </v:shape>
+            </w:pict>
+          </mc:Fallback>
+        </mc:AlternateContent>
+      </w:r>
+      <w:r>
+        <w:rPr>
+          <w:noProof/>
+        </w:rPr>
+        <mc:AlternateContent>
+          <mc:Choice Requires="wps">
+            <w:drawing>
+              <wp:anchor distT="0" distB="0" distL="114300" distR="114300" simplePos="0" relativeHeight="251759616" behindDoc="0" locked="0" layoutInCell="1" allowOverlap="1" wp14:anchorId="733002D3" wp14:editId="65ABDB8D">
+                <wp:simplePos x="0" y="0"/>
+                <wp:positionH relativeFrom="column">
+                  <wp:posOffset>3388659</wp:posOffset>
+                </wp:positionH>
+                <wp:positionV relativeFrom="paragraph">
+                  <wp:posOffset>869726</wp:posOffset>
+                </wp:positionV>
+                <wp:extent cx="613186" cy="214854"/>
+                <wp:effectExtent l="0" t="0" r="22225" b="64770"/>
+                <wp:wrapNone/>
+                <wp:docPr id="216" name="Connector: Elbow 196"/>
+                <wp:cNvGraphicFramePr/>
+                <a:graphic xmlns:a="http://schemas.openxmlformats.org/drawingml/2006/main">
+                  <a:graphicData uri="http://schemas.microsoft.com/office/word/2010/wordprocessingShape">
+                    <wps:wsp>
+                      <wps:cNvCnPr/>
+                      <wps:spPr>
+                        <a:xfrm>
+                          <a:off x="0" y="0"/>
+                          <a:ext cx="613186" cy="214854"/>
+                        </a:xfrm>
+                        <a:prstGeom prst="bentConnector3">
+                          <a:avLst>
+                            <a:gd name="adj1" fmla="val 29577"/>
+                          </a:avLst>
+                        </a:prstGeom>
+                        <a:ln>
+                          <a:tailEnd type="triangle"/>
+                        </a:ln>
+                      </wps:spPr>
+                      <wps:style>
+                        <a:lnRef idx="1">
+                          <a:schemeClr val="accent1"/>
+                        </a:lnRef>
+                        <a:fillRef idx="0">
+                          <a:schemeClr val="accent1"/>
+                        </a:fillRef>
+                        <a:effectRef idx="0">
+                          <a:schemeClr val="accent1"/>
+                        </a:effectRef>
+                        <a:fontRef idx="minor">
+                          <a:schemeClr val="tx1"/>
+                        </a:fontRef>
+                      </wps:style>
+                      <wps:bodyPr/>
+                    </wps:wsp>
+                  </a:graphicData>
+                </a:graphic>
+                <wp14:sizeRelH relativeFrom="margin">
+                  <wp14:pctWidth>0</wp14:pctWidth>
+                </wp14:sizeRelH>
+                <wp14:sizeRelV relativeFrom="margin">
+                  <wp14:pctHeight>0</wp14:pctHeight>
+                </wp14:sizeRelV>
+              </wp:anchor>
+            </w:drawing>
+          </mc:Choice>
+          <mc:Fallback>
+            <w:pict>
+              <v:shape w14:anchorId="4BC1CF71" id="Connector: Elbow 196" o:spid="_x0000_s1026" type="#_x0000_t34" style="position:absolute;margin-left:266.8pt;margin-top:68.5pt;width:48.3pt;height:16.9pt;z-index:251759616;visibility:visible;mso-wrap-style:square;mso-width-percent:0;mso-height-percent:0;mso-wrap-distance-left:9pt;mso-wrap-distance-top:0;mso-wrap-distance-right:9pt;mso-wrap-distance-bottom:0;mso-position-horizontal:absolute;mso-position-horizontal-relative:text;mso-position-vertical:absolute;mso-position-vertical-relative:text;mso-width-percent:0;mso-height-percent:0;mso-width-relative:margin;mso-height-relative:margin" o:gfxdata="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" adj="6389" strokecolor="#4472c4 [3204]" strokeweight=".5pt">
+                <v:stroke endarrow="block"/>
+              </v:shape>
+            </w:pict>
+          </mc:Fallback>
+        </mc:AlternateContent>
+      </w:r>
+      <w:r>
+        <w:rPr>
+          <w:noProof/>
+        </w:rPr>
+        <mc:AlternateContent>
+          <mc:Choice Requires="wps">
+            <w:drawing>
+              <wp:anchor distT="45720" distB="45720" distL="114300" distR="114300" simplePos="0" relativeHeight="251761664" behindDoc="0" locked="0" layoutInCell="1" allowOverlap="1" wp14:anchorId="50CEBDD4" wp14:editId="036A3559">
+                <wp:simplePos x="0" y="0"/>
+                <wp:positionH relativeFrom="margin">
+                  <wp:posOffset>4001770</wp:posOffset>
+                </wp:positionH>
+                <wp:positionV relativeFrom="paragraph">
+                  <wp:posOffset>729615</wp:posOffset>
+                </wp:positionV>
+                <wp:extent cx="1917065" cy="645160"/>
+                <wp:effectExtent l="0" t="0" r="13335" b="15240"/>
+                <wp:wrapSquare wrapText="bothSides"/>
+                <wp:docPr id="219" name="Text Box 2"/>
+                <wp:cNvGraphicFramePr>
+                  <a:graphicFrameLocks xmlns:a="http://schemas.openxmlformats.org/drawingml/2006/main"/>
+                </wp:cNvGraphicFramePr>
+                <a:graphic xmlns:a="http://schemas.openxmlformats.org/drawingml/2006/main">
+                  <a:graphicData uri="http://schemas.microsoft.com/office/word/2010/wordprocessingShape">
+                    <wps:wsp>
+                      <wps:cNvSpPr txBox="1">
+                        <a:spLocks noChangeArrowheads="1"/>
+                      </wps:cNvSpPr>
+                      <wps:spPr bwMode="auto">
+                        <a:xfrm>
+                          <a:off x="0" y="0"/>
+                          <a:ext cx="1917065" cy="645160"/>
+                        </a:xfrm>
+                        <a:prstGeom prst="rect">
+                          <a:avLst/>
+                        </a:prstGeom>
+                        <a:solidFill>
+                          <a:srgbClr val="FFFFFF"/>
+                        </a:solidFill>
+                        <a:ln w="9525">
+                          <a:solidFill>
+                            <a:srgbClr val="000000"/>
+                          </a:solidFill>
+                          <a:miter lim="800000"/>
+                          <a:headEnd/>
+                          <a:tailEnd/>
+                        </a:ln>
+                      </wps:spPr>
+                      <wps:txbx>
+                        <w:txbxContent>
+                          <w:p>
+                            <w:r>
+                              <w:t>This field will allow the user to enter their name, when creating a new blog post</w:t>
+                            </w:r>
+                          </w:p>
+                        </w:txbxContent>
+                      </wps:txbx>
+                      <wps:bodyPr rot="0" vert="horz" wrap="square" lIns="91440" tIns="45720" rIns="91440" bIns="45720" anchor="t" anchorCtr="0">
+                        <a:noAutofit/>
+                      </wps:bodyPr>
+                    </wps:wsp>
+                  </a:graphicData>
+                </a:graphic>
+                <wp14:sizeRelH relativeFrom="margin">
+                  <wp14:pctWidth>0</wp14:pctWidth>
+                </wp14:sizeRelH>
+                <wp14:sizeRelV relativeFrom="margin">
+                  <wp14:pctHeight>0</wp14:pctHeight>
+                </wp14:sizeRelV>
+              </wp:anchor>
+            </w:drawing>
+          </mc:Choice>
+          <mc:Fallback>
+            <w:pict>
+              <v:shape w14:anchorId="50CEBDD4" id="_x0000_s1060" type="#_x0000_t202" style="position:absolute;margin-left:315.1pt;margin-top:57.45pt;width:150.95pt;height:50.8pt;z-index:251761664;visibility:visible;mso-wrap-style:square;mso-width-percent:0;mso-height-percent:0;mso-wrap-distance-left:9pt;mso-wrap-distance-top:3.6pt;mso-wrap-distance-right:9pt;mso-wrap-distance-bottom:3.6pt;mso-position-horizontal:absolute;mso-position-horizontal-relative:margin;mso-position-vertical:absolute;mso-position-vertical-relative:text;mso-width-percent:0;mso-height-percent:0;mso-width-relative:margin;mso-height-relative:margin;v-text-anchor:top" o:gfxdata="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">
+                <v:textbox>
+                  <w:txbxContent>
+                    <w:p>
+                      <w:r>
+                        <w:t>This field will allow the user to enter their name, when creating a new blog post</w:t>
+                      </w:r>
+                    </w:p>
+                  </w:txbxContent>
+                </v:textbox>
+                <w10:wrap type="square" anchorx="margin"/>
+              </v:shape>
+            </w:pict>
+          </mc:Fallback>
+        </mc:AlternateContent>
+      </w:r>
+      <w:r>
+        <w:rPr>
+          <w:noProof/>
+        </w:rPr>
+        <mc:AlternateContent>
+          <mc:Choice Requires="wps">
+            <w:drawing>
+              <wp:anchor distT="0" distB="0" distL="114300" distR="114300" simplePos="0" relativeHeight="251749376" behindDoc="0" locked="0" layoutInCell="1" allowOverlap="1" wp14:anchorId="131EFB1C" wp14:editId="4E686A97">
+                <wp:simplePos x="0" y="0"/>
+                <wp:positionH relativeFrom="margin">
+                  <wp:posOffset>268605</wp:posOffset>
+                </wp:positionH>
+                <wp:positionV relativeFrom="paragraph">
+                  <wp:posOffset>621628</wp:posOffset>
+                </wp:positionV>
+                <wp:extent cx="3119120" cy="462280"/>
+                <wp:effectExtent l="0" t="0" r="17780" b="7620"/>
+                <wp:wrapNone/>
+                <wp:docPr id="211" name="Rectangle: Rounded Corners 194"/>
+                <wp:cNvGraphicFramePr/>
+                <a:graphic xmlns:a="http://schemas.openxmlformats.org/drawingml/2006/main">
+                  <a:graphicData uri="http://schemas.microsoft.com/office/word/2010/wordprocessingShape">
+                    <wps:wsp>
+                      <wps:cNvSpPr/>
+                      <wps:spPr>
+                        <a:xfrm>
+                          <a:off x="0" y="0"/>
+                          <a:ext cx="3119120" cy="462280"/>
+                        </a:xfrm>
+                        <a:prstGeom prst="roundRect">
+                          <a:avLst/>
+                        </a:prstGeom>
+                        <a:noFill/>
+                        <a:ln>
+                          <a:solidFill>
+                            <a:srgbClr val="FF0000"/>
+                          </a:solidFill>
+                        </a:ln>
+                      </wps:spPr>
+                      <wps:style>
+                        <a:lnRef idx="2">
+                          <a:schemeClr val="accent3"/>
+                        </a:lnRef>
+                        <a:fillRef idx="1">
+                          <a:schemeClr val="lt1"/>
+                        </a:fillRef>
+                        <a:effectRef idx="0">
+                          <a:schemeClr val="accent3"/>
+                        </a:effectRef>
+                        <a:fontRef idx="minor">
+                          <a:schemeClr val="dk1"/>
+                        </a:fontRef>
+                      </wps:style>
+                      <wps:bodyPr rot="0" spcFirstLastPara="0" vertOverflow="overflow" horzOverflow="overflow" vert="horz" wrap="square" lIns="91440" tIns="45720" rIns="91440" bIns="45720" numCol="1" spcCol="0" rtlCol="0" fromWordArt="0" anchor="ctr" anchorCtr="0" forceAA="0" compatLnSpc="1">
+                        <a:prstTxWarp prst="textNoShape">
+                          <a:avLst/>
+                        </a:prstTxWarp>
+                        <a:noAutofit/>
+                      </wps:bodyPr>
+                    </wps:wsp>
+                  </a:graphicData>
+                </a:graphic>
+                <wp14:sizeRelH relativeFrom="margin">
+                  <wp14:pctWidth>0</wp14:pctWidth>
+                </wp14:sizeRelH>
+                <wp14:sizeRelV relativeFrom="margin">
+                  <wp14:pctHeight>0</wp14:pctHeight>
+                </wp14:sizeRelV>
+              </wp:anchor>
+            </w:drawing>
+          </mc:Choice>
+          <mc:Fallback>
+            <w:pict>
+              <v:roundrect w14:anchorId="742BE941" id="Rectangle: Rounded Corners 194" o:spid="_x0000_s1026" style="position:absolute;margin-left:21.15pt;margin-top:48.95pt;width:245.6pt;height:36.4pt;z-index:251749376;visibility:visible;mso-wrap-style:square;mso-width-percent:0;mso-height-percent:0;mso-wrap-distance-left:9pt;mso-wrap-distance-top:0;mso-wrap-distance-right:9pt;mso-wrap-distance-bottom:0;mso-position-horizontal:absolute;mso-position-horizontal-relative:margin;mso-position-vertical:absolute;mso-position-vertical-relative:text;mso-width-percent:0;mso-height-percent:0;mso-width-relative:margin;mso-height-relative:margin;v-text-anchor:middle" arcsize="10923f" o:gfxdata="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" filled="f" strokecolor="red" strokeweight="1pt">
+                <v:stroke joinstyle="miter"/>
+                <w10:wrap anchorx="margin"/>
+              </v:roundrect>
+            </w:pict>
+          </mc:Fallback>
+        </mc:AlternateContent>
+      </w:r>
+      <w:r>
+        <w:rPr>
+          <w:noProof/>
+        </w:rPr>
+        <mc:AlternateContent>
+          <mc:Choice Requires="wps">
+            <w:drawing>
+              <wp:anchor distT="0" distB="0" distL="114300" distR="114300" simplePos="0" relativeHeight="251757568" behindDoc="0" locked="0" layoutInCell="1" allowOverlap="1" wp14:anchorId="4333A56C" wp14:editId="20A3E06D">
+                <wp:simplePos x="0" y="0"/>
+                <wp:positionH relativeFrom="margin">
+                  <wp:posOffset>268605</wp:posOffset>
+                </wp:positionH>
+                <wp:positionV relativeFrom="paragraph">
+                  <wp:posOffset>2622587</wp:posOffset>
+                </wp:positionV>
+                <wp:extent cx="742278" cy="279699"/>
+                <wp:effectExtent l="0" t="0" r="7620" b="12700"/>
+                <wp:wrapNone/>
+                <wp:docPr id="215" name="Rectangle: Rounded Corners 194"/>
+                <wp:cNvGraphicFramePr/>
+                <a:graphic xmlns:a="http://schemas.openxmlformats.org/drawingml/2006/main">
+                  <a:graphicData uri="http://schemas.microsoft.com/office/word/2010/wordprocessingShape">
+                    <wps:wsp>
+                      <wps:cNvSpPr/>
+                      <wps:spPr>
+                        <a:xfrm>
+                          <a:off x="0" y="0"/>
+                          <a:ext cx="742278" cy="279699"/>
+                        </a:xfrm>
+                        <a:prstGeom prst="roundRect">
+                          <a:avLst/>
+                        </a:prstGeom>
+                        <a:noFill/>
+                        <a:ln>
+                          <a:solidFill>
+                            <a:srgbClr val="FF0000"/>
+                          </a:solidFill>
+                        </a:ln>
+                      </wps:spPr>
+                      <wps:style>
+                        <a:lnRef idx="2">
+                          <a:schemeClr val="accent3"/>
+                        </a:lnRef>
+                        <a:fillRef idx="1">
+                          <a:schemeClr val="lt1"/>
+                        </a:fillRef>
+                        <a:effectRef idx="0">
+                          <a:schemeClr val="accent3"/>
+                        </a:effectRef>
+                        <a:fontRef idx="minor">
+                          <a:schemeClr val="dk1"/>
+                        </a:fontRef>
+                      </wps:style>
+                      <wps:bodyPr rot="0" spcFirstLastPara="0" vertOverflow="overflow" horzOverflow="overflow" vert="horz" wrap="square" lIns="91440" tIns="45720" rIns="91440" bIns="45720" numCol="1" spcCol="0" rtlCol="0" fromWordArt="0" anchor="ctr" anchorCtr="0" forceAA="0" compatLnSpc="1">
+                        <a:prstTxWarp prst="textNoShape">
+                          <a:avLst/>
+                        </a:prstTxWarp>
+                        <a:noAutofit/>
+                      </wps:bodyPr>
+                    </wps:wsp>
+                  </a:graphicData>
+                </a:graphic>
+                <wp14:sizeRelH relativeFrom="margin">
+                  <wp14:pctWidth>0</wp14:pctWidth>
+                </wp14:sizeRelH>
+                <wp14:sizeRelV relativeFrom="margin">
+                  <wp14:pctHeight>0</wp14:pctHeight>
+                </wp14:sizeRelV>
+              </wp:anchor>
+            </w:drawing>
+          </mc:Choice>
+          <mc:Fallback>
+            <w:pict>
+              <v:roundrect w14:anchorId="00197554" id="Rectangle: Rounded Corners 194" o:spid="_x0000_s1026" style="position:absolute;margin-left:21.15pt;margin-top:206.5pt;width:58.45pt;height:22pt;z-index:251757568;visibility:visible;mso-wrap-style:square;mso-width-percent:0;mso-height-percent:0;mso-wrap-distance-left:9pt;mso-wrap-distance-top:0;mso-wrap-distance-right:9pt;mso-wrap-distance-bottom:0;mso-position-horizontal:absolute;mso-position-horizontal-relative:margin;mso-position-vertical:absolute;mso-position-vertical-relative:text;mso-width-percent:0;mso-height-percent:0;mso-width-relative:margin;mso-height-relative:margin;v-text-anchor:middle" arcsize="10923f" o:gfxdata="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" filled="f" strokecolor="red" strokeweight="1pt">
+                <v:stroke joinstyle="miter"/>
+                <w10:wrap anchorx="margin"/>
+              </v:roundrect>
+            </w:pict>
+          </mc:Fallback>
+        </mc:AlternateContent>
+      </w:r>
+      <w:r>
+        <w:rPr>
+          <w:noProof/>
+        </w:rPr>
+        <mc:AlternateContent>
+          <mc:Choice Requires="wps">
+            <w:drawing>
+              <wp:anchor distT="0" distB="0" distL="114300" distR="114300" simplePos="0" relativeHeight="251755520" behindDoc="0" locked="0" layoutInCell="1" allowOverlap="1" wp14:anchorId="4D8A10D1" wp14:editId="68201245">
+                <wp:simplePos x="0" y="0"/>
+                <wp:positionH relativeFrom="margin">
+                  <wp:posOffset>269875</wp:posOffset>
+                </wp:positionH>
+                <wp:positionV relativeFrom="paragraph">
+                  <wp:posOffset>2161353</wp:posOffset>
+                </wp:positionV>
+                <wp:extent cx="3119419" cy="462579"/>
+                <wp:effectExtent l="0" t="0" r="17780" b="7620"/>
+                <wp:wrapNone/>
+                <wp:docPr id="214" name="Rectangle: Rounded Corners 194"/>
+                <wp:cNvGraphicFramePr/>
+                <a:graphic xmlns:a="http://schemas.openxmlformats.org/drawingml/2006/main">
+                  <a:graphicData uri="http://schemas.microsoft.com/office/word/2010/wordprocessingShape">
+                    <wps:wsp>
+                      <wps:cNvSpPr/>
+                      <wps:spPr>
+                        <a:xfrm>
+                          <a:off x="0" y="0"/>
+                          <a:ext cx="3119419" cy="462579"/>
+                        </a:xfrm>
+                        <a:prstGeom prst="roundRect">
+                          <a:avLst/>
+                        </a:prstGeom>
+                        <a:noFill/>
+                        <a:ln>
+                          <a:solidFill>
+                            <a:srgbClr val="FF0000"/>
+                          </a:solidFill>
+                        </a:ln>
+                      </wps:spPr>
+                      <wps:style>
+                        <a:lnRef idx="2">
+                          <a:schemeClr val="accent3"/>
+                        </a:lnRef>
+                        <a:fillRef idx="1">
+                          <a:schemeClr val="lt1"/>
+                        </a:fillRef>
+                        <a:effectRef idx="0">
+                          <a:schemeClr val="accent3"/>
+                        </a:effectRef>
+                        <a:fontRef idx="minor">
+                          <a:schemeClr val="dk1"/>
+                        </a:fontRef>
+                      </wps:style>
+                      <wps:bodyPr rot="0" spcFirstLastPara="0" vertOverflow="overflow" horzOverflow="overflow" vert="horz" wrap="square" lIns="91440" tIns="45720" rIns="91440" bIns="45720" numCol="1" spcCol="0" rtlCol="0" fromWordArt="0" anchor="ctr" anchorCtr="0" forceAA="0" compatLnSpc="1">
+                        <a:prstTxWarp prst="textNoShape">
+                          <a:avLst/>
+                        </a:prstTxWarp>
+                        <a:noAutofit/>
+                      </wps:bodyPr>
+                    </wps:wsp>
+                  </a:graphicData>
+                </a:graphic>
+                <wp14:sizeRelH relativeFrom="margin">
+                  <wp14:pctWidth>0</wp14:pctWidth>
+                </wp14:sizeRelH>
+                <wp14:sizeRelV relativeFrom="margin">
+                  <wp14:pctHeight>0</wp14:pctHeight>
+                </wp14:sizeRelV>
+              </wp:anchor>
+            </w:drawing>
+          </mc:Choice>
+          <mc:Fallback>
+            <w:pict>
+              <v:roundrect w14:anchorId="1B57680B" id="Rectangle: Rounded Corners 194" o:spid="_x0000_s1026" style="position:absolute;margin-left:21.25pt;margin-top:170.2pt;width:245.6pt;height:36.4pt;z-index:251755520;visibility:visible;mso-wrap-style:square;mso-width-percent:0;mso-height-percent:0;mso-wrap-distance-left:9pt;mso-wrap-distance-top:0;mso-wrap-distance-right:9pt;mso-wrap-distance-bottom:0;mso-position-horizontal:absolute;mso-position-horizontal-relative:margin;mso-position-vertical:absolute;mso-position-vertical-relative:text;mso-width-percent:0;mso-height-percent:0;mso-width-relative:margin;mso-height-relative:margin;v-text-anchor:middle" arcsize="10923f" o:gfxdata="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" filled="f" strokecolor="red" strokeweight="1pt">
+                <v:stroke joinstyle="miter"/>
+                <w10:wrap anchorx="margin"/>
+              </v:roundrect>
+            </w:pict>
+          </mc:Fallback>
+        </mc:AlternateContent>
+      </w:r>
+      <w:r>
+        <w:rPr>
+          <w:noProof/>
+        </w:rPr>
+        <mc:AlternateContent>
+          <mc:Choice Requires="wps">
+            <w:drawing>
+              <wp:anchor distT="0" distB="0" distL="114300" distR="114300" simplePos="0" relativeHeight="251753472" behindDoc="0" locked="0" layoutInCell="1" allowOverlap="1" wp14:anchorId="1E58CF21" wp14:editId="0A9FF9A7">
+                <wp:simplePos x="0" y="0"/>
+                <wp:positionH relativeFrom="margin">
+                  <wp:posOffset>270398</wp:posOffset>
+                </wp:positionH>
+                <wp:positionV relativeFrom="paragraph">
+                  <wp:posOffset>1645322</wp:posOffset>
+                </wp:positionV>
+                <wp:extent cx="3119419" cy="462579"/>
+                <wp:effectExtent l="0" t="0" r="17780" b="7620"/>
+                <wp:wrapNone/>
+                <wp:docPr id="213" name="Rectangle: Rounded Corners 194"/>
+                <wp:cNvGraphicFramePr/>
+                <a:graphic xmlns:a="http://schemas.openxmlformats.org/drawingml/2006/main">
+                  <a:graphicData uri="http://schemas.microsoft.com/office/word/2010/wordprocessingShape">
+                    <wps:wsp>
+                      <wps:cNvSpPr/>
+                      <wps:spPr>
+                        <a:xfrm>
+                          <a:off x="0" y="0"/>
+                          <a:ext cx="3119419" cy="462579"/>
+                        </a:xfrm>
+                        <a:prstGeom prst="roundRect">
+                          <a:avLst/>
+                        </a:prstGeom>
+                        <a:noFill/>
+                        <a:ln>
+                          <a:solidFill>
+                            <a:srgbClr val="FF0000"/>
+                          </a:solidFill>
+                        </a:ln>
+                      </wps:spPr>
+                      <wps:style>
+                        <a:lnRef idx="2">
+                          <a:schemeClr val="accent3"/>
+                        </a:lnRef>
+                        <a:fillRef idx="1">
+                          <a:schemeClr val="lt1"/>
+                        </a:fillRef>
+                        <a:effectRef idx="0">
+                          <a:schemeClr val="accent3"/>
+                        </a:effectRef>
+                        <a:fontRef idx="minor">
+                          <a:schemeClr val="dk1"/>
+                        </a:fontRef>
+                      </wps:style>
+                      <wps:bodyPr rot="0" spcFirstLastPara="0" vertOverflow="overflow" horzOverflow="overflow" vert="horz" wrap="square" lIns="91440" tIns="45720" rIns="91440" bIns="45720" numCol="1" spcCol="0" rtlCol="0" fromWordArt="0" anchor="ctr" anchorCtr="0" forceAA="0" compatLnSpc="1">
+                        <a:prstTxWarp prst="textNoShape">
+                          <a:avLst/>
+                        </a:prstTxWarp>
+                        <a:noAutofit/>
+                      </wps:bodyPr>
+                    </wps:wsp>
+                  </a:graphicData>
+                </a:graphic>
+                <wp14:sizeRelH relativeFrom="margin">
+                  <wp14:pctWidth>0</wp14:pctWidth>
+                </wp14:sizeRelH>
+                <wp14:sizeRelV relativeFrom="margin">
+                  <wp14:pctHeight>0</wp14:pctHeight>
+                </wp14:sizeRelV>
+              </wp:anchor>
+            </w:drawing>
+          </mc:Choice>
+          <mc:Fallback>
+            <w:pict>
+              <v:roundrect w14:anchorId="23D99448" id="Rectangle: Rounded Corners 194" o:spid="_x0000_s1026" style="position:absolute;margin-left:21.3pt;margin-top:129.55pt;width:245.6pt;height:36.4pt;z-index:251753472;visibility:visible;mso-wrap-style:square;mso-width-percent:0;mso-height-percent:0;mso-wrap-distance-left:9pt;mso-wrap-distance-top:0;mso-wrap-distance-right:9pt;mso-wrap-distance-bottom:0;mso-position-horizontal:absolute;mso-position-horizontal-relative:margin;mso-position-vertical:absolute;mso-position-vertical-relative:text;mso-width-percent:0;mso-height-percent:0;mso-width-relative:margin;mso-height-relative:margin;v-text-anchor:middle" arcsize="10923f" o:gfxdata="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" filled="f" strokecolor="red" strokeweight="1pt">
+                <v:stroke joinstyle="miter"/>
+                <w10:wrap anchorx="margin"/>
+              </v:roundrect>
+            </w:pict>
+          </mc:Fallback>
+        </mc:AlternateContent>
+      </w:r>
+      <w:r>
+        <w:rPr>
+          <w:noProof/>
+        </w:rPr>
+        <mc:AlternateContent>
+          <mc:Choice Requires="wps">
+            <w:drawing>
+              <wp:anchor distT="0" distB="0" distL="114300" distR="114300" simplePos="0" relativeHeight="251751424" behindDoc="0" locked="0" layoutInCell="1" allowOverlap="1" wp14:anchorId="18C3F785" wp14:editId="0FEE1B70">
+                <wp:simplePos x="0" y="0"/>
+                <wp:positionH relativeFrom="margin">
+                  <wp:posOffset>270398</wp:posOffset>
+                </wp:positionH>
+                <wp:positionV relativeFrom="paragraph">
+                  <wp:posOffset>1129628</wp:posOffset>
+                </wp:positionV>
+                <wp:extent cx="3119419" cy="462579"/>
+                <wp:effectExtent l="0" t="0" r="17780" b="7620"/>
+                <wp:wrapNone/>
+                <wp:docPr id="212" name="Rectangle: Rounded Corners 194"/>
+                <wp:cNvGraphicFramePr/>
+                <a:graphic xmlns:a="http://schemas.openxmlformats.org/drawingml/2006/main">
+                  <a:graphicData uri="http://schemas.microsoft.com/office/word/2010/wordprocessingShape">
+                    <wps:wsp>
+                      <wps:cNvSpPr/>
+                      <wps:spPr>
+                        <a:xfrm>
+                          <a:off x="0" y="0"/>
+                          <a:ext cx="3119419" cy="462579"/>
+                        </a:xfrm>
+                        <a:prstGeom prst="roundRect">
+                          <a:avLst/>
+                        </a:prstGeom>
+                        <a:noFill/>
+                        <a:ln>
+                          <a:solidFill>
+                            <a:srgbClr val="FF0000"/>
+                          </a:solidFill>
+                        </a:ln>
+                      </wps:spPr>
+                      <wps:style>
+                        <a:lnRef idx="2">
+                          <a:schemeClr val="accent3"/>
+                        </a:lnRef>
+                        <a:fillRef idx="1">
+                          <a:schemeClr val="lt1"/>
+                        </a:fillRef>
+                        <a:effectRef idx="0">
+                          <a:schemeClr val="accent3"/>
+                        </a:effectRef>
+                        <a:fontRef idx="minor">
+                          <a:schemeClr val="dk1"/>
+                        </a:fontRef>
+                      </wps:style>
+                      <wps:bodyPr rot="0" spcFirstLastPara="0" vertOverflow="overflow" horzOverflow="overflow" vert="horz" wrap="square" lIns="91440" tIns="45720" rIns="91440" bIns="45720" numCol="1" spcCol="0" rtlCol="0" fromWordArt="0" anchor="ctr" anchorCtr="0" forceAA="0" compatLnSpc="1">
+                        <a:prstTxWarp prst="textNoShape">
+                          <a:avLst/>
+                        </a:prstTxWarp>
+                        <a:noAutofit/>
+                      </wps:bodyPr>
+                    </wps:wsp>
+                  </a:graphicData>
+                </a:graphic>
+                <wp14:sizeRelH relativeFrom="margin">
+                  <wp14:pctWidth>0</wp14:pctWidth>
+                </wp14:sizeRelH>
+                <wp14:sizeRelV relativeFrom="margin">
+                  <wp14:pctHeight>0</wp14:pctHeight>
+                </wp14:sizeRelV>
+              </wp:anchor>
+            </w:drawing>
+          </mc:Choice>
+          <mc:Fallback>
+            <w:pict>
+              <v:roundrect w14:anchorId="7CEDECDD" id="Rectangle: Rounded Corners 194" o:spid="_x0000_s1026" style="position:absolute;margin-left:21.3pt;margin-top:88.95pt;width:245.6pt;height:36.4pt;z-index:251751424;visibility:visible;mso-wrap-style:square;mso-width-percent:0;mso-height-percent:0;mso-wrap-distance-left:9pt;mso-wrap-distance-top:0;mso-wrap-distance-right:9pt;mso-wrap-distance-bottom:0;mso-position-horizontal:absolute;mso-position-horizontal-relative:margin;mso-position-vertical:absolute;mso-position-vertical-relative:text;mso-width-percent:0;mso-height-percent:0;mso-width-relative:margin;mso-height-relative:margin;v-text-anchor:middle" arcsize="10923f" o:gfxdata="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" filled="f" strokecolor="red" strokeweight="1pt">
+                <v:stroke joinstyle="miter"/>
+                <w10:wrap anchorx="margin"/>
+              </v:roundrect>
+            </w:pict>
+          </mc:Fallback>
+        </mc:AlternateContent>
+      </w:r>
+      <w:r>
+        <w:drawing>
+          <wp:anchor distT="0" distB="0" distL="114300" distR="114300" simplePos="0" relativeHeight="251747328" behindDoc="0" locked="0" layoutInCell="1" allowOverlap="1" wp14:anchorId="67A361B1" wp14:editId="7A7DB42A">
+            <wp:simplePos x="0" y="0"/>
+            <wp:positionH relativeFrom="column">
+              <wp:posOffset>0</wp:posOffset>
+            </wp:positionH>
+            <wp:positionV relativeFrom="paragraph">
+              <wp:posOffset>148702</wp:posOffset>
+            </wp:positionV>
+            <wp:extent cx="3646805" cy="2885440"/>
+            <wp:effectExtent l="0" t="0" r="0" b="0"/>
+            <wp:wrapSquare wrapText="bothSides"/>
+            <wp:docPr id="210" name="Picture 210"/>
+            <wp:cNvGraphicFramePr>
+              <a:graphicFrameLocks xmlns:a="http://schemas.openxmlformats.org/drawingml/2006/main" noChangeAspect="1"/>
+            </wp:cNvGraphicFramePr>
+            <a:graphic xmlns:a="http://schemas.openxmlformats.org/drawingml/2006/main">
+              <a:graphicData uri="http://schemas.openxmlformats.org/drawingml/2006/picture">
+                <pic:pic xmlns:pic="http://schemas.openxmlformats.org/drawingml/2006/picture">
+                  <pic:nvPicPr>
+                    <pic:cNvPr id="1" name=""/>
+                    <pic:cNvPicPr/>
+                  </pic:nvPicPr>
+                  <pic:blipFill>
+                    <a:blip r:embed="rId21" cstate="print">
+                      <a:extLst>
+                        <a:ext uri="{28A0092B-C50C-407E-A947-70E740481C1C}">
+                          <a14:useLocalDpi xmlns:a14="http://schemas.microsoft.com/office/drawing/2010/main" val="0"/>
+                        </a:ext>
+                      </a:extLst>
+                    </a:blip>
+                    <a:stretch>
+                      <a:fillRect/>
+                    </a:stretch>
+                  </pic:blipFill>
+                  <pic:spPr>
+                    <a:xfrm>
+                      <a:off x="0" y="0"/>
+                      <a:ext cx="3646805" cy="2885440"/>
+                    </a:xfrm>
+                    <a:prstGeom prst="rect">
+                      <a:avLst/>
+                    </a:prstGeom>
+                  </pic:spPr>
+                </pic:pic>
+              </a:graphicData>
+            </a:graphic>
+            <wp14:sizeRelH relativeFrom="page">
+              <wp14:pctWidth>0</wp14:pctWidth>
+            </wp14:sizeRelH>
+            <wp14:sizeRelV relativeFrom="page">
+              <wp14:pctHeight>0</wp14:pctHeight>
+            </wp14:sizeRelV>
+          </wp:anchor>
+        </w:drawing>
+      </w:r>
+    </w:p>
+    <w:p/>
+    <w:p/>
+    <w:p/>
+    <w:p/>
+    <w:p/>
+    <w:p/>
+    <w:p/>
+    <w:p/>
+    <w:p>
+      <w:r>
+        <w:rPr>
+          <w:noProof/>
+        </w:rPr>
+        <mc:AlternateContent>
+          <mc:Choice Requires="wps">
+            <w:drawing>
+              <wp:anchor distT="0" distB="0" distL="114300" distR="114300" simplePos="0" relativeHeight="251780096" behindDoc="0" locked="0" layoutInCell="1" allowOverlap="1" wp14:anchorId="5D054ED7" wp14:editId="079191AC">
+                <wp:simplePos x="0" y="0"/>
+                <wp:positionH relativeFrom="column">
+                  <wp:posOffset>1506071</wp:posOffset>
+                </wp:positionH>
+                <wp:positionV relativeFrom="paragraph">
+                  <wp:posOffset>818029</wp:posOffset>
+                </wp:positionV>
+                <wp:extent cx="2140734" cy="1323191"/>
+                <wp:effectExtent l="0" t="0" r="43815" b="36195"/>
+                <wp:wrapNone/>
+                <wp:docPr id="229" name="Straight Arrow Connector 229"/>
+                <wp:cNvGraphicFramePr/>
+                <a:graphic xmlns:a="http://schemas.openxmlformats.org/drawingml/2006/main">
+                  <a:graphicData uri="http://schemas.microsoft.com/office/word/2010/wordprocessingShape">
+                    <wps:wsp>
+                      <wps:cNvCnPr/>
+                      <wps:spPr>
+                        <a:xfrm>
+                          <a:off x="0" y="0"/>
+                          <a:ext cx="2140734" cy="1323191"/>
+                        </a:xfrm>
+                        <a:prstGeom prst="straightConnector1">
+                          <a:avLst/>
+                        </a:prstGeom>
+                        <a:ln>
+                          <a:tailEnd type="triangle"/>
+                        </a:ln>
+                      </wps:spPr>
+                      <wps:style>
+                        <a:lnRef idx="1">
+                          <a:schemeClr val="accent1"/>
+                        </a:lnRef>
+                        <a:fillRef idx="0">
+                          <a:schemeClr val="accent1"/>
+                        </a:fillRef>
+                        <a:effectRef idx="0">
+                          <a:schemeClr val="accent1"/>
+                        </a:effectRef>
+                        <a:fontRef idx="minor">
+                          <a:schemeClr val="tx1"/>
+                        </a:fontRef>
+                      </wps:style>
+                      <wps:bodyPr/>
+                    </wps:wsp>
+                  </a:graphicData>
+                </a:graphic>
+                <wp14:sizeRelH relativeFrom="margin">
+                  <wp14:pctWidth>0</wp14:pctWidth>
+                </wp14:sizeRelH>
+                <wp14:sizeRelV relativeFrom="margin">
+                  <wp14:pctHeight>0</wp14:pctHeight>
+                </wp14:sizeRelV>
+              </wp:anchor>
+            </w:drawing>
+          </mc:Choice>
+          <mc:Fallback>
+            <w:pict>
+              <v:shapetype w14:anchorId="4275B97F" id="_x0000_t32" coordsize="21600,21600" o:spt="32" o:oned="t" path="m,l21600,21600e" filled="f">
+                <v:path arrowok="t" fillok="f" o:connecttype="none"/>
+                <o:lock v:ext="edit" shapetype="t"/>
+              </v:shapetype>
+              <v:shape id="Straight Arrow Connector 229" o:spid="_x0000_s1026" type="#_x0000_t32" style="position:absolute;margin-left:118.6pt;margin-top:64.4pt;width:168.55pt;height:104.2pt;z-index:251780096;visibility:visible;mso-wrap-style:square;mso-width-percent:0;mso-height-percent:0;mso-wrap-distance-left:9pt;mso-wrap-distance-top:0;mso-wrap-distance-right:9pt;mso-wrap-distance-bottom:0;mso-position-horizontal:absolute;mso-position-horizontal-relative:text;mso-position-vertical:absolute;mso-position-vertical-relative:text;mso-width-percent:0;mso-height-percent:0;mso-width-relative:margin;mso-height-relative:margin" o:gfxdata="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" strokecolor="#4472c4 [3204]" strokeweight=".5pt">
+                <v:stroke endarrow="block" joinstyle="miter"/>
+              </v:shape>
+            </w:pict>
+          </mc:Fallback>
+        </mc:AlternateContent>
+      </w:r>
+      <w:r>
+        <w:rPr>
+          <w:noProof/>
+        </w:rPr>
+        <mc:AlternateContent>
+          <mc:Choice Requires="wps">
+            <w:drawing>
+              <wp:anchor distT="0" distB="0" distL="114300" distR="114300" simplePos="0" relativeHeight="251789312" behindDoc="0" locked="0" layoutInCell="1" allowOverlap="1" wp14:anchorId="5D2B40FC" wp14:editId="15A71B38">
+                <wp:simplePos x="0" y="0"/>
+                <wp:positionH relativeFrom="margin">
+                  <wp:posOffset>3797449</wp:posOffset>
+                </wp:positionH>
+                <wp:positionV relativeFrom="paragraph">
+                  <wp:posOffset>387724</wp:posOffset>
+                </wp:positionV>
+                <wp:extent cx="1796527" cy="600710"/>
+                <wp:effectExtent l="0" t="0" r="6985" b="8890"/>
+                <wp:wrapNone/>
+                <wp:docPr id="238" name="Rectangle: Rounded Corners 194"/>
+                <wp:cNvGraphicFramePr/>
+                <a:graphic xmlns:a="http://schemas.openxmlformats.org/drawingml/2006/main">
+                  <a:graphicData uri="http://schemas.microsoft.com/office/word/2010/wordprocessingShape">
+                    <wps:wsp>
+                      <wps:cNvSpPr/>
+                      <wps:spPr>
+                        <a:xfrm>
+                          <a:off x="0" y="0"/>
+                          <a:ext cx="1796527" cy="600710"/>
+                        </a:xfrm>
+                        <a:prstGeom prst="roundRect">
+                          <a:avLst/>
+                        </a:prstGeom>
+                        <a:noFill/>
+                        <a:ln>
+                          <a:solidFill>
+                            <a:srgbClr val="FF0000"/>
+                          </a:solidFill>
+                        </a:ln>
+                      </wps:spPr>
+                      <wps:style>
+                        <a:lnRef idx="2">
+                          <a:schemeClr val="accent3"/>
+                        </a:lnRef>
+                        <a:fillRef idx="1">
+                          <a:schemeClr val="lt1"/>
+                        </a:fillRef>
+                        <a:effectRef idx="0">
+                          <a:schemeClr val="accent3"/>
+                        </a:effectRef>
+                        <a:fontRef idx="minor">
+                          <a:schemeClr val="dk1"/>
+                        </a:fontRef>
+                      </wps:style>
+                      <wps:bodyPr rot="0" spcFirstLastPara="0" vertOverflow="overflow" horzOverflow="overflow" vert="horz" wrap="square" lIns="91440" tIns="45720" rIns="91440" bIns="45720" numCol="1" spcCol="0" rtlCol="0" fromWordArt="0" anchor="ctr" anchorCtr="0" forceAA="0" compatLnSpc="1">
+                        <a:prstTxWarp prst="textNoShape">
+                          <a:avLst/>
+                        </a:prstTxWarp>
+                        <a:noAutofit/>
+                      </wps:bodyPr>
+                    </wps:wsp>
+                  </a:graphicData>
+                </a:graphic>
+                <wp14:sizeRelH relativeFrom="margin">
+                  <wp14:pctWidth>0</wp14:pctWidth>
+                </wp14:sizeRelH>
+                <wp14:sizeRelV relativeFrom="margin">
+                  <wp14:pctHeight>0</wp14:pctHeight>
+                </wp14:sizeRelV>
+              </wp:anchor>
+            </w:drawing>
+          </mc:Choice>
+          <mc:Fallback>
+            <w:pict>
+              <v:roundrect w14:anchorId="1F87987D" id="Rectangle: Rounded Corners 194" o:spid="_x0000_s1026" style="position:absolute;margin-left:299pt;margin-top:30.55pt;width:141.45pt;height:47.3pt;z-index:251789312;visibility:visible;mso-wrap-style:square;mso-width-percent:0;mso-height-percent:0;mso-wrap-distance-left:9pt;mso-wrap-distance-top:0;mso-wrap-distance-right:9pt;mso-wrap-distance-bottom:0;mso-position-horizontal:absolute;mso-position-horizontal-relative:margin;mso-position-vertical:absolute;mso-position-vertical-relative:text;mso-width-percent:0;mso-height-percent:0;mso-width-relative:margin;mso-height-relative:margin;v-text-anchor:middle" arcsize="10923f" o:gfxdata="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" filled="f" strokecolor="red" strokeweight="1pt">
+                <v:stroke joinstyle="miter"/>
+                <w10:wrap anchorx="margin"/>
+              </v:roundrect>
+            </w:pict>
+          </mc:Fallback>
+        </mc:AlternateContent>
+      </w:r>
+      <w:r>
+        <w:rPr>
+          <w:noProof/>
+        </w:rPr>
+        <mc:AlternateContent>
+          <mc:Choice Requires="wps">
+            <w:drawing>
+              <wp:anchor distT="0" distB="0" distL="114300" distR="114300" simplePos="0" relativeHeight="251783168" behindDoc="0" locked="0" layoutInCell="1" allowOverlap="1" wp14:anchorId="35AE7FB2" wp14:editId="70EBC728">
+                <wp:simplePos x="0" y="0"/>
+                <wp:positionH relativeFrom="column">
+                  <wp:posOffset>2743199</wp:posOffset>
+                </wp:positionH>
+                <wp:positionV relativeFrom="paragraph">
+                  <wp:posOffset>871818</wp:posOffset>
+                </wp:positionV>
+                <wp:extent cx="570155" cy="2430780"/>
+                <wp:effectExtent l="0" t="0" r="14605" b="20320"/>
+                <wp:wrapNone/>
+                <wp:docPr id="233" name="Elbow Connector 233"/>
+                <wp:cNvGraphicFramePr/>
+                <a:graphic xmlns:a="http://schemas.openxmlformats.org/drawingml/2006/main">
+                  <a:graphicData uri="http://schemas.microsoft.com/office/word/2010/wordprocessingShape">
+                    <wps:wsp>
+                      <wps:cNvCnPr/>
+                      <wps:spPr>
+                        <a:xfrm>
+                          <a:off x="0" y="0"/>
+                          <a:ext cx="570155" cy="2430780"/>
+                        </a:xfrm>
+                        <a:prstGeom prst="bentConnector3">
+                          <a:avLst>
+                            <a:gd name="adj1" fmla="val 3248"/>
+                          </a:avLst>
+                        </a:prstGeom>
+                      </wps:spPr>
+                      <wps:style>
+                        <a:lnRef idx="1">
+                          <a:schemeClr val="accent1"/>
+                        </a:lnRef>
+                        <a:fillRef idx="0">
+                          <a:schemeClr val="accent1"/>
+                        </a:fillRef>
+                        <a:effectRef idx="0">
+                          <a:schemeClr val="accent1"/>
+                        </a:effectRef>
+                        <a:fontRef idx="minor">
+                          <a:schemeClr val="tx1"/>
+                        </a:fontRef>
+                      </wps:style>
+                      <wps:bodyPr/>
+                    </wps:wsp>
+                  </a:graphicData>
+                </a:graphic>
+                <wp14:sizeRelH relativeFrom="margin">
+                  <wp14:pctWidth>0</wp14:pctWidth>
+                </wp14:sizeRelH>
+                <wp14:sizeRelV relativeFrom="margin">
+                  <wp14:pctHeight>0</wp14:pctHeight>
+                </wp14:sizeRelV>
+              </wp:anchor>
+            </w:drawing>
+          </mc:Choice>
+          <mc:Fallback>
+            <w:pict>
+              <v:shape w14:anchorId="54D6F798" id="Elbow Connector 233" o:spid="_x0000_s1026" type="#_x0000_t34" style="position:absolute;margin-left:3in;margin-top:68.65pt;width:44.9pt;height:191.4pt;z-index:251783168;visibility:visible;mso-wrap-style:square;mso-width-percent:0;mso-height-percent:0;mso-wrap-distance-left:9pt;mso-wrap-distance-top:0;mso-wrap-distance-right:9pt;mso-wrap-distance-bottom:0;mso-position-horizontal:absolute;mso-position-horizontal-relative:text;mso-position-vertical:absolute;mso-position-vertical-relative:text;mso-width-percent:0;mso-height-percent:0;mso-width-relative:margin;mso-height-relative:margin" o:gfxdata="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" adj="702" strokecolor="#4472c4 [3204]" strokeweight=".5pt"/>
+            </w:pict>
+          </mc:Fallback>
+        </mc:AlternateContent>
+      </w:r>
+      <w:r>
+        <w:rPr>
+          <w:noProof/>
+        </w:rPr>
+        <mc:AlternateContent>
+          <mc:Choice Requires="wps">
+            <w:drawing>
+              <wp:anchor distT="0" distB="0" distL="114300" distR="114300" simplePos="0" relativeHeight="251785216" behindDoc="0" locked="0" layoutInCell="1" allowOverlap="1" wp14:anchorId="0526423B" wp14:editId="77928065">
+                <wp:simplePos x="0" y="0"/>
+                <wp:positionH relativeFrom="column">
+                  <wp:posOffset>3229087</wp:posOffset>
+                </wp:positionH>
+                <wp:positionV relativeFrom="paragraph">
+                  <wp:posOffset>873013</wp:posOffset>
+                </wp:positionV>
+                <wp:extent cx="419548" cy="2431228"/>
+                <wp:effectExtent l="0" t="0" r="38100" b="83820"/>
+                <wp:wrapNone/>
+                <wp:docPr id="234" name="Elbow Connector 234"/>
+                <wp:cNvGraphicFramePr/>
+                <a:graphic xmlns:a="http://schemas.openxmlformats.org/drawingml/2006/main">
+                  <a:graphicData uri="http://schemas.microsoft.com/office/word/2010/wordprocessingShape">
+                    <wps:wsp>
+                      <wps:cNvCnPr/>
+                      <wps:spPr>
+                        <a:xfrm>
+                          <a:off x="0" y="0"/>
+                          <a:ext cx="419548" cy="2431228"/>
+                        </a:xfrm>
+                        <a:prstGeom prst="bentConnector3">
+                          <a:avLst>
+                            <a:gd name="adj1" fmla="val 3248"/>
+                          </a:avLst>
+                        </a:prstGeom>
+                        <a:ln w="9525" cap="flat" cmpd="sng" algn="ctr">
+                          <a:solidFill>
+                            <a:schemeClr val="accent1"/>
+                          </a:solidFill>
+                          <a:prstDash val="solid"/>
+                          <a:round/>
+                          <a:headEnd type="none" w="med" len="med"/>
+                          <a:tailEnd type="arrow" w="med" len="med"/>
+                        </a:ln>
+                      </wps:spPr>
+                      <wps:style>
+                        <a:lnRef idx="0">
+                          <a:scrgbClr r="0" g="0" b="0"/>
+                        </a:lnRef>
+                        <a:fillRef idx="0">
+                          <a:scrgbClr r="0" g="0" b="0"/>
+                        </a:fillRef>
+                        <a:effectRef idx="0">
+                          <a:scrgbClr r="0" g="0" b="0"/>
+                        </a:effectRef>
+                        <a:fontRef idx="minor">
+                          <a:schemeClr val="tx1"/>
+                        </a:fontRef>
+                      </wps:style>
+                      <wps:bodyPr/>
+                    </wps:wsp>
+                  </a:graphicData>
+                </a:graphic>
+                <wp14:sizeRelH relativeFrom="margin">
+                  <wp14:pctWidth>0</wp14:pctWidth>
+                </wp14:sizeRelH>
+                <wp14:sizeRelV relativeFrom="margin">
+                  <wp14:pctHeight>0</wp14:pctHeight>
+                </wp14:sizeRelV>
+              </wp:anchor>
+            </w:drawing>
+          </mc:Choice>
+          <mc:Fallback>
+            <w:pict>
+              <v:shape w14:anchorId="1B8A06F1" id="Elbow Connector 234" o:spid="_x0000_s1026" type="#_x0000_t34" style="position:absolute;margin-left:254.25pt;margin-top:68.75pt;width:33.05pt;height:191.45pt;z-index:251785216;visibility:visible;mso-wrap-style:square;mso-width-percent:0;mso-height-percent:0;mso-wrap-distance-left:9pt;mso-wrap-distance-top:0;mso-wrap-distance-right:9pt;mso-wrap-distance-bottom:0;mso-position-horizontal:absolute;mso-position-horizontal-relative:text;mso-position-vertical:absolute;mso-position-vertical-relative:text;mso-width-percent:0;mso-height-percent:0;mso-width-relative:margin;mso-height-relative:margin" o:gfxdata="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" adj="702" strokecolor="#4472c4 [3204]">
+                <v:stroke endarrow="open" joinstyle="round"/>
+              </v:shape>
+            </w:pict>
+          </mc:Fallback>
+        </mc:AlternateContent>
+      </w:r>
+      <w:r>
+        <w:rPr>
+          <w:noProof/>
+        </w:rPr>
+        <mc:AlternateContent>
+          <mc:Choice Requires="wps">
+            <w:drawing>
+              <wp:anchor distT="0" distB="0" distL="114300" distR="114300" simplePos="0" relativeHeight="251776000" behindDoc="0" locked="0" layoutInCell="1" allowOverlap="1" wp14:anchorId="5E70D450" wp14:editId="5315A232">
+                <wp:simplePos x="0" y="0"/>
+                <wp:positionH relativeFrom="column">
+                  <wp:posOffset>559398</wp:posOffset>
+                </wp:positionH>
+                <wp:positionV relativeFrom="paragraph">
+                  <wp:posOffset>818029</wp:posOffset>
+                </wp:positionV>
+                <wp:extent cx="0" cy="537883"/>
+                <wp:effectExtent l="63500" t="0" r="38100" b="33655"/>
+                <wp:wrapNone/>
+                <wp:docPr id="227" name="Straight Arrow Connector 227"/>
+                <wp:cNvGraphicFramePr/>
+                <a:graphic xmlns:a="http://schemas.openxmlformats.org/drawingml/2006/main">
+                  <a:graphicData uri="http://schemas.microsoft.com/office/word/2010/wordprocessingShape">
+                    <wps:wsp>
+                      <wps:cNvCnPr/>
+                      <wps:spPr>
+                        <a:xfrm>
+                          <a:off x="0" y="0"/>
+                          <a:ext cx="0" cy="537883"/>
+                        </a:xfrm>
+                        <a:prstGeom prst="straightConnector1">
+                          <a:avLst/>
+                        </a:prstGeom>
+                        <a:ln>
+                          <a:tailEnd type="triangle"/>
+                        </a:ln>
+                      </wps:spPr>
+                      <wps:style>
+                        <a:lnRef idx="1">
+                          <a:schemeClr val="accent1"/>
+                        </a:lnRef>
+                        <a:fillRef idx="0">
+                          <a:schemeClr val="accent1"/>
+                        </a:fillRef>
+                        <a:effectRef idx="0">
+                          <a:schemeClr val="accent1"/>
+                        </a:effectRef>
+                        <a:fontRef idx="minor">
+                          <a:schemeClr val="tx1"/>
+                        </a:fontRef>
+                      </wps:style>
+                      <wps:bodyPr/>
+                    </wps:wsp>
+                  </a:graphicData>
+                </a:graphic>
+              </wp:anchor>
+            </w:drawing>
+          </mc:Choice>
+          <mc:Fallback>
+            <w:pict>
+              <v:shape w14:anchorId="3869A7FC" id="Straight Arrow Connector 227" o:spid="_x0000_s1026" type="#_x0000_t32" style="position:absolute;margin-left:44.05pt;margin-top:64.4pt;width:0;height:42.35pt;z-index:251776000;visibility:visible;mso-wrap-style:square;mso-wrap-distance-left:9pt;mso-wrap-distance-top:0;mso-wrap-distance-right:9pt;mso-wrap-distance-bottom:0;mso-position-horizontal:absolute;mso-position-horizontal-relative:text;mso-position-vertical:absolute;mso-position-vertical-relative:text" o:gfxdata="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" strokecolor="#4472c4 [3204]" strokeweight=".5pt">
+                <v:stroke endarrow="block" joinstyle="miter"/>
+              </v:shape>
+            </w:pict>
+          </mc:Fallback>
+        </mc:AlternateContent>
+      </w:r>
+      <w:r>
+        <w:drawing>
+          <wp:anchor distT="0" distB="0" distL="114300" distR="114300" simplePos="0" relativeHeight="251774976" behindDoc="0" locked="0" layoutInCell="1" allowOverlap="1" wp14:anchorId="3796D8DD" wp14:editId="769D6884">
+            <wp:simplePos x="0" y="0"/>
+            <wp:positionH relativeFrom="column">
+              <wp:posOffset>0</wp:posOffset>
+            </wp:positionH>
+            <wp:positionV relativeFrom="paragraph">
+              <wp:posOffset>205030</wp:posOffset>
+            </wp:positionV>
+            <wp:extent cx="5731510" cy="783590"/>
+            <wp:effectExtent l="0" t="0" r="0" b="3810"/>
+            <wp:wrapTopAndBottom/>
+            <wp:docPr id="226" name="Picture 226"/>
+            <wp:cNvGraphicFramePr>
+              <a:graphicFrameLocks xmlns:a="http://schemas.openxmlformats.org/drawingml/2006/main" noChangeAspect="1"/>
+            </wp:cNvGraphicFramePr>
+            <a:graphic xmlns:a="http://schemas.openxmlformats.org/drawingml/2006/main">
+              <a:graphicData uri="http://schemas.openxmlformats.org/drawingml/2006/picture">
+                <pic:pic xmlns:pic="http://schemas.openxmlformats.org/drawingml/2006/picture">
+                  <pic:nvPicPr>
+                    <pic:cNvPr id="1" name=""/>
+                    <pic:cNvPicPr/>
+                  </pic:nvPicPr>
+                  <pic:blipFill>
+                    <a:blip r:embed="rId22" cstate="print">
+                      <a:extLst>
+                        <a:ext uri="{28A0092B-C50C-407E-A947-70E740481C1C}">
+                          <a14:useLocalDpi xmlns:a14="http://schemas.microsoft.com/office/drawing/2010/main" val="0"/>
+                        </a:ext>
+                      </a:extLst>
+                    </a:blip>
+                    <a:stretch>
+                      <a:fillRect/>
+                    </a:stretch>
+                  </pic:blipFill>
+                  <pic:spPr>
+                    <a:xfrm>
+                      <a:off x="0" y="0"/>
+                      <a:ext cx="5731510" cy="783590"/>
+                    </a:xfrm>
+                    <a:prstGeom prst="rect">
+                      <a:avLst/>
+                    </a:prstGeom>
+                  </pic:spPr>
+                </pic:pic>
+              </a:graphicData>
+            </a:graphic>
+            <wp14:sizeRelH relativeFrom="page">
+              <wp14:pctWidth>0</wp14:pctWidth>
+            </wp14:sizeRelH>
+            <wp14:sizeRelV relativeFrom="page">
+              <wp14:pctHeight>0</wp14:pctHeight>
+            </wp14:sizeRelV>
+          </wp:anchor>
+        </w:drawing>
+      </w:r>
+    </w:p>
+    <w:p>
+      <w:r>
+        <w:rPr>
+          <w:noProof/>
+        </w:rPr>
+        <mc:AlternateContent>
+          <mc:Choice Requires="wps">
+            <w:drawing>
+              <wp:anchor distT="45720" distB="45720" distL="114300" distR="114300" simplePos="0" relativeHeight="251791360" behindDoc="0" locked="0" layoutInCell="1" allowOverlap="1" wp14:anchorId="3C2997CC" wp14:editId="0D65E192">
+                <wp:simplePos x="0" y="0"/>
+                <wp:positionH relativeFrom="margin">
+                  <wp:posOffset>3646170</wp:posOffset>
+                </wp:positionH>
+                <wp:positionV relativeFrom="paragraph">
+                  <wp:posOffset>803910</wp:posOffset>
+                </wp:positionV>
+                <wp:extent cx="2226310" cy="849600"/>
+                <wp:effectExtent l="0" t="0" r="8890" b="14605"/>
+                <wp:wrapSquare wrapText="bothSides"/>
+                <wp:docPr id="239" name="Text Box 2"/>
+                <wp:cNvGraphicFramePr>
+                  <a:graphicFrameLocks xmlns:a="http://schemas.openxmlformats.org/drawingml/2006/main"/>
+                </wp:cNvGraphicFramePr>
+                <a:graphic xmlns:a="http://schemas.openxmlformats.org/drawingml/2006/main">
+                  <a:graphicData uri="http://schemas.microsoft.com/office/word/2010/wordprocessingShape">
+                    <wps:wsp>
+                      <wps:cNvSpPr txBox="1">
+                        <a:spLocks noChangeArrowheads="1"/>
+                      </wps:cNvSpPr>
+                      <wps:spPr bwMode="auto">
+                        <a:xfrm>
+                          <a:off x="0" y="0"/>
+                          <a:ext cx="2226310" cy="849600"/>
+                        </a:xfrm>
+                        <a:prstGeom prst="rect">
+                          <a:avLst/>
+                        </a:prstGeom>
+                        <a:solidFill>
+                          <a:srgbClr val="FFFFFF"/>
+                        </a:solidFill>
+                        <a:ln w="9525">
+                          <a:solidFill>
+                            <a:srgbClr val="000000"/>
+                          </a:solidFill>
+                          <a:miter lim="800000"/>
+                          <a:headEnd/>
+                          <a:tailEnd/>
+                        </a:ln>
+                      </wps:spPr>
+                      <wps:txbx>
+                        <w:txbxContent>
+                          <w:p>
+                            <w:r>
+                              <w:t>The two buttons marked in red allow an admin to approve or deny a blog before it is posted on the blog page</w:t>
+                            </w:r>
+                          </w:p>
+                          <w:p/>
+                        </w:txbxContent>
+                      </wps:txbx>
+                      <wps:bodyPr rot="0" vert="horz" wrap="square" lIns="91440" tIns="45720" rIns="91440" bIns="45720" anchor="t" anchorCtr="0">
+                        <a:noAutofit/>
+                      </wps:bodyPr>
+                    </wps:wsp>
+                  </a:graphicData>
+                </a:graphic>
+                <wp14:sizeRelH relativeFrom="margin">
+                  <wp14:pctWidth>0</wp14:pctWidth>
+                </wp14:sizeRelH>
+                <wp14:sizeRelV relativeFrom="margin">
+                  <wp14:pctHeight>0</wp14:pctHeight>
+                </wp14:sizeRelV>
+              </wp:anchor>
+            </w:drawing>
+          </mc:Choice>
+          <mc:Fallback>
+            <w:pict>
+              <v:shape w14:anchorId="3C2997CC" id="_x0000_s1061" type="#_x0000_t202" style="position:absolute;margin-left:287.1pt;margin-top:63.3pt;width:175.3pt;height:66.9pt;z-index:251791360;visibility:visible;mso-wrap-style:square;mso-width-percent:0;mso-height-percent:0;mso-wrap-distance-left:9pt;mso-wrap-distance-top:3.6pt;mso-wrap-distance-right:9pt;mso-wrap-distance-bottom:3.6pt;mso-position-horizontal:absolute;mso-position-horizontal-relative:margin;mso-position-vertical:absolute;mso-position-vertical-relative:text;mso-width-percent:0;mso-height-percent:0;mso-width-relative:margin;mso-height-relative:margin;v-text-anchor:top" o:gfxdata="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">
+                <v:textbox>
+                  <w:txbxContent>
+                    <w:p>
+                      <w:r>
+                        <w:t>The two buttons marked in red allow an admin to approve or deny a blog before it is posted on the blog page</w:t>
+                      </w:r>
+                    </w:p>
+                    <w:p/>
+                  </w:txbxContent>
+                </v:textbox>
+                <w10:wrap type="square" anchorx="margin"/>
+              </v:shape>
+            </w:pict>
+          </mc:Fallback>
+        </mc:AlternateContent>
+      </w:r>
+    </w:p>
+    <w:p>
+      <w:r>
+        <w:rPr>
+          <w:noProof/>
+        </w:rPr>
+        <mc:AlternateContent>
+          <mc:Choice Requires="wps">
+            <w:drawing>
+              <wp:anchor distT="45720" distB="45720" distL="114300" distR="114300" simplePos="0" relativeHeight="251778048" behindDoc="0" locked="0" layoutInCell="1" allowOverlap="1" wp14:anchorId="3D5B2A3C" wp14:editId="097F9FA9">
+                <wp:simplePos x="0" y="0"/>
+                <wp:positionH relativeFrom="margin">
+                  <wp:posOffset>0</wp:posOffset>
+                </wp:positionH>
+                <wp:positionV relativeFrom="paragraph">
+                  <wp:posOffset>177800</wp:posOffset>
+                </wp:positionV>
+                <wp:extent cx="2226310" cy="882015"/>
+                <wp:effectExtent l="0" t="0" r="8890" b="6985"/>
+                <wp:wrapSquare wrapText="bothSides"/>
+                <wp:docPr id="228" name="Text Box 2"/>
+                <wp:cNvGraphicFramePr>
+                  <a:graphicFrameLocks xmlns:a="http://schemas.openxmlformats.org/drawingml/2006/main"/>
+                </wp:cNvGraphicFramePr>
+                <a:graphic xmlns:a="http://schemas.openxmlformats.org/drawingml/2006/main">
+                  <a:graphicData uri="http://schemas.microsoft.com/office/word/2010/wordprocessingShape">
+                    <wps:wsp>
+                      <wps:cNvSpPr txBox="1">
+                        <a:spLocks noChangeArrowheads="1"/>
+                      </wps:cNvSpPr>
+                      <wps:spPr bwMode="auto">
+                        <a:xfrm>
+                          <a:off x="0" y="0"/>
+                          <a:ext cx="2226310" cy="882015"/>
+                        </a:xfrm>
+                        <a:prstGeom prst="rect">
+                          <a:avLst/>
+                        </a:prstGeom>
+                        <a:solidFill>
+                          <a:srgbClr val="FFFFFF"/>
+                        </a:solidFill>
+                        <a:ln w="9525">
+                          <a:solidFill>
+                            <a:srgbClr val="000000"/>
+                          </a:solidFill>
+                          <a:miter lim="800000"/>
+                          <a:headEnd/>
+                          <a:tailEnd/>
+                        </a:ln>
+                      </wps:spPr>
+                      <wps:txbx>
+                        <w:txbxContent>
+                          <w:p>
+                            <w:r>
+                              <w:t>This field on the blog management page aligns with the name field on the blog submission page</w:t>
+                            </w:r>
+                          </w:p>
+                        </w:txbxContent>
+                      </wps:txbx>
+                      <wps:bodyPr rot="0" vert="horz" wrap="square" lIns="91440" tIns="45720" rIns="91440" bIns="45720" anchor="t" anchorCtr="0">
+                        <a:noAutofit/>
+                      </wps:bodyPr>
+                    </wps:wsp>
+                  </a:graphicData>
+                </a:graphic>
+                <wp14:sizeRelH relativeFrom="margin">
+                  <wp14:pctWidth>0</wp14:pctWidth>
+                </wp14:sizeRelH>
+                <wp14:sizeRelV relativeFrom="margin">
+                  <wp14:pctHeight>0</wp14:pctHeight>
+                </wp14:sizeRelV>
+              </wp:anchor>
+            </w:drawing>
+          </mc:Choice>
+          <mc:Fallback>
+            <w:pict>
+              <v:shape w14:anchorId="3D5B2A3C" id="_x0000_s1062" type="#_x0000_t202" style="position:absolute;margin-left:0;margin-top:14pt;width:175.3pt;height:69.45pt;z-index:251778048;visibility:visible;mso-wrap-style:square;mso-width-percent:0;mso-height-percent:0;mso-wrap-distance-left:9pt;mso-wrap-distance-top:3.6pt;mso-wrap-distance-right:9pt;mso-wrap-distance-bottom:3.6pt;mso-position-horizontal:absolute;mso-position-horizontal-relative:margin;mso-position-vertical:absolute;mso-position-vertical-relative:text;mso-width-percent:0;mso-height-percent:0;mso-width-relative:margin;mso-height-relative:margin;v-text-anchor:top" o:gfxdata="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">
+                <v:textbox>
+                  <w:txbxContent>
+                    <w:p>
+                      <w:r>
+                        <w:t>This field on the blog management page aligns with the name field on the blog submission page</w:t>
+                      </w:r>
+                    </w:p>
+                  </w:txbxContent>
+                </v:textbox>
+                <w10:wrap type="square" anchorx="margin"/>
+              </v:shape>
+            </w:pict>
+          </mc:Fallback>
+        </mc:AlternateContent>
+      </w:r>
+    </w:p>
+    <w:p/>
+    <w:p/>
+    <w:p>
+      <w:r>
+        <w:rPr>
+          <w:noProof/>
+        </w:rPr>
+        <mc:AlternateContent>
+          <mc:Choice Requires="wps">
+            <w:drawing>
+              <wp:anchor distT="45720" distB="45720" distL="114300" distR="114300" simplePos="0" relativeHeight="251782144" behindDoc="0" locked="0" layoutInCell="1" allowOverlap="1" wp14:anchorId="030A2150" wp14:editId="2A6359C8">
+                <wp:simplePos x="0" y="0"/>
+                <wp:positionH relativeFrom="margin">
+                  <wp:posOffset>3655060</wp:posOffset>
+                </wp:positionH>
+                <wp:positionV relativeFrom="paragraph">
+                  <wp:posOffset>178846</wp:posOffset>
+                </wp:positionV>
+                <wp:extent cx="2226310" cy="1226185"/>
+                <wp:effectExtent l="0" t="0" r="8890" b="18415"/>
+                <wp:wrapSquare wrapText="bothSides"/>
+                <wp:docPr id="230" name="Text Box 2"/>
+                <wp:cNvGraphicFramePr>
+                  <a:graphicFrameLocks xmlns:a="http://schemas.openxmlformats.org/drawingml/2006/main"/>
+                </wp:cNvGraphicFramePr>
+                <a:graphic xmlns:a="http://schemas.openxmlformats.org/drawingml/2006/main">
+                  <a:graphicData uri="http://schemas.microsoft.com/office/word/2010/wordprocessingShape">
+                    <wps:wsp>
+                      <wps:cNvSpPr txBox="1">
+                        <a:spLocks noChangeArrowheads="1"/>
+                      </wps:cNvSpPr>
+                      <wps:spPr bwMode="auto">
+                        <a:xfrm>
+                          <a:off x="0" y="0"/>
+                          <a:ext cx="2226310" cy="1226185"/>
+                        </a:xfrm>
+                        <a:prstGeom prst="rect">
+                          <a:avLst/>
+                        </a:prstGeom>
+                        <a:solidFill>
+                          <a:srgbClr val="FFFFFF"/>
+                        </a:solidFill>
+                        <a:ln w="9525">
+                          <a:solidFill>
+                            <a:srgbClr val="000000"/>
+                          </a:solidFill>
+                          <a:miter lim="800000"/>
+                          <a:headEnd/>
+                          <a:tailEnd/>
+                        </a:ln>
+                      </wps:spPr>
+                      <wps:txbx>
+                        <w:txbxContent>
+                          <w:p>
+                            <w:r>
+                              <w:t>This field provides the admin user with access to the email of a user who has submitted the blog, allowing them to further contact the user should it be necessary</w:t>
+                            </w:r>
+                          </w:p>
+                        </w:txbxContent>
+                      </wps:txbx>
+                      <wps:bodyPr rot="0" vert="horz" wrap="square" lIns="91440" tIns="45720" rIns="91440" bIns="45720" anchor="t" anchorCtr="0">
+                        <a:noAutofit/>
+                      </wps:bodyPr>
+                    </wps:wsp>
+                  </a:graphicData>
+                </a:graphic>
+                <wp14:sizeRelH relativeFrom="margin">
+                  <wp14:pctWidth>0</wp14:pctWidth>
+                </wp14:sizeRelH>
+                <wp14:sizeRelV relativeFrom="margin">
+                  <wp14:pctHeight>0</wp14:pctHeight>
+                </wp14:sizeRelV>
+              </wp:anchor>
+            </w:drawing>
+          </mc:Choice>
+          <mc:Fallback>
+            <w:pict>
+              <v:shape w14:anchorId="030A2150" id="_x0000_s1063" type="#_x0000_t202" style="position:absolute;margin-left:287.8pt;margin-top:14.1pt;width:175.3pt;height:96.55pt;z-index:251782144;visibility:visible;mso-wrap-style:square;mso-width-percent:0;mso-height-percent:0;mso-wrap-distance-left:9pt;mso-wrap-distance-top:3.6pt;mso-wrap-distance-right:9pt;mso-wrap-distance-bottom:3.6pt;mso-position-horizontal:absolute;mso-position-horizontal-relative:margin;mso-position-vertical:absolute;mso-position-vertical-relative:text;mso-width-percent:0;mso-height-percent:0;mso-width-relative:margin;mso-height-relative:margin;v-text-anchor:top" o:gfxdata="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">
+                <v:textbox>
+                  <w:txbxContent>
+                    <w:p>
+                      <w:r>
+                        <w:t>This field provides the admin user with access to the email of a user who has submitted the blog, allowing them to further contact the user should it be necessary</w:t>
+                      </w:r>
+                    </w:p>
+                  </w:txbxContent>
+                </v:textbox>
+                <w10:wrap type="square" anchorx="margin"/>
+              </v:shape>
+            </w:pict>
+          </mc:Fallback>
+        </mc:AlternateContent>
+      </w:r>
+    </w:p>
+    <w:p/>
+    <w:p/>
+    <w:p/>
+    <w:p/>
+    <w:p/>
+    <w:p/>
+    <w:p/>
+    <w:p>
+      <w:r>
+        <w:rPr>
+          <w:noProof/>
+        </w:rPr>
+        <mc:AlternateContent>
+          <mc:Choice Requires="wps">
+            <w:drawing>
+              <wp:anchor distT="45720" distB="45720" distL="114300" distR="114300" simplePos="0" relativeHeight="251787264" behindDoc="0" locked="0" layoutInCell="1" allowOverlap="1" wp14:anchorId="2759F718" wp14:editId="2F6A5403">
+                <wp:simplePos x="0" y="0"/>
+                <wp:positionH relativeFrom="margin">
+                  <wp:posOffset>3689350</wp:posOffset>
+                </wp:positionH>
+                <wp:positionV relativeFrom="paragraph">
+                  <wp:posOffset>-17705</wp:posOffset>
+                </wp:positionV>
+                <wp:extent cx="2226310" cy="1010920"/>
+                <wp:effectExtent l="0" t="0" r="8890" b="17780"/>
+                <wp:wrapSquare wrapText="bothSides"/>
+                <wp:docPr id="235" name="Text Box 2"/>
+                <wp:cNvGraphicFramePr>
+                  <a:graphicFrameLocks xmlns:a="http://schemas.openxmlformats.org/drawingml/2006/main"/>
+                </wp:cNvGraphicFramePr>
+                <a:graphic xmlns:a="http://schemas.openxmlformats.org/drawingml/2006/main">
+                  <a:graphicData uri="http://schemas.microsoft.com/office/word/2010/wordprocessingShape">
+                    <wps:wsp>
+                      <wps:cNvSpPr txBox="1">
+                        <a:spLocks noChangeArrowheads="1"/>
+                      </wps:cNvSpPr>
+                      <wps:spPr bwMode="auto">
+                        <a:xfrm>
+                          <a:off x="0" y="0"/>
+                          <a:ext cx="2226310" cy="1010920"/>
+                        </a:xfrm>
+                        <a:prstGeom prst="rect">
+                          <a:avLst/>
+                        </a:prstGeom>
+                        <a:solidFill>
+                          <a:srgbClr val="FFFFFF"/>
+                        </a:solidFill>
+                        <a:ln w="9525">
+                          <a:solidFill>
+                            <a:srgbClr val="000000"/>
+                          </a:solidFill>
+                          <a:miter lim="800000"/>
+                          <a:headEnd/>
+                          <a:tailEnd/>
+                        </a:ln>
+                      </wps:spPr>
+                      <wps:txbx>
+                        <w:txbxContent>
+                          <w:p>
+                            <w:r>
+                              <w:t>The following two fields provide the user with information about the blog post, including its content in full and the proposed title of said blog</w:t>
+                            </w:r>
+                          </w:p>
+                          <w:p/>
+                        </w:txbxContent>
+                      </wps:txbx>
+                      <wps:bodyPr rot="0" vert="horz" wrap="square" lIns="91440" tIns="45720" rIns="91440" bIns="45720" anchor="t" anchorCtr="0">
+                        <a:noAutofit/>
+                      </wps:bodyPr>
+                    </wps:wsp>
+                  </a:graphicData>
+                </a:graphic>
+                <wp14:sizeRelH relativeFrom="margin">
+                  <wp14:pctWidth>0</wp14:pctWidth>
+                </wp14:sizeRelH>
+                <wp14:sizeRelV relativeFrom="margin">
+                  <wp14:pctHeight>0</wp14:pctHeight>
+                </wp14:sizeRelV>
+              </wp:anchor>
+            </w:drawing>
+          </mc:Choice>
+          <mc:Fallback>
+            <w:pict>
+              <v:shape w14:anchorId="2759F718" id="_x0000_s1064" type="#_x0000_t202" style="position:absolute;margin-left:290.5pt;margin-top:-1.4pt;width:175.3pt;height:79.6pt;z-index:251787264;visibility:visible;mso-wrap-style:square;mso-width-percent:0;mso-height-percent:0;mso-wrap-distance-left:9pt;mso-wrap-distance-top:3.6pt;mso-wrap-distance-right:9pt;mso-wrap-distance-bottom:3.6pt;mso-position-horizontal:absolute;mso-position-horizontal-relative:margin;mso-position-vertical:absolute;mso-position-vertical-relative:text;mso-width-percent:0;mso-height-percent:0;mso-width-relative:margin;mso-height-relative:margin;v-text-anchor:top" o:gfxdata="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">
+                <v:textbox>
+                  <w:txbxContent>
+                    <w:p>
+                      <w:r>
+                        <w:t>The following two fields provide the user with information about the blog post, including its content in full and the proposed title of said blog</w:t>
+                      </w:r>
+                    </w:p>
+                    <w:p/>
+                  </w:txbxContent>
+                </v:textbox>
+                <w10:wrap type="square" anchorx="margin"/>
+              </v:shape>
+            </w:pict>
+          </mc:Fallback>
+        </mc:AlternateContent>
+      </w:r>
+    </w:p>
+    <w:p/>
+    <w:p/>
+    <w:p/>
+    <w:p/>
+    <w:p>
+      <w:r>
+        <w:rPr>
+          <w:noProof/>
+        </w:rPr>
+        <w:lastRenderedPageBreak/>
+        <mc:AlternateContent>
+          <mc:Choice Requires="wps">
+            <w:drawing>
+              <wp:anchor distT="0" distB="0" distL="114300" distR="114300" simplePos="0" relativeHeight="251797504" behindDoc="0" locked="0" layoutInCell="1" allowOverlap="1" wp14:anchorId="493B2DB1" wp14:editId="1E8A203C">
+                <wp:simplePos x="0" y="0"/>
+                <wp:positionH relativeFrom="column">
+                  <wp:posOffset>5196243</wp:posOffset>
+                </wp:positionH>
+                <wp:positionV relativeFrom="paragraph">
+                  <wp:posOffset>1733438</wp:posOffset>
+                </wp:positionV>
+                <wp:extent cx="0" cy="1376979"/>
+                <wp:effectExtent l="63500" t="0" r="38100" b="33020"/>
+                <wp:wrapNone/>
+                <wp:docPr id="246" name="Straight Arrow Connector 246"/>
+                <wp:cNvGraphicFramePr/>
+                <a:graphic xmlns:a="http://schemas.openxmlformats.org/drawingml/2006/main">
+                  <a:graphicData uri="http://schemas.microsoft.com/office/word/2010/wordprocessingShape">
+                    <wps:wsp>
+                      <wps:cNvCnPr/>
+                      <wps:spPr>
+                        <a:xfrm>
+                          <a:off x="0" y="0"/>
+                          <a:ext cx="0" cy="1376979"/>
+                        </a:xfrm>
+                        <a:prstGeom prst="straightConnector1">
+                          <a:avLst/>
+                        </a:prstGeom>
+                        <a:ln>
+                          <a:tailEnd type="triangle"/>
+                        </a:ln>
+                      </wps:spPr>
+                      <wps:style>
+                        <a:lnRef idx="1">
+                          <a:schemeClr val="accent1"/>
+                        </a:lnRef>
+                        <a:fillRef idx="0">
+                          <a:schemeClr val="accent1"/>
+                        </a:fillRef>
+                        <a:effectRef idx="0">
+                          <a:schemeClr val="accent1"/>
+                        </a:effectRef>
+                        <a:fontRef idx="minor">
+                          <a:schemeClr val="tx1"/>
+                        </a:fontRef>
+                      </wps:style>
+                      <wps:bodyPr/>
+                    </wps:wsp>
+                  </a:graphicData>
+                </a:graphic>
+              </wp:anchor>
+            </w:drawing>
+          </mc:Choice>
+          <mc:Fallback>
+            <w:pict>
+              <v:shape w14:anchorId="75B0E6DF" id="Straight Arrow Connector 246" o:spid="_x0000_s1026" type="#_x0000_t32" style="position:absolute;margin-left:409.15pt;margin-top:136.5pt;width:0;height:108.4pt;z-index:251797504;visibility:visible;mso-wrap-style:square;mso-wrap-distance-left:9pt;mso-wrap-distance-top:0;mso-wrap-distance-right:9pt;mso-wrap-distance-bottom:0;mso-position-horizontal:absolute;mso-position-horizontal-relative:text;mso-position-vertical:absolute;mso-position-vertical-relative:text" o:gfxdata="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" strokecolor="#4472c4 [3204]" strokeweight=".5pt">
+                <v:stroke endarrow="block" joinstyle="miter"/>
+              </v:shape>
+            </w:pict>
+          </mc:Fallback>
+        </mc:AlternateContent>
+      </w:r>
+      <w:r>
+        <w:rPr>
+          <w:noProof/>
+        </w:rPr>
+        <mc:AlternateContent>
+          <mc:Choice Requires="wps">
+            <w:drawing>
+              <wp:anchor distT="0" distB="0" distL="114300" distR="114300" simplePos="0" relativeHeight="251795456" behindDoc="0" locked="0" layoutInCell="1" allowOverlap="1" wp14:anchorId="43B3C34F" wp14:editId="1E411361">
+                <wp:simplePos x="0" y="0"/>
+                <wp:positionH relativeFrom="column">
+                  <wp:posOffset>4141694</wp:posOffset>
+                </wp:positionH>
+                <wp:positionV relativeFrom="paragraph">
+                  <wp:posOffset>1731980</wp:posOffset>
+                </wp:positionV>
+                <wp:extent cx="0" cy="1376979"/>
+                <wp:effectExtent l="63500" t="0" r="38100" b="33020"/>
+                <wp:wrapNone/>
+                <wp:docPr id="245" name="Straight Arrow Connector 245"/>
+                <wp:cNvGraphicFramePr/>
+                <a:graphic xmlns:a="http://schemas.openxmlformats.org/drawingml/2006/main">
+                  <a:graphicData uri="http://schemas.microsoft.com/office/word/2010/wordprocessingShape">
+                    <wps:wsp>
+                      <wps:cNvCnPr/>
+                      <wps:spPr>
+                        <a:xfrm>
+                          <a:off x="0" y="0"/>
+                          <a:ext cx="0" cy="1376979"/>
+                        </a:xfrm>
+                        <a:prstGeom prst="straightConnector1">
+                          <a:avLst/>
+                        </a:prstGeom>
+                        <a:ln>
+                          <a:tailEnd type="triangle"/>
+                        </a:ln>
+                      </wps:spPr>
+                      <wps:style>
+                        <a:lnRef idx="1">
+                          <a:schemeClr val="accent1"/>
+                        </a:lnRef>
+                        <a:fillRef idx="0">
+                          <a:schemeClr val="accent1"/>
+                        </a:fillRef>
+                        <a:effectRef idx="0">
+                          <a:schemeClr val="accent1"/>
+                        </a:effectRef>
+                        <a:fontRef idx="minor">
+                          <a:schemeClr val="tx1"/>
+                        </a:fontRef>
+                      </wps:style>
+                      <wps:bodyPr/>
+                    </wps:wsp>
+                  </a:graphicData>
+                </a:graphic>
+              </wp:anchor>
+            </w:drawing>
+          </mc:Choice>
+          <mc:Fallback>
+            <w:pict>
+              <v:shape w14:anchorId="6565C19A" id="Straight Arrow Connector 245" o:spid="_x0000_s1026" type="#_x0000_t32" style="position:absolute;margin-left:326.1pt;margin-top:136.4pt;width:0;height:108.4pt;z-index:251795456;visibility:visible;mso-wrap-style:square;mso-wrap-distance-left:9pt;mso-wrap-distance-top:0;mso-wrap-distance-right:9pt;mso-wrap-distance-bottom:0;mso-position-horizontal:absolute;mso-position-horizontal-relative:text;mso-position-vertical:absolute;mso-position-vertical-relative:text" o:gfxdata="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" strokecolor="#4472c4 [3204]" strokeweight=".5pt">
+                <v:stroke endarrow="block" joinstyle="miter"/>
+              </v:shape>
+            </w:pict>
+          </mc:Fallback>
+        </mc:AlternateContent>
+      </w:r>
+      <w:r>
+        <w:rPr>
+          <w:noProof/>
+        </w:rPr>
+        <mc:AlternateContent>
+          <mc:Choice Requires="wps">
+            <w:drawing>
+              <wp:anchor distT="0" distB="0" distL="114300" distR="114300" simplePos="0" relativeHeight="251792384" behindDoc="0" locked="0" layoutInCell="1" allowOverlap="1" wp14:anchorId="65C1CD27" wp14:editId="5660289F">
+                <wp:simplePos x="0" y="0"/>
+                <wp:positionH relativeFrom="column">
+                  <wp:posOffset>3388136</wp:posOffset>
+                </wp:positionH>
+                <wp:positionV relativeFrom="paragraph">
+                  <wp:posOffset>677732</wp:posOffset>
+                </wp:positionV>
+                <wp:extent cx="2204384" cy="1818042"/>
+                <wp:effectExtent l="12700" t="0" r="805815" b="74295"/>
+                <wp:wrapNone/>
+                <wp:docPr id="241" name="Elbow Connector 241"/>
+                <wp:cNvGraphicFramePr/>
+                <a:graphic xmlns:a="http://schemas.openxmlformats.org/drawingml/2006/main">
+                  <a:graphicData uri="http://schemas.microsoft.com/office/word/2010/wordprocessingShape">
+                    <wps:wsp>
+                      <wps:cNvCnPr/>
+                      <wps:spPr>
+                        <a:xfrm flipH="1">
+                          <a:off x="0" y="0"/>
+                          <a:ext cx="2204384" cy="1818042"/>
+                        </a:xfrm>
+                        <a:prstGeom prst="bentConnector3">
+                          <a:avLst>
+                            <a:gd name="adj1" fmla="val -35599"/>
+                          </a:avLst>
+                        </a:prstGeom>
+                        <a:ln>
+                          <a:tailEnd type="triangle"/>
+                        </a:ln>
+                      </wps:spPr>
+                      <wps:style>
+                        <a:lnRef idx="1">
+                          <a:schemeClr val="accent1"/>
+                        </a:lnRef>
+                        <a:fillRef idx="0">
+                          <a:schemeClr val="accent1"/>
+                        </a:fillRef>
+                        <a:effectRef idx="0">
+                          <a:schemeClr val="accent1"/>
+                        </a:effectRef>
+                        <a:fontRef idx="minor">
+                          <a:schemeClr val="tx1"/>
+                        </a:fontRef>
+                      </wps:style>
+                      <wps:bodyPr/>
+                    </wps:wsp>
+                  </a:graphicData>
+                </a:graphic>
+                <wp14:sizeRelH relativeFrom="margin">
+                  <wp14:pctWidth>0</wp14:pctWidth>
+                </wp14:sizeRelH>
+                <wp14:sizeRelV relativeFrom="margin">
+                  <wp14:pctHeight>0</wp14:pctHeight>
+                </wp14:sizeRelV>
+              </wp:anchor>
+            </w:drawing>
+          </mc:Choice>
+          <mc:Fallback>
+            <w:pict>
+              <v:shape w14:anchorId="727D3146" id="Elbow Connector 241" o:spid="_x0000_s1026" type="#_x0000_t34" style="position:absolute;margin-left:266.8pt;margin-top:53.35pt;width:173.55pt;height:143.15pt;flip:x;z-index:251792384;visibility:visible;mso-wrap-style:square;mso-width-percent:0;mso-height-percent:0;mso-wrap-distance-left:9pt;mso-wrap-distance-top:0;mso-wrap-distance-right:9pt;mso-wrap-distance-bottom:0;mso-position-horizontal:absolute;mso-position-horizontal-relative:text;mso-position-vertical:absolute;mso-position-vertical-relative:text;mso-width-percent:0;mso-height-percent:0;mso-width-relative:margin;mso-height-relative:margin" o:gfxdata="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" adj="-7689" strokecolor="#4472c4 [3204]" strokeweight=".5pt">
+                <v:stroke endarrow="block"/>
+              </v:shape>
+            </w:pict>
+          </mc:Fallback>
+        </mc:AlternateContent>
+      </w:r>
+      <w:r>
+        <w:drawing>
+          <wp:inline distT="0" distB="0" distL="0" distR="0" wp14:anchorId="2DD4A577" wp14:editId="452F9052">
+            <wp:extent cx="5731510" cy="1796415"/>
+            <wp:effectExtent l="0" t="0" r="0" b="0"/>
+            <wp:docPr id="240" name="Picture 240"/>
+            <wp:cNvGraphicFramePr>
+              <a:graphicFrameLocks xmlns:a="http://schemas.openxmlformats.org/drawingml/2006/main" noChangeAspect="1"/>
+            </wp:cNvGraphicFramePr>
+            <a:graphic xmlns:a="http://schemas.openxmlformats.org/drawingml/2006/main">
+              <a:graphicData uri="http://schemas.openxmlformats.org/drawingml/2006/picture">
+                <pic:pic xmlns:pic="http://schemas.openxmlformats.org/drawingml/2006/picture">
+                  <pic:nvPicPr>
+                    <pic:cNvPr id="1" name=""/>
+                    <pic:cNvPicPr/>
+                  </pic:nvPicPr>
+                  <pic:blipFill>
+                    <a:blip r:embed="rId23"/>
+                    <a:stretch>
+                      <a:fillRect/>
+                    </a:stretch>
+                  </pic:blipFill>
+                  <pic:spPr>
+                    <a:xfrm>
+                      <a:off x="0" y="0"/>
+                      <a:ext cx="5731510" cy="1796415"/>
+                    </a:xfrm>
+                    <a:prstGeom prst="rect">
+                      <a:avLst/>
+                    </a:prstGeom>
+                  </pic:spPr>
+                </pic:pic>
+              </a:graphicData>
+            </a:graphic>
+          </wp:inline>
+        </w:drawing>
+      </w:r>
+    </w:p>
+    <w:p>
+      <w:r>
+        <w:rPr>
+          <w:noProof/>
+        </w:rPr>
+        <mc:AlternateContent>
+          <mc:Choice Requires="wps">
+            <w:drawing>
+              <wp:anchor distT="45720" distB="45720" distL="114300" distR="114300" simplePos="0" relativeHeight="251794432" behindDoc="0" locked="0" layoutInCell="1" allowOverlap="1" wp14:anchorId="57D71F32" wp14:editId="1076C67A">
+                <wp:simplePos x="0" y="0"/>
+                <wp:positionH relativeFrom="margin">
+                  <wp:posOffset>1165524</wp:posOffset>
+                </wp:positionH>
+                <wp:positionV relativeFrom="paragraph">
+                  <wp:posOffset>143510</wp:posOffset>
+                </wp:positionV>
+                <wp:extent cx="2226310" cy="1010920"/>
+                <wp:effectExtent l="0" t="0" r="8890" b="17780"/>
+                <wp:wrapSquare wrapText="bothSides"/>
+                <wp:docPr id="244" name="Text Box 2"/>
+                <wp:cNvGraphicFramePr>
+                  <a:graphicFrameLocks xmlns:a="http://schemas.openxmlformats.org/drawingml/2006/main"/>
+                </wp:cNvGraphicFramePr>
+                <a:graphic xmlns:a="http://schemas.openxmlformats.org/drawingml/2006/main">
+                  <a:graphicData uri="http://schemas.microsoft.com/office/word/2010/wordprocessingShape">
+                    <wps:wsp>
+                      <wps:cNvSpPr txBox="1">
+                        <a:spLocks noChangeArrowheads="1"/>
+                      </wps:cNvSpPr>
+                      <wps:spPr bwMode="auto">
+                        <a:xfrm>
+                          <a:off x="0" y="0"/>
+                          <a:ext cx="2226310" cy="1010920"/>
+                        </a:xfrm>
+                        <a:prstGeom prst="rect">
+                          <a:avLst/>
+                        </a:prstGeom>
+                        <a:solidFill>
+                          <a:srgbClr val="FFFFFF"/>
+                        </a:solidFill>
+                        <a:ln w="9525">
+                          <a:solidFill>
+                            <a:srgbClr val="000000"/>
+                          </a:solidFill>
+                          <a:miter lim="800000"/>
+                          <a:headEnd/>
+                          <a:tailEnd/>
+                        </a:ln>
+                      </wps:spPr>
+                      <wps:txbx>
+                        <w:txbxContent>
+                          <w:p>
+                            <w:r>
+                              <w:t xml:space="preserve">Using the discard button </w:t>
+                            </w:r>
+                            <w:proofErr w:type="spellStart"/>
+                            <w:r>
+                              <w:t>an</w:t>
+                            </w:r>
+                            <w:proofErr w:type="spellEnd"/>
+                            <w:r>
+                              <w:t xml:space="preserve"> admin can remove any blogs currently posted on the website, this will move them to the discarded blog posts section</w:t>
+                            </w:r>
+                          </w:p>
+                          <w:p/>
+                        </w:txbxContent>
+                      </wps:txbx>
+                      <wps:bodyPr rot="0" vert="horz" wrap="square" lIns="91440" tIns="45720" rIns="91440" bIns="45720" anchor="t" anchorCtr="0">
+                        <a:noAutofit/>
+                      </wps:bodyPr>
+                    </wps:wsp>
+                  </a:graphicData>
+                </a:graphic>
+                <wp14:sizeRelH relativeFrom="margin">
+                  <wp14:pctWidth>0</wp14:pctWidth>
+                </wp14:sizeRelH>
+                <wp14:sizeRelV relativeFrom="margin">
+                  <wp14:pctHeight>0</wp14:pctHeight>
+                </wp14:sizeRelV>
+              </wp:anchor>
+            </w:drawing>
+          </mc:Choice>
+          <mc:Fallback>
+            <w:pict>
+              <v:shape w14:anchorId="57D71F32" id="_x0000_s1065" type="#_x0000_t202" style="position:absolute;margin-left:91.75pt;margin-top:11.3pt;width:175.3pt;height:79.6pt;z-index:251794432;visibility:visible;mso-wrap-style:square;mso-width-percent:0;mso-height-percent:0;mso-wrap-distance-left:9pt;mso-wrap-distance-top:3.6pt;mso-wrap-distance-right:9pt;mso-wrap-distance-bottom:3.6pt;mso-position-horizontal:absolute;mso-position-horizontal-relative:margin;mso-position-vertical:absolute;mso-position-vertical-relative:text;mso-width-percent:0;mso-height-percent:0;mso-width-relative:margin;mso-height-relative:margin;v-text-anchor:top" o:gfxdata="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">
+                <v:textbox>
+                  <w:txbxContent>
+                    <w:p>
+                      <w:r>
+                        <w:t xml:space="preserve">Using the discard button </w:t>
+                      </w:r>
+                      <w:proofErr w:type="spellStart"/>
+                      <w:r>
+                        <w:t>an</w:t>
+                      </w:r>
+                      <w:proofErr w:type="spellEnd"/>
+                      <w:r>
+                        <w:t xml:space="preserve"> admin can remove any blogs currently posted on the website, this will move them to the discarded blog posts section</w:t>
+                      </w:r>
+                    </w:p>
+                    <w:p/>
+                  </w:txbxContent>
+                </v:textbox>
+                <w10:wrap type="square" anchorx="margin"/>
+              </v:shape>
+            </w:pict>
+          </mc:Fallback>
+        </mc:AlternateContent>
+      </w:r>
+    </w:p>
+    <w:p/>
+    <w:p/>
+    <w:p/>
+    <w:p>
+      <w:pPr>
+        <w:tabs>
+          <w:tab w:val="left" w:pos="1033"/>
+        </w:tabs>
+      </w:pPr>
+      <w:r>
+        <w:rPr>
+          <w:noProof/>
+        </w:rPr>
+        <mc:AlternateContent>
+          <mc:Choice Requires="wps">
+            <w:drawing>
+              <wp:anchor distT="45720" distB="45720" distL="114300" distR="114300" simplePos="0" relativeHeight="251801600" behindDoc="0" locked="0" layoutInCell="1" allowOverlap="1" wp14:anchorId="3148090C" wp14:editId="7216CFA8">
+                <wp:simplePos x="0" y="0"/>
+                <wp:positionH relativeFrom="margin">
+                  <wp:posOffset>4324350</wp:posOffset>
+                </wp:positionH>
+                <wp:positionV relativeFrom="paragraph">
+                  <wp:posOffset>568325</wp:posOffset>
+                </wp:positionV>
+                <wp:extent cx="2226310" cy="1452245"/>
+                <wp:effectExtent l="0" t="0" r="8890" b="8255"/>
+                <wp:wrapSquare wrapText="bothSides"/>
+                <wp:docPr id="248" name="Text Box 2"/>
+                <wp:cNvGraphicFramePr>
+                  <a:graphicFrameLocks xmlns:a="http://schemas.openxmlformats.org/drawingml/2006/main"/>
+                </wp:cNvGraphicFramePr>
+                <a:graphic xmlns:a="http://schemas.openxmlformats.org/drawingml/2006/main">
+                  <a:graphicData uri="http://schemas.microsoft.com/office/word/2010/wordprocessingShape">
+                    <wps:wsp>
+                      <wps:cNvSpPr txBox="1">
+                        <a:spLocks noChangeArrowheads="1"/>
+                      </wps:cNvSpPr>
+                      <wps:spPr bwMode="auto">
+                        <a:xfrm>
+                          <a:off x="0" y="0"/>
+                          <a:ext cx="2226310" cy="1452245"/>
+                        </a:xfrm>
+                        <a:prstGeom prst="rect">
+                          <a:avLst/>
+                        </a:prstGeom>
+                        <a:solidFill>
+                          <a:srgbClr val="FFFFFF"/>
+                        </a:solidFill>
+                        <a:ln w="9525">
+                          <a:solidFill>
+                            <a:srgbClr val="000000"/>
+                          </a:solidFill>
+                          <a:miter lim="800000"/>
+                          <a:headEnd/>
+                          <a:tailEnd/>
+                        </a:ln>
+                      </wps:spPr>
+                      <wps:txbx>
+                        <w:txbxContent>
+                          <w:p>
+                            <w:r>
+                              <w:t>Clicking the recover button will move a discarded blogpost into the ‘pending blog posts’ section allowing an admin to then re-review the post to see if they want to post it to the main page of the website</w:t>
+                            </w:r>
+                          </w:p>
+                        </w:txbxContent>
+                      </wps:txbx>
+                      <wps:bodyPr rot="0" vert="horz" wrap="square" lIns="91440" tIns="45720" rIns="91440" bIns="45720" anchor="t" anchorCtr="0">
+                        <a:noAutofit/>
+                      </wps:bodyPr>
+                    </wps:wsp>
+                  </a:graphicData>
+                </a:graphic>
+                <wp14:sizeRelH relativeFrom="margin">
+                  <wp14:pctWidth>0</wp14:pctWidth>
+                </wp14:sizeRelH>
+                <wp14:sizeRelV relativeFrom="margin">
+                  <wp14:pctHeight>0</wp14:pctHeight>
+                </wp14:sizeRelV>
+              </wp:anchor>
+            </w:drawing>
+          </mc:Choice>
+          <mc:Fallback>
+            <w:pict>
+              <v:shape w14:anchorId="3148090C" id="_x0000_s1066" type="#_x0000_t202" style="position:absolute;margin-left:340.5pt;margin-top:44.75pt;width:175.3pt;height:114.35pt;z-index:251801600;visibility:visible;mso-wrap-style:square;mso-width-percent:0;mso-height-percent:0;mso-wrap-distance-left:9pt;mso-wrap-distance-top:3.6pt;mso-wrap-distance-right:9pt;mso-wrap-distance-bottom:3.6pt;mso-position-horizontal:absolute;mso-position-horizontal-relative:margin;mso-position-vertical:absolute;mso-position-vertical-relative:text;mso-width-percent:0;mso-height-percent:0;mso-width-relative:margin;mso-height-relative:margin;v-text-anchor:top" o:gfxdata="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">
+                <v:textbox>
+                  <w:txbxContent>
+                    <w:p>
+                      <w:r>
+                        <w:t>Clicking the recover button will move a discarded blogpost into the ‘pending blog posts’ section allowing an admin to then re-review the post to see if they want to post it to the main page of the website</w:t>
+                      </w:r>
+                    </w:p>
+                  </w:txbxContent>
+                </v:textbox>
+                <w10:wrap type="square" anchorx="margin"/>
+              </v:shape>
+            </w:pict>
+          </mc:Fallback>
+        </mc:AlternateContent>
+      </w:r>
+      <w:r>
+        <w:rPr>
+          <w:noProof/>
+        </w:rPr>
+        <mc:AlternateContent>
+          <mc:Choice Requires="wps">
+            <w:drawing>
+              <wp:anchor distT="45720" distB="45720" distL="114300" distR="114300" simplePos="0" relativeHeight="251799552" behindDoc="0" locked="0" layoutInCell="1" allowOverlap="1" wp14:anchorId="2D3E59BA" wp14:editId="0308021B">
+                <wp:simplePos x="0" y="0"/>
+                <wp:positionH relativeFrom="margin">
+                  <wp:posOffset>2011493</wp:posOffset>
+                </wp:positionH>
+                <wp:positionV relativeFrom="paragraph">
+                  <wp:posOffset>568325</wp:posOffset>
+                </wp:positionV>
+                <wp:extent cx="2226310" cy="860425"/>
+                <wp:effectExtent l="0" t="0" r="8890" b="15875"/>
+                <wp:wrapSquare wrapText="bothSides"/>
+                <wp:docPr id="247" name="Text Box 2"/>
+                <wp:cNvGraphicFramePr>
+                  <a:graphicFrameLocks xmlns:a="http://schemas.openxmlformats.org/drawingml/2006/main"/>
+                </wp:cNvGraphicFramePr>
+                <a:graphic xmlns:a="http://schemas.openxmlformats.org/drawingml/2006/main">
+                  <a:graphicData uri="http://schemas.microsoft.com/office/word/2010/wordprocessingShape">
+                    <wps:wsp>
+                      <wps:cNvSpPr txBox="1">
+                        <a:spLocks noChangeArrowheads="1"/>
+                      </wps:cNvSpPr>
+                      <wps:spPr bwMode="auto">
+                        <a:xfrm>
+                          <a:off x="0" y="0"/>
+                          <a:ext cx="2226310" cy="860425"/>
+                        </a:xfrm>
+                        <a:prstGeom prst="rect">
+                          <a:avLst/>
+                        </a:prstGeom>
+                        <a:solidFill>
+                          <a:srgbClr val="FFFFFF"/>
+                        </a:solidFill>
+                        <a:ln w="9525">
+                          <a:solidFill>
+                            <a:srgbClr val="000000"/>
+                          </a:solidFill>
+                          <a:miter lim="800000"/>
+                          <a:headEnd/>
+                          <a:tailEnd/>
+                        </a:ln>
+                      </wps:spPr>
+                      <wps:txbx>
+                        <w:txbxContent>
+                          <w:p>
+                            <w:r>
+                              <w:t xml:space="preserve">Clicking the delete button will remove the discarded blog post from this section. Permanently deleting it. </w:t>
+                            </w:r>
+                          </w:p>
+                        </w:txbxContent>
+                      </wps:txbx>
+                      <wps:bodyPr rot="0" vert="horz" wrap="square" lIns="91440" tIns="45720" rIns="91440" bIns="45720" anchor="t" anchorCtr="0">
+                        <a:noAutofit/>
+                      </wps:bodyPr>
+                    </wps:wsp>
+                  </a:graphicData>
+                </a:graphic>
+                <wp14:sizeRelH relativeFrom="margin">
+                  <wp14:pctWidth>0</wp14:pctWidth>
+                </wp14:sizeRelH>
+                <wp14:sizeRelV relativeFrom="margin">
+                  <wp14:pctHeight>0</wp14:pctHeight>
+                </wp14:sizeRelV>
+              </wp:anchor>
+            </w:drawing>
+          </mc:Choice>
+          <mc:Fallback>
+            <w:pict>
+              <v:shape w14:anchorId="2D3E59BA" id="_x0000_s1067" type="#_x0000_t202" style="position:absolute;margin-left:158.4pt;margin-top:44.75pt;width:175.3pt;height:67.75pt;z-index:251799552;visibility:visible;mso-wrap-style:square;mso-width-percent:0;mso-height-percent:0;mso-wrap-distance-left:9pt;mso-wrap-distance-top:3.6pt;mso-wrap-distance-right:9pt;mso-wrap-distance-bottom:3.6pt;mso-position-horizontal:absolute;mso-position-horizontal-relative:margin;mso-position-vertical:absolute;mso-position-vertical-relative:text;mso-width-percent:0;mso-height-percent:0;mso-width-relative:margin;mso-height-relative:margin;v-text-anchor:top" o:gfxdata="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">
+                <v:textbox>
+                  <w:txbxContent>
+                    <w:p>
+                      <w:r>
+                        <w:t xml:space="preserve">Clicking the delete button will remove the discarded blog post from this section. Permanently deleting it. </w:t>
+                      </w:r>
+                    </w:p>
+                  </w:txbxContent>
+                </v:textbox>
+                <w10:wrap type="square" anchorx="margin"/>
+              </v:shape>
+            </w:pict>
+          </mc:Fallback>
+        </mc:AlternateContent>
+      </w:r>
+      <w:r>
+        <w:tab/>
+      </w:r>
+    </w:p>
+    <w:p/>
+    <w:p/>
+    <w:p/>
+    <w:p/>
+    <w:p/>
+    <w:p/>
+    <w:p/>
+    <w:p/>
+    <w:p/>
+    <w:p/>
+    <w:p/>
+    <w:p/>
+    <w:p>
+      <w:r>
+        <w:rPr>
+          <w:noProof/>
+        </w:rPr>
+        <mc:AlternateContent>
+          <mc:Choice Requires="wps">
+            <w:drawing>
+              <wp:anchor distT="45720" distB="45720" distL="114300" distR="114300" simplePos="0" relativeHeight="251804672" behindDoc="0" locked="0" layoutInCell="1" allowOverlap="1" wp14:anchorId="46CCB17E" wp14:editId="4B181351">
+                <wp:simplePos x="0" y="0"/>
+                <wp:positionH relativeFrom="margin">
+                  <wp:posOffset>3076575</wp:posOffset>
+                </wp:positionH>
+                <wp:positionV relativeFrom="paragraph">
+                  <wp:posOffset>1473835</wp:posOffset>
+                </wp:positionV>
+                <wp:extent cx="2226310" cy="1301115"/>
+                <wp:effectExtent l="0" t="0" r="8890" b="6985"/>
+                <wp:wrapSquare wrapText="bothSides"/>
+                <wp:docPr id="251" name="Text Box 2"/>
+                <wp:cNvGraphicFramePr>
+                  <a:graphicFrameLocks xmlns:a="http://schemas.openxmlformats.org/drawingml/2006/main"/>
+                </wp:cNvGraphicFramePr>
+                <a:graphic xmlns:a="http://schemas.openxmlformats.org/drawingml/2006/main">
+                  <a:graphicData uri="http://schemas.microsoft.com/office/word/2010/wordprocessingShape">
+                    <wps:wsp>
+                      <wps:cNvSpPr txBox="1">
+                        <a:spLocks noChangeArrowheads="1"/>
+                      </wps:cNvSpPr>
+                      <wps:spPr bwMode="auto">
+                        <a:xfrm>
+                          <a:off x="0" y="0"/>
+                          <a:ext cx="2226310" cy="1301115"/>
+                        </a:xfrm>
+                        <a:prstGeom prst="rect">
+                          <a:avLst/>
+                        </a:prstGeom>
+                        <a:solidFill>
+                          <a:srgbClr val="FFFFFF"/>
+                        </a:solidFill>
+                        <a:ln w="9525">
+                          <a:solidFill>
+                            <a:srgbClr val="000000"/>
+                          </a:solidFill>
+                          <a:miter lim="800000"/>
+                          <a:headEnd/>
+                          <a:tailEnd/>
+                        </a:ln>
+                      </wps:spPr>
+                      <wps:txbx>
+                        <w:txbxContent>
+                          <w:p>
+                            <w:r>
+                              <w:t>As can be seen here the current blog posts will be presented on the blog page</w:t>
+                            </w:r>
+                            <w:r>
+                              <w:t>. All of these posts can be managed in the above-mentioned blog management page in the admin panel</w:t>
+                            </w:r>
+                          </w:p>
+                        </w:txbxContent>
+                      </wps:txbx>
+                      <wps:bodyPr rot="0" vert="horz" wrap="square" lIns="91440" tIns="45720" rIns="91440" bIns="45720" anchor="t" anchorCtr="0">
+                        <a:noAutofit/>
+                      </wps:bodyPr>
+                    </wps:wsp>
+                  </a:graphicData>
+                </a:graphic>
+                <wp14:sizeRelH relativeFrom="margin">
+                  <wp14:pctWidth>0</wp14:pctWidth>
+                </wp14:sizeRelH>
+                <wp14:sizeRelV relativeFrom="margin">
+                  <wp14:pctHeight>0</wp14:pctHeight>
+                </wp14:sizeRelV>
+              </wp:anchor>
+            </w:drawing>
+          </mc:Choice>
+          <mc:Fallback>
+            <w:pict>
+              <v:shape w14:anchorId="46CCB17E" id="_x0000_s1068" type="#_x0000_t202" style="position:absolute;margin-left:242.25pt;margin-top:116.05pt;width:175.3pt;height:102.45pt;z-index:251804672;visibility:visible;mso-wrap-style:square;mso-width-percent:0;mso-height-percent:0;mso-wrap-distance-left:9pt;mso-wrap-distance-top:3.6pt;mso-wrap-distance-right:9pt;mso-wrap-distance-bottom:3.6pt;mso-position-horizontal:absolute;mso-position-horizontal-relative:margin;mso-position-vertical:absolute;mso-position-vertical-relative:text;mso-width-percent:0;mso-height-percent:0;mso-width-relative:margin;mso-height-relative:margin;v-text-anchor:top" o:gfxdata="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">
+                <v:textbox>
+                  <w:txbxContent>
+                    <w:p>
+                      <w:r>
+                        <w:t>As can be seen here the current blog posts will be presented on the blog page</w:t>
+                      </w:r>
+                      <w:r>
+                        <w:t>. All of these posts can be managed in the above-mentioned blog management page in the admin panel</w:t>
+                      </w:r>
+                    </w:p>
+                  </w:txbxContent>
+                </v:textbox>
+                <w10:wrap type="square" anchorx="margin"/>
+              </v:shape>
+            </w:pict>
+          </mc:Fallback>
+        </mc:AlternateContent>
+      </w:r>
+    </w:p>
+    <w:p>
+      <w:r>
+        <w:rPr>
+          <w:noProof/>
+        </w:rPr>
+        <mc:AlternateContent>
+          <mc:Choice Requires="wps">
+            <w:drawing>
+              <wp:anchor distT="0" distB="0" distL="114300" distR="114300" simplePos="0" relativeHeight="251802624" behindDoc="0" locked="0" layoutInCell="1" allowOverlap="1" wp14:anchorId="4F3BF0BF" wp14:editId="4E95EAC9">
+                <wp:simplePos x="0" y="0"/>
+                <wp:positionH relativeFrom="column">
+                  <wp:posOffset>1871830</wp:posOffset>
+                </wp:positionH>
+                <wp:positionV relativeFrom="paragraph">
+                  <wp:posOffset>1503456</wp:posOffset>
+                </wp:positionV>
+                <wp:extent cx="1161825" cy="0"/>
+                <wp:effectExtent l="0" t="63500" r="0" b="76200"/>
+                <wp:wrapNone/>
+                <wp:docPr id="250" name="Straight Arrow Connector 250"/>
+                <wp:cNvGraphicFramePr/>
+                <a:graphic xmlns:a="http://schemas.openxmlformats.org/drawingml/2006/main">
+                  <a:graphicData uri="http://schemas.microsoft.com/office/word/2010/wordprocessingShape">
+                    <wps:wsp>
+                      <wps:cNvCnPr/>
+                      <wps:spPr>
+                        <a:xfrm>
+                          <a:off x="0" y="0"/>
+                          <a:ext cx="1161825" cy="0"/>
+                        </a:xfrm>
+                        <a:prstGeom prst="straightConnector1">
+                          <a:avLst/>
+                        </a:prstGeom>
+                        <a:ln>
+                          <a:tailEnd type="triangle"/>
+                        </a:ln>
+                      </wps:spPr>
+                      <wps:style>
+                        <a:lnRef idx="1">
+                          <a:schemeClr val="accent1"/>
+                        </a:lnRef>
+                        <a:fillRef idx="0">
+                          <a:schemeClr val="accent1"/>
+                        </a:fillRef>
+                        <a:effectRef idx="0">
+                          <a:schemeClr val="accent1"/>
+                        </a:effectRef>
+                        <a:fontRef idx="minor">
+                          <a:schemeClr val="tx1"/>
+                        </a:fontRef>
+                      </wps:style>
+                      <wps:bodyPr/>
+                    </wps:wsp>
+                  </a:graphicData>
+                </a:graphic>
+              </wp:anchor>
+            </w:drawing>
+          </mc:Choice>
+          <mc:Fallback>
+            <w:pict>
+              <v:shape w14:anchorId="0E1E0F69" id="Straight Arrow Connector 250" o:spid="_x0000_s1026" type="#_x0000_t32" style="position:absolute;margin-left:147.4pt;margin-top:118.4pt;width:91.5pt;height:0;z-index:251802624;visibility:visible;mso-wrap-style:square;mso-wrap-distance-left:9pt;mso-wrap-distance-top:0;mso-wrap-distance-right:9pt;mso-wrap-distance-bottom:0;mso-position-horizontal:absolute;mso-position-horizontal-relative:text;mso-position-vertical:absolute;mso-position-vertical-relative:text" o:gfxdata="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" strokecolor="#4472c4 [3204]" strokeweight=".5pt">
+                <v:stroke endarrow="block" joinstyle="miter"/>
+              </v:shape>
+            </w:pict>
+          </mc:Fallback>
+        </mc:AlternateContent>
+      </w:r>
+      <w:r>
+        <w:drawing>
+          <wp:anchor distT="0" distB="0" distL="114300" distR="114300" simplePos="0" relativeHeight="251657215" behindDoc="0" locked="0" layoutInCell="1" allowOverlap="1" wp14:anchorId="07379E15" wp14:editId="26AC844E">
+            <wp:simplePos x="0" y="0"/>
+            <wp:positionH relativeFrom="column">
+              <wp:posOffset>0</wp:posOffset>
+            </wp:positionH>
+            <wp:positionV relativeFrom="paragraph">
+              <wp:posOffset>0</wp:posOffset>
+            </wp:positionV>
+            <wp:extent cx="5731510" cy="2832100"/>
+            <wp:effectExtent l="0" t="0" r="0" b="0"/>
+            <wp:wrapSquare wrapText="bothSides"/>
+            <wp:docPr id="249" name="Picture 249"/>
+            <wp:cNvGraphicFramePr>
+              <a:graphicFrameLocks xmlns:a="http://schemas.openxmlformats.org/drawingml/2006/main" noChangeAspect="1"/>
+            </wp:cNvGraphicFramePr>
+            <a:graphic xmlns:a="http://schemas.openxmlformats.org/drawingml/2006/main">
+              <a:graphicData uri="http://schemas.openxmlformats.org/drawingml/2006/picture">
+                <pic:pic xmlns:pic="http://schemas.openxmlformats.org/drawingml/2006/picture">
+                  <pic:nvPicPr>
+                    <pic:cNvPr id="1" name=""/>
+                    <pic:cNvPicPr/>
+                  </pic:nvPicPr>
+                  <pic:blipFill>
+                    <a:blip r:embed="rId24" cstate="print">
+                      <a:extLst>
+                        <a:ext uri="{28A0092B-C50C-407E-A947-70E740481C1C}">
+                          <a14:useLocalDpi xmlns:a14="http://schemas.microsoft.com/office/drawing/2010/main" val="0"/>
+                        </a:ext>
+                      </a:extLst>
+                    </a:blip>
+                    <a:stretch>
+                      <a:fillRect/>
+                    </a:stretch>
+                  </pic:blipFill>
+                  <pic:spPr>
+                    <a:xfrm>
+                      <a:off x="0" y="0"/>
+                      <a:ext cx="5731510" cy="2832100"/>
+                    </a:xfrm>
+                    <a:prstGeom prst="rect">
+                      <a:avLst/>
+                    </a:prstGeom>
+                  </pic:spPr>
+                </pic:pic>
+              </a:graphicData>
+            </a:graphic>
+            <wp14:sizeRelH relativeFrom="page">
+              <wp14:pctWidth>0</wp14:pctWidth>
+            </wp14:sizeRelH>
+            <wp14:sizeRelV relativeFrom="page">
+              <wp14:pctHeight>0</wp14:pctHeight>
+            </wp14:sizeRelV>
+          </wp:anchor>
+        </w:drawing>
+      </w:r>
+    </w:p>
     <w:sectPr>
       <w:pgSz w:w="11906" w:h="16838"/>
       <w:pgMar w:top="1440" w:right="1440" w:bottom="1440" w:left="1440" w:header="708" w:footer="708" w:gutter="0"/>
@@ -7759,7 +10833,7 @@
 </file>
 
 <file path=word/endnotes.xml><?xml version="1.0" encoding="utf-8"?>
-<w:endnotes xmlns:wpc="http://schemas.microsoft.com/office/word/2010/wordprocessingCanvas" xmlns:cx="http://schemas.microsoft.com/office/drawing/2014/chartex" xmlns:cx1="http://schemas.microsoft.com/office/drawing/2015/9/8/chartex" xmlns:cx2="http://schemas.microsoft.com/office/drawing/2015/10/21/chartex" xmlns:cx3="http://schemas.microsoft.com/office/drawing/2016/5/9/chartex" xmlns:cx4="http://schemas.microsoft.com/office/drawing/2016/5/10/chartex" xmlns:cx5="http://schemas.microsoft.com/office/drawing/2016/5/11/chartex" xmlns:cx6="http://schemas.microsoft.com/office/drawing/2016/5/12/chartex" xmlns:cx7="http://schemas.microsoft.com/office/drawing/2016/5/13/chartex" xmlns:cx8="http://schemas.microsoft.com/office/drawing/2016/5/14/chartex" xmlns:mc="http://schemas.openxmlformats.org/markup-compatibility/2006" xmlns:aink="http://schemas.microsoft.com/office/drawing/2016/ink" xmlns:am3d="http://schemas.microsoft.com/office/drawing/2017/model3d" xmlns:o="urn:schemas-microsoft-com:office:office" xmlns:oel="http://schemas.microsoft.com/office/2019/extlst" xmlns:r="http://schemas.openxmlformats.org/officeDocument/2006/relationships" xmlns:m="http://schemas.openxmlformats.org/officeDocument/2006/math" xmlns:v="urn:schemas-microsoft-com:vml" xmlns:wp14="http://schemas.microsoft.com/office/word/2010/wordprocessingDrawing" xmlns:wp="http://schemas.openxmlformats.org/drawingml/2006/wordprocessingDrawing" xmlns:w10="urn:schemas-microsoft-com:office:word" xmlns:w="http://schemas.openxmlformats.org/wordprocessingml/2006/main" xmlns:w14="http://schemas.microsoft.com/office/word/2010/wordml" xmlns:w15="http://schemas.microsoft.com/office/word/2012/wordml" xmlns:w16cex="http://schemas.microsoft.com/office/word/2018/wordml/cex" xmlns:w16cid="http://schemas.microsoft.com/office/word/2016/wordml/cid" xmlns:w16="http://schemas.microsoft.com/office/word/2018/wordml" xmlns:w16sdtdh="http://schemas.microsoft.com/office/word/2020/wordml/sdtdatahash" xmlns:w16se="http://schemas.microsoft.com/office/word/2015/wordml/symex" xmlns:wpg="http://schemas.microsoft.com/office/word/2010/wordprocessingGroup" xmlns:wpi="http://schemas.microsoft.com/office/word/2010/wordprocessingInk" xmlns:wne="http://schemas.microsoft.com/office/word/2006/wordml" xmlns:wps="http://schemas.microsoft.com/office/word/2010/wordprocessingShape" mc:Ignorable="w14 w15 w16se w16cid w16 w16cex w16sdtdh wp14">
+<w:endnotes xmlns:wpc="http://schemas.microsoft.com/office/word/2010/wordprocessingCanvas" xmlns:cx="http://schemas.microsoft.com/office/drawing/2014/chartex" xmlns:cx1="http://schemas.microsoft.com/office/drawing/2015/9/8/chartex" xmlns:cx2="http://schemas.microsoft.com/office/drawing/2015/10/21/chartex" xmlns:cx3="http://schemas.microsoft.com/office/drawing/2016/5/9/chartex" xmlns:cx4="http://schemas.microsoft.com/office/drawing/2016/5/10/chartex" xmlns:cx5="http://schemas.microsoft.com/office/drawing/2016/5/11/chartex" xmlns:cx6="http://schemas.microsoft.com/office/drawing/2016/5/12/chartex" xmlns:cx7="http://schemas.microsoft.com/office/drawing/2016/5/13/chartex" xmlns:cx8="http://schemas.microsoft.com/office/drawing/2016/5/14/chartex" xmlns:mc="http://schemas.openxmlformats.org/markup-compatibility/2006" xmlns:aink="http://schemas.microsoft.com/office/drawing/2016/ink" xmlns:am3d="http://schemas.microsoft.com/office/drawing/2017/model3d" xmlns:o="urn:schemas-microsoft-com:office:office" xmlns:oel="http://schemas.microsoft.com/office/2019/extlst" xmlns:r="http://schemas.openxmlformats.org/officeDocument/2006/relationships" xmlns:m="http://schemas.openxmlformats.org/officeDocument/2006/math" xmlns:v="urn:schemas-microsoft-com:vml" xmlns:wp14="http://schemas.microsoft.com/office/word/2010/wordprocessingDrawing" xmlns:wp="http://schemas.openxmlformats.org/drawingml/2006/wordprocessingDrawing" xmlns:w10="urn:schemas-microsoft-com:office:word" xmlns:w="http://schemas.openxmlformats.org/wordprocessingml/2006/main" xmlns:w14="http://schemas.microsoft.com/office/word/2010/wordml" xmlns:w15="http://schemas.microsoft.com/office/word/2012/wordml" xmlns:w16cex="http://schemas.microsoft.com/office/word/2018/wordml/cex" xmlns:w16cid="http://schemas.microsoft.com/office/word/2016/wordml/cid" xmlns:w16="http://schemas.microsoft.com/office/word/2018/wordml" xmlns:w16du="http://schemas.microsoft.com/office/word/2023/wordml/word16du" xmlns:w16sdtdh="http://schemas.microsoft.com/office/word/2020/wordml/sdtdatahash" xmlns:w16se="http://schemas.microsoft.com/office/word/2015/wordml/symex" xmlns:wpg="http://schemas.microsoft.com/office/word/2010/wordprocessingGroup" xmlns:wpi="http://schemas.microsoft.com/office/word/2010/wordprocessingInk" xmlns:wne="http://schemas.microsoft.com/office/word/2006/wordml" xmlns:wps="http://schemas.microsoft.com/office/word/2010/wordprocessingShape" mc:Ignorable="w14 w15 w16se w16cid w16 w16cex w16sdtdh wp14">
   <w:endnote w:type="separator" w:id="-1">
     <w:p>
       <w:r>
@@ -7778,7 +10852,7 @@
 </file>
 
 <file path=word/footnotes.xml><?xml version="1.0" encoding="utf-8"?>
-<w:footnotes xmlns:wpc="http://schemas.microsoft.com/office/word/2010/wordprocessingCanvas" xmlns:cx="http://schemas.microsoft.com/office/drawing/2014/chartex" xmlns:cx1="http://schemas.microsoft.com/office/drawing/2015/9/8/chartex" xmlns:cx2="http://schemas.microsoft.com/office/drawing/2015/10/21/chartex" xmlns:cx3="http://schemas.microsoft.com/office/drawing/2016/5/9/chartex" xmlns:cx4="http://schemas.microsoft.com/office/drawing/2016/5/10/chartex" xmlns:cx5="http://schemas.microsoft.com/office/drawing/2016/5/11/chartex" xmlns:cx6="http://schemas.microsoft.com/office/drawing/2016/5/12/chartex" xmlns:cx7="http://schemas.microsoft.com/office/drawing/2016/5/13/chartex" xmlns:cx8="http://schemas.microsoft.com/office/drawing/2016/5/14/chartex" xmlns:mc="http://schemas.openxmlformats.org/markup-compatibility/2006" xmlns:aink="http://schemas.microsoft.com/office/drawing/2016/ink" xmlns:am3d="http://schemas.microsoft.com/office/drawing/2017/model3d" xmlns:o="urn:schemas-microsoft-com:office:office" xmlns:oel="http://schemas.microsoft.com/office/2019/extlst" xmlns:r="http://schemas.openxmlformats.org/officeDocument/2006/relationships" xmlns:m="http://schemas.openxmlformats.org/officeDocument/2006/math" xmlns:v="urn:schemas-microsoft-com:vml" xmlns:wp14="http://schemas.microsoft.com/office/word/2010/wordprocessingDrawing" xmlns:wp="http://schemas.openxmlformats.org/drawingml/2006/wordprocessingDrawing" xmlns:w10="urn:schemas-microsoft-com:office:word" xmlns:w="http://schemas.openxmlformats.org/wordprocessingml/2006/main" xmlns:w14="http://schemas.microsoft.com/office/word/2010/wordml" xmlns:w15="http://schemas.microsoft.com/office/word/2012/wordml" xmlns:w16cex="http://schemas.microsoft.com/office/word/2018/wordml/cex" xmlns:w16cid="http://schemas.microsoft.com/office/word/2016/wordml/cid" xmlns:w16="http://schemas.microsoft.com/office/word/2018/wordml" xmlns:w16sdtdh="http://schemas.microsoft.com/office/word/2020/wordml/sdtdatahash" xmlns:w16se="http://schemas.microsoft.com/office/word/2015/wordml/symex" xmlns:wpg="http://schemas.microsoft.com/office/word/2010/wordprocessingGroup" xmlns:wpi="http://schemas.microsoft.com/office/word/2010/wordprocessingInk" xmlns:wne="http://schemas.microsoft.com/office/word/2006/wordml" xmlns:wps="http://schemas.microsoft.com/office/word/2010/wordprocessingShape" mc:Ignorable="w14 w15 w16se w16cid w16 w16cex w16sdtdh wp14">
+<w:footnotes xmlns:wpc="http://schemas.microsoft.com/office/word/2010/wordprocessingCanvas" xmlns:cx="http://schemas.microsoft.com/office/drawing/2014/chartex" xmlns:cx1="http://schemas.microsoft.com/office/drawing/2015/9/8/chartex" xmlns:cx2="http://schemas.microsoft.com/office/drawing/2015/10/21/chartex" xmlns:cx3="http://schemas.microsoft.com/office/drawing/2016/5/9/chartex" xmlns:cx4="http://schemas.microsoft.com/office/drawing/2016/5/10/chartex" xmlns:cx5="http://schemas.microsoft.com/office/drawing/2016/5/11/chartex" xmlns:cx6="http://schemas.microsoft.com/office/drawing/2016/5/12/chartex" xmlns:cx7="http://schemas.microsoft.com/office/drawing/2016/5/13/chartex" xmlns:cx8="http://schemas.microsoft.com/office/drawing/2016/5/14/chartex" xmlns:mc="http://schemas.openxmlformats.org/markup-compatibility/2006" xmlns:aink="http://schemas.microsoft.com/office/drawing/2016/ink" xmlns:am3d="http://schemas.microsoft.com/office/drawing/2017/model3d" xmlns:o="urn:schemas-microsoft-com:office:office" xmlns:oel="http://schemas.microsoft.com/office/2019/extlst" xmlns:r="http://schemas.openxmlformats.org/officeDocument/2006/relationships" xmlns:m="http://schemas.openxmlformats.org/officeDocument/2006/math" xmlns:v="urn:schemas-microsoft-com:vml" xmlns:wp14="http://schemas.microsoft.com/office/word/2010/wordprocessingDrawing" xmlns:wp="http://schemas.openxmlformats.org/drawingml/2006/wordprocessingDrawing" xmlns:w10="urn:schemas-microsoft-com:office:word" xmlns:w="http://schemas.openxmlformats.org/wordprocessingml/2006/main" xmlns:w14="http://schemas.microsoft.com/office/word/2010/wordml" xmlns:w15="http://schemas.microsoft.com/office/word/2012/wordml" xmlns:w16cex="http://schemas.microsoft.com/office/word/2018/wordml/cex" xmlns:w16cid="http://schemas.microsoft.com/office/word/2016/wordml/cid" xmlns:w16="http://schemas.microsoft.com/office/word/2018/wordml" xmlns:w16du="http://schemas.microsoft.com/office/word/2023/wordml/word16du" xmlns:w16sdtdh="http://schemas.microsoft.com/office/word/2020/wordml/sdtdatahash" xmlns:w16se="http://schemas.microsoft.com/office/word/2015/wordml/symex" xmlns:wpg="http://schemas.microsoft.com/office/word/2010/wordprocessingGroup" xmlns:wpi="http://schemas.microsoft.com/office/word/2010/wordprocessingInk" xmlns:wne="http://schemas.microsoft.com/office/word/2006/wordml" xmlns:wps="http://schemas.microsoft.com/office/word/2010/wordprocessingShape" mc:Ignorable="w14 w15 w16se w16cid w16 w16cex w16sdtdh wp14">
   <w:footnote w:type="separator" w:id="-1">
     <w:p>
       <w:r>
@@ -7797,7 +10871,7 @@
 </file>
 
 <file path=word/numbering.xml><?xml version="1.0" encoding="utf-8"?>
-<w:numbering xmlns:wpc="http://schemas.microsoft.com/office/word/2010/wordprocessingCanvas" xmlns:cx="http://schemas.microsoft.com/office/drawing/2014/chartex" xmlns:cx1="http://schemas.microsoft.com/office/drawing/2015/9/8/chartex" xmlns:cx2="http://schemas.microsoft.com/office/drawing/2015/10/21/chartex" xmlns:cx3="http://schemas.microsoft.com/office/drawing/2016/5/9/chartex" xmlns:cx4="http://schemas.microsoft.com/office/drawing/2016/5/10/chartex" xmlns:cx5="http://schemas.microsoft.com/office/drawing/2016/5/11/chartex" xmlns:cx6="http://schemas.microsoft.com/office/drawing/2016/5/12/chartex" xmlns:cx7="http://schemas.microsoft.com/office/drawing/2016/5/13/chartex" xmlns:cx8="http://schemas.microsoft.com/office/drawing/2016/5/14/chartex" xmlns:mc="http://schemas.openxmlformats.org/markup-compatibility/2006" xmlns:aink="http://schemas.microsoft.com/office/drawing/2016/ink" xmlns:am3d="http://schemas.microsoft.com/office/drawing/2017/model3d" xmlns:o="urn:schemas-microsoft-com:office:office" xmlns:oel="http://schemas.microsoft.com/office/2019/extlst" xmlns:r="http://schemas.openxmlformats.org/officeDocument/2006/relationships" xmlns:m="http://schemas.openxmlformats.org/officeDocument/2006/math" xmlns:v="urn:schemas-microsoft-com:vml" xmlns:wp14="http://schemas.microsoft.com/office/word/2010/wordprocessingDrawing" xmlns:wp="http://schemas.openxmlformats.org/drawingml/2006/wordprocessingDrawing" xmlns:w10="urn:schemas-microsoft-com:office:word" xmlns:w="http://schemas.openxmlformats.org/wordprocessingml/2006/main" xmlns:w14="http://schemas.microsoft.com/office/word/2010/wordml" xmlns:w15="http://schemas.microsoft.com/office/word/2012/wordml" xmlns:w16cex="http://schemas.microsoft.com/office/word/2018/wordml/cex" xmlns:w16cid="http://schemas.microsoft.com/office/word/2016/wordml/cid" xmlns:w16="http://schemas.microsoft.com/office/word/2018/wordml" xmlns:w16sdtdh="http://schemas.microsoft.com/office/word/2020/wordml/sdtdatahash" xmlns:w16se="http://schemas.microsoft.com/office/word/2015/wordml/symex" xmlns:wpg="http://schemas.microsoft.com/office/word/2010/wordprocessingGroup" xmlns:wpi="http://schemas.microsoft.com/office/word/2010/wordprocessingInk" xmlns:wne="http://schemas.microsoft.com/office/word/2006/wordml" xmlns:wps="http://schemas.microsoft.com/office/word/2010/wordprocessingShape" mc:Ignorable="w14 w15 w16se w16cid w16 w16cex w16sdtdh wp14">
+<w:numbering xmlns:wpc="http://schemas.microsoft.com/office/word/2010/wordprocessingCanvas" xmlns:cx="http://schemas.microsoft.com/office/drawing/2014/chartex" xmlns:cx1="http://schemas.microsoft.com/office/drawing/2015/9/8/chartex" xmlns:cx2="http://schemas.microsoft.com/office/drawing/2015/10/21/chartex" xmlns:cx3="http://schemas.microsoft.com/office/drawing/2016/5/9/chartex" xmlns:cx4="http://schemas.microsoft.com/office/drawing/2016/5/10/chartex" xmlns:cx5="http://schemas.microsoft.com/office/drawing/2016/5/11/chartex" xmlns:cx6="http://schemas.microsoft.com/office/drawing/2016/5/12/chartex" xmlns:cx7="http://schemas.microsoft.com/office/drawing/2016/5/13/chartex" xmlns:cx8="http://schemas.microsoft.com/office/drawing/2016/5/14/chartex" xmlns:mc="http://schemas.openxmlformats.org/markup-compatibility/2006" xmlns:aink="http://schemas.microsoft.com/office/drawing/2016/ink" xmlns:am3d="http://schemas.microsoft.com/office/drawing/2017/model3d" xmlns:o="urn:schemas-microsoft-com:office:office" xmlns:oel="http://schemas.microsoft.com/office/2019/extlst" xmlns:r="http://schemas.openxmlformats.org/officeDocument/2006/relationships" xmlns:m="http://schemas.openxmlformats.org/officeDocument/2006/math" xmlns:v="urn:schemas-microsoft-com:vml" xmlns:wp14="http://schemas.microsoft.com/office/word/2010/wordprocessingDrawing" xmlns:wp="http://schemas.openxmlformats.org/drawingml/2006/wordprocessingDrawing" xmlns:w10="urn:schemas-microsoft-com:office:word" xmlns:w="http://schemas.openxmlformats.org/wordprocessingml/2006/main" xmlns:w14="http://schemas.microsoft.com/office/word/2010/wordml" xmlns:w15="http://schemas.microsoft.com/office/word/2012/wordml" xmlns:w16cex="http://schemas.microsoft.com/office/word/2018/wordml/cex" xmlns:w16cid="http://schemas.microsoft.com/office/word/2016/wordml/cid" xmlns:w16="http://schemas.microsoft.com/office/word/2018/wordml" xmlns:w16du="http://schemas.microsoft.com/office/word/2023/wordml/word16du" xmlns:w16sdtdh="http://schemas.microsoft.com/office/word/2020/wordml/sdtdatahash" xmlns:w16se="http://schemas.microsoft.com/office/word/2015/wordml/symex" xmlns:wpg="http://schemas.microsoft.com/office/word/2010/wordprocessingGroup" xmlns:wpi="http://schemas.microsoft.com/office/word/2010/wordprocessingInk" xmlns:wne="http://schemas.microsoft.com/office/word/2006/wordml" xmlns:wps="http://schemas.microsoft.com/office/word/2010/wordprocessingShape" mc:Ignorable="w14 w15 w16se w16cid w16 w16cex w16sdtdh wp14">
   <w:abstractNum w:abstractNumId="0" w15:restartNumberingAfterBreak="0">
     <w:nsid w:val="796F7259"/>
     <w:multiLevelType w:val="hybridMultilevel"/>
@@ -8829,4 +11903,16 @@
     </a:ext>
   </a:extLst>
 </a:theme>
+</file>
+
+<file path=customXml/item1.xml><?xml version="1.0" encoding="utf-8"?>
+<b:Sources xmlns:b="http://schemas.openxmlformats.org/officeDocument/2006/bibliography" xmlns="http://schemas.openxmlformats.org/officeDocument/2006/bibliography" SelectedStyle="/APASixthEditionOfficeOnline.xsl" StyleName="APA" Version="6"/>
+</file>
+
+<file path=customXml/itemProps1.xml><?xml version="1.0" encoding="utf-8"?>
+<ds:datastoreItem xmlns:ds="http://schemas.openxmlformats.org/officeDocument/2006/customXml" ds:itemID="{3CB594D9-5859-954C-A8F9-2A49579CF683}">
+  <ds:schemaRefs>
+    <ds:schemaRef ds:uri="http://schemas.openxmlformats.org/officeDocument/2006/bibliography"/>
+  </ds:schemaRefs>
+</ds:datastoreItem>
 </file>
</xml_diff>

<commit_message>
Replace User-Manual.docx updated the user manual with events and event management page
</commit_message>
<xml_diff>
--- a/User-Manual.docx
+++ b/User-Manual.docx
@@ -1,6 +1,6 @@
 
 <file path=word/document.xml><?xml version="1.0" encoding="utf-8"?>
-<w:document xmlns:wpc="http://schemas.microsoft.com/office/word/2010/wordprocessingCanvas" xmlns:cx="http://schemas.microsoft.com/office/drawing/2014/chartex" xmlns:cx1="http://schemas.microsoft.com/office/drawing/2015/9/8/chartex" xmlns:cx2="http://schemas.microsoft.com/office/drawing/2015/10/21/chartex" xmlns:cx3="http://schemas.microsoft.com/office/drawing/2016/5/9/chartex" xmlns:cx4="http://schemas.microsoft.com/office/drawing/2016/5/10/chartex" xmlns:cx5="http://schemas.microsoft.com/office/drawing/2016/5/11/chartex" xmlns:cx6="http://schemas.microsoft.com/office/drawing/2016/5/12/chartex" xmlns:cx7="http://schemas.microsoft.com/office/drawing/2016/5/13/chartex" xmlns:cx8="http://schemas.microsoft.com/office/drawing/2016/5/14/chartex" xmlns:mc="http://schemas.openxmlformats.org/markup-compatibility/2006" xmlns:aink="http://schemas.microsoft.com/office/drawing/2016/ink" xmlns:am3d="http://schemas.microsoft.com/office/drawing/2017/model3d" xmlns:o="urn:schemas-microsoft-com:office:office" xmlns:oel="http://schemas.microsoft.com/office/2019/extlst" xmlns:r="http://schemas.openxmlformats.org/officeDocument/2006/relationships" xmlns:m="http://schemas.openxmlformats.org/officeDocument/2006/math" xmlns:v="urn:schemas-microsoft-com:vml" xmlns:wp14="http://schemas.microsoft.com/office/word/2010/wordprocessingDrawing" xmlns:wp="http://schemas.openxmlformats.org/drawingml/2006/wordprocessingDrawing" xmlns:w10="urn:schemas-microsoft-com:office:word" xmlns:w="http://schemas.openxmlformats.org/wordprocessingml/2006/main" xmlns:w14="http://schemas.microsoft.com/office/word/2010/wordml" xmlns:w15="http://schemas.microsoft.com/office/word/2012/wordml" xmlns:w16cex="http://schemas.microsoft.com/office/word/2018/wordml/cex" xmlns:w16cid="http://schemas.microsoft.com/office/word/2016/wordml/cid" xmlns:w16="http://schemas.microsoft.com/office/word/2018/wordml" xmlns:w16du="http://schemas.microsoft.com/office/word/2023/wordml/word16du" xmlns:w16sdtdh="http://schemas.microsoft.com/office/word/2020/wordml/sdtdatahash" xmlns:w16se="http://schemas.microsoft.com/office/word/2015/wordml/symex" xmlns:wpg="http://schemas.microsoft.com/office/word/2010/wordprocessingGroup" xmlns:wpi="http://schemas.microsoft.com/office/word/2010/wordprocessingInk" xmlns:wne="http://schemas.microsoft.com/office/word/2006/wordml" xmlns:wps="http://schemas.microsoft.com/office/word/2010/wordprocessingShape" mc:Ignorable="w14 w15 w16se w16cid w16 w16cex w16sdtdh wp14">
+<w:document xmlns:wpc="http://schemas.microsoft.com/office/word/2010/wordprocessingCanvas" xmlns:cx="http://schemas.microsoft.com/office/drawing/2014/chartex" xmlns:cx1="http://schemas.microsoft.com/office/drawing/2015/9/8/chartex" xmlns:cx2="http://schemas.microsoft.com/office/drawing/2015/10/21/chartex" xmlns:cx3="http://schemas.microsoft.com/office/drawing/2016/5/9/chartex" xmlns:cx4="http://schemas.microsoft.com/office/drawing/2016/5/10/chartex" xmlns:cx5="http://schemas.microsoft.com/office/drawing/2016/5/11/chartex" xmlns:cx6="http://schemas.microsoft.com/office/drawing/2016/5/12/chartex" xmlns:cx7="http://schemas.microsoft.com/office/drawing/2016/5/13/chartex" xmlns:cx8="http://schemas.microsoft.com/office/drawing/2016/5/14/chartex" xmlns:mc="http://schemas.openxmlformats.org/markup-compatibility/2006" xmlns:aink="http://schemas.microsoft.com/office/drawing/2016/ink" xmlns:am3d="http://schemas.microsoft.com/office/drawing/2017/model3d" xmlns:o="urn:schemas-microsoft-com:office:office" xmlns:oel="http://schemas.microsoft.com/office/2019/extlst" xmlns:r="http://schemas.openxmlformats.org/officeDocument/2006/relationships" xmlns:m="http://schemas.openxmlformats.org/officeDocument/2006/math" xmlns:v="urn:schemas-microsoft-com:vml" xmlns:wp14="http://schemas.microsoft.com/office/word/2010/wordprocessingDrawing" xmlns:wp="http://schemas.openxmlformats.org/drawingml/2006/wordprocessingDrawing" xmlns:w10="urn:schemas-microsoft-com:office:word" xmlns:w="http://schemas.openxmlformats.org/wordprocessingml/2006/main" xmlns:w14="http://schemas.microsoft.com/office/word/2010/wordml" xmlns:w15="http://schemas.microsoft.com/office/word/2012/wordml" xmlns:w16cex="http://schemas.microsoft.com/office/word/2018/wordml/cex" xmlns:w16cid="http://schemas.microsoft.com/office/word/2016/wordml/cid" xmlns:w16="http://schemas.microsoft.com/office/word/2018/wordml" xmlns:w16sdtdh="http://schemas.microsoft.com/office/word/2020/wordml/sdtdatahash" xmlns:w16se="http://schemas.microsoft.com/office/word/2015/wordml/symex" xmlns:wpg="http://schemas.microsoft.com/office/word/2010/wordprocessingGroup" xmlns:wpi="http://schemas.microsoft.com/office/word/2010/wordprocessingInk" xmlns:wne="http://schemas.microsoft.com/office/word/2006/wordml" xmlns:wps="http://schemas.microsoft.com/office/word/2010/wordprocessingShape" mc:Ignorable="w14 w15 w16se w16cid w16 w16cex w16sdtdh wp14">
   <w:body>
     <w:p>
       <w:pPr>
@@ -91,7 +91,7 @@
               </wp:anchor>
             </w:drawing>
           </mc:Choice>
-          <mc:Fallback>
+          <mc:Fallback xmlns:w16du="http://schemas.microsoft.com/office/word/2023/wordml/word16du">
             <w:pict>
               <v:shapetype w14:anchorId="6EE74FC5" id="_x0000_t202" coordsize="21600,21600" o:spt="202" path="m,l,21600r21600,l21600,xe">
                 <v:stroke joinstyle="miter"/>
@@ -178,7 +178,7 @@
               </wp:anchor>
             </w:drawing>
           </mc:Choice>
-          <mc:Fallback>
+          <mc:Fallback xmlns:w16du="http://schemas.microsoft.com/office/word/2023/wordml/word16du">
             <w:pict>
               <v:shape w14:anchorId="11EBFF18" id="Text Box 8" o:spid="_x0000_s1027" type="#_x0000_t202" style="position:absolute;margin-left:187.75pt;margin-top:23.2pt;width:20.4pt;height:22.95pt;z-index:251659264;visibility:visible;mso-wrap-style:square;mso-width-percent:0;mso-height-percent:0;mso-wrap-distance-left:9pt;mso-wrap-distance-top:0;mso-wrap-distance-right:9pt;mso-wrap-distance-bottom:0;mso-position-horizontal:absolute;mso-position-horizontal-relative:text;mso-position-vertical:absolute;mso-position-vertical-relative:text;mso-width-percent:0;mso-height-percent:0;mso-width-relative:margin;mso-height-relative:margin;v-text-anchor:top" o:gfxdata="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" filled="f" stroked="f" strokeweight=".5pt">
                 <v:textbox>
@@ -283,7 +283,7 @@
               </wp:anchor>
             </w:drawing>
           </mc:Choice>
-          <mc:Fallback>
+          <mc:Fallback xmlns:w16du="http://schemas.microsoft.com/office/word/2023/wordml/word16du">
             <w:pict>
               <v:shape w14:anchorId="6B6B7099" id="Text Box 12" o:spid="_x0000_s1028" type="#_x0000_t202" style="position:absolute;margin-left:424pt;margin-top:25.7pt;width:20.4pt;height:22.95pt;z-index:251667456;visibility:visible;mso-wrap-style:square;mso-width-percent:0;mso-height-percent:0;mso-wrap-distance-left:9pt;mso-wrap-distance-top:0;mso-wrap-distance-right:9pt;mso-wrap-distance-bottom:0;mso-position-horizontal:absolute;mso-position-horizontal-relative:text;mso-position-vertical:absolute;mso-position-vertical-relative:text;mso-width-percent:0;mso-height-percent:0;mso-width-relative:margin;mso-height-relative:margin;v-text-anchor:top" o:gfxdata="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" filled="f" stroked="f" strokeweight=".5pt">
                 <v:textbox>
@@ -388,7 +388,7 @@
               </wp:anchor>
             </w:drawing>
           </mc:Choice>
-          <mc:Fallback>
+          <mc:Fallback xmlns:w16du="http://schemas.microsoft.com/office/word/2023/wordml/word16du">
             <w:pict>
               <v:shape w14:anchorId="04882452" id="Text Box 11" o:spid="_x0000_s1029" type="#_x0000_t202" style="position:absolute;margin-left:342.9pt;margin-top:25.7pt;width:20.4pt;height:22.95pt;z-index:251665408;visibility:visible;mso-wrap-style:square;mso-width-percent:0;mso-height-percent:0;mso-wrap-distance-left:9pt;mso-wrap-distance-top:0;mso-wrap-distance-right:9pt;mso-wrap-distance-bottom:0;mso-position-horizontal:absolute;mso-position-horizontal-relative:text;mso-position-vertical:absolute;mso-position-vertical-relative:text;mso-width-percent:0;mso-height-percent:0;mso-width-relative:margin;mso-height-relative:margin;v-text-anchor:top" o:gfxdata="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" filled="f" stroked="f" strokeweight=".5pt">
                 <v:textbox>
@@ -471,7 +471,7 @@
               </wp:anchor>
             </w:drawing>
           </mc:Choice>
-          <mc:Fallback>
+          <mc:Fallback xmlns:w16du="http://schemas.microsoft.com/office/word/2023/wordml/word16du">
             <w:pict>
               <v:shape w14:anchorId="167ECBE3" id="Text Box 10" o:spid="_x0000_s1030" type="#_x0000_t202" style="position:absolute;margin-left:241.4pt;margin-top:23.5pt;width:20.4pt;height:22.95pt;z-index:251663360;visibility:visible;mso-wrap-style:square;mso-width-percent:0;mso-height-percent:0;mso-wrap-distance-left:9pt;mso-wrap-distance-top:0;mso-wrap-distance-right:9pt;mso-wrap-distance-bottom:0;mso-position-horizontal:absolute;mso-position-horizontal-relative:text;mso-position-vertical:absolute;mso-position-vertical-relative:text;mso-width-percent:0;mso-height-percent:0;mso-width-relative:margin;mso-height-relative:margin;v-text-anchor:top" o:gfxdata="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" filled="f" stroked="f" strokeweight=".5pt">
                 <v:textbox>
@@ -734,7 +734,7 @@
               </wp:anchor>
             </w:drawing>
           </mc:Choice>
-          <mc:Fallback>
+          <mc:Fallback xmlns:w16du="http://schemas.microsoft.com/office/word/2023/wordml/word16du">
             <w:pict>
               <v:shape w14:anchorId="3E3113D1" id="Text Box 17" o:spid="_x0000_s1031" type="#_x0000_t202" style="position:absolute;margin-left:447.45pt;margin-top:47.8pt;width:20.4pt;height:22.95pt;z-index:251674624;visibility:visible;mso-wrap-style:square;mso-width-percent:0;mso-height-percent:0;mso-wrap-distance-left:9pt;mso-wrap-distance-top:0;mso-wrap-distance-right:9pt;mso-wrap-distance-bottom:0;mso-position-horizontal:absolute;mso-position-horizontal-relative:text;mso-position-vertical:absolute;mso-position-vertical-relative:text;mso-width-percent:0;mso-height-percent:0;mso-width-relative:margin;mso-height-relative:margin;v-text-anchor:top" o:gfxdata="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" filled="f" stroked="f" strokeweight=".5pt">
                 <v:textbox>
@@ -817,7 +817,7 @@
               </wp:anchor>
             </w:drawing>
           </mc:Choice>
-          <mc:Fallback>
+          <mc:Fallback xmlns:w16du="http://schemas.microsoft.com/office/word/2023/wordml/word16du">
             <w:pict>
               <v:shape w14:anchorId="41DF60A3" id="Text Box 16" o:spid="_x0000_s1032" type="#_x0000_t202" style="position:absolute;margin-left:342pt;margin-top:45.3pt;width:20.4pt;height:22.95pt;z-index:251672576;visibility:visible;mso-wrap-style:square;mso-width-percent:0;mso-height-percent:0;mso-wrap-distance-left:9pt;mso-wrap-distance-top:0;mso-wrap-distance-right:9pt;mso-wrap-distance-bottom:0;mso-position-horizontal:absolute;mso-position-horizontal-relative:text;mso-position-vertical:absolute;mso-position-vertical-relative:text;mso-width-percent:0;mso-height-percent:0;mso-width-relative:margin;mso-height-relative:margin;v-text-anchor:top" o:gfxdata="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" filled="f" stroked="f" strokeweight=".5pt">
                 <v:textbox>
@@ -900,7 +900,7 @@
               </wp:anchor>
             </w:drawing>
           </mc:Choice>
-          <mc:Fallback>
+          <mc:Fallback xmlns:w16du="http://schemas.microsoft.com/office/word/2023/wordml/word16du">
             <w:pict>
               <v:shape w14:anchorId="4476FDF6" id="Text Box 15" o:spid="_x0000_s1033" type="#_x0000_t202" style="position:absolute;margin-left:377.8pt;margin-top:25.1pt;width:20.4pt;height:22.95pt;z-index:251670528;visibility:visible;mso-wrap-style:square;mso-width-percent:0;mso-height-percent:0;mso-wrap-distance-left:9pt;mso-wrap-distance-top:0;mso-wrap-distance-right:9pt;mso-wrap-distance-bottom:0;mso-position-horizontal:absolute;mso-position-horizontal-relative:text;mso-position-vertical:absolute;mso-position-vertical-relative:text;mso-width-percent:0;mso-height-percent:0;mso-width-relative:margin;mso-height-relative:margin;v-text-anchor:top" o:gfxdata="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" filled="f" stroked="f" strokeweight=".5pt">
                 <v:textbox>
@@ -1497,7 +1497,7 @@
               </wp:anchor>
             </w:drawing>
           </mc:Choice>
-          <mc:Fallback>
+          <mc:Fallback xmlns:w16du="http://schemas.microsoft.com/office/word/2023/wordml/word16du">
             <w:pict>
               <v:shape w14:anchorId="1CA6CFF1" id="Text Box 2" o:spid="_x0000_s1034" type="#_x0000_t202" style="position:absolute;left:0;text-align:left;margin-left:-54.75pt;margin-top:205.05pt;width:201pt;height:315.25pt;z-index:251677696;visibility:visible;mso-wrap-style:square;mso-width-percent:0;mso-wrap-distance-left:9pt;mso-wrap-distance-top:0;mso-wrap-distance-right:9pt;mso-wrap-distance-bottom:0;mso-position-horizontal:absolute;mso-position-horizontal-relative:text;mso-position-vertical:absolute;mso-position-vertical-relative:text;mso-width-percent:0;mso-width-relative:margin;v-text-anchor:top" o:gfxdata="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" fillcolor="white [3201]" stroked="f" strokeweight=".5pt">
                 <v:textbox>
@@ -2071,7 +2071,7 @@
               </wp:anchor>
             </w:drawing>
           </mc:Choice>
-          <mc:Fallback>
+          <mc:Fallback xmlns:w16du="http://schemas.microsoft.com/office/word/2023/wordml/word16du">
             <w:pict>
               <v:shapetype w14:anchorId="77AAE61D" id="_x0000_t202" coordsize="21600,21600" o:spt="202" path="m,l,21600r21600,l21600,xe">
                 <v:stroke joinstyle="miter"/>
@@ -2188,7 +2188,7 @@
               </wp:anchor>
             </w:drawing>
           </mc:Choice>
-          <mc:Fallback>
+          <mc:Fallback xmlns:w16du="http://schemas.microsoft.com/office/word/2023/wordml/word16du">
             <w:pict>
               <v:shape w14:anchorId="3A8080A7" id="Text Box 19" o:spid="_x0000_s1036" type="#_x0000_t202" style="position:absolute;margin-left:282.2pt;margin-top:28.9pt;width:20.35pt;height:22.95pt;z-index:251681792;visibility:visible;mso-wrap-style:square;mso-width-percent:0;mso-height-percent:0;mso-wrap-distance-left:9pt;mso-wrap-distance-top:0;mso-wrap-distance-right:9pt;mso-wrap-distance-bottom:0;mso-position-horizontal:absolute;mso-position-horizontal-relative:text;mso-position-vertical:absolute;mso-position-vertical-relative:text;mso-width-percent:0;mso-height-percent:0;mso-width-relative:margin;mso-height-relative:margin;v-text-anchor:top" o:gfxdata="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" filled="f" stroked="f" strokeweight=".5pt">
                 <v:textbox>
@@ -2301,7 +2301,7 @@
               </wp:anchor>
             </w:drawing>
           </mc:Choice>
-          <mc:Fallback>
+          <mc:Fallback xmlns:w16du="http://schemas.microsoft.com/office/word/2023/wordml/word16du">
             <w:pict>
               <v:shape w14:anchorId="62D2408E" id="Text Box 21" o:spid="_x0000_s1037" type="#_x0000_t202" style="position:absolute;margin-left:278.4pt;margin-top:89.85pt;width:28.55pt;height:22.95pt;z-index:251683840;visibility:visible;mso-wrap-style:square;mso-width-percent:0;mso-height-percent:0;mso-wrap-distance-left:9pt;mso-wrap-distance-top:0;mso-wrap-distance-right:9pt;mso-wrap-distance-bottom:0;mso-position-horizontal:absolute;mso-position-horizontal-relative:text;mso-position-vertical:absolute;mso-position-vertical-relative:text;mso-width-percent:0;mso-height-percent:0;mso-width-relative:margin;mso-height-relative:margin;v-text-anchor:top" o:gfxdata="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" filled="f" stroked="f" strokeweight=".5pt">
                 <v:textbox>
@@ -2548,7 +2548,7 @@
               </wp:anchor>
             </w:drawing>
           </mc:Choice>
-          <mc:Fallback>
+          <mc:Fallback xmlns:w16du="http://schemas.microsoft.com/office/word/2023/wordml/word16du">
             <w:pict>
               <v:shape w14:anchorId="1315ABFC" id="Text Box 23" o:spid="_x0000_s1038" type="#_x0000_t202" style="position:absolute;margin-left:319.5pt;margin-top:4.05pt;width:28.55pt;height:22.95pt;z-index:251685888;visibility:visible;mso-wrap-style:square;mso-width-percent:0;mso-height-percent:0;mso-wrap-distance-left:9pt;mso-wrap-distance-top:0;mso-wrap-distance-right:9pt;mso-wrap-distance-bottom:0;mso-position-horizontal:absolute;mso-position-horizontal-relative:text;mso-position-vertical:absolute;mso-position-vertical-relative:text;mso-width-percent:0;mso-height-percent:0;mso-width-relative:margin;mso-height-relative:margin;v-text-anchor:top" o:gfxdata="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" filled="f" stroked="f" strokeweight=".5pt">
                 <v:textbox>
@@ -2830,7 +2830,7 @@
               </wp:anchor>
             </w:drawing>
           </mc:Choice>
-          <mc:Fallback>
+          <mc:Fallback xmlns:w16du="http://schemas.microsoft.com/office/word/2023/wordml/word16du">
             <w:pict>
               <v:shapetype w14:anchorId="4AF3EA9A" id="_x0000_t202" coordsize="21600,21600" o:spt="202" path="m,l,21600r21600,l21600,xe">
                 <v:stroke joinstyle="miter"/>
@@ -2915,7 +2915,7 @@
               </wp:anchor>
             </w:drawing>
           </mc:Choice>
-          <mc:Fallback>
+          <mc:Fallback xmlns:w16du="http://schemas.microsoft.com/office/word/2023/wordml/word16du">
             <w:pict>
               <v:shapetype w14:anchorId="3CCB0FE9" id="_x0000_t32" coordsize="21600,21600" o:spt="32" o:oned="t" path="m,l21600,21600e" filled="f">
                 <v:path arrowok="t" fillok="f" o:connecttype="none"/>
@@ -2999,7 +2999,7 @@
               </wp:anchor>
             </w:drawing>
           </mc:Choice>
-          <mc:Fallback>
+          <mc:Fallback xmlns:w16du="http://schemas.microsoft.com/office/word/2023/wordml/word16du">
             <w:pict>
               <v:roundrect w14:anchorId="1BDA05D1" id="Rectangle: Rounded Corners 7" o:spid="_x0000_s1026" style="position:absolute;margin-left:5.85pt;margin-top:237.5pt;width:44.95pt;height:15pt;z-index:251696128;visibility:visible;mso-wrap-style:square;mso-width-percent:0;mso-height-percent:0;mso-wrap-distance-left:9pt;mso-wrap-distance-top:0;mso-wrap-distance-right:9pt;mso-wrap-distance-bottom:0;mso-position-horizontal:absolute;mso-position-horizontal-relative:margin;mso-position-vertical:absolute;mso-position-vertical-relative:text;mso-width-percent:0;mso-height-percent:0;mso-width-relative:margin;mso-height-relative:margin;v-text-anchor:middle" arcsize="10923f" o:gfxdata="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" filled="f" strokecolor="red" strokeweight="1pt">
                 <v:stroke joinstyle="miter"/>
@@ -3072,7 +3072,7 @@
               </wp:anchor>
             </w:drawing>
           </mc:Choice>
-          <mc:Fallback>
+          <mc:Fallback xmlns:w16du="http://schemas.microsoft.com/office/word/2023/wordml/word16du">
             <w:pict>
               <v:shape w14:anchorId="74ABC5A3" id="Straight Arrow Connector 14" o:spid="_x0000_s1026" type="#_x0000_t32" style="position:absolute;margin-left:74.9pt;margin-top:130.65pt;width:168.95pt;height:4.9pt;z-index:251693056;visibility:visible;mso-wrap-style:square;mso-width-percent:0;mso-height-percent:0;mso-wrap-distance-left:9pt;mso-wrap-distance-top:0;mso-wrap-distance-right:9pt;mso-wrap-distance-bottom:0;mso-position-horizontal:absolute;mso-position-horizontal-relative:text;mso-position-vertical:absolute;mso-position-vertical-relative:text;mso-width-percent:0;mso-height-percent:0;mso-width-relative:margin;mso-height-relative:margin" o:gfxdata="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" strokecolor="#4472c4 [3204]" strokeweight=".5pt">
                 <v:stroke endarrow="block" joinstyle="miter"/>
@@ -3144,7 +3144,7 @@
               </wp:anchor>
             </w:drawing>
           </mc:Choice>
-          <mc:Fallback>
+          <mc:Fallback xmlns:w16du="http://schemas.microsoft.com/office/word/2023/wordml/word16du">
             <w:pict>
               <v:shape w14:anchorId="364F8708" id="Straight Arrow Connector 24" o:spid="_x0000_s1026" type="#_x0000_t32" style="position:absolute;margin-left:106.55pt;margin-top:162.15pt;width:136.5pt;height:23.55pt;flip:y;z-index:251694080;visibility:visible;mso-wrap-style:square;mso-width-percent:0;mso-height-percent:0;mso-wrap-distance-left:9pt;mso-wrap-distance-top:0;mso-wrap-distance-right:9pt;mso-wrap-distance-bottom:0;mso-position-horizontal:absolute;mso-position-horizontal-relative:text;mso-position-vertical:absolute;mso-position-vertical-relative:text;mso-width-percent:0;mso-height-percent:0;mso-width-relative:margin;mso-height-relative:margin" o:gfxdata="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" strokecolor="#4472c4 [3204]" strokeweight=".5pt">
                 <v:stroke endarrow="block" joinstyle="miter"/>
@@ -3225,7 +3225,7 @@
               </wp:anchor>
             </w:drawing>
           </mc:Choice>
-          <mc:Fallback>
+          <mc:Fallback xmlns:w16du="http://schemas.microsoft.com/office/word/2023/wordml/word16du">
             <w:pict>
               <v:shape w14:anchorId="1FE11AD2" id="_x0000_s1040" type="#_x0000_t202" style="position:absolute;margin-left:244.7pt;margin-top:123.45pt;width:185.9pt;height:51.15pt;z-index:251695104;visibility:visible;mso-wrap-style:square;mso-width-percent:400;mso-height-percent:0;mso-wrap-distance-left:9pt;mso-wrap-distance-top:3.6pt;mso-wrap-distance-right:9pt;mso-wrap-distance-bottom:3.6pt;mso-position-horizontal:absolute;mso-position-horizontal-relative:text;mso-position-vertical:absolute;mso-position-vertical-relative:text;mso-width-percent:400;mso-height-percent:0;mso-width-relative:margin;mso-height-relative:margin;v-text-anchor:top" o:gfxdata="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">
                 <v:textbox>
@@ -3314,7 +3314,7 @@
               </wp:anchor>
             </w:drawing>
           </mc:Choice>
-          <mc:Fallback>
+          <mc:Fallback xmlns:w16du="http://schemas.microsoft.com/office/word/2023/wordml/word16du">
             <w:pict>
               <v:roundrect w14:anchorId="00881C24" id="Rectangle: Rounded Corners 26" o:spid="_x0000_s1026" style="position:absolute;margin-left:5pt;margin-top:176.75pt;width:103.65pt;height:19.95pt;z-index:251692032;visibility:visible;mso-wrap-style:square;mso-width-percent:0;mso-height-percent:0;mso-wrap-distance-left:9pt;mso-wrap-distance-top:0;mso-wrap-distance-right:9pt;mso-wrap-distance-bottom:0;mso-position-horizontal:absolute;mso-position-horizontal-relative:margin;mso-position-vertical:absolute;mso-position-vertical-relative:text;mso-width-percent:0;mso-height-percent:0;mso-width-relative:margin;mso-height-relative:margin;v-text-anchor:middle" arcsize="10923f" o:gfxdata="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" filled="f" strokecolor="red" strokeweight="1pt">
                 <v:stroke joinstyle="miter"/>
@@ -3395,7 +3395,7 @@
               </wp:anchor>
             </w:drawing>
           </mc:Choice>
-          <mc:Fallback>
+          <mc:Fallback xmlns:w16du="http://schemas.microsoft.com/office/word/2023/wordml/word16du">
             <w:pict>
               <v:roundrect w14:anchorId="7322C43D" id="Rectangle: Rounded Corners 27" o:spid="_x0000_s1026" style="position:absolute;margin-left:0;margin-top:120.55pt;width:76.15pt;height:19.95pt;z-index:251691008;visibility:visible;mso-wrap-style:square;mso-width-percent:0;mso-height-percent:0;mso-wrap-distance-left:9pt;mso-wrap-distance-top:0;mso-wrap-distance-right:9pt;mso-wrap-distance-bottom:0;mso-position-horizontal:left;mso-position-horizontal-relative:margin;mso-position-vertical:absolute;mso-position-vertical-relative:text;mso-width-percent:0;mso-height-percent:0;mso-width-relative:margin;mso-height-relative:margin;v-text-anchor:middle" arcsize="10923f" o:gfxdata="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" filled="f" strokecolor="red" strokeweight="1pt">
                 <v:stroke joinstyle="miter"/>
@@ -3477,7 +3477,7 @@
               </wp:anchor>
             </w:drawing>
           </mc:Choice>
-          <mc:Fallback>
+          <mc:Fallback xmlns:w16du="http://schemas.microsoft.com/office/word/2023/wordml/word16du">
             <w:pict>
               <v:shape w14:anchorId="6FEF9673" id="_x0000_s1041" type="#_x0000_t202" style="position:absolute;margin-left:243.2pt;margin-top:.25pt;width:185.9pt;height:110.6pt;z-index:251689984;visibility:visible;mso-wrap-style:square;mso-width-percent:400;mso-height-percent:200;mso-wrap-distance-left:9pt;mso-wrap-distance-top:3.6pt;mso-wrap-distance-right:9pt;mso-wrap-distance-bottom:3.6pt;mso-position-horizontal:absolute;mso-position-horizontal-relative:text;mso-position-vertical:absolute;mso-position-vertical-relative:text;mso-width-percent:400;mso-height-percent:200;mso-width-relative:margin;mso-height-relative:margin;v-text-anchor:top" o:gfxdata="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">
                 <v:textbox style="mso-fit-shape-to-text:t">
@@ -3552,7 +3552,7 @@
               </wp:anchor>
             </w:drawing>
           </mc:Choice>
-          <mc:Fallback>
+          <mc:Fallback xmlns:w16du="http://schemas.microsoft.com/office/word/2023/wordml/word16du">
             <w:pict>
               <v:shape w14:anchorId="2090E111" id="Straight Arrow Connector 28" o:spid="_x0000_s1026" type="#_x0000_t32" style="position:absolute;margin-left:118.6pt;margin-top:15.65pt;width:122.35pt;height:.4pt;z-index:251688960;visibility:visible;mso-wrap-style:square;mso-wrap-distance-left:9pt;mso-wrap-distance-top:0;mso-wrap-distance-right:9pt;mso-wrap-distance-bottom:0;mso-position-horizontal:absolute;mso-position-horizontal-relative:text;mso-position-vertical:absolute;mso-position-vertical-relative:text" o:gfxdata="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" strokecolor="#4472c4 [3204]" strokeweight=".5pt">
                 <v:stroke endarrow="block" joinstyle="miter"/>
@@ -3626,7 +3626,7 @@
               </wp:anchor>
             </w:drawing>
           </mc:Choice>
-          <mc:Fallback>
+          <mc:Fallback xmlns:w16du="http://schemas.microsoft.com/office/word/2023/wordml/word16du">
             <w:pict>
               <v:roundrect w14:anchorId="01631393" id="Rectangle: Rounded Corners 29" o:spid="_x0000_s1026" style="position:absolute;margin-left:-.05pt;margin-top:4pt;width:119.45pt;height:26.65pt;z-index:251687936;visibility:visible;mso-wrap-style:square;mso-wrap-distance-left:9pt;mso-wrap-distance-top:0;mso-wrap-distance-right:9pt;mso-wrap-distance-bottom:0;mso-position-horizontal:absolute;mso-position-horizontal-relative:text;mso-position-vertical:absolute;mso-position-vertical-relative:text;v-text-anchor:middle" arcsize="10923f" o:gfxdata="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" filled="f" strokecolor="red" strokeweight="1pt">
                 <v:stroke joinstyle="miter"/>
@@ -3777,7 +3777,7 @@
               </wp:anchor>
             </w:drawing>
           </mc:Choice>
-          <mc:Fallback>
+          <mc:Fallback xmlns:w16du="http://schemas.microsoft.com/office/word/2023/wordml/word16du">
             <w:pict>
               <v:shapetype w14:anchorId="47ABC04F" id="_x0000_t34" coordsize="21600,21600" o:spt="34" o:oned="t" adj="10800" path="m,l@0,0@0,21600,21600,21600e" filled="f">
                 <v:stroke joinstyle="miter"/>
@@ -3862,7 +3862,7 @@
               </wp:anchor>
             </w:drawing>
           </mc:Choice>
-          <mc:Fallback>
+          <mc:Fallback xmlns:w16du="http://schemas.microsoft.com/office/word/2023/wordml/word16du">
             <w:pict>
               <v:shape w14:anchorId="0CCCC84C" id="Connector: Elbow 31" o:spid="_x0000_s1026" type="#_x0000_t34" style="position:absolute;margin-left:52.3pt;margin-top:78.45pt;width:137.95pt;height:153.65pt;z-index:251700224;visibility:visible;mso-wrap-style:square;mso-width-percent:0;mso-height-percent:0;mso-wrap-distance-left:9pt;mso-wrap-distance-top:0;mso-wrap-distance-right:9pt;mso-wrap-distance-bottom:0;mso-position-horizontal:absolute;mso-position-horizontal-relative:text;mso-position-vertical:absolute;mso-position-vertical-relative:text;mso-width-percent:0;mso-height-percent:0;mso-width-relative:margin;mso-height-relative:margin" o:gfxdata="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" adj="5255" strokecolor="#4472c4 [3204]" strokeweight=".5pt">
                 <v:stroke endarrow="block"/>
@@ -3936,7 +3936,7 @@
               </wp:anchor>
             </w:drawing>
           </mc:Choice>
-          <mc:Fallback>
+          <mc:Fallback xmlns:w16du="http://schemas.microsoft.com/office/word/2023/wordml/word16du">
             <w:pict>
               <v:shape w14:anchorId="2A6A917B" id="Connector: Elbow 32" o:spid="_x0000_s1026" type="#_x0000_t34" style="position:absolute;margin-left:52.3pt;margin-top:187.45pt;width:135.15pt;height:228.45pt;z-index:251704320;visibility:visible;mso-wrap-style:square;mso-width-percent:0;mso-height-percent:0;mso-wrap-distance-left:9pt;mso-wrap-distance-top:0;mso-wrap-distance-right:9pt;mso-wrap-distance-bottom:0;mso-position-horizontal:absolute;mso-position-horizontal-relative:text;mso-position-vertical:absolute;mso-position-vertical-relative:text;mso-width-percent:0;mso-height-percent:0;mso-width-relative:margin;mso-height-relative:margin" o:gfxdata="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" adj="15165" strokecolor="#4472c4 [3204]" strokeweight=".5pt">
                 <v:stroke endarrow="block"/>
@@ -4010,7 +4010,7 @@
               </wp:anchor>
             </w:drawing>
           </mc:Choice>
-          <mc:Fallback>
+          <mc:Fallback xmlns:w16du="http://schemas.microsoft.com/office/word/2023/wordml/word16du">
             <w:pict>
               <v:shape w14:anchorId="19B88161" id="Connector: Elbow 33" o:spid="_x0000_s1026" type="#_x0000_t34" style="position:absolute;margin-left:54.7pt;margin-top:153.65pt;width:134.35pt;height:206.75pt;z-index:251703296;visibility:visible;mso-wrap-style:square;mso-width-percent:0;mso-height-percent:0;mso-wrap-distance-left:9pt;mso-wrap-distance-top:0;mso-wrap-distance-right:9pt;mso-wrap-distance-bottom:0;mso-position-horizontal:absolute;mso-position-horizontal-relative:text;mso-position-vertical:absolute;mso-position-vertical-relative:text;mso-width-percent:0;mso-height-percent:0;mso-width-relative:margin;mso-height-relative:margin" o:gfxdata="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" adj="12748" strokecolor="#4472c4 [3204]" strokeweight=".5pt">
                 <v:stroke endarrow="block"/>
@@ -4090,7 +4090,7 @@
               </wp:anchor>
             </w:drawing>
           </mc:Choice>
-          <mc:Fallback>
+          <mc:Fallback xmlns:w16du="http://schemas.microsoft.com/office/word/2023/wordml/word16du">
             <w:pict>
               <v:roundrect w14:anchorId="78447349" id="Rectangle: Rounded Corners 34" o:spid="_x0000_s1026" style="position:absolute;margin-left:22.7pt;margin-top:180.8pt;width:29.1pt;height:15pt;z-index:251709440;visibility:visible;mso-wrap-style:square;mso-width-percent:0;mso-height-percent:0;mso-wrap-distance-left:9pt;mso-wrap-distance-top:0;mso-wrap-distance-right:9pt;mso-wrap-distance-bottom:0;mso-position-horizontal:absolute;mso-position-horizontal-relative:margin;mso-position-vertical:absolute;mso-position-vertical-relative:text;mso-width-percent:0;mso-height-percent:0;mso-width-relative:margin;mso-height-relative:margin;v-text-anchor:middle" arcsize="10923f" o:gfxdata="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" filled="f" strokecolor="red" strokeweight="1pt">
                 <v:stroke joinstyle="miter"/>
@@ -4171,7 +4171,7 @@
               </wp:anchor>
             </w:drawing>
           </mc:Choice>
-          <mc:Fallback>
+          <mc:Fallback xmlns:w16du="http://schemas.microsoft.com/office/word/2023/wordml/word16du">
             <w:pict>
               <v:roundrect w14:anchorId="01A073FA" id="Rectangle: Rounded Corners 35" o:spid="_x0000_s1026" style="position:absolute;margin-left:25pt;margin-top:144.05pt;width:29.1pt;height:15pt;z-index:251708416;visibility:visible;mso-wrap-style:square;mso-width-percent:0;mso-height-percent:0;mso-wrap-distance-left:9pt;mso-wrap-distance-top:0;mso-wrap-distance-right:9pt;mso-wrap-distance-bottom:0;mso-position-horizontal:absolute;mso-position-horizontal-relative:margin;mso-position-vertical:absolute;mso-position-vertical-relative:text;mso-width-percent:0;mso-height-percent:0;mso-width-relative:margin;mso-height-relative:margin;v-text-anchor:middle" arcsize="10923f" o:gfxdata="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" filled="f" strokecolor="red" strokeweight="1pt">
                 <v:stroke joinstyle="miter"/>
@@ -4252,7 +4252,7 @@
               </wp:anchor>
             </w:drawing>
           </mc:Choice>
-          <mc:Fallback>
+          <mc:Fallback xmlns:w16du="http://schemas.microsoft.com/office/word/2023/wordml/word16du">
             <w:pict>
               <v:roundrect w14:anchorId="1D2B239F" id="Rectangle: Rounded Corners 36" o:spid="_x0000_s1026" style="position:absolute;margin-left:23.2pt;margin-top:119.5pt;width:29.1pt;height:15pt;z-index:251707392;visibility:visible;mso-wrap-style:square;mso-width-percent:0;mso-height-percent:0;mso-wrap-distance-left:9pt;mso-wrap-distance-top:0;mso-wrap-distance-right:9pt;mso-wrap-distance-bottom:0;mso-position-horizontal:absolute;mso-position-horizontal-relative:margin;mso-position-vertical:absolute;mso-position-vertical-relative:text;mso-width-percent:0;mso-height-percent:0;mso-width-relative:margin;mso-height-relative:margin;v-text-anchor:middle" arcsize="10923f" o:gfxdata="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" filled="f" strokecolor="red" strokeweight="1pt">
                 <v:stroke joinstyle="miter"/>
@@ -4333,7 +4333,7 @@
               </wp:anchor>
             </w:drawing>
           </mc:Choice>
-          <mc:Fallback>
+          <mc:Fallback xmlns:w16du="http://schemas.microsoft.com/office/word/2023/wordml/word16du">
             <w:pict>
               <v:roundrect w14:anchorId="7B8F9B06" id="Rectangle: Rounded Corners 37" o:spid="_x0000_s1026" style="position:absolute;margin-left:23.4pt;margin-top:93.1pt;width:29.1pt;height:15pt;z-index:251706368;visibility:visible;mso-wrap-style:square;mso-width-percent:0;mso-height-percent:0;mso-wrap-distance-left:9pt;mso-wrap-distance-top:0;mso-wrap-distance-right:9pt;mso-wrap-distance-bottom:0;mso-position-horizontal:absolute;mso-position-horizontal-relative:margin;mso-position-vertical:absolute;mso-position-vertical-relative:text;mso-width-percent:0;mso-height-percent:0;mso-width-relative:margin;mso-height-relative:margin;v-text-anchor:middle" arcsize="10923f" o:gfxdata="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" filled="f" strokecolor="red" strokeweight="1pt">
                 <v:stroke joinstyle="miter"/>
@@ -4414,7 +4414,7 @@
               </wp:anchor>
             </w:drawing>
           </mc:Choice>
-          <mc:Fallback>
+          <mc:Fallback xmlns:w16du="http://schemas.microsoft.com/office/word/2023/wordml/word16du">
             <w:pict>
               <v:roundrect w14:anchorId="742CC643" id="Rectangle: Rounded Corners 38" o:spid="_x0000_s1026" style="position:absolute;margin-left:22.4pt;margin-top:68.5pt;width:29.1pt;height:15pt;z-index:251705344;visibility:visible;mso-wrap-style:square;mso-width-percent:0;mso-height-percent:0;mso-wrap-distance-left:9pt;mso-wrap-distance-top:0;mso-wrap-distance-right:9pt;mso-wrap-distance-bottom:0;mso-position-horizontal:absolute;mso-position-horizontal-relative:margin;mso-position-vertical:absolute;mso-position-vertical-relative:text;mso-width-percent:0;mso-height-percent:0;mso-width-relative:margin;mso-height-relative:margin;v-text-anchor:middle" arcsize="10923f" o:gfxdata="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" filled="f" strokecolor="red" strokeweight="1pt">
                 <v:stroke joinstyle="miter"/>
@@ -4487,7 +4487,7 @@
               </wp:anchor>
             </w:drawing>
           </mc:Choice>
-          <mc:Fallback>
+          <mc:Fallback xmlns:w16du="http://schemas.microsoft.com/office/word/2023/wordml/word16du">
             <w:pict>
               <v:shape w14:anchorId="052E86A2" id="Connector: Elbow 39" o:spid="_x0000_s1026" type="#_x0000_t34" style="position:absolute;margin-left:54.15pt;margin-top:127.35pt;width:135.65pt;height:186.85pt;z-index:251702272;visibility:visible;mso-wrap-style:square;mso-width-percent:0;mso-height-percent:0;mso-wrap-distance-left:9pt;mso-wrap-distance-top:0;mso-wrap-distance-right:9pt;mso-wrap-distance-bottom:0;mso-position-horizontal:absolute;mso-position-horizontal-relative:text;mso-position-vertical:absolute;mso-position-vertical-relative:text;mso-width-percent:0;mso-height-percent:0;mso-width-relative:margin;mso-height-relative:margin" o:gfxdata="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" strokecolor="#4472c4 [3204]" strokeweight=".5pt">
                 <v:stroke endarrow="block"/>
@@ -4634,7 +4634,7 @@
               </wp:anchor>
             </w:drawing>
           </mc:Choice>
-          <mc:Fallback>
+          <mc:Fallback xmlns:w16du="http://schemas.microsoft.com/office/word/2023/wordml/word16du">
             <w:pict>
               <v:shape w14:anchorId="0CEBA468" id="_x0000_s1042" type="#_x0000_t202" style="position:absolute;margin-left:191.3pt;margin-top:184.65pt;width:185.9pt;height:25.45pt;z-index:251710464;visibility:visible;mso-wrap-style:square;mso-width-percent:400;mso-height-percent:0;mso-wrap-distance-left:9pt;mso-wrap-distance-top:3.6pt;mso-wrap-distance-right:9pt;mso-wrap-distance-bottom:3.6pt;mso-position-horizontal:absolute;mso-position-horizontal-relative:text;mso-position-vertical:absolute;mso-position-vertical-relative:text;mso-width-percent:400;mso-height-percent:0;mso-width-relative:margin;mso-height-relative:margin;v-text-anchor:top" o:gfxdata="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">
                 <v:textbox>
@@ -4712,7 +4712,7 @@
               </wp:anchor>
             </w:drawing>
           </mc:Choice>
-          <mc:Fallback>
+          <mc:Fallback xmlns:w16du="http://schemas.microsoft.com/office/word/2023/wordml/word16du">
             <w:pict>
               <v:shape w14:anchorId="137861E3" id="Straight Arrow Connector 46" o:spid="_x0000_s1026" type="#_x0000_t32" style="position:absolute;margin-left:172.8pt;margin-top:396.8pt;width:132.35pt;height:0;z-index:251717632;visibility:visible;mso-wrap-style:square;mso-wrap-distance-left:9pt;mso-wrap-distance-top:0;mso-wrap-distance-right:9pt;mso-wrap-distance-bottom:0;mso-position-horizontal:absolute;mso-position-horizontal-relative:text;mso-position-vertical:absolute;mso-position-vertical-relative:text" o:gfxdata="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" strokecolor="#4472c4 [3204]" strokeweight=".5pt">
                 <v:stroke endarrow="block" joinstyle="miter"/>
@@ -4792,7 +4792,7 @@
               </wp:anchor>
             </w:drawing>
           </mc:Choice>
-          <mc:Fallback>
+          <mc:Fallback xmlns:w16du="http://schemas.microsoft.com/office/word/2023/wordml/word16du">
             <w:pict>
               <v:roundrect w14:anchorId="7150DFFC" id="Rectangle: Rounded Corners 45" o:spid="_x0000_s1026" style="position:absolute;margin-left:118.25pt;margin-top:387.75pt;width:55.65pt;height:16.95pt;z-index:251716608;visibility:visible;mso-wrap-style:square;mso-width-percent:0;mso-height-percent:0;mso-wrap-distance-left:9pt;mso-wrap-distance-top:0;mso-wrap-distance-right:9pt;mso-wrap-distance-bottom:0;mso-position-horizontal:absolute;mso-position-horizontal-relative:margin;mso-position-vertical:absolute;mso-position-vertical-relative:text;mso-width-percent:0;mso-height-percent:0;mso-width-relative:margin;mso-height-relative:margin;v-text-anchor:middle" arcsize="10923f" o:gfxdata="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" filled="f" strokecolor="red" strokeweight="1pt">
                 <v:stroke joinstyle="miter"/>
@@ -4874,7 +4874,7 @@
               </wp:anchor>
             </w:drawing>
           </mc:Choice>
-          <mc:Fallback>
+          <mc:Fallback xmlns:w16du="http://schemas.microsoft.com/office/word/2023/wordml/word16du">
             <w:pict>
               <v:shape w14:anchorId="2327FDAC" id="_x0000_s1043" type="#_x0000_t202" style="position:absolute;margin-left:187.8pt;margin-top:138.7pt;width:216.9pt;height:83.5pt;z-index:251714560;visibility:visible;mso-wrap-style:square;mso-width-percent:0;mso-height-percent:0;mso-wrap-distance-left:9pt;mso-wrap-distance-top:3.6pt;mso-wrap-distance-right:9pt;mso-wrap-distance-bottom:3.6pt;mso-position-horizontal:absolute;mso-position-horizontal-relative:text;mso-position-vertical:absolute;mso-position-vertical-relative:text;mso-width-percent:0;mso-height-percent:0;mso-width-relative:margin;mso-height-relative:margin;v-text-anchor:top" o:gfxdata="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">
                 <v:textbox>
@@ -4964,7 +4964,7 @@
               </wp:anchor>
             </w:drawing>
           </mc:Choice>
-          <mc:Fallback>
+          <mc:Fallback xmlns:w16du="http://schemas.microsoft.com/office/word/2023/wordml/word16du">
             <w:pict>
               <v:shape w14:anchorId="14BD0199" id="_x0000_s1044" type="#_x0000_t202" style="position:absolute;margin-left:188.9pt;margin-top:89.35pt;width:163.75pt;height:37.15pt;z-index:251713536;visibility:visible;mso-wrap-style:square;mso-width-percent:0;mso-height-percent:0;mso-wrap-distance-left:9pt;mso-wrap-distance-top:3.6pt;mso-wrap-distance-right:9pt;mso-wrap-distance-bottom:3.6pt;mso-position-horizontal:absolute;mso-position-horizontal-relative:text;mso-position-vertical:absolute;mso-position-vertical-relative:text;mso-width-percent:0;mso-height-percent:0;mso-width-relative:margin;mso-height-relative:margin;v-text-anchor:top" o:gfxdata="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">
                 <v:textbox>
@@ -5054,7 +5054,7 @@
               </wp:anchor>
             </w:drawing>
           </mc:Choice>
-          <mc:Fallback>
+          <mc:Fallback xmlns:w16du="http://schemas.microsoft.com/office/word/2023/wordml/word16du">
             <w:pict>
               <v:shape w14:anchorId="5353E83F" id="_x0000_s1045" type="#_x0000_t202" style="position:absolute;margin-left:190.15pt;margin-top:48.35pt;width:119.5pt;height:26.8pt;z-index:251712512;visibility:visible;mso-wrap-style:square;mso-width-percent:0;mso-height-percent:0;mso-wrap-distance-left:9pt;mso-wrap-distance-top:3.6pt;mso-wrap-distance-right:9pt;mso-wrap-distance-bottom:3.6pt;mso-position-horizontal:absolute;mso-position-horizontal-relative:text;mso-position-vertical:absolute;mso-position-vertical-relative:text;mso-width-percent:0;mso-height-percent:0;mso-width-relative:margin;mso-height-relative:margin;v-text-anchor:top" o:gfxdata="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">
                 <v:textbox>
@@ -5144,7 +5144,7 @@
               </wp:anchor>
             </w:drawing>
           </mc:Choice>
-          <mc:Fallback>
+          <mc:Fallback xmlns:w16du="http://schemas.microsoft.com/office/word/2023/wordml/word16du">
             <w:pict>
               <v:shape w14:anchorId="3C0CF136" id="_x0000_s1046" type="#_x0000_t202" style="position:absolute;margin-left:191.05pt;margin-top:8.5pt;width:75.25pt;height:27.25pt;z-index:251711488;visibility:visible;mso-wrap-style:square;mso-width-percent:0;mso-height-percent:0;mso-wrap-distance-left:9pt;mso-wrap-distance-top:3.6pt;mso-wrap-distance-right:9pt;mso-wrap-distance-bottom:3.6pt;mso-position-horizontal:absolute;mso-position-horizontal-relative:text;mso-position-vertical:absolute;mso-position-vertical-relative:text;mso-width-percent:0;mso-height-percent:0;mso-width-relative:margin;mso-height-relative:margin;v-text-anchor:top" o:gfxdata="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">
                 <v:textbox>
@@ -5295,7 +5295,7 @@
               </wp:anchor>
             </w:drawing>
           </mc:Choice>
-          <mc:Fallback>
+          <mc:Fallback xmlns:w16du="http://schemas.microsoft.com/office/word/2023/wordml/word16du">
             <w:pict>
               <v:shape w14:anchorId="688CDFDF" id="_x0000_s1047" type="#_x0000_t202" style="position:absolute;margin-left:308.25pt;margin-top:373.5pt;width:177.9pt;height:69.65pt;z-index:251718656;visibility:visible;mso-wrap-style:square;mso-width-percent:0;mso-height-percent:0;mso-wrap-distance-left:9pt;mso-wrap-distance-top:3.6pt;mso-wrap-distance-right:9pt;mso-wrap-distance-bottom:3.6pt;mso-position-horizontal:absolute;mso-position-horizontal-relative:text;mso-position-vertical:absolute;mso-position-vertical-relative:text;mso-width-percent:0;mso-height-percent:0;mso-width-relative:margin;mso-height-relative:margin;v-text-anchor:top" o:gfxdata="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">
                 <v:textbox>
@@ -5424,7 +5424,7 @@
               </wp:anchor>
             </w:drawing>
           </mc:Choice>
-          <mc:Fallback>
+          <mc:Fallback xmlns:w16du="http://schemas.microsoft.com/office/word/2023/wordml/word16du">
             <w:pict>
               <v:shape w14:anchorId="5757028C" id="_x0000_s1048" type="#_x0000_t202" style="position:absolute;margin-left:135.95pt;margin-top:294.4pt;width:163.75pt;height:53.05pt;z-index:251724800;visibility:visible;mso-wrap-style:square;mso-width-percent:0;mso-height-percent:0;mso-wrap-distance-left:9pt;mso-wrap-distance-top:3.6pt;mso-wrap-distance-right:9pt;mso-wrap-distance-bottom:3.6pt;mso-position-horizontal:absolute;mso-position-horizontal-relative:text;mso-position-vertical:absolute;mso-position-vertical-relative:text;mso-width-percent:0;mso-height-percent:0;mso-width-relative:margin;mso-height-relative:margin;v-text-anchor:top" o:gfxdata="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">
                 <v:textbox>
@@ -5514,7 +5514,7 @@
               </wp:anchor>
             </w:drawing>
           </mc:Choice>
-          <mc:Fallback>
+          <mc:Fallback xmlns:w16du="http://schemas.microsoft.com/office/word/2023/wordml/word16du">
             <w:pict>
               <v:shape w14:anchorId="4C159F48" id="_x0000_s1049" type="#_x0000_t202" style="position:absolute;margin-left:136.75pt;margin-top:246.9pt;width:163.75pt;height:37.15pt;z-index:251723776;visibility:visible;mso-wrap-style:square;mso-width-percent:0;mso-height-percent:0;mso-wrap-distance-left:9pt;mso-wrap-distance-top:3.6pt;mso-wrap-distance-right:9pt;mso-wrap-distance-bottom:3.6pt;mso-position-horizontal:absolute;mso-position-horizontal-relative:text;mso-position-vertical:absolute;mso-position-vertical-relative:text;mso-width-percent:0;mso-height-percent:0;mso-width-relative:margin;mso-height-relative:margin;v-text-anchor:top" o:gfxdata="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">
                 <v:textbox>
@@ -5597,7 +5597,7 @@
               </wp:anchor>
             </w:drawing>
           </mc:Choice>
-          <mc:Fallback>
+          <mc:Fallback xmlns:w16du="http://schemas.microsoft.com/office/word/2023/wordml/word16du">
             <w:pict>
               <v:shape w14:anchorId="1C54F79D" id="Connector: Elbow 50" o:spid="_x0000_s1026" type="#_x0000_t34" style="position:absolute;margin-left:38.2pt;margin-top:88.1pt;width:99.75pt;height:220pt;z-index:251722752;visibility:visible;mso-wrap-style:square;mso-width-percent:0;mso-height-percent:0;mso-wrap-distance-left:9pt;mso-wrap-distance-top:0;mso-wrap-distance-right:9pt;mso-wrap-distance-bottom:0;mso-position-horizontal:absolute;mso-position-horizontal-relative:text;mso-position-vertical:absolute;mso-position-vertical-relative:text;mso-width-percent:0;mso-height-percent:0;mso-width-relative:margin;mso-height-relative:margin" o:gfxdata="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" adj="11502" strokecolor="#4472c4 [3204]" strokeweight=".5pt">
                 <v:stroke endarrow="block"/>
@@ -5671,7 +5671,7 @@
               </wp:anchor>
             </w:drawing>
           </mc:Choice>
-          <mc:Fallback>
+          <mc:Fallback xmlns:w16du="http://schemas.microsoft.com/office/word/2023/wordml/word16du">
             <w:pict>
               <v:shape w14:anchorId="344B8268" id="Connector: Elbow 51" o:spid="_x0000_s1026" type="#_x0000_t34" style="position:absolute;margin-left:38.2pt;margin-top:62.75pt;width:99.35pt;height:203.95pt;z-index:251721728;visibility:visible;mso-wrap-style:square;mso-width-percent:0;mso-height-percent:0;mso-wrap-distance-left:9pt;mso-wrap-distance-top:0;mso-wrap-distance-right:9pt;mso-wrap-distance-bottom:0;mso-position-horizontal:absolute;mso-position-horizontal-relative:text;mso-position-vertical:absolute;mso-position-vertical-relative:text;mso-width-percent:0;mso-height-percent:0;mso-width-relative:margin;mso-height-relative:margin" o:gfxdata="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" adj="8279" strokecolor="#4472c4 [3204]" strokeweight=".5pt">
                 <v:stroke endarrow="block"/>
@@ -5751,7 +5751,7 @@
               </wp:anchor>
             </w:drawing>
           </mc:Choice>
-          <mc:Fallback>
+          <mc:Fallback xmlns:w16du="http://schemas.microsoft.com/office/word/2023/wordml/word16du">
             <w:pict>
               <v:roundrect w14:anchorId="55397BF4" id="Rectangle: Rounded Corners 52" o:spid="_x0000_s1026" style="position:absolute;margin-left:.8pt;margin-top:78.45pt;width:37.4pt;height:20.9pt;z-index:251720704;visibility:visible;mso-wrap-style:square;mso-width-percent:0;mso-height-percent:0;mso-wrap-distance-left:9pt;mso-wrap-distance-top:0;mso-wrap-distance-right:9pt;mso-wrap-distance-bottom:0;mso-position-horizontal:absolute;mso-position-horizontal-relative:margin;mso-position-vertical:absolute;mso-position-vertical-relative:text;mso-width-percent:0;mso-height-percent:0;mso-width-relative:margin;mso-height-relative:margin;v-text-anchor:middle" arcsize="10923f" o:gfxdata="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" filled="f" strokecolor="red" strokeweight="1pt">
                 <v:stroke joinstyle="miter"/>
@@ -5832,7 +5832,7 @@
               </wp:anchor>
             </w:drawing>
           </mc:Choice>
-          <mc:Fallback>
+          <mc:Fallback xmlns:w16du="http://schemas.microsoft.com/office/word/2023/wordml/word16du">
             <w:pict>
               <v:roundrect w14:anchorId="2C1D2D0C" id="Rectangle: Rounded Corners 53" o:spid="_x0000_s1026" style="position:absolute;margin-left:0;margin-top:53.1pt;width:38.2pt;height:23.7pt;z-index:251719680;visibility:visible;mso-wrap-style:square;mso-width-percent:0;mso-height-percent:0;mso-wrap-distance-left:9pt;mso-wrap-distance-top:0;mso-wrap-distance-right:9pt;mso-wrap-distance-bottom:0;mso-position-horizontal:left;mso-position-horizontal-relative:margin;mso-position-vertical:absolute;mso-position-vertical-relative:text;mso-width-percent:0;mso-height-percent:0;mso-width-relative:margin;mso-height-relative:margin;v-text-anchor:middle" arcsize="10923f" o:gfxdata="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" filled="f" strokecolor="red" strokeweight="1pt">
                 <v:stroke joinstyle="miter"/>
@@ -5994,7 +5994,7 @@
               </wp:anchor>
             </w:drawing>
           </mc:Choice>
-          <mc:Fallback>
+          <mc:Fallback xmlns:w16du="http://schemas.microsoft.com/office/word/2023/wordml/word16du">
             <w:pict>
               <v:shape w14:anchorId="76920524" id="Connector: Elbow 54" o:spid="_x0000_s1026" type="#_x0000_t34" style="position:absolute;margin-left:234.6pt;margin-top:37.8pt;width:17.5pt;height:245.25pt;flip:x;z-index:251730944;visibility:visible;mso-wrap-style:square;mso-width-percent:0;mso-height-percent:0;mso-wrap-distance-left:9pt;mso-wrap-distance-top:0;mso-wrap-distance-right:9pt;mso-wrap-distance-bottom:0;mso-position-horizontal:absolute;mso-position-horizontal-relative:text;mso-position-vertical:absolute;mso-position-vertical-relative:text;mso-width-percent:0;mso-height-percent:0;mso-width-relative:margin;mso-height-relative:margin" o:gfxdata="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" adj="2327" strokecolor="black [3200]" strokeweight=".5pt">
                 <v:stroke endarrow="block"/>
@@ -6068,7 +6068,7 @@
               </wp:anchor>
             </w:drawing>
           </mc:Choice>
-          <mc:Fallback>
+          <mc:Fallback xmlns:w16du="http://schemas.microsoft.com/office/word/2023/wordml/word16du">
             <w:pict>
               <v:shape w14:anchorId="5B5DE9FD" id="Connector: Elbow 55" o:spid="_x0000_s1026" type="#_x0000_t34" style="position:absolute;margin-left:233.85pt;margin-top:38.7pt;width:76.3pt;height:279.65pt;flip:x;z-index:251731968;visibility:visible;mso-wrap-style:square;mso-width-percent:0;mso-height-percent:0;mso-wrap-distance-left:9pt;mso-wrap-distance-top:0;mso-wrap-distance-right:9pt;mso-wrap-distance-bottom:0;mso-position-horizontal:absolute;mso-position-horizontal-relative:text;mso-position-vertical:absolute;mso-position-vertical-relative:text;mso-width-percent:0;mso-height-percent:0;mso-width-relative:margin;mso-height-relative:margin" o:gfxdata="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" adj="2684" strokecolor="black [3200]" strokeweight=".5pt">
                 <v:stroke endarrow="block"/>
@@ -6142,7 +6142,7 @@
               </wp:anchor>
             </w:drawing>
           </mc:Choice>
-          <mc:Fallback>
+          <mc:Fallback xmlns:w16du="http://schemas.microsoft.com/office/word/2023/wordml/word16du">
             <w:pict>
               <v:shape w14:anchorId="55C08338" id="Connector: Elbow 56" o:spid="_x0000_s1026" type="#_x0000_t34" style="position:absolute;margin-left:232.7pt;margin-top:37.8pt;width:135.25pt;height:335.85pt;flip:x;z-index:251729920;visibility:visible;mso-wrap-style:square;mso-width-percent:0;mso-height-percent:0;mso-wrap-distance-left:9pt;mso-wrap-distance-top:0;mso-wrap-distance-right:9pt;mso-wrap-distance-bottom:0;mso-position-horizontal:absolute;mso-position-horizontal-relative:text;mso-position-vertical:absolute;mso-position-vertical-relative:text;mso-width-percent:0;mso-height-percent:0;mso-width-relative:margin;mso-height-relative:margin" o:gfxdata="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" adj="2447" strokecolor="black [3200]" strokeweight=".5pt">
                 <v:stroke endarrow="block"/>
@@ -6216,7 +6216,7 @@
               </wp:anchor>
             </w:drawing>
           </mc:Choice>
-          <mc:Fallback>
+          <mc:Fallback xmlns:w16du="http://schemas.microsoft.com/office/word/2023/wordml/word16du">
             <w:pict>
               <v:shape w14:anchorId="4FCD689B" id="Connector: Elbow 57" o:spid="_x0000_s1026" type="#_x0000_t34" style="position:absolute;margin-left:233.85pt;margin-top:32.7pt;width:185.8pt;height:401.8pt;flip:x;z-index:251732992;visibility:visible;mso-wrap-style:square;mso-width-percent:0;mso-height-percent:0;mso-wrap-distance-left:9pt;mso-wrap-distance-top:0;mso-wrap-distance-right:9pt;mso-wrap-distance-bottom:0;mso-position-horizontal:absolute;mso-position-horizontal-relative:text;mso-position-vertical:absolute;mso-position-vertical-relative:text;mso-width-percent:0;mso-height-percent:0;mso-width-relative:margin;mso-height-relative:margin" o:gfxdata="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" adj="1099" strokecolor="black [3200]" strokeweight=".5pt">
                 <v:stroke endarrow="block"/>
@@ -6296,7 +6296,7 @@
               </wp:anchor>
             </w:drawing>
           </mc:Choice>
-          <mc:Fallback>
+          <mc:Fallback xmlns:w16du="http://schemas.microsoft.com/office/word/2023/wordml/word16du">
             <w:pict>
               <v:roundrect w14:anchorId="4FB6B4CA" id="Rectangle: Rounded Corners 58" o:spid="_x0000_s1026" style="position:absolute;margin-left:418.55pt;margin-top:19.65pt;width:36.7pt;height:19.05pt;z-index:251728896;visibility:visible;mso-wrap-style:square;mso-width-percent:0;mso-height-percent:0;mso-wrap-distance-left:9pt;mso-wrap-distance-top:0;mso-wrap-distance-right:9pt;mso-wrap-distance-bottom:0;mso-position-horizontal:absolute;mso-position-horizontal-relative:margin;mso-position-vertical:absolute;mso-position-vertical-relative:text;mso-width-percent:0;mso-height-percent:0;mso-width-relative:margin;mso-height-relative:margin;v-text-anchor:middle" arcsize="10923f" o:gfxdata="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" filled="f" strokecolor="red" strokeweight="1pt">
                 <v:stroke joinstyle="miter"/>
@@ -6377,7 +6377,7 @@
               </wp:anchor>
             </w:drawing>
           </mc:Choice>
-          <mc:Fallback>
+          <mc:Fallback xmlns:w16du="http://schemas.microsoft.com/office/word/2023/wordml/word16du">
             <w:pict>
               <v:roundrect w14:anchorId="6E74CD11" id="Rectangle: Rounded Corners 59" o:spid="_x0000_s1026" style="position:absolute;margin-left:358.05pt;margin-top:22.8pt;width:54.8pt;height:19.05pt;z-index:251727872;visibility:visible;mso-wrap-style:square;mso-width-percent:0;mso-height-percent:0;mso-wrap-distance-left:9pt;mso-wrap-distance-top:0;mso-wrap-distance-right:9pt;mso-wrap-distance-bottom:0;mso-position-horizontal:absolute;mso-position-horizontal-relative:margin;mso-position-vertical:absolute;mso-position-vertical-relative:text;mso-width-percent:0;mso-height-percent:0;mso-width-relative:margin;mso-height-relative:margin;v-text-anchor:middle" arcsize="10923f" o:gfxdata="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" filled="f" strokecolor="red" strokeweight="1pt">
                 <v:stroke joinstyle="miter"/>
@@ -6458,7 +6458,7 @@
               </wp:anchor>
             </w:drawing>
           </mc:Choice>
-          <mc:Fallback>
+          <mc:Fallback xmlns:w16du="http://schemas.microsoft.com/office/word/2023/wordml/word16du">
             <w:pict>
               <v:roundrect w14:anchorId="65E02344" id="Rectangle: Rounded Corners 60" o:spid="_x0000_s1026" style="position:absolute;margin-left:298.1pt;margin-top:22.8pt;width:54.8pt;height:19.05pt;z-index:251726848;visibility:visible;mso-wrap-style:square;mso-width-percent:0;mso-height-percent:0;mso-wrap-distance-left:9pt;mso-wrap-distance-top:0;mso-wrap-distance-right:9pt;mso-wrap-distance-bottom:0;mso-position-horizontal:absolute;mso-position-horizontal-relative:margin;mso-position-vertical:absolute;mso-position-vertical-relative:text;mso-width-percent:0;mso-height-percent:0;mso-width-relative:margin;mso-height-relative:margin;v-text-anchor:middle" arcsize="10923f" o:gfxdata="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" filled="f" strokecolor="red" strokeweight="1pt">
                 <v:stroke joinstyle="miter"/>
@@ -6539,7 +6539,7 @@
               </wp:anchor>
             </w:drawing>
           </mc:Choice>
-          <mc:Fallback>
+          <mc:Fallback xmlns:w16du="http://schemas.microsoft.com/office/word/2023/wordml/word16du">
             <w:pict>
               <v:roundrect w14:anchorId="0295B538" id="Rectangle: Rounded Corners 61" o:spid="_x0000_s1026" style="position:absolute;margin-left:238.3pt;margin-top:22pt;width:54.8pt;height:19.05pt;z-index:251725824;visibility:visible;mso-wrap-style:square;mso-width-percent:0;mso-height-percent:0;mso-wrap-distance-left:9pt;mso-wrap-distance-top:0;mso-wrap-distance-right:9pt;mso-wrap-distance-bottom:0;mso-position-horizontal:absolute;mso-position-horizontal-relative:margin;mso-position-vertical:absolute;mso-position-vertical-relative:text;mso-width-percent:0;mso-height-percent:0;mso-width-relative:margin;mso-height-relative:margin;v-text-anchor:middle" arcsize="10923f" o:gfxdata="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" filled="f" strokecolor="red" strokeweight="1pt">
                 <v:stroke joinstyle="miter"/>
@@ -6671,7 +6671,7 @@
               </wp:anchor>
             </w:drawing>
           </mc:Choice>
-          <mc:Fallback>
+          <mc:Fallback xmlns:w16du="http://schemas.microsoft.com/office/word/2023/wordml/word16du">
             <w:pict>
               <v:shape w14:anchorId="14096F94" id="_x0000_s1050" type="#_x0000_t202" style="position:absolute;margin-left:-22.8pt;margin-top:11.8pt;width:256.6pt;height:51.5pt;z-index:251734016;visibility:visible;mso-wrap-style:square;mso-width-percent:0;mso-height-percent:0;mso-wrap-distance-left:9pt;mso-wrap-distance-top:3.6pt;mso-wrap-distance-right:9pt;mso-wrap-distance-bottom:3.6pt;mso-position-horizontal:absolute;mso-position-horizontal-relative:text;mso-position-vertical:absolute;mso-position-vertical-relative:text;mso-width-percent:0;mso-height-percent:0;mso-width-relative:margin;mso-height-relative:margin;v-text-anchor:top" o:gfxdata="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">
                 <v:textbox>
@@ -6766,7 +6766,7 @@
               </wp:anchor>
             </w:drawing>
           </mc:Choice>
-          <mc:Fallback>
+          <mc:Fallback xmlns:w16du="http://schemas.microsoft.com/office/word/2023/wordml/word16du">
             <w:pict>
               <v:shape w14:anchorId="2710055F" id="_x0000_s1051" type="#_x0000_t202" style="position:absolute;margin-left:-23.25pt;margin-top:16.5pt;width:256.6pt;height:52pt;z-index:251735040;visibility:visible;mso-wrap-style:square;mso-width-percent:0;mso-height-percent:0;mso-wrap-distance-left:9pt;mso-wrap-distance-top:3.6pt;mso-wrap-distance-right:9pt;mso-wrap-distance-bottom:3.6pt;mso-position-horizontal:absolute;mso-position-horizontal-relative:text;mso-position-vertical:absolute;mso-position-vertical-relative:text;mso-width-percent:0;mso-height-percent:0;mso-width-relative:margin;mso-height-relative:margin;v-text-anchor:top" o:gfxdata="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">
                 <v:textbox>
@@ -6868,7 +6868,7 @@
               </wp:anchor>
             </w:drawing>
           </mc:Choice>
-          <mc:Fallback>
+          <mc:Fallback xmlns:w16du="http://schemas.microsoft.com/office/word/2023/wordml/word16du">
             <w:pict>
               <v:shape w14:anchorId="2F5E28B4" id="_x0000_s1052" type="#_x0000_t202" style="position:absolute;margin-left:-25.4pt;margin-top:6.75pt;width:256.6pt;height:52.95pt;z-index:251736064;visibility:visible;mso-wrap-style:square;mso-width-percent:0;mso-height-percent:0;mso-wrap-distance-left:9pt;mso-wrap-distance-top:3.6pt;mso-wrap-distance-right:9pt;mso-wrap-distance-bottom:3.6pt;mso-position-horizontal:absolute;mso-position-horizontal-relative:text;mso-position-vertical:absolute;mso-position-vertical-relative:text;mso-width-percent:0;mso-height-percent:0;mso-width-relative:margin;mso-height-relative:margin;v-text-anchor:top" o:gfxdata="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">
                 <v:textbox>
@@ -6960,7 +6960,7 @@
               </wp:anchor>
             </w:drawing>
           </mc:Choice>
-          <mc:Fallback>
+          <mc:Fallback xmlns:w16du="http://schemas.microsoft.com/office/word/2023/wordml/word16du">
             <w:pict>
               <v:shape w14:anchorId="6A556625" id="_x0000_s1053" type="#_x0000_t202" style="position:absolute;margin-left:-23.55pt;margin-top:64.3pt;width:256.6pt;height:40.85pt;z-index:251737088;visibility:visible;mso-wrap-style:square;mso-width-percent:0;mso-height-percent:0;mso-wrap-distance-left:9pt;mso-wrap-distance-top:3.6pt;mso-wrap-distance-right:9pt;mso-wrap-distance-bottom:3.6pt;mso-position-horizontal:absolute;mso-position-horizontal-relative:text;mso-position-vertical:absolute;mso-position-vertical-relative:text;mso-width-percent:0;mso-height-percent:0;mso-width-relative:margin;mso-height-relative:margin;v-text-anchor:top" o:gfxdata="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">
                 <v:textbox>
@@ -7069,7 +7069,7 @@
               </wp:anchor>
             </w:drawing>
           </mc:Choice>
-          <mc:Fallback>
+          <mc:Fallback xmlns:w16du="http://schemas.microsoft.com/office/word/2023/wordml/word16du">
             <w:pict>
               <v:shapetype w14:anchorId="50729391" id="_x0000_t202" coordsize="21600,21600" o:spt="202" path="m,l,21600r21600,l21600,xe">
                 <v:stroke joinstyle="miter"/>
@@ -7163,7 +7163,7 @@
               </wp:anchor>
             </w:drawing>
           </mc:Choice>
-          <mc:Fallback>
+          <mc:Fallback xmlns:w16du="http://schemas.microsoft.com/office/word/2023/wordml/word16du">
             <w:pict>
               <v:shape w14:anchorId="07F0B3F0" id="_x0000_s1055" type="#_x0000_t202" style="position:absolute;margin-left:260.1pt;margin-top:346.65pt;width:214.55pt;height:79.4pt;z-index:251745280;visibility:visible;mso-wrap-style:square;mso-width-percent:0;mso-height-percent:0;mso-wrap-distance-left:9pt;mso-wrap-distance-top:3.6pt;mso-wrap-distance-right:9pt;mso-wrap-distance-bottom:3.6pt;mso-position-horizontal:absolute;mso-position-horizontal-relative:margin;mso-position-vertical:absolute;mso-position-vertical-relative:text;mso-width-percent:0;mso-height-percent:0;mso-width-relative:margin;mso-height-relative:margin;v-text-anchor:top" o:gfxdata="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">
                 <v:textbox>
@@ -7261,7 +7261,7 @@
               </wp:anchor>
             </w:drawing>
           </mc:Choice>
-          <mc:Fallback>
+          <mc:Fallback xmlns:w16du="http://schemas.microsoft.com/office/word/2023/wordml/word16du">
             <w:pict>
               <v:shape w14:anchorId="310E659F" id="_x0000_s1056" type="#_x0000_t202" style="position:absolute;margin-left:323.75pt;margin-top:243.55pt;width:150.95pt;height:79.4pt;z-index:251744256;visibility:visible;mso-wrap-style:square;mso-width-percent:0;mso-height-percent:0;mso-wrap-distance-left:9pt;mso-wrap-distance-top:3.6pt;mso-wrap-distance-right:9pt;mso-wrap-distance-bottom:3.6pt;mso-position-horizontal:absolute;mso-position-horizontal-relative:margin;mso-position-vertical:absolute;mso-position-vertical-relative:text;mso-width-percent:0;mso-height-percent:0;mso-width-relative:margin;mso-height-relative:margin;v-text-anchor:top" o:gfxdata="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">
                 <v:textbox>
@@ -7344,7 +7344,7 @@
               </wp:anchor>
             </w:drawing>
           </mc:Choice>
-          <mc:Fallback>
+          <mc:Fallback xmlns:w16du="http://schemas.microsoft.com/office/word/2023/wordml/word16du">
             <w:pict>
               <v:shape w14:anchorId="7D00571D" id="Connector: Elbow 197" o:spid="_x0000_s1026" type="#_x0000_t34" style="position:absolute;margin-left:228.7pt;margin-top:172.5pt;width:31.45pt;height:205.8pt;z-index:251742208;visibility:visible;mso-wrap-style:square;mso-width-percent:0;mso-height-percent:0;mso-wrap-distance-left:9pt;mso-wrap-distance-top:0;mso-wrap-distance-right:9pt;mso-wrap-distance-bottom:0;mso-position-horizontal:absolute;mso-position-horizontal-relative:text;mso-position-vertical:absolute;mso-position-vertical-relative:text;mso-width-percent:0;mso-height-percent:0;mso-width-relative:margin;mso-height-relative:margin" o:gfxdata="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" adj="-20505" strokecolor="#4472c4 [3204]" strokeweight=".5pt">
                 <v:stroke endarrow="block"/>
@@ -7418,7 +7418,7 @@
               </wp:anchor>
             </w:drawing>
           </mc:Choice>
-          <mc:Fallback>
+          <mc:Fallback xmlns:w16du="http://schemas.microsoft.com/office/word/2023/wordml/word16du">
             <w:pict>
               <v:shape w14:anchorId="360950D6" id="Connector: Elbow 198" o:spid="_x0000_s1026" type="#_x0000_t34" style="position:absolute;margin-left:86pt;margin-top:217.55pt;width:27.8pt;height:285.2pt;z-index:251743232;visibility:visible;mso-wrap-style:square;mso-width-percent:0;mso-height-percent:0;mso-wrap-distance-left:9pt;mso-wrap-distance-top:0;mso-wrap-distance-right:9pt;mso-wrap-distance-bottom:0;mso-position-horizontal:absolute;mso-position-horizontal-relative:text;mso-position-vertical:absolute;mso-position-vertical-relative:text;mso-width-percent:0;mso-height-percent:0;mso-width-relative:margin;mso-height-relative:margin" o:gfxdata="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" adj="-17627" strokecolor="#4472c4 [3204]" strokeweight=".5pt">
                 <v:stroke endarrow="block"/>
@@ -7492,7 +7492,7 @@
               </wp:anchor>
             </w:drawing>
           </mc:Choice>
-          <mc:Fallback>
+          <mc:Fallback xmlns:w16du="http://schemas.microsoft.com/office/word/2023/wordml/word16du">
             <w:pict>
               <v:shape w14:anchorId="427BD70E" id="Connector: Elbow 196" o:spid="_x0000_s1026" type="#_x0000_t34" style="position:absolute;margin-left:290.4pt;margin-top:14.55pt;width:32.45pt;height:246.65pt;z-index:251741184;visibility:visible;mso-wrap-style:square;mso-width-percent:0;mso-height-percent:0;mso-wrap-distance-left:9pt;mso-wrap-distance-top:0;mso-wrap-distance-right:9pt;mso-wrap-distance-bottom:0;mso-position-horizontal:absolute;mso-position-horizontal-relative:text;mso-position-vertical:absolute;mso-position-vertical-relative:text;mso-width-percent:0;mso-height-percent:0;mso-width-relative:margin;mso-height-relative:margin" o:gfxdata="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" adj="-17627" strokecolor="#4472c4 [3204]" strokeweight=".5pt">
                 <v:stroke endarrow="block"/>
@@ -7572,7 +7572,7 @@
               </wp:anchor>
             </w:drawing>
           </mc:Choice>
-          <mc:Fallback>
+          <mc:Fallback xmlns:w16du="http://schemas.microsoft.com/office/word/2023/wordml/word16du">
             <w:pict>
               <v:roundrect w14:anchorId="0E40A3DA" id="Rectangle: Rounded Corners 195" o:spid="_x0000_s1026" style="position:absolute;margin-left:87.8pt;margin-top:56.35pt;width:265.7pt;height:116.15pt;z-index:251740160;visibility:visible;mso-wrap-style:square;mso-width-percent:0;mso-height-percent:0;mso-wrap-distance-left:9pt;mso-wrap-distance-top:0;mso-wrap-distance-right:9pt;mso-wrap-distance-bottom:0;mso-position-horizontal:absolute;mso-position-horizontal-relative:margin;mso-position-vertical:absolute;mso-position-vertical-relative:text;mso-width-percent:0;mso-height-percent:0;mso-width-relative:margin;mso-height-relative:margin;v-text-anchor:middle" arcsize="10923f" o:gfxdata="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" filled="f" strokecolor="red" strokeweight="1pt">
                 <v:stroke joinstyle="miter"/>
@@ -7653,7 +7653,7 @@
               </wp:anchor>
             </w:drawing>
           </mc:Choice>
-          <mc:Fallback>
+          <mc:Fallback xmlns:w16du="http://schemas.microsoft.com/office/word/2023/wordml/word16du">
             <w:pict>
               <v:roundrect w14:anchorId="688AD895" id="Rectangle: Rounded Corners 194" o:spid="_x0000_s1026" style="position:absolute;margin-left:13.95pt;margin-top:192.45pt;width:415.75pt;height:25.1pt;z-index:251739136;visibility:visible;mso-wrap-style:square;mso-width-percent:0;mso-height-percent:0;mso-wrap-distance-left:9pt;mso-wrap-distance-top:0;mso-wrap-distance-right:9pt;mso-wrap-distance-bottom:0;mso-position-horizontal:absolute;mso-position-horizontal-relative:margin;mso-position-vertical:absolute;mso-position-vertical-relative:text;mso-width-percent:0;mso-height-percent:0;mso-width-relative:margin;mso-height-relative:margin;v-text-anchor:middle" arcsize="10923f" o:gfxdata="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" filled="f" strokecolor="red" strokeweight="1pt">
                 <v:stroke joinstyle="miter"/>
@@ -7734,7 +7734,7 @@
               </wp:anchor>
             </w:drawing>
           </mc:Choice>
-          <mc:Fallback>
+          <mc:Fallback xmlns:w16du="http://schemas.microsoft.com/office/word/2023/wordml/word16du">
             <w:pict>
               <v:roundrect w14:anchorId="08E4ED7D" id="Rectangle: Rounded Corners 199" o:spid="_x0000_s1026" style="position:absolute;margin-left:272.65pt;margin-top:.6pt;width:54.8pt;height:19.05pt;z-index:251738112;visibility:visible;mso-wrap-style:square;mso-width-percent:0;mso-height-percent:0;mso-wrap-distance-left:9pt;mso-wrap-distance-top:0;mso-wrap-distance-right:9pt;mso-wrap-distance-bottom:0;mso-position-horizontal:absolute;mso-position-horizontal-relative:margin;mso-position-vertical:absolute;mso-position-vertical-relative:text;mso-width-percent:0;mso-height-percent:0;mso-width-relative:margin;mso-height-relative:margin;v-text-anchor:middle" arcsize="10923f" o:gfxdata="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" filled="f" strokecolor="red" strokeweight="1pt">
                 <v:stroke joinstyle="miter"/>
@@ -8154,7 +8154,7 @@
               </wp:anchor>
             </w:drawing>
           </mc:Choice>
-          <mc:Fallback>
+          <mc:Fallback xmlns:w16du="http://schemas.microsoft.com/office/word/2023/wordml/word16du">
             <w:pict>
               <v:shape w14:anchorId="37B71124" id="_x0000_s1057" type="#_x0000_t202" style="position:absolute;margin-left:254.55pt;margin-top:265.95pt;width:175.3pt;height:50.8pt;z-index:251773952;visibility:visible;mso-wrap-style:square;mso-width-percent:0;mso-height-percent:0;mso-wrap-distance-left:9pt;mso-wrap-distance-top:3.6pt;mso-wrap-distance-right:9pt;mso-wrap-distance-bottom:3.6pt;mso-position-horizontal:absolute;mso-position-horizontal-relative:margin;mso-position-vertical:absolute;mso-position-vertical-relative:text;mso-width-percent:0;mso-height-percent:0;mso-width-relative:margin;mso-height-relative:margin;v-text-anchor:top" o:gfxdata="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">
                 <v:textbox>
@@ -8237,7 +8237,7 @@
               </wp:anchor>
             </w:drawing>
           </mc:Choice>
-          <mc:Fallback>
+          <mc:Fallback xmlns:w16du="http://schemas.microsoft.com/office/word/2023/wordml/word16du">
             <w:pict>
               <v:shapetype w14:anchorId="4DC5478D" id="_x0000_t34" coordsize="21600,21600" o:spt="34" o:oned="t" adj="10800" path="m,l@0,0@0,21600,21600,21600e" filled="f">
                 <v:stroke joinstyle="miter"/>
@@ -8329,7 +8329,7 @@
               </wp:anchor>
             </w:drawing>
           </mc:Choice>
-          <mc:Fallback>
+          <mc:Fallback xmlns:w16du="http://schemas.microsoft.com/office/word/2023/wordml/word16du">
             <w:pict>
               <v:shape w14:anchorId="35BD3E21" id="_x0000_s1058" type="#_x0000_t202" style="position:absolute;margin-left:315.1pt;margin-top:203.15pt;width:175.3pt;height:50.8pt;z-index:251769856;visibility:visible;mso-wrap-style:square;mso-width-percent:0;mso-height-percent:0;mso-wrap-distance-left:9pt;mso-wrap-distance-top:3.6pt;mso-wrap-distance-right:9pt;mso-wrap-distance-bottom:3.6pt;mso-position-horizontal:absolute;mso-position-horizontal-relative:margin;mso-position-vertical:absolute;mso-position-vertical-relative:text;mso-width-percent:0;mso-height-percent:0;mso-width-relative:margin;mso-height-relative:margin;v-text-anchor:top" o:gfxdata="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">
                 <v:textbox>
@@ -8412,7 +8412,7 @@
               </wp:anchor>
             </w:drawing>
           </mc:Choice>
-          <mc:Fallback>
+          <mc:Fallback xmlns:w16du="http://schemas.microsoft.com/office/word/2023/wordml/word16du">
             <w:pict>
               <v:shape w14:anchorId="4190CBAC" id="Connector: Elbow 196" o:spid="_x0000_s1026" type="#_x0000_t34" style="position:absolute;margin-left:266.8pt;margin-top:149.8pt;width:48.3pt;height:78.75pt;z-index:251767808;visibility:visible;mso-wrap-style:square;mso-width-percent:0;mso-height-percent:0;mso-wrap-distance-left:9pt;mso-wrap-distance-top:0;mso-wrap-distance-right:9pt;mso-wrap-distance-bottom:0;mso-position-horizontal:absolute;mso-position-horizontal-relative:text;mso-position-vertical:absolute;mso-position-vertical-relative:text;mso-width-percent:0;mso-height-percent:0;mso-width-relative:margin;mso-height-relative:margin" o:gfxdata="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" adj="6389" strokecolor="#4472c4 [3204]" strokeweight=".5pt">
                 <v:stroke endarrow="block"/>
@@ -8494,7 +8494,7 @@
               </wp:anchor>
             </w:drawing>
           </mc:Choice>
-          <mc:Fallback>
+          <mc:Fallback xmlns:w16du="http://schemas.microsoft.com/office/word/2023/wordml/word16du">
             <w:pict>
               <v:shape w14:anchorId="20CB526D" id="_x0000_s1059" type="#_x0000_t202" style="position:absolute;margin-left:315.1pt;margin-top:125.2pt;width:175.3pt;height:66.05pt;z-index:251763712;visibility:visible;mso-wrap-style:square;mso-width-percent:0;mso-height-percent:0;mso-wrap-distance-left:9pt;mso-wrap-distance-top:3.6pt;mso-wrap-distance-right:9pt;mso-wrap-distance-bottom:3.6pt;mso-position-horizontal:absolute;mso-position-horizontal-relative:margin;mso-position-vertical:absolute;mso-position-vertical-relative:text;mso-width-percent:0;mso-height-percent:0;mso-width-relative:margin;mso-height-relative:margin;v-text-anchor:top" o:gfxdata="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">
                 <v:textbox>
@@ -8578,7 +8578,7 @@
               </wp:anchor>
             </w:drawing>
           </mc:Choice>
-          <mc:Fallback>
+          <mc:Fallback xmlns:w16du="http://schemas.microsoft.com/office/word/2023/wordml/word16du">
             <w:pict>
               <v:shape w14:anchorId="2C2E3649" id="Connector: Elbow 196" o:spid="_x0000_s1026" type="#_x0000_t34" style="position:absolute;margin-left:266.8pt;margin-top:108.3pt;width:48.3pt;height:41.5pt;z-index:251765760;visibility:visible;mso-wrap-style:square;mso-width-percent:0;mso-height-percent:0;mso-wrap-distance-left:9pt;mso-wrap-distance-top:0;mso-wrap-distance-right:9pt;mso-wrap-distance-bottom:0;mso-position-horizontal:absolute;mso-position-horizontal-relative:text;mso-position-vertical:absolute;mso-position-vertical-relative:text;mso-width-percent:0;mso-height-percent:0;mso-width-relative:margin;mso-height-relative:margin" o:gfxdata="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" adj="6389" strokecolor="#4472c4 [3204]" strokeweight=".5pt">
                 <v:stroke endarrow="block"/>
@@ -8652,7 +8652,7 @@
               </wp:anchor>
             </w:drawing>
           </mc:Choice>
-          <mc:Fallback>
+          <mc:Fallback xmlns:w16du="http://schemas.microsoft.com/office/word/2023/wordml/word16du">
             <w:pict>
               <v:shape w14:anchorId="4BC1CF71" id="Connector: Elbow 196" o:spid="_x0000_s1026" type="#_x0000_t34" style="position:absolute;margin-left:266.8pt;margin-top:68.5pt;width:48.3pt;height:16.9pt;z-index:251759616;visibility:visible;mso-wrap-style:square;mso-width-percent:0;mso-height-percent:0;mso-wrap-distance-left:9pt;mso-wrap-distance-top:0;mso-wrap-distance-right:9pt;mso-wrap-distance-bottom:0;mso-position-horizontal:absolute;mso-position-horizontal-relative:text;mso-position-vertical:absolute;mso-position-vertical-relative:text;mso-width-percent:0;mso-height-percent:0;mso-width-relative:margin;mso-height-relative:margin" o:gfxdata="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" adj="6389" strokecolor="#4472c4 [3204]" strokeweight=".5pt">
                 <v:stroke endarrow="block"/>
@@ -8733,7 +8733,7 @@
               </wp:anchor>
             </w:drawing>
           </mc:Choice>
-          <mc:Fallback>
+          <mc:Fallback xmlns:w16du="http://schemas.microsoft.com/office/word/2023/wordml/word16du">
             <w:pict>
               <v:shape w14:anchorId="50CEBDD4" id="_x0000_s1060" type="#_x0000_t202" style="position:absolute;margin-left:315.1pt;margin-top:57.45pt;width:150.95pt;height:50.8pt;z-index:251761664;visibility:visible;mso-wrap-style:square;mso-width-percent:0;mso-height-percent:0;mso-wrap-distance-left:9pt;mso-wrap-distance-top:3.6pt;mso-wrap-distance-right:9pt;mso-wrap-distance-bottom:3.6pt;mso-position-horizontal:absolute;mso-position-horizontal-relative:margin;mso-position-vertical:absolute;mso-position-vertical-relative:text;mso-width-percent:0;mso-height-percent:0;mso-width-relative:margin;mso-height-relative:margin;v-text-anchor:top" o:gfxdata="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">
                 <v:textbox>
@@ -8822,7 +8822,7 @@
               </wp:anchor>
             </w:drawing>
           </mc:Choice>
-          <mc:Fallback>
+          <mc:Fallback xmlns:w16du="http://schemas.microsoft.com/office/word/2023/wordml/word16du">
             <w:pict>
               <v:roundrect w14:anchorId="742BE941" id="Rectangle: Rounded Corners 194" o:spid="_x0000_s1026" style="position:absolute;margin-left:21.15pt;margin-top:48.95pt;width:245.6pt;height:36.4pt;z-index:251749376;visibility:visible;mso-wrap-style:square;mso-width-percent:0;mso-height-percent:0;mso-wrap-distance-left:9pt;mso-wrap-distance-top:0;mso-wrap-distance-right:9pt;mso-wrap-distance-bottom:0;mso-position-horizontal:absolute;mso-position-horizontal-relative:margin;mso-position-vertical:absolute;mso-position-vertical-relative:text;mso-width-percent:0;mso-height-percent:0;mso-width-relative:margin;mso-height-relative:margin;v-text-anchor:middle" arcsize="10923f" o:gfxdata="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" filled="f" strokecolor="red" strokeweight="1pt">
                 <v:stroke joinstyle="miter"/>
@@ -8903,7 +8903,7 @@
               </wp:anchor>
             </w:drawing>
           </mc:Choice>
-          <mc:Fallback>
+          <mc:Fallback xmlns:w16du="http://schemas.microsoft.com/office/word/2023/wordml/word16du">
             <w:pict>
               <v:roundrect w14:anchorId="00197554" id="Rectangle: Rounded Corners 194" o:spid="_x0000_s1026" style="position:absolute;margin-left:21.15pt;margin-top:206.5pt;width:58.45pt;height:22pt;z-index:251757568;visibility:visible;mso-wrap-style:square;mso-width-percent:0;mso-height-percent:0;mso-wrap-distance-left:9pt;mso-wrap-distance-top:0;mso-wrap-distance-right:9pt;mso-wrap-distance-bottom:0;mso-position-horizontal:absolute;mso-position-horizontal-relative:margin;mso-position-vertical:absolute;mso-position-vertical-relative:text;mso-width-percent:0;mso-height-percent:0;mso-width-relative:margin;mso-height-relative:margin;v-text-anchor:middle" arcsize="10923f" o:gfxdata="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" filled="f" strokecolor="red" strokeweight="1pt">
                 <v:stroke joinstyle="miter"/>
@@ -8984,7 +8984,7 @@
               </wp:anchor>
             </w:drawing>
           </mc:Choice>
-          <mc:Fallback>
+          <mc:Fallback xmlns:w16du="http://schemas.microsoft.com/office/word/2023/wordml/word16du">
             <w:pict>
               <v:roundrect w14:anchorId="1B57680B" id="Rectangle: Rounded Corners 194" o:spid="_x0000_s1026" style="position:absolute;margin-left:21.25pt;margin-top:170.2pt;width:245.6pt;height:36.4pt;z-index:251755520;visibility:visible;mso-wrap-style:square;mso-width-percent:0;mso-height-percent:0;mso-wrap-distance-left:9pt;mso-wrap-distance-top:0;mso-wrap-distance-right:9pt;mso-wrap-distance-bottom:0;mso-position-horizontal:absolute;mso-position-horizontal-relative:margin;mso-position-vertical:absolute;mso-position-vertical-relative:text;mso-width-percent:0;mso-height-percent:0;mso-width-relative:margin;mso-height-relative:margin;v-text-anchor:middle" arcsize="10923f" o:gfxdata="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" filled="f" strokecolor="red" strokeweight="1pt">
                 <v:stroke joinstyle="miter"/>
@@ -9065,7 +9065,7 @@
               </wp:anchor>
             </w:drawing>
           </mc:Choice>
-          <mc:Fallback>
+          <mc:Fallback xmlns:w16du="http://schemas.microsoft.com/office/word/2023/wordml/word16du">
             <w:pict>
               <v:roundrect w14:anchorId="23D99448" id="Rectangle: Rounded Corners 194" o:spid="_x0000_s1026" style="position:absolute;margin-left:21.3pt;margin-top:129.55pt;width:245.6pt;height:36.4pt;z-index:251753472;visibility:visible;mso-wrap-style:square;mso-width-percent:0;mso-height-percent:0;mso-wrap-distance-left:9pt;mso-wrap-distance-top:0;mso-wrap-distance-right:9pt;mso-wrap-distance-bottom:0;mso-position-horizontal:absolute;mso-position-horizontal-relative:margin;mso-position-vertical:absolute;mso-position-vertical-relative:text;mso-width-percent:0;mso-height-percent:0;mso-width-relative:margin;mso-height-relative:margin;v-text-anchor:middle" arcsize="10923f" o:gfxdata="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" filled="f" strokecolor="red" strokeweight="1pt">
                 <v:stroke joinstyle="miter"/>
@@ -9146,7 +9146,7 @@
               </wp:anchor>
             </w:drawing>
           </mc:Choice>
-          <mc:Fallback>
+          <mc:Fallback xmlns:w16du="http://schemas.microsoft.com/office/word/2023/wordml/word16du">
             <w:pict>
               <v:roundrect w14:anchorId="7CEDECDD" id="Rectangle: Rounded Corners 194" o:spid="_x0000_s1026" style="position:absolute;margin-left:21.3pt;margin-top:88.95pt;width:245.6pt;height:36.4pt;z-index:251751424;visibility:visible;mso-wrap-style:square;mso-width-percent:0;mso-height-percent:0;mso-wrap-distance-left:9pt;mso-wrap-distance-top:0;mso-wrap-distance-right:9pt;mso-wrap-distance-bottom:0;mso-position-horizontal:absolute;mso-position-horizontal-relative:margin;mso-position-vertical:absolute;mso-position-vertical-relative:text;mso-width-percent:0;mso-height-percent:0;mso-width-relative:margin;mso-height-relative:margin;v-text-anchor:middle" arcsize="10923f" o:gfxdata="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" filled="f" strokecolor="red" strokeweight="1pt">
                 <v:stroke joinstyle="miter"/>
@@ -9157,6 +9157,9 @@
         </mc:AlternateContent>
       </w:r>
       <w:r>
+        <w:rPr>
+          <w:noProof/>
+        </w:rPr>
         <w:drawing>
           <wp:anchor distT="0" distB="0" distL="114300" distR="114300" simplePos="0" relativeHeight="251747328" behindDoc="0" locked="0" layoutInCell="1" allowOverlap="1" wp14:anchorId="67A361B1" wp14:editId="7A7DB42A">
             <wp:simplePos x="0" y="0"/>
@@ -9286,7 +9289,7 @@
               </wp:anchor>
             </w:drawing>
           </mc:Choice>
-          <mc:Fallback>
+          <mc:Fallback xmlns:w16du="http://schemas.microsoft.com/office/word/2023/wordml/word16du">
             <w:pict>
               <v:shapetype w14:anchorId="4275B97F" id="_x0000_t32" coordsize="21600,21600" o:spt="32" o:oned="t" path="m,l21600,21600e" filled="f">
                 <v:path arrowok="t" fillok="f" o:connecttype="none"/>
@@ -9370,7 +9373,7 @@
               </wp:anchor>
             </w:drawing>
           </mc:Choice>
-          <mc:Fallback>
+          <mc:Fallback xmlns:w16du="http://schemas.microsoft.com/office/word/2023/wordml/word16du">
             <w:pict>
               <v:roundrect w14:anchorId="1F87987D" id="Rectangle: Rounded Corners 194" o:spid="_x0000_s1026" style="position:absolute;margin-left:299pt;margin-top:30.55pt;width:141.45pt;height:47.3pt;z-index:251789312;visibility:visible;mso-wrap-style:square;mso-width-percent:0;mso-height-percent:0;mso-wrap-distance-left:9pt;mso-wrap-distance-top:0;mso-wrap-distance-right:9pt;mso-wrap-distance-bottom:0;mso-position-horizontal:absolute;mso-position-horizontal-relative:margin;mso-position-vertical:absolute;mso-position-vertical-relative:text;mso-width-percent:0;mso-height-percent:0;mso-width-relative:margin;mso-height-relative:margin;v-text-anchor:middle" arcsize="10923f" o:gfxdata="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" filled="f" strokecolor="red" strokeweight="1pt">
                 <v:stroke joinstyle="miter"/>
@@ -9442,7 +9445,7 @@
               </wp:anchor>
             </w:drawing>
           </mc:Choice>
-          <mc:Fallback>
+          <mc:Fallback xmlns:w16du="http://schemas.microsoft.com/office/word/2023/wordml/word16du">
             <w:pict>
               <v:shape w14:anchorId="54D6F798" id="Elbow Connector 233" o:spid="_x0000_s1026" type="#_x0000_t34" style="position:absolute;margin-left:3in;margin-top:68.65pt;width:44.9pt;height:191.4pt;z-index:251783168;visibility:visible;mso-wrap-style:square;mso-width-percent:0;mso-height-percent:0;mso-wrap-distance-left:9pt;mso-wrap-distance-top:0;mso-wrap-distance-right:9pt;mso-wrap-distance-bottom:0;mso-position-horizontal:absolute;mso-position-horizontal-relative:text;mso-position-vertical:absolute;mso-position-vertical-relative:text;mso-width-percent:0;mso-height-percent:0;mso-width-relative:margin;mso-height-relative:margin" o:gfxdata="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" adj="702" strokecolor="#4472c4 [3204]" strokeweight=".5pt"/>
             </w:pict>
@@ -9520,7 +9523,7 @@
               </wp:anchor>
             </w:drawing>
           </mc:Choice>
-          <mc:Fallback>
+          <mc:Fallback xmlns:w16du="http://schemas.microsoft.com/office/word/2023/wordml/word16du">
             <w:pict>
               <v:shape w14:anchorId="1B8A06F1" id="Elbow Connector 234" o:spid="_x0000_s1026" type="#_x0000_t34" style="position:absolute;margin-left:254.25pt;margin-top:68.75pt;width:33.05pt;height:191.45pt;z-index:251785216;visibility:visible;mso-wrap-style:square;mso-width-percent:0;mso-height-percent:0;mso-wrap-distance-left:9pt;mso-wrap-distance-top:0;mso-wrap-distance-right:9pt;mso-wrap-distance-bottom:0;mso-position-horizontal:absolute;mso-position-horizontal-relative:text;mso-position-vertical:absolute;mso-position-vertical-relative:text;mso-width-percent:0;mso-height-percent:0;mso-width-relative:margin;mso-height-relative:margin" o:gfxdata="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" adj="702" strokecolor="#4472c4 [3204]">
                 <v:stroke endarrow="open" joinstyle="round"/>
@@ -9586,7 +9589,7 @@
               </wp:anchor>
             </w:drawing>
           </mc:Choice>
-          <mc:Fallback>
+          <mc:Fallback xmlns:w16du="http://schemas.microsoft.com/office/word/2023/wordml/word16du">
             <w:pict>
               <v:shape w14:anchorId="3869A7FC" id="Straight Arrow Connector 227" o:spid="_x0000_s1026" type="#_x0000_t32" style="position:absolute;margin-left:44.05pt;margin-top:64.4pt;width:0;height:42.35pt;z-index:251776000;visibility:visible;mso-wrap-style:square;mso-wrap-distance-left:9pt;mso-wrap-distance-top:0;mso-wrap-distance-right:9pt;mso-wrap-distance-bottom:0;mso-position-horizontal:absolute;mso-position-horizontal-relative:text;mso-position-vertical:absolute;mso-position-vertical-relative:text" o:gfxdata="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" strokecolor="#4472c4 [3204]" strokeweight=".5pt">
                 <v:stroke endarrow="block" joinstyle="miter"/>
@@ -9596,6 +9599,9 @@
         </mc:AlternateContent>
       </w:r>
       <w:r>
+        <w:rPr>
+          <w:noProof/>
+        </w:rPr>
         <w:drawing>
           <wp:anchor distT="0" distB="0" distL="114300" distR="114300" simplePos="0" relativeHeight="251774976" behindDoc="0" locked="0" layoutInCell="1" allowOverlap="1" wp14:anchorId="3796D8DD" wp14:editId="769D6884">
             <wp:simplePos x="0" y="0"/>
@@ -9727,7 +9733,7 @@
               </wp:anchor>
             </w:drawing>
           </mc:Choice>
-          <mc:Fallback>
+          <mc:Fallback xmlns:w16du="http://schemas.microsoft.com/office/word/2023/wordml/word16du">
             <w:pict>
               <v:shape w14:anchorId="3C2997CC" id="_x0000_s1061" type="#_x0000_t202" style="position:absolute;margin-left:287.1pt;margin-top:63.3pt;width:175.3pt;height:66.9pt;z-index:251791360;visibility:visible;mso-wrap-style:square;mso-width-percent:0;mso-height-percent:0;mso-wrap-distance-left:9pt;mso-wrap-distance-top:3.6pt;mso-wrap-distance-right:9pt;mso-wrap-distance-bottom:3.6pt;mso-position-horizontal:absolute;mso-position-horizontal-relative:margin;mso-position-vertical:absolute;mso-position-vertical-relative:text;mso-width-percent:0;mso-height-percent:0;mso-width-relative:margin;mso-height-relative:margin;v-text-anchor:top" o:gfxdata="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">
                 <v:textbox>
@@ -9820,7 +9826,7 @@
               </wp:anchor>
             </w:drawing>
           </mc:Choice>
-          <mc:Fallback>
+          <mc:Fallback xmlns:w16du="http://schemas.microsoft.com/office/word/2023/wordml/word16du">
             <w:pict>
               <v:shape w14:anchorId="3D5B2A3C" id="_x0000_s1062" type="#_x0000_t202" style="position:absolute;margin-left:0;margin-top:14pt;width:175.3pt;height:69.45pt;z-index:251778048;visibility:visible;mso-wrap-style:square;mso-width-percent:0;mso-height-percent:0;mso-wrap-distance-left:9pt;mso-wrap-distance-top:3.6pt;mso-wrap-distance-right:9pt;mso-wrap-distance-bottom:3.6pt;mso-position-horizontal:absolute;mso-position-horizontal-relative:margin;mso-position-vertical:absolute;mso-position-vertical-relative:text;mso-width-percent:0;mso-height-percent:0;mso-width-relative:margin;mso-height-relative:margin;v-text-anchor:top" o:gfxdata="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">
                 <v:textbox>
@@ -9914,7 +9920,7 @@
               </wp:anchor>
             </w:drawing>
           </mc:Choice>
-          <mc:Fallback>
+          <mc:Fallback xmlns:w16du="http://schemas.microsoft.com/office/word/2023/wordml/word16du">
             <w:pict>
               <v:shape w14:anchorId="030A2150" id="_x0000_s1063" type="#_x0000_t202" style="position:absolute;margin-left:287.8pt;margin-top:14.1pt;width:175.3pt;height:96.55pt;z-index:251782144;visibility:visible;mso-wrap-style:square;mso-width-percent:0;mso-height-percent:0;mso-wrap-distance-left:9pt;mso-wrap-distance-top:3.6pt;mso-wrap-distance-right:9pt;mso-wrap-distance-bottom:3.6pt;mso-position-horizontal:absolute;mso-position-horizontal-relative:margin;mso-position-vertical:absolute;mso-position-vertical-relative:text;mso-width-percent:0;mso-height-percent:0;mso-width-relative:margin;mso-height-relative:margin;v-text-anchor:top" o:gfxdata="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">
                 <v:textbox>
@@ -10014,7 +10020,7 @@
               </wp:anchor>
             </w:drawing>
           </mc:Choice>
-          <mc:Fallback>
+          <mc:Fallback xmlns:w16du="http://schemas.microsoft.com/office/word/2023/wordml/word16du">
             <w:pict>
               <v:shape w14:anchorId="2759F718" id="_x0000_s1064" type="#_x0000_t202" style="position:absolute;margin-left:290.5pt;margin-top:-1.4pt;width:175.3pt;height:79.6pt;z-index:251787264;visibility:visible;mso-wrap-style:square;mso-width-percent:0;mso-height-percent:0;mso-wrap-distance-left:9pt;mso-wrap-distance-top:3.6pt;mso-wrap-distance-right:9pt;mso-wrap-distance-bottom:3.6pt;mso-position-horizontal:absolute;mso-position-horizontal-relative:margin;mso-position-vertical:absolute;mso-position-vertical-relative:text;mso-width-percent:0;mso-height-percent:0;mso-width-relative:margin;mso-height-relative:margin;v-text-anchor:top" o:gfxdata="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">
                 <v:textbox>
@@ -10097,7 +10103,7 @@
               </wp:anchor>
             </w:drawing>
           </mc:Choice>
-          <mc:Fallback>
+          <mc:Fallback xmlns:w16du="http://schemas.microsoft.com/office/word/2023/wordml/word16du">
             <w:pict>
               <v:shape w14:anchorId="75B0E6DF" id="Straight Arrow Connector 246" o:spid="_x0000_s1026" type="#_x0000_t32" style="position:absolute;margin-left:409.15pt;margin-top:136.5pt;width:0;height:108.4pt;z-index:251797504;visibility:visible;mso-wrap-style:square;mso-wrap-distance-left:9pt;mso-wrap-distance-top:0;mso-wrap-distance-right:9pt;mso-wrap-distance-bottom:0;mso-position-horizontal:absolute;mso-position-horizontal-relative:text;mso-position-vertical:absolute;mso-position-vertical-relative:text" o:gfxdata="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" strokecolor="#4472c4 [3204]" strokeweight=".5pt">
                 <v:stroke endarrow="block" joinstyle="miter"/>
@@ -10163,7 +10169,7 @@
               </wp:anchor>
             </w:drawing>
           </mc:Choice>
-          <mc:Fallback>
+          <mc:Fallback xmlns:w16du="http://schemas.microsoft.com/office/word/2023/wordml/word16du">
             <w:pict>
               <v:shape w14:anchorId="6565C19A" id="Straight Arrow Connector 245" o:spid="_x0000_s1026" type="#_x0000_t32" style="position:absolute;margin-left:326.1pt;margin-top:136.4pt;width:0;height:108.4pt;z-index:251795456;visibility:visible;mso-wrap-style:square;mso-wrap-distance-left:9pt;mso-wrap-distance-top:0;mso-wrap-distance-right:9pt;mso-wrap-distance-bottom:0;mso-position-horizontal:absolute;mso-position-horizontal-relative:text;mso-position-vertical:absolute;mso-position-vertical-relative:text" o:gfxdata="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" strokecolor="#4472c4 [3204]" strokeweight=".5pt">
                 <v:stroke endarrow="block" joinstyle="miter"/>
@@ -10237,7 +10243,7 @@
               </wp:anchor>
             </w:drawing>
           </mc:Choice>
-          <mc:Fallback>
+          <mc:Fallback xmlns:w16du="http://schemas.microsoft.com/office/word/2023/wordml/word16du">
             <w:pict>
               <v:shape w14:anchorId="727D3146" id="Elbow Connector 241" o:spid="_x0000_s1026" type="#_x0000_t34" style="position:absolute;margin-left:266.8pt;margin-top:53.35pt;width:173.55pt;height:143.15pt;flip:x;z-index:251792384;visibility:visible;mso-wrap-style:square;mso-width-percent:0;mso-height-percent:0;mso-wrap-distance-left:9pt;mso-wrap-distance-top:0;mso-wrap-distance-right:9pt;mso-wrap-distance-bottom:0;mso-position-horizontal:absolute;mso-position-horizontal-relative:text;mso-position-vertical:absolute;mso-position-vertical-relative:text;mso-width-percent:0;mso-height-percent:0;mso-width-relative:margin;mso-height-relative:margin" o:gfxdata="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" adj="-7689" strokecolor="#4472c4 [3204]" strokeweight=".5pt">
                 <v:stroke endarrow="block"/>
@@ -10247,6 +10253,9 @@
         </mc:AlternateContent>
       </w:r>
       <w:r>
+        <w:rPr>
+          <w:noProof/>
+        </w:rPr>
         <w:drawing>
           <wp:inline distT="0" distB="0" distL="0" distR="0" wp14:anchorId="2DD4A577" wp14:editId="452F9052">
             <wp:extent cx="5731510" cy="1796415"/>
@@ -10366,7 +10375,7 @@
               </wp:anchor>
             </w:drawing>
           </mc:Choice>
-          <mc:Fallback>
+          <mc:Fallback xmlns:w16du="http://schemas.microsoft.com/office/word/2023/wordml/word16du">
             <w:pict>
               <v:shape w14:anchorId="57D71F32" id="_x0000_s1065" type="#_x0000_t202" style="position:absolute;margin-left:91.75pt;margin-top:11.3pt;width:175.3pt;height:79.6pt;z-index:251794432;visibility:visible;mso-wrap-style:square;mso-width-percent:0;mso-height-percent:0;mso-wrap-distance-left:9pt;mso-wrap-distance-top:3.6pt;mso-wrap-distance-right:9pt;mso-wrap-distance-bottom:3.6pt;mso-position-horizontal:absolute;mso-position-horizontal-relative:margin;mso-position-vertical:absolute;mso-position-vertical-relative:text;mso-width-percent:0;mso-height-percent:0;mso-width-relative:margin;mso-height-relative:margin;v-text-anchor:top" o:gfxdata="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">
                 <v:textbox>
@@ -10475,7 +10484,7 @@
               </wp:anchor>
             </w:drawing>
           </mc:Choice>
-          <mc:Fallback>
+          <mc:Fallback xmlns:w16du="http://schemas.microsoft.com/office/word/2023/wordml/word16du">
             <w:pict>
               <v:shape w14:anchorId="3148090C" id="_x0000_s1066" type="#_x0000_t202" style="position:absolute;margin-left:340.5pt;margin-top:44.75pt;width:175.3pt;height:114.35pt;z-index:251801600;visibility:visible;mso-wrap-style:square;mso-width-percent:0;mso-height-percent:0;mso-wrap-distance-left:9pt;mso-wrap-distance-top:3.6pt;mso-wrap-distance-right:9pt;mso-wrap-distance-bottom:3.6pt;mso-position-horizontal:absolute;mso-position-horizontal-relative:margin;mso-position-vertical:absolute;mso-position-vertical-relative:text;mso-width-percent:0;mso-height-percent:0;mso-width-relative:margin;mso-height-relative:margin;v-text-anchor:top" o:gfxdata="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">
                 <v:textbox>
@@ -10565,7 +10574,7 @@
               </wp:anchor>
             </w:drawing>
           </mc:Choice>
-          <mc:Fallback>
+          <mc:Fallback xmlns:w16du="http://schemas.microsoft.com/office/word/2023/wordml/word16du">
             <w:pict>
               <v:shape w14:anchorId="2D3E59BA" id="_x0000_s1067" type="#_x0000_t202" style="position:absolute;margin-left:158.4pt;margin-top:44.75pt;width:175.3pt;height:67.75pt;z-index:251799552;visibility:visible;mso-wrap-style:square;mso-width-percent:0;mso-height-percent:0;mso-wrap-distance-left:9pt;mso-wrap-distance-top:3.6pt;mso-wrap-distance-right:9pt;mso-wrap-distance-bottom:3.6pt;mso-position-horizontal:absolute;mso-position-horizontal-relative:margin;mso-position-vertical:absolute;mso-position-vertical-relative:text;mso-width-percent:0;mso-height-percent:0;mso-width-relative:margin;mso-height-relative:margin;v-text-anchor:top" o:gfxdata="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">
                 <v:textbox>
@@ -10675,7 +10684,7 @@
               </wp:anchor>
             </w:drawing>
           </mc:Choice>
-          <mc:Fallback>
+          <mc:Fallback xmlns:w16du="http://schemas.microsoft.com/office/word/2023/wordml/word16du">
             <w:pict>
               <v:shape w14:anchorId="46CCB17E" id="_x0000_s1068" type="#_x0000_t202" style="position:absolute;margin-left:242.25pt;margin-top:116.05pt;width:175.3pt;height:102.45pt;z-index:251804672;visibility:visible;mso-wrap-style:square;mso-width-percent:0;mso-height-percent:0;mso-wrap-distance-left:9pt;mso-wrap-distance-top:3.6pt;mso-wrap-distance-right:9pt;mso-wrap-distance-bottom:3.6pt;mso-position-horizontal:absolute;mso-position-horizontal-relative:margin;mso-position-vertical:absolute;mso-position-vertical-relative:text;mso-width-percent:0;mso-height-percent:0;mso-width-relative:margin;mso-height-relative:margin;v-text-anchor:top" o:gfxdata="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">
                 <v:textbox>
@@ -10755,7 +10764,7 @@
               </wp:anchor>
             </w:drawing>
           </mc:Choice>
-          <mc:Fallback>
+          <mc:Fallback xmlns:w16du="http://schemas.microsoft.com/office/word/2023/wordml/word16du">
             <w:pict>
               <v:shape w14:anchorId="0E1E0F69" id="Straight Arrow Connector 250" o:spid="_x0000_s1026" type="#_x0000_t32" style="position:absolute;margin-left:147.4pt;margin-top:118.4pt;width:91.5pt;height:0;z-index:251802624;visibility:visible;mso-wrap-style:square;mso-wrap-distance-left:9pt;mso-wrap-distance-top:0;mso-wrap-distance-right:9pt;mso-wrap-distance-bottom:0;mso-position-horizontal:absolute;mso-position-horizontal-relative:text;mso-position-vertical:absolute;mso-position-vertical-relative:text" o:gfxdata="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" strokecolor="#4472c4 [3204]" strokeweight=".5pt">
                 <v:stroke endarrow="block" joinstyle="miter"/>
@@ -10765,6 +10774,9 @@
         </mc:AlternateContent>
       </w:r>
       <w:r>
+        <w:rPr>
+          <w:noProof/>
+        </w:rPr>
         <w:drawing>
           <wp:anchor distT="0" distB="0" distL="114300" distR="114300" simplePos="0" relativeHeight="251657215" behindDoc="0" locked="0" layoutInCell="1" allowOverlap="1" wp14:anchorId="07379E15" wp14:editId="26AC844E">
             <wp:simplePos x="0" y="0"/>
@@ -10822,6 +10834,1965 @@
         </w:drawing>
       </w:r>
     </w:p>
+    <w:p/>
+    <w:p>
+      <w:pPr>
+        <w:tabs>
+          <w:tab w:val="left" w:pos="1182"/>
+        </w:tabs>
+      </w:pPr>
+      <w:r>
+        <w:tab/>
+      </w:r>
+    </w:p>
+    <w:p>
+      <w:pPr>
+        <w:tabs>
+          <w:tab w:val="left" w:pos="1182"/>
+        </w:tabs>
+      </w:pPr>
+    </w:p>
+    <w:p>
+      <w:pPr>
+        <w:tabs>
+          <w:tab w:val="left" w:pos="1182"/>
+        </w:tabs>
+      </w:pPr>
+    </w:p>
+    <w:p>
+      <w:pPr>
+        <w:pStyle w:val="Heading2"/>
+      </w:pPr>
+      <w:r>
+        <w:t>Events Page</w:t>
+      </w:r>
+      <w:r>
+        <w:t xml:space="preserve"> </w:t>
+      </w:r>
+    </w:p>
+    <w:p>
+      <w:r>
+        <w:rPr>
+          <w:noProof/>
+        </w:rPr>
+        <w:drawing>
+          <wp:anchor distT="0" distB="0" distL="114300" distR="114300" simplePos="0" relativeHeight="251805696" behindDoc="1" locked="0" layoutInCell="1" allowOverlap="1" wp14:anchorId="5E171580" wp14:editId="6009509B">
+            <wp:simplePos x="0" y="0"/>
+            <wp:positionH relativeFrom="column">
+              <wp:posOffset>-476738</wp:posOffset>
+            </wp:positionH>
+            <wp:positionV relativeFrom="paragraph">
+              <wp:posOffset>243694</wp:posOffset>
+            </wp:positionV>
+            <wp:extent cx="4868545" cy="2133600"/>
+            <wp:effectExtent l="0" t="0" r="0" b="0"/>
+            <wp:wrapTight wrapText="bothSides">
+              <wp:wrapPolygon edited="0">
+                <wp:start x="0" y="0"/>
+                <wp:lineTo x="0" y="21471"/>
+                <wp:lineTo x="21524" y="21471"/>
+                <wp:lineTo x="21524" y="0"/>
+                <wp:lineTo x="0" y="0"/>
+              </wp:wrapPolygon>
+            </wp:wrapTight>
+            <wp:docPr id="218" name="Picture 218" descr="Calendar&#10;&#10;Description automatically generated"/>
+            <wp:cNvGraphicFramePr>
+              <a:graphicFrameLocks xmlns:a="http://schemas.openxmlformats.org/drawingml/2006/main" noChangeAspect="1"/>
+            </wp:cNvGraphicFramePr>
+            <a:graphic xmlns:a="http://schemas.openxmlformats.org/drawingml/2006/main">
+              <a:graphicData uri="http://schemas.openxmlformats.org/drawingml/2006/picture">
+                <pic:pic xmlns:pic="http://schemas.openxmlformats.org/drawingml/2006/picture">
+                  <pic:nvPicPr>
+                    <pic:cNvPr id="218" name="Picture 218" descr="Calendar&#10;&#10;Description automatically generated"/>
+                    <pic:cNvPicPr/>
+                  </pic:nvPicPr>
+                  <pic:blipFill rotWithShape="1">
+                    <a:blip r:embed="rId25" cstate="print">
+                      <a:extLst>
+                        <a:ext uri="{28A0092B-C50C-407E-A947-70E740481C1C}">
+                          <a14:useLocalDpi xmlns:a14="http://schemas.microsoft.com/office/drawing/2010/main" val="0"/>
+                        </a:ext>
+                      </a:extLst>
+                    </a:blip>
+                    <a:srcRect r="19777" b="39153"/>
+                    <a:stretch/>
+                  </pic:blipFill>
+                  <pic:spPr bwMode="auto">
+                    <a:xfrm>
+                      <a:off x="0" y="0"/>
+                      <a:ext cx="4868545" cy="2133600"/>
+                    </a:xfrm>
+                    <a:prstGeom prst="rect">
+                      <a:avLst/>
+                    </a:prstGeom>
+                    <a:ln>
+                      <a:noFill/>
+                    </a:ln>
+                    <a:extLst>
+                      <a:ext uri="{53640926-AAD7-44D8-BBD7-CCE9431645EC}">
+                        <a14:shadowObscured xmlns:a14="http://schemas.microsoft.com/office/drawing/2010/main"/>
+                      </a:ext>
+                    </a:extLst>
+                  </pic:spPr>
+                </pic:pic>
+              </a:graphicData>
+            </a:graphic>
+            <wp14:sizeRelH relativeFrom="page">
+              <wp14:pctWidth>0</wp14:pctWidth>
+            </wp14:sizeRelH>
+            <wp14:sizeRelV relativeFrom="page">
+              <wp14:pctHeight>0</wp14:pctHeight>
+            </wp14:sizeRelV>
+          </wp:anchor>
+        </w:drawing>
+      </w:r>
+    </w:p>
+    <w:p/>
+    <w:p>
+      <w:pPr>
+        <w:tabs>
+          <w:tab w:val="left" w:pos="1182"/>
+        </w:tabs>
+      </w:pPr>
+      <w:r>
+        <w:rPr>
+          <w:noProof/>
+        </w:rPr>
+        <mc:AlternateContent>
+          <mc:Choice Requires="wps">
+            <w:drawing>
+              <wp:anchor distT="0" distB="0" distL="114300" distR="114300" simplePos="0" relativeHeight="251822080" behindDoc="0" locked="0" layoutInCell="1" allowOverlap="1" wp14:anchorId="1320ADA1" wp14:editId="34BDA1C8">
+                <wp:simplePos x="0" y="0"/>
+                <wp:positionH relativeFrom="column">
+                  <wp:posOffset>2169820</wp:posOffset>
+                </wp:positionH>
+                <wp:positionV relativeFrom="paragraph">
+                  <wp:posOffset>7181189</wp:posOffset>
+                </wp:positionV>
+                <wp:extent cx="1260602" cy="45719"/>
+                <wp:effectExtent l="0" t="63500" r="0" b="43815"/>
+                <wp:wrapNone/>
+                <wp:docPr id="257" name="Straight Arrow Connector 257"/>
+                <wp:cNvGraphicFramePr/>
+                <a:graphic xmlns:a="http://schemas.openxmlformats.org/drawingml/2006/main">
+                  <a:graphicData uri="http://schemas.microsoft.com/office/word/2010/wordprocessingShape">
+                    <wps:wsp>
+                      <wps:cNvCnPr/>
+                      <wps:spPr>
+                        <a:xfrm flipV="1">
+                          <a:off x="0" y="0"/>
+                          <a:ext cx="1260602" cy="45719"/>
+                        </a:xfrm>
+                        <a:prstGeom prst="straightConnector1">
+                          <a:avLst/>
+                        </a:prstGeom>
+                        <a:ln>
+                          <a:tailEnd type="triangle"/>
+                        </a:ln>
+                      </wps:spPr>
+                      <wps:style>
+                        <a:lnRef idx="1">
+                          <a:schemeClr val="accent1"/>
+                        </a:lnRef>
+                        <a:fillRef idx="0">
+                          <a:schemeClr val="accent1"/>
+                        </a:fillRef>
+                        <a:effectRef idx="0">
+                          <a:schemeClr val="accent1"/>
+                        </a:effectRef>
+                        <a:fontRef idx="minor">
+                          <a:schemeClr val="tx1"/>
+                        </a:fontRef>
+                      </wps:style>
+                      <wps:bodyPr/>
+                    </wps:wsp>
+                  </a:graphicData>
+                </a:graphic>
+                <wp14:sizeRelH relativeFrom="margin">
+                  <wp14:pctWidth>0</wp14:pctWidth>
+                </wp14:sizeRelH>
+                <wp14:sizeRelV relativeFrom="margin">
+                  <wp14:pctHeight>0</wp14:pctHeight>
+                </wp14:sizeRelV>
+              </wp:anchor>
+            </w:drawing>
+          </mc:Choice>
+          <mc:Fallback>
+            <w:pict>
+              <v:shapetype w14:anchorId="6845825B" id="_x0000_t32" coordsize="21600,21600" o:spt="32" o:oned="t" path="m,l21600,21600e" filled="f">
+                <v:path arrowok="t" fillok="f" o:connecttype="none"/>
+                <o:lock v:ext="edit" shapetype="t"/>
+              </v:shapetype>
+              <v:shape id="Straight Arrow Connector 257" o:spid="_x0000_s1026" type="#_x0000_t32" style="position:absolute;margin-left:170.85pt;margin-top:565.45pt;width:99.25pt;height:3.6pt;flip:y;z-index:251822080;visibility:visible;mso-wrap-style:square;mso-width-percent:0;mso-height-percent:0;mso-wrap-distance-left:9pt;mso-wrap-distance-top:0;mso-wrap-distance-right:9pt;mso-wrap-distance-bottom:0;mso-position-horizontal:absolute;mso-position-horizontal-relative:text;mso-position-vertical:absolute;mso-position-vertical-relative:text;mso-width-percent:0;mso-height-percent:0;mso-width-relative:margin;mso-height-relative:margin" o:gfxdata="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" strokecolor="#4472c4 [3204]" strokeweight=".5pt">
+                <v:stroke endarrow="block" joinstyle="miter"/>
+              </v:shape>
+            </w:pict>
+          </mc:Fallback>
+        </mc:AlternateContent>
+      </w:r>
+      <w:r>
+        <w:rPr>
+          <w:noProof/>
+        </w:rPr>
+        <mc:AlternateContent>
+          <mc:Choice Requires="wps">
+            <w:drawing>
+              <wp:anchor distT="0" distB="0" distL="114300" distR="114300" simplePos="0" relativeHeight="251820032" behindDoc="0" locked="0" layoutInCell="1" allowOverlap="1" wp14:anchorId="283741DD" wp14:editId="32755D7F">
+                <wp:simplePos x="0" y="0"/>
+                <wp:positionH relativeFrom="column">
+                  <wp:posOffset>380390</wp:posOffset>
+                </wp:positionH>
+                <wp:positionV relativeFrom="paragraph">
+                  <wp:posOffset>6764426</wp:posOffset>
+                </wp:positionV>
+                <wp:extent cx="1789723" cy="1038759"/>
+                <wp:effectExtent l="0" t="0" r="13970" b="15875"/>
+                <wp:wrapNone/>
+                <wp:docPr id="256" name="Text Box 256"/>
+                <wp:cNvGraphicFramePr/>
+                <a:graphic xmlns:a="http://schemas.openxmlformats.org/drawingml/2006/main">
+                  <a:graphicData uri="http://schemas.microsoft.com/office/word/2010/wordprocessingShape">
+                    <wps:wsp>
+                      <wps:cNvSpPr txBox="1"/>
+                      <wps:spPr>
+                        <a:xfrm>
+                          <a:off x="0" y="0"/>
+                          <a:ext cx="1789723" cy="1038759"/>
+                        </a:xfrm>
+                        <a:prstGeom prst="rect">
+                          <a:avLst/>
+                        </a:prstGeom>
+                        <a:solidFill>
+                          <a:schemeClr val="lt1"/>
+                        </a:solidFill>
+                        <a:ln w="6350">
+                          <a:solidFill>
+                            <a:prstClr val="black"/>
+                          </a:solidFill>
+                        </a:ln>
+                      </wps:spPr>
+                      <wps:txbx>
+                        <w:txbxContent>
+                          <w:p>
+                            <w:r>
+                              <w:t xml:space="preserve">This allows the user to </w:t>
+                            </w:r>
+                            <w:r>
+                              <w:t xml:space="preserve">change the layout of the calendar to show the events throughout the </w:t>
+                            </w:r>
+                            <w:r>
+                              <w:t xml:space="preserve"> day, week, or month.</w:t>
+                            </w:r>
+                          </w:p>
+                        </w:txbxContent>
+                      </wps:txbx>
+                      <wps:bodyPr rot="0" spcFirstLastPara="0" vertOverflow="overflow" horzOverflow="overflow" vert="horz" wrap="square" lIns="91440" tIns="45720" rIns="91440" bIns="45720" numCol="1" spcCol="0" rtlCol="0" fromWordArt="0" anchor="t" anchorCtr="0" forceAA="0" compatLnSpc="1">
+                        <a:prstTxWarp prst="textNoShape">
+                          <a:avLst/>
+                        </a:prstTxWarp>
+                        <a:noAutofit/>
+                      </wps:bodyPr>
+                    </wps:wsp>
+                  </a:graphicData>
+                </a:graphic>
+                <wp14:sizeRelH relativeFrom="margin">
+                  <wp14:pctWidth>0</wp14:pctWidth>
+                </wp14:sizeRelH>
+                <wp14:sizeRelV relativeFrom="margin">
+                  <wp14:pctHeight>0</wp14:pctHeight>
+                </wp14:sizeRelV>
+              </wp:anchor>
+            </w:drawing>
+          </mc:Choice>
+          <mc:Fallback>
+            <w:pict>
+              <v:shapetype w14:anchorId="283741DD" id="_x0000_t202" coordsize="21600,21600" o:spt="202" path="m,l,21600r21600,l21600,xe">
+                <v:stroke joinstyle="miter"/>
+                <v:path gradientshapeok="t" o:connecttype="rect"/>
+              </v:shapetype>
+              <v:shape id="Text Box 256" o:spid="_x0000_s1069" type="#_x0000_t202" style="position:absolute;margin-left:29.95pt;margin-top:532.65pt;width:140.9pt;height:81.8pt;z-index:251820032;visibility:visible;mso-wrap-style:square;mso-width-percent:0;mso-height-percent:0;mso-wrap-distance-left:9pt;mso-wrap-distance-top:0;mso-wrap-distance-right:9pt;mso-wrap-distance-bottom:0;mso-position-horizontal:absolute;mso-position-horizontal-relative:text;mso-position-vertical:absolute;mso-position-vertical-relative:text;mso-width-percent:0;mso-height-percent:0;mso-width-relative:margin;mso-height-relative:margin;v-text-anchor:top" o:gfxdata="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" fillcolor="white [3201]" strokeweight=".5pt">
+                <v:textbox>
+                  <w:txbxContent>
+                    <w:p>
+                      <w:r>
+                        <w:t xml:space="preserve">This allows the user to </w:t>
+                      </w:r>
+                      <w:r>
+                        <w:t xml:space="preserve">change the layout of the calendar to show the events throughout the </w:t>
+                      </w:r>
+                      <w:r>
+                        <w:t xml:space="preserve"> day, week, or month.</w:t>
+                      </w:r>
+                    </w:p>
+                  </w:txbxContent>
+                </v:textbox>
+              </v:shape>
+            </w:pict>
+          </mc:Fallback>
+        </mc:AlternateContent>
+      </w:r>
+      <w:r>
+        <w:rPr>
+          <w:noProof/>
+        </w:rPr>
+        <w:drawing>
+          <wp:anchor distT="0" distB="0" distL="114300" distR="114300" simplePos="0" relativeHeight="251817984" behindDoc="1" locked="0" layoutInCell="1" allowOverlap="1" wp14:anchorId="570F5401" wp14:editId="0E913DC9">
+            <wp:simplePos x="0" y="0"/>
+            <wp:positionH relativeFrom="column">
+              <wp:posOffset>3012846</wp:posOffset>
+            </wp:positionH>
+            <wp:positionV relativeFrom="paragraph">
+              <wp:posOffset>6885152</wp:posOffset>
+            </wp:positionV>
+            <wp:extent cx="2844800" cy="647700"/>
+            <wp:effectExtent l="0" t="0" r="0" b="0"/>
+            <wp:wrapTight wrapText="bothSides">
+              <wp:wrapPolygon edited="0">
+                <wp:start x="0" y="0"/>
+                <wp:lineTo x="0" y="21176"/>
+                <wp:lineTo x="21504" y="21176"/>
+                <wp:lineTo x="21504" y="0"/>
+                <wp:lineTo x="0" y="0"/>
+              </wp:wrapPolygon>
+            </wp:wrapTight>
+            <wp:docPr id="255" name="Picture 255" descr="Text&#10;&#10;Description automatically generated with medium confidence"/>
+            <wp:cNvGraphicFramePr>
+              <a:graphicFrameLocks xmlns:a="http://schemas.openxmlformats.org/drawingml/2006/main" noChangeAspect="1"/>
+            </wp:cNvGraphicFramePr>
+            <a:graphic xmlns:a="http://schemas.openxmlformats.org/drawingml/2006/main">
+              <a:graphicData uri="http://schemas.openxmlformats.org/drawingml/2006/picture">
+                <pic:pic xmlns:pic="http://schemas.openxmlformats.org/drawingml/2006/picture">
+                  <pic:nvPicPr>
+                    <pic:cNvPr id="255" name="Picture 255" descr="Text&#10;&#10;Description automatically generated with medium confidence"/>
+                    <pic:cNvPicPr/>
+                  </pic:nvPicPr>
+                  <pic:blipFill>
+                    <a:blip r:embed="rId26">
+                      <a:extLst>
+                        <a:ext uri="{28A0092B-C50C-407E-A947-70E740481C1C}">
+                          <a14:useLocalDpi xmlns:a14="http://schemas.microsoft.com/office/drawing/2010/main" val="0"/>
+                        </a:ext>
+                      </a:extLst>
+                    </a:blip>
+                    <a:stretch>
+                      <a:fillRect/>
+                    </a:stretch>
+                  </pic:blipFill>
+                  <pic:spPr>
+                    <a:xfrm>
+                      <a:off x="0" y="0"/>
+                      <a:ext cx="2844800" cy="647700"/>
+                    </a:xfrm>
+                    <a:prstGeom prst="rect">
+                      <a:avLst/>
+                    </a:prstGeom>
+                  </pic:spPr>
+                </pic:pic>
+              </a:graphicData>
+            </a:graphic>
+            <wp14:sizeRelH relativeFrom="page">
+              <wp14:pctWidth>0</wp14:pctWidth>
+            </wp14:sizeRelH>
+            <wp14:sizeRelV relativeFrom="page">
+              <wp14:pctHeight>0</wp14:pctHeight>
+            </wp14:sizeRelV>
+          </wp:anchor>
+        </w:drawing>
+      </w:r>
+      <w:r>
+        <w:rPr>
+          <w:noProof/>
+        </w:rPr>
+        <mc:AlternateContent>
+          <mc:Choice Requires="wps">
+            <w:drawing>
+              <wp:anchor distT="0" distB="0" distL="114300" distR="114300" simplePos="0" relativeHeight="251816960" behindDoc="0" locked="0" layoutInCell="1" allowOverlap="1" wp14:anchorId="7B83D1C7" wp14:editId="2D1223D5">
+                <wp:simplePos x="0" y="0"/>
+                <wp:positionH relativeFrom="column">
+                  <wp:posOffset>2856382</wp:posOffset>
+                </wp:positionH>
+                <wp:positionV relativeFrom="paragraph">
+                  <wp:posOffset>5374538</wp:posOffset>
+                </wp:positionV>
+                <wp:extent cx="1166978" cy="254940"/>
+                <wp:effectExtent l="25400" t="0" r="14605" b="62865"/>
+                <wp:wrapNone/>
+                <wp:docPr id="254" name="Straight Arrow Connector 254"/>
+                <wp:cNvGraphicFramePr/>
+                <a:graphic xmlns:a="http://schemas.openxmlformats.org/drawingml/2006/main">
+                  <a:graphicData uri="http://schemas.microsoft.com/office/word/2010/wordprocessingShape">
+                    <wps:wsp>
+                      <wps:cNvCnPr/>
+                      <wps:spPr>
+                        <a:xfrm flipH="1">
+                          <a:off x="0" y="0"/>
+                          <a:ext cx="1166978" cy="254940"/>
+                        </a:xfrm>
+                        <a:prstGeom prst="straightConnector1">
+                          <a:avLst/>
+                        </a:prstGeom>
+                        <a:ln>
+                          <a:tailEnd type="triangle"/>
+                        </a:ln>
+                      </wps:spPr>
+                      <wps:style>
+                        <a:lnRef idx="1">
+                          <a:schemeClr val="accent1"/>
+                        </a:lnRef>
+                        <a:fillRef idx="0">
+                          <a:schemeClr val="accent1"/>
+                        </a:fillRef>
+                        <a:effectRef idx="0">
+                          <a:schemeClr val="accent1"/>
+                        </a:effectRef>
+                        <a:fontRef idx="minor">
+                          <a:schemeClr val="tx1"/>
+                        </a:fontRef>
+                      </wps:style>
+                      <wps:bodyPr/>
+                    </wps:wsp>
+                  </a:graphicData>
+                </a:graphic>
+                <wp14:sizeRelH relativeFrom="margin">
+                  <wp14:pctWidth>0</wp14:pctWidth>
+                </wp14:sizeRelH>
+                <wp14:sizeRelV relativeFrom="margin">
+                  <wp14:pctHeight>0</wp14:pctHeight>
+                </wp14:sizeRelV>
+              </wp:anchor>
+            </w:drawing>
+          </mc:Choice>
+          <mc:Fallback>
+            <w:pict>
+              <v:shape w14:anchorId="24D3B503" id="Straight Arrow Connector 254" o:spid="_x0000_s1026" type="#_x0000_t32" style="position:absolute;margin-left:224.9pt;margin-top:423.2pt;width:91.9pt;height:20.05pt;flip:x;z-index:251816960;visibility:visible;mso-wrap-style:square;mso-width-percent:0;mso-height-percent:0;mso-wrap-distance-left:9pt;mso-wrap-distance-top:0;mso-wrap-distance-right:9pt;mso-wrap-distance-bottom:0;mso-position-horizontal:absolute;mso-position-horizontal-relative:text;mso-position-vertical:absolute;mso-position-vertical-relative:text;mso-width-percent:0;mso-height-percent:0;mso-width-relative:margin;mso-height-relative:margin" o:gfxdata="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" strokecolor="#4472c4 [3204]" strokeweight=".5pt">
+                <v:stroke endarrow="block" joinstyle="miter"/>
+              </v:shape>
+            </w:pict>
+          </mc:Fallback>
+        </mc:AlternateContent>
+      </w:r>
+      <w:r>
+        <w:rPr>
+          <w:noProof/>
+        </w:rPr>
+        <mc:AlternateContent>
+          <mc:Choice Requires="wps">
+            <w:drawing>
+              <wp:anchor distT="0" distB="0" distL="114300" distR="114300" simplePos="0" relativeHeight="251814912" behindDoc="0" locked="0" layoutInCell="1" allowOverlap="1" wp14:anchorId="20FC13D4" wp14:editId="45869695">
+                <wp:simplePos x="0" y="0"/>
+                <wp:positionH relativeFrom="column">
+                  <wp:posOffset>4022954</wp:posOffset>
+                </wp:positionH>
+                <wp:positionV relativeFrom="paragraph">
+                  <wp:posOffset>5154574</wp:posOffset>
+                </wp:positionV>
+                <wp:extent cx="1789723" cy="943661"/>
+                <wp:effectExtent l="0" t="0" r="13970" b="8890"/>
+                <wp:wrapNone/>
+                <wp:docPr id="253" name="Text Box 253"/>
+                <wp:cNvGraphicFramePr/>
+                <a:graphic xmlns:a="http://schemas.openxmlformats.org/drawingml/2006/main">
+                  <a:graphicData uri="http://schemas.microsoft.com/office/word/2010/wordprocessingShape">
+                    <wps:wsp>
+                      <wps:cNvSpPr txBox="1"/>
+                      <wps:spPr>
+                        <a:xfrm>
+                          <a:off x="0" y="0"/>
+                          <a:ext cx="1789723" cy="943661"/>
+                        </a:xfrm>
+                        <a:prstGeom prst="rect">
+                          <a:avLst/>
+                        </a:prstGeom>
+                        <a:solidFill>
+                          <a:schemeClr val="lt1"/>
+                        </a:solidFill>
+                        <a:ln w="6350">
+                          <a:solidFill>
+                            <a:prstClr val="black"/>
+                          </a:solidFill>
+                        </a:ln>
+                      </wps:spPr>
+                      <wps:txbx>
+                        <w:txbxContent>
+                          <w:p>
+                            <w:r>
+                              <w:t xml:space="preserve">This allows the user to quickly change the date of which the calendar is showing. </w:t>
+                            </w:r>
+                          </w:p>
+                        </w:txbxContent>
+                      </wps:txbx>
+                      <wps:bodyPr rot="0" spcFirstLastPara="0" vertOverflow="overflow" horzOverflow="overflow" vert="horz" wrap="square" lIns="91440" tIns="45720" rIns="91440" bIns="45720" numCol="1" spcCol="0" rtlCol="0" fromWordArt="0" anchor="t" anchorCtr="0" forceAA="0" compatLnSpc="1">
+                        <a:prstTxWarp prst="textNoShape">
+                          <a:avLst/>
+                        </a:prstTxWarp>
+                        <a:noAutofit/>
+                      </wps:bodyPr>
+                    </wps:wsp>
+                  </a:graphicData>
+                </a:graphic>
+                <wp14:sizeRelH relativeFrom="margin">
+                  <wp14:pctWidth>0</wp14:pctWidth>
+                </wp14:sizeRelH>
+                <wp14:sizeRelV relativeFrom="margin">
+                  <wp14:pctHeight>0</wp14:pctHeight>
+                </wp14:sizeRelV>
+              </wp:anchor>
+            </w:drawing>
+          </mc:Choice>
+          <mc:Fallback>
+            <w:pict>
+              <v:shape w14:anchorId="20FC13D4" id="Text Box 253" o:spid="_x0000_s1070" type="#_x0000_t202" style="position:absolute;margin-left:316.75pt;margin-top:405.85pt;width:140.9pt;height:74.3pt;z-index:251814912;visibility:visible;mso-wrap-style:square;mso-width-percent:0;mso-height-percent:0;mso-wrap-distance-left:9pt;mso-wrap-distance-top:0;mso-wrap-distance-right:9pt;mso-wrap-distance-bottom:0;mso-position-horizontal:absolute;mso-position-horizontal-relative:text;mso-position-vertical:absolute;mso-position-vertical-relative:text;mso-width-percent:0;mso-height-percent:0;mso-width-relative:margin;mso-height-relative:margin;v-text-anchor:top" o:gfxdata="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" fillcolor="white [3201]" strokeweight=".5pt">
+                <v:textbox>
+                  <w:txbxContent>
+                    <w:p>
+                      <w:r>
+                        <w:t xml:space="preserve">This allows the user to quickly change the date of which the calendar is showing. </w:t>
+                      </w:r>
+                    </w:p>
+                  </w:txbxContent>
+                </v:textbox>
+              </v:shape>
+            </w:pict>
+          </mc:Fallback>
+        </mc:AlternateContent>
+      </w:r>
+      <w:r>
+        <w:rPr>
+          <w:noProof/>
+        </w:rPr>
+        <w:drawing>
+          <wp:anchor distT="0" distB="0" distL="114300" distR="114300" simplePos="0" relativeHeight="251812864" behindDoc="1" locked="0" layoutInCell="1" allowOverlap="1" wp14:anchorId="4FDFA42C" wp14:editId="48811624">
+            <wp:simplePos x="0" y="0"/>
+            <wp:positionH relativeFrom="column">
+              <wp:posOffset>-512445</wp:posOffset>
+            </wp:positionH>
+            <wp:positionV relativeFrom="paragraph">
+              <wp:posOffset>5154295</wp:posOffset>
+            </wp:positionV>
+            <wp:extent cx="3986530" cy="1019810"/>
+            <wp:effectExtent l="0" t="0" r="1270" b="0"/>
+            <wp:wrapTight wrapText="bothSides">
+              <wp:wrapPolygon edited="0">
+                <wp:start x="0" y="0"/>
+                <wp:lineTo x="0" y="21250"/>
+                <wp:lineTo x="21538" y="21250"/>
+                <wp:lineTo x="21538" y="0"/>
+                <wp:lineTo x="0" y="0"/>
+              </wp:wrapPolygon>
+            </wp:wrapTight>
+            <wp:docPr id="252" name="Picture 252" descr="Text&#10;&#10;Description automatically generated with medium confidence"/>
+            <wp:cNvGraphicFramePr>
+              <a:graphicFrameLocks xmlns:a="http://schemas.openxmlformats.org/drawingml/2006/main" noChangeAspect="1"/>
+            </wp:cNvGraphicFramePr>
+            <a:graphic xmlns:a="http://schemas.openxmlformats.org/drawingml/2006/main">
+              <a:graphicData uri="http://schemas.openxmlformats.org/drawingml/2006/picture">
+                <pic:pic xmlns:pic="http://schemas.openxmlformats.org/drawingml/2006/picture">
+                  <pic:nvPicPr>
+                    <pic:cNvPr id="252" name="Picture 252" descr="Text&#10;&#10;Description automatically generated with medium confidence"/>
+                    <pic:cNvPicPr/>
+                  </pic:nvPicPr>
+                  <pic:blipFill>
+                    <a:blip r:embed="rId27">
+                      <a:extLst>
+                        <a:ext uri="{28A0092B-C50C-407E-A947-70E740481C1C}">
+                          <a14:useLocalDpi xmlns:a14="http://schemas.microsoft.com/office/drawing/2010/main" val="0"/>
+                        </a:ext>
+                      </a:extLst>
+                    </a:blip>
+                    <a:stretch>
+                      <a:fillRect/>
+                    </a:stretch>
+                  </pic:blipFill>
+                  <pic:spPr>
+                    <a:xfrm>
+                      <a:off x="0" y="0"/>
+                      <a:ext cx="3986530" cy="1019810"/>
+                    </a:xfrm>
+                    <a:prstGeom prst="rect">
+                      <a:avLst/>
+                    </a:prstGeom>
+                  </pic:spPr>
+                </pic:pic>
+              </a:graphicData>
+            </a:graphic>
+            <wp14:sizeRelH relativeFrom="page">
+              <wp14:pctWidth>0</wp14:pctWidth>
+            </wp14:sizeRelH>
+            <wp14:sizeRelV relativeFrom="page">
+              <wp14:pctHeight>0</wp14:pctHeight>
+            </wp14:sizeRelV>
+          </wp:anchor>
+        </w:drawing>
+      </w:r>
+      <w:r>
+        <w:rPr>
+          <w:noProof/>
+        </w:rPr>
+        <w:drawing>
+          <wp:anchor distT="0" distB="0" distL="114300" distR="114300" simplePos="0" relativeHeight="251807744" behindDoc="1" locked="0" layoutInCell="1" allowOverlap="1" wp14:anchorId="2A43BB2C" wp14:editId="42AAE734">
+            <wp:simplePos x="0" y="0"/>
+            <wp:positionH relativeFrom="column">
+              <wp:posOffset>1835785</wp:posOffset>
+            </wp:positionH>
+            <wp:positionV relativeFrom="paragraph">
+              <wp:posOffset>2506980</wp:posOffset>
+            </wp:positionV>
+            <wp:extent cx="2054860" cy="1850390"/>
+            <wp:effectExtent l="0" t="0" r="2540" b="3810"/>
+            <wp:wrapTight wrapText="bothSides">
+              <wp:wrapPolygon edited="0">
+                <wp:start x="0" y="0"/>
+                <wp:lineTo x="0" y="21496"/>
+                <wp:lineTo x="21493" y="21496"/>
+                <wp:lineTo x="21493" y="0"/>
+                <wp:lineTo x="0" y="0"/>
+              </wp:wrapPolygon>
+            </wp:wrapTight>
+            <wp:docPr id="232" name="Picture 232" descr="Graphical user interface, application, Word&#10;&#10;Description automatically generated"/>
+            <wp:cNvGraphicFramePr>
+              <a:graphicFrameLocks xmlns:a="http://schemas.openxmlformats.org/drawingml/2006/main" noChangeAspect="1"/>
+            </wp:cNvGraphicFramePr>
+            <a:graphic xmlns:a="http://schemas.openxmlformats.org/drawingml/2006/main">
+              <a:graphicData uri="http://schemas.openxmlformats.org/drawingml/2006/picture">
+                <pic:pic xmlns:pic="http://schemas.openxmlformats.org/drawingml/2006/picture">
+                  <pic:nvPicPr>
+                    <pic:cNvPr id="232" name="Picture 232" descr="Graphical user interface, application, Word&#10;&#10;Description automatically generated"/>
+                    <pic:cNvPicPr/>
+                  </pic:nvPicPr>
+                  <pic:blipFill rotWithShape="1">
+                    <a:blip r:embed="rId28" cstate="print">
+                      <a:extLst>
+                        <a:ext uri="{28A0092B-C50C-407E-A947-70E740481C1C}">
+                          <a14:useLocalDpi xmlns:a14="http://schemas.microsoft.com/office/drawing/2010/main" val="0"/>
+                        </a:ext>
+                      </a:extLst>
+                    </a:blip>
+                    <a:srcRect b="42525"/>
+                    <a:stretch/>
+                  </pic:blipFill>
+                  <pic:spPr bwMode="auto">
+                    <a:xfrm>
+                      <a:off x="0" y="0"/>
+                      <a:ext cx="2054860" cy="1850390"/>
+                    </a:xfrm>
+                    <a:prstGeom prst="rect">
+                      <a:avLst/>
+                    </a:prstGeom>
+                    <a:ln>
+                      <a:noFill/>
+                    </a:ln>
+                    <a:extLst>
+                      <a:ext uri="{53640926-AAD7-44D8-BBD7-CCE9431645EC}">
+                        <a14:shadowObscured xmlns:a14="http://schemas.microsoft.com/office/drawing/2010/main"/>
+                      </a:ext>
+                    </a:extLst>
+                  </pic:spPr>
+                </pic:pic>
+              </a:graphicData>
+            </a:graphic>
+            <wp14:sizeRelH relativeFrom="page">
+              <wp14:pctWidth>0</wp14:pctWidth>
+            </wp14:sizeRelH>
+            <wp14:sizeRelV relativeFrom="page">
+              <wp14:pctHeight>0</wp14:pctHeight>
+            </wp14:sizeRelV>
+          </wp:anchor>
+        </w:drawing>
+      </w:r>
+      <w:r>
+        <w:rPr>
+          <w:noProof/>
+        </w:rPr>
+        <mc:AlternateContent>
+          <mc:Choice Requires="wps">
+            <w:drawing>
+              <wp:anchor distT="0" distB="0" distL="114300" distR="114300" simplePos="0" relativeHeight="251811840" behindDoc="0" locked="0" layoutInCell="1" allowOverlap="1" wp14:anchorId="2FC10BBD" wp14:editId="218DEC83">
+                <wp:simplePos x="0" y="0"/>
+                <wp:positionH relativeFrom="column">
+                  <wp:posOffset>1313942</wp:posOffset>
+                </wp:positionH>
+                <wp:positionV relativeFrom="paragraph">
+                  <wp:posOffset>3231185</wp:posOffset>
+                </wp:positionV>
+                <wp:extent cx="1407312" cy="351129"/>
+                <wp:effectExtent l="0" t="38100" r="2540" b="17780"/>
+                <wp:wrapNone/>
+                <wp:docPr id="243" name="Straight Arrow Connector 243"/>
+                <wp:cNvGraphicFramePr/>
+                <a:graphic xmlns:a="http://schemas.openxmlformats.org/drawingml/2006/main">
+                  <a:graphicData uri="http://schemas.microsoft.com/office/word/2010/wordprocessingShape">
+                    <wps:wsp>
+                      <wps:cNvCnPr/>
+                      <wps:spPr>
+                        <a:xfrm flipV="1">
+                          <a:off x="0" y="0"/>
+                          <a:ext cx="1407312" cy="351129"/>
+                        </a:xfrm>
+                        <a:prstGeom prst="straightConnector1">
+                          <a:avLst/>
+                        </a:prstGeom>
+                        <a:ln>
+                          <a:tailEnd type="triangle"/>
+                        </a:ln>
+                      </wps:spPr>
+                      <wps:style>
+                        <a:lnRef idx="1">
+                          <a:schemeClr val="accent1"/>
+                        </a:lnRef>
+                        <a:fillRef idx="0">
+                          <a:schemeClr val="accent1"/>
+                        </a:fillRef>
+                        <a:effectRef idx="0">
+                          <a:schemeClr val="accent1"/>
+                        </a:effectRef>
+                        <a:fontRef idx="minor">
+                          <a:schemeClr val="tx1"/>
+                        </a:fontRef>
+                      </wps:style>
+                      <wps:bodyPr/>
+                    </wps:wsp>
+                  </a:graphicData>
+                </a:graphic>
+              </wp:anchor>
+            </w:drawing>
+          </mc:Choice>
+          <mc:Fallback>
+            <w:pict>
+              <v:shape w14:anchorId="7A03F9D3" id="Straight Arrow Connector 243" o:spid="_x0000_s1026" type="#_x0000_t32" style="position:absolute;margin-left:103.45pt;margin-top:254.4pt;width:110.8pt;height:27.65pt;flip:y;z-index:251811840;visibility:visible;mso-wrap-style:square;mso-wrap-distance-left:9pt;mso-wrap-distance-top:0;mso-wrap-distance-right:9pt;mso-wrap-distance-bottom:0;mso-position-horizontal:absolute;mso-position-horizontal-relative:text;mso-position-vertical:absolute;mso-position-vertical-relative:text" o:gfxdata="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" strokecolor="#4472c4 [3204]" strokeweight=".5pt">
+                <v:stroke endarrow="block" joinstyle="miter"/>
+              </v:shape>
+            </w:pict>
+          </mc:Fallback>
+        </mc:AlternateContent>
+      </w:r>
+      <w:r>
+        <w:rPr>
+          <w:noProof/>
+        </w:rPr>
+        <mc:AlternateContent>
+          <mc:Choice Requires="wps">
+            <w:drawing>
+              <wp:anchor distT="0" distB="0" distL="114300" distR="114300" simplePos="0" relativeHeight="251810816" behindDoc="0" locked="0" layoutInCell="1" allowOverlap="1" wp14:anchorId="20E642A1" wp14:editId="66480F0C">
+                <wp:simplePos x="0" y="0"/>
+                <wp:positionH relativeFrom="column">
+                  <wp:posOffset>4393057</wp:posOffset>
+                </wp:positionH>
+                <wp:positionV relativeFrom="paragraph">
+                  <wp:posOffset>890321</wp:posOffset>
+                </wp:positionV>
+                <wp:extent cx="317932" cy="468173"/>
+                <wp:effectExtent l="25400" t="0" r="12700" b="40005"/>
+                <wp:wrapNone/>
+                <wp:docPr id="242" name="Straight Arrow Connector 242"/>
+                <wp:cNvGraphicFramePr/>
+                <a:graphic xmlns:a="http://schemas.openxmlformats.org/drawingml/2006/main">
+                  <a:graphicData uri="http://schemas.microsoft.com/office/word/2010/wordprocessingShape">
+                    <wps:wsp>
+                      <wps:cNvCnPr/>
+                      <wps:spPr>
+                        <a:xfrm flipH="1">
+                          <a:off x="0" y="0"/>
+                          <a:ext cx="317932" cy="468173"/>
+                        </a:xfrm>
+                        <a:prstGeom prst="straightConnector1">
+                          <a:avLst/>
+                        </a:prstGeom>
+                        <a:ln>
+                          <a:tailEnd type="triangle"/>
+                        </a:ln>
+                      </wps:spPr>
+                      <wps:style>
+                        <a:lnRef idx="1">
+                          <a:schemeClr val="accent1"/>
+                        </a:lnRef>
+                        <a:fillRef idx="0">
+                          <a:schemeClr val="accent1"/>
+                        </a:fillRef>
+                        <a:effectRef idx="0">
+                          <a:schemeClr val="accent1"/>
+                        </a:effectRef>
+                        <a:fontRef idx="minor">
+                          <a:schemeClr val="tx1"/>
+                        </a:fontRef>
+                      </wps:style>
+                      <wps:bodyPr/>
+                    </wps:wsp>
+                  </a:graphicData>
+                </a:graphic>
+              </wp:anchor>
+            </w:drawing>
+          </mc:Choice>
+          <mc:Fallback>
+            <w:pict>
+              <v:shape w14:anchorId="250093E5" id="Straight Arrow Connector 242" o:spid="_x0000_s1026" type="#_x0000_t32" style="position:absolute;margin-left:345.9pt;margin-top:70.1pt;width:25.05pt;height:36.85pt;flip:x;z-index:251810816;visibility:visible;mso-wrap-style:square;mso-wrap-distance-left:9pt;mso-wrap-distance-top:0;mso-wrap-distance-right:9pt;mso-wrap-distance-bottom:0;mso-position-horizontal:absolute;mso-position-horizontal-relative:text;mso-position-vertical:absolute;mso-position-vertical-relative:text" o:gfxdata="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" strokecolor="#4472c4 [3204]" strokeweight=".5pt">
+                <v:stroke endarrow="block" joinstyle="miter"/>
+              </v:shape>
+            </w:pict>
+          </mc:Fallback>
+        </mc:AlternateContent>
+      </w:r>
+      <w:r>
+        <w:rPr>
+          <w:noProof/>
+        </w:rPr>
+        <mc:AlternateContent>
+          <mc:Choice Requires="wps">
+            <w:drawing>
+              <wp:anchor distT="0" distB="0" distL="114300" distR="114300" simplePos="0" relativeHeight="251809792" behindDoc="0" locked="0" layoutInCell="1" allowOverlap="1" wp14:anchorId="4DEEDF0B" wp14:editId="52F4AD86">
+                <wp:simplePos x="0" y="0"/>
+                <wp:positionH relativeFrom="column">
+                  <wp:posOffset>-473319</wp:posOffset>
+                </wp:positionH>
+                <wp:positionV relativeFrom="paragraph">
+                  <wp:posOffset>2509031</wp:posOffset>
+                </wp:positionV>
+                <wp:extent cx="1789723" cy="1578707"/>
+                <wp:effectExtent l="0" t="0" r="13970" b="8890"/>
+                <wp:wrapNone/>
+                <wp:docPr id="236" name="Text Box 236"/>
+                <wp:cNvGraphicFramePr/>
+                <a:graphic xmlns:a="http://schemas.openxmlformats.org/drawingml/2006/main">
+                  <a:graphicData uri="http://schemas.microsoft.com/office/word/2010/wordprocessingShape">
+                    <wps:wsp>
+                      <wps:cNvSpPr txBox="1"/>
+                      <wps:spPr>
+                        <a:xfrm>
+                          <a:off x="0" y="0"/>
+                          <a:ext cx="1789723" cy="1578707"/>
+                        </a:xfrm>
+                        <a:prstGeom prst="rect">
+                          <a:avLst/>
+                        </a:prstGeom>
+                        <a:solidFill>
+                          <a:schemeClr val="lt1"/>
+                        </a:solidFill>
+                        <a:ln w="6350">
+                          <a:solidFill>
+                            <a:prstClr val="black"/>
+                          </a:solidFill>
+                        </a:ln>
+                      </wps:spPr>
+                      <wps:txbx>
+                        <w:txbxContent>
+                          <w:p>
+                            <w:r>
+                              <w:t xml:space="preserve">This is presented as a list showing the times and duration of the events. These can be edited if the user wishes to change, </w:t>
+                            </w:r>
+                            <w:proofErr w:type="gramStart"/>
+                            <w:r>
+                              <w:t>add</w:t>
+                            </w:r>
+                            <w:proofErr w:type="gramEnd"/>
+                            <w:r>
+                              <w:t xml:space="preserve"> or remove events to that day.</w:t>
+                            </w:r>
+                          </w:p>
+                        </w:txbxContent>
+                      </wps:txbx>
+                      <wps:bodyPr rot="0" spcFirstLastPara="0" vertOverflow="overflow" horzOverflow="overflow" vert="horz" wrap="square" lIns="91440" tIns="45720" rIns="91440" bIns="45720" numCol="1" spcCol="0" rtlCol="0" fromWordArt="0" anchor="t" anchorCtr="0" forceAA="0" compatLnSpc="1">
+                        <a:prstTxWarp prst="textNoShape">
+                          <a:avLst/>
+                        </a:prstTxWarp>
+                        <a:noAutofit/>
+                      </wps:bodyPr>
+                    </wps:wsp>
+                  </a:graphicData>
+                </a:graphic>
+                <wp14:sizeRelH relativeFrom="margin">
+                  <wp14:pctWidth>0</wp14:pctWidth>
+                </wp14:sizeRelH>
+                <wp14:sizeRelV relativeFrom="margin">
+                  <wp14:pctHeight>0</wp14:pctHeight>
+                </wp14:sizeRelV>
+              </wp:anchor>
+            </w:drawing>
+          </mc:Choice>
+          <mc:Fallback>
+            <w:pict>
+              <v:shape w14:anchorId="4DEEDF0B" id="Text Box 236" o:spid="_x0000_s1071" type="#_x0000_t202" style="position:absolute;margin-left:-37.25pt;margin-top:197.55pt;width:140.9pt;height:124.3pt;z-index:251809792;visibility:visible;mso-wrap-style:square;mso-width-percent:0;mso-height-percent:0;mso-wrap-distance-left:9pt;mso-wrap-distance-top:0;mso-wrap-distance-right:9pt;mso-wrap-distance-bottom:0;mso-position-horizontal:absolute;mso-position-horizontal-relative:text;mso-position-vertical:absolute;mso-position-vertical-relative:text;mso-width-percent:0;mso-height-percent:0;mso-width-relative:margin;mso-height-relative:margin;v-text-anchor:top" o:gfxdata="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" fillcolor="white [3201]" strokeweight=".5pt">
+                <v:textbox>
+                  <w:txbxContent>
+                    <w:p>
+                      <w:r>
+                        <w:t xml:space="preserve">This is presented as a list showing the times and duration of the events. These can be edited if the user wishes to change, </w:t>
+                      </w:r>
+                      <w:proofErr w:type="gramStart"/>
+                      <w:r>
+                        <w:t>add</w:t>
+                      </w:r>
+                      <w:proofErr w:type="gramEnd"/>
+                      <w:r>
+                        <w:t xml:space="preserve"> or remove events to that day.</w:t>
+                      </w:r>
+                    </w:p>
+                  </w:txbxContent>
+                </v:textbox>
+              </v:shape>
+            </w:pict>
+          </mc:Fallback>
+        </mc:AlternateContent>
+      </w:r>
+      <w:r>
+        <w:rPr>
+          <w:noProof/>
+        </w:rPr>
+        <mc:AlternateContent>
+          <mc:Choice Requires="wps">
+            <w:drawing>
+              <wp:anchor distT="0" distB="0" distL="114300" distR="114300" simplePos="0" relativeHeight="251806720" behindDoc="0" locked="0" layoutInCell="1" allowOverlap="1" wp14:anchorId="31A546C5" wp14:editId="1FC199B5">
+                <wp:simplePos x="0" y="0"/>
+                <wp:positionH relativeFrom="column">
+                  <wp:posOffset>4712677</wp:posOffset>
+                </wp:positionH>
+                <wp:positionV relativeFrom="paragraph">
+                  <wp:posOffset>238516</wp:posOffset>
+                </wp:positionV>
+                <wp:extent cx="1789723" cy="1578707"/>
+                <wp:effectExtent l="0" t="0" r="13970" b="8890"/>
+                <wp:wrapNone/>
+                <wp:docPr id="231" name="Text Box 231"/>
+                <wp:cNvGraphicFramePr/>
+                <a:graphic xmlns:a="http://schemas.openxmlformats.org/drawingml/2006/main">
+                  <a:graphicData uri="http://schemas.microsoft.com/office/word/2010/wordprocessingShape">
+                    <wps:wsp>
+                      <wps:cNvSpPr txBox="1"/>
+                      <wps:spPr>
+                        <a:xfrm>
+                          <a:off x="0" y="0"/>
+                          <a:ext cx="1789723" cy="1578707"/>
+                        </a:xfrm>
+                        <a:prstGeom prst="rect">
+                          <a:avLst/>
+                        </a:prstGeom>
+                        <a:solidFill>
+                          <a:schemeClr val="lt1"/>
+                        </a:solidFill>
+                        <a:ln w="6350">
+                          <a:solidFill>
+                            <a:prstClr val="black"/>
+                          </a:solidFill>
+                        </a:ln>
+                      </wps:spPr>
+                      <wps:txbx>
+                        <w:txbxContent>
+                          <w:p>
+                            <w:r>
+                              <w:t>As seen on the 12</w:t>
+                            </w:r>
+                            <w:r>
+                              <w:rPr>
+                                <w:vertAlign w:val="superscript"/>
+                              </w:rPr>
+                              <w:t>th</w:t>
+                            </w:r>
+                            <w:r>
+                              <w:t xml:space="preserve"> there is an “event”, when the user clicks on this day it will bring up more details regarding the events that take place on that day.</w:t>
+                            </w:r>
+                          </w:p>
+                        </w:txbxContent>
+                      </wps:txbx>
+                      <wps:bodyPr rot="0" spcFirstLastPara="0" vertOverflow="overflow" horzOverflow="overflow" vert="horz" wrap="square" lIns="91440" tIns="45720" rIns="91440" bIns="45720" numCol="1" spcCol="0" rtlCol="0" fromWordArt="0" anchor="t" anchorCtr="0" forceAA="0" compatLnSpc="1">
+                        <a:prstTxWarp prst="textNoShape">
+                          <a:avLst/>
+                        </a:prstTxWarp>
+                        <a:noAutofit/>
+                      </wps:bodyPr>
+                    </wps:wsp>
+                  </a:graphicData>
+                </a:graphic>
+                <wp14:sizeRelH relativeFrom="margin">
+                  <wp14:pctWidth>0</wp14:pctWidth>
+                </wp14:sizeRelH>
+                <wp14:sizeRelV relativeFrom="margin">
+                  <wp14:pctHeight>0</wp14:pctHeight>
+                </wp14:sizeRelV>
+              </wp:anchor>
+            </w:drawing>
+          </mc:Choice>
+          <mc:Fallback>
+            <w:pict>
+              <v:shape w14:anchorId="31A546C5" id="Text Box 231" o:spid="_x0000_s1072" type="#_x0000_t202" style="position:absolute;margin-left:371.1pt;margin-top:18.8pt;width:140.9pt;height:124.3pt;z-index:251806720;visibility:visible;mso-wrap-style:square;mso-width-percent:0;mso-height-percent:0;mso-wrap-distance-left:9pt;mso-wrap-distance-top:0;mso-wrap-distance-right:9pt;mso-wrap-distance-bottom:0;mso-position-horizontal:absolute;mso-position-horizontal-relative:text;mso-position-vertical:absolute;mso-position-vertical-relative:text;mso-width-percent:0;mso-height-percent:0;mso-width-relative:margin;mso-height-relative:margin;v-text-anchor:top" o:gfxdata="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" fillcolor="white [3201]" strokeweight=".5pt">
+                <v:textbox>
+                  <w:txbxContent>
+                    <w:p>
+                      <w:r>
+                        <w:t>As seen on the 12</w:t>
+                      </w:r>
+                      <w:r>
+                        <w:rPr>
+                          <w:vertAlign w:val="superscript"/>
+                        </w:rPr>
+                        <w:t>th</w:t>
+                      </w:r>
+                      <w:r>
+                        <w:t xml:space="preserve"> there is an “event”, when the user clicks on this day it will bring up more details regarding the events that take place on that day.</w:t>
+                      </w:r>
+                    </w:p>
+                  </w:txbxContent>
+                </v:textbox>
+              </v:shape>
+            </w:pict>
+          </mc:Fallback>
+        </mc:AlternateContent>
+      </w:r>
+    </w:p>
+    <w:p/>
+    <w:p/>
+    <w:p/>
+    <w:p/>
+    <w:p/>
+    <w:p/>
+    <w:p/>
+    <w:p/>
+    <w:p/>
+    <w:p/>
+    <w:p/>
+    <w:p/>
+    <w:p/>
+    <w:p/>
+    <w:p/>
+    <w:p/>
+    <w:p/>
+    <w:p/>
+    <w:p/>
+    <w:p/>
+    <w:p/>
+    <w:p/>
+    <w:p/>
+    <w:p/>
+    <w:p/>
+    <w:p/>
+    <w:p/>
+    <w:p/>
+    <w:p/>
+    <w:p/>
+    <w:p/>
+    <w:p/>
+    <w:p/>
+    <w:p/>
+    <w:p/>
+    <w:p/>
+    <w:p/>
+    <w:p/>
+    <w:p/>
+    <w:p/>
+    <w:p/>
+    <w:p>
+      <w:pPr>
+        <w:ind w:firstLine="720"/>
+      </w:pPr>
+    </w:p>
+    <w:p>
+      <w:pPr>
+        <w:ind w:firstLine="720"/>
+      </w:pPr>
+      <w:r>
+        <w:rPr>
+          <w:noProof/>
+        </w:rPr>
+        <w:lastRenderedPageBreak/>
+        <mc:AlternateContent>
+          <mc:Choice Requires="wps">
+            <w:drawing>
+              <wp:anchor distT="0" distB="0" distL="114300" distR="114300" simplePos="0" relativeHeight="251829248" behindDoc="0" locked="0" layoutInCell="1" allowOverlap="1" wp14:anchorId="19C390D7" wp14:editId="398518B4">
+                <wp:simplePos x="0" y="0"/>
+                <wp:positionH relativeFrom="column">
+                  <wp:posOffset>1235241</wp:posOffset>
+                </wp:positionH>
+                <wp:positionV relativeFrom="paragraph">
+                  <wp:posOffset>1211179</wp:posOffset>
+                </wp:positionV>
+                <wp:extent cx="248653" cy="45719"/>
+                <wp:effectExtent l="0" t="25400" r="18415" b="56515"/>
+                <wp:wrapNone/>
+                <wp:docPr id="264" name="Straight Arrow Connector 264"/>
+                <wp:cNvGraphicFramePr/>
+                <a:graphic xmlns:a="http://schemas.openxmlformats.org/drawingml/2006/main">
+                  <a:graphicData uri="http://schemas.microsoft.com/office/word/2010/wordprocessingShape">
+                    <wps:wsp>
+                      <wps:cNvCnPr/>
+                      <wps:spPr>
+                        <a:xfrm>
+                          <a:off x="0" y="0"/>
+                          <a:ext cx="248653" cy="45719"/>
+                        </a:xfrm>
+                        <a:prstGeom prst="straightConnector1">
+                          <a:avLst/>
+                        </a:prstGeom>
+                        <a:ln>
+                          <a:tailEnd type="triangle"/>
+                        </a:ln>
+                      </wps:spPr>
+                      <wps:style>
+                        <a:lnRef idx="1">
+                          <a:schemeClr val="accent1"/>
+                        </a:lnRef>
+                        <a:fillRef idx="0">
+                          <a:schemeClr val="accent1"/>
+                        </a:fillRef>
+                        <a:effectRef idx="0">
+                          <a:schemeClr val="accent1"/>
+                        </a:effectRef>
+                        <a:fontRef idx="minor">
+                          <a:schemeClr val="tx1"/>
+                        </a:fontRef>
+                      </wps:style>
+                      <wps:bodyPr/>
+                    </wps:wsp>
+                  </a:graphicData>
+                </a:graphic>
+                <wp14:sizeRelH relativeFrom="margin">
+                  <wp14:pctWidth>0</wp14:pctWidth>
+                </wp14:sizeRelH>
+                <wp14:sizeRelV relativeFrom="margin">
+                  <wp14:pctHeight>0</wp14:pctHeight>
+                </wp14:sizeRelV>
+              </wp:anchor>
+            </w:drawing>
+          </mc:Choice>
+          <mc:Fallback>
+            <w:pict>
+              <v:shape w14:anchorId="384CFDBA" id="Straight Arrow Connector 264" o:spid="_x0000_s1026" type="#_x0000_t32" style="position:absolute;margin-left:97.25pt;margin-top:95.35pt;width:19.6pt;height:3.6pt;z-index:251829248;visibility:visible;mso-wrap-style:square;mso-width-percent:0;mso-height-percent:0;mso-wrap-distance-left:9pt;mso-wrap-distance-top:0;mso-wrap-distance-right:9pt;mso-wrap-distance-bottom:0;mso-position-horizontal:absolute;mso-position-horizontal-relative:text;mso-position-vertical:absolute;mso-position-vertical-relative:text;mso-width-percent:0;mso-height-percent:0;mso-width-relative:margin;mso-height-relative:margin" o:gfxdata="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" strokecolor="#4472c4 [3204]" strokeweight=".5pt">
+                <v:stroke endarrow="block" joinstyle="miter"/>
+              </v:shape>
+            </w:pict>
+          </mc:Fallback>
+        </mc:AlternateContent>
+      </w:r>
+      <w:r>
+        <w:rPr>
+          <w:noProof/>
+        </w:rPr>
+        <mc:AlternateContent>
+          <mc:Choice Requires="wps">
+            <w:drawing>
+              <wp:anchor distT="0" distB="0" distL="114300" distR="114300" simplePos="0" relativeHeight="251827200" behindDoc="0" locked="0" layoutInCell="1" allowOverlap="1" wp14:anchorId="0F8ED0D9" wp14:editId="337F20FB">
+                <wp:simplePos x="0" y="0"/>
+                <wp:positionH relativeFrom="column">
+                  <wp:posOffset>-633295</wp:posOffset>
+                </wp:positionH>
+                <wp:positionV relativeFrom="paragraph">
+                  <wp:posOffset>1026695</wp:posOffset>
+                </wp:positionV>
+                <wp:extent cx="1868906" cy="1708484"/>
+                <wp:effectExtent l="0" t="0" r="10795" b="19050"/>
+                <wp:wrapNone/>
+                <wp:docPr id="263" name="Text Box 263"/>
+                <wp:cNvGraphicFramePr/>
+                <a:graphic xmlns:a="http://schemas.openxmlformats.org/drawingml/2006/main">
+                  <a:graphicData uri="http://schemas.microsoft.com/office/word/2010/wordprocessingShape">
+                    <wps:wsp>
+                      <wps:cNvSpPr txBox="1"/>
+                      <wps:spPr>
+                        <a:xfrm>
+                          <a:off x="0" y="0"/>
+                          <a:ext cx="1868906" cy="1708484"/>
+                        </a:xfrm>
+                        <a:prstGeom prst="rect">
+                          <a:avLst/>
+                        </a:prstGeom>
+                        <a:solidFill>
+                          <a:schemeClr val="lt1"/>
+                        </a:solidFill>
+                        <a:ln w="6350">
+                          <a:solidFill>
+                            <a:prstClr val="black"/>
+                          </a:solidFill>
+                        </a:ln>
+                      </wps:spPr>
+                      <wps:txbx>
+                        <w:txbxContent>
+                          <w:p>
+                            <w:r>
+                              <w:t>To add an event the user must enter their name, email, the event title and the date and time of the event want to add. They have the option to add more info regarding the event below these details.</w:t>
+                            </w:r>
+                          </w:p>
+                        </w:txbxContent>
+                      </wps:txbx>
+                      <wps:bodyPr rot="0" spcFirstLastPara="0" vertOverflow="overflow" horzOverflow="overflow" vert="horz" wrap="square" lIns="91440" tIns="45720" rIns="91440" bIns="45720" numCol="1" spcCol="0" rtlCol="0" fromWordArt="0" anchor="t" anchorCtr="0" forceAA="0" compatLnSpc="1">
+                        <a:prstTxWarp prst="textNoShape">
+                          <a:avLst/>
+                        </a:prstTxWarp>
+                        <a:noAutofit/>
+                      </wps:bodyPr>
+                    </wps:wsp>
+                  </a:graphicData>
+                </a:graphic>
+                <wp14:sizeRelH relativeFrom="margin">
+                  <wp14:pctWidth>0</wp14:pctWidth>
+                </wp14:sizeRelH>
+                <wp14:sizeRelV relativeFrom="margin">
+                  <wp14:pctHeight>0</wp14:pctHeight>
+                </wp14:sizeRelV>
+              </wp:anchor>
+            </w:drawing>
+          </mc:Choice>
+          <mc:Fallback>
+            <w:pict>
+              <v:shape w14:anchorId="0F8ED0D9" id="Text Box 263" o:spid="_x0000_s1073" type="#_x0000_t202" style="position:absolute;left:0;text-align:left;margin-left:-49.85pt;margin-top:80.85pt;width:147.15pt;height:134.55pt;z-index:251827200;visibility:visible;mso-wrap-style:square;mso-width-percent:0;mso-height-percent:0;mso-wrap-distance-left:9pt;mso-wrap-distance-top:0;mso-wrap-distance-right:9pt;mso-wrap-distance-bottom:0;mso-position-horizontal:absolute;mso-position-horizontal-relative:text;mso-position-vertical:absolute;mso-position-vertical-relative:text;mso-width-percent:0;mso-height-percent:0;mso-width-relative:margin;mso-height-relative:margin;v-text-anchor:top" o:gfxdata="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" fillcolor="white [3201]" strokeweight=".5pt">
+                <v:textbox>
+                  <w:txbxContent>
+                    <w:p>
+                      <w:r>
+                        <w:t>To add an event the user must enter their name, email, the event title and the date and time of the event want to add. They have the option to add more info regarding the event below these details.</w:t>
+                      </w:r>
+                    </w:p>
+                  </w:txbxContent>
+                </v:textbox>
+              </v:shape>
+            </w:pict>
+          </mc:Fallback>
+        </mc:AlternateContent>
+      </w:r>
+      <w:r>
+        <w:rPr>
+          <w:noProof/>
+        </w:rPr>
+        <w:drawing>
+          <wp:anchor distT="0" distB="0" distL="114300" distR="114300" simplePos="0" relativeHeight="251825152" behindDoc="1" locked="0" layoutInCell="1" allowOverlap="1" wp14:anchorId="478B4E7B" wp14:editId="0FA8EA7E">
+            <wp:simplePos x="0" y="0"/>
+            <wp:positionH relativeFrom="column">
+              <wp:posOffset>112395</wp:posOffset>
+            </wp:positionH>
+            <wp:positionV relativeFrom="paragraph">
+              <wp:posOffset>568</wp:posOffset>
+            </wp:positionV>
+            <wp:extent cx="5731510" cy="2632075"/>
+            <wp:effectExtent l="0" t="0" r="0" b="0"/>
+            <wp:wrapTight wrapText="bothSides">
+              <wp:wrapPolygon edited="0">
+                <wp:start x="0" y="0"/>
+                <wp:lineTo x="0" y="21470"/>
+                <wp:lineTo x="21538" y="21470"/>
+                <wp:lineTo x="21538" y="0"/>
+                <wp:lineTo x="0" y="0"/>
+              </wp:wrapPolygon>
+            </wp:wrapTight>
+            <wp:docPr id="258" name="Picture 258" descr="Graphical user interface, text, application&#10;&#10;Description automatically generated"/>
+            <wp:cNvGraphicFramePr>
+              <a:graphicFrameLocks xmlns:a="http://schemas.openxmlformats.org/drawingml/2006/main" noChangeAspect="1"/>
+            </wp:cNvGraphicFramePr>
+            <a:graphic xmlns:a="http://schemas.openxmlformats.org/drawingml/2006/main">
+              <a:graphicData uri="http://schemas.openxmlformats.org/drawingml/2006/picture">
+                <pic:pic xmlns:pic="http://schemas.openxmlformats.org/drawingml/2006/picture">
+                  <pic:nvPicPr>
+                    <pic:cNvPr id="258" name="Picture 258" descr="Graphical user interface, text, application&#10;&#10;Description automatically generated"/>
+                    <pic:cNvPicPr/>
+                  </pic:nvPicPr>
+                  <pic:blipFill>
+                    <a:blip r:embed="rId29" cstate="print">
+                      <a:extLst>
+                        <a:ext uri="{28A0092B-C50C-407E-A947-70E740481C1C}">
+                          <a14:useLocalDpi xmlns:a14="http://schemas.microsoft.com/office/drawing/2010/main" val="0"/>
+                        </a:ext>
+                      </a:extLst>
+                    </a:blip>
+                    <a:stretch>
+                      <a:fillRect/>
+                    </a:stretch>
+                  </pic:blipFill>
+                  <pic:spPr>
+                    <a:xfrm>
+                      <a:off x="0" y="0"/>
+                      <a:ext cx="5731510" cy="2632075"/>
+                    </a:xfrm>
+                    <a:prstGeom prst="rect">
+                      <a:avLst/>
+                    </a:prstGeom>
+                  </pic:spPr>
+                </pic:pic>
+              </a:graphicData>
+            </a:graphic>
+            <wp14:sizeRelH relativeFrom="page">
+              <wp14:pctWidth>0</wp14:pctWidth>
+            </wp14:sizeRelH>
+            <wp14:sizeRelV relativeFrom="page">
+              <wp14:pctHeight>0</wp14:pctHeight>
+            </wp14:sizeRelV>
+          </wp:anchor>
+        </w:drawing>
+      </w:r>
+    </w:p>
+    <w:p>
+      <w:pPr>
+        <w:ind w:firstLine="720"/>
+      </w:pPr>
+    </w:p>
+    <w:p>
+      <w:pPr>
+        <w:ind w:firstLine="720"/>
+      </w:pPr>
+      <w:r>
+        <w:rPr>
+          <w:noProof/>
+        </w:rPr>
+        <mc:AlternateContent>
+          <mc:Choice Requires="wps">
+            <w:drawing>
+              <wp:anchor distT="0" distB="0" distL="114300" distR="114300" simplePos="0" relativeHeight="251831296" behindDoc="0" locked="0" layoutInCell="1" allowOverlap="1" wp14:anchorId="213B8DB7" wp14:editId="726F809E">
+                <wp:simplePos x="0" y="0"/>
+                <wp:positionH relativeFrom="column">
+                  <wp:posOffset>-745958</wp:posOffset>
+                </wp:positionH>
+                <wp:positionV relativeFrom="paragraph">
+                  <wp:posOffset>126097</wp:posOffset>
+                </wp:positionV>
+                <wp:extent cx="1868805" cy="1820779"/>
+                <wp:effectExtent l="0" t="0" r="10795" b="8255"/>
+                <wp:wrapNone/>
+                <wp:docPr id="265" name="Text Box 265"/>
+                <wp:cNvGraphicFramePr/>
+                <a:graphic xmlns:a="http://schemas.openxmlformats.org/drawingml/2006/main">
+                  <a:graphicData uri="http://schemas.microsoft.com/office/word/2010/wordprocessingShape">
+                    <wps:wsp>
+                      <wps:cNvSpPr txBox="1"/>
+                      <wps:spPr>
+                        <a:xfrm>
+                          <a:off x="0" y="0"/>
+                          <a:ext cx="1868805" cy="1820779"/>
+                        </a:xfrm>
+                        <a:prstGeom prst="rect">
+                          <a:avLst/>
+                        </a:prstGeom>
+                        <a:solidFill>
+                          <a:schemeClr val="lt1"/>
+                        </a:solidFill>
+                        <a:ln w="6350">
+                          <a:solidFill>
+                            <a:prstClr val="black"/>
+                          </a:solidFill>
+                        </a:ln>
+                      </wps:spPr>
+                      <wps:txbx>
+                        <w:txbxContent>
+                          <w:p>
+                            <w:r>
+                              <w:t xml:space="preserve">For the user to add the event time and date they must clock on the drop down under the heading “Event Date and Time” and select the year, month, </w:t>
+                            </w:r>
+                            <w:proofErr w:type="gramStart"/>
+                            <w:r>
+                              <w:t>day</w:t>
+                            </w:r>
+                            <w:proofErr w:type="gramEnd"/>
+                            <w:r>
+                              <w:t xml:space="preserve"> and time of the event. This is displayed as shown.</w:t>
+                            </w:r>
+                          </w:p>
+                        </w:txbxContent>
+                      </wps:txbx>
+                      <wps:bodyPr rot="0" spcFirstLastPara="0" vertOverflow="overflow" horzOverflow="overflow" vert="horz" wrap="square" lIns="91440" tIns="45720" rIns="91440" bIns="45720" numCol="1" spcCol="0" rtlCol="0" fromWordArt="0" anchor="t" anchorCtr="0" forceAA="0" compatLnSpc="1">
+                        <a:prstTxWarp prst="textNoShape">
+                          <a:avLst/>
+                        </a:prstTxWarp>
+                        <a:noAutofit/>
+                      </wps:bodyPr>
+                    </wps:wsp>
+                  </a:graphicData>
+                </a:graphic>
+                <wp14:sizeRelH relativeFrom="margin">
+                  <wp14:pctWidth>0</wp14:pctWidth>
+                </wp14:sizeRelH>
+                <wp14:sizeRelV relativeFrom="margin">
+                  <wp14:pctHeight>0</wp14:pctHeight>
+                </wp14:sizeRelV>
+              </wp:anchor>
+            </w:drawing>
+          </mc:Choice>
+          <mc:Fallback>
+            <w:pict>
+              <v:shape w14:anchorId="213B8DB7" id="Text Box 265" o:spid="_x0000_s1074" type="#_x0000_t202" style="position:absolute;left:0;text-align:left;margin-left:-58.75pt;margin-top:9.95pt;width:147.15pt;height:143.35pt;z-index:251831296;visibility:visible;mso-wrap-style:square;mso-width-percent:0;mso-height-percent:0;mso-wrap-distance-left:9pt;mso-wrap-distance-top:0;mso-wrap-distance-right:9pt;mso-wrap-distance-bottom:0;mso-position-horizontal:absolute;mso-position-horizontal-relative:text;mso-position-vertical:absolute;mso-position-vertical-relative:text;mso-width-percent:0;mso-height-percent:0;mso-width-relative:margin;mso-height-relative:margin;v-text-anchor:top" o:gfxdata="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" fillcolor="white [3201]" strokeweight=".5pt">
+                <v:textbox>
+                  <w:txbxContent>
+                    <w:p>
+                      <w:r>
+                        <w:t xml:space="preserve">For the user to add the event time and date they must clock on the drop down under the heading “Event Date and Time” and select the year, month, </w:t>
+                      </w:r>
+                      <w:proofErr w:type="gramStart"/>
+                      <w:r>
+                        <w:t>day</w:t>
+                      </w:r>
+                      <w:proofErr w:type="gramEnd"/>
+                      <w:r>
+                        <w:t xml:space="preserve"> and time of the event. This is displayed as shown.</w:t>
+                      </w:r>
+                    </w:p>
+                  </w:txbxContent>
+                </v:textbox>
+              </v:shape>
+            </w:pict>
+          </mc:Fallback>
+        </mc:AlternateContent>
+      </w:r>
+      <w:r>
+        <w:rPr>
+          <w:noProof/>
+        </w:rPr>
+        <w:drawing>
+          <wp:anchor distT="0" distB="0" distL="114300" distR="114300" simplePos="0" relativeHeight="251823104" behindDoc="1" locked="0" layoutInCell="1" allowOverlap="1" wp14:anchorId="3BA661BA" wp14:editId="4AC4F693">
+            <wp:simplePos x="0" y="0"/>
+            <wp:positionH relativeFrom="column">
+              <wp:posOffset>40005</wp:posOffset>
+            </wp:positionH>
+            <wp:positionV relativeFrom="paragraph">
+              <wp:posOffset>425116</wp:posOffset>
+            </wp:positionV>
+            <wp:extent cx="5731510" cy="2597150"/>
+            <wp:effectExtent l="0" t="0" r="0" b="6350"/>
+            <wp:wrapTight wrapText="bothSides">
+              <wp:wrapPolygon edited="0">
+                <wp:start x="0" y="0"/>
+                <wp:lineTo x="0" y="21547"/>
+                <wp:lineTo x="21538" y="21547"/>
+                <wp:lineTo x="21538" y="0"/>
+                <wp:lineTo x="0" y="0"/>
+              </wp:wrapPolygon>
+            </wp:wrapTight>
+            <wp:docPr id="262" name="Picture 262" descr="Graphical user interface, text, application&#10;&#10;Description automatically generated"/>
+            <wp:cNvGraphicFramePr>
+              <a:graphicFrameLocks xmlns:a="http://schemas.openxmlformats.org/drawingml/2006/main" noChangeAspect="1"/>
+            </wp:cNvGraphicFramePr>
+            <a:graphic xmlns:a="http://schemas.openxmlformats.org/drawingml/2006/main">
+              <a:graphicData uri="http://schemas.openxmlformats.org/drawingml/2006/picture">
+                <pic:pic xmlns:pic="http://schemas.openxmlformats.org/drawingml/2006/picture">
+                  <pic:nvPicPr>
+                    <pic:cNvPr id="262" name="Picture 262" descr="Graphical user interface, text, application&#10;&#10;Description automatically generated"/>
+                    <pic:cNvPicPr/>
+                  </pic:nvPicPr>
+                  <pic:blipFill>
+                    <a:blip r:embed="rId30" cstate="print">
+                      <a:extLst>
+                        <a:ext uri="{28A0092B-C50C-407E-A947-70E740481C1C}">
+                          <a14:useLocalDpi xmlns:a14="http://schemas.microsoft.com/office/drawing/2010/main" val="0"/>
+                        </a:ext>
+                      </a:extLst>
+                    </a:blip>
+                    <a:stretch>
+                      <a:fillRect/>
+                    </a:stretch>
+                  </pic:blipFill>
+                  <pic:spPr>
+                    <a:xfrm>
+                      <a:off x="0" y="0"/>
+                      <a:ext cx="5731510" cy="2597150"/>
+                    </a:xfrm>
+                    <a:prstGeom prst="rect">
+                      <a:avLst/>
+                    </a:prstGeom>
+                  </pic:spPr>
+                </pic:pic>
+              </a:graphicData>
+            </a:graphic>
+            <wp14:sizeRelH relativeFrom="page">
+              <wp14:pctWidth>0</wp14:pctWidth>
+            </wp14:sizeRelH>
+            <wp14:sizeRelV relativeFrom="page">
+              <wp14:pctHeight>0</wp14:pctHeight>
+            </wp14:sizeRelV>
+          </wp:anchor>
+        </w:drawing>
+      </w:r>
+    </w:p>
+    <w:p>
+      <w:pPr>
+        <w:ind w:firstLine="720"/>
+      </w:pPr>
+      <w:r>
+        <w:rPr>
+          <w:noProof/>
+        </w:rPr>
+        <mc:AlternateContent>
+          <mc:Choice Requires="wps">
+            <w:drawing>
+              <wp:anchor distT="0" distB="0" distL="114300" distR="114300" simplePos="0" relativeHeight="251833344" behindDoc="0" locked="0" layoutInCell="1" allowOverlap="1" wp14:anchorId="6F341947" wp14:editId="480BBE0A">
+                <wp:simplePos x="0" y="0"/>
+                <wp:positionH relativeFrom="column">
+                  <wp:posOffset>112295</wp:posOffset>
+                </wp:positionH>
+                <wp:positionV relativeFrom="paragraph">
+                  <wp:posOffset>1762392</wp:posOffset>
+                </wp:positionV>
+                <wp:extent cx="425116" cy="503990"/>
+                <wp:effectExtent l="0" t="0" r="45085" b="42545"/>
+                <wp:wrapNone/>
+                <wp:docPr id="266" name="Straight Arrow Connector 266"/>
+                <wp:cNvGraphicFramePr/>
+                <a:graphic xmlns:a="http://schemas.openxmlformats.org/drawingml/2006/main">
+                  <a:graphicData uri="http://schemas.microsoft.com/office/word/2010/wordprocessingShape">
+                    <wps:wsp>
+                      <wps:cNvCnPr/>
+                      <wps:spPr>
+                        <a:xfrm>
+                          <a:off x="0" y="0"/>
+                          <a:ext cx="425116" cy="503990"/>
+                        </a:xfrm>
+                        <a:prstGeom prst="straightConnector1">
+                          <a:avLst/>
+                        </a:prstGeom>
+                        <a:ln>
+                          <a:tailEnd type="triangle"/>
+                        </a:ln>
+                      </wps:spPr>
+                      <wps:style>
+                        <a:lnRef idx="1">
+                          <a:schemeClr val="accent1"/>
+                        </a:lnRef>
+                        <a:fillRef idx="0">
+                          <a:schemeClr val="accent1"/>
+                        </a:fillRef>
+                        <a:effectRef idx="0">
+                          <a:schemeClr val="accent1"/>
+                        </a:effectRef>
+                        <a:fontRef idx="minor">
+                          <a:schemeClr val="tx1"/>
+                        </a:fontRef>
+                      </wps:style>
+                      <wps:bodyPr/>
+                    </wps:wsp>
+                  </a:graphicData>
+                </a:graphic>
+                <wp14:sizeRelH relativeFrom="margin">
+                  <wp14:pctWidth>0</wp14:pctWidth>
+                </wp14:sizeRelH>
+                <wp14:sizeRelV relativeFrom="margin">
+                  <wp14:pctHeight>0</wp14:pctHeight>
+                </wp14:sizeRelV>
+              </wp:anchor>
+            </w:drawing>
+          </mc:Choice>
+          <mc:Fallback>
+            <w:pict>
+              <v:shape w14:anchorId="3BA52294" id="Straight Arrow Connector 266" o:spid="_x0000_s1026" type="#_x0000_t32" style="position:absolute;margin-left:8.85pt;margin-top:138.75pt;width:33.45pt;height:39.7pt;z-index:251833344;visibility:visible;mso-wrap-style:square;mso-width-percent:0;mso-height-percent:0;mso-wrap-distance-left:9pt;mso-wrap-distance-top:0;mso-wrap-distance-right:9pt;mso-wrap-distance-bottom:0;mso-position-horizontal:absolute;mso-position-horizontal-relative:text;mso-position-vertical:absolute;mso-position-vertical-relative:text;mso-width-percent:0;mso-height-percent:0;mso-width-relative:margin;mso-height-relative:margin" o:gfxdata="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" strokecolor="#4472c4 [3204]" strokeweight=".5pt">
+                <v:stroke endarrow="block" joinstyle="miter"/>
+              </v:shape>
+            </w:pict>
+          </mc:Fallback>
+        </mc:AlternateContent>
+      </w:r>
+    </w:p>
+    <w:p>
+      <w:pPr>
+        <w:ind w:firstLine="720"/>
+      </w:pPr>
+    </w:p>
+    <w:p>
+      <w:pPr>
+        <w:ind w:firstLine="720"/>
+      </w:pPr>
+    </w:p>
+    <w:p>
+      <w:pPr>
+        <w:ind w:firstLine="720"/>
+      </w:pPr>
+    </w:p>
+    <w:p>
+      <w:pPr>
+        <w:ind w:firstLine="720"/>
+      </w:pPr>
+    </w:p>
+    <w:p>
+      <w:pPr>
+        <w:ind w:firstLine="720"/>
+      </w:pPr>
+    </w:p>
+    <w:p>
+      <w:pPr>
+        <w:ind w:firstLine="720"/>
+      </w:pPr>
+    </w:p>
+    <w:p>
+      <w:pPr>
+        <w:ind w:firstLine="720"/>
+      </w:pPr>
+    </w:p>
+    <w:p>
+      <w:pPr>
+        <w:ind w:firstLine="720"/>
+      </w:pPr>
+    </w:p>
+    <w:p>
+      <w:pPr>
+        <w:ind w:firstLine="720"/>
+      </w:pPr>
+      <w:r>
+        <w:rPr>
+          <w:noProof/>
+        </w:rPr>
+        <w:lastRenderedPageBreak/>
+        <mc:AlternateContent>
+          <mc:Choice Requires="wps">
+            <w:drawing>
+              <wp:anchor distT="0" distB="0" distL="114300" distR="114300" simplePos="0" relativeHeight="251840512" behindDoc="0" locked="0" layoutInCell="1" allowOverlap="1" wp14:anchorId="06DA5DF8" wp14:editId="50DB2FD5">
+                <wp:simplePos x="0" y="0"/>
+                <wp:positionH relativeFrom="column">
+                  <wp:posOffset>2550695</wp:posOffset>
+                </wp:positionH>
+                <wp:positionV relativeFrom="paragraph">
+                  <wp:posOffset>1219200</wp:posOffset>
+                </wp:positionV>
+                <wp:extent cx="2118828" cy="72189"/>
+                <wp:effectExtent l="12700" t="63500" r="15240" b="17145"/>
+                <wp:wrapNone/>
+                <wp:docPr id="270" name="Straight Arrow Connector 270"/>
+                <wp:cNvGraphicFramePr/>
+                <a:graphic xmlns:a="http://schemas.openxmlformats.org/drawingml/2006/main">
+                  <a:graphicData uri="http://schemas.microsoft.com/office/word/2010/wordprocessingShape">
+                    <wps:wsp>
+                      <wps:cNvCnPr/>
+                      <wps:spPr>
+                        <a:xfrm flipH="1" flipV="1">
+                          <a:off x="0" y="0"/>
+                          <a:ext cx="2118828" cy="72189"/>
+                        </a:xfrm>
+                        <a:prstGeom prst="straightConnector1">
+                          <a:avLst/>
+                        </a:prstGeom>
+                        <a:ln>
+                          <a:tailEnd type="triangle"/>
+                        </a:ln>
+                      </wps:spPr>
+                      <wps:style>
+                        <a:lnRef idx="1">
+                          <a:schemeClr val="accent1"/>
+                        </a:lnRef>
+                        <a:fillRef idx="0">
+                          <a:schemeClr val="accent1"/>
+                        </a:fillRef>
+                        <a:effectRef idx="0">
+                          <a:schemeClr val="accent1"/>
+                        </a:effectRef>
+                        <a:fontRef idx="minor">
+                          <a:schemeClr val="tx1"/>
+                        </a:fontRef>
+                      </wps:style>
+                      <wps:bodyPr/>
+                    </wps:wsp>
+                  </a:graphicData>
+                </a:graphic>
+                <wp14:sizeRelH relativeFrom="margin">
+                  <wp14:pctWidth>0</wp14:pctWidth>
+                </wp14:sizeRelH>
+                <wp14:sizeRelV relativeFrom="margin">
+                  <wp14:pctHeight>0</wp14:pctHeight>
+                </wp14:sizeRelV>
+              </wp:anchor>
+            </w:drawing>
+          </mc:Choice>
+          <mc:Fallback>
+            <w:pict>
+              <v:shape w14:anchorId="6D259484" id="Straight Arrow Connector 270" o:spid="_x0000_s1026" type="#_x0000_t32" style="position:absolute;margin-left:200.85pt;margin-top:96pt;width:166.85pt;height:5.7pt;flip:x y;z-index:251840512;visibility:visible;mso-wrap-style:square;mso-width-percent:0;mso-height-percent:0;mso-wrap-distance-left:9pt;mso-wrap-distance-top:0;mso-wrap-distance-right:9pt;mso-wrap-distance-bottom:0;mso-position-horizontal:absolute;mso-position-horizontal-relative:text;mso-position-vertical:absolute;mso-position-vertical-relative:text;mso-width-percent:0;mso-height-percent:0;mso-width-relative:margin;mso-height-relative:margin" o:gfxdata="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" strokecolor="#4472c4 [3204]" strokeweight=".5pt">
+                <v:stroke endarrow="block" joinstyle="miter"/>
+              </v:shape>
+            </w:pict>
+          </mc:Fallback>
+        </mc:AlternateContent>
+      </w:r>
+      <w:r>
+        <w:rPr>
+          <w:noProof/>
+        </w:rPr>
+        <mc:AlternateContent>
+          <mc:Choice Requires="wps">
+            <w:drawing>
+              <wp:anchor distT="0" distB="0" distL="114300" distR="114300" simplePos="0" relativeHeight="251835392" behindDoc="0" locked="0" layoutInCell="1" allowOverlap="1" wp14:anchorId="6DD1695A" wp14:editId="7201AF54">
+                <wp:simplePos x="0" y="0"/>
+                <wp:positionH relativeFrom="column">
+                  <wp:posOffset>-537411</wp:posOffset>
+                </wp:positionH>
+                <wp:positionV relativeFrom="paragraph">
+                  <wp:posOffset>2101516</wp:posOffset>
+                </wp:positionV>
+                <wp:extent cx="1868805" cy="1540042"/>
+                <wp:effectExtent l="0" t="0" r="10795" b="9525"/>
+                <wp:wrapNone/>
+                <wp:docPr id="267" name="Text Box 267"/>
+                <wp:cNvGraphicFramePr/>
+                <a:graphic xmlns:a="http://schemas.openxmlformats.org/drawingml/2006/main">
+                  <a:graphicData uri="http://schemas.microsoft.com/office/word/2010/wordprocessingShape">
+                    <wps:wsp>
+                      <wps:cNvSpPr txBox="1"/>
+                      <wps:spPr>
+                        <a:xfrm>
+                          <a:off x="0" y="0"/>
+                          <a:ext cx="1868805" cy="1540042"/>
+                        </a:xfrm>
+                        <a:prstGeom prst="rect">
+                          <a:avLst/>
+                        </a:prstGeom>
+                        <a:solidFill>
+                          <a:schemeClr val="lt1"/>
+                        </a:solidFill>
+                        <a:ln w="6350">
+                          <a:solidFill>
+                            <a:prstClr val="black"/>
+                          </a:solidFill>
+                        </a:ln>
+                      </wps:spPr>
+                      <wps:txbx>
+                        <w:txbxContent>
+                          <w:p>
+                            <w:r>
+                              <w:t xml:space="preserve">The admin can then go down the list of requested events and choose to either “Accept” or “Discard” them. This then splits the events respectively into two lists. </w:t>
+                            </w:r>
+                          </w:p>
+                        </w:txbxContent>
+                      </wps:txbx>
+                      <wps:bodyPr rot="0" spcFirstLastPara="0" vertOverflow="overflow" horzOverflow="overflow" vert="horz" wrap="square" lIns="91440" tIns="45720" rIns="91440" bIns="45720" numCol="1" spcCol="0" rtlCol="0" fromWordArt="0" anchor="t" anchorCtr="0" forceAA="0" compatLnSpc="1">
+                        <a:prstTxWarp prst="textNoShape">
+                          <a:avLst/>
+                        </a:prstTxWarp>
+                        <a:noAutofit/>
+                      </wps:bodyPr>
+                    </wps:wsp>
+                  </a:graphicData>
+                </a:graphic>
+                <wp14:sizeRelH relativeFrom="margin">
+                  <wp14:pctWidth>0</wp14:pctWidth>
+                </wp14:sizeRelH>
+                <wp14:sizeRelV relativeFrom="margin">
+                  <wp14:pctHeight>0</wp14:pctHeight>
+                </wp14:sizeRelV>
+              </wp:anchor>
+            </w:drawing>
+          </mc:Choice>
+          <mc:Fallback>
+            <w:pict>
+              <v:shape w14:anchorId="6DD1695A" id="Text Box 267" o:spid="_x0000_s1075" type="#_x0000_t202" style="position:absolute;left:0;text-align:left;margin-left:-42.3pt;margin-top:165.45pt;width:147.15pt;height:121.25pt;z-index:251835392;visibility:visible;mso-wrap-style:square;mso-width-percent:0;mso-height-percent:0;mso-wrap-distance-left:9pt;mso-wrap-distance-top:0;mso-wrap-distance-right:9pt;mso-wrap-distance-bottom:0;mso-position-horizontal:absolute;mso-position-horizontal-relative:text;mso-position-vertical:absolute;mso-position-vertical-relative:text;mso-width-percent:0;mso-height-percent:0;mso-width-relative:margin;mso-height-relative:margin;v-text-anchor:top" o:gfxdata="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" fillcolor="white [3201]" strokeweight=".5pt">
+                <v:textbox>
+                  <w:txbxContent>
+                    <w:p>
+                      <w:r>
+                        <w:t xml:space="preserve">The admin can then go down the list of requested events and choose to either “Accept” or “Discard” them. This then splits the events respectively into two lists. </w:t>
+                      </w:r>
+                    </w:p>
+                  </w:txbxContent>
+                </v:textbox>
+              </v:shape>
+            </w:pict>
+          </mc:Fallback>
+        </mc:AlternateContent>
+      </w:r>
+      <w:r>
+        <w:rPr>
+          <w:noProof/>
+        </w:rPr>
+        <mc:AlternateContent>
+          <mc:Choice Requires="wps">
+            <w:drawing>
+              <wp:anchor distT="0" distB="0" distL="114300" distR="114300" simplePos="0" relativeHeight="251838464" behindDoc="0" locked="0" layoutInCell="1" allowOverlap="1" wp14:anchorId="2239D656" wp14:editId="06AFE360">
+                <wp:simplePos x="0" y="0"/>
+                <wp:positionH relativeFrom="column">
+                  <wp:posOffset>4668453</wp:posOffset>
+                </wp:positionH>
+                <wp:positionV relativeFrom="paragraph">
+                  <wp:posOffset>336584</wp:posOffset>
+                </wp:positionV>
+                <wp:extent cx="1868805" cy="1820779"/>
+                <wp:effectExtent l="0" t="0" r="10795" b="8255"/>
+                <wp:wrapNone/>
+                <wp:docPr id="269" name="Text Box 269"/>
+                <wp:cNvGraphicFramePr/>
+                <a:graphic xmlns:a="http://schemas.openxmlformats.org/drawingml/2006/main">
+                  <a:graphicData uri="http://schemas.microsoft.com/office/word/2010/wordprocessingShape">
+                    <wps:wsp>
+                      <wps:cNvSpPr txBox="1"/>
+                      <wps:spPr>
+                        <a:xfrm>
+                          <a:off x="0" y="0"/>
+                          <a:ext cx="1868805" cy="1820779"/>
+                        </a:xfrm>
+                        <a:prstGeom prst="rect">
+                          <a:avLst/>
+                        </a:prstGeom>
+                        <a:solidFill>
+                          <a:schemeClr val="lt1"/>
+                        </a:solidFill>
+                        <a:ln w="6350">
+                          <a:solidFill>
+                            <a:prstClr val="black"/>
+                          </a:solidFill>
+                        </a:ln>
+                      </wps:spPr>
+                      <wps:txbx>
+                        <w:txbxContent>
+                          <w:p>
+                            <w:r>
+                              <w:t>The event can be submitted once the user has filled in the event details. When the user clicks the “Submit” button it will add their event to the ”Requests to add events” list further down the page.</w:t>
+                            </w:r>
+                          </w:p>
+                        </w:txbxContent>
+                      </wps:txbx>
+                      <wps:bodyPr rot="0" spcFirstLastPara="0" vertOverflow="overflow" horzOverflow="overflow" vert="horz" wrap="square" lIns="91440" tIns="45720" rIns="91440" bIns="45720" numCol="1" spcCol="0" rtlCol="0" fromWordArt="0" anchor="t" anchorCtr="0" forceAA="0" compatLnSpc="1">
+                        <a:prstTxWarp prst="textNoShape">
+                          <a:avLst/>
+                        </a:prstTxWarp>
+                        <a:noAutofit/>
+                      </wps:bodyPr>
+                    </wps:wsp>
+                  </a:graphicData>
+                </a:graphic>
+                <wp14:sizeRelH relativeFrom="margin">
+                  <wp14:pctWidth>0</wp14:pctWidth>
+                </wp14:sizeRelH>
+                <wp14:sizeRelV relativeFrom="margin">
+                  <wp14:pctHeight>0</wp14:pctHeight>
+                </wp14:sizeRelV>
+              </wp:anchor>
+            </w:drawing>
+          </mc:Choice>
+          <mc:Fallback>
+            <w:pict>
+              <v:shape w14:anchorId="2239D656" id="Text Box 269" o:spid="_x0000_s1076" type="#_x0000_t202" style="position:absolute;left:0;text-align:left;margin-left:367.6pt;margin-top:26.5pt;width:147.15pt;height:143.35pt;z-index:251838464;visibility:visible;mso-wrap-style:square;mso-width-percent:0;mso-height-percent:0;mso-wrap-distance-left:9pt;mso-wrap-distance-top:0;mso-wrap-distance-right:9pt;mso-wrap-distance-bottom:0;mso-position-horizontal:absolute;mso-position-horizontal-relative:text;mso-position-vertical:absolute;mso-position-vertical-relative:text;mso-width-percent:0;mso-height-percent:0;mso-width-relative:margin;mso-height-relative:margin;v-text-anchor:top" o:gfxdata="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" fillcolor="white [3201]" strokeweight=".5pt">
+                <v:textbox>
+                  <w:txbxContent>
+                    <w:p>
+                      <w:r>
+                        <w:t>The event can be submitted once the user has filled in the event details. When the user clicks the “Submit” button it will add their event to the ”Requests to add events” list further down the page.</w:t>
+                      </w:r>
+                    </w:p>
+                  </w:txbxContent>
+                </v:textbox>
+              </v:shape>
+            </w:pict>
+          </mc:Fallback>
+        </mc:AlternateContent>
+      </w:r>
+      <w:r>
+        <w:rPr>
+          <w:noProof/>
+        </w:rPr>
+        <w:drawing>
+          <wp:anchor distT="0" distB="0" distL="114300" distR="114300" simplePos="0" relativeHeight="251836416" behindDoc="1" locked="0" layoutInCell="1" allowOverlap="1" wp14:anchorId="36764DB8" wp14:editId="3DFA6E87">
+            <wp:simplePos x="0" y="0"/>
+            <wp:positionH relativeFrom="column">
+              <wp:posOffset>457200</wp:posOffset>
+            </wp:positionH>
+            <wp:positionV relativeFrom="paragraph">
+              <wp:posOffset>0</wp:posOffset>
+            </wp:positionV>
+            <wp:extent cx="5731510" cy="1523365"/>
+            <wp:effectExtent l="0" t="0" r="0" b="635"/>
+            <wp:wrapTight wrapText="bothSides">
+              <wp:wrapPolygon edited="0">
+                <wp:start x="0" y="0"/>
+                <wp:lineTo x="0" y="21429"/>
+                <wp:lineTo x="21538" y="21429"/>
+                <wp:lineTo x="21538" y="0"/>
+                <wp:lineTo x="0" y="0"/>
+              </wp:wrapPolygon>
+            </wp:wrapTight>
+            <wp:docPr id="268" name="Picture 268" descr="Graphical user interface, text, application&#10;&#10;Description automatically generated"/>
+            <wp:cNvGraphicFramePr>
+              <a:graphicFrameLocks xmlns:a="http://schemas.openxmlformats.org/drawingml/2006/main" noChangeAspect="1"/>
+            </wp:cNvGraphicFramePr>
+            <a:graphic xmlns:a="http://schemas.openxmlformats.org/drawingml/2006/main">
+              <a:graphicData uri="http://schemas.openxmlformats.org/drawingml/2006/picture">
+                <pic:pic xmlns:pic="http://schemas.openxmlformats.org/drawingml/2006/picture">
+                  <pic:nvPicPr>
+                    <pic:cNvPr id="268" name="Picture 268" descr="Graphical user interface, text, application&#10;&#10;Description automatically generated"/>
+                    <pic:cNvPicPr/>
+                  </pic:nvPicPr>
+                  <pic:blipFill>
+                    <a:blip r:embed="rId31" cstate="print">
+                      <a:extLst>
+                        <a:ext uri="{28A0092B-C50C-407E-A947-70E740481C1C}">
+                          <a14:useLocalDpi xmlns:a14="http://schemas.microsoft.com/office/drawing/2010/main" val="0"/>
+                        </a:ext>
+                      </a:extLst>
+                    </a:blip>
+                    <a:stretch>
+                      <a:fillRect/>
+                    </a:stretch>
+                  </pic:blipFill>
+                  <pic:spPr>
+                    <a:xfrm>
+                      <a:off x="0" y="0"/>
+                      <a:ext cx="5731510" cy="1523365"/>
+                    </a:xfrm>
+                    <a:prstGeom prst="rect">
+                      <a:avLst/>
+                    </a:prstGeom>
+                  </pic:spPr>
+                </pic:pic>
+              </a:graphicData>
+            </a:graphic>
+            <wp14:sizeRelH relativeFrom="page">
+              <wp14:pctWidth>0</wp14:pctWidth>
+            </wp14:sizeRelH>
+            <wp14:sizeRelV relativeFrom="page">
+              <wp14:pctHeight>0</wp14:pctHeight>
+            </wp14:sizeRelV>
+          </wp:anchor>
+        </w:drawing>
+      </w:r>
+      <w:r>
+        <w:rPr>
+          <w:noProof/>
+        </w:rPr>
+        <w:drawing>
+          <wp:anchor distT="0" distB="0" distL="114300" distR="114300" simplePos="0" relativeHeight="251824128" behindDoc="1" locked="0" layoutInCell="1" allowOverlap="1" wp14:anchorId="2121F29F" wp14:editId="557A17CB">
+            <wp:simplePos x="0" y="0"/>
+            <wp:positionH relativeFrom="column">
+              <wp:posOffset>207645</wp:posOffset>
+            </wp:positionH>
+            <wp:positionV relativeFrom="paragraph">
+              <wp:posOffset>1868036</wp:posOffset>
+            </wp:positionV>
+            <wp:extent cx="5731510" cy="2616835"/>
+            <wp:effectExtent l="0" t="0" r="0" b="0"/>
+            <wp:wrapTight wrapText="bothSides">
+              <wp:wrapPolygon edited="0">
+                <wp:start x="0" y="0"/>
+                <wp:lineTo x="0" y="21490"/>
+                <wp:lineTo x="21538" y="21490"/>
+                <wp:lineTo x="21538" y="0"/>
+                <wp:lineTo x="0" y="0"/>
+              </wp:wrapPolygon>
+            </wp:wrapTight>
+            <wp:docPr id="260" name="Picture 260" descr="Graphical user interface&#10;&#10;Description automatically generated"/>
+            <wp:cNvGraphicFramePr>
+              <a:graphicFrameLocks xmlns:a="http://schemas.openxmlformats.org/drawingml/2006/main" noChangeAspect="1"/>
+            </wp:cNvGraphicFramePr>
+            <a:graphic xmlns:a="http://schemas.openxmlformats.org/drawingml/2006/main">
+              <a:graphicData uri="http://schemas.openxmlformats.org/drawingml/2006/picture">
+                <pic:pic xmlns:pic="http://schemas.openxmlformats.org/drawingml/2006/picture">
+                  <pic:nvPicPr>
+                    <pic:cNvPr id="260" name="Picture 260" descr="Graphical user interface&#10;&#10;Description automatically generated"/>
+                    <pic:cNvPicPr/>
+                  </pic:nvPicPr>
+                  <pic:blipFill>
+                    <a:blip r:embed="rId32" cstate="print">
+                      <a:extLst>
+                        <a:ext uri="{28A0092B-C50C-407E-A947-70E740481C1C}">
+                          <a14:useLocalDpi xmlns:a14="http://schemas.microsoft.com/office/drawing/2010/main" val="0"/>
+                        </a:ext>
+                      </a:extLst>
+                    </a:blip>
+                    <a:stretch>
+                      <a:fillRect/>
+                    </a:stretch>
+                  </pic:blipFill>
+                  <pic:spPr>
+                    <a:xfrm>
+                      <a:off x="0" y="0"/>
+                      <a:ext cx="5731510" cy="2616835"/>
+                    </a:xfrm>
+                    <a:prstGeom prst="rect">
+                      <a:avLst/>
+                    </a:prstGeom>
+                  </pic:spPr>
+                </pic:pic>
+              </a:graphicData>
+            </a:graphic>
+            <wp14:sizeRelH relativeFrom="page">
+              <wp14:pctWidth>0</wp14:pctWidth>
+            </wp14:sizeRelH>
+            <wp14:sizeRelV relativeFrom="page">
+              <wp14:pctHeight>0</wp14:pctHeight>
+            </wp14:sizeRelV>
+          </wp:anchor>
+        </w:drawing>
+      </w:r>
+    </w:p>
     <w:sectPr>
       <w:pgSz w:w="11906" w:h="16838"/>
       <w:pgMar w:top="1440" w:right="1440" w:bottom="1440" w:left="1440" w:header="708" w:footer="708" w:gutter="0"/>
@@ -10833,7 +12804,7 @@
 </file>
 
 <file path=word/endnotes.xml><?xml version="1.0" encoding="utf-8"?>
-<w:endnotes xmlns:wpc="http://schemas.microsoft.com/office/word/2010/wordprocessingCanvas" xmlns:cx="http://schemas.microsoft.com/office/drawing/2014/chartex" xmlns:cx1="http://schemas.microsoft.com/office/drawing/2015/9/8/chartex" xmlns:cx2="http://schemas.microsoft.com/office/drawing/2015/10/21/chartex" xmlns:cx3="http://schemas.microsoft.com/office/drawing/2016/5/9/chartex" xmlns:cx4="http://schemas.microsoft.com/office/drawing/2016/5/10/chartex" xmlns:cx5="http://schemas.microsoft.com/office/drawing/2016/5/11/chartex" xmlns:cx6="http://schemas.microsoft.com/office/drawing/2016/5/12/chartex" xmlns:cx7="http://schemas.microsoft.com/office/drawing/2016/5/13/chartex" xmlns:cx8="http://schemas.microsoft.com/office/drawing/2016/5/14/chartex" xmlns:mc="http://schemas.openxmlformats.org/markup-compatibility/2006" xmlns:aink="http://schemas.microsoft.com/office/drawing/2016/ink" xmlns:am3d="http://schemas.microsoft.com/office/drawing/2017/model3d" xmlns:o="urn:schemas-microsoft-com:office:office" xmlns:oel="http://schemas.microsoft.com/office/2019/extlst" xmlns:r="http://schemas.openxmlformats.org/officeDocument/2006/relationships" xmlns:m="http://schemas.openxmlformats.org/officeDocument/2006/math" xmlns:v="urn:schemas-microsoft-com:vml" xmlns:wp14="http://schemas.microsoft.com/office/word/2010/wordprocessingDrawing" xmlns:wp="http://schemas.openxmlformats.org/drawingml/2006/wordprocessingDrawing" xmlns:w10="urn:schemas-microsoft-com:office:word" xmlns:w="http://schemas.openxmlformats.org/wordprocessingml/2006/main" xmlns:w14="http://schemas.microsoft.com/office/word/2010/wordml" xmlns:w15="http://schemas.microsoft.com/office/word/2012/wordml" xmlns:w16cex="http://schemas.microsoft.com/office/word/2018/wordml/cex" xmlns:w16cid="http://schemas.microsoft.com/office/word/2016/wordml/cid" xmlns:w16="http://schemas.microsoft.com/office/word/2018/wordml" xmlns:w16du="http://schemas.microsoft.com/office/word/2023/wordml/word16du" xmlns:w16sdtdh="http://schemas.microsoft.com/office/word/2020/wordml/sdtdatahash" xmlns:w16se="http://schemas.microsoft.com/office/word/2015/wordml/symex" xmlns:wpg="http://schemas.microsoft.com/office/word/2010/wordprocessingGroup" xmlns:wpi="http://schemas.microsoft.com/office/word/2010/wordprocessingInk" xmlns:wne="http://schemas.microsoft.com/office/word/2006/wordml" xmlns:wps="http://schemas.microsoft.com/office/word/2010/wordprocessingShape" mc:Ignorable="w14 w15 w16se w16cid w16 w16cex w16sdtdh wp14">
+<w:endnotes xmlns:wpc="http://schemas.microsoft.com/office/word/2010/wordprocessingCanvas" xmlns:cx="http://schemas.microsoft.com/office/drawing/2014/chartex" xmlns:cx1="http://schemas.microsoft.com/office/drawing/2015/9/8/chartex" xmlns:cx2="http://schemas.microsoft.com/office/drawing/2015/10/21/chartex" xmlns:cx3="http://schemas.microsoft.com/office/drawing/2016/5/9/chartex" xmlns:cx4="http://schemas.microsoft.com/office/drawing/2016/5/10/chartex" xmlns:cx5="http://schemas.microsoft.com/office/drawing/2016/5/11/chartex" xmlns:cx6="http://schemas.microsoft.com/office/drawing/2016/5/12/chartex" xmlns:cx7="http://schemas.microsoft.com/office/drawing/2016/5/13/chartex" xmlns:cx8="http://schemas.microsoft.com/office/drawing/2016/5/14/chartex" xmlns:mc="http://schemas.openxmlformats.org/markup-compatibility/2006" xmlns:aink="http://schemas.microsoft.com/office/drawing/2016/ink" xmlns:am3d="http://schemas.microsoft.com/office/drawing/2017/model3d" xmlns:o="urn:schemas-microsoft-com:office:office" xmlns:oel="http://schemas.microsoft.com/office/2019/extlst" xmlns:r="http://schemas.openxmlformats.org/officeDocument/2006/relationships" xmlns:m="http://schemas.openxmlformats.org/officeDocument/2006/math" xmlns:v="urn:schemas-microsoft-com:vml" xmlns:wp14="http://schemas.microsoft.com/office/word/2010/wordprocessingDrawing" xmlns:wp="http://schemas.openxmlformats.org/drawingml/2006/wordprocessingDrawing" xmlns:w10="urn:schemas-microsoft-com:office:word" xmlns:w="http://schemas.openxmlformats.org/wordprocessingml/2006/main" xmlns:w14="http://schemas.microsoft.com/office/word/2010/wordml" xmlns:w15="http://schemas.microsoft.com/office/word/2012/wordml" xmlns:w16cex="http://schemas.microsoft.com/office/word/2018/wordml/cex" xmlns:w16cid="http://schemas.microsoft.com/office/word/2016/wordml/cid" xmlns:w16="http://schemas.microsoft.com/office/word/2018/wordml" xmlns:w16sdtdh="http://schemas.microsoft.com/office/word/2020/wordml/sdtdatahash" xmlns:w16se="http://schemas.microsoft.com/office/word/2015/wordml/symex" xmlns:wpg="http://schemas.microsoft.com/office/word/2010/wordprocessingGroup" xmlns:wpi="http://schemas.microsoft.com/office/word/2010/wordprocessingInk" xmlns:wne="http://schemas.microsoft.com/office/word/2006/wordml" xmlns:wps="http://schemas.microsoft.com/office/word/2010/wordprocessingShape" mc:Ignorable="w14 w15 w16se w16cid w16 w16cex w16sdtdh wp14">
   <w:endnote w:type="separator" w:id="-1">
     <w:p>
       <w:r>
@@ -10852,7 +12823,7 @@
 </file>
 
 <file path=word/footnotes.xml><?xml version="1.0" encoding="utf-8"?>
-<w:footnotes xmlns:wpc="http://schemas.microsoft.com/office/word/2010/wordprocessingCanvas" xmlns:cx="http://schemas.microsoft.com/office/drawing/2014/chartex" xmlns:cx1="http://schemas.microsoft.com/office/drawing/2015/9/8/chartex" xmlns:cx2="http://schemas.microsoft.com/office/drawing/2015/10/21/chartex" xmlns:cx3="http://schemas.microsoft.com/office/drawing/2016/5/9/chartex" xmlns:cx4="http://schemas.microsoft.com/office/drawing/2016/5/10/chartex" xmlns:cx5="http://schemas.microsoft.com/office/drawing/2016/5/11/chartex" xmlns:cx6="http://schemas.microsoft.com/office/drawing/2016/5/12/chartex" xmlns:cx7="http://schemas.microsoft.com/office/drawing/2016/5/13/chartex" xmlns:cx8="http://schemas.microsoft.com/office/drawing/2016/5/14/chartex" xmlns:mc="http://schemas.openxmlformats.org/markup-compatibility/2006" xmlns:aink="http://schemas.microsoft.com/office/drawing/2016/ink" xmlns:am3d="http://schemas.microsoft.com/office/drawing/2017/model3d" xmlns:o="urn:schemas-microsoft-com:office:office" xmlns:oel="http://schemas.microsoft.com/office/2019/extlst" xmlns:r="http://schemas.openxmlformats.org/officeDocument/2006/relationships" xmlns:m="http://schemas.openxmlformats.org/officeDocument/2006/math" xmlns:v="urn:schemas-microsoft-com:vml" xmlns:wp14="http://schemas.microsoft.com/office/word/2010/wordprocessingDrawing" xmlns:wp="http://schemas.openxmlformats.org/drawingml/2006/wordprocessingDrawing" xmlns:w10="urn:schemas-microsoft-com:office:word" xmlns:w="http://schemas.openxmlformats.org/wordprocessingml/2006/main" xmlns:w14="http://schemas.microsoft.com/office/word/2010/wordml" xmlns:w15="http://schemas.microsoft.com/office/word/2012/wordml" xmlns:w16cex="http://schemas.microsoft.com/office/word/2018/wordml/cex" xmlns:w16cid="http://schemas.microsoft.com/office/word/2016/wordml/cid" xmlns:w16="http://schemas.microsoft.com/office/word/2018/wordml" xmlns:w16du="http://schemas.microsoft.com/office/word/2023/wordml/word16du" xmlns:w16sdtdh="http://schemas.microsoft.com/office/word/2020/wordml/sdtdatahash" xmlns:w16se="http://schemas.microsoft.com/office/word/2015/wordml/symex" xmlns:wpg="http://schemas.microsoft.com/office/word/2010/wordprocessingGroup" xmlns:wpi="http://schemas.microsoft.com/office/word/2010/wordprocessingInk" xmlns:wne="http://schemas.microsoft.com/office/word/2006/wordml" xmlns:wps="http://schemas.microsoft.com/office/word/2010/wordprocessingShape" mc:Ignorable="w14 w15 w16se w16cid w16 w16cex w16sdtdh wp14">
+<w:footnotes xmlns:wpc="http://schemas.microsoft.com/office/word/2010/wordprocessingCanvas" xmlns:cx="http://schemas.microsoft.com/office/drawing/2014/chartex" xmlns:cx1="http://schemas.microsoft.com/office/drawing/2015/9/8/chartex" xmlns:cx2="http://schemas.microsoft.com/office/drawing/2015/10/21/chartex" xmlns:cx3="http://schemas.microsoft.com/office/drawing/2016/5/9/chartex" xmlns:cx4="http://schemas.microsoft.com/office/drawing/2016/5/10/chartex" xmlns:cx5="http://schemas.microsoft.com/office/drawing/2016/5/11/chartex" xmlns:cx6="http://schemas.microsoft.com/office/drawing/2016/5/12/chartex" xmlns:cx7="http://schemas.microsoft.com/office/drawing/2016/5/13/chartex" xmlns:cx8="http://schemas.microsoft.com/office/drawing/2016/5/14/chartex" xmlns:mc="http://schemas.openxmlformats.org/markup-compatibility/2006" xmlns:aink="http://schemas.microsoft.com/office/drawing/2016/ink" xmlns:am3d="http://schemas.microsoft.com/office/drawing/2017/model3d" xmlns:o="urn:schemas-microsoft-com:office:office" xmlns:oel="http://schemas.microsoft.com/office/2019/extlst" xmlns:r="http://schemas.openxmlformats.org/officeDocument/2006/relationships" xmlns:m="http://schemas.openxmlformats.org/officeDocument/2006/math" xmlns:v="urn:schemas-microsoft-com:vml" xmlns:wp14="http://schemas.microsoft.com/office/word/2010/wordprocessingDrawing" xmlns:wp="http://schemas.openxmlformats.org/drawingml/2006/wordprocessingDrawing" xmlns:w10="urn:schemas-microsoft-com:office:word" xmlns:w="http://schemas.openxmlformats.org/wordprocessingml/2006/main" xmlns:w14="http://schemas.microsoft.com/office/word/2010/wordml" xmlns:w15="http://schemas.microsoft.com/office/word/2012/wordml" xmlns:w16cex="http://schemas.microsoft.com/office/word/2018/wordml/cex" xmlns:w16cid="http://schemas.microsoft.com/office/word/2016/wordml/cid" xmlns:w16="http://schemas.microsoft.com/office/word/2018/wordml" xmlns:w16sdtdh="http://schemas.microsoft.com/office/word/2020/wordml/sdtdatahash" xmlns:w16se="http://schemas.microsoft.com/office/word/2015/wordml/symex" xmlns:wpg="http://schemas.microsoft.com/office/word/2010/wordprocessingGroup" xmlns:wpi="http://schemas.microsoft.com/office/word/2010/wordprocessingInk" xmlns:wne="http://schemas.microsoft.com/office/word/2006/wordml" xmlns:wps="http://schemas.microsoft.com/office/word/2010/wordprocessingShape" mc:Ignorable="w14 w15 w16se w16cid w16 w16cex w16sdtdh wp14">
   <w:footnote w:type="separator" w:id="-1">
     <w:p>
       <w:r>
@@ -10871,7 +12842,7 @@
 </file>
 
 <file path=word/numbering.xml><?xml version="1.0" encoding="utf-8"?>
-<w:numbering xmlns:wpc="http://schemas.microsoft.com/office/word/2010/wordprocessingCanvas" xmlns:cx="http://schemas.microsoft.com/office/drawing/2014/chartex" xmlns:cx1="http://schemas.microsoft.com/office/drawing/2015/9/8/chartex" xmlns:cx2="http://schemas.microsoft.com/office/drawing/2015/10/21/chartex" xmlns:cx3="http://schemas.microsoft.com/office/drawing/2016/5/9/chartex" xmlns:cx4="http://schemas.microsoft.com/office/drawing/2016/5/10/chartex" xmlns:cx5="http://schemas.microsoft.com/office/drawing/2016/5/11/chartex" xmlns:cx6="http://schemas.microsoft.com/office/drawing/2016/5/12/chartex" xmlns:cx7="http://schemas.microsoft.com/office/drawing/2016/5/13/chartex" xmlns:cx8="http://schemas.microsoft.com/office/drawing/2016/5/14/chartex" xmlns:mc="http://schemas.openxmlformats.org/markup-compatibility/2006" xmlns:aink="http://schemas.microsoft.com/office/drawing/2016/ink" xmlns:am3d="http://schemas.microsoft.com/office/drawing/2017/model3d" xmlns:o="urn:schemas-microsoft-com:office:office" xmlns:oel="http://schemas.microsoft.com/office/2019/extlst" xmlns:r="http://schemas.openxmlformats.org/officeDocument/2006/relationships" xmlns:m="http://schemas.openxmlformats.org/officeDocument/2006/math" xmlns:v="urn:schemas-microsoft-com:vml" xmlns:wp14="http://schemas.microsoft.com/office/word/2010/wordprocessingDrawing" xmlns:wp="http://schemas.openxmlformats.org/drawingml/2006/wordprocessingDrawing" xmlns:w10="urn:schemas-microsoft-com:office:word" xmlns:w="http://schemas.openxmlformats.org/wordprocessingml/2006/main" xmlns:w14="http://schemas.microsoft.com/office/word/2010/wordml" xmlns:w15="http://schemas.microsoft.com/office/word/2012/wordml" xmlns:w16cex="http://schemas.microsoft.com/office/word/2018/wordml/cex" xmlns:w16cid="http://schemas.microsoft.com/office/word/2016/wordml/cid" xmlns:w16="http://schemas.microsoft.com/office/word/2018/wordml" xmlns:w16du="http://schemas.microsoft.com/office/word/2023/wordml/word16du" xmlns:w16sdtdh="http://schemas.microsoft.com/office/word/2020/wordml/sdtdatahash" xmlns:w16se="http://schemas.microsoft.com/office/word/2015/wordml/symex" xmlns:wpg="http://schemas.microsoft.com/office/word/2010/wordprocessingGroup" xmlns:wpi="http://schemas.microsoft.com/office/word/2010/wordprocessingInk" xmlns:wne="http://schemas.microsoft.com/office/word/2006/wordml" xmlns:wps="http://schemas.microsoft.com/office/word/2010/wordprocessingShape" mc:Ignorable="w14 w15 w16se w16cid w16 w16cex w16sdtdh wp14">
+<w:numbering xmlns:wpc="http://schemas.microsoft.com/office/word/2010/wordprocessingCanvas" xmlns:cx="http://schemas.microsoft.com/office/drawing/2014/chartex" xmlns:cx1="http://schemas.microsoft.com/office/drawing/2015/9/8/chartex" xmlns:cx2="http://schemas.microsoft.com/office/drawing/2015/10/21/chartex" xmlns:cx3="http://schemas.microsoft.com/office/drawing/2016/5/9/chartex" xmlns:cx4="http://schemas.microsoft.com/office/drawing/2016/5/10/chartex" xmlns:cx5="http://schemas.microsoft.com/office/drawing/2016/5/11/chartex" xmlns:cx6="http://schemas.microsoft.com/office/drawing/2016/5/12/chartex" xmlns:cx7="http://schemas.microsoft.com/office/drawing/2016/5/13/chartex" xmlns:cx8="http://schemas.microsoft.com/office/drawing/2016/5/14/chartex" xmlns:mc="http://schemas.openxmlformats.org/markup-compatibility/2006" xmlns:aink="http://schemas.microsoft.com/office/drawing/2016/ink" xmlns:am3d="http://schemas.microsoft.com/office/drawing/2017/model3d" xmlns:o="urn:schemas-microsoft-com:office:office" xmlns:oel="http://schemas.microsoft.com/office/2019/extlst" xmlns:r="http://schemas.openxmlformats.org/officeDocument/2006/relationships" xmlns:m="http://schemas.openxmlformats.org/officeDocument/2006/math" xmlns:v="urn:schemas-microsoft-com:vml" xmlns:wp14="http://schemas.microsoft.com/office/word/2010/wordprocessingDrawing" xmlns:wp="http://schemas.openxmlformats.org/drawingml/2006/wordprocessingDrawing" xmlns:w10="urn:schemas-microsoft-com:office:word" xmlns:w="http://schemas.openxmlformats.org/wordprocessingml/2006/main" xmlns:w14="http://schemas.microsoft.com/office/word/2010/wordml" xmlns:w15="http://schemas.microsoft.com/office/word/2012/wordml" xmlns:w16cex="http://schemas.microsoft.com/office/word/2018/wordml/cex" xmlns:w16cid="http://schemas.microsoft.com/office/word/2016/wordml/cid" xmlns:w16="http://schemas.microsoft.com/office/word/2018/wordml" xmlns:w16sdtdh="http://schemas.microsoft.com/office/word/2020/wordml/sdtdatahash" xmlns:w16se="http://schemas.microsoft.com/office/word/2015/wordml/symex" xmlns:wpg="http://schemas.microsoft.com/office/word/2010/wordprocessingGroup" xmlns:wpi="http://schemas.microsoft.com/office/word/2010/wordprocessingInk" xmlns:wne="http://schemas.microsoft.com/office/word/2006/wordml" xmlns:wps="http://schemas.microsoft.com/office/word/2010/wordprocessingShape" mc:Ignorable="w14 w15 w16se w16cid w16 w16cex w16sdtdh wp14">
   <w:abstractNum w:abstractNumId="0" w15:restartNumberingAfterBreak="0">
     <w:nsid w:val="796F7259"/>
     <w:multiLevelType w:val="hybridMultilevel"/>

</xml_diff>

<commit_message>
Updated user manual with information on contact us and contact management pages
</commit_message>
<xml_diff>
--- a/User-Manual.docx
+++ b/User-Manual.docx
@@ -1,6 +1,6 @@
 
 <file path=word/document.xml><?xml version="1.0" encoding="utf-8"?>
-<w:document xmlns:wpc="http://schemas.microsoft.com/office/word/2010/wordprocessingCanvas" xmlns:cx="http://schemas.microsoft.com/office/drawing/2014/chartex" xmlns:cx1="http://schemas.microsoft.com/office/drawing/2015/9/8/chartex" xmlns:cx2="http://schemas.microsoft.com/office/drawing/2015/10/21/chartex" xmlns:cx3="http://schemas.microsoft.com/office/drawing/2016/5/9/chartex" xmlns:cx4="http://schemas.microsoft.com/office/drawing/2016/5/10/chartex" xmlns:cx5="http://schemas.microsoft.com/office/drawing/2016/5/11/chartex" xmlns:cx6="http://schemas.microsoft.com/office/drawing/2016/5/12/chartex" xmlns:cx7="http://schemas.microsoft.com/office/drawing/2016/5/13/chartex" xmlns:cx8="http://schemas.microsoft.com/office/drawing/2016/5/14/chartex" xmlns:mc="http://schemas.openxmlformats.org/markup-compatibility/2006" xmlns:aink="http://schemas.microsoft.com/office/drawing/2016/ink" xmlns:am3d="http://schemas.microsoft.com/office/drawing/2017/model3d" xmlns:o="urn:schemas-microsoft-com:office:office" xmlns:oel="http://schemas.microsoft.com/office/2019/extlst" xmlns:r="http://schemas.openxmlformats.org/officeDocument/2006/relationships" xmlns:m="http://schemas.openxmlformats.org/officeDocument/2006/math" xmlns:v="urn:schemas-microsoft-com:vml" xmlns:wp14="http://schemas.microsoft.com/office/word/2010/wordprocessingDrawing" xmlns:wp="http://schemas.openxmlformats.org/drawingml/2006/wordprocessingDrawing" xmlns:w10="urn:schemas-microsoft-com:office:word" xmlns:w="http://schemas.openxmlformats.org/wordprocessingml/2006/main" xmlns:w14="http://schemas.microsoft.com/office/word/2010/wordml" xmlns:w15="http://schemas.microsoft.com/office/word/2012/wordml" xmlns:w16cex="http://schemas.microsoft.com/office/word/2018/wordml/cex" xmlns:w16cid="http://schemas.microsoft.com/office/word/2016/wordml/cid" xmlns:w16="http://schemas.microsoft.com/office/word/2018/wordml" xmlns:w16sdtdh="http://schemas.microsoft.com/office/word/2020/wordml/sdtdatahash" xmlns:w16se="http://schemas.microsoft.com/office/word/2015/wordml/symex" xmlns:wpg="http://schemas.microsoft.com/office/word/2010/wordprocessingGroup" xmlns:wpi="http://schemas.microsoft.com/office/word/2010/wordprocessingInk" xmlns:wne="http://schemas.microsoft.com/office/word/2006/wordml" xmlns:wps="http://schemas.microsoft.com/office/word/2010/wordprocessingShape" mc:Ignorable="w14 w15 w16se w16cid w16 w16cex w16sdtdh wp14">
+<w:document xmlns:wpc="http://schemas.microsoft.com/office/word/2010/wordprocessingCanvas" xmlns:cx="http://schemas.microsoft.com/office/drawing/2014/chartex" xmlns:cx1="http://schemas.microsoft.com/office/drawing/2015/9/8/chartex" xmlns:cx2="http://schemas.microsoft.com/office/drawing/2015/10/21/chartex" xmlns:cx3="http://schemas.microsoft.com/office/drawing/2016/5/9/chartex" xmlns:cx4="http://schemas.microsoft.com/office/drawing/2016/5/10/chartex" xmlns:cx5="http://schemas.microsoft.com/office/drawing/2016/5/11/chartex" xmlns:cx6="http://schemas.microsoft.com/office/drawing/2016/5/12/chartex" xmlns:cx7="http://schemas.microsoft.com/office/drawing/2016/5/13/chartex" xmlns:cx8="http://schemas.microsoft.com/office/drawing/2016/5/14/chartex" xmlns:mc="http://schemas.openxmlformats.org/markup-compatibility/2006" xmlns:aink="http://schemas.microsoft.com/office/drawing/2016/ink" xmlns:am3d="http://schemas.microsoft.com/office/drawing/2017/model3d" xmlns:o="urn:schemas-microsoft-com:office:office" xmlns:oel="http://schemas.microsoft.com/office/2019/extlst" xmlns:r="http://schemas.openxmlformats.org/officeDocument/2006/relationships" xmlns:m="http://schemas.openxmlformats.org/officeDocument/2006/math" xmlns:v="urn:schemas-microsoft-com:vml" xmlns:wp14="http://schemas.microsoft.com/office/word/2010/wordprocessingDrawing" xmlns:wp="http://schemas.openxmlformats.org/drawingml/2006/wordprocessingDrawing" xmlns:w10="urn:schemas-microsoft-com:office:word" xmlns:w="http://schemas.openxmlformats.org/wordprocessingml/2006/main" xmlns:w14="http://schemas.microsoft.com/office/word/2010/wordml" xmlns:w15="http://schemas.microsoft.com/office/word/2012/wordml" xmlns:w16cex="http://schemas.microsoft.com/office/word/2018/wordml/cex" xmlns:w16cid="http://schemas.microsoft.com/office/word/2016/wordml/cid" xmlns:w16="http://schemas.microsoft.com/office/word/2018/wordml" xmlns:w16du="http://schemas.microsoft.com/office/word/2023/wordml/word16du" xmlns:w16sdtdh="http://schemas.microsoft.com/office/word/2020/wordml/sdtdatahash" xmlns:w16se="http://schemas.microsoft.com/office/word/2015/wordml/symex" xmlns:wpg="http://schemas.microsoft.com/office/word/2010/wordprocessingGroup" xmlns:wpi="http://schemas.microsoft.com/office/word/2010/wordprocessingInk" xmlns:wne="http://schemas.microsoft.com/office/word/2006/wordml" xmlns:wps="http://schemas.microsoft.com/office/word/2010/wordprocessingShape" mc:Ignorable="w14 w15 w16se w16cid w16 w16cex w16sdtdh wp14">
   <w:body>
     <w:p>
       <w:pPr>
@@ -91,7 +91,7 @@
               </wp:anchor>
             </w:drawing>
           </mc:Choice>
-          <mc:Fallback xmlns:w16du="http://schemas.microsoft.com/office/word/2023/wordml/word16du">
+          <mc:Fallback>
             <w:pict>
               <v:shapetype w14:anchorId="6EE74FC5" id="_x0000_t202" coordsize="21600,21600" o:spt="202" path="m,l,21600r21600,l21600,xe">
                 <v:stroke joinstyle="miter"/>
@@ -178,7 +178,7 @@
               </wp:anchor>
             </w:drawing>
           </mc:Choice>
-          <mc:Fallback xmlns:w16du="http://schemas.microsoft.com/office/word/2023/wordml/word16du">
+          <mc:Fallback>
             <w:pict>
               <v:shape w14:anchorId="11EBFF18" id="Text Box 8" o:spid="_x0000_s1027" type="#_x0000_t202" style="position:absolute;margin-left:187.75pt;margin-top:23.2pt;width:20.4pt;height:22.95pt;z-index:251659264;visibility:visible;mso-wrap-style:square;mso-width-percent:0;mso-height-percent:0;mso-wrap-distance-left:9pt;mso-wrap-distance-top:0;mso-wrap-distance-right:9pt;mso-wrap-distance-bottom:0;mso-position-horizontal:absolute;mso-position-horizontal-relative:text;mso-position-vertical:absolute;mso-position-vertical-relative:text;mso-width-percent:0;mso-height-percent:0;mso-width-relative:margin;mso-height-relative:margin;v-text-anchor:top" o:gfxdata="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" filled="f" stroked="f" strokeweight=".5pt">
                 <v:textbox>
@@ -283,7 +283,7 @@
               </wp:anchor>
             </w:drawing>
           </mc:Choice>
-          <mc:Fallback xmlns:w16du="http://schemas.microsoft.com/office/word/2023/wordml/word16du">
+          <mc:Fallback>
             <w:pict>
               <v:shape w14:anchorId="6B6B7099" id="Text Box 12" o:spid="_x0000_s1028" type="#_x0000_t202" style="position:absolute;margin-left:424pt;margin-top:25.7pt;width:20.4pt;height:22.95pt;z-index:251667456;visibility:visible;mso-wrap-style:square;mso-width-percent:0;mso-height-percent:0;mso-wrap-distance-left:9pt;mso-wrap-distance-top:0;mso-wrap-distance-right:9pt;mso-wrap-distance-bottom:0;mso-position-horizontal:absolute;mso-position-horizontal-relative:text;mso-position-vertical:absolute;mso-position-vertical-relative:text;mso-width-percent:0;mso-height-percent:0;mso-width-relative:margin;mso-height-relative:margin;v-text-anchor:top" o:gfxdata="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" filled="f" stroked="f" strokeweight=".5pt">
                 <v:textbox>
@@ -388,7 +388,7 @@
               </wp:anchor>
             </w:drawing>
           </mc:Choice>
-          <mc:Fallback xmlns:w16du="http://schemas.microsoft.com/office/word/2023/wordml/word16du">
+          <mc:Fallback>
             <w:pict>
               <v:shape w14:anchorId="04882452" id="Text Box 11" o:spid="_x0000_s1029" type="#_x0000_t202" style="position:absolute;margin-left:342.9pt;margin-top:25.7pt;width:20.4pt;height:22.95pt;z-index:251665408;visibility:visible;mso-wrap-style:square;mso-width-percent:0;mso-height-percent:0;mso-wrap-distance-left:9pt;mso-wrap-distance-top:0;mso-wrap-distance-right:9pt;mso-wrap-distance-bottom:0;mso-position-horizontal:absolute;mso-position-horizontal-relative:text;mso-position-vertical:absolute;mso-position-vertical-relative:text;mso-width-percent:0;mso-height-percent:0;mso-width-relative:margin;mso-height-relative:margin;v-text-anchor:top" o:gfxdata="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" filled="f" stroked="f" strokeweight=".5pt">
                 <v:textbox>
@@ -471,7 +471,7 @@
               </wp:anchor>
             </w:drawing>
           </mc:Choice>
-          <mc:Fallback xmlns:w16du="http://schemas.microsoft.com/office/word/2023/wordml/word16du">
+          <mc:Fallback>
             <w:pict>
               <v:shape w14:anchorId="167ECBE3" id="Text Box 10" o:spid="_x0000_s1030" type="#_x0000_t202" style="position:absolute;margin-left:241.4pt;margin-top:23.5pt;width:20.4pt;height:22.95pt;z-index:251663360;visibility:visible;mso-wrap-style:square;mso-width-percent:0;mso-height-percent:0;mso-wrap-distance-left:9pt;mso-wrap-distance-top:0;mso-wrap-distance-right:9pt;mso-wrap-distance-bottom:0;mso-position-horizontal:absolute;mso-position-horizontal-relative:text;mso-position-vertical:absolute;mso-position-vertical-relative:text;mso-width-percent:0;mso-height-percent:0;mso-width-relative:margin;mso-height-relative:margin;v-text-anchor:top" o:gfxdata="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" filled="f" stroked="f" strokeweight=".5pt">
                 <v:textbox>
@@ -734,7 +734,7 @@
               </wp:anchor>
             </w:drawing>
           </mc:Choice>
-          <mc:Fallback xmlns:w16du="http://schemas.microsoft.com/office/word/2023/wordml/word16du">
+          <mc:Fallback>
             <w:pict>
               <v:shape w14:anchorId="3E3113D1" id="Text Box 17" o:spid="_x0000_s1031" type="#_x0000_t202" style="position:absolute;margin-left:447.45pt;margin-top:47.8pt;width:20.4pt;height:22.95pt;z-index:251674624;visibility:visible;mso-wrap-style:square;mso-width-percent:0;mso-height-percent:0;mso-wrap-distance-left:9pt;mso-wrap-distance-top:0;mso-wrap-distance-right:9pt;mso-wrap-distance-bottom:0;mso-position-horizontal:absolute;mso-position-horizontal-relative:text;mso-position-vertical:absolute;mso-position-vertical-relative:text;mso-width-percent:0;mso-height-percent:0;mso-width-relative:margin;mso-height-relative:margin;v-text-anchor:top" o:gfxdata="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" filled="f" stroked="f" strokeweight=".5pt">
                 <v:textbox>
@@ -817,7 +817,7 @@
               </wp:anchor>
             </w:drawing>
           </mc:Choice>
-          <mc:Fallback xmlns:w16du="http://schemas.microsoft.com/office/word/2023/wordml/word16du">
+          <mc:Fallback>
             <w:pict>
               <v:shape w14:anchorId="41DF60A3" id="Text Box 16" o:spid="_x0000_s1032" type="#_x0000_t202" style="position:absolute;margin-left:342pt;margin-top:45.3pt;width:20.4pt;height:22.95pt;z-index:251672576;visibility:visible;mso-wrap-style:square;mso-width-percent:0;mso-height-percent:0;mso-wrap-distance-left:9pt;mso-wrap-distance-top:0;mso-wrap-distance-right:9pt;mso-wrap-distance-bottom:0;mso-position-horizontal:absolute;mso-position-horizontal-relative:text;mso-position-vertical:absolute;mso-position-vertical-relative:text;mso-width-percent:0;mso-height-percent:0;mso-width-relative:margin;mso-height-relative:margin;v-text-anchor:top" o:gfxdata="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" filled="f" stroked="f" strokeweight=".5pt">
                 <v:textbox>
@@ -900,7 +900,7 @@
               </wp:anchor>
             </w:drawing>
           </mc:Choice>
-          <mc:Fallback xmlns:w16du="http://schemas.microsoft.com/office/word/2023/wordml/word16du">
+          <mc:Fallback>
             <w:pict>
               <v:shape w14:anchorId="4476FDF6" id="Text Box 15" o:spid="_x0000_s1033" type="#_x0000_t202" style="position:absolute;margin-left:377.8pt;margin-top:25.1pt;width:20.4pt;height:22.95pt;z-index:251670528;visibility:visible;mso-wrap-style:square;mso-width-percent:0;mso-height-percent:0;mso-wrap-distance-left:9pt;mso-wrap-distance-top:0;mso-wrap-distance-right:9pt;mso-wrap-distance-bottom:0;mso-position-horizontal:absolute;mso-position-horizontal-relative:text;mso-position-vertical:absolute;mso-position-vertical-relative:text;mso-width-percent:0;mso-height-percent:0;mso-width-relative:margin;mso-height-relative:margin;v-text-anchor:top" o:gfxdata="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" filled="f" stroked="f" strokeweight=".5pt">
                 <v:textbox>
@@ -1497,7 +1497,7 @@
               </wp:anchor>
             </w:drawing>
           </mc:Choice>
-          <mc:Fallback xmlns:w16du="http://schemas.microsoft.com/office/word/2023/wordml/word16du">
+          <mc:Fallback>
             <w:pict>
               <v:shape w14:anchorId="1CA6CFF1" id="Text Box 2" o:spid="_x0000_s1034" type="#_x0000_t202" style="position:absolute;left:0;text-align:left;margin-left:-54.75pt;margin-top:205.05pt;width:201pt;height:315.25pt;z-index:251677696;visibility:visible;mso-wrap-style:square;mso-width-percent:0;mso-wrap-distance-left:9pt;mso-wrap-distance-top:0;mso-wrap-distance-right:9pt;mso-wrap-distance-bottom:0;mso-position-horizontal:absolute;mso-position-horizontal-relative:text;mso-position-vertical:absolute;mso-position-vertical-relative:text;mso-width-percent:0;mso-width-relative:margin;v-text-anchor:top" o:gfxdata="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" fillcolor="white [3201]" stroked="f" strokeweight=".5pt">
                 <v:textbox>
@@ -2071,7 +2071,7 @@
               </wp:anchor>
             </w:drawing>
           </mc:Choice>
-          <mc:Fallback xmlns:w16du="http://schemas.microsoft.com/office/word/2023/wordml/word16du">
+          <mc:Fallback>
             <w:pict>
               <v:shapetype w14:anchorId="77AAE61D" id="_x0000_t202" coordsize="21600,21600" o:spt="202" path="m,l,21600r21600,l21600,xe">
                 <v:stroke joinstyle="miter"/>
@@ -2188,7 +2188,7 @@
               </wp:anchor>
             </w:drawing>
           </mc:Choice>
-          <mc:Fallback xmlns:w16du="http://schemas.microsoft.com/office/word/2023/wordml/word16du">
+          <mc:Fallback>
             <w:pict>
               <v:shape w14:anchorId="3A8080A7" id="Text Box 19" o:spid="_x0000_s1036" type="#_x0000_t202" style="position:absolute;margin-left:282.2pt;margin-top:28.9pt;width:20.35pt;height:22.95pt;z-index:251681792;visibility:visible;mso-wrap-style:square;mso-width-percent:0;mso-height-percent:0;mso-wrap-distance-left:9pt;mso-wrap-distance-top:0;mso-wrap-distance-right:9pt;mso-wrap-distance-bottom:0;mso-position-horizontal:absolute;mso-position-horizontal-relative:text;mso-position-vertical:absolute;mso-position-vertical-relative:text;mso-width-percent:0;mso-height-percent:0;mso-width-relative:margin;mso-height-relative:margin;v-text-anchor:top" o:gfxdata="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" filled="f" stroked="f" strokeweight=".5pt">
                 <v:textbox>
@@ -2301,7 +2301,7 @@
               </wp:anchor>
             </w:drawing>
           </mc:Choice>
-          <mc:Fallback xmlns:w16du="http://schemas.microsoft.com/office/word/2023/wordml/word16du">
+          <mc:Fallback>
             <w:pict>
               <v:shape w14:anchorId="62D2408E" id="Text Box 21" o:spid="_x0000_s1037" type="#_x0000_t202" style="position:absolute;margin-left:278.4pt;margin-top:89.85pt;width:28.55pt;height:22.95pt;z-index:251683840;visibility:visible;mso-wrap-style:square;mso-width-percent:0;mso-height-percent:0;mso-wrap-distance-left:9pt;mso-wrap-distance-top:0;mso-wrap-distance-right:9pt;mso-wrap-distance-bottom:0;mso-position-horizontal:absolute;mso-position-horizontal-relative:text;mso-position-vertical:absolute;mso-position-vertical-relative:text;mso-width-percent:0;mso-height-percent:0;mso-width-relative:margin;mso-height-relative:margin;v-text-anchor:top" o:gfxdata="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" filled="f" stroked="f" strokeweight=".5pt">
                 <v:textbox>
@@ -2548,7 +2548,7 @@
               </wp:anchor>
             </w:drawing>
           </mc:Choice>
-          <mc:Fallback xmlns:w16du="http://schemas.microsoft.com/office/word/2023/wordml/word16du">
+          <mc:Fallback>
             <w:pict>
               <v:shape w14:anchorId="1315ABFC" id="Text Box 23" o:spid="_x0000_s1038" type="#_x0000_t202" style="position:absolute;margin-left:319.5pt;margin-top:4.05pt;width:28.55pt;height:22.95pt;z-index:251685888;visibility:visible;mso-wrap-style:square;mso-width-percent:0;mso-height-percent:0;mso-wrap-distance-left:9pt;mso-wrap-distance-top:0;mso-wrap-distance-right:9pt;mso-wrap-distance-bottom:0;mso-position-horizontal:absolute;mso-position-horizontal-relative:text;mso-position-vertical:absolute;mso-position-vertical-relative:text;mso-width-percent:0;mso-height-percent:0;mso-width-relative:margin;mso-height-relative:margin;v-text-anchor:top" o:gfxdata="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" filled="f" stroked="f" strokeweight=".5pt">
                 <v:textbox>
@@ -2830,7 +2830,7 @@
               </wp:anchor>
             </w:drawing>
           </mc:Choice>
-          <mc:Fallback xmlns:w16du="http://schemas.microsoft.com/office/word/2023/wordml/word16du">
+          <mc:Fallback>
             <w:pict>
               <v:shapetype w14:anchorId="4AF3EA9A" id="_x0000_t202" coordsize="21600,21600" o:spt="202" path="m,l,21600r21600,l21600,xe">
                 <v:stroke joinstyle="miter"/>
@@ -2915,7 +2915,7 @@
               </wp:anchor>
             </w:drawing>
           </mc:Choice>
-          <mc:Fallback xmlns:w16du="http://schemas.microsoft.com/office/word/2023/wordml/word16du">
+          <mc:Fallback>
             <w:pict>
               <v:shapetype w14:anchorId="3CCB0FE9" id="_x0000_t32" coordsize="21600,21600" o:spt="32" o:oned="t" path="m,l21600,21600e" filled="f">
                 <v:path arrowok="t" fillok="f" o:connecttype="none"/>
@@ -2999,7 +2999,7 @@
               </wp:anchor>
             </w:drawing>
           </mc:Choice>
-          <mc:Fallback xmlns:w16du="http://schemas.microsoft.com/office/word/2023/wordml/word16du">
+          <mc:Fallback>
             <w:pict>
               <v:roundrect w14:anchorId="1BDA05D1" id="Rectangle: Rounded Corners 7" o:spid="_x0000_s1026" style="position:absolute;margin-left:5.85pt;margin-top:237.5pt;width:44.95pt;height:15pt;z-index:251696128;visibility:visible;mso-wrap-style:square;mso-width-percent:0;mso-height-percent:0;mso-wrap-distance-left:9pt;mso-wrap-distance-top:0;mso-wrap-distance-right:9pt;mso-wrap-distance-bottom:0;mso-position-horizontal:absolute;mso-position-horizontal-relative:margin;mso-position-vertical:absolute;mso-position-vertical-relative:text;mso-width-percent:0;mso-height-percent:0;mso-width-relative:margin;mso-height-relative:margin;v-text-anchor:middle" arcsize="10923f" o:gfxdata="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" filled="f" strokecolor="red" strokeweight="1pt">
                 <v:stroke joinstyle="miter"/>
@@ -3072,7 +3072,7 @@
               </wp:anchor>
             </w:drawing>
           </mc:Choice>
-          <mc:Fallback xmlns:w16du="http://schemas.microsoft.com/office/word/2023/wordml/word16du">
+          <mc:Fallback>
             <w:pict>
               <v:shape w14:anchorId="74ABC5A3" id="Straight Arrow Connector 14" o:spid="_x0000_s1026" type="#_x0000_t32" style="position:absolute;margin-left:74.9pt;margin-top:130.65pt;width:168.95pt;height:4.9pt;z-index:251693056;visibility:visible;mso-wrap-style:square;mso-width-percent:0;mso-height-percent:0;mso-wrap-distance-left:9pt;mso-wrap-distance-top:0;mso-wrap-distance-right:9pt;mso-wrap-distance-bottom:0;mso-position-horizontal:absolute;mso-position-horizontal-relative:text;mso-position-vertical:absolute;mso-position-vertical-relative:text;mso-width-percent:0;mso-height-percent:0;mso-width-relative:margin;mso-height-relative:margin" o:gfxdata="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" strokecolor="#4472c4 [3204]" strokeweight=".5pt">
                 <v:stroke endarrow="block" joinstyle="miter"/>
@@ -3144,7 +3144,7 @@
               </wp:anchor>
             </w:drawing>
           </mc:Choice>
-          <mc:Fallback xmlns:w16du="http://schemas.microsoft.com/office/word/2023/wordml/word16du">
+          <mc:Fallback>
             <w:pict>
               <v:shape w14:anchorId="364F8708" id="Straight Arrow Connector 24" o:spid="_x0000_s1026" type="#_x0000_t32" style="position:absolute;margin-left:106.55pt;margin-top:162.15pt;width:136.5pt;height:23.55pt;flip:y;z-index:251694080;visibility:visible;mso-wrap-style:square;mso-width-percent:0;mso-height-percent:0;mso-wrap-distance-left:9pt;mso-wrap-distance-top:0;mso-wrap-distance-right:9pt;mso-wrap-distance-bottom:0;mso-position-horizontal:absolute;mso-position-horizontal-relative:text;mso-position-vertical:absolute;mso-position-vertical-relative:text;mso-width-percent:0;mso-height-percent:0;mso-width-relative:margin;mso-height-relative:margin" o:gfxdata="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" strokecolor="#4472c4 [3204]" strokeweight=".5pt">
                 <v:stroke endarrow="block" joinstyle="miter"/>
@@ -3225,7 +3225,7 @@
               </wp:anchor>
             </w:drawing>
           </mc:Choice>
-          <mc:Fallback xmlns:w16du="http://schemas.microsoft.com/office/word/2023/wordml/word16du">
+          <mc:Fallback>
             <w:pict>
               <v:shape w14:anchorId="1FE11AD2" id="_x0000_s1040" type="#_x0000_t202" style="position:absolute;margin-left:244.7pt;margin-top:123.45pt;width:185.9pt;height:51.15pt;z-index:251695104;visibility:visible;mso-wrap-style:square;mso-width-percent:400;mso-height-percent:0;mso-wrap-distance-left:9pt;mso-wrap-distance-top:3.6pt;mso-wrap-distance-right:9pt;mso-wrap-distance-bottom:3.6pt;mso-position-horizontal:absolute;mso-position-horizontal-relative:text;mso-position-vertical:absolute;mso-position-vertical-relative:text;mso-width-percent:400;mso-height-percent:0;mso-width-relative:margin;mso-height-relative:margin;v-text-anchor:top" o:gfxdata="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">
                 <v:textbox>
@@ -3314,7 +3314,7 @@
               </wp:anchor>
             </w:drawing>
           </mc:Choice>
-          <mc:Fallback xmlns:w16du="http://schemas.microsoft.com/office/word/2023/wordml/word16du">
+          <mc:Fallback>
             <w:pict>
               <v:roundrect w14:anchorId="00881C24" id="Rectangle: Rounded Corners 26" o:spid="_x0000_s1026" style="position:absolute;margin-left:5pt;margin-top:176.75pt;width:103.65pt;height:19.95pt;z-index:251692032;visibility:visible;mso-wrap-style:square;mso-width-percent:0;mso-height-percent:0;mso-wrap-distance-left:9pt;mso-wrap-distance-top:0;mso-wrap-distance-right:9pt;mso-wrap-distance-bottom:0;mso-position-horizontal:absolute;mso-position-horizontal-relative:margin;mso-position-vertical:absolute;mso-position-vertical-relative:text;mso-width-percent:0;mso-height-percent:0;mso-width-relative:margin;mso-height-relative:margin;v-text-anchor:middle" arcsize="10923f" o:gfxdata="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" filled="f" strokecolor="red" strokeweight="1pt">
                 <v:stroke joinstyle="miter"/>
@@ -3395,7 +3395,7 @@
               </wp:anchor>
             </w:drawing>
           </mc:Choice>
-          <mc:Fallback xmlns:w16du="http://schemas.microsoft.com/office/word/2023/wordml/word16du">
+          <mc:Fallback>
             <w:pict>
               <v:roundrect w14:anchorId="7322C43D" id="Rectangle: Rounded Corners 27" o:spid="_x0000_s1026" style="position:absolute;margin-left:0;margin-top:120.55pt;width:76.15pt;height:19.95pt;z-index:251691008;visibility:visible;mso-wrap-style:square;mso-width-percent:0;mso-height-percent:0;mso-wrap-distance-left:9pt;mso-wrap-distance-top:0;mso-wrap-distance-right:9pt;mso-wrap-distance-bottom:0;mso-position-horizontal:left;mso-position-horizontal-relative:margin;mso-position-vertical:absolute;mso-position-vertical-relative:text;mso-width-percent:0;mso-height-percent:0;mso-width-relative:margin;mso-height-relative:margin;v-text-anchor:middle" arcsize="10923f" o:gfxdata="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" filled="f" strokecolor="red" strokeweight="1pt">
                 <v:stroke joinstyle="miter"/>
@@ -3477,7 +3477,7 @@
               </wp:anchor>
             </w:drawing>
           </mc:Choice>
-          <mc:Fallback xmlns:w16du="http://schemas.microsoft.com/office/word/2023/wordml/word16du">
+          <mc:Fallback>
             <w:pict>
               <v:shape w14:anchorId="6FEF9673" id="_x0000_s1041" type="#_x0000_t202" style="position:absolute;margin-left:243.2pt;margin-top:.25pt;width:185.9pt;height:110.6pt;z-index:251689984;visibility:visible;mso-wrap-style:square;mso-width-percent:400;mso-height-percent:200;mso-wrap-distance-left:9pt;mso-wrap-distance-top:3.6pt;mso-wrap-distance-right:9pt;mso-wrap-distance-bottom:3.6pt;mso-position-horizontal:absolute;mso-position-horizontal-relative:text;mso-position-vertical:absolute;mso-position-vertical-relative:text;mso-width-percent:400;mso-height-percent:200;mso-width-relative:margin;mso-height-relative:margin;v-text-anchor:top" o:gfxdata="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">
                 <v:textbox style="mso-fit-shape-to-text:t">
@@ -3552,7 +3552,7 @@
               </wp:anchor>
             </w:drawing>
           </mc:Choice>
-          <mc:Fallback xmlns:w16du="http://schemas.microsoft.com/office/word/2023/wordml/word16du">
+          <mc:Fallback>
             <w:pict>
               <v:shape w14:anchorId="2090E111" id="Straight Arrow Connector 28" o:spid="_x0000_s1026" type="#_x0000_t32" style="position:absolute;margin-left:118.6pt;margin-top:15.65pt;width:122.35pt;height:.4pt;z-index:251688960;visibility:visible;mso-wrap-style:square;mso-wrap-distance-left:9pt;mso-wrap-distance-top:0;mso-wrap-distance-right:9pt;mso-wrap-distance-bottom:0;mso-position-horizontal:absolute;mso-position-horizontal-relative:text;mso-position-vertical:absolute;mso-position-vertical-relative:text" o:gfxdata="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" strokecolor="#4472c4 [3204]" strokeweight=".5pt">
                 <v:stroke endarrow="block" joinstyle="miter"/>
@@ -3626,7 +3626,7 @@
               </wp:anchor>
             </w:drawing>
           </mc:Choice>
-          <mc:Fallback xmlns:w16du="http://schemas.microsoft.com/office/word/2023/wordml/word16du">
+          <mc:Fallback>
             <w:pict>
               <v:roundrect w14:anchorId="01631393" id="Rectangle: Rounded Corners 29" o:spid="_x0000_s1026" style="position:absolute;margin-left:-.05pt;margin-top:4pt;width:119.45pt;height:26.65pt;z-index:251687936;visibility:visible;mso-wrap-style:square;mso-wrap-distance-left:9pt;mso-wrap-distance-top:0;mso-wrap-distance-right:9pt;mso-wrap-distance-bottom:0;mso-position-horizontal:absolute;mso-position-horizontal-relative:text;mso-position-vertical:absolute;mso-position-vertical-relative:text;v-text-anchor:middle" arcsize="10923f" o:gfxdata="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" filled="f" strokecolor="red" strokeweight="1pt">
                 <v:stroke joinstyle="miter"/>
@@ -3777,7 +3777,7 @@
               </wp:anchor>
             </w:drawing>
           </mc:Choice>
-          <mc:Fallback xmlns:w16du="http://schemas.microsoft.com/office/word/2023/wordml/word16du">
+          <mc:Fallback>
             <w:pict>
               <v:shapetype w14:anchorId="47ABC04F" id="_x0000_t34" coordsize="21600,21600" o:spt="34" o:oned="t" adj="10800" path="m,l@0,0@0,21600,21600,21600e" filled="f">
                 <v:stroke joinstyle="miter"/>
@@ -3862,7 +3862,7 @@
               </wp:anchor>
             </w:drawing>
           </mc:Choice>
-          <mc:Fallback xmlns:w16du="http://schemas.microsoft.com/office/word/2023/wordml/word16du">
+          <mc:Fallback>
             <w:pict>
               <v:shape w14:anchorId="0CCCC84C" id="Connector: Elbow 31" o:spid="_x0000_s1026" type="#_x0000_t34" style="position:absolute;margin-left:52.3pt;margin-top:78.45pt;width:137.95pt;height:153.65pt;z-index:251700224;visibility:visible;mso-wrap-style:square;mso-width-percent:0;mso-height-percent:0;mso-wrap-distance-left:9pt;mso-wrap-distance-top:0;mso-wrap-distance-right:9pt;mso-wrap-distance-bottom:0;mso-position-horizontal:absolute;mso-position-horizontal-relative:text;mso-position-vertical:absolute;mso-position-vertical-relative:text;mso-width-percent:0;mso-height-percent:0;mso-width-relative:margin;mso-height-relative:margin" o:gfxdata="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" adj="5255" strokecolor="#4472c4 [3204]" strokeweight=".5pt">
                 <v:stroke endarrow="block"/>
@@ -3936,7 +3936,7 @@
               </wp:anchor>
             </w:drawing>
           </mc:Choice>
-          <mc:Fallback xmlns:w16du="http://schemas.microsoft.com/office/word/2023/wordml/word16du">
+          <mc:Fallback>
             <w:pict>
               <v:shape w14:anchorId="2A6A917B" id="Connector: Elbow 32" o:spid="_x0000_s1026" type="#_x0000_t34" style="position:absolute;margin-left:52.3pt;margin-top:187.45pt;width:135.15pt;height:228.45pt;z-index:251704320;visibility:visible;mso-wrap-style:square;mso-width-percent:0;mso-height-percent:0;mso-wrap-distance-left:9pt;mso-wrap-distance-top:0;mso-wrap-distance-right:9pt;mso-wrap-distance-bottom:0;mso-position-horizontal:absolute;mso-position-horizontal-relative:text;mso-position-vertical:absolute;mso-position-vertical-relative:text;mso-width-percent:0;mso-height-percent:0;mso-width-relative:margin;mso-height-relative:margin" o:gfxdata="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" adj="15165" strokecolor="#4472c4 [3204]" strokeweight=".5pt">
                 <v:stroke endarrow="block"/>
@@ -4010,7 +4010,7 @@
               </wp:anchor>
             </w:drawing>
           </mc:Choice>
-          <mc:Fallback xmlns:w16du="http://schemas.microsoft.com/office/word/2023/wordml/word16du">
+          <mc:Fallback>
             <w:pict>
               <v:shape w14:anchorId="19B88161" id="Connector: Elbow 33" o:spid="_x0000_s1026" type="#_x0000_t34" style="position:absolute;margin-left:54.7pt;margin-top:153.65pt;width:134.35pt;height:206.75pt;z-index:251703296;visibility:visible;mso-wrap-style:square;mso-width-percent:0;mso-height-percent:0;mso-wrap-distance-left:9pt;mso-wrap-distance-top:0;mso-wrap-distance-right:9pt;mso-wrap-distance-bottom:0;mso-position-horizontal:absolute;mso-position-horizontal-relative:text;mso-position-vertical:absolute;mso-position-vertical-relative:text;mso-width-percent:0;mso-height-percent:0;mso-width-relative:margin;mso-height-relative:margin" o:gfxdata="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" adj="12748" strokecolor="#4472c4 [3204]" strokeweight=".5pt">
                 <v:stroke endarrow="block"/>
@@ -4090,7 +4090,7 @@
               </wp:anchor>
             </w:drawing>
           </mc:Choice>
-          <mc:Fallback xmlns:w16du="http://schemas.microsoft.com/office/word/2023/wordml/word16du">
+          <mc:Fallback>
             <w:pict>
               <v:roundrect w14:anchorId="78447349" id="Rectangle: Rounded Corners 34" o:spid="_x0000_s1026" style="position:absolute;margin-left:22.7pt;margin-top:180.8pt;width:29.1pt;height:15pt;z-index:251709440;visibility:visible;mso-wrap-style:square;mso-width-percent:0;mso-height-percent:0;mso-wrap-distance-left:9pt;mso-wrap-distance-top:0;mso-wrap-distance-right:9pt;mso-wrap-distance-bottom:0;mso-position-horizontal:absolute;mso-position-horizontal-relative:margin;mso-position-vertical:absolute;mso-position-vertical-relative:text;mso-width-percent:0;mso-height-percent:0;mso-width-relative:margin;mso-height-relative:margin;v-text-anchor:middle" arcsize="10923f" o:gfxdata="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" filled="f" strokecolor="red" strokeweight="1pt">
                 <v:stroke joinstyle="miter"/>
@@ -4171,7 +4171,7 @@
               </wp:anchor>
             </w:drawing>
           </mc:Choice>
-          <mc:Fallback xmlns:w16du="http://schemas.microsoft.com/office/word/2023/wordml/word16du">
+          <mc:Fallback>
             <w:pict>
               <v:roundrect w14:anchorId="01A073FA" id="Rectangle: Rounded Corners 35" o:spid="_x0000_s1026" style="position:absolute;margin-left:25pt;margin-top:144.05pt;width:29.1pt;height:15pt;z-index:251708416;visibility:visible;mso-wrap-style:square;mso-width-percent:0;mso-height-percent:0;mso-wrap-distance-left:9pt;mso-wrap-distance-top:0;mso-wrap-distance-right:9pt;mso-wrap-distance-bottom:0;mso-position-horizontal:absolute;mso-position-horizontal-relative:margin;mso-position-vertical:absolute;mso-position-vertical-relative:text;mso-width-percent:0;mso-height-percent:0;mso-width-relative:margin;mso-height-relative:margin;v-text-anchor:middle" arcsize="10923f" o:gfxdata="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" filled="f" strokecolor="red" strokeweight="1pt">
                 <v:stroke joinstyle="miter"/>
@@ -4252,7 +4252,7 @@
               </wp:anchor>
             </w:drawing>
           </mc:Choice>
-          <mc:Fallback xmlns:w16du="http://schemas.microsoft.com/office/word/2023/wordml/word16du">
+          <mc:Fallback>
             <w:pict>
               <v:roundrect w14:anchorId="1D2B239F" id="Rectangle: Rounded Corners 36" o:spid="_x0000_s1026" style="position:absolute;margin-left:23.2pt;margin-top:119.5pt;width:29.1pt;height:15pt;z-index:251707392;visibility:visible;mso-wrap-style:square;mso-width-percent:0;mso-height-percent:0;mso-wrap-distance-left:9pt;mso-wrap-distance-top:0;mso-wrap-distance-right:9pt;mso-wrap-distance-bottom:0;mso-position-horizontal:absolute;mso-position-horizontal-relative:margin;mso-position-vertical:absolute;mso-position-vertical-relative:text;mso-width-percent:0;mso-height-percent:0;mso-width-relative:margin;mso-height-relative:margin;v-text-anchor:middle" arcsize="10923f" o:gfxdata="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" filled="f" strokecolor="red" strokeweight="1pt">
                 <v:stroke joinstyle="miter"/>
@@ -4333,7 +4333,7 @@
               </wp:anchor>
             </w:drawing>
           </mc:Choice>
-          <mc:Fallback xmlns:w16du="http://schemas.microsoft.com/office/word/2023/wordml/word16du">
+          <mc:Fallback>
             <w:pict>
               <v:roundrect w14:anchorId="7B8F9B06" id="Rectangle: Rounded Corners 37" o:spid="_x0000_s1026" style="position:absolute;margin-left:23.4pt;margin-top:93.1pt;width:29.1pt;height:15pt;z-index:251706368;visibility:visible;mso-wrap-style:square;mso-width-percent:0;mso-height-percent:0;mso-wrap-distance-left:9pt;mso-wrap-distance-top:0;mso-wrap-distance-right:9pt;mso-wrap-distance-bottom:0;mso-position-horizontal:absolute;mso-position-horizontal-relative:margin;mso-position-vertical:absolute;mso-position-vertical-relative:text;mso-width-percent:0;mso-height-percent:0;mso-width-relative:margin;mso-height-relative:margin;v-text-anchor:middle" arcsize="10923f" o:gfxdata="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" filled="f" strokecolor="red" strokeweight="1pt">
                 <v:stroke joinstyle="miter"/>
@@ -4414,7 +4414,7 @@
               </wp:anchor>
             </w:drawing>
           </mc:Choice>
-          <mc:Fallback xmlns:w16du="http://schemas.microsoft.com/office/word/2023/wordml/word16du">
+          <mc:Fallback>
             <w:pict>
               <v:roundrect w14:anchorId="742CC643" id="Rectangle: Rounded Corners 38" o:spid="_x0000_s1026" style="position:absolute;margin-left:22.4pt;margin-top:68.5pt;width:29.1pt;height:15pt;z-index:251705344;visibility:visible;mso-wrap-style:square;mso-width-percent:0;mso-height-percent:0;mso-wrap-distance-left:9pt;mso-wrap-distance-top:0;mso-wrap-distance-right:9pt;mso-wrap-distance-bottom:0;mso-position-horizontal:absolute;mso-position-horizontal-relative:margin;mso-position-vertical:absolute;mso-position-vertical-relative:text;mso-width-percent:0;mso-height-percent:0;mso-width-relative:margin;mso-height-relative:margin;v-text-anchor:middle" arcsize="10923f" o:gfxdata="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" filled="f" strokecolor="red" strokeweight="1pt">
                 <v:stroke joinstyle="miter"/>
@@ -4487,7 +4487,7 @@
               </wp:anchor>
             </w:drawing>
           </mc:Choice>
-          <mc:Fallback xmlns:w16du="http://schemas.microsoft.com/office/word/2023/wordml/word16du">
+          <mc:Fallback>
             <w:pict>
               <v:shape w14:anchorId="052E86A2" id="Connector: Elbow 39" o:spid="_x0000_s1026" type="#_x0000_t34" style="position:absolute;margin-left:54.15pt;margin-top:127.35pt;width:135.65pt;height:186.85pt;z-index:251702272;visibility:visible;mso-wrap-style:square;mso-width-percent:0;mso-height-percent:0;mso-wrap-distance-left:9pt;mso-wrap-distance-top:0;mso-wrap-distance-right:9pt;mso-wrap-distance-bottom:0;mso-position-horizontal:absolute;mso-position-horizontal-relative:text;mso-position-vertical:absolute;mso-position-vertical-relative:text;mso-width-percent:0;mso-height-percent:0;mso-width-relative:margin;mso-height-relative:margin" o:gfxdata="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" strokecolor="#4472c4 [3204]" strokeweight=".5pt">
                 <v:stroke endarrow="block"/>
@@ -4634,7 +4634,7 @@
               </wp:anchor>
             </w:drawing>
           </mc:Choice>
-          <mc:Fallback xmlns:w16du="http://schemas.microsoft.com/office/word/2023/wordml/word16du">
+          <mc:Fallback>
             <w:pict>
               <v:shape w14:anchorId="0CEBA468" id="_x0000_s1042" type="#_x0000_t202" style="position:absolute;margin-left:191.3pt;margin-top:184.65pt;width:185.9pt;height:25.45pt;z-index:251710464;visibility:visible;mso-wrap-style:square;mso-width-percent:400;mso-height-percent:0;mso-wrap-distance-left:9pt;mso-wrap-distance-top:3.6pt;mso-wrap-distance-right:9pt;mso-wrap-distance-bottom:3.6pt;mso-position-horizontal:absolute;mso-position-horizontal-relative:text;mso-position-vertical:absolute;mso-position-vertical-relative:text;mso-width-percent:400;mso-height-percent:0;mso-width-relative:margin;mso-height-relative:margin;v-text-anchor:top" o:gfxdata="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">
                 <v:textbox>
@@ -4712,7 +4712,7 @@
               </wp:anchor>
             </w:drawing>
           </mc:Choice>
-          <mc:Fallback xmlns:w16du="http://schemas.microsoft.com/office/word/2023/wordml/word16du">
+          <mc:Fallback>
             <w:pict>
               <v:shape w14:anchorId="137861E3" id="Straight Arrow Connector 46" o:spid="_x0000_s1026" type="#_x0000_t32" style="position:absolute;margin-left:172.8pt;margin-top:396.8pt;width:132.35pt;height:0;z-index:251717632;visibility:visible;mso-wrap-style:square;mso-wrap-distance-left:9pt;mso-wrap-distance-top:0;mso-wrap-distance-right:9pt;mso-wrap-distance-bottom:0;mso-position-horizontal:absolute;mso-position-horizontal-relative:text;mso-position-vertical:absolute;mso-position-vertical-relative:text" o:gfxdata="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" strokecolor="#4472c4 [3204]" strokeweight=".5pt">
                 <v:stroke endarrow="block" joinstyle="miter"/>
@@ -4792,7 +4792,7 @@
               </wp:anchor>
             </w:drawing>
           </mc:Choice>
-          <mc:Fallback xmlns:w16du="http://schemas.microsoft.com/office/word/2023/wordml/word16du">
+          <mc:Fallback>
             <w:pict>
               <v:roundrect w14:anchorId="7150DFFC" id="Rectangle: Rounded Corners 45" o:spid="_x0000_s1026" style="position:absolute;margin-left:118.25pt;margin-top:387.75pt;width:55.65pt;height:16.95pt;z-index:251716608;visibility:visible;mso-wrap-style:square;mso-width-percent:0;mso-height-percent:0;mso-wrap-distance-left:9pt;mso-wrap-distance-top:0;mso-wrap-distance-right:9pt;mso-wrap-distance-bottom:0;mso-position-horizontal:absolute;mso-position-horizontal-relative:margin;mso-position-vertical:absolute;mso-position-vertical-relative:text;mso-width-percent:0;mso-height-percent:0;mso-width-relative:margin;mso-height-relative:margin;v-text-anchor:middle" arcsize="10923f" o:gfxdata="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" filled="f" strokecolor="red" strokeweight="1pt">
                 <v:stroke joinstyle="miter"/>
@@ -4874,7 +4874,7 @@
               </wp:anchor>
             </w:drawing>
           </mc:Choice>
-          <mc:Fallback xmlns:w16du="http://schemas.microsoft.com/office/word/2023/wordml/word16du">
+          <mc:Fallback>
             <w:pict>
               <v:shape w14:anchorId="2327FDAC" id="_x0000_s1043" type="#_x0000_t202" style="position:absolute;margin-left:187.8pt;margin-top:138.7pt;width:216.9pt;height:83.5pt;z-index:251714560;visibility:visible;mso-wrap-style:square;mso-width-percent:0;mso-height-percent:0;mso-wrap-distance-left:9pt;mso-wrap-distance-top:3.6pt;mso-wrap-distance-right:9pt;mso-wrap-distance-bottom:3.6pt;mso-position-horizontal:absolute;mso-position-horizontal-relative:text;mso-position-vertical:absolute;mso-position-vertical-relative:text;mso-width-percent:0;mso-height-percent:0;mso-width-relative:margin;mso-height-relative:margin;v-text-anchor:top" o:gfxdata="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">
                 <v:textbox>
@@ -4964,7 +4964,7 @@
               </wp:anchor>
             </w:drawing>
           </mc:Choice>
-          <mc:Fallback xmlns:w16du="http://schemas.microsoft.com/office/word/2023/wordml/word16du">
+          <mc:Fallback>
             <w:pict>
               <v:shape w14:anchorId="14BD0199" id="_x0000_s1044" type="#_x0000_t202" style="position:absolute;margin-left:188.9pt;margin-top:89.35pt;width:163.75pt;height:37.15pt;z-index:251713536;visibility:visible;mso-wrap-style:square;mso-width-percent:0;mso-height-percent:0;mso-wrap-distance-left:9pt;mso-wrap-distance-top:3.6pt;mso-wrap-distance-right:9pt;mso-wrap-distance-bottom:3.6pt;mso-position-horizontal:absolute;mso-position-horizontal-relative:text;mso-position-vertical:absolute;mso-position-vertical-relative:text;mso-width-percent:0;mso-height-percent:0;mso-width-relative:margin;mso-height-relative:margin;v-text-anchor:top" o:gfxdata="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">
                 <v:textbox>
@@ -5054,7 +5054,7 @@
               </wp:anchor>
             </w:drawing>
           </mc:Choice>
-          <mc:Fallback xmlns:w16du="http://schemas.microsoft.com/office/word/2023/wordml/word16du">
+          <mc:Fallback>
             <w:pict>
               <v:shape w14:anchorId="5353E83F" id="_x0000_s1045" type="#_x0000_t202" style="position:absolute;margin-left:190.15pt;margin-top:48.35pt;width:119.5pt;height:26.8pt;z-index:251712512;visibility:visible;mso-wrap-style:square;mso-width-percent:0;mso-height-percent:0;mso-wrap-distance-left:9pt;mso-wrap-distance-top:3.6pt;mso-wrap-distance-right:9pt;mso-wrap-distance-bottom:3.6pt;mso-position-horizontal:absolute;mso-position-horizontal-relative:text;mso-position-vertical:absolute;mso-position-vertical-relative:text;mso-width-percent:0;mso-height-percent:0;mso-width-relative:margin;mso-height-relative:margin;v-text-anchor:top" o:gfxdata="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">
                 <v:textbox>
@@ -5144,7 +5144,7 @@
               </wp:anchor>
             </w:drawing>
           </mc:Choice>
-          <mc:Fallback xmlns:w16du="http://schemas.microsoft.com/office/word/2023/wordml/word16du">
+          <mc:Fallback>
             <w:pict>
               <v:shape w14:anchorId="3C0CF136" id="_x0000_s1046" type="#_x0000_t202" style="position:absolute;margin-left:191.05pt;margin-top:8.5pt;width:75.25pt;height:27.25pt;z-index:251711488;visibility:visible;mso-wrap-style:square;mso-width-percent:0;mso-height-percent:0;mso-wrap-distance-left:9pt;mso-wrap-distance-top:3.6pt;mso-wrap-distance-right:9pt;mso-wrap-distance-bottom:3.6pt;mso-position-horizontal:absolute;mso-position-horizontal-relative:text;mso-position-vertical:absolute;mso-position-vertical-relative:text;mso-width-percent:0;mso-height-percent:0;mso-width-relative:margin;mso-height-relative:margin;v-text-anchor:top" o:gfxdata="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">
                 <v:textbox>
@@ -5295,7 +5295,7 @@
               </wp:anchor>
             </w:drawing>
           </mc:Choice>
-          <mc:Fallback xmlns:w16du="http://schemas.microsoft.com/office/word/2023/wordml/word16du">
+          <mc:Fallback>
             <w:pict>
               <v:shape w14:anchorId="688CDFDF" id="_x0000_s1047" type="#_x0000_t202" style="position:absolute;margin-left:308.25pt;margin-top:373.5pt;width:177.9pt;height:69.65pt;z-index:251718656;visibility:visible;mso-wrap-style:square;mso-width-percent:0;mso-height-percent:0;mso-wrap-distance-left:9pt;mso-wrap-distance-top:3.6pt;mso-wrap-distance-right:9pt;mso-wrap-distance-bottom:3.6pt;mso-position-horizontal:absolute;mso-position-horizontal-relative:text;mso-position-vertical:absolute;mso-position-vertical-relative:text;mso-width-percent:0;mso-height-percent:0;mso-width-relative:margin;mso-height-relative:margin;v-text-anchor:top" o:gfxdata="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">
                 <v:textbox>
@@ -5424,7 +5424,7 @@
               </wp:anchor>
             </w:drawing>
           </mc:Choice>
-          <mc:Fallback xmlns:w16du="http://schemas.microsoft.com/office/word/2023/wordml/word16du">
+          <mc:Fallback>
             <w:pict>
               <v:shape w14:anchorId="5757028C" id="_x0000_s1048" type="#_x0000_t202" style="position:absolute;margin-left:135.95pt;margin-top:294.4pt;width:163.75pt;height:53.05pt;z-index:251724800;visibility:visible;mso-wrap-style:square;mso-width-percent:0;mso-height-percent:0;mso-wrap-distance-left:9pt;mso-wrap-distance-top:3.6pt;mso-wrap-distance-right:9pt;mso-wrap-distance-bottom:3.6pt;mso-position-horizontal:absolute;mso-position-horizontal-relative:text;mso-position-vertical:absolute;mso-position-vertical-relative:text;mso-width-percent:0;mso-height-percent:0;mso-width-relative:margin;mso-height-relative:margin;v-text-anchor:top" o:gfxdata="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">
                 <v:textbox>
@@ -5514,7 +5514,7 @@
               </wp:anchor>
             </w:drawing>
           </mc:Choice>
-          <mc:Fallback xmlns:w16du="http://schemas.microsoft.com/office/word/2023/wordml/word16du">
+          <mc:Fallback>
             <w:pict>
               <v:shape w14:anchorId="4C159F48" id="_x0000_s1049" type="#_x0000_t202" style="position:absolute;margin-left:136.75pt;margin-top:246.9pt;width:163.75pt;height:37.15pt;z-index:251723776;visibility:visible;mso-wrap-style:square;mso-width-percent:0;mso-height-percent:0;mso-wrap-distance-left:9pt;mso-wrap-distance-top:3.6pt;mso-wrap-distance-right:9pt;mso-wrap-distance-bottom:3.6pt;mso-position-horizontal:absolute;mso-position-horizontal-relative:text;mso-position-vertical:absolute;mso-position-vertical-relative:text;mso-width-percent:0;mso-height-percent:0;mso-width-relative:margin;mso-height-relative:margin;v-text-anchor:top" o:gfxdata="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">
                 <v:textbox>
@@ -5597,7 +5597,7 @@
               </wp:anchor>
             </w:drawing>
           </mc:Choice>
-          <mc:Fallback xmlns:w16du="http://schemas.microsoft.com/office/word/2023/wordml/word16du">
+          <mc:Fallback>
             <w:pict>
               <v:shape w14:anchorId="1C54F79D" id="Connector: Elbow 50" o:spid="_x0000_s1026" type="#_x0000_t34" style="position:absolute;margin-left:38.2pt;margin-top:88.1pt;width:99.75pt;height:220pt;z-index:251722752;visibility:visible;mso-wrap-style:square;mso-width-percent:0;mso-height-percent:0;mso-wrap-distance-left:9pt;mso-wrap-distance-top:0;mso-wrap-distance-right:9pt;mso-wrap-distance-bottom:0;mso-position-horizontal:absolute;mso-position-horizontal-relative:text;mso-position-vertical:absolute;mso-position-vertical-relative:text;mso-width-percent:0;mso-height-percent:0;mso-width-relative:margin;mso-height-relative:margin" o:gfxdata="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" adj="11502" strokecolor="#4472c4 [3204]" strokeweight=".5pt">
                 <v:stroke endarrow="block"/>
@@ -5671,7 +5671,7 @@
               </wp:anchor>
             </w:drawing>
           </mc:Choice>
-          <mc:Fallback xmlns:w16du="http://schemas.microsoft.com/office/word/2023/wordml/word16du">
+          <mc:Fallback>
             <w:pict>
               <v:shape w14:anchorId="344B8268" id="Connector: Elbow 51" o:spid="_x0000_s1026" type="#_x0000_t34" style="position:absolute;margin-left:38.2pt;margin-top:62.75pt;width:99.35pt;height:203.95pt;z-index:251721728;visibility:visible;mso-wrap-style:square;mso-width-percent:0;mso-height-percent:0;mso-wrap-distance-left:9pt;mso-wrap-distance-top:0;mso-wrap-distance-right:9pt;mso-wrap-distance-bottom:0;mso-position-horizontal:absolute;mso-position-horizontal-relative:text;mso-position-vertical:absolute;mso-position-vertical-relative:text;mso-width-percent:0;mso-height-percent:0;mso-width-relative:margin;mso-height-relative:margin" o:gfxdata="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" adj="8279" strokecolor="#4472c4 [3204]" strokeweight=".5pt">
                 <v:stroke endarrow="block"/>
@@ -5751,7 +5751,7 @@
               </wp:anchor>
             </w:drawing>
           </mc:Choice>
-          <mc:Fallback xmlns:w16du="http://schemas.microsoft.com/office/word/2023/wordml/word16du">
+          <mc:Fallback>
             <w:pict>
               <v:roundrect w14:anchorId="55397BF4" id="Rectangle: Rounded Corners 52" o:spid="_x0000_s1026" style="position:absolute;margin-left:.8pt;margin-top:78.45pt;width:37.4pt;height:20.9pt;z-index:251720704;visibility:visible;mso-wrap-style:square;mso-width-percent:0;mso-height-percent:0;mso-wrap-distance-left:9pt;mso-wrap-distance-top:0;mso-wrap-distance-right:9pt;mso-wrap-distance-bottom:0;mso-position-horizontal:absolute;mso-position-horizontal-relative:margin;mso-position-vertical:absolute;mso-position-vertical-relative:text;mso-width-percent:0;mso-height-percent:0;mso-width-relative:margin;mso-height-relative:margin;v-text-anchor:middle" arcsize="10923f" o:gfxdata="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" filled="f" strokecolor="red" strokeweight="1pt">
                 <v:stroke joinstyle="miter"/>
@@ -5832,7 +5832,7 @@
               </wp:anchor>
             </w:drawing>
           </mc:Choice>
-          <mc:Fallback xmlns:w16du="http://schemas.microsoft.com/office/word/2023/wordml/word16du">
+          <mc:Fallback>
             <w:pict>
               <v:roundrect w14:anchorId="2C1D2D0C" id="Rectangle: Rounded Corners 53" o:spid="_x0000_s1026" style="position:absolute;margin-left:0;margin-top:53.1pt;width:38.2pt;height:23.7pt;z-index:251719680;visibility:visible;mso-wrap-style:square;mso-width-percent:0;mso-height-percent:0;mso-wrap-distance-left:9pt;mso-wrap-distance-top:0;mso-wrap-distance-right:9pt;mso-wrap-distance-bottom:0;mso-position-horizontal:left;mso-position-horizontal-relative:margin;mso-position-vertical:absolute;mso-position-vertical-relative:text;mso-width-percent:0;mso-height-percent:0;mso-width-relative:margin;mso-height-relative:margin;v-text-anchor:middle" arcsize="10923f" o:gfxdata="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" filled="f" strokecolor="red" strokeweight="1pt">
                 <v:stroke joinstyle="miter"/>
@@ -5994,7 +5994,7 @@
               </wp:anchor>
             </w:drawing>
           </mc:Choice>
-          <mc:Fallback xmlns:w16du="http://schemas.microsoft.com/office/word/2023/wordml/word16du">
+          <mc:Fallback>
             <w:pict>
               <v:shape w14:anchorId="76920524" id="Connector: Elbow 54" o:spid="_x0000_s1026" type="#_x0000_t34" style="position:absolute;margin-left:234.6pt;margin-top:37.8pt;width:17.5pt;height:245.25pt;flip:x;z-index:251730944;visibility:visible;mso-wrap-style:square;mso-width-percent:0;mso-height-percent:0;mso-wrap-distance-left:9pt;mso-wrap-distance-top:0;mso-wrap-distance-right:9pt;mso-wrap-distance-bottom:0;mso-position-horizontal:absolute;mso-position-horizontal-relative:text;mso-position-vertical:absolute;mso-position-vertical-relative:text;mso-width-percent:0;mso-height-percent:0;mso-width-relative:margin;mso-height-relative:margin" o:gfxdata="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" adj="2327" strokecolor="black [3200]" strokeweight=".5pt">
                 <v:stroke endarrow="block"/>
@@ -6068,7 +6068,7 @@
               </wp:anchor>
             </w:drawing>
           </mc:Choice>
-          <mc:Fallback xmlns:w16du="http://schemas.microsoft.com/office/word/2023/wordml/word16du">
+          <mc:Fallback>
             <w:pict>
               <v:shape w14:anchorId="5B5DE9FD" id="Connector: Elbow 55" o:spid="_x0000_s1026" type="#_x0000_t34" style="position:absolute;margin-left:233.85pt;margin-top:38.7pt;width:76.3pt;height:279.65pt;flip:x;z-index:251731968;visibility:visible;mso-wrap-style:square;mso-width-percent:0;mso-height-percent:0;mso-wrap-distance-left:9pt;mso-wrap-distance-top:0;mso-wrap-distance-right:9pt;mso-wrap-distance-bottom:0;mso-position-horizontal:absolute;mso-position-horizontal-relative:text;mso-position-vertical:absolute;mso-position-vertical-relative:text;mso-width-percent:0;mso-height-percent:0;mso-width-relative:margin;mso-height-relative:margin" o:gfxdata="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" adj="2684" strokecolor="black [3200]" strokeweight=".5pt">
                 <v:stroke endarrow="block"/>
@@ -6142,7 +6142,7 @@
               </wp:anchor>
             </w:drawing>
           </mc:Choice>
-          <mc:Fallback xmlns:w16du="http://schemas.microsoft.com/office/word/2023/wordml/word16du">
+          <mc:Fallback>
             <w:pict>
               <v:shape w14:anchorId="55C08338" id="Connector: Elbow 56" o:spid="_x0000_s1026" type="#_x0000_t34" style="position:absolute;margin-left:232.7pt;margin-top:37.8pt;width:135.25pt;height:335.85pt;flip:x;z-index:251729920;visibility:visible;mso-wrap-style:square;mso-width-percent:0;mso-height-percent:0;mso-wrap-distance-left:9pt;mso-wrap-distance-top:0;mso-wrap-distance-right:9pt;mso-wrap-distance-bottom:0;mso-position-horizontal:absolute;mso-position-horizontal-relative:text;mso-position-vertical:absolute;mso-position-vertical-relative:text;mso-width-percent:0;mso-height-percent:0;mso-width-relative:margin;mso-height-relative:margin" o:gfxdata="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" adj="2447" strokecolor="black [3200]" strokeweight=".5pt">
                 <v:stroke endarrow="block"/>
@@ -6216,7 +6216,7 @@
               </wp:anchor>
             </w:drawing>
           </mc:Choice>
-          <mc:Fallback xmlns:w16du="http://schemas.microsoft.com/office/word/2023/wordml/word16du">
+          <mc:Fallback>
             <w:pict>
               <v:shape w14:anchorId="4FCD689B" id="Connector: Elbow 57" o:spid="_x0000_s1026" type="#_x0000_t34" style="position:absolute;margin-left:233.85pt;margin-top:32.7pt;width:185.8pt;height:401.8pt;flip:x;z-index:251732992;visibility:visible;mso-wrap-style:square;mso-width-percent:0;mso-height-percent:0;mso-wrap-distance-left:9pt;mso-wrap-distance-top:0;mso-wrap-distance-right:9pt;mso-wrap-distance-bottom:0;mso-position-horizontal:absolute;mso-position-horizontal-relative:text;mso-position-vertical:absolute;mso-position-vertical-relative:text;mso-width-percent:0;mso-height-percent:0;mso-width-relative:margin;mso-height-relative:margin" o:gfxdata="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" adj="1099" strokecolor="black [3200]" strokeweight=".5pt">
                 <v:stroke endarrow="block"/>
@@ -6296,7 +6296,7 @@
               </wp:anchor>
             </w:drawing>
           </mc:Choice>
-          <mc:Fallback xmlns:w16du="http://schemas.microsoft.com/office/word/2023/wordml/word16du">
+          <mc:Fallback>
             <w:pict>
               <v:roundrect w14:anchorId="4FB6B4CA" id="Rectangle: Rounded Corners 58" o:spid="_x0000_s1026" style="position:absolute;margin-left:418.55pt;margin-top:19.65pt;width:36.7pt;height:19.05pt;z-index:251728896;visibility:visible;mso-wrap-style:square;mso-width-percent:0;mso-height-percent:0;mso-wrap-distance-left:9pt;mso-wrap-distance-top:0;mso-wrap-distance-right:9pt;mso-wrap-distance-bottom:0;mso-position-horizontal:absolute;mso-position-horizontal-relative:margin;mso-position-vertical:absolute;mso-position-vertical-relative:text;mso-width-percent:0;mso-height-percent:0;mso-width-relative:margin;mso-height-relative:margin;v-text-anchor:middle" arcsize="10923f" o:gfxdata="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" filled="f" strokecolor="red" strokeweight="1pt">
                 <v:stroke joinstyle="miter"/>
@@ -6377,7 +6377,7 @@
               </wp:anchor>
             </w:drawing>
           </mc:Choice>
-          <mc:Fallback xmlns:w16du="http://schemas.microsoft.com/office/word/2023/wordml/word16du">
+          <mc:Fallback>
             <w:pict>
               <v:roundrect w14:anchorId="6E74CD11" id="Rectangle: Rounded Corners 59" o:spid="_x0000_s1026" style="position:absolute;margin-left:358.05pt;margin-top:22.8pt;width:54.8pt;height:19.05pt;z-index:251727872;visibility:visible;mso-wrap-style:square;mso-width-percent:0;mso-height-percent:0;mso-wrap-distance-left:9pt;mso-wrap-distance-top:0;mso-wrap-distance-right:9pt;mso-wrap-distance-bottom:0;mso-position-horizontal:absolute;mso-position-horizontal-relative:margin;mso-position-vertical:absolute;mso-position-vertical-relative:text;mso-width-percent:0;mso-height-percent:0;mso-width-relative:margin;mso-height-relative:margin;v-text-anchor:middle" arcsize="10923f" o:gfxdata="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" filled="f" strokecolor="red" strokeweight="1pt">
                 <v:stroke joinstyle="miter"/>
@@ -6458,7 +6458,7 @@
               </wp:anchor>
             </w:drawing>
           </mc:Choice>
-          <mc:Fallback xmlns:w16du="http://schemas.microsoft.com/office/word/2023/wordml/word16du">
+          <mc:Fallback>
             <w:pict>
               <v:roundrect w14:anchorId="65E02344" id="Rectangle: Rounded Corners 60" o:spid="_x0000_s1026" style="position:absolute;margin-left:298.1pt;margin-top:22.8pt;width:54.8pt;height:19.05pt;z-index:251726848;visibility:visible;mso-wrap-style:square;mso-width-percent:0;mso-height-percent:0;mso-wrap-distance-left:9pt;mso-wrap-distance-top:0;mso-wrap-distance-right:9pt;mso-wrap-distance-bottom:0;mso-position-horizontal:absolute;mso-position-horizontal-relative:margin;mso-position-vertical:absolute;mso-position-vertical-relative:text;mso-width-percent:0;mso-height-percent:0;mso-width-relative:margin;mso-height-relative:margin;v-text-anchor:middle" arcsize="10923f" o:gfxdata="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" filled="f" strokecolor="red" strokeweight="1pt">
                 <v:stroke joinstyle="miter"/>
@@ -6539,7 +6539,7 @@
               </wp:anchor>
             </w:drawing>
           </mc:Choice>
-          <mc:Fallback xmlns:w16du="http://schemas.microsoft.com/office/word/2023/wordml/word16du">
+          <mc:Fallback>
             <w:pict>
               <v:roundrect w14:anchorId="0295B538" id="Rectangle: Rounded Corners 61" o:spid="_x0000_s1026" style="position:absolute;margin-left:238.3pt;margin-top:22pt;width:54.8pt;height:19.05pt;z-index:251725824;visibility:visible;mso-wrap-style:square;mso-width-percent:0;mso-height-percent:0;mso-wrap-distance-left:9pt;mso-wrap-distance-top:0;mso-wrap-distance-right:9pt;mso-wrap-distance-bottom:0;mso-position-horizontal:absolute;mso-position-horizontal-relative:margin;mso-position-vertical:absolute;mso-position-vertical-relative:text;mso-width-percent:0;mso-height-percent:0;mso-width-relative:margin;mso-height-relative:margin;v-text-anchor:middle" arcsize="10923f" o:gfxdata="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" filled="f" strokecolor="red" strokeweight="1pt">
                 <v:stroke joinstyle="miter"/>
@@ -6671,7 +6671,7 @@
               </wp:anchor>
             </w:drawing>
           </mc:Choice>
-          <mc:Fallback xmlns:w16du="http://schemas.microsoft.com/office/word/2023/wordml/word16du">
+          <mc:Fallback>
             <w:pict>
               <v:shape w14:anchorId="14096F94" id="_x0000_s1050" type="#_x0000_t202" style="position:absolute;margin-left:-22.8pt;margin-top:11.8pt;width:256.6pt;height:51.5pt;z-index:251734016;visibility:visible;mso-wrap-style:square;mso-width-percent:0;mso-height-percent:0;mso-wrap-distance-left:9pt;mso-wrap-distance-top:3.6pt;mso-wrap-distance-right:9pt;mso-wrap-distance-bottom:3.6pt;mso-position-horizontal:absolute;mso-position-horizontal-relative:text;mso-position-vertical:absolute;mso-position-vertical-relative:text;mso-width-percent:0;mso-height-percent:0;mso-width-relative:margin;mso-height-relative:margin;v-text-anchor:top" o:gfxdata="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">
                 <v:textbox>
@@ -6766,7 +6766,7 @@
               </wp:anchor>
             </w:drawing>
           </mc:Choice>
-          <mc:Fallback xmlns:w16du="http://schemas.microsoft.com/office/word/2023/wordml/word16du">
+          <mc:Fallback>
             <w:pict>
               <v:shape w14:anchorId="2710055F" id="_x0000_s1051" type="#_x0000_t202" style="position:absolute;margin-left:-23.25pt;margin-top:16.5pt;width:256.6pt;height:52pt;z-index:251735040;visibility:visible;mso-wrap-style:square;mso-width-percent:0;mso-height-percent:0;mso-wrap-distance-left:9pt;mso-wrap-distance-top:3.6pt;mso-wrap-distance-right:9pt;mso-wrap-distance-bottom:3.6pt;mso-position-horizontal:absolute;mso-position-horizontal-relative:text;mso-position-vertical:absolute;mso-position-vertical-relative:text;mso-width-percent:0;mso-height-percent:0;mso-width-relative:margin;mso-height-relative:margin;v-text-anchor:top" o:gfxdata="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">
                 <v:textbox>
@@ -6868,7 +6868,7 @@
               </wp:anchor>
             </w:drawing>
           </mc:Choice>
-          <mc:Fallback xmlns:w16du="http://schemas.microsoft.com/office/word/2023/wordml/word16du">
+          <mc:Fallback>
             <w:pict>
               <v:shape w14:anchorId="2F5E28B4" id="_x0000_s1052" type="#_x0000_t202" style="position:absolute;margin-left:-25.4pt;margin-top:6.75pt;width:256.6pt;height:52.95pt;z-index:251736064;visibility:visible;mso-wrap-style:square;mso-width-percent:0;mso-height-percent:0;mso-wrap-distance-left:9pt;mso-wrap-distance-top:3.6pt;mso-wrap-distance-right:9pt;mso-wrap-distance-bottom:3.6pt;mso-position-horizontal:absolute;mso-position-horizontal-relative:text;mso-position-vertical:absolute;mso-position-vertical-relative:text;mso-width-percent:0;mso-height-percent:0;mso-width-relative:margin;mso-height-relative:margin;v-text-anchor:top" o:gfxdata="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">
                 <v:textbox>
@@ -6960,7 +6960,7 @@
               </wp:anchor>
             </w:drawing>
           </mc:Choice>
-          <mc:Fallback xmlns:w16du="http://schemas.microsoft.com/office/word/2023/wordml/word16du">
+          <mc:Fallback>
             <w:pict>
               <v:shape w14:anchorId="6A556625" id="_x0000_s1053" type="#_x0000_t202" style="position:absolute;margin-left:-23.55pt;margin-top:64.3pt;width:256.6pt;height:40.85pt;z-index:251737088;visibility:visible;mso-wrap-style:square;mso-width-percent:0;mso-height-percent:0;mso-wrap-distance-left:9pt;mso-wrap-distance-top:3.6pt;mso-wrap-distance-right:9pt;mso-wrap-distance-bottom:3.6pt;mso-position-horizontal:absolute;mso-position-horizontal-relative:text;mso-position-vertical:absolute;mso-position-vertical-relative:text;mso-width-percent:0;mso-height-percent:0;mso-width-relative:margin;mso-height-relative:margin;v-text-anchor:top" o:gfxdata="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">
                 <v:textbox>
@@ -7069,7 +7069,7 @@
               </wp:anchor>
             </w:drawing>
           </mc:Choice>
-          <mc:Fallback xmlns:w16du="http://schemas.microsoft.com/office/word/2023/wordml/word16du">
+          <mc:Fallback>
             <w:pict>
               <v:shapetype w14:anchorId="50729391" id="_x0000_t202" coordsize="21600,21600" o:spt="202" path="m,l,21600r21600,l21600,xe">
                 <v:stroke joinstyle="miter"/>
@@ -7163,7 +7163,7 @@
               </wp:anchor>
             </w:drawing>
           </mc:Choice>
-          <mc:Fallback xmlns:w16du="http://schemas.microsoft.com/office/word/2023/wordml/word16du">
+          <mc:Fallback>
             <w:pict>
               <v:shape w14:anchorId="07F0B3F0" id="_x0000_s1055" type="#_x0000_t202" style="position:absolute;margin-left:260.1pt;margin-top:346.65pt;width:214.55pt;height:79.4pt;z-index:251745280;visibility:visible;mso-wrap-style:square;mso-width-percent:0;mso-height-percent:0;mso-wrap-distance-left:9pt;mso-wrap-distance-top:3.6pt;mso-wrap-distance-right:9pt;mso-wrap-distance-bottom:3.6pt;mso-position-horizontal:absolute;mso-position-horizontal-relative:margin;mso-position-vertical:absolute;mso-position-vertical-relative:text;mso-width-percent:0;mso-height-percent:0;mso-width-relative:margin;mso-height-relative:margin;v-text-anchor:top" o:gfxdata="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">
                 <v:textbox>
@@ -7261,7 +7261,7 @@
               </wp:anchor>
             </w:drawing>
           </mc:Choice>
-          <mc:Fallback xmlns:w16du="http://schemas.microsoft.com/office/word/2023/wordml/word16du">
+          <mc:Fallback>
             <w:pict>
               <v:shape w14:anchorId="310E659F" id="_x0000_s1056" type="#_x0000_t202" style="position:absolute;margin-left:323.75pt;margin-top:243.55pt;width:150.95pt;height:79.4pt;z-index:251744256;visibility:visible;mso-wrap-style:square;mso-width-percent:0;mso-height-percent:0;mso-wrap-distance-left:9pt;mso-wrap-distance-top:3.6pt;mso-wrap-distance-right:9pt;mso-wrap-distance-bottom:3.6pt;mso-position-horizontal:absolute;mso-position-horizontal-relative:margin;mso-position-vertical:absolute;mso-position-vertical-relative:text;mso-width-percent:0;mso-height-percent:0;mso-width-relative:margin;mso-height-relative:margin;v-text-anchor:top" o:gfxdata="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">
                 <v:textbox>
@@ -7344,7 +7344,7 @@
               </wp:anchor>
             </w:drawing>
           </mc:Choice>
-          <mc:Fallback xmlns:w16du="http://schemas.microsoft.com/office/word/2023/wordml/word16du">
+          <mc:Fallback>
             <w:pict>
               <v:shape w14:anchorId="7D00571D" id="Connector: Elbow 197" o:spid="_x0000_s1026" type="#_x0000_t34" style="position:absolute;margin-left:228.7pt;margin-top:172.5pt;width:31.45pt;height:205.8pt;z-index:251742208;visibility:visible;mso-wrap-style:square;mso-width-percent:0;mso-height-percent:0;mso-wrap-distance-left:9pt;mso-wrap-distance-top:0;mso-wrap-distance-right:9pt;mso-wrap-distance-bottom:0;mso-position-horizontal:absolute;mso-position-horizontal-relative:text;mso-position-vertical:absolute;mso-position-vertical-relative:text;mso-width-percent:0;mso-height-percent:0;mso-width-relative:margin;mso-height-relative:margin" o:gfxdata="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" adj="-20505" strokecolor="#4472c4 [3204]" strokeweight=".5pt">
                 <v:stroke endarrow="block"/>
@@ -7418,7 +7418,7 @@
               </wp:anchor>
             </w:drawing>
           </mc:Choice>
-          <mc:Fallback xmlns:w16du="http://schemas.microsoft.com/office/word/2023/wordml/word16du">
+          <mc:Fallback>
             <w:pict>
               <v:shape w14:anchorId="360950D6" id="Connector: Elbow 198" o:spid="_x0000_s1026" type="#_x0000_t34" style="position:absolute;margin-left:86pt;margin-top:217.55pt;width:27.8pt;height:285.2pt;z-index:251743232;visibility:visible;mso-wrap-style:square;mso-width-percent:0;mso-height-percent:0;mso-wrap-distance-left:9pt;mso-wrap-distance-top:0;mso-wrap-distance-right:9pt;mso-wrap-distance-bottom:0;mso-position-horizontal:absolute;mso-position-horizontal-relative:text;mso-position-vertical:absolute;mso-position-vertical-relative:text;mso-width-percent:0;mso-height-percent:0;mso-width-relative:margin;mso-height-relative:margin" o:gfxdata="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" adj="-17627" strokecolor="#4472c4 [3204]" strokeweight=".5pt">
                 <v:stroke endarrow="block"/>
@@ -7492,7 +7492,7 @@
               </wp:anchor>
             </w:drawing>
           </mc:Choice>
-          <mc:Fallback xmlns:w16du="http://schemas.microsoft.com/office/word/2023/wordml/word16du">
+          <mc:Fallback>
             <w:pict>
               <v:shape w14:anchorId="427BD70E" id="Connector: Elbow 196" o:spid="_x0000_s1026" type="#_x0000_t34" style="position:absolute;margin-left:290.4pt;margin-top:14.55pt;width:32.45pt;height:246.65pt;z-index:251741184;visibility:visible;mso-wrap-style:square;mso-width-percent:0;mso-height-percent:0;mso-wrap-distance-left:9pt;mso-wrap-distance-top:0;mso-wrap-distance-right:9pt;mso-wrap-distance-bottom:0;mso-position-horizontal:absolute;mso-position-horizontal-relative:text;mso-position-vertical:absolute;mso-position-vertical-relative:text;mso-width-percent:0;mso-height-percent:0;mso-width-relative:margin;mso-height-relative:margin" o:gfxdata="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" adj="-17627" strokecolor="#4472c4 [3204]" strokeweight=".5pt">
                 <v:stroke endarrow="block"/>
@@ -7572,7 +7572,7 @@
               </wp:anchor>
             </w:drawing>
           </mc:Choice>
-          <mc:Fallback xmlns:w16du="http://schemas.microsoft.com/office/word/2023/wordml/word16du">
+          <mc:Fallback>
             <w:pict>
               <v:roundrect w14:anchorId="0E40A3DA" id="Rectangle: Rounded Corners 195" o:spid="_x0000_s1026" style="position:absolute;margin-left:87.8pt;margin-top:56.35pt;width:265.7pt;height:116.15pt;z-index:251740160;visibility:visible;mso-wrap-style:square;mso-width-percent:0;mso-height-percent:0;mso-wrap-distance-left:9pt;mso-wrap-distance-top:0;mso-wrap-distance-right:9pt;mso-wrap-distance-bottom:0;mso-position-horizontal:absolute;mso-position-horizontal-relative:margin;mso-position-vertical:absolute;mso-position-vertical-relative:text;mso-width-percent:0;mso-height-percent:0;mso-width-relative:margin;mso-height-relative:margin;v-text-anchor:middle" arcsize="10923f" o:gfxdata="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" filled="f" strokecolor="red" strokeweight="1pt">
                 <v:stroke joinstyle="miter"/>
@@ -7653,7 +7653,7 @@
               </wp:anchor>
             </w:drawing>
           </mc:Choice>
-          <mc:Fallback xmlns:w16du="http://schemas.microsoft.com/office/word/2023/wordml/word16du">
+          <mc:Fallback>
             <w:pict>
               <v:roundrect w14:anchorId="688AD895" id="Rectangle: Rounded Corners 194" o:spid="_x0000_s1026" style="position:absolute;margin-left:13.95pt;margin-top:192.45pt;width:415.75pt;height:25.1pt;z-index:251739136;visibility:visible;mso-wrap-style:square;mso-width-percent:0;mso-height-percent:0;mso-wrap-distance-left:9pt;mso-wrap-distance-top:0;mso-wrap-distance-right:9pt;mso-wrap-distance-bottom:0;mso-position-horizontal:absolute;mso-position-horizontal-relative:margin;mso-position-vertical:absolute;mso-position-vertical-relative:text;mso-width-percent:0;mso-height-percent:0;mso-width-relative:margin;mso-height-relative:margin;v-text-anchor:middle" arcsize="10923f" o:gfxdata="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" filled="f" strokecolor="red" strokeweight="1pt">
                 <v:stroke joinstyle="miter"/>
@@ -7734,7 +7734,7 @@
               </wp:anchor>
             </w:drawing>
           </mc:Choice>
-          <mc:Fallback xmlns:w16du="http://schemas.microsoft.com/office/word/2023/wordml/word16du">
+          <mc:Fallback>
             <w:pict>
               <v:roundrect w14:anchorId="08E4ED7D" id="Rectangle: Rounded Corners 199" o:spid="_x0000_s1026" style="position:absolute;margin-left:272.65pt;margin-top:.6pt;width:54.8pt;height:19.05pt;z-index:251738112;visibility:visible;mso-wrap-style:square;mso-width-percent:0;mso-height-percent:0;mso-wrap-distance-left:9pt;mso-wrap-distance-top:0;mso-wrap-distance-right:9pt;mso-wrap-distance-bottom:0;mso-position-horizontal:absolute;mso-position-horizontal-relative:margin;mso-position-vertical:absolute;mso-position-vertical-relative:text;mso-width-percent:0;mso-height-percent:0;mso-width-relative:margin;mso-height-relative:margin;v-text-anchor:middle" arcsize="10923f" o:gfxdata="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" filled="f" strokecolor="red" strokeweight="1pt">
                 <v:stroke joinstyle="miter"/>
@@ -8070,7 +8070,13 @@
       </w:pPr>
       <w:r>
         <w:lastRenderedPageBreak/>
-        <w:t>User Manual Spring 3</w:t>
+        <w:t xml:space="preserve">User Manual </w:t>
+      </w:r>
+      <w:r>
+        <w:t>Sprint</w:t>
+      </w:r>
+      <w:r>
+        <w:t xml:space="preserve"> 3</w:t>
       </w:r>
     </w:p>
     <w:p>
@@ -8154,7 +8160,7 @@
               </wp:anchor>
             </w:drawing>
           </mc:Choice>
-          <mc:Fallback xmlns:w16du="http://schemas.microsoft.com/office/word/2023/wordml/word16du">
+          <mc:Fallback>
             <w:pict>
               <v:shape w14:anchorId="37B71124" id="_x0000_s1057" type="#_x0000_t202" style="position:absolute;margin-left:254.55pt;margin-top:265.95pt;width:175.3pt;height:50.8pt;z-index:251773952;visibility:visible;mso-wrap-style:square;mso-width-percent:0;mso-height-percent:0;mso-wrap-distance-left:9pt;mso-wrap-distance-top:3.6pt;mso-wrap-distance-right:9pt;mso-wrap-distance-bottom:3.6pt;mso-position-horizontal:absolute;mso-position-horizontal-relative:margin;mso-position-vertical:absolute;mso-position-vertical-relative:text;mso-width-percent:0;mso-height-percent:0;mso-width-relative:margin;mso-height-relative:margin;v-text-anchor:top" o:gfxdata="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">
                 <v:textbox>
@@ -8237,7 +8243,7 @@
               </wp:anchor>
             </w:drawing>
           </mc:Choice>
-          <mc:Fallback xmlns:w16du="http://schemas.microsoft.com/office/word/2023/wordml/word16du">
+          <mc:Fallback>
             <w:pict>
               <v:shapetype w14:anchorId="4DC5478D" id="_x0000_t34" coordsize="21600,21600" o:spt="34" o:oned="t" adj="10800" path="m,l@0,0@0,21600,21600,21600e" filled="f">
                 <v:stroke joinstyle="miter"/>
@@ -8329,7 +8335,7 @@
               </wp:anchor>
             </w:drawing>
           </mc:Choice>
-          <mc:Fallback xmlns:w16du="http://schemas.microsoft.com/office/word/2023/wordml/word16du">
+          <mc:Fallback>
             <w:pict>
               <v:shape w14:anchorId="35BD3E21" id="_x0000_s1058" type="#_x0000_t202" style="position:absolute;margin-left:315.1pt;margin-top:203.15pt;width:175.3pt;height:50.8pt;z-index:251769856;visibility:visible;mso-wrap-style:square;mso-width-percent:0;mso-height-percent:0;mso-wrap-distance-left:9pt;mso-wrap-distance-top:3.6pt;mso-wrap-distance-right:9pt;mso-wrap-distance-bottom:3.6pt;mso-position-horizontal:absolute;mso-position-horizontal-relative:margin;mso-position-vertical:absolute;mso-position-vertical-relative:text;mso-width-percent:0;mso-height-percent:0;mso-width-relative:margin;mso-height-relative:margin;v-text-anchor:top" o:gfxdata="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">
                 <v:textbox>
@@ -8412,7 +8418,7 @@
               </wp:anchor>
             </w:drawing>
           </mc:Choice>
-          <mc:Fallback xmlns:w16du="http://schemas.microsoft.com/office/word/2023/wordml/word16du">
+          <mc:Fallback>
             <w:pict>
               <v:shape w14:anchorId="4190CBAC" id="Connector: Elbow 196" o:spid="_x0000_s1026" type="#_x0000_t34" style="position:absolute;margin-left:266.8pt;margin-top:149.8pt;width:48.3pt;height:78.75pt;z-index:251767808;visibility:visible;mso-wrap-style:square;mso-width-percent:0;mso-height-percent:0;mso-wrap-distance-left:9pt;mso-wrap-distance-top:0;mso-wrap-distance-right:9pt;mso-wrap-distance-bottom:0;mso-position-horizontal:absolute;mso-position-horizontal-relative:text;mso-position-vertical:absolute;mso-position-vertical-relative:text;mso-width-percent:0;mso-height-percent:0;mso-width-relative:margin;mso-height-relative:margin" o:gfxdata="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" adj="6389" strokecolor="#4472c4 [3204]" strokeweight=".5pt">
                 <v:stroke endarrow="block"/>
@@ -8494,7 +8500,7 @@
               </wp:anchor>
             </w:drawing>
           </mc:Choice>
-          <mc:Fallback xmlns:w16du="http://schemas.microsoft.com/office/word/2023/wordml/word16du">
+          <mc:Fallback>
             <w:pict>
               <v:shape w14:anchorId="20CB526D" id="_x0000_s1059" type="#_x0000_t202" style="position:absolute;margin-left:315.1pt;margin-top:125.2pt;width:175.3pt;height:66.05pt;z-index:251763712;visibility:visible;mso-wrap-style:square;mso-width-percent:0;mso-height-percent:0;mso-wrap-distance-left:9pt;mso-wrap-distance-top:3.6pt;mso-wrap-distance-right:9pt;mso-wrap-distance-bottom:3.6pt;mso-position-horizontal:absolute;mso-position-horizontal-relative:margin;mso-position-vertical:absolute;mso-position-vertical-relative:text;mso-width-percent:0;mso-height-percent:0;mso-width-relative:margin;mso-height-relative:margin;v-text-anchor:top" o:gfxdata="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">
                 <v:textbox>
@@ -8578,7 +8584,7 @@
               </wp:anchor>
             </w:drawing>
           </mc:Choice>
-          <mc:Fallback xmlns:w16du="http://schemas.microsoft.com/office/word/2023/wordml/word16du">
+          <mc:Fallback>
             <w:pict>
               <v:shape w14:anchorId="2C2E3649" id="Connector: Elbow 196" o:spid="_x0000_s1026" type="#_x0000_t34" style="position:absolute;margin-left:266.8pt;margin-top:108.3pt;width:48.3pt;height:41.5pt;z-index:251765760;visibility:visible;mso-wrap-style:square;mso-width-percent:0;mso-height-percent:0;mso-wrap-distance-left:9pt;mso-wrap-distance-top:0;mso-wrap-distance-right:9pt;mso-wrap-distance-bottom:0;mso-position-horizontal:absolute;mso-position-horizontal-relative:text;mso-position-vertical:absolute;mso-position-vertical-relative:text;mso-width-percent:0;mso-height-percent:0;mso-width-relative:margin;mso-height-relative:margin" o:gfxdata="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" adj="6389" strokecolor="#4472c4 [3204]" strokeweight=".5pt">
                 <v:stroke endarrow="block"/>
@@ -8652,7 +8658,7 @@
               </wp:anchor>
             </w:drawing>
           </mc:Choice>
-          <mc:Fallback xmlns:w16du="http://schemas.microsoft.com/office/word/2023/wordml/word16du">
+          <mc:Fallback>
             <w:pict>
               <v:shape w14:anchorId="4BC1CF71" id="Connector: Elbow 196" o:spid="_x0000_s1026" type="#_x0000_t34" style="position:absolute;margin-left:266.8pt;margin-top:68.5pt;width:48.3pt;height:16.9pt;z-index:251759616;visibility:visible;mso-wrap-style:square;mso-width-percent:0;mso-height-percent:0;mso-wrap-distance-left:9pt;mso-wrap-distance-top:0;mso-wrap-distance-right:9pt;mso-wrap-distance-bottom:0;mso-position-horizontal:absolute;mso-position-horizontal-relative:text;mso-position-vertical:absolute;mso-position-vertical-relative:text;mso-width-percent:0;mso-height-percent:0;mso-width-relative:margin;mso-height-relative:margin" o:gfxdata="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" adj="6389" strokecolor="#4472c4 [3204]" strokeweight=".5pt">
                 <v:stroke endarrow="block"/>
@@ -8733,7 +8739,7 @@
               </wp:anchor>
             </w:drawing>
           </mc:Choice>
-          <mc:Fallback xmlns:w16du="http://schemas.microsoft.com/office/word/2023/wordml/word16du">
+          <mc:Fallback>
             <w:pict>
               <v:shape w14:anchorId="50CEBDD4" id="_x0000_s1060" type="#_x0000_t202" style="position:absolute;margin-left:315.1pt;margin-top:57.45pt;width:150.95pt;height:50.8pt;z-index:251761664;visibility:visible;mso-wrap-style:square;mso-width-percent:0;mso-height-percent:0;mso-wrap-distance-left:9pt;mso-wrap-distance-top:3.6pt;mso-wrap-distance-right:9pt;mso-wrap-distance-bottom:3.6pt;mso-position-horizontal:absolute;mso-position-horizontal-relative:margin;mso-position-vertical:absolute;mso-position-vertical-relative:text;mso-width-percent:0;mso-height-percent:0;mso-width-relative:margin;mso-height-relative:margin;v-text-anchor:top" o:gfxdata="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">
                 <v:textbox>
@@ -8758,7 +8764,7 @@
         <mc:AlternateContent>
           <mc:Choice Requires="wps">
             <w:drawing>
-              <wp:anchor distT="0" distB="0" distL="114300" distR="114300" simplePos="0" relativeHeight="251749376" behindDoc="0" locked="0" layoutInCell="1" allowOverlap="1" wp14:anchorId="131EFB1C" wp14:editId="4E686A97">
+              <wp:anchor distT="0" distB="0" distL="114300" distR="114300" simplePos="0" relativeHeight="251749376" behindDoc="0" locked="0" layoutInCell="1" allowOverlap="1" wp14:anchorId="131EFB1C" wp14:editId="1AC2CDB8">
                 <wp:simplePos x="0" y="0"/>
                 <wp:positionH relativeFrom="margin">
                   <wp:posOffset>268605</wp:posOffset>
@@ -8822,9 +8828,9 @@
               </wp:anchor>
             </w:drawing>
           </mc:Choice>
-          <mc:Fallback xmlns:w16du="http://schemas.microsoft.com/office/word/2023/wordml/word16du">
+          <mc:Fallback>
             <w:pict>
-              <v:roundrect w14:anchorId="742BE941" id="Rectangle: Rounded Corners 194" o:spid="_x0000_s1026" style="position:absolute;margin-left:21.15pt;margin-top:48.95pt;width:245.6pt;height:36.4pt;z-index:251749376;visibility:visible;mso-wrap-style:square;mso-width-percent:0;mso-height-percent:0;mso-wrap-distance-left:9pt;mso-wrap-distance-top:0;mso-wrap-distance-right:9pt;mso-wrap-distance-bottom:0;mso-position-horizontal:absolute;mso-position-horizontal-relative:margin;mso-position-vertical:absolute;mso-position-vertical-relative:text;mso-width-percent:0;mso-height-percent:0;mso-width-relative:margin;mso-height-relative:margin;v-text-anchor:middle" arcsize="10923f" o:gfxdata="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" filled="f" strokecolor="red" strokeweight="1pt">
+              <v:roundrect w14:anchorId="7CFB2170" id="Rectangle: Rounded Corners 194" o:spid="_x0000_s1026" style="position:absolute;margin-left:21.15pt;margin-top:48.95pt;width:245.6pt;height:36.4pt;z-index:251749376;visibility:visible;mso-wrap-style:square;mso-width-percent:0;mso-height-percent:0;mso-wrap-distance-left:9pt;mso-wrap-distance-top:0;mso-wrap-distance-right:9pt;mso-wrap-distance-bottom:0;mso-position-horizontal:absolute;mso-position-horizontal-relative:margin;mso-position-vertical:absolute;mso-position-vertical-relative:text;mso-width-percent:0;mso-height-percent:0;mso-width-relative:margin;mso-height-relative:margin;v-text-anchor:middle" arcsize="10923f" o:gfxdata="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" filled="f" strokecolor="red" strokeweight="1pt">
                 <v:stroke joinstyle="miter"/>
                 <w10:wrap anchorx="margin"/>
               </v:roundrect>
@@ -8839,7 +8845,7 @@
         <mc:AlternateContent>
           <mc:Choice Requires="wps">
             <w:drawing>
-              <wp:anchor distT="0" distB="0" distL="114300" distR="114300" simplePos="0" relativeHeight="251757568" behindDoc="0" locked="0" layoutInCell="1" allowOverlap="1" wp14:anchorId="4333A56C" wp14:editId="20A3E06D">
+              <wp:anchor distT="0" distB="0" distL="114300" distR="114300" simplePos="0" relativeHeight="251757568" behindDoc="0" locked="0" layoutInCell="1" allowOverlap="1" wp14:anchorId="4333A56C" wp14:editId="716E5539">
                 <wp:simplePos x="0" y="0"/>
                 <wp:positionH relativeFrom="margin">
                   <wp:posOffset>268605</wp:posOffset>
@@ -8903,7 +8909,7 @@
               </wp:anchor>
             </w:drawing>
           </mc:Choice>
-          <mc:Fallback xmlns:w16du="http://schemas.microsoft.com/office/word/2023/wordml/word16du">
+          <mc:Fallback>
             <w:pict>
               <v:roundrect w14:anchorId="00197554" id="Rectangle: Rounded Corners 194" o:spid="_x0000_s1026" style="position:absolute;margin-left:21.15pt;margin-top:206.5pt;width:58.45pt;height:22pt;z-index:251757568;visibility:visible;mso-wrap-style:square;mso-width-percent:0;mso-height-percent:0;mso-wrap-distance-left:9pt;mso-wrap-distance-top:0;mso-wrap-distance-right:9pt;mso-wrap-distance-bottom:0;mso-position-horizontal:absolute;mso-position-horizontal-relative:margin;mso-position-vertical:absolute;mso-position-vertical-relative:text;mso-width-percent:0;mso-height-percent:0;mso-width-relative:margin;mso-height-relative:margin;v-text-anchor:middle" arcsize="10923f" o:gfxdata="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" filled="f" strokecolor="red" strokeweight="1pt">
                 <v:stroke joinstyle="miter"/>
@@ -8984,7 +8990,7 @@
               </wp:anchor>
             </w:drawing>
           </mc:Choice>
-          <mc:Fallback xmlns:w16du="http://schemas.microsoft.com/office/word/2023/wordml/word16du">
+          <mc:Fallback>
             <w:pict>
               <v:roundrect w14:anchorId="1B57680B" id="Rectangle: Rounded Corners 194" o:spid="_x0000_s1026" style="position:absolute;margin-left:21.25pt;margin-top:170.2pt;width:245.6pt;height:36.4pt;z-index:251755520;visibility:visible;mso-wrap-style:square;mso-width-percent:0;mso-height-percent:0;mso-wrap-distance-left:9pt;mso-wrap-distance-top:0;mso-wrap-distance-right:9pt;mso-wrap-distance-bottom:0;mso-position-horizontal:absolute;mso-position-horizontal-relative:margin;mso-position-vertical:absolute;mso-position-vertical-relative:text;mso-width-percent:0;mso-height-percent:0;mso-width-relative:margin;mso-height-relative:margin;v-text-anchor:middle" arcsize="10923f" o:gfxdata="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" filled="f" strokecolor="red" strokeweight="1pt">
                 <v:stroke joinstyle="miter"/>
@@ -9065,7 +9071,7 @@
               </wp:anchor>
             </w:drawing>
           </mc:Choice>
-          <mc:Fallback xmlns:w16du="http://schemas.microsoft.com/office/word/2023/wordml/word16du">
+          <mc:Fallback>
             <w:pict>
               <v:roundrect w14:anchorId="23D99448" id="Rectangle: Rounded Corners 194" o:spid="_x0000_s1026" style="position:absolute;margin-left:21.3pt;margin-top:129.55pt;width:245.6pt;height:36.4pt;z-index:251753472;visibility:visible;mso-wrap-style:square;mso-width-percent:0;mso-height-percent:0;mso-wrap-distance-left:9pt;mso-wrap-distance-top:0;mso-wrap-distance-right:9pt;mso-wrap-distance-bottom:0;mso-position-horizontal:absolute;mso-position-horizontal-relative:margin;mso-position-vertical:absolute;mso-position-vertical-relative:text;mso-width-percent:0;mso-height-percent:0;mso-width-relative:margin;mso-height-relative:margin;v-text-anchor:middle" arcsize="10923f" o:gfxdata="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" filled="f" strokecolor="red" strokeweight="1pt">
                 <v:stroke joinstyle="miter"/>
@@ -9146,7 +9152,7 @@
               </wp:anchor>
             </w:drawing>
           </mc:Choice>
-          <mc:Fallback xmlns:w16du="http://schemas.microsoft.com/office/word/2023/wordml/word16du">
+          <mc:Fallback>
             <w:pict>
               <v:roundrect w14:anchorId="7CEDECDD" id="Rectangle: Rounded Corners 194" o:spid="_x0000_s1026" style="position:absolute;margin-left:21.3pt;margin-top:88.95pt;width:245.6pt;height:36.4pt;z-index:251751424;visibility:visible;mso-wrap-style:square;mso-width-percent:0;mso-height-percent:0;mso-wrap-distance-left:9pt;mso-wrap-distance-top:0;mso-wrap-distance-right:9pt;mso-wrap-distance-bottom:0;mso-position-horizontal:absolute;mso-position-horizontal-relative:margin;mso-position-vertical:absolute;mso-position-vertical-relative:text;mso-width-percent:0;mso-height-percent:0;mso-width-relative:margin;mso-height-relative:margin;v-text-anchor:middle" arcsize="10923f" o:gfxdata="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" filled="f" strokecolor="red" strokeweight="1pt">
                 <v:stroke joinstyle="miter"/>
@@ -9289,7 +9295,7 @@
               </wp:anchor>
             </w:drawing>
           </mc:Choice>
-          <mc:Fallback xmlns:w16du="http://schemas.microsoft.com/office/word/2023/wordml/word16du">
+          <mc:Fallback>
             <w:pict>
               <v:shapetype w14:anchorId="4275B97F" id="_x0000_t32" coordsize="21600,21600" o:spt="32" o:oned="t" path="m,l21600,21600e" filled="f">
                 <v:path arrowok="t" fillok="f" o:connecttype="none"/>
@@ -9373,7 +9379,7 @@
               </wp:anchor>
             </w:drawing>
           </mc:Choice>
-          <mc:Fallback xmlns:w16du="http://schemas.microsoft.com/office/word/2023/wordml/word16du">
+          <mc:Fallback>
             <w:pict>
               <v:roundrect w14:anchorId="1F87987D" id="Rectangle: Rounded Corners 194" o:spid="_x0000_s1026" style="position:absolute;margin-left:299pt;margin-top:30.55pt;width:141.45pt;height:47.3pt;z-index:251789312;visibility:visible;mso-wrap-style:square;mso-width-percent:0;mso-height-percent:0;mso-wrap-distance-left:9pt;mso-wrap-distance-top:0;mso-wrap-distance-right:9pt;mso-wrap-distance-bottom:0;mso-position-horizontal:absolute;mso-position-horizontal-relative:margin;mso-position-vertical:absolute;mso-position-vertical-relative:text;mso-width-percent:0;mso-height-percent:0;mso-width-relative:margin;mso-height-relative:margin;v-text-anchor:middle" arcsize="10923f" o:gfxdata="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" filled="f" strokecolor="red" strokeweight="1pt">
                 <v:stroke joinstyle="miter"/>
@@ -9445,7 +9451,7 @@
               </wp:anchor>
             </w:drawing>
           </mc:Choice>
-          <mc:Fallback xmlns:w16du="http://schemas.microsoft.com/office/word/2023/wordml/word16du">
+          <mc:Fallback>
             <w:pict>
               <v:shape w14:anchorId="54D6F798" id="Elbow Connector 233" o:spid="_x0000_s1026" type="#_x0000_t34" style="position:absolute;margin-left:3in;margin-top:68.65pt;width:44.9pt;height:191.4pt;z-index:251783168;visibility:visible;mso-wrap-style:square;mso-width-percent:0;mso-height-percent:0;mso-wrap-distance-left:9pt;mso-wrap-distance-top:0;mso-wrap-distance-right:9pt;mso-wrap-distance-bottom:0;mso-position-horizontal:absolute;mso-position-horizontal-relative:text;mso-position-vertical:absolute;mso-position-vertical-relative:text;mso-width-percent:0;mso-height-percent:0;mso-width-relative:margin;mso-height-relative:margin" o:gfxdata="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" adj="702" strokecolor="#4472c4 [3204]" strokeweight=".5pt"/>
             </w:pict>
@@ -9523,7 +9529,7 @@
               </wp:anchor>
             </w:drawing>
           </mc:Choice>
-          <mc:Fallback xmlns:w16du="http://schemas.microsoft.com/office/word/2023/wordml/word16du">
+          <mc:Fallback>
             <w:pict>
               <v:shape w14:anchorId="1B8A06F1" id="Elbow Connector 234" o:spid="_x0000_s1026" type="#_x0000_t34" style="position:absolute;margin-left:254.25pt;margin-top:68.75pt;width:33.05pt;height:191.45pt;z-index:251785216;visibility:visible;mso-wrap-style:square;mso-width-percent:0;mso-height-percent:0;mso-wrap-distance-left:9pt;mso-wrap-distance-top:0;mso-wrap-distance-right:9pt;mso-wrap-distance-bottom:0;mso-position-horizontal:absolute;mso-position-horizontal-relative:text;mso-position-vertical:absolute;mso-position-vertical-relative:text;mso-width-percent:0;mso-height-percent:0;mso-width-relative:margin;mso-height-relative:margin" o:gfxdata="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" adj="702" strokecolor="#4472c4 [3204]">
                 <v:stroke endarrow="open" joinstyle="round"/>
@@ -9589,7 +9595,7 @@
               </wp:anchor>
             </w:drawing>
           </mc:Choice>
-          <mc:Fallback xmlns:w16du="http://schemas.microsoft.com/office/word/2023/wordml/word16du">
+          <mc:Fallback>
             <w:pict>
               <v:shape w14:anchorId="3869A7FC" id="Straight Arrow Connector 227" o:spid="_x0000_s1026" type="#_x0000_t32" style="position:absolute;margin-left:44.05pt;margin-top:64.4pt;width:0;height:42.35pt;z-index:251776000;visibility:visible;mso-wrap-style:square;mso-wrap-distance-left:9pt;mso-wrap-distance-top:0;mso-wrap-distance-right:9pt;mso-wrap-distance-bottom:0;mso-position-horizontal:absolute;mso-position-horizontal-relative:text;mso-position-vertical:absolute;mso-position-vertical-relative:text" o:gfxdata="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" strokecolor="#4472c4 [3204]" strokeweight=".5pt">
                 <v:stroke endarrow="block" joinstyle="miter"/>
@@ -9733,7 +9739,7 @@
               </wp:anchor>
             </w:drawing>
           </mc:Choice>
-          <mc:Fallback xmlns:w16du="http://schemas.microsoft.com/office/word/2023/wordml/word16du">
+          <mc:Fallback>
             <w:pict>
               <v:shape w14:anchorId="3C2997CC" id="_x0000_s1061" type="#_x0000_t202" style="position:absolute;margin-left:287.1pt;margin-top:63.3pt;width:175.3pt;height:66.9pt;z-index:251791360;visibility:visible;mso-wrap-style:square;mso-width-percent:0;mso-height-percent:0;mso-wrap-distance-left:9pt;mso-wrap-distance-top:3.6pt;mso-wrap-distance-right:9pt;mso-wrap-distance-bottom:3.6pt;mso-position-horizontal:absolute;mso-position-horizontal-relative:margin;mso-position-vertical:absolute;mso-position-vertical-relative:text;mso-width-percent:0;mso-height-percent:0;mso-width-relative:margin;mso-height-relative:margin;v-text-anchor:top" o:gfxdata="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">
                 <v:textbox>
@@ -9826,7 +9832,7 @@
               </wp:anchor>
             </w:drawing>
           </mc:Choice>
-          <mc:Fallback xmlns:w16du="http://schemas.microsoft.com/office/word/2023/wordml/word16du">
+          <mc:Fallback>
             <w:pict>
               <v:shape w14:anchorId="3D5B2A3C" id="_x0000_s1062" type="#_x0000_t202" style="position:absolute;margin-left:0;margin-top:14pt;width:175.3pt;height:69.45pt;z-index:251778048;visibility:visible;mso-wrap-style:square;mso-width-percent:0;mso-height-percent:0;mso-wrap-distance-left:9pt;mso-wrap-distance-top:3.6pt;mso-wrap-distance-right:9pt;mso-wrap-distance-bottom:3.6pt;mso-position-horizontal:absolute;mso-position-horizontal-relative:margin;mso-position-vertical:absolute;mso-position-vertical-relative:text;mso-width-percent:0;mso-height-percent:0;mso-width-relative:margin;mso-height-relative:margin;v-text-anchor:top" o:gfxdata="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">
                 <v:textbox>
@@ -9920,7 +9926,7 @@
               </wp:anchor>
             </w:drawing>
           </mc:Choice>
-          <mc:Fallback xmlns:w16du="http://schemas.microsoft.com/office/word/2023/wordml/word16du">
+          <mc:Fallback>
             <w:pict>
               <v:shape w14:anchorId="030A2150" id="_x0000_s1063" type="#_x0000_t202" style="position:absolute;margin-left:287.8pt;margin-top:14.1pt;width:175.3pt;height:96.55pt;z-index:251782144;visibility:visible;mso-wrap-style:square;mso-width-percent:0;mso-height-percent:0;mso-wrap-distance-left:9pt;mso-wrap-distance-top:3.6pt;mso-wrap-distance-right:9pt;mso-wrap-distance-bottom:3.6pt;mso-position-horizontal:absolute;mso-position-horizontal-relative:margin;mso-position-vertical:absolute;mso-position-vertical-relative:text;mso-width-percent:0;mso-height-percent:0;mso-width-relative:margin;mso-height-relative:margin;v-text-anchor:top" o:gfxdata="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">
                 <v:textbox>
@@ -10020,7 +10026,7 @@
               </wp:anchor>
             </w:drawing>
           </mc:Choice>
-          <mc:Fallback xmlns:w16du="http://schemas.microsoft.com/office/word/2023/wordml/word16du">
+          <mc:Fallback>
             <w:pict>
               <v:shape w14:anchorId="2759F718" id="_x0000_s1064" type="#_x0000_t202" style="position:absolute;margin-left:290.5pt;margin-top:-1.4pt;width:175.3pt;height:79.6pt;z-index:251787264;visibility:visible;mso-wrap-style:square;mso-width-percent:0;mso-height-percent:0;mso-wrap-distance-left:9pt;mso-wrap-distance-top:3.6pt;mso-wrap-distance-right:9pt;mso-wrap-distance-bottom:3.6pt;mso-position-horizontal:absolute;mso-position-horizontal-relative:margin;mso-position-vertical:absolute;mso-position-vertical-relative:text;mso-width-percent:0;mso-height-percent:0;mso-width-relative:margin;mso-height-relative:margin;v-text-anchor:top" o:gfxdata="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">
                 <v:textbox>
@@ -10103,7 +10109,7 @@
               </wp:anchor>
             </w:drawing>
           </mc:Choice>
-          <mc:Fallback xmlns:w16du="http://schemas.microsoft.com/office/word/2023/wordml/word16du">
+          <mc:Fallback>
             <w:pict>
               <v:shape w14:anchorId="75B0E6DF" id="Straight Arrow Connector 246" o:spid="_x0000_s1026" type="#_x0000_t32" style="position:absolute;margin-left:409.15pt;margin-top:136.5pt;width:0;height:108.4pt;z-index:251797504;visibility:visible;mso-wrap-style:square;mso-wrap-distance-left:9pt;mso-wrap-distance-top:0;mso-wrap-distance-right:9pt;mso-wrap-distance-bottom:0;mso-position-horizontal:absolute;mso-position-horizontal-relative:text;mso-position-vertical:absolute;mso-position-vertical-relative:text" o:gfxdata="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" strokecolor="#4472c4 [3204]" strokeweight=".5pt">
                 <v:stroke endarrow="block" joinstyle="miter"/>
@@ -10169,7 +10175,7 @@
               </wp:anchor>
             </w:drawing>
           </mc:Choice>
-          <mc:Fallback xmlns:w16du="http://schemas.microsoft.com/office/word/2023/wordml/word16du">
+          <mc:Fallback>
             <w:pict>
               <v:shape w14:anchorId="6565C19A" id="Straight Arrow Connector 245" o:spid="_x0000_s1026" type="#_x0000_t32" style="position:absolute;margin-left:326.1pt;margin-top:136.4pt;width:0;height:108.4pt;z-index:251795456;visibility:visible;mso-wrap-style:square;mso-wrap-distance-left:9pt;mso-wrap-distance-top:0;mso-wrap-distance-right:9pt;mso-wrap-distance-bottom:0;mso-position-horizontal:absolute;mso-position-horizontal-relative:text;mso-position-vertical:absolute;mso-position-vertical-relative:text" o:gfxdata="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" strokecolor="#4472c4 [3204]" strokeweight=".5pt">
                 <v:stroke endarrow="block" joinstyle="miter"/>
@@ -10243,7 +10249,7 @@
               </wp:anchor>
             </w:drawing>
           </mc:Choice>
-          <mc:Fallback xmlns:w16du="http://schemas.microsoft.com/office/word/2023/wordml/word16du">
+          <mc:Fallback>
             <w:pict>
               <v:shape w14:anchorId="727D3146" id="Elbow Connector 241" o:spid="_x0000_s1026" type="#_x0000_t34" style="position:absolute;margin-left:266.8pt;margin-top:53.35pt;width:173.55pt;height:143.15pt;flip:x;z-index:251792384;visibility:visible;mso-wrap-style:square;mso-width-percent:0;mso-height-percent:0;mso-wrap-distance-left:9pt;mso-wrap-distance-top:0;mso-wrap-distance-right:9pt;mso-wrap-distance-bottom:0;mso-position-horizontal:absolute;mso-position-horizontal-relative:text;mso-position-vertical:absolute;mso-position-vertical-relative:text;mso-width-percent:0;mso-height-percent:0;mso-width-relative:margin;mso-height-relative:margin" o:gfxdata="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" adj="-7689" strokecolor="#4472c4 [3204]" strokeweight=".5pt">
                 <v:stroke endarrow="block"/>
@@ -10375,7 +10381,7 @@
               </wp:anchor>
             </w:drawing>
           </mc:Choice>
-          <mc:Fallback xmlns:w16du="http://schemas.microsoft.com/office/word/2023/wordml/word16du">
+          <mc:Fallback>
             <w:pict>
               <v:shape w14:anchorId="57D71F32" id="_x0000_s1065" type="#_x0000_t202" style="position:absolute;margin-left:91.75pt;margin-top:11.3pt;width:175.3pt;height:79.6pt;z-index:251794432;visibility:visible;mso-wrap-style:square;mso-width-percent:0;mso-height-percent:0;mso-wrap-distance-left:9pt;mso-wrap-distance-top:3.6pt;mso-wrap-distance-right:9pt;mso-wrap-distance-bottom:3.6pt;mso-position-horizontal:absolute;mso-position-horizontal-relative:margin;mso-position-vertical:absolute;mso-position-vertical-relative:text;mso-width-percent:0;mso-height-percent:0;mso-width-relative:margin;mso-height-relative:margin;v-text-anchor:top" o:gfxdata="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">
                 <v:textbox>
@@ -10484,7 +10490,7 @@
               </wp:anchor>
             </w:drawing>
           </mc:Choice>
-          <mc:Fallback xmlns:w16du="http://schemas.microsoft.com/office/word/2023/wordml/word16du">
+          <mc:Fallback>
             <w:pict>
               <v:shape w14:anchorId="3148090C" id="_x0000_s1066" type="#_x0000_t202" style="position:absolute;margin-left:340.5pt;margin-top:44.75pt;width:175.3pt;height:114.35pt;z-index:251801600;visibility:visible;mso-wrap-style:square;mso-width-percent:0;mso-height-percent:0;mso-wrap-distance-left:9pt;mso-wrap-distance-top:3.6pt;mso-wrap-distance-right:9pt;mso-wrap-distance-bottom:3.6pt;mso-position-horizontal:absolute;mso-position-horizontal-relative:margin;mso-position-vertical:absolute;mso-position-vertical-relative:text;mso-width-percent:0;mso-height-percent:0;mso-width-relative:margin;mso-height-relative:margin;v-text-anchor:top" o:gfxdata="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">
                 <v:textbox>
@@ -10574,7 +10580,7 @@
               </wp:anchor>
             </w:drawing>
           </mc:Choice>
-          <mc:Fallback xmlns:w16du="http://schemas.microsoft.com/office/word/2023/wordml/word16du">
+          <mc:Fallback>
             <w:pict>
               <v:shape w14:anchorId="2D3E59BA" id="_x0000_s1067" type="#_x0000_t202" style="position:absolute;margin-left:158.4pt;margin-top:44.75pt;width:175.3pt;height:67.75pt;z-index:251799552;visibility:visible;mso-wrap-style:square;mso-width-percent:0;mso-height-percent:0;mso-wrap-distance-left:9pt;mso-wrap-distance-top:3.6pt;mso-wrap-distance-right:9pt;mso-wrap-distance-bottom:3.6pt;mso-position-horizontal:absolute;mso-position-horizontal-relative:margin;mso-position-vertical:absolute;mso-position-vertical-relative:text;mso-width-percent:0;mso-height-percent:0;mso-width-relative:margin;mso-height-relative:margin;v-text-anchor:top" o:gfxdata="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">
                 <v:textbox>
@@ -10684,7 +10690,7 @@
               </wp:anchor>
             </w:drawing>
           </mc:Choice>
-          <mc:Fallback xmlns:w16du="http://schemas.microsoft.com/office/word/2023/wordml/word16du">
+          <mc:Fallback>
             <w:pict>
               <v:shape w14:anchorId="46CCB17E" id="_x0000_s1068" type="#_x0000_t202" style="position:absolute;margin-left:242.25pt;margin-top:116.05pt;width:175.3pt;height:102.45pt;z-index:251804672;visibility:visible;mso-wrap-style:square;mso-width-percent:0;mso-height-percent:0;mso-wrap-distance-left:9pt;mso-wrap-distance-top:3.6pt;mso-wrap-distance-right:9pt;mso-wrap-distance-bottom:3.6pt;mso-position-horizontal:absolute;mso-position-horizontal-relative:margin;mso-position-vertical:absolute;mso-position-vertical-relative:text;mso-width-percent:0;mso-height-percent:0;mso-width-relative:margin;mso-height-relative:margin;v-text-anchor:top" o:gfxdata="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">
                 <v:textbox>
@@ -10764,7 +10770,7 @@
               </wp:anchor>
             </w:drawing>
           </mc:Choice>
-          <mc:Fallback xmlns:w16du="http://schemas.microsoft.com/office/word/2023/wordml/word16du">
+          <mc:Fallback>
             <w:pict>
               <v:shape w14:anchorId="0E1E0F69" id="Straight Arrow Connector 250" o:spid="_x0000_s1026" type="#_x0000_t32" style="position:absolute;margin-left:147.4pt;margin-top:118.4pt;width:91.5pt;height:0;z-index:251802624;visibility:visible;mso-wrap-style:square;mso-wrap-distance-left:9pt;mso-wrap-distance-top:0;mso-wrap-distance-right:9pt;mso-wrap-distance-bottom:0;mso-position-horizontal:absolute;mso-position-horizontal-relative:text;mso-position-vertical:absolute;mso-position-vertical-relative:text" o:gfxdata="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" strokecolor="#4472c4 [3204]" strokeweight=".5pt">
                 <v:stroke endarrow="block" joinstyle="miter"/>
@@ -10864,10 +10870,7 @@
         <w:pStyle w:val="Heading2"/>
       </w:pPr>
       <w:r>
-        <w:t>Events Page</w:t>
-      </w:r>
-      <w:r>
-        <w:t xml:space="preserve"> </w:t>
+        <w:t xml:space="preserve">Events Page </w:t>
       </w:r>
     </w:p>
     <w:p>
@@ -11075,10 +11078,7 @@
                         <w:txbxContent>
                           <w:p>
                             <w:r>
-                              <w:t xml:space="preserve">This allows the user to </w:t>
-                            </w:r>
-                            <w:r>
-                              <w:t xml:space="preserve">change the layout of the calendar to show the events throughout the </w:t>
+                              <w:t xml:space="preserve">This allows the user to change the layout of the calendar to show the events throughout the </w:t>
                             </w:r>
                             <w:r>
                               <w:t xml:space="preserve"> day, week, or month.</w:t>
@@ -11676,15 +11676,7 @@
                         <w:txbxContent>
                           <w:p>
                             <w:r>
-                              <w:t xml:space="preserve">This is presented as a list showing the times and duration of the events. These can be edited if the user wishes to change, </w:t>
-                            </w:r>
-                            <w:proofErr w:type="gramStart"/>
-                            <w:r>
-                              <w:t>add</w:t>
-                            </w:r>
-                            <w:proofErr w:type="gramEnd"/>
-                            <w:r>
-                              <w:t xml:space="preserve"> or remove events to that day.</w:t>
+                              <w:t>This is presented as a list showing the times and duration of the events. These can be edited if the user wishes to change, add or remove events to that day.</w:t>
                             </w:r>
                           </w:p>
                         </w:txbxContent>
@@ -12167,15 +12159,7 @@
                         <w:txbxContent>
                           <w:p>
                             <w:r>
-                              <w:t xml:space="preserve">For the user to add the event time and date they must clock on the drop down under the heading “Event Date and Time” and select the year, month, </w:t>
-                            </w:r>
-                            <w:proofErr w:type="gramStart"/>
-                            <w:r>
-                              <w:t>day</w:t>
-                            </w:r>
-                            <w:proofErr w:type="gramEnd"/>
-                            <w:r>
-                              <w:t xml:space="preserve"> and time of the event. This is displayed as shown.</w:t>
+                              <w:t>For the user to add the event time and date they must clock on the drop down under the heading “Event Date and Time” and select the year, month, day and time of the event. This is displayed as shown.</w:t>
                             </w:r>
                           </w:p>
                         </w:txbxContent>
@@ -12413,6 +12397,26 @@
       <w:pPr>
         <w:ind w:firstLine="720"/>
       </w:pPr>
+    </w:p>
+    <w:p>
+      <w:pPr>
+        <w:ind w:firstLine="720"/>
+      </w:pPr>
+    </w:p>
+    <w:p>
+      <w:pPr>
+        <w:ind w:firstLine="720"/>
+      </w:pPr>
+    </w:p>
+    <w:p>
+      <w:pPr>
+        <w:ind w:firstLine="720"/>
+      </w:pPr>
+    </w:p>
+    <w:p>
+      <w:pPr>
+        <w:ind w:firstLine="720"/>
+      </w:pPr>
       <w:r>
         <w:rPr>
           <w:noProof/>
@@ -12793,6 +12797,2878 @@
         </w:drawing>
       </w:r>
     </w:p>
+    <w:p/>
+    <w:p/>
+    <w:p/>
+    <w:p/>
+    <w:p/>
+    <w:p/>
+    <w:p/>
+    <w:p>
+      <w:pPr>
+        <w:tabs>
+          <w:tab w:val="left" w:pos="1842"/>
+        </w:tabs>
+      </w:pPr>
+      <w:r>
+        <w:tab/>
+      </w:r>
+    </w:p>
+    <w:p>
+      <w:pPr>
+        <w:tabs>
+          <w:tab w:val="left" w:pos="1842"/>
+        </w:tabs>
+      </w:pPr>
+    </w:p>
+    <w:p>
+      <w:pPr>
+        <w:tabs>
+          <w:tab w:val="left" w:pos="1842"/>
+        </w:tabs>
+      </w:pPr>
+    </w:p>
+    <w:p>
+      <w:pPr>
+        <w:tabs>
+          <w:tab w:val="left" w:pos="1842"/>
+        </w:tabs>
+      </w:pPr>
+    </w:p>
+    <w:p>
+      <w:pPr>
+        <w:tabs>
+          <w:tab w:val="left" w:pos="1842"/>
+        </w:tabs>
+      </w:pPr>
+    </w:p>
+    <w:p>
+      <w:pPr>
+        <w:tabs>
+          <w:tab w:val="left" w:pos="1842"/>
+        </w:tabs>
+      </w:pPr>
+    </w:p>
+    <w:p>
+      <w:pPr>
+        <w:tabs>
+          <w:tab w:val="left" w:pos="1842"/>
+        </w:tabs>
+      </w:pPr>
+    </w:p>
+    <w:p>
+      <w:pPr>
+        <w:tabs>
+          <w:tab w:val="left" w:pos="1842"/>
+        </w:tabs>
+      </w:pPr>
+    </w:p>
+    <w:p>
+      <w:pPr>
+        <w:tabs>
+          <w:tab w:val="left" w:pos="1842"/>
+        </w:tabs>
+      </w:pPr>
+    </w:p>
+    <w:p>
+      <w:pPr>
+        <w:tabs>
+          <w:tab w:val="left" w:pos="1842"/>
+        </w:tabs>
+      </w:pPr>
+    </w:p>
+    <w:p>
+      <w:pPr>
+        <w:tabs>
+          <w:tab w:val="left" w:pos="1842"/>
+        </w:tabs>
+      </w:pPr>
+    </w:p>
+    <w:p>
+      <w:pPr>
+        <w:tabs>
+          <w:tab w:val="left" w:pos="1842"/>
+        </w:tabs>
+      </w:pPr>
+    </w:p>
+    <w:p>
+      <w:pPr>
+        <w:tabs>
+          <w:tab w:val="left" w:pos="1842"/>
+        </w:tabs>
+      </w:pPr>
+    </w:p>
+    <w:p>
+      <w:pPr>
+        <w:tabs>
+          <w:tab w:val="left" w:pos="1842"/>
+        </w:tabs>
+      </w:pPr>
+    </w:p>
+    <w:p>
+      <w:pPr>
+        <w:tabs>
+          <w:tab w:val="left" w:pos="1842"/>
+        </w:tabs>
+      </w:pPr>
+    </w:p>
+    <w:p>
+      <w:pPr>
+        <w:pStyle w:val="Heading1"/>
+      </w:pPr>
+      <w:r>
+        <w:rPr>
+          <w:noProof/>
+        </w:rPr>
+        <w:lastRenderedPageBreak/>
+        <mc:AlternateContent>
+          <mc:Choice Requires="wps">
+            <w:drawing>
+              <wp:anchor distT="0" distB="0" distL="114300" distR="114300" simplePos="0" relativeHeight="251849728" behindDoc="0" locked="0" layoutInCell="1" allowOverlap="1" wp14:anchorId="40F2FF6C" wp14:editId="0BF7B1B3">
+                <wp:simplePos x="0" y="0"/>
+                <wp:positionH relativeFrom="column">
+                  <wp:posOffset>3115310</wp:posOffset>
+                </wp:positionH>
+                <wp:positionV relativeFrom="paragraph">
+                  <wp:posOffset>-138681</wp:posOffset>
+                </wp:positionV>
+                <wp:extent cx="2647507" cy="818707"/>
+                <wp:effectExtent l="0" t="0" r="6985" b="6985"/>
+                <wp:wrapNone/>
+                <wp:docPr id="274" name="Text Box 274"/>
+                <wp:cNvGraphicFramePr/>
+                <a:graphic xmlns:a="http://schemas.openxmlformats.org/drawingml/2006/main">
+                  <a:graphicData uri="http://schemas.microsoft.com/office/word/2010/wordprocessingShape">
+                    <wps:wsp>
+                      <wps:cNvSpPr txBox="1"/>
+                      <wps:spPr>
+                        <a:xfrm>
+                          <a:off x="0" y="0"/>
+                          <a:ext cx="2647507" cy="818707"/>
+                        </a:xfrm>
+                        <a:prstGeom prst="rect">
+                          <a:avLst/>
+                        </a:prstGeom>
+                        <a:solidFill>
+                          <a:schemeClr val="lt1"/>
+                        </a:solidFill>
+                        <a:ln w="6350">
+                          <a:solidFill>
+                            <a:prstClr val="black"/>
+                          </a:solidFill>
+                        </a:ln>
+                      </wps:spPr>
+                      <wps:txbx>
+                        <w:txbxContent>
+                          <w:p>
+                            <w:r>
+                              <w:t>The contact us form has been updated with validation and a new management page. Each of these fields is required and validated</w:t>
+                            </w:r>
+                          </w:p>
+                          <w:p/>
+                          <w:p/>
+                        </w:txbxContent>
+                      </wps:txbx>
+                      <wps:bodyPr rot="0" spcFirstLastPara="0" vertOverflow="overflow" horzOverflow="overflow" vert="horz" wrap="square" lIns="91440" tIns="45720" rIns="91440" bIns="45720" numCol="1" spcCol="0" rtlCol="0" fromWordArt="0" anchor="t" anchorCtr="0" forceAA="0" compatLnSpc="1">
+                        <a:prstTxWarp prst="textNoShape">
+                          <a:avLst/>
+                        </a:prstTxWarp>
+                        <a:noAutofit/>
+                      </wps:bodyPr>
+                    </wps:wsp>
+                  </a:graphicData>
+                </a:graphic>
+                <wp14:sizeRelH relativeFrom="margin">
+                  <wp14:pctWidth>0</wp14:pctWidth>
+                </wp14:sizeRelH>
+              </wp:anchor>
+            </w:drawing>
+          </mc:Choice>
+          <mc:Fallback>
+            <w:pict>
+              <v:shapetype w14:anchorId="40F2FF6C" id="_x0000_t202" coordsize="21600,21600" o:spt="202" path="m,l,21600r21600,l21600,xe">
+                <v:stroke joinstyle="miter"/>
+                <v:path gradientshapeok="t" o:connecttype="rect"/>
+              </v:shapetype>
+              <v:shape id="Text Box 274" o:spid="_x0000_s1077" type="#_x0000_t202" style="position:absolute;margin-left:245.3pt;margin-top:-10.9pt;width:208.45pt;height:64.45pt;z-index:251849728;visibility:visible;mso-wrap-style:square;mso-width-percent:0;mso-wrap-distance-left:9pt;mso-wrap-distance-top:0;mso-wrap-distance-right:9pt;mso-wrap-distance-bottom:0;mso-position-horizontal:absolute;mso-position-horizontal-relative:text;mso-position-vertical:absolute;mso-position-vertical-relative:text;mso-width-percent:0;mso-width-relative:margin;v-text-anchor:top" o:gfxdata="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" fillcolor="white [3201]" strokeweight=".5pt">
+                <v:textbox>
+                  <w:txbxContent>
+                    <w:p>
+                      <w:r>
+                        <w:t>The contact us form has been updated with validation and a new management page. Each of these fields is required and validated</w:t>
+                      </w:r>
+                    </w:p>
+                    <w:p/>
+                    <w:p/>
+                  </w:txbxContent>
+                </v:textbox>
+              </v:shape>
+            </w:pict>
+          </mc:Fallback>
+        </mc:AlternateContent>
+      </w:r>
+      <w:r>
+        <w:t>User Manual Sprint 4</w:t>
+      </w:r>
+    </w:p>
+    <w:p>
+      <w:pPr>
+        <w:pStyle w:val="Heading2"/>
+      </w:pPr>
+      <w:r>
+        <w:t>Contact Us Page</w:t>
+      </w:r>
+    </w:p>
+    <w:p>
+      <w:pPr>
+        <w:pStyle w:val="Heading2"/>
+      </w:pPr>
+      <w:r>
+        <w:drawing>
+          <wp:anchor distT="0" distB="0" distL="114300" distR="114300" simplePos="0" relativeHeight="251841536" behindDoc="0" locked="0" layoutInCell="1" allowOverlap="1" wp14:anchorId="01E52A9D" wp14:editId="10915BED">
+            <wp:simplePos x="0" y="0"/>
+            <wp:positionH relativeFrom="column">
+              <wp:posOffset>0</wp:posOffset>
+            </wp:positionH>
+            <wp:positionV relativeFrom="paragraph">
+              <wp:posOffset>27940</wp:posOffset>
+            </wp:positionV>
+            <wp:extent cx="3925570" cy="2562225"/>
+            <wp:effectExtent l="0" t="0" r="0" b="3175"/>
+            <wp:wrapSquare wrapText="bothSides"/>
+            <wp:docPr id="237" name="Picture 237"/>
+            <wp:cNvGraphicFramePr>
+              <a:graphicFrameLocks xmlns:a="http://schemas.openxmlformats.org/drawingml/2006/main" noChangeAspect="1"/>
+            </wp:cNvGraphicFramePr>
+            <a:graphic xmlns:a="http://schemas.openxmlformats.org/drawingml/2006/main">
+              <a:graphicData uri="http://schemas.openxmlformats.org/drawingml/2006/picture">
+                <pic:pic xmlns:pic="http://schemas.openxmlformats.org/drawingml/2006/picture">
+                  <pic:nvPicPr>
+                    <pic:cNvPr id="1" name=""/>
+                    <pic:cNvPicPr/>
+                  </pic:nvPicPr>
+                  <pic:blipFill>
+                    <a:blip r:embed="rId33" cstate="print">
+                      <a:extLst>
+                        <a:ext uri="{28A0092B-C50C-407E-A947-70E740481C1C}">
+                          <a14:useLocalDpi xmlns:a14="http://schemas.microsoft.com/office/drawing/2010/main" val="0"/>
+                        </a:ext>
+                      </a:extLst>
+                    </a:blip>
+                    <a:stretch>
+                      <a:fillRect/>
+                    </a:stretch>
+                  </pic:blipFill>
+                  <pic:spPr>
+                    <a:xfrm>
+                      <a:off x="0" y="0"/>
+                      <a:ext cx="3925570" cy="2562225"/>
+                    </a:xfrm>
+                    <a:prstGeom prst="rect">
+                      <a:avLst/>
+                    </a:prstGeom>
+                  </pic:spPr>
+                </pic:pic>
+              </a:graphicData>
+            </a:graphic>
+            <wp14:sizeRelH relativeFrom="page">
+              <wp14:pctWidth>0</wp14:pctWidth>
+            </wp14:sizeRelH>
+            <wp14:sizeRelV relativeFrom="page">
+              <wp14:pctHeight>0</wp14:pctHeight>
+            </wp14:sizeRelV>
+          </wp:anchor>
+        </w:drawing>
+      </w:r>
+    </w:p>
+    <w:p/>
+    <w:p/>
+    <w:p>
+      <w:r>
+        <w:rPr>
+          <w:noProof/>
+        </w:rPr>
+        <mc:AlternateContent>
+          <mc:Choice Requires="wps">
+            <w:drawing>
+              <wp:anchor distT="0" distB="0" distL="114300" distR="114300" simplePos="0" relativeHeight="251843584" behindDoc="0" locked="0" layoutInCell="1" allowOverlap="1" wp14:anchorId="6AB3F939" wp14:editId="4C27E7FA">
+                <wp:simplePos x="0" y="0"/>
+                <wp:positionH relativeFrom="margin">
+                  <wp:posOffset>138223</wp:posOffset>
+                </wp:positionH>
+                <wp:positionV relativeFrom="paragraph">
+                  <wp:posOffset>35412</wp:posOffset>
+                </wp:positionV>
+                <wp:extent cx="3487479" cy="510363"/>
+                <wp:effectExtent l="0" t="0" r="17780" b="10795"/>
+                <wp:wrapNone/>
+                <wp:docPr id="261" name="Rectangle: Rounded Corners 194"/>
+                <wp:cNvGraphicFramePr/>
+                <a:graphic xmlns:a="http://schemas.openxmlformats.org/drawingml/2006/main">
+                  <a:graphicData uri="http://schemas.microsoft.com/office/word/2010/wordprocessingShape">
+                    <wps:wsp>
+                      <wps:cNvSpPr/>
+                      <wps:spPr>
+                        <a:xfrm>
+                          <a:off x="0" y="0"/>
+                          <a:ext cx="3487479" cy="510363"/>
+                        </a:xfrm>
+                        <a:prstGeom prst="roundRect">
+                          <a:avLst/>
+                        </a:prstGeom>
+                        <a:noFill/>
+                        <a:ln>
+                          <a:solidFill>
+                            <a:srgbClr val="FF0000"/>
+                          </a:solidFill>
+                        </a:ln>
+                      </wps:spPr>
+                      <wps:style>
+                        <a:lnRef idx="2">
+                          <a:schemeClr val="accent3"/>
+                        </a:lnRef>
+                        <a:fillRef idx="1">
+                          <a:schemeClr val="lt1"/>
+                        </a:fillRef>
+                        <a:effectRef idx="0">
+                          <a:schemeClr val="accent3"/>
+                        </a:effectRef>
+                        <a:fontRef idx="minor">
+                          <a:schemeClr val="dk1"/>
+                        </a:fontRef>
+                      </wps:style>
+                      <wps:bodyPr rot="0" spcFirstLastPara="0" vertOverflow="overflow" horzOverflow="overflow" vert="horz" wrap="square" lIns="91440" tIns="45720" rIns="91440" bIns="45720" numCol="1" spcCol="0" rtlCol="0" fromWordArt="0" anchor="ctr" anchorCtr="0" forceAA="0" compatLnSpc="1">
+                        <a:prstTxWarp prst="textNoShape">
+                          <a:avLst/>
+                        </a:prstTxWarp>
+                        <a:noAutofit/>
+                      </wps:bodyPr>
+                    </wps:wsp>
+                  </a:graphicData>
+                </a:graphic>
+                <wp14:sizeRelH relativeFrom="margin">
+                  <wp14:pctWidth>0</wp14:pctWidth>
+                </wp14:sizeRelH>
+                <wp14:sizeRelV relativeFrom="margin">
+                  <wp14:pctHeight>0</wp14:pctHeight>
+                </wp14:sizeRelV>
+              </wp:anchor>
+            </w:drawing>
+          </mc:Choice>
+          <mc:Fallback>
+            <w:pict>
+              <v:roundrect w14:anchorId="20D3BFEB" id="Rectangle: Rounded Corners 194" o:spid="_x0000_s1026" style="position:absolute;margin-left:10.9pt;margin-top:2.8pt;width:274.6pt;height:40.2pt;z-index:251843584;visibility:visible;mso-wrap-style:square;mso-width-percent:0;mso-height-percent:0;mso-wrap-distance-left:9pt;mso-wrap-distance-top:0;mso-wrap-distance-right:9pt;mso-wrap-distance-bottom:0;mso-position-horizontal:absolute;mso-position-horizontal-relative:margin;mso-position-vertical:absolute;mso-position-vertical-relative:text;mso-width-percent:0;mso-height-percent:0;mso-width-relative:margin;mso-height-relative:margin;v-text-anchor:middle" arcsize="10923f" o:gfxdata="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" filled="f" strokecolor="red" strokeweight="1pt">
+                <v:stroke joinstyle="miter"/>
+                <w10:wrap anchorx="margin"/>
+              </v:roundrect>
+            </w:pict>
+          </mc:Fallback>
+        </mc:AlternateContent>
+      </w:r>
+    </w:p>
+    <w:p>
+      <w:r>
+        <w:rPr>
+          <w:noProof/>
+        </w:rPr>
+        <mc:AlternateContent>
+          <mc:Choice Requires="wps">
+            <w:drawing>
+              <wp:anchor distT="0" distB="0" distL="114300" distR="114300" simplePos="0" relativeHeight="251848704" behindDoc="0" locked="0" layoutInCell="1" allowOverlap="1" wp14:anchorId="47B0C24A" wp14:editId="00D84AA5">
+                <wp:simplePos x="0" y="0"/>
+                <wp:positionH relativeFrom="column">
+                  <wp:posOffset>3625702</wp:posOffset>
+                </wp:positionH>
+                <wp:positionV relativeFrom="paragraph">
+                  <wp:posOffset>101127</wp:posOffset>
+                </wp:positionV>
+                <wp:extent cx="1201479" cy="563525"/>
+                <wp:effectExtent l="0" t="0" r="43180" b="71755"/>
+                <wp:wrapNone/>
+                <wp:docPr id="273" name="Elbow Connector 273"/>
+                <wp:cNvGraphicFramePr/>
+                <a:graphic xmlns:a="http://schemas.openxmlformats.org/drawingml/2006/main">
+                  <a:graphicData uri="http://schemas.microsoft.com/office/word/2010/wordprocessingShape">
+                    <wps:wsp>
+                      <wps:cNvCnPr/>
+                      <wps:spPr>
+                        <a:xfrm>
+                          <a:off x="0" y="0"/>
+                          <a:ext cx="1201479" cy="563525"/>
+                        </a:xfrm>
+                        <a:prstGeom prst="bentConnector3">
+                          <a:avLst/>
+                        </a:prstGeom>
+                        <a:ln>
+                          <a:tailEnd type="triangle"/>
+                        </a:ln>
+                      </wps:spPr>
+                      <wps:style>
+                        <a:lnRef idx="1">
+                          <a:schemeClr val="accent1"/>
+                        </a:lnRef>
+                        <a:fillRef idx="0">
+                          <a:schemeClr val="accent1"/>
+                        </a:fillRef>
+                        <a:effectRef idx="0">
+                          <a:schemeClr val="accent1"/>
+                        </a:effectRef>
+                        <a:fontRef idx="minor">
+                          <a:schemeClr val="tx1"/>
+                        </a:fontRef>
+                      </wps:style>
+                      <wps:bodyPr/>
+                    </wps:wsp>
+                  </a:graphicData>
+                </a:graphic>
+                <wp14:sizeRelH relativeFrom="margin">
+                  <wp14:pctWidth>0</wp14:pctWidth>
+                </wp14:sizeRelH>
+              </wp:anchor>
+            </w:drawing>
+          </mc:Choice>
+          <mc:Fallback>
+            <w:pict>
+              <v:shapetype w14:anchorId="3BF7A66B" id="_x0000_t34" coordsize="21600,21600" o:spt="34" o:oned="t" adj="10800" path="m,l@0,0@0,21600,21600,21600e" filled="f">
+                <v:stroke joinstyle="miter"/>
+                <v:formulas>
+                  <v:f eqn="val #0"/>
+                </v:formulas>
+                <v:path arrowok="t" fillok="f" o:connecttype="none"/>
+                <v:handles>
+                  <v:h position="#0,center"/>
+                </v:handles>
+                <o:lock v:ext="edit" shapetype="t"/>
+              </v:shapetype>
+              <v:shape id="Elbow Connector 273" o:spid="_x0000_s1026" type="#_x0000_t34" style="position:absolute;margin-left:285.5pt;margin-top:7.95pt;width:94.6pt;height:44.35pt;z-index:251848704;visibility:visible;mso-wrap-style:square;mso-width-percent:0;mso-wrap-distance-left:9pt;mso-wrap-distance-top:0;mso-wrap-distance-right:9pt;mso-wrap-distance-bottom:0;mso-position-horizontal:absolute;mso-position-horizontal-relative:text;mso-position-vertical:absolute;mso-position-vertical-relative:text;mso-width-percent:0;mso-width-relative:margin" o:gfxdata="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" strokecolor="#4472c4 [3204]" strokeweight=".5pt">
+                <v:stroke endarrow="block"/>
+              </v:shape>
+            </w:pict>
+          </mc:Fallback>
+        </mc:AlternateContent>
+      </w:r>
+    </w:p>
+    <w:p>
+      <w:r>
+        <w:rPr>
+          <w:noProof/>
+        </w:rPr>
+        <mc:AlternateContent>
+          <mc:Choice Requires="wps">
+            <w:drawing>
+              <wp:anchor distT="0" distB="0" distL="114300" distR="114300" simplePos="0" relativeHeight="251851776" behindDoc="0" locked="0" layoutInCell="1" allowOverlap="1" wp14:anchorId="14D6E47E" wp14:editId="62C57B20">
+                <wp:simplePos x="0" y="0"/>
+                <wp:positionH relativeFrom="column">
+                  <wp:posOffset>4827123</wp:posOffset>
+                </wp:positionH>
+                <wp:positionV relativeFrom="paragraph">
+                  <wp:posOffset>170254</wp:posOffset>
+                </wp:positionV>
+                <wp:extent cx="1690356" cy="818707"/>
+                <wp:effectExtent l="0" t="0" r="12065" b="6985"/>
+                <wp:wrapNone/>
+                <wp:docPr id="275" name="Text Box 275"/>
+                <wp:cNvGraphicFramePr/>
+                <a:graphic xmlns:a="http://schemas.openxmlformats.org/drawingml/2006/main">
+                  <a:graphicData uri="http://schemas.microsoft.com/office/word/2010/wordprocessingShape">
+                    <wps:wsp>
+                      <wps:cNvSpPr txBox="1"/>
+                      <wps:spPr>
+                        <a:xfrm>
+                          <a:off x="0" y="0"/>
+                          <a:ext cx="1690356" cy="818707"/>
+                        </a:xfrm>
+                        <a:prstGeom prst="rect">
+                          <a:avLst/>
+                        </a:prstGeom>
+                        <a:solidFill>
+                          <a:schemeClr val="lt1"/>
+                        </a:solidFill>
+                        <a:ln w="6350">
+                          <a:solidFill>
+                            <a:prstClr val="black"/>
+                          </a:solidFill>
+                        </a:ln>
+                      </wps:spPr>
+                      <wps:txbx>
+                        <w:txbxContent>
+                          <w:p>
+                            <w:r>
+                              <w:t>Here the user is able to type their name for an admin to be able to respond to them</w:t>
+                            </w:r>
+                          </w:p>
+                        </w:txbxContent>
+                      </wps:txbx>
+                      <wps:bodyPr rot="0" spcFirstLastPara="0" vertOverflow="overflow" horzOverflow="overflow" vert="horz" wrap="square" lIns="91440" tIns="45720" rIns="91440" bIns="45720" numCol="1" spcCol="0" rtlCol="0" fromWordArt="0" anchor="t" anchorCtr="0" forceAA="0" compatLnSpc="1">
+                        <a:prstTxWarp prst="textNoShape">
+                          <a:avLst/>
+                        </a:prstTxWarp>
+                        <a:noAutofit/>
+                      </wps:bodyPr>
+                    </wps:wsp>
+                  </a:graphicData>
+                </a:graphic>
+                <wp14:sizeRelH relativeFrom="margin">
+                  <wp14:pctWidth>0</wp14:pctWidth>
+                </wp14:sizeRelH>
+              </wp:anchor>
+            </w:drawing>
+          </mc:Choice>
+          <mc:Fallback>
+            <w:pict>
+              <v:shape w14:anchorId="14D6E47E" id="Text Box 275" o:spid="_x0000_s1078" type="#_x0000_t202" style="position:absolute;margin-left:380.1pt;margin-top:13.4pt;width:133.1pt;height:64.45pt;z-index:251851776;visibility:visible;mso-wrap-style:square;mso-width-percent:0;mso-wrap-distance-left:9pt;mso-wrap-distance-top:0;mso-wrap-distance-right:9pt;mso-wrap-distance-bottom:0;mso-position-horizontal:absolute;mso-position-horizontal-relative:text;mso-position-vertical:absolute;mso-position-vertical-relative:text;mso-width-percent:0;mso-width-relative:margin;v-text-anchor:top" o:gfxdata="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" fillcolor="white [3201]" strokeweight=".5pt">
+                <v:textbox>
+                  <w:txbxContent>
+                    <w:p>
+                      <w:r>
+                        <w:t>Here the user is able to type their name for an admin to be able to respond to them</w:t>
+                      </w:r>
+                    </w:p>
+                  </w:txbxContent>
+                </v:textbox>
+              </v:shape>
+            </w:pict>
+          </mc:Fallback>
+        </mc:AlternateContent>
+      </w:r>
+      <w:r>
+        <w:rPr>
+          <w:noProof/>
+        </w:rPr>
+        <mc:AlternateContent>
+          <mc:Choice Requires="wps">
+            <w:drawing>
+              <wp:anchor distT="0" distB="0" distL="114300" distR="114300" simplePos="0" relativeHeight="251845632" behindDoc="0" locked="0" layoutInCell="1" allowOverlap="1" wp14:anchorId="7F85D7C4" wp14:editId="56647B7D">
+                <wp:simplePos x="0" y="0"/>
+                <wp:positionH relativeFrom="margin">
+                  <wp:posOffset>141339</wp:posOffset>
+                </wp:positionH>
+                <wp:positionV relativeFrom="paragraph">
+                  <wp:posOffset>186438</wp:posOffset>
+                </wp:positionV>
+                <wp:extent cx="3487479" cy="510363"/>
+                <wp:effectExtent l="0" t="0" r="17780" b="10795"/>
+                <wp:wrapNone/>
+                <wp:docPr id="271" name="Rectangle: Rounded Corners 194"/>
+                <wp:cNvGraphicFramePr/>
+                <a:graphic xmlns:a="http://schemas.openxmlformats.org/drawingml/2006/main">
+                  <a:graphicData uri="http://schemas.microsoft.com/office/word/2010/wordprocessingShape">
+                    <wps:wsp>
+                      <wps:cNvSpPr/>
+                      <wps:spPr>
+                        <a:xfrm>
+                          <a:off x="0" y="0"/>
+                          <a:ext cx="3487479" cy="510363"/>
+                        </a:xfrm>
+                        <a:prstGeom prst="roundRect">
+                          <a:avLst/>
+                        </a:prstGeom>
+                        <a:noFill/>
+                        <a:ln>
+                          <a:solidFill>
+                            <a:srgbClr val="FF0000"/>
+                          </a:solidFill>
+                        </a:ln>
+                      </wps:spPr>
+                      <wps:style>
+                        <a:lnRef idx="2">
+                          <a:schemeClr val="accent3"/>
+                        </a:lnRef>
+                        <a:fillRef idx="1">
+                          <a:schemeClr val="lt1"/>
+                        </a:fillRef>
+                        <a:effectRef idx="0">
+                          <a:schemeClr val="accent3"/>
+                        </a:effectRef>
+                        <a:fontRef idx="minor">
+                          <a:schemeClr val="dk1"/>
+                        </a:fontRef>
+                      </wps:style>
+                      <wps:bodyPr rot="0" spcFirstLastPara="0" vertOverflow="overflow" horzOverflow="overflow" vert="horz" wrap="square" lIns="91440" tIns="45720" rIns="91440" bIns="45720" numCol="1" spcCol="0" rtlCol="0" fromWordArt="0" anchor="ctr" anchorCtr="0" forceAA="0" compatLnSpc="1">
+                        <a:prstTxWarp prst="textNoShape">
+                          <a:avLst/>
+                        </a:prstTxWarp>
+                        <a:noAutofit/>
+                      </wps:bodyPr>
+                    </wps:wsp>
+                  </a:graphicData>
+                </a:graphic>
+                <wp14:sizeRelH relativeFrom="margin">
+                  <wp14:pctWidth>0</wp14:pctWidth>
+                </wp14:sizeRelH>
+                <wp14:sizeRelV relativeFrom="margin">
+                  <wp14:pctHeight>0</wp14:pctHeight>
+                </wp14:sizeRelV>
+              </wp:anchor>
+            </w:drawing>
+          </mc:Choice>
+          <mc:Fallback>
+            <w:pict>
+              <v:roundrect w14:anchorId="2C947012" id="Rectangle: Rounded Corners 194" o:spid="_x0000_s1026" style="position:absolute;margin-left:11.15pt;margin-top:14.7pt;width:274.6pt;height:40.2pt;z-index:251845632;visibility:visible;mso-wrap-style:square;mso-width-percent:0;mso-height-percent:0;mso-wrap-distance-left:9pt;mso-wrap-distance-top:0;mso-wrap-distance-right:9pt;mso-wrap-distance-bottom:0;mso-position-horizontal:absolute;mso-position-horizontal-relative:margin;mso-position-vertical:absolute;mso-position-vertical-relative:text;mso-width-percent:0;mso-height-percent:0;mso-width-relative:margin;mso-height-relative:margin;v-text-anchor:middle" arcsize="10923f" o:gfxdata="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" filled="f" strokecolor="red" strokeweight="1pt">
+                <v:stroke joinstyle="miter"/>
+                <w10:wrap anchorx="margin"/>
+              </v:roundrect>
+            </w:pict>
+          </mc:Fallback>
+        </mc:AlternateContent>
+      </w:r>
+    </w:p>
+    <w:p/>
+    <w:p>
+      <w:r>
+        <w:rPr>
+          <w:noProof/>
+        </w:rPr>
+        <mc:AlternateContent>
+          <mc:Choice Requires="wps">
+            <w:drawing>
+              <wp:anchor distT="0" distB="0" distL="114300" distR="114300" simplePos="0" relativeHeight="251855872" behindDoc="0" locked="0" layoutInCell="1" allowOverlap="1" wp14:anchorId="1EE71C6A" wp14:editId="0848EBF9">
+                <wp:simplePos x="0" y="0"/>
+                <wp:positionH relativeFrom="column">
+                  <wp:posOffset>3625702</wp:posOffset>
+                </wp:positionH>
+                <wp:positionV relativeFrom="paragraph">
+                  <wp:posOffset>127753</wp:posOffset>
+                </wp:positionV>
+                <wp:extent cx="871870" cy="956930"/>
+                <wp:effectExtent l="0" t="0" r="42545" b="72390"/>
+                <wp:wrapNone/>
+                <wp:docPr id="277" name="Elbow Connector 277"/>
+                <wp:cNvGraphicFramePr/>
+                <a:graphic xmlns:a="http://schemas.openxmlformats.org/drawingml/2006/main">
+                  <a:graphicData uri="http://schemas.microsoft.com/office/word/2010/wordprocessingShape">
+                    <wps:wsp>
+                      <wps:cNvCnPr/>
+                      <wps:spPr>
+                        <a:xfrm>
+                          <a:off x="0" y="0"/>
+                          <a:ext cx="871870" cy="956930"/>
+                        </a:xfrm>
+                        <a:prstGeom prst="bentConnector3">
+                          <a:avLst/>
+                        </a:prstGeom>
+                        <a:ln>
+                          <a:tailEnd type="triangle"/>
+                        </a:ln>
+                      </wps:spPr>
+                      <wps:style>
+                        <a:lnRef idx="1">
+                          <a:schemeClr val="accent1"/>
+                        </a:lnRef>
+                        <a:fillRef idx="0">
+                          <a:schemeClr val="accent1"/>
+                        </a:fillRef>
+                        <a:effectRef idx="0">
+                          <a:schemeClr val="accent1"/>
+                        </a:effectRef>
+                        <a:fontRef idx="minor">
+                          <a:schemeClr val="tx1"/>
+                        </a:fontRef>
+                      </wps:style>
+                      <wps:bodyPr/>
+                    </wps:wsp>
+                  </a:graphicData>
+                </a:graphic>
+                <wp14:sizeRelH relativeFrom="margin">
+                  <wp14:pctWidth>0</wp14:pctWidth>
+                </wp14:sizeRelH>
+                <wp14:sizeRelV relativeFrom="margin">
+                  <wp14:pctHeight>0</wp14:pctHeight>
+                </wp14:sizeRelV>
+              </wp:anchor>
+            </w:drawing>
+          </mc:Choice>
+          <mc:Fallback>
+            <w:pict>
+              <v:shape w14:anchorId="7AEA4CA0" id="Elbow Connector 277" o:spid="_x0000_s1026" type="#_x0000_t34" style="position:absolute;margin-left:285.5pt;margin-top:10.05pt;width:68.65pt;height:75.35pt;z-index:251855872;visibility:visible;mso-wrap-style:square;mso-width-percent:0;mso-height-percent:0;mso-wrap-distance-left:9pt;mso-wrap-distance-top:0;mso-wrap-distance-right:9pt;mso-wrap-distance-bottom:0;mso-position-horizontal:absolute;mso-position-horizontal-relative:text;mso-position-vertical:absolute;mso-position-vertical-relative:text;mso-width-percent:0;mso-height-percent:0;mso-width-relative:margin;mso-height-relative:margin" o:gfxdata="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" strokecolor="#4472c4 [3204]" strokeweight=".5pt">
+                <v:stroke endarrow="block"/>
+              </v:shape>
+            </w:pict>
+          </mc:Fallback>
+        </mc:AlternateContent>
+      </w:r>
+    </w:p>
+    <w:p>
+      <w:r>
+        <w:rPr>
+          <w:noProof/>
+        </w:rPr>
+        <mc:AlternateContent>
+          <mc:Choice Requires="wps">
+            <w:drawing>
+              <wp:anchor distT="0" distB="0" distL="114300" distR="114300" simplePos="0" relativeHeight="251847680" behindDoc="0" locked="0" layoutInCell="1" allowOverlap="1" wp14:anchorId="76205D35" wp14:editId="7F879DA9">
+                <wp:simplePos x="0" y="0"/>
+                <wp:positionH relativeFrom="margin">
+                  <wp:posOffset>141339</wp:posOffset>
+                </wp:positionH>
+                <wp:positionV relativeFrom="paragraph">
+                  <wp:posOffset>139435</wp:posOffset>
+                </wp:positionV>
+                <wp:extent cx="3487479" cy="510363"/>
+                <wp:effectExtent l="0" t="0" r="17780" b="10795"/>
+                <wp:wrapNone/>
+                <wp:docPr id="272" name="Rectangle: Rounded Corners 194"/>
+                <wp:cNvGraphicFramePr/>
+                <a:graphic xmlns:a="http://schemas.openxmlformats.org/drawingml/2006/main">
+                  <a:graphicData uri="http://schemas.microsoft.com/office/word/2010/wordprocessingShape">
+                    <wps:wsp>
+                      <wps:cNvSpPr/>
+                      <wps:spPr>
+                        <a:xfrm>
+                          <a:off x="0" y="0"/>
+                          <a:ext cx="3487479" cy="510363"/>
+                        </a:xfrm>
+                        <a:prstGeom prst="roundRect">
+                          <a:avLst/>
+                        </a:prstGeom>
+                        <a:noFill/>
+                        <a:ln>
+                          <a:solidFill>
+                            <a:srgbClr val="FF0000"/>
+                          </a:solidFill>
+                        </a:ln>
+                      </wps:spPr>
+                      <wps:style>
+                        <a:lnRef idx="2">
+                          <a:schemeClr val="accent3"/>
+                        </a:lnRef>
+                        <a:fillRef idx="1">
+                          <a:schemeClr val="lt1"/>
+                        </a:fillRef>
+                        <a:effectRef idx="0">
+                          <a:schemeClr val="accent3"/>
+                        </a:effectRef>
+                        <a:fontRef idx="minor">
+                          <a:schemeClr val="dk1"/>
+                        </a:fontRef>
+                      </wps:style>
+                      <wps:bodyPr rot="0" spcFirstLastPara="0" vertOverflow="overflow" horzOverflow="overflow" vert="horz" wrap="square" lIns="91440" tIns="45720" rIns="91440" bIns="45720" numCol="1" spcCol="0" rtlCol="0" fromWordArt="0" anchor="ctr" anchorCtr="0" forceAA="0" compatLnSpc="1">
+                        <a:prstTxWarp prst="textNoShape">
+                          <a:avLst/>
+                        </a:prstTxWarp>
+                        <a:noAutofit/>
+                      </wps:bodyPr>
+                    </wps:wsp>
+                  </a:graphicData>
+                </a:graphic>
+                <wp14:sizeRelH relativeFrom="margin">
+                  <wp14:pctWidth>0</wp14:pctWidth>
+                </wp14:sizeRelH>
+                <wp14:sizeRelV relativeFrom="margin">
+                  <wp14:pctHeight>0</wp14:pctHeight>
+                </wp14:sizeRelV>
+              </wp:anchor>
+            </w:drawing>
+          </mc:Choice>
+          <mc:Fallback>
+            <w:pict>
+              <v:roundrect w14:anchorId="0A2D8833" id="Rectangle: Rounded Corners 194" o:spid="_x0000_s1026" style="position:absolute;margin-left:11.15pt;margin-top:11pt;width:274.6pt;height:40.2pt;z-index:251847680;visibility:visible;mso-wrap-style:square;mso-width-percent:0;mso-height-percent:0;mso-wrap-distance-left:9pt;mso-wrap-distance-top:0;mso-wrap-distance-right:9pt;mso-wrap-distance-bottom:0;mso-position-horizontal:absolute;mso-position-horizontal-relative:margin;mso-position-vertical:absolute;mso-position-vertical-relative:text;mso-width-percent:0;mso-height-percent:0;mso-width-relative:margin;mso-height-relative:margin;v-text-anchor:middle" arcsize="10923f" o:gfxdata="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" filled="f" strokecolor="red" strokeweight="1pt">
+                <v:stroke joinstyle="miter"/>
+                <w10:wrap anchorx="margin"/>
+              </v:roundrect>
+            </w:pict>
+          </mc:Fallback>
+        </mc:AlternateContent>
+      </w:r>
+    </w:p>
+    <w:p/>
+    <w:p>
+      <w:r>
+        <w:rPr>
+          <w:noProof/>
+        </w:rPr>
+        <mc:AlternateContent>
+          <mc:Choice Requires="wps">
+            <w:drawing>
+              <wp:anchor distT="0" distB="0" distL="114300" distR="114300" simplePos="0" relativeHeight="251853824" behindDoc="0" locked="0" layoutInCell="1" allowOverlap="1" wp14:anchorId="0DE396FE" wp14:editId="58638AE3">
+                <wp:simplePos x="0" y="0"/>
+                <wp:positionH relativeFrom="column">
+                  <wp:posOffset>4497572</wp:posOffset>
+                </wp:positionH>
+                <wp:positionV relativeFrom="paragraph">
+                  <wp:posOffset>133114</wp:posOffset>
+                </wp:positionV>
+                <wp:extent cx="1903228" cy="818707"/>
+                <wp:effectExtent l="0" t="0" r="14605" b="6985"/>
+                <wp:wrapNone/>
+                <wp:docPr id="276" name="Text Box 276"/>
+                <wp:cNvGraphicFramePr/>
+                <a:graphic xmlns:a="http://schemas.openxmlformats.org/drawingml/2006/main">
+                  <a:graphicData uri="http://schemas.microsoft.com/office/word/2010/wordprocessingShape">
+                    <wps:wsp>
+                      <wps:cNvSpPr txBox="1"/>
+                      <wps:spPr>
+                        <a:xfrm>
+                          <a:off x="0" y="0"/>
+                          <a:ext cx="1903228" cy="818707"/>
+                        </a:xfrm>
+                        <a:prstGeom prst="rect">
+                          <a:avLst/>
+                        </a:prstGeom>
+                        <a:solidFill>
+                          <a:schemeClr val="lt1"/>
+                        </a:solidFill>
+                        <a:ln w="6350">
+                          <a:solidFill>
+                            <a:prstClr val="black"/>
+                          </a:solidFill>
+                        </a:ln>
+                      </wps:spPr>
+                      <wps:txbx>
+                        <w:txbxContent>
+                          <w:p>
+                            <w:r>
+                              <w:t>Here the user is able to type their email so that they can receive a response (this is required)</w:t>
+                            </w:r>
+                          </w:p>
+                        </w:txbxContent>
+                      </wps:txbx>
+                      <wps:bodyPr rot="0" spcFirstLastPara="0" vertOverflow="overflow" horzOverflow="overflow" vert="horz" wrap="square" lIns="91440" tIns="45720" rIns="91440" bIns="45720" numCol="1" spcCol="0" rtlCol="0" fromWordArt="0" anchor="t" anchorCtr="0" forceAA="0" compatLnSpc="1">
+                        <a:prstTxWarp prst="textNoShape">
+                          <a:avLst/>
+                        </a:prstTxWarp>
+                        <a:noAutofit/>
+                      </wps:bodyPr>
+                    </wps:wsp>
+                  </a:graphicData>
+                </a:graphic>
+                <wp14:sizeRelH relativeFrom="margin">
+                  <wp14:pctWidth>0</wp14:pctWidth>
+                </wp14:sizeRelH>
+              </wp:anchor>
+            </w:drawing>
+          </mc:Choice>
+          <mc:Fallback>
+            <w:pict>
+              <v:shape w14:anchorId="0DE396FE" id="Text Box 276" o:spid="_x0000_s1079" type="#_x0000_t202" style="position:absolute;margin-left:354.15pt;margin-top:10.5pt;width:149.85pt;height:64.45pt;z-index:251853824;visibility:visible;mso-wrap-style:square;mso-width-percent:0;mso-wrap-distance-left:9pt;mso-wrap-distance-top:0;mso-wrap-distance-right:9pt;mso-wrap-distance-bottom:0;mso-position-horizontal:absolute;mso-position-horizontal-relative:text;mso-position-vertical:absolute;mso-position-vertical-relative:text;mso-width-percent:0;mso-width-relative:margin;v-text-anchor:top" o:gfxdata="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" fillcolor="white [3201]" strokeweight=".5pt">
+                <v:textbox>
+                  <w:txbxContent>
+                    <w:p>
+                      <w:r>
+                        <w:t>Here the user is able to type their email so that they can receive a response (this is required)</w:t>
+                      </w:r>
+                    </w:p>
+                  </w:txbxContent>
+                </v:textbox>
+              </v:shape>
+            </w:pict>
+          </mc:Fallback>
+        </mc:AlternateContent>
+      </w:r>
+    </w:p>
+    <w:p>
+      <w:r>
+        <w:rPr>
+          <w:noProof/>
+        </w:rPr>
+        <mc:AlternateContent>
+          <mc:Choice Requires="wps">
+            <w:drawing>
+              <wp:anchor distT="0" distB="0" distL="114300" distR="114300" simplePos="0" relativeHeight="251859968" behindDoc="0" locked="0" layoutInCell="1" allowOverlap="1" wp14:anchorId="13D93893" wp14:editId="04943F0F">
+                <wp:simplePos x="0" y="0"/>
+                <wp:positionH relativeFrom="column">
+                  <wp:posOffset>2709594</wp:posOffset>
+                </wp:positionH>
+                <wp:positionV relativeFrom="paragraph">
+                  <wp:posOffset>96569</wp:posOffset>
+                </wp:positionV>
+                <wp:extent cx="202152" cy="344658"/>
+                <wp:effectExtent l="50800" t="0" r="13970" b="36830"/>
+                <wp:wrapNone/>
+                <wp:docPr id="280" name="Elbow Connector 280"/>
+                <wp:cNvGraphicFramePr/>
+                <a:graphic xmlns:a="http://schemas.openxmlformats.org/drawingml/2006/main">
+                  <a:graphicData uri="http://schemas.microsoft.com/office/word/2010/wordprocessingShape">
+                    <wps:wsp>
+                      <wps:cNvCnPr/>
+                      <wps:spPr>
+                        <a:xfrm flipH="1">
+                          <a:off x="0" y="0"/>
+                          <a:ext cx="202152" cy="344658"/>
+                        </a:xfrm>
+                        <a:prstGeom prst="bentConnector3">
+                          <a:avLst>
+                            <a:gd name="adj1" fmla="val 99988"/>
+                          </a:avLst>
+                        </a:prstGeom>
+                        <a:ln>
+                          <a:tailEnd type="triangle"/>
+                        </a:ln>
+                      </wps:spPr>
+                      <wps:style>
+                        <a:lnRef idx="1">
+                          <a:schemeClr val="accent1"/>
+                        </a:lnRef>
+                        <a:fillRef idx="0">
+                          <a:schemeClr val="accent1"/>
+                        </a:fillRef>
+                        <a:effectRef idx="0">
+                          <a:schemeClr val="accent1"/>
+                        </a:effectRef>
+                        <a:fontRef idx="minor">
+                          <a:schemeClr val="tx1"/>
+                        </a:fontRef>
+                      </wps:style>
+                      <wps:bodyPr/>
+                    </wps:wsp>
+                  </a:graphicData>
+                </a:graphic>
+                <wp14:sizeRelH relativeFrom="margin">
+                  <wp14:pctWidth>0</wp14:pctWidth>
+                </wp14:sizeRelH>
+                <wp14:sizeRelV relativeFrom="margin">
+                  <wp14:pctHeight>0</wp14:pctHeight>
+                </wp14:sizeRelV>
+              </wp:anchor>
+            </w:drawing>
+          </mc:Choice>
+          <mc:Fallback>
+            <w:pict>
+              <v:shape w14:anchorId="03AE9244" id="Elbow Connector 280" o:spid="_x0000_s1026" type="#_x0000_t34" style="position:absolute;margin-left:213.35pt;margin-top:7.6pt;width:15.9pt;height:27.15pt;flip:x;z-index:251859968;visibility:visible;mso-wrap-style:square;mso-width-percent:0;mso-height-percent:0;mso-wrap-distance-left:9pt;mso-wrap-distance-top:0;mso-wrap-distance-right:9pt;mso-wrap-distance-bottom:0;mso-position-horizontal:absolute;mso-position-horizontal-relative:text;mso-position-vertical:absolute;mso-position-vertical-relative:text;mso-width-percent:0;mso-height-percent:0;mso-width-relative:margin;mso-height-relative:margin" o:gfxdata="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" adj="21597" strokecolor="#4472c4 [3204]" strokeweight=".5pt">
+                <v:stroke endarrow="block"/>
+              </v:shape>
+            </w:pict>
+          </mc:Fallback>
+        </mc:AlternateContent>
+      </w:r>
+    </w:p>
+    <w:p/>
+    <w:p>
+      <w:r>
+        <w:rPr>
+          <w:noProof/>
+        </w:rPr>
+        <mc:AlternateContent>
+          <mc:Choice Requires="wps">
+            <w:drawing>
+              <wp:anchor distT="0" distB="0" distL="114300" distR="114300" simplePos="0" relativeHeight="251896832" behindDoc="0" locked="0" layoutInCell="1" allowOverlap="1" wp14:anchorId="5211A69C" wp14:editId="59EC9445">
+                <wp:simplePos x="0" y="0"/>
+                <wp:positionH relativeFrom="column">
+                  <wp:posOffset>-260252</wp:posOffset>
+                </wp:positionH>
+                <wp:positionV relativeFrom="paragraph">
+                  <wp:posOffset>62082</wp:posOffset>
+                </wp:positionV>
+                <wp:extent cx="2546252" cy="1427871"/>
+                <wp:effectExtent l="0" t="0" r="6985" b="7620"/>
+                <wp:wrapNone/>
+                <wp:docPr id="305" name="Text Box 305"/>
+                <wp:cNvGraphicFramePr/>
+                <a:graphic xmlns:a="http://schemas.openxmlformats.org/drawingml/2006/main">
+                  <a:graphicData uri="http://schemas.microsoft.com/office/word/2010/wordprocessingShape">
+                    <wps:wsp>
+                      <wps:cNvSpPr txBox="1"/>
+                      <wps:spPr>
+                        <a:xfrm>
+                          <a:off x="0" y="0"/>
+                          <a:ext cx="2546252" cy="1427871"/>
+                        </a:xfrm>
+                        <a:prstGeom prst="rect">
+                          <a:avLst/>
+                        </a:prstGeom>
+                        <a:solidFill>
+                          <a:schemeClr val="lt1"/>
+                        </a:solidFill>
+                        <a:ln w="6350">
+                          <a:solidFill>
+                            <a:prstClr val="black"/>
+                          </a:solidFill>
+                        </a:ln>
+                      </wps:spPr>
+                      <wps:txbx>
+                        <w:txbxContent>
+                          <w:p>
+                            <w:r>
+                              <w:t>Once a user submits this form admins will now be emailed with details of this, they can quickly look at message content, name, etc. here but will need to go to the admin management panel to make any changes to its status (below)</w:t>
+                            </w:r>
+                          </w:p>
+                        </w:txbxContent>
+                      </wps:txbx>
+                      <wps:bodyPr rot="0" spcFirstLastPara="0" vertOverflow="overflow" horzOverflow="overflow" vert="horz" wrap="square" lIns="91440" tIns="45720" rIns="91440" bIns="45720" numCol="1" spcCol="0" rtlCol="0" fromWordArt="0" anchor="t" anchorCtr="0" forceAA="0" compatLnSpc="1">
+                        <a:prstTxWarp prst="textNoShape">
+                          <a:avLst/>
+                        </a:prstTxWarp>
+                        <a:noAutofit/>
+                      </wps:bodyPr>
+                    </wps:wsp>
+                  </a:graphicData>
+                </a:graphic>
+                <wp14:sizeRelH relativeFrom="margin">
+                  <wp14:pctWidth>0</wp14:pctWidth>
+                </wp14:sizeRelH>
+                <wp14:sizeRelV relativeFrom="margin">
+                  <wp14:pctHeight>0</wp14:pctHeight>
+                </wp14:sizeRelV>
+              </wp:anchor>
+            </w:drawing>
+          </mc:Choice>
+          <mc:Fallback>
+            <w:pict>
+              <v:shape w14:anchorId="5211A69C" id="Text Box 305" o:spid="_x0000_s1080" type="#_x0000_t202" style="position:absolute;margin-left:-20.5pt;margin-top:4.9pt;width:200.5pt;height:112.45pt;z-index:251896832;visibility:visible;mso-wrap-style:square;mso-width-percent:0;mso-height-percent:0;mso-wrap-distance-left:9pt;mso-wrap-distance-top:0;mso-wrap-distance-right:9pt;mso-wrap-distance-bottom:0;mso-position-horizontal:absolute;mso-position-horizontal-relative:text;mso-position-vertical:absolute;mso-position-vertical-relative:text;mso-width-percent:0;mso-height-percent:0;mso-width-relative:margin;mso-height-relative:margin;v-text-anchor:top" o:gfxdata="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" fillcolor="white [3201]" strokeweight=".5pt">
+                <v:textbox>
+                  <w:txbxContent>
+                    <w:p>
+                      <w:r>
+                        <w:t>Once a user submits this form admins will now be emailed with details of this, they can quickly look at message content, name, etc. here but will need to go to the admin management panel to make any changes to its status (below)</w:t>
+                      </w:r>
+                    </w:p>
+                  </w:txbxContent>
+                </v:textbox>
+              </v:shape>
+            </w:pict>
+          </mc:Fallback>
+        </mc:AlternateContent>
+      </w:r>
+      <w:r>
+        <w:rPr>
+          <w:noProof/>
+        </w:rPr>
+        <mc:AlternateContent>
+          <mc:Choice Requires="wps">
+            <w:drawing>
+              <wp:anchor distT="0" distB="0" distL="114300" distR="114300" simplePos="0" relativeHeight="251857920" behindDoc="0" locked="0" layoutInCell="1" allowOverlap="1" wp14:anchorId="1E40F947" wp14:editId="7F1BBA47">
+                <wp:simplePos x="0" y="0"/>
+                <wp:positionH relativeFrom="column">
+                  <wp:posOffset>2419643</wp:posOffset>
+                </wp:positionH>
+                <wp:positionV relativeFrom="paragraph">
+                  <wp:posOffset>70827</wp:posOffset>
+                </wp:positionV>
+                <wp:extent cx="1903228" cy="712381"/>
+                <wp:effectExtent l="0" t="0" r="14605" b="12065"/>
+                <wp:wrapNone/>
+                <wp:docPr id="279" name="Text Box 279"/>
+                <wp:cNvGraphicFramePr/>
+                <a:graphic xmlns:a="http://schemas.openxmlformats.org/drawingml/2006/main">
+                  <a:graphicData uri="http://schemas.microsoft.com/office/word/2010/wordprocessingShape">
+                    <wps:wsp>
+                      <wps:cNvSpPr txBox="1"/>
+                      <wps:spPr>
+                        <a:xfrm>
+                          <a:off x="0" y="0"/>
+                          <a:ext cx="1903228" cy="712381"/>
+                        </a:xfrm>
+                        <a:prstGeom prst="rect">
+                          <a:avLst/>
+                        </a:prstGeom>
+                        <a:solidFill>
+                          <a:schemeClr val="lt1"/>
+                        </a:solidFill>
+                        <a:ln w="6350">
+                          <a:solidFill>
+                            <a:prstClr val="black"/>
+                          </a:solidFill>
+                        </a:ln>
+                      </wps:spPr>
+                      <wps:txbx>
+                        <w:txbxContent>
+                          <w:p>
+                            <w:r>
+                              <w:t>Any message content that the user wishes to send will go here</w:t>
+                            </w:r>
+                          </w:p>
+                        </w:txbxContent>
+                      </wps:txbx>
+                      <wps:bodyPr rot="0" spcFirstLastPara="0" vertOverflow="overflow" horzOverflow="overflow" vert="horz" wrap="square" lIns="91440" tIns="45720" rIns="91440" bIns="45720" numCol="1" spcCol="0" rtlCol="0" fromWordArt="0" anchor="t" anchorCtr="0" forceAA="0" compatLnSpc="1">
+                        <a:prstTxWarp prst="textNoShape">
+                          <a:avLst/>
+                        </a:prstTxWarp>
+                        <a:noAutofit/>
+                      </wps:bodyPr>
+                    </wps:wsp>
+                  </a:graphicData>
+                </a:graphic>
+                <wp14:sizeRelH relativeFrom="margin">
+                  <wp14:pctWidth>0</wp14:pctWidth>
+                </wp14:sizeRelH>
+                <wp14:sizeRelV relativeFrom="margin">
+                  <wp14:pctHeight>0</wp14:pctHeight>
+                </wp14:sizeRelV>
+              </wp:anchor>
+            </w:drawing>
+          </mc:Choice>
+          <mc:Fallback>
+            <w:pict>
+              <v:shape w14:anchorId="1E40F947" id="Text Box 279" o:spid="_x0000_s1081" type="#_x0000_t202" style="position:absolute;margin-left:190.5pt;margin-top:5.6pt;width:149.85pt;height:56.1pt;z-index:251857920;visibility:visible;mso-wrap-style:square;mso-width-percent:0;mso-height-percent:0;mso-wrap-distance-left:9pt;mso-wrap-distance-top:0;mso-wrap-distance-right:9pt;mso-wrap-distance-bottom:0;mso-position-horizontal:absolute;mso-position-horizontal-relative:text;mso-position-vertical:absolute;mso-position-vertical-relative:text;mso-width-percent:0;mso-height-percent:0;mso-width-relative:margin;mso-height-relative:margin;v-text-anchor:top" o:gfxdata="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" fillcolor="white [3201]" strokeweight=".5pt">
+                <v:textbox>
+                  <w:txbxContent>
+                    <w:p>
+                      <w:r>
+                        <w:t>Any message content that the user wishes to send will go here</w:t>
+                      </w:r>
+                    </w:p>
+                  </w:txbxContent>
+                </v:textbox>
+              </v:shape>
+            </w:pict>
+          </mc:Fallback>
+        </mc:AlternateContent>
+      </w:r>
+    </w:p>
+    <w:p/>
+    <w:p/>
+    <w:p/>
+    <w:p/>
+    <w:p/>
+    <w:p/>
+    <w:p/>
+    <w:p>
+      <w:pPr>
+        <w:pStyle w:val="Heading2"/>
+      </w:pPr>
+      <w:r>
+        <w:rPr>
+          <w:noProof/>
+        </w:rPr>
+        <mc:AlternateContent>
+          <mc:Choice Requires="wps">
+            <w:drawing>
+              <wp:anchor distT="45720" distB="45720" distL="114300" distR="114300" simplePos="0" relativeHeight="251880448" behindDoc="0" locked="0" layoutInCell="1" allowOverlap="1" wp14:anchorId="4C8A6976" wp14:editId="336A7B2D">
+                <wp:simplePos x="0" y="0"/>
+                <wp:positionH relativeFrom="margin">
+                  <wp:posOffset>1877695</wp:posOffset>
+                </wp:positionH>
+                <wp:positionV relativeFrom="paragraph">
+                  <wp:posOffset>1576705</wp:posOffset>
+                </wp:positionV>
+                <wp:extent cx="2221865" cy="1251585"/>
+                <wp:effectExtent l="0" t="0" r="13335" b="18415"/>
+                <wp:wrapSquare wrapText="bothSides"/>
+                <wp:docPr id="293" name="Text Box 2"/>
+                <wp:cNvGraphicFramePr>
+                  <a:graphicFrameLocks xmlns:a="http://schemas.openxmlformats.org/drawingml/2006/main"/>
+                </wp:cNvGraphicFramePr>
+                <a:graphic xmlns:a="http://schemas.openxmlformats.org/drawingml/2006/main">
+                  <a:graphicData uri="http://schemas.microsoft.com/office/word/2010/wordprocessingShape">
+                    <wps:wsp>
+                      <wps:cNvSpPr txBox="1">
+                        <a:spLocks noChangeArrowheads="1"/>
+                      </wps:cNvSpPr>
+                      <wps:spPr bwMode="auto">
+                        <a:xfrm>
+                          <a:off x="0" y="0"/>
+                          <a:ext cx="2221865" cy="1251585"/>
+                        </a:xfrm>
+                        <a:prstGeom prst="rect">
+                          <a:avLst/>
+                        </a:prstGeom>
+                        <a:solidFill>
+                          <a:srgbClr val="FFFFFF"/>
+                        </a:solidFill>
+                        <a:ln w="9525">
+                          <a:solidFill>
+                            <a:srgbClr val="000000"/>
+                          </a:solidFill>
+                          <a:miter lim="800000"/>
+                          <a:headEnd/>
+                          <a:tailEnd/>
+                        </a:ln>
+                      </wps:spPr>
+                      <wps:txbx>
+                        <w:txbxContent>
+                          <w:p>
+                            <w:r>
+                              <w:t>This field on the contact management page displays the message content that has been submitted allowing an admin to get an overview of the reasons for this person getting in contact</w:t>
+                            </w:r>
+                          </w:p>
+                        </w:txbxContent>
+                      </wps:txbx>
+                      <wps:bodyPr rot="0" vert="horz" wrap="square" lIns="91440" tIns="45720" rIns="91440" bIns="45720" anchor="t" anchorCtr="0">
+                        <a:noAutofit/>
+                      </wps:bodyPr>
+                    </wps:wsp>
+                  </a:graphicData>
+                </a:graphic>
+                <wp14:sizeRelH relativeFrom="margin">
+                  <wp14:pctWidth>0</wp14:pctWidth>
+                </wp14:sizeRelH>
+                <wp14:sizeRelV relativeFrom="margin">
+                  <wp14:pctHeight>0</wp14:pctHeight>
+                </wp14:sizeRelV>
+              </wp:anchor>
+            </w:drawing>
+          </mc:Choice>
+          <mc:Fallback>
+            <w:pict>
+              <v:shape w14:anchorId="4C8A6976" id="_x0000_s1082" type="#_x0000_t202" style="position:absolute;margin-left:147.85pt;margin-top:124.15pt;width:174.95pt;height:98.55pt;z-index:251880448;visibility:visible;mso-wrap-style:square;mso-width-percent:0;mso-height-percent:0;mso-wrap-distance-left:9pt;mso-wrap-distance-top:3.6pt;mso-wrap-distance-right:9pt;mso-wrap-distance-bottom:3.6pt;mso-position-horizontal:absolute;mso-position-horizontal-relative:margin;mso-position-vertical:absolute;mso-position-vertical-relative:text;mso-width-percent:0;mso-height-percent:0;mso-width-relative:margin;mso-height-relative:margin;v-text-anchor:top" o:gfxdata="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">
+                <v:textbox>
+                  <w:txbxContent>
+                    <w:p>
+                      <w:r>
+                        <w:t>This field on the contact management page displays the message content that has been submitted allowing an admin to get an overview of the reasons for this person getting in contact</w:t>
+                      </w:r>
+                    </w:p>
+                  </w:txbxContent>
+                </v:textbox>
+                <w10:wrap type="square" anchorx="margin"/>
+              </v:shape>
+            </w:pict>
+          </mc:Fallback>
+        </mc:AlternateContent>
+      </w:r>
+      <w:r>
+        <w:rPr>
+          <w:noProof/>
+        </w:rPr>
+        <mc:AlternateContent>
+          <mc:Choice Requires="wps">
+            <w:drawing>
+              <wp:anchor distT="0" distB="0" distL="114300" distR="114300" simplePos="0" relativeHeight="251882496" behindDoc="0" locked="0" layoutInCell="1" allowOverlap="1" wp14:anchorId="6FD25B9A" wp14:editId="25A4D517">
+                <wp:simplePos x="0" y="0"/>
+                <wp:positionH relativeFrom="column">
+                  <wp:posOffset>1779757</wp:posOffset>
+                </wp:positionH>
+                <wp:positionV relativeFrom="paragraph">
+                  <wp:posOffset>1387182</wp:posOffset>
+                </wp:positionV>
+                <wp:extent cx="45719" cy="1688123"/>
+                <wp:effectExtent l="25400" t="0" r="69215" b="26670"/>
+                <wp:wrapNone/>
+                <wp:docPr id="295" name="Straight Arrow Connector 295"/>
+                <wp:cNvGraphicFramePr/>
+                <a:graphic xmlns:a="http://schemas.openxmlformats.org/drawingml/2006/main">
+                  <a:graphicData uri="http://schemas.microsoft.com/office/word/2010/wordprocessingShape">
+                    <wps:wsp>
+                      <wps:cNvCnPr/>
+                      <wps:spPr>
+                        <a:xfrm>
+                          <a:off x="0" y="0"/>
+                          <a:ext cx="45719" cy="1688123"/>
+                        </a:xfrm>
+                        <a:prstGeom prst="straightConnector1">
+                          <a:avLst/>
+                        </a:prstGeom>
+                        <a:ln>
+                          <a:tailEnd type="triangle"/>
+                        </a:ln>
+                      </wps:spPr>
+                      <wps:style>
+                        <a:lnRef idx="1">
+                          <a:schemeClr val="accent1"/>
+                        </a:lnRef>
+                        <a:fillRef idx="0">
+                          <a:schemeClr val="accent1"/>
+                        </a:fillRef>
+                        <a:effectRef idx="0">
+                          <a:schemeClr val="accent1"/>
+                        </a:effectRef>
+                        <a:fontRef idx="minor">
+                          <a:schemeClr val="tx1"/>
+                        </a:fontRef>
+                      </wps:style>
+                      <wps:bodyPr/>
+                    </wps:wsp>
+                  </a:graphicData>
+                </a:graphic>
+                <wp14:sizeRelH relativeFrom="margin">
+                  <wp14:pctWidth>0</wp14:pctWidth>
+                </wp14:sizeRelH>
+                <wp14:sizeRelV relativeFrom="margin">
+                  <wp14:pctHeight>0</wp14:pctHeight>
+                </wp14:sizeRelV>
+              </wp:anchor>
+            </w:drawing>
+          </mc:Choice>
+          <mc:Fallback>
+            <w:pict>
+              <v:shapetype w14:anchorId="6A2F2705" id="_x0000_t32" coordsize="21600,21600" o:spt="32" o:oned="t" path="m,l21600,21600e" filled="f">
+                <v:path arrowok="t" fillok="f" o:connecttype="none"/>
+                <o:lock v:ext="edit" shapetype="t"/>
+              </v:shapetype>
+              <v:shape id="Straight Arrow Connector 295" o:spid="_x0000_s1026" type="#_x0000_t32" style="position:absolute;margin-left:140.15pt;margin-top:109.25pt;width:3.6pt;height:132.9pt;z-index:251882496;visibility:visible;mso-wrap-style:square;mso-width-percent:0;mso-height-percent:0;mso-wrap-distance-left:9pt;mso-wrap-distance-top:0;mso-wrap-distance-right:9pt;mso-wrap-distance-bottom:0;mso-position-horizontal:absolute;mso-position-horizontal-relative:text;mso-position-vertical:absolute;mso-position-vertical-relative:text;mso-width-percent:0;mso-height-percent:0;mso-width-relative:margin;mso-height-relative:margin" o:gfxdata="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" strokecolor="#4472c4 [3204]" strokeweight=".5pt">
+                <v:stroke endarrow="block" joinstyle="miter"/>
+              </v:shape>
+            </w:pict>
+          </mc:Fallback>
+        </mc:AlternateContent>
+      </w:r>
+      <w:r>
+        <w:rPr>
+          <w:noProof/>
+        </w:rPr>
+        <mc:AlternateContent>
+          <mc:Choice Requires="wps">
+            <w:drawing>
+              <wp:anchor distT="0" distB="0" distL="114300" distR="114300" simplePos="0" relativeHeight="251885568" behindDoc="0" locked="0" layoutInCell="1" allowOverlap="1" wp14:anchorId="4C22FD14" wp14:editId="1C5E2EC8">
+                <wp:simplePos x="0" y="0"/>
+                <wp:positionH relativeFrom="column">
+                  <wp:posOffset>5092505</wp:posOffset>
+                </wp:positionH>
+                <wp:positionV relativeFrom="paragraph">
+                  <wp:posOffset>1390210</wp:posOffset>
+                </wp:positionV>
+                <wp:extent cx="105507" cy="489341"/>
+                <wp:effectExtent l="0" t="0" r="59690" b="31750"/>
+                <wp:wrapNone/>
+                <wp:docPr id="298" name="Straight Arrow Connector 298"/>
+                <wp:cNvGraphicFramePr/>
+                <a:graphic xmlns:a="http://schemas.openxmlformats.org/drawingml/2006/main">
+                  <a:graphicData uri="http://schemas.microsoft.com/office/word/2010/wordprocessingShape">
+                    <wps:wsp>
+                      <wps:cNvCnPr/>
+                      <wps:spPr>
+                        <a:xfrm>
+                          <a:off x="0" y="0"/>
+                          <a:ext cx="105507" cy="489341"/>
+                        </a:xfrm>
+                        <a:prstGeom prst="straightConnector1">
+                          <a:avLst/>
+                        </a:prstGeom>
+                        <a:ln>
+                          <a:tailEnd type="triangle"/>
+                        </a:ln>
+                      </wps:spPr>
+                      <wps:style>
+                        <a:lnRef idx="1">
+                          <a:schemeClr val="accent1"/>
+                        </a:lnRef>
+                        <a:fillRef idx="0">
+                          <a:schemeClr val="accent1"/>
+                        </a:fillRef>
+                        <a:effectRef idx="0">
+                          <a:schemeClr val="accent1"/>
+                        </a:effectRef>
+                        <a:fontRef idx="minor">
+                          <a:schemeClr val="tx1"/>
+                        </a:fontRef>
+                      </wps:style>
+                      <wps:bodyPr/>
+                    </wps:wsp>
+                  </a:graphicData>
+                </a:graphic>
+              </wp:anchor>
+            </w:drawing>
+          </mc:Choice>
+          <mc:Fallback>
+            <w:pict>
+              <v:shape w14:anchorId="3C1B3D19" id="Straight Arrow Connector 298" o:spid="_x0000_s1026" type="#_x0000_t32" style="position:absolute;margin-left:401pt;margin-top:109.45pt;width:8.3pt;height:38.55pt;z-index:251885568;visibility:visible;mso-wrap-style:square;mso-wrap-distance-left:9pt;mso-wrap-distance-top:0;mso-wrap-distance-right:9pt;mso-wrap-distance-bottom:0;mso-position-horizontal:absolute;mso-position-horizontal-relative:text;mso-position-vertical:absolute;mso-position-vertical-relative:text" o:gfxdata="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" strokecolor="#4472c4 [3204]" strokeweight=".5pt">
+                <v:stroke endarrow="block" joinstyle="miter"/>
+              </v:shape>
+            </w:pict>
+          </mc:Fallback>
+        </mc:AlternateContent>
+      </w:r>
+      <w:r>
+        <w:rPr>
+          <w:noProof/>
+        </w:rPr>
+        <mc:AlternateContent>
+          <mc:Choice Requires="wps">
+            <w:drawing>
+              <wp:anchor distT="0" distB="0" distL="114300" distR="114300" simplePos="0" relativeHeight="251884544" behindDoc="0" locked="0" layoutInCell="1" allowOverlap="1" wp14:anchorId="4C5592FB" wp14:editId="3F666D1C">
+                <wp:simplePos x="0" y="0"/>
+                <wp:positionH relativeFrom="column">
+                  <wp:posOffset>4206240</wp:posOffset>
+                </wp:positionH>
+                <wp:positionV relativeFrom="paragraph">
+                  <wp:posOffset>1390210</wp:posOffset>
+                </wp:positionV>
+                <wp:extent cx="471072" cy="837712"/>
+                <wp:effectExtent l="0" t="0" r="24765" b="64135"/>
+                <wp:wrapNone/>
+                <wp:docPr id="297" name="Elbow Connector 297"/>
+                <wp:cNvGraphicFramePr/>
+                <a:graphic xmlns:a="http://schemas.openxmlformats.org/drawingml/2006/main">
+                  <a:graphicData uri="http://schemas.microsoft.com/office/word/2010/wordprocessingShape">
+                    <wps:wsp>
+                      <wps:cNvCnPr/>
+                      <wps:spPr>
+                        <a:xfrm>
+                          <a:off x="0" y="0"/>
+                          <a:ext cx="471072" cy="837712"/>
+                        </a:xfrm>
+                        <a:prstGeom prst="bentConnector3">
+                          <a:avLst>
+                            <a:gd name="adj1" fmla="val 1761"/>
+                          </a:avLst>
+                        </a:prstGeom>
+                        <a:ln>
+                          <a:tailEnd type="triangle"/>
+                        </a:ln>
+                      </wps:spPr>
+                      <wps:style>
+                        <a:lnRef idx="1">
+                          <a:schemeClr val="accent1"/>
+                        </a:lnRef>
+                        <a:fillRef idx="0">
+                          <a:schemeClr val="accent1"/>
+                        </a:fillRef>
+                        <a:effectRef idx="0">
+                          <a:schemeClr val="accent1"/>
+                        </a:effectRef>
+                        <a:fontRef idx="minor">
+                          <a:schemeClr val="tx1"/>
+                        </a:fontRef>
+                      </wps:style>
+                      <wps:bodyPr/>
+                    </wps:wsp>
+                  </a:graphicData>
+                </a:graphic>
+                <wp14:sizeRelH relativeFrom="margin">
+                  <wp14:pctWidth>0</wp14:pctWidth>
+                </wp14:sizeRelH>
+              </wp:anchor>
+            </w:drawing>
+          </mc:Choice>
+          <mc:Fallback>
+            <w:pict>
+              <v:shape w14:anchorId="670E3677" id="Elbow Connector 297" o:spid="_x0000_s1026" type="#_x0000_t34" style="position:absolute;margin-left:331.2pt;margin-top:109.45pt;width:37.1pt;height:65.95pt;z-index:251884544;visibility:visible;mso-wrap-style:square;mso-width-percent:0;mso-wrap-distance-left:9pt;mso-wrap-distance-top:0;mso-wrap-distance-right:9pt;mso-wrap-distance-bottom:0;mso-position-horizontal:absolute;mso-position-horizontal-relative:text;mso-position-vertical:absolute;mso-position-vertical-relative:text;mso-width-percent:0;mso-width-relative:margin" o:gfxdata="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" adj="380" strokecolor="#4472c4 [3204]" strokeweight=".5pt">
+                <v:stroke endarrow="block"/>
+              </v:shape>
+            </w:pict>
+          </mc:Fallback>
+        </mc:AlternateContent>
+      </w:r>
+      <w:r>
+        <w:rPr>
+          <w:noProof/>
+        </w:rPr>
+        <mc:AlternateContent>
+          <mc:Choice Requires="wps">
+            <w:drawing>
+              <wp:anchor distT="0" distB="0" distL="114300" distR="114300" simplePos="0" relativeHeight="251883520" behindDoc="0" locked="0" layoutInCell="1" allowOverlap="1" wp14:anchorId="11E56D0C" wp14:editId="1B1DA57A">
+                <wp:simplePos x="0" y="0"/>
+                <wp:positionH relativeFrom="column">
+                  <wp:posOffset>3115994</wp:posOffset>
+                </wp:positionH>
+                <wp:positionV relativeFrom="paragraph">
+                  <wp:posOffset>1387182</wp:posOffset>
+                </wp:positionV>
+                <wp:extent cx="0" cy="190207"/>
+                <wp:effectExtent l="50800" t="0" r="38100" b="38735"/>
+                <wp:wrapNone/>
+                <wp:docPr id="296" name="Straight Arrow Connector 296"/>
+                <wp:cNvGraphicFramePr/>
+                <a:graphic xmlns:a="http://schemas.openxmlformats.org/drawingml/2006/main">
+                  <a:graphicData uri="http://schemas.microsoft.com/office/word/2010/wordprocessingShape">
+                    <wps:wsp>
+                      <wps:cNvCnPr/>
+                      <wps:spPr>
+                        <a:xfrm>
+                          <a:off x="0" y="0"/>
+                          <a:ext cx="0" cy="190207"/>
+                        </a:xfrm>
+                        <a:prstGeom prst="straightConnector1">
+                          <a:avLst/>
+                        </a:prstGeom>
+                        <a:ln>
+                          <a:tailEnd type="triangle"/>
+                        </a:ln>
+                      </wps:spPr>
+                      <wps:style>
+                        <a:lnRef idx="1">
+                          <a:schemeClr val="accent1"/>
+                        </a:lnRef>
+                        <a:fillRef idx="0">
+                          <a:schemeClr val="accent1"/>
+                        </a:fillRef>
+                        <a:effectRef idx="0">
+                          <a:schemeClr val="accent1"/>
+                        </a:effectRef>
+                        <a:fontRef idx="minor">
+                          <a:schemeClr val="tx1"/>
+                        </a:fontRef>
+                      </wps:style>
+                      <wps:bodyPr/>
+                    </wps:wsp>
+                  </a:graphicData>
+                </a:graphic>
+              </wp:anchor>
+            </w:drawing>
+          </mc:Choice>
+          <mc:Fallback>
+            <w:pict>
+              <v:shape w14:anchorId="4D08410B" id="Straight Arrow Connector 296" o:spid="_x0000_s1026" type="#_x0000_t32" style="position:absolute;margin-left:245.35pt;margin-top:109.25pt;width:0;height:15pt;z-index:251883520;visibility:visible;mso-wrap-style:square;mso-wrap-distance-left:9pt;mso-wrap-distance-top:0;mso-wrap-distance-right:9pt;mso-wrap-distance-bottom:0;mso-position-horizontal:absolute;mso-position-horizontal-relative:text;mso-position-vertical:absolute;mso-position-vertical-relative:text" o:gfxdata="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" strokecolor="#4472c4 [3204]" strokeweight=".5pt">
+                <v:stroke endarrow="block" joinstyle="miter"/>
+              </v:shape>
+            </w:pict>
+          </mc:Fallback>
+        </mc:AlternateContent>
+      </w:r>
+      <w:r>
+        <w:rPr>
+          <w:noProof/>
+        </w:rPr>
+        <mc:AlternateContent>
+          <mc:Choice Requires="wps">
+            <w:drawing>
+              <wp:anchor distT="0" distB="0" distL="114300" distR="114300" simplePos="0" relativeHeight="251881472" behindDoc="0" locked="0" layoutInCell="1" allowOverlap="1" wp14:anchorId="317804EB" wp14:editId="3CE6D109">
+                <wp:simplePos x="0" y="0"/>
+                <wp:positionH relativeFrom="column">
+                  <wp:posOffset>590843</wp:posOffset>
+                </wp:positionH>
+                <wp:positionV relativeFrom="paragraph">
+                  <wp:posOffset>1390210</wp:posOffset>
+                </wp:positionV>
+                <wp:extent cx="175846" cy="447138"/>
+                <wp:effectExtent l="25400" t="0" r="15240" b="22860"/>
+                <wp:wrapNone/>
+                <wp:docPr id="294" name="Straight Arrow Connector 294"/>
+                <wp:cNvGraphicFramePr/>
+                <a:graphic xmlns:a="http://schemas.openxmlformats.org/drawingml/2006/main">
+                  <a:graphicData uri="http://schemas.microsoft.com/office/word/2010/wordprocessingShape">
+                    <wps:wsp>
+                      <wps:cNvCnPr/>
+                      <wps:spPr>
+                        <a:xfrm flipH="1">
+                          <a:off x="0" y="0"/>
+                          <a:ext cx="175846" cy="447138"/>
+                        </a:xfrm>
+                        <a:prstGeom prst="straightConnector1">
+                          <a:avLst/>
+                        </a:prstGeom>
+                        <a:ln>
+                          <a:tailEnd type="triangle"/>
+                        </a:ln>
+                      </wps:spPr>
+                      <wps:style>
+                        <a:lnRef idx="1">
+                          <a:schemeClr val="accent1"/>
+                        </a:lnRef>
+                        <a:fillRef idx="0">
+                          <a:schemeClr val="accent1"/>
+                        </a:fillRef>
+                        <a:effectRef idx="0">
+                          <a:schemeClr val="accent1"/>
+                        </a:effectRef>
+                        <a:fontRef idx="minor">
+                          <a:schemeClr val="tx1"/>
+                        </a:fontRef>
+                      </wps:style>
+                      <wps:bodyPr/>
+                    </wps:wsp>
+                  </a:graphicData>
+                </a:graphic>
+              </wp:anchor>
+            </w:drawing>
+          </mc:Choice>
+          <mc:Fallback>
+            <w:pict>
+              <v:shape w14:anchorId="6943F1D7" id="Straight Arrow Connector 294" o:spid="_x0000_s1026" type="#_x0000_t32" style="position:absolute;margin-left:46.5pt;margin-top:109.45pt;width:13.85pt;height:35.2pt;flip:x;z-index:251881472;visibility:visible;mso-wrap-style:square;mso-wrap-distance-left:9pt;mso-wrap-distance-top:0;mso-wrap-distance-right:9pt;mso-wrap-distance-bottom:0;mso-position-horizontal:absolute;mso-position-horizontal-relative:text;mso-position-vertical:absolute;mso-position-vertical-relative:text" o:gfxdata="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" strokecolor="#4472c4 [3204]" strokeweight=".5pt">
+                <v:stroke endarrow="block" joinstyle="miter"/>
+              </v:shape>
+            </w:pict>
+          </mc:Fallback>
+        </mc:AlternateContent>
+      </w:r>
+      <w:r>
+        <w:rPr>
+          <w:noProof/>
+        </w:rPr>
+        <mc:AlternateContent>
+          <mc:Choice Requires="wps">
+            <w:drawing>
+              <wp:anchor distT="0" distB="0" distL="114300" distR="114300" simplePos="0" relativeHeight="251872256" behindDoc="0" locked="0" layoutInCell="1" allowOverlap="1" wp14:anchorId="28C7061A" wp14:editId="3CD4067B">
+                <wp:simplePos x="0" y="0"/>
+                <wp:positionH relativeFrom="margin">
+                  <wp:posOffset>4543864</wp:posOffset>
+                </wp:positionH>
+                <wp:positionV relativeFrom="paragraph">
+                  <wp:posOffset>817440</wp:posOffset>
+                </wp:positionV>
+                <wp:extent cx="935501" cy="573210"/>
+                <wp:effectExtent l="0" t="0" r="17145" b="11430"/>
+                <wp:wrapNone/>
+                <wp:docPr id="289" name="Rectangle: Rounded Corners 194"/>
+                <wp:cNvGraphicFramePr/>
+                <a:graphic xmlns:a="http://schemas.openxmlformats.org/drawingml/2006/main">
+                  <a:graphicData uri="http://schemas.microsoft.com/office/word/2010/wordprocessingShape">
+                    <wps:wsp>
+                      <wps:cNvSpPr/>
+                      <wps:spPr>
+                        <a:xfrm>
+                          <a:off x="0" y="0"/>
+                          <a:ext cx="935501" cy="573210"/>
+                        </a:xfrm>
+                        <a:prstGeom prst="roundRect">
+                          <a:avLst/>
+                        </a:prstGeom>
+                        <a:noFill/>
+                        <a:ln>
+                          <a:solidFill>
+                            <a:srgbClr val="FF0000"/>
+                          </a:solidFill>
+                        </a:ln>
+                      </wps:spPr>
+                      <wps:style>
+                        <a:lnRef idx="2">
+                          <a:schemeClr val="accent3"/>
+                        </a:lnRef>
+                        <a:fillRef idx="1">
+                          <a:schemeClr val="lt1"/>
+                        </a:fillRef>
+                        <a:effectRef idx="0">
+                          <a:schemeClr val="accent3"/>
+                        </a:effectRef>
+                        <a:fontRef idx="minor">
+                          <a:schemeClr val="dk1"/>
+                        </a:fontRef>
+                      </wps:style>
+                      <wps:bodyPr rot="0" spcFirstLastPara="0" vertOverflow="overflow" horzOverflow="overflow" vert="horz" wrap="square" lIns="91440" tIns="45720" rIns="91440" bIns="45720" numCol="1" spcCol="0" rtlCol="0" fromWordArt="0" anchor="ctr" anchorCtr="0" forceAA="0" compatLnSpc="1">
+                        <a:prstTxWarp prst="textNoShape">
+                          <a:avLst/>
+                        </a:prstTxWarp>
+                        <a:noAutofit/>
+                      </wps:bodyPr>
+                    </wps:wsp>
+                  </a:graphicData>
+                </a:graphic>
+                <wp14:sizeRelH relativeFrom="margin">
+                  <wp14:pctWidth>0</wp14:pctWidth>
+                </wp14:sizeRelH>
+                <wp14:sizeRelV relativeFrom="margin">
+                  <wp14:pctHeight>0</wp14:pctHeight>
+                </wp14:sizeRelV>
+              </wp:anchor>
+            </w:drawing>
+          </mc:Choice>
+          <mc:Fallback>
+            <w:pict>
+              <v:roundrect w14:anchorId="132E638B" id="Rectangle: Rounded Corners 194" o:spid="_x0000_s1026" style="position:absolute;margin-left:357.8pt;margin-top:64.35pt;width:73.65pt;height:45.15pt;z-index:251872256;visibility:visible;mso-wrap-style:square;mso-width-percent:0;mso-height-percent:0;mso-wrap-distance-left:9pt;mso-wrap-distance-top:0;mso-wrap-distance-right:9pt;mso-wrap-distance-bottom:0;mso-position-horizontal:absolute;mso-position-horizontal-relative:margin;mso-position-vertical:absolute;mso-position-vertical-relative:text;mso-width-percent:0;mso-height-percent:0;mso-width-relative:margin;mso-height-relative:margin;v-text-anchor:middle" arcsize="10923f" o:gfxdata="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" filled="f" strokecolor="red" strokeweight="1pt">
+                <v:stroke joinstyle="miter"/>
+                <w10:wrap anchorx="margin"/>
+              </v:roundrect>
+            </w:pict>
+          </mc:Fallback>
+        </mc:AlternateContent>
+      </w:r>
+      <w:r>
+        <w:rPr>
+          <w:noProof/>
+        </w:rPr>
+        <mc:AlternateContent>
+          <mc:Choice Requires="wps">
+            <w:drawing>
+              <wp:anchor distT="0" distB="0" distL="114300" distR="114300" simplePos="0" relativeHeight="251870208" behindDoc="0" locked="0" layoutInCell="1" allowOverlap="1" wp14:anchorId="741054EC" wp14:editId="0ED1A6B9">
+                <wp:simplePos x="0" y="0"/>
+                <wp:positionH relativeFrom="margin">
+                  <wp:posOffset>3664634</wp:posOffset>
+                </wp:positionH>
+                <wp:positionV relativeFrom="paragraph">
+                  <wp:posOffset>817440</wp:posOffset>
+                </wp:positionV>
+                <wp:extent cx="879231" cy="573210"/>
+                <wp:effectExtent l="0" t="0" r="10160" b="11430"/>
+                <wp:wrapNone/>
+                <wp:docPr id="288" name="Rectangle: Rounded Corners 194"/>
+                <wp:cNvGraphicFramePr/>
+                <a:graphic xmlns:a="http://schemas.openxmlformats.org/drawingml/2006/main">
+                  <a:graphicData uri="http://schemas.microsoft.com/office/word/2010/wordprocessingShape">
+                    <wps:wsp>
+                      <wps:cNvSpPr/>
+                      <wps:spPr>
+                        <a:xfrm>
+                          <a:off x="0" y="0"/>
+                          <a:ext cx="879231" cy="573210"/>
+                        </a:xfrm>
+                        <a:prstGeom prst="roundRect">
+                          <a:avLst/>
+                        </a:prstGeom>
+                        <a:noFill/>
+                        <a:ln>
+                          <a:solidFill>
+                            <a:srgbClr val="FF0000"/>
+                          </a:solidFill>
+                        </a:ln>
+                      </wps:spPr>
+                      <wps:style>
+                        <a:lnRef idx="2">
+                          <a:schemeClr val="accent3"/>
+                        </a:lnRef>
+                        <a:fillRef idx="1">
+                          <a:schemeClr val="lt1"/>
+                        </a:fillRef>
+                        <a:effectRef idx="0">
+                          <a:schemeClr val="accent3"/>
+                        </a:effectRef>
+                        <a:fontRef idx="minor">
+                          <a:schemeClr val="dk1"/>
+                        </a:fontRef>
+                      </wps:style>
+                      <wps:bodyPr rot="0" spcFirstLastPara="0" vertOverflow="overflow" horzOverflow="overflow" vert="horz" wrap="square" lIns="91440" tIns="45720" rIns="91440" bIns="45720" numCol="1" spcCol="0" rtlCol="0" fromWordArt="0" anchor="ctr" anchorCtr="0" forceAA="0" compatLnSpc="1">
+                        <a:prstTxWarp prst="textNoShape">
+                          <a:avLst/>
+                        </a:prstTxWarp>
+                        <a:noAutofit/>
+                      </wps:bodyPr>
+                    </wps:wsp>
+                  </a:graphicData>
+                </a:graphic>
+                <wp14:sizeRelH relativeFrom="margin">
+                  <wp14:pctWidth>0</wp14:pctWidth>
+                </wp14:sizeRelH>
+                <wp14:sizeRelV relativeFrom="margin">
+                  <wp14:pctHeight>0</wp14:pctHeight>
+                </wp14:sizeRelV>
+              </wp:anchor>
+            </w:drawing>
+          </mc:Choice>
+          <mc:Fallback>
+            <w:pict>
+              <v:roundrect w14:anchorId="0933D425" id="Rectangle: Rounded Corners 194" o:spid="_x0000_s1026" style="position:absolute;margin-left:288.55pt;margin-top:64.35pt;width:69.25pt;height:45.15pt;z-index:251870208;visibility:visible;mso-wrap-style:square;mso-width-percent:0;mso-height-percent:0;mso-wrap-distance-left:9pt;mso-wrap-distance-top:0;mso-wrap-distance-right:9pt;mso-wrap-distance-bottom:0;mso-position-horizontal:absolute;mso-position-horizontal-relative:margin;mso-position-vertical:absolute;mso-position-vertical-relative:text;mso-width-percent:0;mso-height-percent:0;mso-width-relative:margin;mso-height-relative:margin;v-text-anchor:middle" arcsize="10923f" o:gfxdata="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" filled="f" strokecolor="red" strokeweight="1pt">
+                <v:stroke joinstyle="miter"/>
+                <w10:wrap anchorx="margin"/>
+              </v:roundrect>
+            </w:pict>
+          </mc:Fallback>
+        </mc:AlternateContent>
+      </w:r>
+      <w:r>
+        <w:rPr>
+          <w:noProof/>
+        </w:rPr>
+        <mc:AlternateContent>
+          <mc:Choice Requires="wps">
+            <w:drawing>
+              <wp:anchor distT="0" distB="0" distL="114300" distR="114300" simplePos="0" relativeHeight="251868160" behindDoc="0" locked="0" layoutInCell="1" allowOverlap="1" wp14:anchorId="25113ACB" wp14:editId="028028DA">
+                <wp:simplePos x="0" y="0"/>
+                <wp:positionH relativeFrom="margin">
+                  <wp:posOffset>2546252</wp:posOffset>
+                </wp:positionH>
+                <wp:positionV relativeFrom="paragraph">
+                  <wp:posOffset>817440</wp:posOffset>
+                </wp:positionV>
+                <wp:extent cx="1118382" cy="573210"/>
+                <wp:effectExtent l="0" t="0" r="12065" b="11430"/>
+                <wp:wrapNone/>
+                <wp:docPr id="287" name="Rectangle: Rounded Corners 194"/>
+                <wp:cNvGraphicFramePr/>
+                <a:graphic xmlns:a="http://schemas.openxmlformats.org/drawingml/2006/main">
+                  <a:graphicData uri="http://schemas.microsoft.com/office/word/2010/wordprocessingShape">
+                    <wps:wsp>
+                      <wps:cNvSpPr/>
+                      <wps:spPr>
+                        <a:xfrm>
+                          <a:off x="0" y="0"/>
+                          <a:ext cx="1118382" cy="573210"/>
+                        </a:xfrm>
+                        <a:prstGeom prst="roundRect">
+                          <a:avLst/>
+                        </a:prstGeom>
+                        <a:noFill/>
+                        <a:ln>
+                          <a:solidFill>
+                            <a:srgbClr val="FF0000"/>
+                          </a:solidFill>
+                        </a:ln>
+                      </wps:spPr>
+                      <wps:style>
+                        <a:lnRef idx="2">
+                          <a:schemeClr val="accent3"/>
+                        </a:lnRef>
+                        <a:fillRef idx="1">
+                          <a:schemeClr val="lt1"/>
+                        </a:fillRef>
+                        <a:effectRef idx="0">
+                          <a:schemeClr val="accent3"/>
+                        </a:effectRef>
+                        <a:fontRef idx="minor">
+                          <a:schemeClr val="dk1"/>
+                        </a:fontRef>
+                      </wps:style>
+                      <wps:bodyPr rot="0" spcFirstLastPara="0" vertOverflow="overflow" horzOverflow="overflow" vert="horz" wrap="square" lIns="91440" tIns="45720" rIns="91440" bIns="45720" numCol="1" spcCol="0" rtlCol="0" fromWordArt="0" anchor="ctr" anchorCtr="0" forceAA="0" compatLnSpc="1">
+                        <a:prstTxWarp prst="textNoShape">
+                          <a:avLst/>
+                        </a:prstTxWarp>
+                        <a:noAutofit/>
+                      </wps:bodyPr>
+                    </wps:wsp>
+                  </a:graphicData>
+                </a:graphic>
+                <wp14:sizeRelH relativeFrom="margin">
+                  <wp14:pctWidth>0</wp14:pctWidth>
+                </wp14:sizeRelH>
+                <wp14:sizeRelV relativeFrom="margin">
+                  <wp14:pctHeight>0</wp14:pctHeight>
+                </wp14:sizeRelV>
+              </wp:anchor>
+            </w:drawing>
+          </mc:Choice>
+          <mc:Fallback>
+            <w:pict>
+              <v:roundrect w14:anchorId="1C8C5349" id="Rectangle: Rounded Corners 194" o:spid="_x0000_s1026" style="position:absolute;margin-left:200.5pt;margin-top:64.35pt;width:88.05pt;height:45.15pt;z-index:251868160;visibility:visible;mso-wrap-style:square;mso-width-percent:0;mso-height-percent:0;mso-wrap-distance-left:9pt;mso-wrap-distance-top:0;mso-wrap-distance-right:9pt;mso-wrap-distance-bottom:0;mso-position-horizontal:absolute;mso-position-horizontal-relative:margin;mso-position-vertical:absolute;mso-position-vertical-relative:text;mso-width-percent:0;mso-height-percent:0;mso-width-relative:margin;mso-height-relative:margin;v-text-anchor:middle" arcsize="10923f" o:gfxdata="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" filled="f" strokecolor="red" strokeweight="1pt">
+                <v:stroke joinstyle="miter"/>
+                <w10:wrap anchorx="margin"/>
+              </v:roundrect>
+            </w:pict>
+          </mc:Fallback>
+        </mc:AlternateContent>
+      </w:r>
+      <w:r>
+        <w:rPr>
+          <w:noProof/>
+        </w:rPr>
+        <mc:AlternateContent>
+          <mc:Choice Requires="wps">
+            <w:drawing>
+              <wp:anchor distT="0" distB="0" distL="114300" distR="114300" simplePos="0" relativeHeight="251866112" behindDoc="0" locked="0" layoutInCell="1" allowOverlap="1" wp14:anchorId="46388F1B" wp14:editId="69A775C9">
+                <wp:simplePos x="0" y="0"/>
+                <wp:positionH relativeFrom="margin">
+                  <wp:posOffset>1237956</wp:posOffset>
+                </wp:positionH>
+                <wp:positionV relativeFrom="paragraph">
+                  <wp:posOffset>817440</wp:posOffset>
+                </wp:positionV>
+                <wp:extent cx="1308295" cy="573210"/>
+                <wp:effectExtent l="0" t="0" r="12700" b="11430"/>
+                <wp:wrapNone/>
+                <wp:docPr id="286" name="Rectangle: Rounded Corners 194"/>
+                <wp:cNvGraphicFramePr/>
+                <a:graphic xmlns:a="http://schemas.openxmlformats.org/drawingml/2006/main">
+                  <a:graphicData uri="http://schemas.microsoft.com/office/word/2010/wordprocessingShape">
+                    <wps:wsp>
+                      <wps:cNvSpPr/>
+                      <wps:spPr>
+                        <a:xfrm>
+                          <a:off x="0" y="0"/>
+                          <a:ext cx="1308295" cy="573210"/>
+                        </a:xfrm>
+                        <a:prstGeom prst="roundRect">
+                          <a:avLst/>
+                        </a:prstGeom>
+                        <a:noFill/>
+                        <a:ln>
+                          <a:solidFill>
+                            <a:srgbClr val="FF0000"/>
+                          </a:solidFill>
+                        </a:ln>
+                      </wps:spPr>
+                      <wps:style>
+                        <a:lnRef idx="2">
+                          <a:schemeClr val="accent3"/>
+                        </a:lnRef>
+                        <a:fillRef idx="1">
+                          <a:schemeClr val="lt1"/>
+                        </a:fillRef>
+                        <a:effectRef idx="0">
+                          <a:schemeClr val="accent3"/>
+                        </a:effectRef>
+                        <a:fontRef idx="minor">
+                          <a:schemeClr val="dk1"/>
+                        </a:fontRef>
+                      </wps:style>
+                      <wps:bodyPr rot="0" spcFirstLastPara="0" vertOverflow="overflow" horzOverflow="overflow" vert="horz" wrap="square" lIns="91440" tIns="45720" rIns="91440" bIns="45720" numCol="1" spcCol="0" rtlCol="0" fromWordArt="0" anchor="ctr" anchorCtr="0" forceAA="0" compatLnSpc="1">
+                        <a:prstTxWarp prst="textNoShape">
+                          <a:avLst/>
+                        </a:prstTxWarp>
+                        <a:noAutofit/>
+                      </wps:bodyPr>
+                    </wps:wsp>
+                  </a:graphicData>
+                </a:graphic>
+                <wp14:sizeRelH relativeFrom="margin">
+                  <wp14:pctWidth>0</wp14:pctWidth>
+                </wp14:sizeRelH>
+                <wp14:sizeRelV relativeFrom="margin">
+                  <wp14:pctHeight>0</wp14:pctHeight>
+                </wp14:sizeRelV>
+              </wp:anchor>
+            </w:drawing>
+          </mc:Choice>
+          <mc:Fallback>
+            <w:pict>
+              <v:roundrect w14:anchorId="625152DC" id="Rectangle: Rounded Corners 194" o:spid="_x0000_s1026" style="position:absolute;margin-left:97.5pt;margin-top:64.35pt;width:103pt;height:45.15pt;z-index:251866112;visibility:visible;mso-wrap-style:square;mso-width-percent:0;mso-height-percent:0;mso-wrap-distance-left:9pt;mso-wrap-distance-top:0;mso-wrap-distance-right:9pt;mso-wrap-distance-bottom:0;mso-position-horizontal:absolute;mso-position-horizontal-relative:margin;mso-position-vertical:absolute;mso-position-vertical-relative:text;mso-width-percent:0;mso-height-percent:0;mso-width-relative:margin;mso-height-relative:margin;v-text-anchor:middle" arcsize="10923f" o:gfxdata="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" filled="f" strokecolor="red" strokeweight="1pt">
+                <v:stroke joinstyle="miter"/>
+                <w10:wrap anchorx="margin"/>
+              </v:roundrect>
+            </w:pict>
+          </mc:Fallback>
+        </mc:AlternateContent>
+      </w:r>
+      <w:r>
+        <w:rPr>
+          <w:noProof/>
+        </w:rPr>
+        <mc:AlternateContent>
+          <mc:Choice Requires="wps">
+            <w:drawing>
+              <wp:anchor distT="0" distB="0" distL="114300" distR="114300" simplePos="0" relativeHeight="251864064" behindDoc="0" locked="0" layoutInCell="1" allowOverlap="1" wp14:anchorId="3642FADC" wp14:editId="657F9928">
+                <wp:simplePos x="0" y="0"/>
+                <wp:positionH relativeFrom="margin">
+                  <wp:posOffset>443132</wp:posOffset>
+                </wp:positionH>
+                <wp:positionV relativeFrom="paragraph">
+                  <wp:posOffset>817441</wp:posOffset>
+                </wp:positionV>
+                <wp:extent cx="801810" cy="573210"/>
+                <wp:effectExtent l="0" t="0" r="11430" b="11430"/>
+                <wp:wrapNone/>
+                <wp:docPr id="285" name="Rectangle: Rounded Corners 194"/>
+                <wp:cNvGraphicFramePr/>
+                <a:graphic xmlns:a="http://schemas.openxmlformats.org/drawingml/2006/main">
+                  <a:graphicData uri="http://schemas.microsoft.com/office/word/2010/wordprocessingShape">
+                    <wps:wsp>
+                      <wps:cNvSpPr/>
+                      <wps:spPr>
+                        <a:xfrm>
+                          <a:off x="0" y="0"/>
+                          <a:ext cx="801810" cy="573210"/>
+                        </a:xfrm>
+                        <a:prstGeom prst="roundRect">
+                          <a:avLst/>
+                        </a:prstGeom>
+                        <a:noFill/>
+                        <a:ln>
+                          <a:solidFill>
+                            <a:srgbClr val="FF0000"/>
+                          </a:solidFill>
+                        </a:ln>
+                      </wps:spPr>
+                      <wps:style>
+                        <a:lnRef idx="2">
+                          <a:schemeClr val="accent3"/>
+                        </a:lnRef>
+                        <a:fillRef idx="1">
+                          <a:schemeClr val="lt1"/>
+                        </a:fillRef>
+                        <a:effectRef idx="0">
+                          <a:schemeClr val="accent3"/>
+                        </a:effectRef>
+                        <a:fontRef idx="minor">
+                          <a:schemeClr val="dk1"/>
+                        </a:fontRef>
+                      </wps:style>
+                      <wps:bodyPr rot="0" spcFirstLastPara="0" vertOverflow="overflow" horzOverflow="overflow" vert="horz" wrap="square" lIns="91440" tIns="45720" rIns="91440" bIns="45720" numCol="1" spcCol="0" rtlCol="0" fromWordArt="0" anchor="ctr" anchorCtr="0" forceAA="0" compatLnSpc="1">
+                        <a:prstTxWarp prst="textNoShape">
+                          <a:avLst/>
+                        </a:prstTxWarp>
+                        <a:noAutofit/>
+                      </wps:bodyPr>
+                    </wps:wsp>
+                  </a:graphicData>
+                </a:graphic>
+                <wp14:sizeRelH relativeFrom="margin">
+                  <wp14:pctWidth>0</wp14:pctWidth>
+                </wp14:sizeRelH>
+                <wp14:sizeRelV relativeFrom="margin">
+                  <wp14:pctHeight>0</wp14:pctHeight>
+                </wp14:sizeRelV>
+              </wp:anchor>
+            </w:drawing>
+          </mc:Choice>
+          <mc:Fallback>
+            <w:pict>
+              <v:roundrect w14:anchorId="7B82AE56" id="Rectangle: Rounded Corners 194" o:spid="_x0000_s1026" style="position:absolute;margin-left:34.9pt;margin-top:64.35pt;width:63.15pt;height:45.15pt;z-index:251864064;visibility:visible;mso-wrap-style:square;mso-width-percent:0;mso-height-percent:0;mso-wrap-distance-left:9pt;mso-wrap-distance-top:0;mso-wrap-distance-right:9pt;mso-wrap-distance-bottom:0;mso-position-horizontal:absolute;mso-position-horizontal-relative:margin;mso-position-vertical:absolute;mso-position-vertical-relative:text;mso-width-percent:0;mso-height-percent:0;mso-width-relative:margin;mso-height-relative:margin;v-text-anchor:middle" arcsize="10923f" o:gfxdata="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" filled="f" strokecolor="red" strokeweight="1pt">
+                <v:stroke joinstyle="miter"/>
+                <w10:wrap anchorx="margin"/>
+              </v:roundrect>
+            </w:pict>
+          </mc:Fallback>
+        </mc:AlternateContent>
+      </w:r>
+      <w:r>
+        <w:drawing>
+          <wp:anchor distT="0" distB="0" distL="114300" distR="114300" simplePos="0" relativeHeight="251860992" behindDoc="0" locked="0" layoutInCell="1" allowOverlap="1" wp14:anchorId="7A979569" wp14:editId="0E38DFFD">
+            <wp:simplePos x="0" y="0"/>
+            <wp:positionH relativeFrom="column">
+              <wp:posOffset>0</wp:posOffset>
+            </wp:positionH>
+            <wp:positionV relativeFrom="paragraph">
+              <wp:posOffset>338553</wp:posOffset>
+            </wp:positionV>
+            <wp:extent cx="5731510" cy="1238250"/>
+            <wp:effectExtent l="0" t="0" r="0" b="6350"/>
+            <wp:wrapSquare wrapText="bothSides"/>
+            <wp:docPr id="283" name="Picture 283"/>
+            <wp:cNvGraphicFramePr>
+              <a:graphicFrameLocks xmlns:a="http://schemas.openxmlformats.org/drawingml/2006/main" noChangeAspect="1"/>
+            </wp:cNvGraphicFramePr>
+            <a:graphic xmlns:a="http://schemas.openxmlformats.org/drawingml/2006/main">
+              <a:graphicData uri="http://schemas.openxmlformats.org/drawingml/2006/picture">
+                <pic:pic xmlns:pic="http://schemas.openxmlformats.org/drawingml/2006/picture">
+                  <pic:nvPicPr>
+                    <pic:cNvPr id="1" name=""/>
+                    <pic:cNvPicPr/>
+                  </pic:nvPicPr>
+                  <pic:blipFill>
+                    <a:blip r:embed="rId34" cstate="print">
+                      <a:extLst>
+                        <a:ext uri="{28A0092B-C50C-407E-A947-70E740481C1C}">
+                          <a14:useLocalDpi xmlns:a14="http://schemas.microsoft.com/office/drawing/2010/main" val="0"/>
+                        </a:ext>
+                      </a:extLst>
+                    </a:blip>
+                    <a:stretch>
+                      <a:fillRect/>
+                    </a:stretch>
+                  </pic:blipFill>
+                  <pic:spPr>
+                    <a:xfrm>
+                      <a:off x="0" y="0"/>
+                      <a:ext cx="5731510" cy="1238250"/>
+                    </a:xfrm>
+                    <a:prstGeom prst="rect">
+                      <a:avLst/>
+                    </a:prstGeom>
+                  </pic:spPr>
+                </pic:pic>
+              </a:graphicData>
+            </a:graphic>
+            <wp14:sizeRelH relativeFrom="page">
+              <wp14:pctWidth>0</wp14:pctWidth>
+            </wp14:sizeRelH>
+            <wp14:sizeRelV relativeFrom="page">
+              <wp14:pctHeight>0</wp14:pctHeight>
+            </wp14:sizeRelV>
+          </wp:anchor>
+        </w:drawing>
+      </w:r>
+      <w:r>
+        <w:t>Contact Us Management Page</w:t>
+      </w:r>
+    </w:p>
+    <w:p>
+      <w:r>
+        <w:rPr>
+          <w:noProof/>
+        </w:rPr>
+        <mc:AlternateContent>
+          <mc:Choice Requires="wps">
+            <w:drawing>
+              <wp:anchor distT="45720" distB="45720" distL="114300" distR="114300" simplePos="0" relativeHeight="251874304" behindDoc="0" locked="0" layoutInCell="1" allowOverlap="1" wp14:anchorId="62A7074B" wp14:editId="76EE3594">
+                <wp:simplePos x="0" y="0"/>
+                <wp:positionH relativeFrom="margin">
+                  <wp:posOffset>-661719</wp:posOffset>
+                </wp:positionH>
+                <wp:positionV relativeFrom="paragraph">
+                  <wp:posOffset>1610458</wp:posOffset>
+                </wp:positionV>
+                <wp:extent cx="1793240" cy="882015"/>
+                <wp:effectExtent l="0" t="0" r="10160" b="6985"/>
+                <wp:wrapSquare wrapText="bothSides"/>
+                <wp:docPr id="290" name="Text Box 2"/>
+                <wp:cNvGraphicFramePr>
+                  <a:graphicFrameLocks xmlns:a="http://schemas.openxmlformats.org/drawingml/2006/main"/>
+                </wp:cNvGraphicFramePr>
+                <a:graphic xmlns:a="http://schemas.openxmlformats.org/drawingml/2006/main">
+                  <a:graphicData uri="http://schemas.microsoft.com/office/word/2010/wordprocessingShape">
+                    <wps:wsp>
+                      <wps:cNvSpPr txBox="1">
+                        <a:spLocks noChangeArrowheads="1"/>
+                      </wps:cNvSpPr>
+                      <wps:spPr bwMode="auto">
+                        <a:xfrm>
+                          <a:off x="0" y="0"/>
+                          <a:ext cx="1793240" cy="882015"/>
+                        </a:xfrm>
+                        <a:prstGeom prst="rect">
+                          <a:avLst/>
+                        </a:prstGeom>
+                        <a:solidFill>
+                          <a:srgbClr val="FFFFFF"/>
+                        </a:solidFill>
+                        <a:ln w="9525">
+                          <a:solidFill>
+                            <a:srgbClr val="000000"/>
+                          </a:solidFill>
+                          <a:miter lim="800000"/>
+                          <a:headEnd/>
+                          <a:tailEnd/>
+                        </a:ln>
+                      </wps:spPr>
+                      <wps:txbx>
+                        <w:txbxContent>
+                          <w:p>
+                            <w:r>
+                              <w:t xml:space="preserve">This field on the </w:t>
+                            </w:r>
+                            <w:r>
+                              <w:t>contact</w:t>
+                            </w:r>
+                            <w:r>
+                              <w:t xml:space="preserve"> management page aligns with the name field on the </w:t>
+                            </w:r>
+                            <w:r>
+                              <w:t>contact</w:t>
+                            </w:r>
+                            <w:r>
+                              <w:t xml:space="preserve"> </w:t>
+                            </w:r>
+                            <w:r>
+                              <w:t>us</w:t>
+                            </w:r>
+                            <w:r>
+                              <w:t xml:space="preserve"> page</w:t>
+                            </w:r>
+                          </w:p>
+                        </w:txbxContent>
+                      </wps:txbx>
+                      <wps:bodyPr rot="0" vert="horz" wrap="square" lIns="91440" tIns="45720" rIns="91440" bIns="45720" anchor="t" anchorCtr="0">
+                        <a:noAutofit/>
+                      </wps:bodyPr>
+                    </wps:wsp>
+                  </a:graphicData>
+                </a:graphic>
+                <wp14:sizeRelH relativeFrom="margin">
+                  <wp14:pctWidth>0</wp14:pctWidth>
+                </wp14:sizeRelH>
+                <wp14:sizeRelV relativeFrom="margin">
+                  <wp14:pctHeight>0</wp14:pctHeight>
+                </wp14:sizeRelV>
+              </wp:anchor>
+            </w:drawing>
+          </mc:Choice>
+          <mc:Fallback>
+            <w:pict>
+              <v:shape w14:anchorId="62A7074B" id="_x0000_s1083" type="#_x0000_t202" style="position:absolute;margin-left:-52.1pt;margin-top:126.8pt;width:141.2pt;height:69.45pt;z-index:251874304;visibility:visible;mso-wrap-style:square;mso-width-percent:0;mso-height-percent:0;mso-wrap-distance-left:9pt;mso-wrap-distance-top:3.6pt;mso-wrap-distance-right:9pt;mso-wrap-distance-bottom:3.6pt;mso-position-horizontal:absolute;mso-position-horizontal-relative:margin;mso-position-vertical:absolute;mso-position-vertical-relative:text;mso-width-percent:0;mso-height-percent:0;mso-width-relative:margin;mso-height-relative:margin;v-text-anchor:top" o:gfxdata="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">
+                <v:textbox>
+                  <w:txbxContent>
+                    <w:p>
+                      <w:r>
+                        <w:t xml:space="preserve">This field on the </w:t>
+                      </w:r>
+                      <w:r>
+                        <w:t>contact</w:t>
+                      </w:r>
+                      <w:r>
+                        <w:t xml:space="preserve"> management page aligns with the name field on the </w:t>
+                      </w:r>
+                      <w:r>
+                        <w:t>contact</w:t>
+                      </w:r>
+                      <w:r>
+                        <w:t xml:space="preserve"> </w:t>
+                      </w:r>
+                      <w:r>
+                        <w:t>us</w:t>
+                      </w:r>
+                      <w:r>
+                        <w:t xml:space="preserve"> page</w:t>
+                      </w:r>
+                    </w:p>
+                  </w:txbxContent>
+                </v:textbox>
+                <w10:wrap type="square" anchorx="margin"/>
+              </v:shape>
+            </w:pict>
+          </mc:Fallback>
+        </mc:AlternateContent>
+      </w:r>
+    </w:p>
+    <w:p>
+      <w:r>
+        <w:rPr>
+          <w:noProof/>
+        </w:rPr>
+        <mc:AlternateContent>
+          <mc:Choice Requires="wps">
+            <w:drawing>
+              <wp:anchor distT="45720" distB="45720" distL="114300" distR="114300" simplePos="0" relativeHeight="251878400" behindDoc="0" locked="0" layoutInCell="1" allowOverlap="1" wp14:anchorId="3B14D077" wp14:editId="610F76B2">
+                <wp:simplePos x="0" y="0"/>
+                <wp:positionH relativeFrom="margin">
+                  <wp:posOffset>4677410</wp:posOffset>
+                </wp:positionH>
+                <wp:positionV relativeFrom="paragraph">
+                  <wp:posOffset>109855</wp:posOffset>
+                </wp:positionV>
+                <wp:extent cx="1793240" cy="2179955"/>
+                <wp:effectExtent l="0" t="0" r="10160" b="17145"/>
+                <wp:wrapSquare wrapText="bothSides"/>
+                <wp:docPr id="292" name="Text Box 2"/>
+                <wp:cNvGraphicFramePr>
+                  <a:graphicFrameLocks xmlns:a="http://schemas.openxmlformats.org/drawingml/2006/main"/>
+                </wp:cNvGraphicFramePr>
+                <a:graphic xmlns:a="http://schemas.openxmlformats.org/drawingml/2006/main">
+                  <a:graphicData uri="http://schemas.microsoft.com/office/word/2010/wordprocessingShape">
+                    <wps:wsp>
+                      <wps:cNvSpPr txBox="1">
+                        <a:spLocks noChangeArrowheads="1"/>
+                      </wps:cNvSpPr>
+                      <wps:spPr bwMode="auto">
+                        <a:xfrm>
+                          <a:off x="0" y="0"/>
+                          <a:ext cx="1793240" cy="2179955"/>
+                        </a:xfrm>
+                        <a:prstGeom prst="rect">
+                          <a:avLst/>
+                        </a:prstGeom>
+                        <a:solidFill>
+                          <a:srgbClr val="FFFFFF"/>
+                        </a:solidFill>
+                        <a:ln w="9525">
+                          <a:solidFill>
+                            <a:srgbClr val="000000"/>
+                          </a:solidFill>
+                          <a:miter lim="800000"/>
+                          <a:headEnd/>
+                          <a:tailEnd/>
+                        </a:ln>
+                      </wps:spPr>
+                      <wps:txbx>
+                        <w:txbxContent>
+                          <w:p>
+                            <w:r>
+                              <w:t>The final two fields allow an admin to mark a pending contact as either having been accepted (therefore being reviewed) or discard a contact they do not wish to respond to or have already responded to, more information on this below</w:t>
+                            </w:r>
+                          </w:p>
+                          <w:p/>
+                        </w:txbxContent>
+                      </wps:txbx>
+                      <wps:bodyPr rot="0" vert="horz" wrap="square" lIns="91440" tIns="45720" rIns="91440" bIns="45720" anchor="t" anchorCtr="0">
+                        <a:noAutofit/>
+                      </wps:bodyPr>
+                    </wps:wsp>
+                  </a:graphicData>
+                </a:graphic>
+                <wp14:sizeRelH relativeFrom="margin">
+                  <wp14:pctWidth>0</wp14:pctWidth>
+                </wp14:sizeRelH>
+                <wp14:sizeRelV relativeFrom="margin">
+                  <wp14:pctHeight>0</wp14:pctHeight>
+                </wp14:sizeRelV>
+              </wp:anchor>
+            </w:drawing>
+          </mc:Choice>
+          <mc:Fallback>
+            <w:pict>
+              <v:shape w14:anchorId="3B14D077" id="_x0000_s1084" type="#_x0000_t202" style="position:absolute;margin-left:368.3pt;margin-top:8.65pt;width:141.2pt;height:171.65pt;z-index:251878400;visibility:visible;mso-wrap-style:square;mso-width-percent:0;mso-height-percent:0;mso-wrap-distance-left:9pt;mso-wrap-distance-top:3.6pt;mso-wrap-distance-right:9pt;mso-wrap-distance-bottom:3.6pt;mso-position-horizontal:absolute;mso-position-horizontal-relative:margin;mso-position-vertical:absolute;mso-position-vertical-relative:text;mso-width-percent:0;mso-height-percent:0;mso-width-relative:margin;mso-height-relative:margin;v-text-anchor:top" o:gfxdata="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">
+                <v:textbox>
+                  <w:txbxContent>
+                    <w:p>
+                      <w:r>
+                        <w:t>The final two fields allow an admin to mark a pending contact as either having been accepted (therefore being reviewed) or discard a contact they do not wish to respond to or have already responded to, more information on this below</w:t>
+                      </w:r>
+                    </w:p>
+                    <w:p/>
+                  </w:txbxContent>
+                </v:textbox>
+                <w10:wrap type="square" anchorx="margin"/>
+              </v:shape>
+            </w:pict>
+          </mc:Fallback>
+        </mc:AlternateContent>
+      </w:r>
+    </w:p>
+    <w:p>
+      <w:r>
+        <w:rPr>
+          <w:noProof/>
+        </w:rPr>
+        <mc:AlternateContent>
+          <mc:Choice Requires="wps">
+            <w:drawing>
+              <wp:anchor distT="45720" distB="45720" distL="114300" distR="114300" simplePos="0" relativeHeight="251876352" behindDoc="0" locked="0" layoutInCell="1" allowOverlap="1" wp14:anchorId="685E82C6" wp14:editId="3B9056FE">
+                <wp:simplePos x="0" y="0"/>
+                <wp:positionH relativeFrom="margin">
+                  <wp:posOffset>587766</wp:posOffset>
+                </wp:positionH>
+                <wp:positionV relativeFrom="paragraph">
+                  <wp:posOffset>1123461</wp:posOffset>
+                </wp:positionV>
+                <wp:extent cx="2390140" cy="1343025"/>
+                <wp:effectExtent l="0" t="0" r="10160" b="15875"/>
+                <wp:wrapSquare wrapText="bothSides"/>
+                <wp:docPr id="291" name="Text Box 2"/>
+                <wp:cNvGraphicFramePr>
+                  <a:graphicFrameLocks xmlns:a="http://schemas.openxmlformats.org/drawingml/2006/main"/>
+                </wp:cNvGraphicFramePr>
+                <a:graphic xmlns:a="http://schemas.openxmlformats.org/drawingml/2006/main">
+                  <a:graphicData uri="http://schemas.microsoft.com/office/word/2010/wordprocessingShape">
+                    <wps:wsp>
+                      <wps:cNvSpPr txBox="1">
+                        <a:spLocks noChangeArrowheads="1"/>
+                      </wps:cNvSpPr>
+                      <wps:spPr bwMode="auto">
+                        <a:xfrm>
+                          <a:off x="0" y="0"/>
+                          <a:ext cx="2390140" cy="1343025"/>
+                        </a:xfrm>
+                        <a:prstGeom prst="rect">
+                          <a:avLst/>
+                        </a:prstGeom>
+                        <a:solidFill>
+                          <a:srgbClr val="FFFFFF"/>
+                        </a:solidFill>
+                        <a:ln w="9525">
+                          <a:solidFill>
+                            <a:srgbClr val="000000"/>
+                          </a:solidFill>
+                          <a:miter lim="800000"/>
+                          <a:headEnd/>
+                          <a:tailEnd/>
+                        </a:ln>
+                      </wps:spPr>
+                      <wps:txbx>
+                        <w:txbxContent>
+                          <w:p>
+                            <w:r>
+                              <w:t>This field on the contact management page will display the submitted email address, this allows an admin to get into contact with the person submitting should it be necessary</w:t>
+                            </w:r>
+                          </w:p>
+                        </w:txbxContent>
+                      </wps:txbx>
+                      <wps:bodyPr rot="0" vert="horz" wrap="square" lIns="91440" tIns="45720" rIns="91440" bIns="45720" anchor="t" anchorCtr="0">
+                        <a:noAutofit/>
+                      </wps:bodyPr>
+                    </wps:wsp>
+                  </a:graphicData>
+                </a:graphic>
+                <wp14:sizeRelH relativeFrom="margin">
+                  <wp14:pctWidth>0</wp14:pctWidth>
+                </wp14:sizeRelH>
+                <wp14:sizeRelV relativeFrom="margin">
+                  <wp14:pctHeight>0</wp14:pctHeight>
+                </wp14:sizeRelV>
+              </wp:anchor>
+            </w:drawing>
+          </mc:Choice>
+          <mc:Fallback>
+            <w:pict>
+              <v:shape w14:anchorId="685E82C6" id="_x0000_s1085" type="#_x0000_t202" style="position:absolute;margin-left:46.3pt;margin-top:88.45pt;width:188.2pt;height:105.75pt;z-index:251876352;visibility:visible;mso-wrap-style:square;mso-width-percent:0;mso-height-percent:0;mso-wrap-distance-left:9pt;mso-wrap-distance-top:3.6pt;mso-wrap-distance-right:9pt;mso-wrap-distance-bottom:3.6pt;mso-position-horizontal:absolute;mso-position-horizontal-relative:margin;mso-position-vertical:absolute;mso-position-vertical-relative:text;mso-width-percent:0;mso-height-percent:0;mso-width-relative:margin;mso-height-relative:margin;v-text-anchor:top" o:gfxdata="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">
+                <v:textbox>
+                  <w:txbxContent>
+                    <w:p>
+                      <w:r>
+                        <w:t>This field on the contact management page will display the submitted email address, this allows an admin to get into contact with the person submitting should it be necessary</w:t>
+                      </w:r>
+                    </w:p>
+                  </w:txbxContent>
+                </v:textbox>
+                <w10:wrap type="square" anchorx="margin"/>
+              </v:shape>
+            </w:pict>
+          </mc:Fallback>
+        </mc:AlternateContent>
+      </w:r>
+    </w:p>
+    <w:p>
+      <w:r>
+        <w:rPr>
+          <w:noProof/>
+        </w:rPr>
+        <w:lastRenderedPageBreak/>
+        <mc:AlternateContent>
+          <mc:Choice Requires="wps">
+            <w:drawing>
+              <wp:anchor distT="0" distB="0" distL="114300" distR="114300" simplePos="0" relativeHeight="251894784" behindDoc="0" locked="0" layoutInCell="1" allowOverlap="1" wp14:anchorId="13F3E47C" wp14:editId="7BE74A00">
+                <wp:simplePos x="0" y="0"/>
+                <wp:positionH relativeFrom="column">
+                  <wp:posOffset>457200</wp:posOffset>
+                </wp:positionH>
+                <wp:positionV relativeFrom="paragraph">
+                  <wp:posOffset>2504048</wp:posOffset>
+                </wp:positionV>
+                <wp:extent cx="1940804" cy="1427871"/>
+                <wp:effectExtent l="0" t="0" r="15240" b="7620"/>
+                <wp:wrapNone/>
+                <wp:docPr id="304" name="Text Box 304"/>
+                <wp:cNvGraphicFramePr/>
+                <a:graphic xmlns:a="http://schemas.openxmlformats.org/drawingml/2006/main">
+                  <a:graphicData uri="http://schemas.microsoft.com/office/word/2010/wordprocessingShape">
+                    <wps:wsp>
+                      <wps:cNvSpPr txBox="1"/>
+                      <wps:spPr>
+                        <a:xfrm>
+                          <a:off x="0" y="0"/>
+                          <a:ext cx="1940804" cy="1427871"/>
+                        </a:xfrm>
+                        <a:prstGeom prst="rect">
+                          <a:avLst/>
+                        </a:prstGeom>
+                        <a:solidFill>
+                          <a:schemeClr val="lt1"/>
+                        </a:solidFill>
+                        <a:ln w="6350">
+                          <a:solidFill>
+                            <a:prstClr val="black"/>
+                          </a:solidFill>
+                        </a:ln>
+                      </wps:spPr>
+                      <wps:txbx>
+                        <w:txbxContent>
+                          <w:p>
+                            <w:r>
+                              <w:t xml:space="preserve">Once a contact has been discarded it will appear in this section where an admin can either delete the contact permanently or choose to recover it should it be necessary to do so. </w:t>
+                            </w:r>
+                          </w:p>
+                        </w:txbxContent>
+                      </wps:txbx>
+                      <wps:bodyPr rot="0" spcFirstLastPara="0" vertOverflow="overflow" horzOverflow="overflow" vert="horz" wrap="square" lIns="91440" tIns="45720" rIns="91440" bIns="45720" numCol="1" spcCol="0" rtlCol="0" fromWordArt="0" anchor="t" anchorCtr="0" forceAA="0" compatLnSpc="1">
+                        <a:prstTxWarp prst="textNoShape">
+                          <a:avLst/>
+                        </a:prstTxWarp>
+                        <a:noAutofit/>
+                      </wps:bodyPr>
+                    </wps:wsp>
+                  </a:graphicData>
+                </a:graphic>
+                <wp14:sizeRelH relativeFrom="margin">
+                  <wp14:pctWidth>0</wp14:pctWidth>
+                </wp14:sizeRelH>
+                <wp14:sizeRelV relativeFrom="margin">
+                  <wp14:pctHeight>0</wp14:pctHeight>
+                </wp14:sizeRelV>
+              </wp:anchor>
+            </w:drawing>
+          </mc:Choice>
+          <mc:Fallback>
+            <w:pict>
+              <v:shape w14:anchorId="13F3E47C" id="Text Box 304" o:spid="_x0000_s1086" type="#_x0000_t202" style="position:absolute;margin-left:36pt;margin-top:197.15pt;width:152.8pt;height:112.45pt;z-index:251894784;visibility:visible;mso-wrap-style:square;mso-width-percent:0;mso-height-percent:0;mso-wrap-distance-left:9pt;mso-wrap-distance-top:0;mso-wrap-distance-right:9pt;mso-wrap-distance-bottom:0;mso-position-horizontal:absolute;mso-position-horizontal-relative:text;mso-position-vertical:absolute;mso-position-vertical-relative:text;mso-width-percent:0;mso-height-percent:0;mso-width-relative:margin;mso-height-relative:margin;v-text-anchor:top" o:gfxdata="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" fillcolor="white [3201]" strokeweight=".5pt">
+                <v:textbox>
+                  <w:txbxContent>
+                    <w:p>
+                      <w:r>
+                        <w:t xml:space="preserve">Once a contact has been discarded it will appear in this section where an admin can either delete the contact permanently or choose to recover it should it be necessary to do so. </w:t>
+                      </w:r>
+                    </w:p>
+                  </w:txbxContent>
+                </v:textbox>
+              </v:shape>
+            </w:pict>
+          </mc:Fallback>
+        </mc:AlternateContent>
+      </w:r>
+      <w:r>
+        <w:rPr>
+          <w:noProof/>
+        </w:rPr>
+        <mc:AlternateContent>
+          <mc:Choice Requires="wps">
+            <w:drawing>
+              <wp:anchor distT="0" distB="0" distL="114300" distR="114300" simplePos="0" relativeHeight="251892736" behindDoc="0" locked="0" layoutInCell="1" allowOverlap="1" wp14:anchorId="48B5E95D" wp14:editId="411A99A4">
+                <wp:simplePos x="0" y="0"/>
+                <wp:positionH relativeFrom="column">
+                  <wp:posOffset>2405574</wp:posOffset>
+                </wp:positionH>
+                <wp:positionV relativeFrom="paragraph">
+                  <wp:posOffset>1899138</wp:posOffset>
+                </wp:positionV>
+                <wp:extent cx="1201176" cy="1364567"/>
+                <wp:effectExtent l="25400" t="0" r="18415" b="71120"/>
+                <wp:wrapNone/>
+                <wp:docPr id="303" name="Elbow Connector 303"/>
+                <wp:cNvGraphicFramePr/>
+                <a:graphic xmlns:a="http://schemas.openxmlformats.org/drawingml/2006/main">
+                  <a:graphicData uri="http://schemas.microsoft.com/office/word/2010/wordprocessingShape">
+                    <wps:wsp>
+                      <wps:cNvCnPr/>
+                      <wps:spPr>
+                        <a:xfrm flipH="1">
+                          <a:off x="0" y="0"/>
+                          <a:ext cx="1201176" cy="1364567"/>
+                        </a:xfrm>
+                        <a:prstGeom prst="bentConnector3">
+                          <a:avLst/>
+                        </a:prstGeom>
+                        <a:ln>
+                          <a:tailEnd type="triangle"/>
+                        </a:ln>
+                      </wps:spPr>
+                      <wps:style>
+                        <a:lnRef idx="1">
+                          <a:schemeClr val="accent1"/>
+                        </a:lnRef>
+                        <a:fillRef idx="0">
+                          <a:schemeClr val="accent1"/>
+                        </a:fillRef>
+                        <a:effectRef idx="0">
+                          <a:schemeClr val="accent1"/>
+                        </a:effectRef>
+                        <a:fontRef idx="minor">
+                          <a:schemeClr val="tx1"/>
+                        </a:fontRef>
+                      </wps:style>
+                      <wps:bodyPr/>
+                    </wps:wsp>
+                  </a:graphicData>
+                </a:graphic>
+                <wp14:sizeRelH relativeFrom="margin">
+                  <wp14:pctWidth>0</wp14:pctWidth>
+                </wp14:sizeRelH>
+                <wp14:sizeRelV relativeFrom="margin">
+                  <wp14:pctHeight>0</wp14:pctHeight>
+                </wp14:sizeRelV>
+              </wp:anchor>
+            </w:drawing>
+          </mc:Choice>
+          <mc:Fallback>
+            <w:pict>
+              <v:shape w14:anchorId="5B759D06" id="Elbow Connector 303" o:spid="_x0000_s1026" type="#_x0000_t34" style="position:absolute;margin-left:189.4pt;margin-top:149.55pt;width:94.6pt;height:107.45pt;flip:x;z-index:251892736;visibility:visible;mso-wrap-style:square;mso-width-percent:0;mso-height-percent:0;mso-wrap-distance-left:9pt;mso-wrap-distance-top:0;mso-wrap-distance-right:9pt;mso-wrap-distance-bottom:0;mso-position-horizontal:absolute;mso-position-horizontal-relative:text;mso-position-vertical:absolute;mso-position-vertical-relative:text;mso-width-percent:0;mso-height-percent:0;mso-width-relative:margin;mso-height-relative:margin" o:gfxdata="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" strokecolor="#4472c4 [3204]" strokeweight=".5pt">
+                <v:stroke endarrow="block"/>
+              </v:shape>
+            </w:pict>
+          </mc:Fallback>
+        </mc:AlternateContent>
+      </w:r>
+      <w:r>
+        <w:rPr>
+          <w:noProof/>
+        </w:rPr>
+        <mc:AlternateContent>
+          <mc:Choice Requires="wps">
+            <w:drawing>
+              <wp:anchor distT="0" distB="0" distL="114300" distR="114300" simplePos="0" relativeHeight="251891712" behindDoc="0" locked="0" layoutInCell="1" allowOverlap="1" wp14:anchorId="07AD80DB" wp14:editId="3CFF858F">
+                <wp:simplePos x="0" y="0"/>
+                <wp:positionH relativeFrom="column">
+                  <wp:posOffset>3080825</wp:posOffset>
+                </wp:positionH>
+                <wp:positionV relativeFrom="paragraph">
+                  <wp:posOffset>2447778</wp:posOffset>
+                </wp:positionV>
+                <wp:extent cx="1940804" cy="2032782"/>
+                <wp:effectExtent l="0" t="0" r="15240" b="12065"/>
+                <wp:wrapNone/>
+                <wp:docPr id="302" name="Text Box 302"/>
+                <wp:cNvGraphicFramePr/>
+                <a:graphic xmlns:a="http://schemas.openxmlformats.org/drawingml/2006/main">
+                  <a:graphicData uri="http://schemas.microsoft.com/office/word/2010/wordprocessingShape">
+                    <wps:wsp>
+                      <wps:cNvSpPr txBox="1"/>
+                      <wps:spPr>
+                        <a:xfrm>
+                          <a:off x="0" y="0"/>
+                          <a:ext cx="1940804" cy="2032782"/>
+                        </a:xfrm>
+                        <a:prstGeom prst="rect">
+                          <a:avLst/>
+                        </a:prstGeom>
+                        <a:solidFill>
+                          <a:schemeClr val="lt1"/>
+                        </a:solidFill>
+                        <a:ln w="6350">
+                          <a:solidFill>
+                            <a:prstClr val="black"/>
+                          </a:solidFill>
+                        </a:ln>
+                      </wps:spPr>
+                      <wps:txbx>
+                        <w:txbxContent>
+                          <w:p>
+                            <w:r>
+                              <w:t xml:space="preserve">Once a contact has been accepted it will appear here, clearly stating that it is currently being responded to/ reviewed. An admin can then click the discard button to discard the contact once they are done communicating, more information to the left. </w:t>
+                            </w:r>
+                          </w:p>
+                        </w:txbxContent>
+                      </wps:txbx>
+                      <wps:bodyPr rot="0" spcFirstLastPara="0" vertOverflow="overflow" horzOverflow="overflow" vert="horz" wrap="square" lIns="91440" tIns="45720" rIns="91440" bIns="45720" numCol="1" spcCol="0" rtlCol="0" fromWordArt="0" anchor="t" anchorCtr="0" forceAA="0" compatLnSpc="1">
+                        <a:prstTxWarp prst="textNoShape">
+                          <a:avLst/>
+                        </a:prstTxWarp>
+                        <a:noAutofit/>
+                      </wps:bodyPr>
+                    </wps:wsp>
+                  </a:graphicData>
+                </a:graphic>
+                <wp14:sizeRelH relativeFrom="margin">
+                  <wp14:pctWidth>0</wp14:pctWidth>
+                </wp14:sizeRelH>
+                <wp14:sizeRelV relativeFrom="margin">
+                  <wp14:pctHeight>0</wp14:pctHeight>
+                </wp14:sizeRelV>
+              </wp:anchor>
+            </w:drawing>
+          </mc:Choice>
+          <mc:Fallback>
+            <w:pict>
+              <v:shape w14:anchorId="07AD80DB" id="Text Box 302" o:spid="_x0000_s1087" type="#_x0000_t202" style="position:absolute;margin-left:242.6pt;margin-top:192.75pt;width:152.8pt;height:160.05pt;z-index:251891712;visibility:visible;mso-wrap-style:square;mso-width-percent:0;mso-height-percent:0;mso-wrap-distance-left:9pt;mso-wrap-distance-top:0;mso-wrap-distance-right:9pt;mso-wrap-distance-bottom:0;mso-position-horizontal:absolute;mso-position-horizontal-relative:text;mso-position-vertical:absolute;mso-position-vertical-relative:text;mso-width-percent:0;mso-height-percent:0;mso-width-relative:margin;mso-height-relative:margin;v-text-anchor:top" o:gfxdata="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" fillcolor="white [3201]" strokeweight=".5pt">
+                <v:textbox>
+                  <w:txbxContent>
+                    <w:p>
+                      <w:r>
+                        <w:t xml:space="preserve">Once a contact has been accepted it will appear here, clearly stating that it is currently being responded to/ reviewed. An admin can then click the discard button to discard the contact once they are done communicating, more information to the left. </w:t>
+                      </w:r>
+                    </w:p>
+                  </w:txbxContent>
+                </v:textbox>
+              </v:shape>
+            </w:pict>
+          </mc:Fallback>
+        </mc:AlternateContent>
+      </w:r>
+      <w:r>
+        <w:rPr>
+          <w:noProof/>
+        </w:rPr>
+        <mc:AlternateContent>
+          <mc:Choice Requires="wps">
+            <w:drawing>
+              <wp:anchor distT="0" distB="0" distL="114300" distR="114300" simplePos="0" relativeHeight="251890688" behindDoc="0" locked="0" layoutInCell="1" allowOverlap="1" wp14:anchorId="1452CC33" wp14:editId="5737DDFA">
+                <wp:simplePos x="0" y="0"/>
+                <wp:positionH relativeFrom="column">
+                  <wp:posOffset>5064368</wp:posOffset>
+                </wp:positionH>
+                <wp:positionV relativeFrom="paragraph">
+                  <wp:posOffset>745588</wp:posOffset>
+                </wp:positionV>
+                <wp:extent cx="141361" cy="1906172"/>
+                <wp:effectExtent l="25400" t="0" r="709930" b="75565"/>
+                <wp:wrapNone/>
+                <wp:docPr id="301" name="Elbow Connector 301"/>
+                <wp:cNvGraphicFramePr/>
+                <a:graphic xmlns:a="http://schemas.openxmlformats.org/drawingml/2006/main">
+                  <a:graphicData uri="http://schemas.microsoft.com/office/word/2010/wordprocessingShape">
+                    <wps:wsp>
+                      <wps:cNvCnPr/>
+                      <wps:spPr>
+                        <a:xfrm flipH="1">
+                          <a:off x="0" y="0"/>
+                          <a:ext cx="141361" cy="1906172"/>
+                        </a:xfrm>
+                        <a:prstGeom prst="bentConnector3">
+                          <a:avLst>
+                            <a:gd name="adj1" fmla="val -487615"/>
+                          </a:avLst>
+                        </a:prstGeom>
+                        <a:ln>
+                          <a:tailEnd type="triangle"/>
+                        </a:ln>
+                      </wps:spPr>
+                      <wps:style>
+                        <a:lnRef idx="1">
+                          <a:schemeClr val="accent1"/>
+                        </a:lnRef>
+                        <a:fillRef idx="0">
+                          <a:schemeClr val="accent1"/>
+                        </a:fillRef>
+                        <a:effectRef idx="0">
+                          <a:schemeClr val="accent1"/>
+                        </a:effectRef>
+                        <a:fontRef idx="minor">
+                          <a:schemeClr val="tx1"/>
+                        </a:fontRef>
+                      </wps:style>
+                      <wps:bodyPr/>
+                    </wps:wsp>
+                  </a:graphicData>
+                </a:graphic>
+                <wp14:sizeRelH relativeFrom="margin">
+                  <wp14:pctWidth>0</wp14:pctWidth>
+                </wp14:sizeRelH>
+                <wp14:sizeRelV relativeFrom="margin">
+                  <wp14:pctHeight>0</wp14:pctHeight>
+                </wp14:sizeRelV>
+              </wp:anchor>
+            </w:drawing>
+          </mc:Choice>
+          <mc:Fallback>
+            <w:pict>
+              <v:shape w14:anchorId="09AA3E14" id="Elbow Connector 301" o:spid="_x0000_s1026" type="#_x0000_t34" style="position:absolute;margin-left:398.75pt;margin-top:58.7pt;width:11.15pt;height:150.1pt;flip:x;z-index:251890688;visibility:visible;mso-wrap-style:square;mso-width-percent:0;mso-height-percent:0;mso-wrap-distance-left:9pt;mso-wrap-distance-top:0;mso-wrap-distance-right:9pt;mso-wrap-distance-bottom:0;mso-position-horizontal:absolute;mso-position-horizontal-relative:text;mso-position-vertical:absolute;mso-position-vertical-relative:text;mso-width-percent:0;mso-height-percent:0;mso-width-relative:margin;mso-height-relative:margin" o:gfxdata="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" adj="-105325" strokecolor="#4472c4 [3204]" strokeweight=".5pt">
+                <v:stroke endarrow="block"/>
+              </v:shape>
+            </w:pict>
+          </mc:Fallback>
+        </mc:AlternateContent>
+      </w:r>
+      <w:r>
+        <w:rPr>
+          <w:noProof/>
+        </w:rPr>
+        <mc:AlternateContent>
+          <mc:Choice Requires="wps">
+            <w:drawing>
+              <wp:anchor distT="0" distB="0" distL="114300" distR="114300" simplePos="0" relativeHeight="251889664" behindDoc="0" locked="0" layoutInCell="1" allowOverlap="1" wp14:anchorId="0C50A264" wp14:editId="564918F8">
+                <wp:simplePos x="0" y="0"/>
+                <wp:positionH relativeFrom="margin">
+                  <wp:posOffset>3608363</wp:posOffset>
+                </wp:positionH>
+                <wp:positionV relativeFrom="paragraph">
+                  <wp:posOffset>1575582</wp:posOffset>
+                </wp:positionV>
+                <wp:extent cx="1744394" cy="573210"/>
+                <wp:effectExtent l="0" t="0" r="8255" b="11430"/>
+                <wp:wrapNone/>
+                <wp:docPr id="300" name="Rectangle: Rounded Corners 194"/>
+                <wp:cNvGraphicFramePr/>
+                <a:graphic xmlns:a="http://schemas.openxmlformats.org/drawingml/2006/main">
+                  <a:graphicData uri="http://schemas.microsoft.com/office/word/2010/wordprocessingShape">
+                    <wps:wsp>
+                      <wps:cNvSpPr/>
+                      <wps:spPr>
+                        <a:xfrm>
+                          <a:off x="0" y="0"/>
+                          <a:ext cx="1744394" cy="573210"/>
+                        </a:xfrm>
+                        <a:prstGeom prst="roundRect">
+                          <a:avLst/>
+                        </a:prstGeom>
+                        <a:noFill/>
+                        <a:ln>
+                          <a:solidFill>
+                            <a:srgbClr val="FF0000"/>
+                          </a:solidFill>
+                        </a:ln>
+                      </wps:spPr>
+                      <wps:style>
+                        <a:lnRef idx="2">
+                          <a:schemeClr val="accent3"/>
+                        </a:lnRef>
+                        <a:fillRef idx="1">
+                          <a:schemeClr val="lt1"/>
+                        </a:fillRef>
+                        <a:effectRef idx="0">
+                          <a:schemeClr val="accent3"/>
+                        </a:effectRef>
+                        <a:fontRef idx="minor">
+                          <a:schemeClr val="dk1"/>
+                        </a:fontRef>
+                      </wps:style>
+                      <wps:bodyPr rot="0" spcFirstLastPara="0" vertOverflow="overflow" horzOverflow="overflow" vert="horz" wrap="square" lIns="91440" tIns="45720" rIns="91440" bIns="45720" numCol="1" spcCol="0" rtlCol="0" fromWordArt="0" anchor="ctr" anchorCtr="0" forceAA="0" compatLnSpc="1">
+                        <a:prstTxWarp prst="textNoShape">
+                          <a:avLst/>
+                        </a:prstTxWarp>
+                        <a:noAutofit/>
+                      </wps:bodyPr>
+                    </wps:wsp>
+                  </a:graphicData>
+                </a:graphic>
+                <wp14:sizeRelH relativeFrom="margin">
+                  <wp14:pctWidth>0</wp14:pctWidth>
+                </wp14:sizeRelH>
+                <wp14:sizeRelV relativeFrom="margin">
+                  <wp14:pctHeight>0</wp14:pctHeight>
+                </wp14:sizeRelV>
+              </wp:anchor>
+            </w:drawing>
+          </mc:Choice>
+          <mc:Fallback>
+            <w:pict>
+              <v:roundrect w14:anchorId="5AFC845E" id="Rectangle: Rounded Corners 194" o:spid="_x0000_s1026" style="position:absolute;margin-left:284.1pt;margin-top:124.05pt;width:137.35pt;height:45.15pt;z-index:251889664;visibility:visible;mso-wrap-style:square;mso-width-percent:0;mso-height-percent:0;mso-wrap-distance-left:9pt;mso-wrap-distance-top:0;mso-wrap-distance-right:9pt;mso-wrap-distance-bottom:0;mso-position-horizontal:absolute;mso-position-horizontal-relative:margin;mso-position-vertical:absolute;mso-position-vertical-relative:text;mso-width-percent:0;mso-height-percent:0;mso-width-relative:margin;mso-height-relative:margin;v-text-anchor:middle" arcsize="10923f" o:gfxdata="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" filled="f" strokecolor="red" strokeweight="1pt">
+                <v:stroke joinstyle="miter"/>
+                <w10:wrap anchorx="margin"/>
+              </v:roundrect>
+            </w:pict>
+          </mc:Fallback>
+        </mc:AlternateContent>
+      </w:r>
+      <w:r>
+        <w:rPr>
+          <w:noProof/>
+        </w:rPr>
+        <mc:AlternateContent>
+          <mc:Choice Requires="wps">
+            <w:drawing>
+              <wp:anchor distT="0" distB="0" distL="114300" distR="114300" simplePos="0" relativeHeight="251887616" behindDoc="0" locked="0" layoutInCell="1" allowOverlap="1" wp14:anchorId="66404A9B" wp14:editId="596626F1">
+                <wp:simplePos x="0" y="0"/>
+                <wp:positionH relativeFrom="margin">
+                  <wp:posOffset>4410221</wp:posOffset>
+                </wp:positionH>
+                <wp:positionV relativeFrom="paragraph">
+                  <wp:posOffset>448017</wp:posOffset>
+                </wp:positionV>
+                <wp:extent cx="801810" cy="573210"/>
+                <wp:effectExtent l="0" t="0" r="11430" b="11430"/>
+                <wp:wrapNone/>
+                <wp:docPr id="299" name="Rectangle: Rounded Corners 194"/>
+                <wp:cNvGraphicFramePr/>
+                <a:graphic xmlns:a="http://schemas.openxmlformats.org/drawingml/2006/main">
+                  <a:graphicData uri="http://schemas.microsoft.com/office/word/2010/wordprocessingShape">
+                    <wps:wsp>
+                      <wps:cNvSpPr/>
+                      <wps:spPr>
+                        <a:xfrm>
+                          <a:off x="0" y="0"/>
+                          <a:ext cx="801810" cy="573210"/>
+                        </a:xfrm>
+                        <a:prstGeom prst="roundRect">
+                          <a:avLst/>
+                        </a:prstGeom>
+                        <a:noFill/>
+                        <a:ln>
+                          <a:solidFill>
+                            <a:srgbClr val="FF0000"/>
+                          </a:solidFill>
+                        </a:ln>
+                      </wps:spPr>
+                      <wps:style>
+                        <a:lnRef idx="2">
+                          <a:schemeClr val="accent3"/>
+                        </a:lnRef>
+                        <a:fillRef idx="1">
+                          <a:schemeClr val="lt1"/>
+                        </a:fillRef>
+                        <a:effectRef idx="0">
+                          <a:schemeClr val="accent3"/>
+                        </a:effectRef>
+                        <a:fontRef idx="minor">
+                          <a:schemeClr val="dk1"/>
+                        </a:fontRef>
+                      </wps:style>
+                      <wps:bodyPr rot="0" spcFirstLastPara="0" vertOverflow="overflow" horzOverflow="overflow" vert="horz" wrap="square" lIns="91440" tIns="45720" rIns="91440" bIns="45720" numCol="1" spcCol="0" rtlCol="0" fromWordArt="0" anchor="ctr" anchorCtr="0" forceAA="0" compatLnSpc="1">
+                        <a:prstTxWarp prst="textNoShape">
+                          <a:avLst/>
+                        </a:prstTxWarp>
+                        <a:noAutofit/>
+                      </wps:bodyPr>
+                    </wps:wsp>
+                  </a:graphicData>
+                </a:graphic>
+                <wp14:sizeRelH relativeFrom="margin">
+                  <wp14:pctWidth>0</wp14:pctWidth>
+                </wp14:sizeRelH>
+                <wp14:sizeRelV relativeFrom="margin">
+                  <wp14:pctHeight>0</wp14:pctHeight>
+                </wp14:sizeRelV>
+              </wp:anchor>
+            </w:drawing>
+          </mc:Choice>
+          <mc:Fallback>
+            <w:pict>
+              <v:roundrect w14:anchorId="25466A12" id="Rectangle: Rounded Corners 194" o:spid="_x0000_s1026" style="position:absolute;margin-left:347.25pt;margin-top:35.3pt;width:63.15pt;height:45.15pt;z-index:251887616;visibility:visible;mso-wrap-style:square;mso-width-percent:0;mso-height-percent:0;mso-wrap-distance-left:9pt;mso-wrap-distance-top:0;mso-wrap-distance-right:9pt;mso-wrap-distance-bottom:0;mso-position-horizontal:absolute;mso-position-horizontal-relative:margin;mso-position-vertical:absolute;mso-position-vertical-relative:text;mso-width-percent:0;mso-height-percent:0;mso-width-relative:margin;mso-height-relative:margin;v-text-anchor:middle" arcsize="10923f" o:gfxdata="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" filled="f" strokecolor="red" strokeweight="1pt">
+                <v:stroke joinstyle="miter"/>
+                <w10:wrap anchorx="margin"/>
+              </v:roundrect>
+            </w:pict>
+          </mc:Fallback>
+        </mc:AlternateContent>
+      </w:r>
+      <w:r>
+        <w:drawing>
+          <wp:anchor distT="0" distB="0" distL="114300" distR="114300" simplePos="0" relativeHeight="251862016" behindDoc="0" locked="0" layoutInCell="1" allowOverlap="1" wp14:anchorId="45959C9A" wp14:editId="2348F485">
+            <wp:simplePos x="0" y="0"/>
+            <wp:positionH relativeFrom="column">
+              <wp:posOffset>0</wp:posOffset>
+            </wp:positionH>
+            <wp:positionV relativeFrom="paragraph">
+              <wp:posOffset>98</wp:posOffset>
+            </wp:positionV>
+            <wp:extent cx="5731510" cy="2228215"/>
+            <wp:effectExtent l="0" t="0" r="0" b="0"/>
+            <wp:wrapSquare wrapText="bothSides"/>
+            <wp:docPr id="284" name="Picture 284"/>
+            <wp:cNvGraphicFramePr>
+              <a:graphicFrameLocks xmlns:a="http://schemas.openxmlformats.org/drawingml/2006/main" noChangeAspect="1"/>
+            </wp:cNvGraphicFramePr>
+            <a:graphic xmlns:a="http://schemas.openxmlformats.org/drawingml/2006/main">
+              <a:graphicData uri="http://schemas.openxmlformats.org/drawingml/2006/picture">
+                <pic:pic xmlns:pic="http://schemas.openxmlformats.org/drawingml/2006/picture">
+                  <pic:nvPicPr>
+                    <pic:cNvPr id="1" name=""/>
+                    <pic:cNvPicPr/>
+                  </pic:nvPicPr>
+                  <pic:blipFill>
+                    <a:blip r:embed="rId35" cstate="print">
+                      <a:extLst>
+                        <a:ext uri="{28A0092B-C50C-407E-A947-70E740481C1C}">
+                          <a14:useLocalDpi xmlns:a14="http://schemas.microsoft.com/office/drawing/2010/main" val="0"/>
+                        </a:ext>
+                      </a:extLst>
+                    </a:blip>
+                    <a:stretch>
+                      <a:fillRect/>
+                    </a:stretch>
+                  </pic:blipFill>
+                  <pic:spPr>
+                    <a:xfrm>
+                      <a:off x="0" y="0"/>
+                      <a:ext cx="5731510" cy="2228215"/>
+                    </a:xfrm>
+                    <a:prstGeom prst="rect">
+                      <a:avLst/>
+                    </a:prstGeom>
+                  </pic:spPr>
+                </pic:pic>
+              </a:graphicData>
+            </a:graphic>
+            <wp14:sizeRelH relativeFrom="page">
+              <wp14:pctWidth>0</wp14:pctWidth>
+            </wp14:sizeRelH>
+            <wp14:sizeRelV relativeFrom="page">
+              <wp14:pctHeight>0</wp14:pctHeight>
+            </wp14:sizeRelV>
+          </wp:anchor>
+        </w:drawing>
+      </w:r>
+    </w:p>
     <w:sectPr>
       <w:pgSz w:w="11906" w:h="16838"/>
       <w:pgMar w:top="1440" w:right="1440" w:bottom="1440" w:left="1440" w:header="708" w:footer="708" w:gutter="0"/>
@@ -12804,7 +15680,7 @@
 </file>
 
 <file path=word/endnotes.xml><?xml version="1.0" encoding="utf-8"?>
-<w:endnotes xmlns:wpc="http://schemas.microsoft.com/office/word/2010/wordprocessingCanvas" xmlns:cx="http://schemas.microsoft.com/office/drawing/2014/chartex" xmlns:cx1="http://schemas.microsoft.com/office/drawing/2015/9/8/chartex" xmlns:cx2="http://schemas.microsoft.com/office/drawing/2015/10/21/chartex" xmlns:cx3="http://schemas.microsoft.com/office/drawing/2016/5/9/chartex" xmlns:cx4="http://schemas.microsoft.com/office/drawing/2016/5/10/chartex" xmlns:cx5="http://schemas.microsoft.com/office/drawing/2016/5/11/chartex" xmlns:cx6="http://schemas.microsoft.com/office/drawing/2016/5/12/chartex" xmlns:cx7="http://schemas.microsoft.com/office/drawing/2016/5/13/chartex" xmlns:cx8="http://schemas.microsoft.com/office/drawing/2016/5/14/chartex" xmlns:mc="http://schemas.openxmlformats.org/markup-compatibility/2006" xmlns:aink="http://schemas.microsoft.com/office/drawing/2016/ink" xmlns:am3d="http://schemas.microsoft.com/office/drawing/2017/model3d" xmlns:o="urn:schemas-microsoft-com:office:office" xmlns:oel="http://schemas.microsoft.com/office/2019/extlst" xmlns:r="http://schemas.openxmlformats.org/officeDocument/2006/relationships" xmlns:m="http://schemas.openxmlformats.org/officeDocument/2006/math" xmlns:v="urn:schemas-microsoft-com:vml" xmlns:wp14="http://schemas.microsoft.com/office/word/2010/wordprocessingDrawing" xmlns:wp="http://schemas.openxmlformats.org/drawingml/2006/wordprocessingDrawing" xmlns:w10="urn:schemas-microsoft-com:office:word" xmlns:w="http://schemas.openxmlformats.org/wordprocessingml/2006/main" xmlns:w14="http://schemas.microsoft.com/office/word/2010/wordml" xmlns:w15="http://schemas.microsoft.com/office/word/2012/wordml" xmlns:w16cex="http://schemas.microsoft.com/office/word/2018/wordml/cex" xmlns:w16cid="http://schemas.microsoft.com/office/word/2016/wordml/cid" xmlns:w16="http://schemas.microsoft.com/office/word/2018/wordml" xmlns:w16sdtdh="http://schemas.microsoft.com/office/word/2020/wordml/sdtdatahash" xmlns:w16se="http://schemas.microsoft.com/office/word/2015/wordml/symex" xmlns:wpg="http://schemas.microsoft.com/office/word/2010/wordprocessingGroup" xmlns:wpi="http://schemas.microsoft.com/office/word/2010/wordprocessingInk" xmlns:wne="http://schemas.microsoft.com/office/word/2006/wordml" xmlns:wps="http://schemas.microsoft.com/office/word/2010/wordprocessingShape" mc:Ignorable="w14 w15 w16se w16cid w16 w16cex w16sdtdh wp14">
+<w:endnotes xmlns:wpc="http://schemas.microsoft.com/office/word/2010/wordprocessingCanvas" xmlns:cx="http://schemas.microsoft.com/office/drawing/2014/chartex" xmlns:cx1="http://schemas.microsoft.com/office/drawing/2015/9/8/chartex" xmlns:cx2="http://schemas.microsoft.com/office/drawing/2015/10/21/chartex" xmlns:cx3="http://schemas.microsoft.com/office/drawing/2016/5/9/chartex" xmlns:cx4="http://schemas.microsoft.com/office/drawing/2016/5/10/chartex" xmlns:cx5="http://schemas.microsoft.com/office/drawing/2016/5/11/chartex" xmlns:cx6="http://schemas.microsoft.com/office/drawing/2016/5/12/chartex" xmlns:cx7="http://schemas.microsoft.com/office/drawing/2016/5/13/chartex" xmlns:cx8="http://schemas.microsoft.com/office/drawing/2016/5/14/chartex" xmlns:mc="http://schemas.openxmlformats.org/markup-compatibility/2006" xmlns:aink="http://schemas.microsoft.com/office/drawing/2016/ink" xmlns:am3d="http://schemas.microsoft.com/office/drawing/2017/model3d" xmlns:o="urn:schemas-microsoft-com:office:office" xmlns:oel="http://schemas.microsoft.com/office/2019/extlst" xmlns:r="http://schemas.openxmlformats.org/officeDocument/2006/relationships" xmlns:m="http://schemas.openxmlformats.org/officeDocument/2006/math" xmlns:v="urn:schemas-microsoft-com:vml" xmlns:wp14="http://schemas.microsoft.com/office/word/2010/wordprocessingDrawing" xmlns:wp="http://schemas.openxmlformats.org/drawingml/2006/wordprocessingDrawing" xmlns:w10="urn:schemas-microsoft-com:office:word" xmlns:w="http://schemas.openxmlformats.org/wordprocessingml/2006/main" xmlns:w14="http://schemas.microsoft.com/office/word/2010/wordml" xmlns:w15="http://schemas.microsoft.com/office/word/2012/wordml" xmlns:w16cex="http://schemas.microsoft.com/office/word/2018/wordml/cex" xmlns:w16cid="http://schemas.microsoft.com/office/word/2016/wordml/cid" xmlns:w16="http://schemas.microsoft.com/office/word/2018/wordml" xmlns:w16du="http://schemas.microsoft.com/office/word/2023/wordml/word16du" xmlns:w16sdtdh="http://schemas.microsoft.com/office/word/2020/wordml/sdtdatahash" xmlns:w16se="http://schemas.microsoft.com/office/word/2015/wordml/symex" xmlns:wpg="http://schemas.microsoft.com/office/word/2010/wordprocessingGroup" xmlns:wpi="http://schemas.microsoft.com/office/word/2010/wordprocessingInk" xmlns:wne="http://schemas.microsoft.com/office/word/2006/wordml" xmlns:wps="http://schemas.microsoft.com/office/word/2010/wordprocessingShape" mc:Ignorable="w14 w15 w16se w16cid w16 w16cex w16sdtdh wp14">
   <w:endnote w:type="separator" w:id="-1">
     <w:p>
       <w:r>
@@ -12823,7 +15699,7 @@
 </file>
 
 <file path=word/footnotes.xml><?xml version="1.0" encoding="utf-8"?>
-<w:footnotes xmlns:wpc="http://schemas.microsoft.com/office/word/2010/wordprocessingCanvas" xmlns:cx="http://schemas.microsoft.com/office/drawing/2014/chartex" xmlns:cx1="http://schemas.microsoft.com/office/drawing/2015/9/8/chartex" xmlns:cx2="http://schemas.microsoft.com/office/drawing/2015/10/21/chartex" xmlns:cx3="http://schemas.microsoft.com/office/drawing/2016/5/9/chartex" xmlns:cx4="http://schemas.microsoft.com/office/drawing/2016/5/10/chartex" xmlns:cx5="http://schemas.microsoft.com/office/drawing/2016/5/11/chartex" xmlns:cx6="http://schemas.microsoft.com/office/drawing/2016/5/12/chartex" xmlns:cx7="http://schemas.microsoft.com/office/drawing/2016/5/13/chartex" xmlns:cx8="http://schemas.microsoft.com/office/drawing/2016/5/14/chartex" xmlns:mc="http://schemas.openxmlformats.org/markup-compatibility/2006" xmlns:aink="http://schemas.microsoft.com/office/drawing/2016/ink" xmlns:am3d="http://schemas.microsoft.com/office/drawing/2017/model3d" xmlns:o="urn:schemas-microsoft-com:office:office" xmlns:oel="http://schemas.microsoft.com/office/2019/extlst" xmlns:r="http://schemas.openxmlformats.org/officeDocument/2006/relationships" xmlns:m="http://schemas.openxmlformats.org/officeDocument/2006/math" xmlns:v="urn:schemas-microsoft-com:vml" xmlns:wp14="http://schemas.microsoft.com/office/word/2010/wordprocessingDrawing" xmlns:wp="http://schemas.openxmlformats.org/drawingml/2006/wordprocessingDrawing" xmlns:w10="urn:schemas-microsoft-com:office:word" xmlns:w="http://schemas.openxmlformats.org/wordprocessingml/2006/main" xmlns:w14="http://schemas.microsoft.com/office/word/2010/wordml" xmlns:w15="http://schemas.microsoft.com/office/word/2012/wordml" xmlns:w16cex="http://schemas.microsoft.com/office/word/2018/wordml/cex" xmlns:w16cid="http://schemas.microsoft.com/office/word/2016/wordml/cid" xmlns:w16="http://schemas.microsoft.com/office/word/2018/wordml" xmlns:w16sdtdh="http://schemas.microsoft.com/office/word/2020/wordml/sdtdatahash" xmlns:w16se="http://schemas.microsoft.com/office/word/2015/wordml/symex" xmlns:wpg="http://schemas.microsoft.com/office/word/2010/wordprocessingGroup" xmlns:wpi="http://schemas.microsoft.com/office/word/2010/wordprocessingInk" xmlns:wne="http://schemas.microsoft.com/office/word/2006/wordml" xmlns:wps="http://schemas.microsoft.com/office/word/2010/wordprocessingShape" mc:Ignorable="w14 w15 w16se w16cid w16 w16cex w16sdtdh wp14">
+<w:footnotes xmlns:wpc="http://schemas.microsoft.com/office/word/2010/wordprocessingCanvas" xmlns:cx="http://schemas.microsoft.com/office/drawing/2014/chartex" xmlns:cx1="http://schemas.microsoft.com/office/drawing/2015/9/8/chartex" xmlns:cx2="http://schemas.microsoft.com/office/drawing/2015/10/21/chartex" xmlns:cx3="http://schemas.microsoft.com/office/drawing/2016/5/9/chartex" xmlns:cx4="http://schemas.microsoft.com/office/drawing/2016/5/10/chartex" xmlns:cx5="http://schemas.microsoft.com/office/drawing/2016/5/11/chartex" xmlns:cx6="http://schemas.microsoft.com/office/drawing/2016/5/12/chartex" xmlns:cx7="http://schemas.microsoft.com/office/drawing/2016/5/13/chartex" xmlns:cx8="http://schemas.microsoft.com/office/drawing/2016/5/14/chartex" xmlns:mc="http://schemas.openxmlformats.org/markup-compatibility/2006" xmlns:aink="http://schemas.microsoft.com/office/drawing/2016/ink" xmlns:am3d="http://schemas.microsoft.com/office/drawing/2017/model3d" xmlns:o="urn:schemas-microsoft-com:office:office" xmlns:oel="http://schemas.microsoft.com/office/2019/extlst" xmlns:r="http://schemas.openxmlformats.org/officeDocument/2006/relationships" xmlns:m="http://schemas.openxmlformats.org/officeDocument/2006/math" xmlns:v="urn:schemas-microsoft-com:vml" xmlns:wp14="http://schemas.microsoft.com/office/word/2010/wordprocessingDrawing" xmlns:wp="http://schemas.openxmlformats.org/drawingml/2006/wordprocessingDrawing" xmlns:w10="urn:schemas-microsoft-com:office:word" xmlns:w="http://schemas.openxmlformats.org/wordprocessingml/2006/main" xmlns:w14="http://schemas.microsoft.com/office/word/2010/wordml" xmlns:w15="http://schemas.microsoft.com/office/word/2012/wordml" xmlns:w16cex="http://schemas.microsoft.com/office/word/2018/wordml/cex" xmlns:w16cid="http://schemas.microsoft.com/office/word/2016/wordml/cid" xmlns:w16="http://schemas.microsoft.com/office/word/2018/wordml" xmlns:w16du="http://schemas.microsoft.com/office/word/2023/wordml/word16du" xmlns:w16sdtdh="http://schemas.microsoft.com/office/word/2020/wordml/sdtdatahash" xmlns:w16se="http://schemas.microsoft.com/office/word/2015/wordml/symex" xmlns:wpg="http://schemas.microsoft.com/office/word/2010/wordprocessingGroup" xmlns:wpi="http://schemas.microsoft.com/office/word/2010/wordprocessingInk" xmlns:wne="http://schemas.microsoft.com/office/word/2006/wordml" xmlns:wps="http://schemas.microsoft.com/office/word/2010/wordprocessingShape" mc:Ignorable="w14 w15 w16se w16cid w16 w16cex w16sdtdh wp14">
   <w:footnote w:type="separator" w:id="-1">
     <w:p>
       <w:r>
@@ -12842,7 +15718,7 @@
 </file>
 
 <file path=word/numbering.xml><?xml version="1.0" encoding="utf-8"?>
-<w:numbering xmlns:wpc="http://schemas.microsoft.com/office/word/2010/wordprocessingCanvas" xmlns:cx="http://schemas.microsoft.com/office/drawing/2014/chartex" xmlns:cx1="http://schemas.microsoft.com/office/drawing/2015/9/8/chartex" xmlns:cx2="http://schemas.microsoft.com/office/drawing/2015/10/21/chartex" xmlns:cx3="http://schemas.microsoft.com/office/drawing/2016/5/9/chartex" xmlns:cx4="http://schemas.microsoft.com/office/drawing/2016/5/10/chartex" xmlns:cx5="http://schemas.microsoft.com/office/drawing/2016/5/11/chartex" xmlns:cx6="http://schemas.microsoft.com/office/drawing/2016/5/12/chartex" xmlns:cx7="http://schemas.microsoft.com/office/drawing/2016/5/13/chartex" xmlns:cx8="http://schemas.microsoft.com/office/drawing/2016/5/14/chartex" xmlns:mc="http://schemas.openxmlformats.org/markup-compatibility/2006" xmlns:aink="http://schemas.microsoft.com/office/drawing/2016/ink" xmlns:am3d="http://schemas.microsoft.com/office/drawing/2017/model3d" xmlns:o="urn:schemas-microsoft-com:office:office" xmlns:oel="http://schemas.microsoft.com/office/2019/extlst" xmlns:r="http://schemas.openxmlformats.org/officeDocument/2006/relationships" xmlns:m="http://schemas.openxmlformats.org/officeDocument/2006/math" xmlns:v="urn:schemas-microsoft-com:vml" xmlns:wp14="http://schemas.microsoft.com/office/word/2010/wordprocessingDrawing" xmlns:wp="http://schemas.openxmlformats.org/drawingml/2006/wordprocessingDrawing" xmlns:w10="urn:schemas-microsoft-com:office:word" xmlns:w="http://schemas.openxmlformats.org/wordprocessingml/2006/main" xmlns:w14="http://schemas.microsoft.com/office/word/2010/wordml" xmlns:w15="http://schemas.microsoft.com/office/word/2012/wordml" xmlns:w16cex="http://schemas.microsoft.com/office/word/2018/wordml/cex" xmlns:w16cid="http://schemas.microsoft.com/office/word/2016/wordml/cid" xmlns:w16="http://schemas.microsoft.com/office/word/2018/wordml" xmlns:w16sdtdh="http://schemas.microsoft.com/office/word/2020/wordml/sdtdatahash" xmlns:w16se="http://schemas.microsoft.com/office/word/2015/wordml/symex" xmlns:wpg="http://schemas.microsoft.com/office/word/2010/wordprocessingGroup" xmlns:wpi="http://schemas.microsoft.com/office/word/2010/wordprocessingInk" xmlns:wne="http://schemas.microsoft.com/office/word/2006/wordml" xmlns:wps="http://schemas.microsoft.com/office/word/2010/wordprocessingShape" mc:Ignorable="w14 w15 w16se w16cid w16 w16cex w16sdtdh wp14">
+<w:numbering xmlns:wpc="http://schemas.microsoft.com/office/word/2010/wordprocessingCanvas" xmlns:cx="http://schemas.microsoft.com/office/drawing/2014/chartex" xmlns:cx1="http://schemas.microsoft.com/office/drawing/2015/9/8/chartex" xmlns:cx2="http://schemas.microsoft.com/office/drawing/2015/10/21/chartex" xmlns:cx3="http://schemas.microsoft.com/office/drawing/2016/5/9/chartex" xmlns:cx4="http://schemas.microsoft.com/office/drawing/2016/5/10/chartex" xmlns:cx5="http://schemas.microsoft.com/office/drawing/2016/5/11/chartex" xmlns:cx6="http://schemas.microsoft.com/office/drawing/2016/5/12/chartex" xmlns:cx7="http://schemas.microsoft.com/office/drawing/2016/5/13/chartex" xmlns:cx8="http://schemas.microsoft.com/office/drawing/2016/5/14/chartex" xmlns:mc="http://schemas.openxmlformats.org/markup-compatibility/2006" xmlns:aink="http://schemas.microsoft.com/office/drawing/2016/ink" xmlns:am3d="http://schemas.microsoft.com/office/drawing/2017/model3d" xmlns:o="urn:schemas-microsoft-com:office:office" xmlns:oel="http://schemas.microsoft.com/office/2019/extlst" xmlns:r="http://schemas.openxmlformats.org/officeDocument/2006/relationships" xmlns:m="http://schemas.openxmlformats.org/officeDocument/2006/math" xmlns:v="urn:schemas-microsoft-com:vml" xmlns:wp14="http://schemas.microsoft.com/office/word/2010/wordprocessingDrawing" xmlns:wp="http://schemas.openxmlformats.org/drawingml/2006/wordprocessingDrawing" xmlns:w10="urn:schemas-microsoft-com:office:word" xmlns:w="http://schemas.openxmlformats.org/wordprocessingml/2006/main" xmlns:w14="http://schemas.microsoft.com/office/word/2010/wordml" xmlns:w15="http://schemas.microsoft.com/office/word/2012/wordml" xmlns:w16cex="http://schemas.microsoft.com/office/word/2018/wordml/cex" xmlns:w16cid="http://schemas.microsoft.com/office/word/2016/wordml/cid" xmlns:w16="http://schemas.microsoft.com/office/word/2018/wordml" xmlns:w16du="http://schemas.microsoft.com/office/word/2023/wordml/word16du" xmlns:w16sdtdh="http://schemas.microsoft.com/office/word/2020/wordml/sdtdatahash" xmlns:w16se="http://schemas.microsoft.com/office/word/2015/wordml/symex" xmlns:wpg="http://schemas.microsoft.com/office/word/2010/wordprocessingGroup" xmlns:wpi="http://schemas.microsoft.com/office/word/2010/wordprocessingInk" xmlns:wne="http://schemas.microsoft.com/office/word/2006/wordml" xmlns:wps="http://schemas.microsoft.com/office/word/2010/wordprocessingShape" mc:Ignorable="w14 w15 w16se w16cid w16 w16cex w16sdtdh wp14">
   <w:abstractNum w:abstractNumId="0" w15:restartNumberingAfterBreak="0">
     <w:nsid w:val="796F7259"/>
     <w:multiLevelType w:val="hybridMultilevel"/>

</xml_diff>

<commit_message>
User-Manual.docx added in information regarding the NAV bar dropdowns
</commit_message>
<xml_diff>
--- a/User-Manual.docx
+++ b/User-Manual.docx
@@ -97,7 +97,7 @@
                 <v:stroke joinstyle="miter"/>
                 <v:path gradientshapeok="t" o:connecttype="rect"/>
               </v:shapetype>
-              <v:shape id="Text Box 9" o:spid="_x0000_s1026" type="#_x0000_t202" style="position:absolute;margin-left:296.9pt;margin-top:23.45pt;width:20.35pt;height:22.95pt;z-index:251661312;visibility:visible;mso-wrap-style:square;mso-width-percent:0;mso-height-percent:0;mso-wrap-distance-left:9pt;mso-wrap-distance-top:0;mso-wrap-distance-right:9pt;mso-wrap-distance-bottom:0;mso-position-horizontal:absolute;mso-position-horizontal-relative:text;mso-position-vertical:absolute;mso-position-vertical-relative:text;mso-width-percent:0;mso-height-percent:0;mso-width-relative:margin;mso-height-relative:margin;v-text-anchor:top" o:gfxdata="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" filled="f" stroked="f" strokeweight=".5pt">
+              <v:shape id="Text Box 9" o:spid="_x0000_s1026" type="#_x0000_t202" style="position:absolute;margin-left:296.9pt;margin-top:23.45pt;width:20.35pt;height:22.95pt;z-index:251661312;visibility:visible;mso-wrap-style:square;mso-width-percent:0;mso-height-percent:0;mso-wrap-distance-left:9pt;mso-wrap-distance-top:0;mso-wrap-distance-right:9pt;mso-wrap-distance-bottom:0;mso-position-horizontal:absolute;mso-position-horizontal-relative:text;mso-position-vertical:absolute;mso-position-vertical-relative:text;mso-width-percent:0;mso-height-percent:0;mso-width-relative:margin;mso-height-relative:margin;v-text-anchor:top" o:gfxdata="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" filled="f" stroked="f" strokeweight=".5pt">
                 <v:textbox>
                   <w:txbxContent>
                     <w:p>
@@ -180,7 +180,7 @@
           </mc:Choice>
           <mc:Fallback>
             <w:pict>
-              <v:shape w14:anchorId="11EBFF18" id="Text Box 8" o:spid="_x0000_s1027" type="#_x0000_t202" style="position:absolute;margin-left:187.75pt;margin-top:23.2pt;width:20.4pt;height:22.95pt;z-index:251659264;visibility:visible;mso-wrap-style:square;mso-width-percent:0;mso-height-percent:0;mso-wrap-distance-left:9pt;mso-wrap-distance-top:0;mso-wrap-distance-right:9pt;mso-wrap-distance-bottom:0;mso-position-horizontal:absolute;mso-position-horizontal-relative:text;mso-position-vertical:absolute;mso-position-vertical-relative:text;mso-width-percent:0;mso-height-percent:0;mso-width-relative:margin;mso-height-relative:margin;v-text-anchor:top" o:gfxdata="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" filled="f" stroked="f" strokeweight=".5pt">
+              <v:shape w14:anchorId="11EBFF18" id="Text Box 8" o:spid="_x0000_s1027" type="#_x0000_t202" style="position:absolute;margin-left:187.75pt;margin-top:23.2pt;width:20.4pt;height:22.95pt;z-index:251659264;visibility:visible;mso-wrap-style:square;mso-width-percent:0;mso-height-percent:0;mso-wrap-distance-left:9pt;mso-wrap-distance-top:0;mso-wrap-distance-right:9pt;mso-wrap-distance-bottom:0;mso-position-horizontal:absolute;mso-position-horizontal-relative:text;mso-position-vertical:absolute;mso-position-vertical-relative:text;mso-width-percent:0;mso-height-percent:0;mso-width-relative:margin;mso-height-relative:margin;v-text-anchor:top" o:gfxdata="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" filled="f" stroked="f" strokeweight=".5pt">
                 <v:textbox>
                   <w:txbxContent>
                     <w:p>
@@ -285,7 +285,7 @@
           </mc:Choice>
           <mc:Fallback>
             <w:pict>
-              <v:shape w14:anchorId="6B6B7099" id="Text Box 12" o:spid="_x0000_s1028" type="#_x0000_t202" style="position:absolute;margin-left:424pt;margin-top:25.7pt;width:20.4pt;height:22.95pt;z-index:251667456;visibility:visible;mso-wrap-style:square;mso-width-percent:0;mso-height-percent:0;mso-wrap-distance-left:9pt;mso-wrap-distance-top:0;mso-wrap-distance-right:9pt;mso-wrap-distance-bottom:0;mso-position-horizontal:absolute;mso-position-horizontal-relative:text;mso-position-vertical:absolute;mso-position-vertical-relative:text;mso-width-percent:0;mso-height-percent:0;mso-width-relative:margin;mso-height-relative:margin;v-text-anchor:top" o:gfxdata="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" filled="f" stroked="f" strokeweight=".5pt">
+              <v:shape w14:anchorId="6B6B7099" id="Text Box 12" o:spid="_x0000_s1028" type="#_x0000_t202" style="position:absolute;margin-left:424pt;margin-top:25.7pt;width:20.4pt;height:22.95pt;z-index:251667456;visibility:visible;mso-wrap-style:square;mso-width-percent:0;mso-height-percent:0;mso-wrap-distance-left:9pt;mso-wrap-distance-top:0;mso-wrap-distance-right:9pt;mso-wrap-distance-bottom:0;mso-position-horizontal:absolute;mso-position-horizontal-relative:text;mso-position-vertical:absolute;mso-position-vertical-relative:text;mso-width-percent:0;mso-height-percent:0;mso-width-relative:margin;mso-height-relative:margin;v-text-anchor:top" o:gfxdata="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" filled="f" stroked="f" strokeweight=".5pt">
                 <v:textbox>
                   <w:txbxContent>
                     <w:p>
@@ -390,7 +390,7 @@
           </mc:Choice>
           <mc:Fallback>
             <w:pict>
-              <v:shape w14:anchorId="04882452" id="Text Box 11" o:spid="_x0000_s1029" type="#_x0000_t202" style="position:absolute;margin-left:342.9pt;margin-top:25.7pt;width:20.4pt;height:22.95pt;z-index:251665408;visibility:visible;mso-wrap-style:square;mso-width-percent:0;mso-height-percent:0;mso-wrap-distance-left:9pt;mso-wrap-distance-top:0;mso-wrap-distance-right:9pt;mso-wrap-distance-bottom:0;mso-position-horizontal:absolute;mso-position-horizontal-relative:text;mso-position-vertical:absolute;mso-position-vertical-relative:text;mso-width-percent:0;mso-height-percent:0;mso-width-relative:margin;mso-height-relative:margin;v-text-anchor:top" o:gfxdata="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" filled="f" stroked="f" strokeweight=".5pt">
+              <v:shape w14:anchorId="04882452" id="Text Box 11" o:spid="_x0000_s1029" type="#_x0000_t202" style="position:absolute;margin-left:342.9pt;margin-top:25.7pt;width:20.4pt;height:22.95pt;z-index:251665408;visibility:visible;mso-wrap-style:square;mso-width-percent:0;mso-height-percent:0;mso-wrap-distance-left:9pt;mso-wrap-distance-top:0;mso-wrap-distance-right:9pt;mso-wrap-distance-bottom:0;mso-position-horizontal:absolute;mso-position-horizontal-relative:text;mso-position-vertical:absolute;mso-position-vertical-relative:text;mso-width-percent:0;mso-height-percent:0;mso-width-relative:margin;mso-height-relative:margin;v-text-anchor:top" o:gfxdata="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" filled="f" stroked="f" strokeweight=".5pt">
                 <v:textbox>
                   <w:txbxContent>
                     <w:p>
@@ -473,7 +473,7 @@
           </mc:Choice>
           <mc:Fallback>
             <w:pict>
-              <v:shape w14:anchorId="167ECBE3" id="Text Box 10" o:spid="_x0000_s1030" type="#_x0000_t202" style="position:absolute;margin-left:241.4pt;margin-top:23.5pt;width:20.4pt;height:22.95pt;z-index:251663360;visibility:visible;mso-wrap-style:square;mso-width-percent:0;mso-height-percent:0;mso-wrap-distance-left:9pt;mso-wrap-distance-top:0;mso-wrap-distance-right:9pt;mso-wrap-distance-bottom:0;mso-position-horizontal:absolute;mso-position-horizontal-relative:text;mso-position-vertical:absolute;mso-position-vertical-relative:text;mso-width-percent:0;mso-height-percent:0;mso-width-relative:margin;mso-height-relative:margin;v-text-anchor:top" o:gfxdata="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" filled="f" stroked="f" strokeweight=".5pt">
+              <v:shape w14:anchorId="167ECBE3" id="Text Box 10" o:spid="_x0000_s1030" type="#_x0000_t202" style="position:absolute;margin-left:241.4pt;margin-top:23.5pt;width:20.4pt;height:22.95pt;z-index:251663360;visibility:visible;mso-wrap-style:square;mso-width-percent:0;mso-height-percent:0;mso-wrap-distance-left:9pt;mso-wrap-distance-top:0;mso-wrap-distance-right:9pt;mso-wrap-distance-bottom:0;mso-position-horizontal:absolute;mso-position-horizontal-relative:text;mso-position-vertical:absolute;mso-position-vertical-relative:text;mso-width-percent:0;mso-height-percent:0;mso-width-relative:margin;mso-height-relative:margin;v-text-anchor:top" o:gfxdata="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" filled="f" stroked="f" strokeweight=".5pt">
                 <v:textbox>
                   <w:txbxContent>
                     <w:p>
@@ -736,7 +736,7 @@
           </mc:Choice>
           <mc:Fallback>
             <w:pict>
-              <v:shape w14:anchorId="3E3113D1" id="Text Box 17" o:spid="_x0000_s1031" type="#_x0000_t202" style="position:absolute;margin-left:447.45pt;margin-top:47.8pt;width:20.4pt;height:22.95pt;z-index:251674624;visibility:visible;mso-wrap-style:square;mso-width-percent:0;mso-height-percent:0;mso-wrap-distance-left:9pt;mso-wrap-distance-top:0;mso-wrap-distance-right:9pt;mso-wrap-distance-bottom:0;mso-position-horizontal:absolute;mso-position-horizontal-relative:text;mso-position-vertical:absolute;mso-position-vertical-relative:text;mso-width-percent:0;mso-height-percent:0;mso-width-relative:margin;mso-height-relative:margin;v-text-anchor:top" o:gfxdata="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" filled="f" stroked="f" strokeweight=".5pt">
+              <v:shape w14:anchorId="3E3113D1" id="Text Box 17" o:spid="_x0000_s1031" type="#_x0000_t202" style="position:absolute;margin-left:447.45pt;margin-top:47.8pt;width:20.4pt;height:22.95pt;z-index:251674624;visibility:visible;mso-wrap-style:square;mso-width-percent:0;mso-height-percent:0;mso-wrap-distance-left:9pt;mso-wrap-distance-top:0;mso-wrap-distance-right:9pt;mso-wrap-distance-bottom:0;mso-position-horizontal:absolute;mso-position-horizontal-relative:text;mso-position-vertical:absolute;mso-position-vertical-relative:text;mso-width-percent:0;mso-height-percent:0;mso-width-relative:margin;mso-height-relative:margin;v-text-anchor:top" o:gfxdata="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" filled="f" stroked="f" strokeweight=".5pt">
                 <v:textbox>
                   <w:txbxContent>
                     <w:p>
@@ -819,7 +819,7 @@
           </mc:Choice>
           <mc:Fallback>
             <w:pict>
-              <v:shape w14:anchorId="41DF60A3" id="Text Box 16" o:spid="_x0000_s1032" type="#_x0000_t202" style="position:absolute;margin-left:342pt;margin-top:45.3pt;width:20.4pt;height:22.95pt;z-index:251672576;visibility:visible;mso-wrap-style:square;mso-width-percent:0;mso-height-percent:0;mso-wrap-distance-left:9pt;mso-wrap-distance-top:0;mso-wrap-distance-right:9pt;mso-wrap-distance-bottom:0;mso-position-horizontal:absolute;mso-position-horizontal-relative:text;mso-position-vertical:absolute;mso-position-vertical-relative:text;mso-width-percent:0;mso-height-percent:0;mso-width-relative:margin;mso-height-relative:margin;v-text-anchor:top" o:gfxdata="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" filled="f" stroked="f" strokeweight=".5pt">
+              <v:shape w14:anchorId="41DF60A3" id="Text Box 16" o:spid="_x0000_s1032" type="#_x0000_t202" style="position:absolute;margin-left:342pt;margin-top:45.3pt;width:20.4pt;height:22.95pt;z-index:251672576;visibility:visible;mso-wrap-style:square;mso-width-percent:0;mso-height-percent:0;mso-wrap-distance-left:9pt;mso-wrap-distance-top:0;mso-wrap-distance-right:9pt;mso-wrap-distance-bottom:0;mso-position-horizontal:absolute;mso-position-horizontal-relative:text;mso-position-vertical:absolute;mso-position-vertical-relative:text;mso-width-percent:0;mso-height-percent:0;mso-width-relative:margin;mso-height-relative:margin;v-text-anchor:top" o:gfxdata="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" filled="f" stroked="f" strokeweight=".5pt">
                 <v:textbox>
                   <w:txbxContent>
                     <w:p>
@@ -902,7 +902,7 @@
           </mc:Choice>
           <mc:Fallback>
             <w:pict>
-              <v:shape w14:anchorId="4476FDF6" id="Text Box 15" o:spid="_x0000_s1033" type="#_x0000_t202" style="position:absolute;margin-left:377.8pt;margin-top:25.1pt;width:20.4pt;height:22.95pt;z-index:251670528;visibility:visible;mso-wrap-style:square;mso-width-percent:0;mso-height-percent:0;mso-wrap-distance-left:9pt;mso-wrap-distance-top:0;mso-wrap-distance-right:9pt;mso-wrap-distance-bottom:0;mso-position-horizontal:absolute;mso-position-horizontal-relative:text;mso-position-vertical:absolute;mso-position-vertical-relative:text;mso-width-percent:0;mso-height-percent:0;mso-width-relative:margin;mso-height-relative:margin;v-text-anchor:top" o:gfxdata="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" filled="f" stroked="f" strokeweight=".5pt">
+              <v:shape w14:anchorId="4476FDF6" id="Text Box 15" o:spid="_x0000_s1033" type="#_x0000_t202" style="position:absolute;margin-left:377.8pt;margin-top:25.1pt;width:20.4pt;height:22.95pt;z-index:251670528;visibility:visible;mso-wrap-style:square;mso-width-percent:0;mso-height-percent:0;mso-wrap-distance-left:9pt;mso-wrap-distance-top:0;mso-wrap-distance-right:9pt;mso-wrap-distance-bottom:0;mso-position-horizontal:absolute;mso-position-horizontal-relative:text;mso-position-vertical:absolute;mso-position-vertical-relative:text;mso-width-percent:0;mso-height-percent:0;mso-width-relative:margin;mso-height-relative:margin;v-text-anchor:top" o:gfxdata="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" filled="f" stroked="f" strokeweight=".5pt">
                 <v:textbox>
                   <w:txbxContent>
                     <w:p>
@@ -1499,7 +1499,7 @@
           </mc:Choice>
           <mc:Fallback>
             <w:pict>
-              <v:shape w14:anchorId="1CA6CFF1" id="Text Box 2" o:spid="_x0000_s1034" type="#_x0000_t202" style="position:absolute;left:0;text-align:left;margin-left:-54.75pt;margin-top:205.05pt;width:201pt;height:315.25pt;z-index:251677696;visibility:visible;mso-wrap-style:square;mso-width-percent:0;mso-wrap-distance-left:9pt;mso-wrap-distance-top:0;mso-wrap-distance-right:9pt;mso-wrap-distance-bottom:0;mso-position-horizontal:absolute;mso-position-horizontal-relative:text;mso-position-vertical:absolute;mso-position-vertical-relative:text;mso-width-percent:0;mso-width-relative:margin;v-text-anchor:top" o:gfxdata="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" fillcolor="white [3201]" stroked="f" strokeweight=".5pt">
+              <v:shape w14:anchorId="1CA6CFF1" id="Text Box 2" o:spid="_x0000_s1034" type="#_x0000_t202" style="position:absolute;left:0;text-align:left;margin-left:-54.75pt;margin-top:205.05pt;width:201pt;height:315.25pt;z-index:251677696;visibility:visible;mso-wrap-style:square;mso-width-percent:0;mso-wrap-distance-left:9pt;mso-wrap-distance-top:0;mso-wrap-distance-right:9pt;mso-wrap-distance-bottom:0;mso-position-horizontal:absolute;mso-position-horizontal-relative:text;mso-position-vertical:absolute;mso-position-vertical-relative:text;mso-width-percent:0;mso-width-relative:margin;v-text-anchor:top" o:gfxdata="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" fillcolor="white [3201]" stroked="f" strokeweight=".5pt">
                 <v:textbox>
                   <w:txbxContent>
                     <w:p>
@@ -2073,11 +2073,7 @@
           </mc:Choice>
           <mc:Fallback>
             <w:pict>
-              <v:shapetype w14:anchorId="77AAE61D" id="_x0000_t202" coordsize="21600,21600" o:spt="202" path="m,l,21600r21600,l21600,xe">
-                <v:stroke joinstyle="miter"/>
-                <v:path gradientshapeok="t" o:connecttype="rect"/>
-              </v:shapetype>
-              <v:shape id="Text Box 4" o:spid="_x0000_s1035" type="#_x0000_t202" style="position:absolute;margin-left:278.4pt;margin-top:58.6pt;width:32.45pt;height:22.95pt;z-index:251682816;visibility:visible;mso-wrap-style:square;mso-width-percent:0;mso-height-percent:0;mso-wrap-distance-left:9pt;mso-wrap-distance-top:0;mso-wrap-distance-right:9pt;mso-wrap-distance-bottom:0;mso-position-horizontal:absolute;mso-position-horizontal-relative:text;mso-position-vertical:absolute;mso-position-vertical-relative:text;mso-width-percent:0;mso-height-percent:0;mso-width-relative:margin;mso-height-relative:margin;v-text-anchor:top" o:gfxdata="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" filled="f" stroked="f" strokeweight=".5pt">
+              <v:shape w14:anchorId="77AAE61D" id="Text Box 4" o:spid="_x0000_s1035" type="#_x0000_t202" style="position:absolute;margin-left:278.4pt;margin-top:58.6pt;width:32.45pt;height:22.95pt;z-index:251682816;visibility:visible;mso-wrap-style:square;mso-width-percent:0;mso-height-percent:0;mso-wrap-distance-left:9pt;mso-wrap-distance-top:0;mso-wrap-distance-right:9pt;mso-wrap-distance-bottom:0;mso-position-horizontal:absolute;mso-position-horizontal-relative:text;mso-position-vertical:absolute;mso-position-vertical-relative:text;mso-width-percent:0;mso-height-percent:0;mso-width-relative:margin;mso-height-relative:margin;v-text-anchor:top" o:gfxdata="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" filled="f" stroked="f" strokeweight=".5pt">
                 <v:textbox>
                   <w:txbxContent>
                     <w:p>
@@ -2190,7 +2186,7 @@
           </mc:Choice>
           <mc:Fallback>
             <w:pict>
-              <v:shape w14:anchorId="3A8080A7" id="Text Box 19" o:spid="_x0000_s1036" type="#_x0000_t202" style="position:absolute;margin-left:282.2pt;margin-top:28.9pt;width:20.35pt;height:22.95pt;z-index:251681792;visibility:visible;mso-wrap-style:square;mso-width-percent:0;mso-height-percent:0;mso-wrap-distance-left:9pt;mso-wrap-distance-top:0;mso-wrap-distance-right:9pt;mso-wrap-distance-bottom:0;mso-position-horizontal:absolute;mso-position-horizontal-relative:text;mso-position-vertical:absolute;mso-position-vertical-relative:text;mso-width-percent:0;mso-height-percent:0;mso-width-relative:margin;mso-height-relative:margin;v-text-anchor:top" o:gfxdata="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" filled="f" stroked="f" strokeweight=".5pt">
+              <v:shape w14:anchorId="3A8080A7" id="Text Box 19" o:spid="_x0000_s1036" type="#_x0000_t202" style="position:absolute;margin-left:282.2pt;margin-top:28.9pt;width:20.35pt;height:22.95pt;z-index:251681792;visibility:visible;mso-wrap-style:square;mso-width-percent:0;mso-height-percent:0;mso-wrap-distance-left:9pt;mso-wrap-distance-top:0;mso-wrap-distance-right:9pt;mso-wrap-distance-bottom:0;mso-position-horizontal:absolute;mso-position-horizontal-relative:text;mso-position-vertical:absolute;mso-position-vertical-relative:text;mso-width-percent:0;mso-height-percent:0;mso-width-relative:margin;mso-height-relative:margin;v-text-anchor:top" o:gfxdata="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" filled="f" stroked="f" strokeweight=".5pt">
                 <v:textbox>
                   <w:txbxContent>
                     <w:p>
@@ -2303,7 +2299,7 @@
           </mc:Choice>
           <mc:Fallback>
             <w:pict>
-              <v:shape w14:anchorId="62D2408E" id="Text Box 21" o:spid="_x0000_s1037" type="#_x0000_t202" style="position:absolute;margin-left:278.4pt;margin-top:89.85pt;width:28.55pt;height:22.95pt;z-index:251683840;visibility:visible;mso-wrap-style:square;mso-width-percent:0;mso-height-percent:0;mso-wrap-distance-left:9pt;mso-wrap-distance-top:0;mso-wrap-distance-right:9pt;mso-wrap-distance-bottom:0;mso-position-horizontal:absolute;mso-position-horizontal-relative:text;mso-position-vertical:absolute;mso-position-vertical-relative:text;mso-width-percent:0;mso-height-percent:0;mso-width-relative:margin;mso-height-relative:margin;v-text-anchor:top" o:gfxdata="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" filled="f" stroked="f" strokeweight=".5pt">
+              <v:shape w14:anchorId="62D2408E" id="Text Box 21" o:spid="_x0000_s1037" type="#_x0000_t202" style="position:absolute;margin-left:278.4pt;margin-top:89.85pt;width:28.55pt;height:22.95pt;z-index:251683840;visibility:visible;mso-wrap-style:square;mso-width-percent:0;mso-height-percent:0;mso-wrap-distance-left:9pt;mso-wrap-distance-top:0;mso-wrap-distance-right:9pt;mso-wrap-distance-bottom:0;mso-position-horizontal:absolute;mso-position-horizontal-relative:text;mso-position-vertical:absolute;mso-position-vertical-relative:text;mso-width-percent:0;mso-height-percent:0;mso-width-relative:margin;mso-height-relative:margin;v-text-anchor:top" o:gfxdata="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" filled="f" stroked="f" strokeweight=".5pt">
                 <v:textbox>
                   <w:txbxContent>
                     <w:p>
@@ -2550,7 +2546,7 @@
           </mc:Choice>
           <mc:Fallback>
             <w:pict>
-              <v:shape w14:anchorId="1315ABFC" id="Text Box 23" o:spid="_x0000_s1038" type="#_x0000_t202" style="position:absolute;margin-left:319.5pt;margin-top:4.05pt;width:28.55pt;height:22.95pt;z-index:251685888;visibility:visible;mso-wrap-style:square;mso-width-percent:0;mso-height-percent:0;mso-wrap-distance-left:9pt;mso-wrap-distance-top:0;mso-wrap-distance-right:9pt;mso-wrap-distance-bottom:0;mso-position-horizontal:absolute;mso-position-horizontal-relative:text;mso-position-vertical:absolute;mso-position-vertical-relative:text;mso-width-percent:0;mso-height-percent:0;mso-width-relative:margin;mso-height-relative:margin;v-text-anchor:top" o:gfxdata="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" filled="f" stroked="f" strokeweight=".5pt">
+              <v:shape w14:anchorId="1315ABFC" id="Text Box 23" o:spid="_x0000_s1038" type="#_x0000_t202" style="position:absolute;margin-left:319.5pt;margin-top:4.05pt;width:28.55pt;height:22.95pt;z-index:251685888;visibility:visible;mso-wrap-style:square;mso-width-percent:0;mso-height-percent:0;mso-wrap-distance-left:9pt;mso-wrap-distance-top:0;mso-wrap-distance-right:9pt;mso-wrap-distance-bottom:0;mso-position-horizontal:absolute;mso-position-horizontal-relative:text;mso-position-vertical:absolute;mso-position-vertical-relative:text;mso-width-percent:0;mso-height-percent:0;mso-width-relative:margin;mso-height-relative:margin;v-text-anchor:top" o:gfxdata="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" filled="f" stroked="f" strokeweight=".5pt">
                 <v:textbox>
                   <w:txbxContent>
                     <w:p>
@@ -2832,11 +2828,7 @@
           </mc:Choice>
           <mc:Fallback>
             <w:pict>
-              <v:shapetype w14:anchorId="4AF3EA9A" id="_x0000_t202" coordsize="21600,21600" o:spt="202" path="m,l,21600r21600,l21600,xe">
-                <v:stroke joinstyle="miter"/>
-                <v:path gradientshapeok="t" o:connecttype="rect"/>
-              </v:shapetype>
-              <v:shape id="_x0000_s1039" type="#_x0000_t202" style="position:absolute;margin-left:235.9pt;margin-top:220.05pt;width:185.9pt;height:79.6pt;z-index:251698176;visibility:visible;mso-wrap-style:square;mso-width-percent:400;mso-height-percent:0;mso-wrap-distance-left:9pt;mso-wrap-distance-top:3.6pt;mso-wrap-distance-right:9pt;mso-wrap-distance-bottom:3.6pt;mso-position-horizontal:absolute;mso-position-horizontal-relative:text;mso-position-vertical:absolute;mso-position-vertical-relative:text;mso-width-percent:400;mso-height-percent:0;mso-width-relative:margin;mso-height-relative:margin;v-text-anchor:top" o:gfxdata="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">
+              <v:shape w14:anchorId="4AF3EA9A" id="_x0000_s1039" type="#_x0000_t202" style="position:absolute;margin-left:235.9pt;margin-top:220.05pt;width:185.9pt;height:79.6pt;z-index:251698176;visibility:visible;mso-wrap-style:square;mso-width-percent:400;mso-height-percent:0;mso-wrap-distance-left:9pt;mso-wrap-distance-top:3.6pt;mso-wrap-distance-right:9pt;mso-wrap-distance-bottom:3.6pt;mso-position-horizontal:absolute;mso-position-horizontal-relative:text;mso-position-vertical:absolute;mso-position-vertical-relative:text;mso-width-percent:400;mso-height-percent:0;mso-width-relative:margin;mso-height-relative:margin;v-text-anchor:top" o:gfxdata="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">
                 <v:textbox>
                   <w:txbxContent>
                     <w:p>
@@ -3227,7 +3219,7 @@
           </mc:Choice>
           <mc:Fallback>
             <w:pict>
-              <v:shape w14:anchorId="1FE11AD2" id="_x0000_s1040" type="#_x0000_t202" style="position:absolute;margin-left:244.7pt;margin-top:123.45pt;width:185.9pt;height:51.15pt;z-index:251695104;visibility:visible;mso-wrap-style:square;mso-width-percent:400;mso-height-percent:0;mso-wrap-distance-left:9pt;mso-wrap-distance-top:3.6pt;mso-wrap-distance-right:9pt;mso-wrap-distance-bottom:3.6pt;mso-position-horizontal:absolute;mso-position-horizontal-relative:text;mso-position-vertical:absolute;mso-position-vertical-relative:text;mso-width-percent:400;mso-height-percent:0;mso-width-relative:margin;mso-height-relative:margin;v-text-anchor:top" o:gfxdata="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">
+              <v:shape w14:anchorId="1FE11AD2" id="_x0000_s1040" type="#_x0000_t202" style="position:absolute;margin-left:244.7pt;margin-top:123.45pt;width:185.9pt;height:51.15pt;z-index:251695104;visibility:visible;mso-wrap-style:square;mso-width-percent:400;mso-height-percent:0;mso-wrap-distance-left:9pt;mso-wrap-distance-top:3.6pt;mso-wrap-distance-right:9pt;mso-wrap-distance-bottom:3.6pt;mso-position-horizontal:absolute;mso-position-horizontal-relative:text;mso-position-vertical:absolute;mso-position-vertical-relative:text;mso-width-percent:400;mso-height-percent:0;mso-width-relative:margin;mso-height-relative:margin;v-text-anchor:top" o:gfxdata="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">
                 <v:textbox>
                   <w:txbxContent>
                     <w:p>
@@ -3479,7 +3471,7 @@
           </mc:Choice>
           <mc:Fallback>
             <w:pict>
-              <v:shape w14:anchorId="6FEF9673" id="_x0000_s1041" type="#_x0000_t202" style="position:absolute;margin-left:243.2pt;margin-top:.25pt;width:185.9pt;height:110.6pt;z-index:251689984;visibility:visible;mso-wrap-style:square;mso-width-percent:400;mso-height-percent:200;mso-wrap-distance-left:9pt;mso-wrap-distance-top:3.6pt;mso-wrap-distance-right:9pt;mso-wrap-distance-bottom:3.6pt;mso-position-horizontal:absolute;mso-position-horizontal-relative:text;mso-position-vertical:absolute;mso-position-vertical-relative:text;mso-width-percent:400;mso-height-percent:200;mso-width-relative:margin;mso-height-relative:margin;v-text-anchor:top" o:gfxdata="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">
+              <v:shape w14:anchorId="6FEF9673" id="_x0000_s1041" type="#_x0000_t202" style="position:absolute;margin-left:243.2pt;margin-top:.25pt;width:185.9pt;height:110.6pt;z-index:251689984;visibility:visible;mso-wrap-style:square;mso-width-percent:400;mso-height-percent:200;mso-wrap-distance-left:9pt;mso-wrap-distance-top:3.6pt;mso-wrap-distance-right:9pt;mso-wrap-distance-bottom:3.6pt;mso-position-horizontal:absolute;mso-position-horizontal-relative:text;mso-position-vertical:absolute;mso-position-vertical-relative:text;mso-width-percent:400;mso-height-percent:200;mso-width-relative:margin;mso-height-relative:margin;v-text-anchor:top" o:gfxdata="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">
                 <v:textbox style="mso-fit-shape-to-text:t">
                   <w:txbxContent>
                     <w:p>
@@ -4636,7 +4628,7 @@
           </mc:Choice>
           <mc:Fallback>
             <w:pict>
-              <v:shape w14:anchorId="0CEBA468" id="_x0000_s1042" type="#_x0000_t202" style="position:absolute;margin-left:191.3pt;margin-top:184.65pt;width:185.9pt;height:25.45pt;z-index:251710464;visibility:visible;mso-wrap-style:square;mso-width-percent:400;mso-height-percent:0;mso-wrap-distance-left:9pt;mso-wrap-distance-top:3.6pt;mso-wrap-distance-right:9pt;mso-wrap-distance-bottom:3.6pt;mso-position-horizontal:absolute;mso-position-horizontal-relative:text;mso-position-vertical:absolute;mso-position-vertical-relative:text;mso-width-percent:400;mso-height-percent:0;mso-width-relative:margin;mso-height-relative:margin;v-text-anchor:top" o:gfxdata="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">
+              <v:shape w14:anchorId="0CEBA468" id="_x0000_s1042" type="#_x0000_t202" style="position:absolute;margin-left:191.3pt;margin-top:184.65pt;width:185.9pt;height:25.45pt;z-index:251710464;visibility:visible;mso-wrap-style:square;mso-width-percent:400;mso-height-percent:0;mso-wrap-distance-left:9pt;mso-wrap-distance-top:3.6pt;mso-wrap-distance-right:9pt;mso-wrap-distance-bottom:3.6pt;mso-position-horizontal:absolute;mso-position-horizontal-relative:text;mso-position-vertical:absolute;mso-position-vertical-relative:text;mso-width-percent:400;mso-height-percent:0;mso-width-relative:margin;mso-height-relative:margin;v-text-anchor:top" o:gfxdata="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">
                 <v:textbox>
                   <w:txbxContent>
                     <w:p>
@@ -4876,7 +4868,7 @@
           </mc:Choice>
           <mc:Fallback>
             <w:pict>
-              <v:shape w14:anchorId="2327FDAC" id="_x0000_s1043" type="#_x0000_t202" style="position:absolute;margin-left:187.8pt;margin-top:138.7pt;width:216.9pt;height:83.5pt;z-index:251714560;visibility:visible;mso-wrap-style:square;mso-width-percent:0;mso-height-percent:0;mso-wrap-distance-left:9pt;mso-wrap-distance-top:3.6pt;mso-wrap-distance-right:9pt;mso-wrap-distance-bottom:3.6pt;mso-position-horizontal:absolute;mso-position-horizontal-relative:text;mso-position-vertical:absolute;mso-position-vertical-relative:text;mso-width-percent:0;mso-height-percent:0;mso-width-relative:margin;mso-height-relative:margin;v-text-anchor:top" o:gfxdata="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">
+              <v:shape w14:anchorId="2327FDAC" id="_x0000_s1043" type="#_x0000_t202" style="position:absolute;margin-left:187.8pt;margin-top:138.7pt;width:216.9pt;height:83.5pt;z-index:251714560;visibility:visible;mso-wrap-style:square;mso-width-percent:0;mso-height-percent:0;mso-wrap-distance-left:9pt;mso-wrap-distance-top:3.6pt;mso-wrap-distance-right:9pt;mso-wrap-distance-bottom:3.6pt;mso-position-horizontal:absolute;mso-position-horizontal-relative:text;mso-position-vertical:absolute;mso-position-vertical-relative:text;mso-width-percent:0;mso-height-percent:0;mso-width-relative:margin;mso-height-relative:margin;v-text-anchor:top" o:gfxdata="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">
                 <v:textbox>
                   <w:txbxContent>
                     <w:p>
@@ -4966,7 +4958,7 @@
           </mc:Choice>
           <mc:Fallback>
             <w:pict>
-              <v:shape w14:anchorId="14BD0199" id="_x0000_s1044" type="#_x0000_t202" style="position:absolute;margin-left:188.9pt;margin-top:89.35pt;width:163.75pt;height:37.15pt;z-index:251713536;visibility:visible;mso-wrap-style:square;mso-width-percent:0;mso-height-percent:0;mso-wrap-distance-left:9pt;mso-wrap-distance-top:3.6pt;mso-wrap-distance-right:9pt;mso-wrap-distance-bottom:3.6pt;mso-position-horizontal:absolute;mso-position-horizontal-relative:text;mso-position-vertical:absolute;mso-position-vertical-relative:text;mso-width-percent:0;mso-height-percent:0;mso-width-relative:margin;mso-height-relative:margin;v-text-anchor:top" o:gfxdata="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">
+              <v:shape w14:anchorId="14BD0199" id="_x0000_s1044" type="#_x0000_t202" style="position:absolute;margin-left:188.9pt;margin-top:89.35pt;width:163.75pt;height:37.15pt;z-index:251713536;visibility:visible;mso-wrap-style:square;mso-width-percent:0;mso-height-percent:0;mso-wrap-distance-left:9pt;mso-wrap-distance-top:3.6pt;mso-wrap-distance-right:9pt;mso-wrap-distance-bottom:3.6pt;mso-position-horizontal:absolute;mso-position-horizontal-relative:text;mso-position-vertical:absolute;mso-position-vertical-relative:text;mso-width-percent:0;mso-height-percent:0;mso-width-relative:margin;mso-height-relative:margin;v-text-anchor:top" o:gfxdata="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">
                 <v:textbox>
                   <w:txbxContent>
                     <w:p>
@@ -5056,7 +5048,7 @@
           </mc:Choice>
           <mc:Fallback>
             <w:pict>
-              <v:shape w14:anchorId="5353E83F" id="_x0000_s1045" type="#_x0000_t202" style="position:absolute;margin-left:190.15pt;margin-top:48.35pt;width:119.5pt;height:26.8pt;z-index:251712512;visibility:visible;mso-wrap-style:square;mso-width-percent:0;mso-height-percent:0;mso-wrap-distance-left:9pt;mso-wrap-distance-top:3.6pt;mso-wrap-distance-right:9pt;mso-wrap-distance-bottom:3.6pt;mso-position-horizontal:absolute;mso-position-horizontal-relative:text;mso-position-vertical:absolute;mso-position-vertical-relative:text;mso-width-percent:0;mso-height-percent:0;mso-width-relative:margin;mso-height-relative:margin;v-text-anchor:top" o:gfxdata="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">
+              <v:shape w14:anchorId="5353E83F" id="_x0000_s1045" type="#_x0000_t202" style="position:absolute;margin-left:190.15pt;margin-top:48.35pt;width:119.5pt;height:26.8pt;z-index:251712512;visibility:visible;mso-wrap-style:square;mso-width-percent:0;mso-height-percent:0;mso-wrap-distance-left:9pt;mso-wrap-distance-top:3.6pt;mso-wrap-distance-right:9pt;mso-wrap-distance-bottom:3.6pt;mso-position-horizontal:absolute;mso-position-horizontal-relative:text;mso-position-vertical:absolute;mso-position-vertical-relative:text;mso-width-percent:0;mso-height-percent:0;mso-width-relative:margin;mso-height-relative:margin;v-text-anchor:top" o:gfxdata="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">
                 <v:textbox>
                   <w:txbxContent>
                     <w:p>
@@ -5146,7 +5138,7 @@
           </mc:Choice>
           <mc:Fallback>
             <w:pict>
-              <v:shape w14:anchorId="3C0CF136" id="_x0000_s1046" type="#_x0000_t202" style="position:absolute;margin-left:191.05pt;margin-top:8.5pt;width:75.25pt;height:27.25pt;z-index:251711488;visibility:visible;mso-wrap-style:square;mso-width-percent:0;mso-height-percent:0;mso-wrap-distance-left:9pt;mso-wrap-distance-top:3.6pt;mso-wrap-distance-right:9pt;mso-wrap-distance-bottom:3.6pt;mso-position-horizontal:absolute;mso-position-horizontal-relative:text;mso-position-vertical:absolute;mso-position-vertical-relative:text;mso-width-percent:0;mso-height-percent:0;mso-width-relative:margin;mso-height-relative:margin;v-text-anchor:top" o:gfxdata="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">
+              <v:shape w14:anchorId="3C0CF136" id="_x0000_s1046" type="#_x0000_t202" style="position:absolute;margin-left:191.05pt;margin-top:8.5pt;width:75.25pt;height:27.25pt;z-index:251711488;visibility:visible;mso-wrap-style:square;mso-width-percent:0;mso-height-percent:0;mso-wrap-distance-left:9pt;mso-wrap-distance-top:3.6pt;mso-wrap-distance-right:9pt;mso-wrap-distance-bottom:3.6pt;mso-position-horizontal:absolute;mso-position-horizontal-relative:text;mso-position-vertical:absolute;mso-position-vertical-relative:text;mso-width-percent:0;mso-height-percent:0;mso-width-relative:margin;mso-height-relative:margin;v-text-anchor:top" o:gfxdata="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">
                 <v:textbox>
                   <w:txbxContent>
                     <w:p>
@@ -5297,7 +5289,7 @@
           </mc:Choice>
           <mc:Fallback>
             <w:pict>
-              <v:shape w14:anchorId="688CDFDF" id="_x0000_s1047" type="#_x0000_t202" style="position:absolute;margin-left:308.25pt;margin-top:373.5pt;width:177.9pt;height:69.65pt;z-index:251718656;visibility:visible;mso-wrap-style:square;mso-width-percent:0;mso-height-percent:0;mso-wrap-distance-left:9pt;mso-wrap-distance-top:3.6pt;mso-wrap-distance-right:9pt;mso-wrap-distance-bottom:3.6pt;mso-position-horizontal:absolute;mso-position-horizontal-relative:text;mso-position-vertical:absolute;mso-position-vertical-relative:text;mso-width-percent:0;mso-height-percent:0;mso-width-relative:margin;mso-height-relative:margin;v-text-anchor:top" o:gfxdata="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">
+              <v:shape w14:anchorId="688CDFDF" id="_x0000_s1047" type="#_x0000_t202" style="position:absolute;margin-left:308.25pt;margin-top:373.5pt;width:177.9pt;height:69.65pt;z-index:251718656;visibility:visible;mso-wrap-style:square;mso-width-percent:0;mso-height-percent:0;mso-wrap-distance-left:9pt;mso-wrap-distance-top:3.6pt;mso-wrap-distance-right:9pt;mso-wrap-distance-bottom:3.6pt;mso-position-horizontal:absolute;mso-position-horizontal-relative:text;mso-position-vertical:absolute;mso-position-vertical-relative:text;mso-width-percent:0;mso-height-percent:0;mso-width-relative:margin;mso-height-relative:margin;v-text-anchor:top" o:gfxdata="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">
                 <v:textbox>
                   <w:txbxContent>
                     <w:p>
@@ -5426,7 +5418,7 @@
           </mc:Choice>
           <mc:Fallback>
             <w:pict>
-              <v:shape w14:anchorId="5757028C" id="_x0000_s1048" type="#_x0000_t202" style="position:absolute;margin-left:135.95pt;margin-top:294.4pt;width:163.75pt;height:53.05pt;z-index:251724800;visibility:visible;mso-wrap-style:square;mso-width-percent:0;mso-height-percent:0;mso-wrap-distance-left:9pt;mso-wrap-distance-top:3.6pt;mso-wrap-distance-right:9pt;mso-wrap-distance-bottom:3.6pt;mso-position-horizontal:absolute;mso-position-horizontal-relative:text;mso-position-vertical:absolute;mso-position-vertical-relative:text;mso-width-percent:0;mso-height-percent:0;mso-width-relative:margin;mso-height-relative:margin;v-text-anchor:top" o:gfxdata="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">
+              <v:shape w14:anchorId="5757028C" id="_x0000_s1048" type="#_x0000_t202" style="position:absolute;margin-left:135.95pt;margin-top:294.4pt;width:163.75pt;height:53.05pt;z-index:251724800;visibility:visible;mso-wrap-style:square;mso-width-percent:0;mso-height-percent:0;mso-wrap-distance-left:9pt;mso-wrap-distance-top:3.6pt;mso-wrap-distance-right:9pt;mso-wrap-distance-bottom:3.6pt;mso-position-horizontal:absolute;mso-position-horizontal-relative:text;mso-position-vertical:absolute;mso-position-vertical-relative:text;mso-width-percent:0;mso-height-percent:0;mso-width-relative:margin;mso-height-relative:margin;v-text-anchor:top" o:gfxdata="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">
                 <v:textbox>
                   <w:txbxContent>
                     <w:p>
@@ -5516,7 +5508,7 @@
           </mc:Choice>
           <mc:Fallback>
             <w:pict>
-              <v:shape w14:anchorId="4C159F48" id="_x0000_s1049" type="#_x0000_t202" style="position:absolute;margin-left:136.75pt;margin-top:246.9pt;width:163.75pt;height:37.15pt;z-index:251723776;visibility:visible;mso-wrap-style:square;mso-width-percent:0;mso-height-percent:0;mso-wrap-distance-left:9pt;mso-wrap-distance-top:3.6pt;mso-wrap-distance-right:9pt;mso-wrap-distance-bottom:3.6pt;mso-position-horizontal:absolute;mso-position-horizontal-relative:text;mso-position-vertical:absolute;mso-position-vertical-relative:text;mso-width-percent:0;mso-height-percent:0;mso-width-relative:margin;mso-height-relative:margin;v-text-anchor:top" o:gfxdata="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">
+              <v:shape w14:anchorId="4C159F48" id="_x0000_s1049" type="#_x0000_t202" style="position:absolute;margin-left:136.75pt;margin-top:246.9pt;width:163.75pt;height:37.15pt;z-index:251723776;visibility:visible;mso-wrap-style:square;mso-width-percent:0;mso-height-percent:0;mso-wrap-distance-left:9pt;mso-wrap-distance-top:3.6pt;mso-wrap-distance-right:9pt;mso-wrap-distance-bottom:3.6pt;mso-position-horizontal:absolute;mso-position-horizontal-relative:text;mso-position-vertical:absolute;mso-position-vertical-relative:text;mso-width-percent:0;mso-height-percent:0;mso-width-relative:margin;mso-height-relative:margin;v-text-anchor:top" o:gfxdata="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">
                 <v:textbox>
                   <w:txbxContent>
                     <w:p>
@@ -6673,7 +6665,7 @@
           </mc:Choice>
           <mc:Fallback>
             <w:pict>
-              <v:shape w14:anchorId="14096F94" id="_x0000_s1050" type="#_x0000_t202" style="position:absolute;margin-left:-22.8pt;margin-top:11.8pt;width:256.6pt;height:51.5pt;z-index:251734016;visibility:visible;mso-wrap-style:square;mso-width-percent:0;mso-height-percent:0;mso-wrap-distance-left:9pt;mso-wrap-distance-top:3.6pt;mso-wrap-distance-right:9pt;mso-wrap-distance-bottom:3.6pt;mso-position-horizontal:absolute;mso-position-horizontal-relative:text;mso-position-vertical:absolute;mso-position-vertical-relative:text;mso-width-percent:0;mso-height-percent:0;mso-width-relative:margin;mso-height-relative:margin;v-text-anchor:top" o:gfxdata="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">
+              <v:shape w14:anchorId="14096F94" id="_x0000_s1050" type="#_x0000_t202" style="position:absolute;margin-left:-22.8pt;margin-top:11.8pt;width:256.6pt;height:51.5pt;z-index:251734016;visibility:visible;mso-wrap-style:square;mso-width-percent:0;mso-height-percent:0;mso-wrap-distance-left:9pt;mso-wrap-distance-top:3.6pt;mso-wrap-distance-right:9pt;mso-wrap-distance-bottom:3.6pt;mso-position-horizontal:absolute;mso-position-horizontal-relative:text;mso-position-vertical:absolute;mso-position-vertical-relative:text;mso-width-percent:0;mso-height-percent:0;mso-width-relative:margin;mso-height-relative:margin;v-text-anchor:top" o:gfxdata="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">
                 <v:textbox>
                   <w:txbxContent>
                     <w:p>
@@ -6768,7 +6760,7 @@
           </mc:Choice>
           <mc:Fallback>
             <w:pict>
-              <v:shape w14:anchorId="2710055F" id="_x0000_s1051" type="#_x0000_t202" style="position:absolute;margin-left:-23.25pt;margin-top:16.5pt;width:256.6pt;height:52pt;z-index:251735040;visibility:visible;mso-wrap-style:square;mso-width-percent:0;mso-height-percent:0;mso-wrap-distance-left:9pt;mso-wrap-distance-top:3.6pt;mso-wrap-distance-right:9pt;mso-wrap-distance-bottom:3.6pt;mso-position-horizontal:absolute;mso-position-horizontal-relative:text;mso-position-vertical:absolute;mso-position-vertical-relative:text;mso-width-percent:0;mso-height-percent:0;mso-width-relative:margin;mso-height-relative:margin;v-text-anchor:top" o:gfxdata="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">
+              <v:shape w14:anchorId="2710055F" id="_x0000_s1051" type="#_x0000_t202" style="position:absolute;margin-left:-23.25pt;margin-top:16.5pt;width:256.6pt;height:52pt;z-index:251735040;visibility:visible;mso-wrap-style:square;mso-width-percent:0;mso-height-percent:0;mso-wrap-distance-left:9pt;mso-wrap-distance-top:3.6pt;mso-wrap-distance-right:9pt;mso-wrap-distance-bottom:3.6pt;mso-position-horizontal:absolute;mso-position-horizontal-relative:text;mso-position-vertical:absolute;mso-position-vertical-relative:text;mso-width-percent:0;mso-height-percent:0;mso-width-relative:margin;mso-height-relative:margin;v-text-anchor:top" o:gfxdata="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">
                 <v:textbox>
                   <w:txbxContent>
                     <w:p>
@@ -6870,7 +6862,7 @@
           </mc:Choice>
           <mc:Fallback>
             <w:pict>
-              <v:shape w14:anchorId="2F5E28B4" id="_x0000_s1052" type="#_x0000_t202" style="position:absolute;margin-left:-25.4pt;margin-top:6.75pt;width:256.6pt;height:52.95pt;z-index:251736064;visibility:visible;mso-wrap-style:square;mso-width-percent:0;mso-height-percent:0;mso-wrap-distance-left:9pt;mso-wrap-distance-top:3.6pt;mso-wrap-distance-right:9pt;mso-wrap-distance-bottom:3.6pt;mso-position-horizontal:absolute;mso-position-horizontal-relative:text;mso-position-vertical:absolute;mso-position-vertical-relative:text;mso-width-percent:0;mso-height-percent:0;mso-width-relative:margin;mso-height-relative:margin;v-text-anchor:top" o:gfxdata="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">
+              <v:shape w14:anchorId="2F5E28B4" id="_x0000_s1052" type="#_x0000_t202" style="position:absolute;margin-left:-25.4pt;margin-top:6.75pt;width:256.6pt;height:52.95pt;z-index:251736064;visibility:visible;mso-wrap-style:square;mso-width-percent:0;mso-height-percent:0;mso-wrap-distance-left:9pt;mso-wrap-distance-top:3.6pt;mso-wrap-distance-right:9pt;mso-wrap-distance-bottom:3.6pt;mso-position-horizontal:absolute;mso-position-horizontal-relative:text;mso-position-vertical:absolute;mso-position-vertical-relative:text;mso-width-percent:0;mso-height-percent:0;mso-width-relative:margin;mso-height-relative:margin;v-text-anchor:top" o:gfxdata="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">
                 <v:textbox>
                   <w:txbxContent>
                     <w:p>
@@ -6962,7 +6954,7 @@
           </mc:Choice>
           <mc:Fallback>
             <w:pict>
-              <v:shape w14:anchorId="6A556625" id="_x0000_s1053" type="#_x0000_t202" style="position:absolute;margin-left:-23.55pt;margin-top:64.3pt;width:256.6pt;height:40.85pt;z-index:251737088;visibility:visible;mso-wrap-style:square;mso-width-percent:0;mso-height-percent:0;mso-wrap-distance-left:9pt;mso-wrap-distance-top:3.6pt;mso-wrap-distance-right:9pt;mso-wrap-distance-bottom:3.6pt;mso-position-horizontal:absolute;mso-position-horizontal-relative:text;mso-position-vertical:absolute;mso-position-vertical-relative:text;mso-width-percent:0;mso-height-percent:0;mso-width-relative:margin;mso-height-relative:margin;v-text-anchor:top" o:gfxdata="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">
+              <v:shape w14:anchorId="6A556625" id="_x0000_s1053" type="#_x0000_t202" style="position:absolute;margin-left:-23.55pt;margin-top:64.3pt;width:256.6pt;height:40.85pt;z-index:251737088;visibility:visible;mso-wrap-style:square;mso-width-percent:0;mso-height-percent:0;mso-wrap-distance-left:9pt;mso-wrap-distance-top:3.6pt;mso-wrap-distance-right:9pt;mso-wrap-distance-bottom:3.6pt;mso-position-horizontal:absolute;mso-position-horizontal-relative:text;mso-position-vertical:absolute;mso-position-vertical-relative:text;mso-width-percent:0;mso-height-percent:0;mso-width-relative:margin;mso-height-relative:margin;v-text-anchor:top" o:gfxdata="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">
                 <v:textbox>
                   <w:txbxContent>
                     <w:p>
@@ -7071,11 +7063,7 @@
           </mc:Choice>
           <mc:Fallback>
             <w:pict>
-              <v:shapetype w14:anchorId="50729391" id="_x0000_t202" coordsize="21600,21600" o:spt="202" path="m,l,21600r21600,l21600,xe">
-                <v:stroke joinstyle="miter"/>
-                <v:path gradientshapeok="t" o:connecttype="rect"/>
-              </v:shapetype>
-              <v:shape id="_x0000_s1054" type="#_x0000_t202" style="position:absolute;margin-left:114.25pt;margin-top:461.85pt;width:214.55pt;height:56.65pt;z-index:251746304;visibility:visible;mso-wrap-style:square;mso-width-percent:0;mso-height-percent:0;mso-wrap-distance-left:9pt;mso-wrap-distance-top:3.6pt;mso-wrap-distance-right:9pt;mso-wrap-distance-bottom:3.6pt;mso-position-horizontal:absolute;mso-position-horizontal-relative:margin;mso-position-vertical:absolute;mso-position-vertical-relative:text;mso-width-percent:0;mso-height-percent:0;mso-width-relative:margin;mso-height-relative:margin;v-text-anchor:top" o:gfxdata="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">
+              <v:shape w14:anchorId="50729391" id="_x0000_s1054" type="#_x0000_t202" style="position:absolute;margin-left:114.25pt;margin-top:461.85pt;width:214.55pt;height:56.65pt;z-index:251746304;visibility:visible;mso-wrap-style:square;mso-width-percent:0;mso-height-percent:0;mso-wrap-distance-left:9pt;mso-wrap-distance-top:3.6pt;mso-wrap-distance-right:9pt;mso-wrap-distance-bottom:3.6pt;mso-position-horizontal:absolute;mso-position-horizontal-relative:margin;mso-position-vertical:absolute;mso-position-vertical-relative:text;mso-width-percent:0;mso-height-percent:0;mso-width-relative:margin;mso-height-relative:margin;v-text-anchor:top" o:gfxdata="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">
                 <v:textbox>
                   <w:txbxContent>
                     <w:p>
@@ -7165,7 +7153,7 @@
           </mc:Choice>
           <mc:Fallback>
             <w:pict>
-              <v:shape w14:anchorId="07F0B3F0" id="_x0000_s1055" type="#_x0000_t202" style="position:absolute;margin-left:260.1pt;margin-top:346.65pt;width:214.55pt;height:79.4pt;z-index:251745280;visibility:visible;mso-wrap-style:square;mso-width-percent:0;mso-height-percent:0;mso-wrap-distance-left:9pt;mso-wrap-distance-top:3.6pt;mso-wrap-distance-right:9pt;mso-wrap-distance-bottom:3.6pt;mso-position-horizontal:absolute;mso-position-horizontal-relative:margin;mso-position-vertical:absolute;mso-position-vertical-relative:text;mso-width-percent:0;mso-height-percent:0;mso-width-relative:margin;mso-height-relative:margin;v-text-anchor:top" o:gfxdata="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">
+              <v:shape w14:anchorId="07F0B3F0" id="_x0000_s1055" type="#_x0000_t202" style="position:absolute;margin-left:260.1pt;margin-top:346.65pt;width:214.55pt;height:79.4pt;z-index:251745280;visibility:visible;mso-wrap-style:square;mso-width-percent:0;mso-height-percent:0;mso-wrap-distance-left:9pt;mso-wrap-distance-top:3.6pt;mso-wrap-distance-right:9pt;mso-wrap-distance-bottom:3.6pt;mso-position-horizontal:absolute;mso-position-horizontal-relative:margin;mso-position-vertical:absolute;mso-position-vertical-relative:text;mso-width-percent:0;mso-height-percent:0;mso-width-relative:margin;mso-height-relative:margin;v-text-anchor:top" o:gfxdata="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">
                 <v:textbox>
                   <w:txbxContent>
                     <w:p>
@@ -7263,12 +7251,20 @@
           </mc:Choice>
           <mc:Fallback>
             <w:pict>
-              <v:shape w14:anchorId="310E659F" id="_x0000_s1056" type="#_x0000_t202" style="position:absolute;margin-left:323.75pt;margin-top:243.55pt;width:150.95pt;height:79.4pt;z-index:251744256;visibility:visible;mso-wrap-style:square;mso-width-percent:0;mso-height-percent:0;mso-wrap-distance-left:9pt;mso-wrap-distance-top:3.6pt;mso-wrap-distance-right:9pt;mso-wrap-distance-bottom:3.6pt;mso-position-horizontal:absolute;mso-position-horizontal-relative:margin;mso-position-vertical:absolute;mso-position-vertical-relative:text;mso-width-percent:0;mso-height-percent:0;mso-width-relative:margin;mso-height-relative:margin;v-text-anchor:top" o:gfxdata="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">
+              <v:shape w14:anchorId="310E659F" id="_x0000_s1056" type="#_x0000_t202" style="position:absolute;margin-left:323.75pt;margin-top:243.55pt;width:150.95pt;height:79.4pt;z-index:251744256;visibility:visible;mso-wrap-style:square;mso-width-percent:0;mso-height-percent:0;mso-wrap-distance-left:9pt;mso-wrap-distance-top:3.6pt;mso-wrap-distance-right:9pt;mso-wrap-distance-bottom:3.6pt;mso-position-horizontal:absolute;mso-position-horizontal-relative:margin;mso-position-vertical:absolute;mso-position-vertical-relative:text;mso-width-percent:0;mso-height-percent:0;mso-width-relative:margin;mso-height-relative:margin;v-text-anchor:top" o:gfxdata="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">
                 <v:textbox>
                   <w:txbxContent>
                     <w:p>
                       <w:r>
-                        <w:t>The ‘Logout’ navigation button will take the admin out of the users management page back to the client side homepage.</w:t>
+                        <w:t xml:space="preserve">The ‘Logout’ navigation button will take the admin out of the </w:t>
+                      </w:r>
+                      <w:proofErr w:type="gramStart"/>
+                      <w:r>
+                        <w:t>users</w:t>
+                      </w:r>
+                      <w:proofErr w:type="gramEnd"/>
+                      <w:r>
+                        <w:t xml:space="preserve"> management page back to the client side homepage.</w:t>
                       </w:r>
                     </w:p>
                   </w:txbxContent>
@@ -11106,19 +11102,12 @@
           </mc:Choice>
           <mc:Fallback>
             <w:pict>
-              <v:shapetype w14:anchorId="283741DD" id="_x0000_t202" coordsize="21600,21600" o:spt="202" path="m,l,21600r21600,l21600,xe">
-                <v:stroke joinstyle="miter"/>
-                <v:path gradientshapeok="t" o:connecttype="rect"/>
-              </v:shapetype>
-              <v:shape id="Text Box 256" o:spid="_x0000_s1069" type="#_x0000_t202" style="position:absolute;margin-left:29.95pt;margin-top:532.65pt;width:140.9pt;height:81.8pt;z-index:251820032;visibility:visible;mso-wrap-style:square;mso-width-percent:0;mso-height-percent:0;mso-wrap-distance-left:9pt;mso-wrap-distance-top:0;mso-wrap-distance-right:9pt;mso-wrap-distance-bottom:0;mso-position-horizontal:absolute;mso-position-horizontal-relative:text;mso-position-vertical:absolute;mso-position-vertical-relative:text;mso-width-percent:0;mso-height-percent:0;mso-width-relative:margin;mso-height-relative:margin;v-text-anchor:top" o:gfxdata="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" fillcolor="white [3201]" strokeweight=".5pt">
+              <v:shape w14:anchorId="283741DD" id="Text Box 256" o:spid="_x0000_s1069" type="#_x0000_t202" style="position:absolute;margin-left:29.95pt;margin-top:532.65pt;width:140.9pt;height:81.8pt;z-index:251820032;visibility:visible;mso-wrap-style:square;mso-width-percent:0;mso-height-percent:0;mso-wrap-distance-left:9pt;mso-wrap-distance-top:0;mso-wrap-distance-right:9pt;mso-wrap-distance-bottom:0;mso-position-horizontal:absolute;mso-position-horizontal-relative:text;mso-position-vertical:absolute;mso-position-vertical-relative:text;mso-width-percent:0;mso-height-percent:0;mso-width-relative:margin;mso-height-relative:margin;v-text-anchor:top" o:gfxdata="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" fillcolor="white [3201]" strokeweight=".5pt">
                 <v:textbox>
                   <w:txbxContent>
                     <w:p>
                       <w:r>
-                        <w:t xml:space="preserve">This allows the user to </w:t>
-                      </w:r>
-                      <w:r>
-                        <w:t xml:space="preserve">change the layout of the calendar to show the events throughout the </w:t>
+                        <w:t xml:space="preserve">This allows the user to change the layout of the calendar to show the events throughout the </w:t>
                       </w:r>
                       <w:r>
                         <w:t xml:space="preserve"> day, week, or month.</w:t>
@@ -11706,15 +11695,7 @@
                   <w:txbxContent>
                     <w:p>
                       <w:r>
-                        <w:t xml:space="preserve">This is presented as a list showing the times and duration of the events. These can be edited if the user wishes to change, </w:t>
-                      </w:r>
-                      <w:proofErr w:type="gramStart"/>
-                      <w:r>
-                        <w:t>add</w:t>
-                      </w:r>
-                      <w:proofErr w:type="gramEnd"/>
-                      <w:r>
-                        <w:t xml:space="preserve"> or remove events to that day.</w:t>
+                        <w:t>This is presented as a list showing the times and duration of the events. These can be edited if the user wishes to change, add or remove events to that day.</w:t>
                       </w:r>
                     </w:p>
                   </w:txbxContent>
@@ -12189,15 +12170,7 @@
                   <w:txbxContent>
                     <w:p>
                       <w:r>
-                        <w:t xml:space="preserve">For the user to add the event time and date they must clock on the drop down under the heading “Event Date and Time” and select the year, month, </w:t>
-                      </w:r>
-                      <w:proofErr w:type="gramStart"/>
-                      <w:r>
-                        <w:t>day</w:t>
-                      </w:r>
-                      <w:proofErr w:type="gramEnd"/>
-                      <w:r>
-                        <w:t xml:space="preserve"> and time of the event. This is displayed as shown.</w:t>
+                        <w:t>For the user to add the event time and date they must clock on the drop down under the heading “Event Date and Time” and select the year, month, day and time of the event. This is displayed as shown.</w:t>
                       </w:r>
                     </w:p>
                   </w:txbxContent>
@@ -12986,11 +12959,7 @@
           </mc:Choice>
           <mc:Fallback>
             <w:pict>
-              <v:shapetype w14:anchorId="40F2FF6C" id="_x0000_t202" coordsize="21600,21600" o:spt="202" path="m,l,21600r21600,l21600,xe">
-                <v:stroke joinstyle="miter"/>
-                <v:path gradientshapeok="t" o:connecttype="rect"/>
-              </v:shapetype>
-              <v:shape id="Text Box 274" o:spid="_x0000_s1077" type="#_x0000_t202" style="position:absolute;margin-left:245.3pt;margin-top:-10.9pt;width:208.45pt;height:64.45pt;z-index:251849728;visibility:visible;mso-wrap-style:square;mso-width-percent:0;mso-wrap-distance-left:9pt;mso-wrap-distance-top:0;mso-wrap-distance-right:9pt;mso-wrap-distance-bottom:0;mso-position-horizontal:absolute;mso-position-horizontal-relative:text;mso-position-vertical:absolute;mso-position-vertical-relative:text;mso-width-percent:0;mso-width-relative:margin;v-text-anchor:top" o:gfxdata="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" fillcolor="white [3201]" strokeweight=".5pt">
+              <v:shape w14:anchorId="40F2FF6C" id="Text Box 274" o:spid="_x0000_s1077" type="#_x0000_t202" style="position:absolute;margin-left:245.3pt;margin-top:-10.9pt;width:208.45pt;height:64.45pt;z-index:251849728;visibility:visible;mso-wrap-style:square;mso-width-percent:0;mso-wrap-distance-left:9pt;mso-wrap-distance-top:0;mso-wrap-distance-right:9pt;mso-wrap-distance-bottom:0;mso-position-horizontal:absolute;mso-position-horizontal-relative:text;mso-position-vertical:absolute;mso-position-vertical-relative:text;mso-width-percent:0;mso-width-relative:margin;v-text-anchor:top" o:gfxdata="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" fillcolor="white [3201]" strokeweight=".5pt">
                 <v:textbox>
                   <w:txbxContent>
                     <w:p>
@@ -13024,6 +12993,9 @@
         <w:pStyle w:val="Heading2"/>
       </w:pPr>
       <w:r>
+        <w:rPr>
+          <w:noProof/>
+        </w:rPr>
         <w:drawing>
           <wp:anchor distT="0" distB="0" distL="114300" distR="114300" simplePos="0" relativeHeight="251841536" behindDoc="0" locked="0" layoutInCell="1" allowOverlap="1" wp14:anchorId="01E52A9D" wp14:editId="10915BED">
             <wp:simplePos x="0" y="0"/>
@@ -14757,6 +14729,9 @@
         </mc:AlternateContent>
       </w:r>
       <w:r>
+        <w:rPr>
+          <w:noProof/>
+        </w:rPr>
         <w:drawing>
           <wp:anchor distT="0" distB="0" distL="114300" distR="114300" simplePos="0" relativeHeight="251860992" behindDoc="0" locked="0" layoutInCell="1" allowOverlap="1" wp14:anchorId="7A979569" wp14:editId="0E38DFFD">
             <wp:simplePos x="0" y="0"/>
@@ -14870,25 +14845,7 @@
                         <w:txbxContent>
                           <w:p>
                             <w:r>
-                              <w:t xml:space="preserve">This field on the </w:t>
-                            </w:r>
-                            <w:r>
-                              <w:t>contact</w:t>
-                            </w:r>
-                            <w:r>
-                              <w:t xml:space="preserve"> management page aligns with the name field on the </w:t>
-                            </w:r>
-                            <w:r>
-                              <w:t>contact</w:t>
-                            </w:r>
-                            <w:r>
-                              <w:t xml:space="preserve"> </w:t>
-                            </w:r>
-                            <w:r>
-                              <w:t>us</w:t>
-                            </w:r>
-                            <w:r>
-                              <w:t xml:space="preserve"> page</w:t>
+                              <w:t>This field on the contact management page aligns with the name field on the contact us page</w:t>
                             </w:r>
                           </w:p>
                         </w:txbxContent>
@@ -14915,25 +14872,7 @@
                   <w:txbxContent>
                     <w:p>
                       <w:r>
-                        <w:t xml:space="preserve">This field on the </w:t>
-                      </w:r>
-                      <w:r>
-                        <w:t>contact</w:t>
-                      </w:r>
-                      <w:r>
-                        <w:t xml:space="preserve"> management page aligns with the name field on the </w:t>
-                      </w:r>
-                      <w:r>
-                        <w:t>contact</w:t>
-                      </w:r>
-                      <w:r>
-                        <w:t xml:space="preserve"> </w:t>
-                      </w:r>
-                      <w:r>
-                        <w:t>us</w:t>
-                      </w:r>
-                      <w:r>
-                        <w:t xml:space="preserve"> page</w:t>
+                        <w:t>This field on the contact management page aligns with the name field on the contact us page</w:t>
                       </w:r>
                     </w:p>
                   </w:txbxContent>
@@ -15612,6 +15551,9 @@
         </mc:AlternateContent>
       </w:r>
       <w:r>
+        <w:rPr>
+          <w:noProof/>
+        </w:rPr>
         <w:drawing>
           <wp:anchor distT="0" distB="0" distL="114300" distR="114300" simplePos="0" relativeHeight="251862016" behindDoc="0" locked="0" layoutInCell="1" allowOverlap="1" wp14:anchorId="45959C9A" wp14:editId="2348F485">
             <wp:simplePos x="0" y="0"/>
@@ -15669,6 +15611,1280 @@
         </w:drawing>
       </w:r>
     </w:p>
+    <w:p/>
+    <w:p/>
+    <w:p/>
+    <w:p/>
+    <w:p/>
+    <w:p/>
+    <w:p/>
+    <w:p/>
+    <w:p/>
+    <w:p/>
+    <w:p/>
+    <w:p/>
+    <w:p/>
+    <w:p/>
+    <w:p/>
+    <w:p/>
+    <w:p/>
+    <w:p>
+      <w:pPr>
+        <w:tabs>
+          <w:tab w:val="left" w:pos="1149"/>
+        </w:tabs>
+      </w:pPr>
+      <w:r>
+        <w:tab/>
+      </w:r>
+    </w:p>
+    <w:p>
+      <w:pPr>
+        <w:tabs>
+          <w:tab w:val="left" w:pos="1149"/>
+        </w:tabs>
+      </w:pPr>
+    </w:p>
+    <w:p>
+      <w:pPr>
+        <w:tabs>
+          <w:tab w:val="left" w:pos="1149"/>
+        </w:tabs>
+      </w:pPr>
+    </w:p>
+    <w:p>
+      <w:pPr>
+        <w:tabs>
+          <w:tab w:val="left" w:pos="1149"/>
+        </w:tabs>
+      </w:pPr>
+    </w:p>
+    <w:p>
+      <w:pPr>
+        <w:tabs>
+          <w:tab w:val="left" w:pos="1149"/>
+        </w:tabs>
+      </w:pPr>
+    </w:p>
+    <w:p>
+      <w:pPr>
+        <w:tabs>
+          <w:tab w:val="left" w:pos="1149"/>
+        </w:tabs>
+      </w:pPr>
+    </w:p>
+    <w:p>
+      <w:pPr>
+        <w:tabs>
+          <w:tab w:val="left" w:pos="1149"/>
+        </w:tabs>
+      </w:pPr>
+    </w:p>
+    <w:p>
+      <w:pPr>
+        <w:tabs>
+          <w:tab w:val="left" w:pos="1149"/>
+        </w:tabs>
+      </w:pPr>
+    </w:p>
+    <w:p>
+      <w:pPr>
+        <w:tabs>
+          <w:tab w:val="left" w:pos="1149"/>
+        </w:tabs>
+      </w:pPr>
+    </w:p>
+    <w:p>
+      <w:pPr>
+        <w:tabs>
+          <w:tab w:val="left" w:pos="1149"/>
+        </w:tabs>
+      </w:pPr>
+    </w:p>
+    <w:p>
+      <w:pPr>
+        <w:tabs>
+          <w:tab w:val="left" w:pos="1149"/>
+        </w:tabs>
+      </w:pPr>
+    </w:p>
+    <w:p>
+      <w:pPr>
+        <w:tabs>
+          <w:tab w:val="left" w:pos="1149"/>
+        </w:tabs>
+      </w:pPr>
+    </w:p>
+    <w:p>
+      <w:pPr>
+        <w:tabs>
+          <w:tab w:val="left" w:pos="1149"/>
+        </w:tabs>
+      </w:pPr>
+    </w:p>
+    <w:p>
+      <w:pPr>
+        <w:tabs>
+          <w:tab w:val="left" w:pos="1149"/>
+        </w:tabs>
+      </w:pPr>
+    </w:p>
+    <w:p>
+      <w:pPr>
+        <w:tabs>
+          <w:tab w:val="left" w:pos="1149"/>
+        </w:tabs>
+      </w:pPr>
+    </w:p>
+    <w:p>
+      <w:pPr>
+        <w:tabs>
+          <w:tab w:val="left" w:pos="1149"/>
+        </w:tabs>
+      </w:pPr>
+    </w:p>
+    <w:p>
+      <w:pPr>
+        <w:tabs>
+          <w:tab w:val="left" w:pos="1149"/>
+        </w:tabs>
+      </w:pPr>
+    </w:p>
+    <w:p>
+      <w:pPr>
+        <w:tabs>
+          <w:tab w:val="left" w:pos="1149"/>
+        </w:tabs>
+      </w:pPr>
+    </w:p>
+    <w:p>
+      <w:pPr>
+        <w:tabs>
+          <w:tab w:val="left" w:pos="1149"/>
+        </w:tabs>
+        <w:rPr>
+          <w:color w:val="4472C4" w:themeColor="accent1"/>
+          <w:sz w:val="28"/>
+          <w:szCs w:val="28"/>
+        </w:rPr>
+      </w:pPr>
+      <w:r>
+        <w:rPr>
+          <w:color w:val="4472C4" w:themeColor="accent1"/>
+          <w:sz w:val="28"/>
+          <w:szCs w:val="28"/>
+        </w:rPr>
+        <w:t xml:space="preserve">NAV bar - </w:t>
+      </w:r>
+      <w:r>
+        <w:rPr>
+          <w:color w:val="4472C4" w:themeColor="accent1"/>
+          <w:sz w:val="28"/>
+          <w:szCs w:val="28"/>
+        </w:rPr>
+        <w:t>Drop down options</w:t>
+      </w:r>
+    </w:p>
+    <w:p>
+      <w:pPr>
+        <w:tabs>
+          <w:tab w:val="left" w:pos="1149"/>
+        </w:tabs>
+      </w:pPr>
+    </w:p>
+    <w:p>
+      <w:pPr>
+        <w:tabs>
+          <w:tab w:val="left" w:pos="1149"/>
+        </w:tabs>
+      </w:pPr>
+    </w:p>
+    <w:p>
+      <w:pPr>
+        <w:tabs>
+          <w:tab w:val="left" w:pos="1149"/>
+        </w:tabs>
+      </w:pPr>
+      <w:r>
+        <w:rPr>
+          <w:noProof/>
+        </w:rPr>
+        <mc:AlternateContent>
+          <mc:Choice Requires="wps">
+            <w:drawing>
+              <wp:anchor distT="0" distB="0" distL="114300" distR="114300" simplePos="0" relativeHeight="251902976" behindDoc="0" locked="0" layoutInCell="1" allowOverlap="1" wp14:anchorId="256F8C29" wp14:editId="15A09C90">
+                <wp:simplePos x="0" y="0"/>
+                <wp:positionH relativeFrom="column">
+                  <wp:posOffset>2091447</wp:posOffset>
+                </wp:positionH>
+                <wp:positionV relativeFrom="paragraph">
+                  <wp:posOffset>5090444</wp:posOffset>
+                </wp:positionV>
+                <wp:extent cx="1575881" cy="369651"/>
+                <wp:effectExtent l="25400" t="0" r="12065" b="62230"/>
+                <wp:wrapNone/>
+                <wp:docPr id="310" name="Straight Arrow Connector 310"/>
+                <wp:cNvGraphicFramePr/>
+                <a:graphic xmlns:a="http://schemas.openxmlformats.org/drawingml/2006/main">
+                  <a:graphicData uri="http://schemas.microsoft.com/office/word/2010/wordprocessingShape">
+                    <wps:wsp>
+                      <wps:cNvCnPr/>
+                      <wps:spPr>
+                        <a:xfrm flipH="1">
+                          <a:off x="0" y="0"/>
+                          <a:ext cx="1575881" cy="369651"/>
+                        </a:xfrm>
+                        <a:prstGeom prst="straightConnector1">
+                          <a:avLst/>
+                        </a:prstGeom>
+                        <a:ln>
+                          <a:tailEnd type="triangle"/>
+                        </a:ln>
+                      </wps:spPr>
+                      <wps:style>
+                        <a:lnRef idx="1">
+                          <a:schemeClr val="accent1"/>
+                        </a:lnRef>
+                        <a:fillRef idx="0">
+                          <a:schemeClr val="accent1"/>
+                        </a:fillRef>
+                        <a:effectRef idx="0">
+                          <a:schemeClr val="accent1"/>
+                        </a:effectRef>
+                        <a:fontRef idx="minor">
+                          <a:schemeClr val="tx1"/>
+                        </a:fontRef>
+                      </wps:style>
+                      <wps:bodyPr/>
+                    </wps:wsp>
+                  </a:graphicData>
+                </a:graphic>
+              </wp:anchor>
+            </w:drawing>
+          </mc:Choice>
+          <mc:Fallback>
+            <w:pict>
+              <v:shapetype w14:anchorId="5A8FAB45" id="_x0000_t32" coordsize="21600,21600" o:spt="32" o:oned="t" path="m,l21600,21600e" filled="f">
+                <v:path arrowok="t" fillok="f" o:connecttype="none"/>
+                <o:lock v:ext="edit" shapetype="t"/>
+              </v:shapetype>
+              <v:shape id="Straight Arrow Connector 310" o:spid="_x0000_s1026" type="#_x0000_t32" style="position:absolute;margin-left:164.7pt;margin-top:400.8pt;width:124.1pt;height:29.1pt;flip:x;z-index:251902976;visibility:visible;mso-wrap-style:square;mso-wrap-distance-left:9pt;mso-wrap-distance-top:0;mso-wrap-distance-right:9pt;mso-wrap-distance-bottom:0;mso-position-horizontal:absolute;mso-position-horizontal-relative:text;mso-position-vertical:absolute;mso-position-vertical-relative:text" o:gfxdata="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" strokecolor="#4472c4 [3204]" strokeweight=".5pt">
+                <v:stroke endarrow="block" joinstyle="miter"/>
+              </v:shape>
+            </w:pict>
+          </mc:Fallback>
+        </mc:AlternateContent>
+      </w:r>
+      <w:r>
+        <w:rPr>
+          <w:noProof/>
+        </w:rPr>
+        <mc:AlternateContent>
+          <mc:Choice Requires="wps">
+            <w:drawing>
+              <wp:anchor distT="0" distB="0" distL="114300" distR="114300" simplePos="0" relativeHeight="251901952" behindDoc="0" locked="0" layoutInCell="1" allowOverlap="1" wp14:anchorId="73AE3A11" wp14:editId="222E300A">
+                <wp:simplePos x="0" y="0"/>
+                <wp:positionH relativeFrom="column">
+                  <wp:posOffset>3667328</wp:posOffset>
+                </wp:positionH>
+                <wp:positionV relativeFrom="paragraph">
+                  <wp:posOffset>3611840</wp:posOffset>
+                </wp:positionV>
+                <wp:extent cx="2665378" cy="2538920"/>
+                <wp:effectExtent l="0" t="0" r="14605" b="13970"/>
+                <wp:wrapNone/>
+                <wp:docPr id="309" name="Text Box 309"/>
+                <wp:cNvGraphicFramePr/>
+                <a:graphic xmlns:a="http://schemas.openxmlformats.org/drawingml/2006/main">
+                  <a:graphicData uri="http://schemas.microsoft.com/office/word/2010/wordprocessingShape">
+                    <wps:wsp>
+                      <wps:cNvSpPr txBox="1"/>
+                      <wps:spPr>
+                        <a:xfrm>
+                          <a:off x="0" y="0"/>
+                          <a:ext cx="2665378" cy="2538920"/>
+                        </a:xfrm>
+                        <a:prstGeom prst="rect">
+                          <a:avLst/>
+                        </a:prstGeom>
+                        <a:solidFill>
+                          <a:schemeClr val="lt1"/>
+                        </a:solidFill>
+                        <a:ln w="6350">
+                          <a:solidFill>
+                            <a:prstClr val="black"/>
+                          </a:solidFill>
+                        </a:ln>
+                      </wps:spPr>
+                      <wps:txbx>
+                        <w:txbxContent>
+                          <w:p>
+                            <w:r>
+                              <w:t xml:space="preserve">When the user hovers over the </w:t>
+                            </w:r>
+                            <w:r>
+                              <w:t xml:space="preserve">Blog button the following dropdown will appear. The user can then decide to click on the buttons Case Studies, Testimonials or Other Blog Contributions. If the user was to choose Case Studies, this will bring them through to a page where they can contribute to the blog. </w:t>
+                            </w:r>
+                            <w:r>
+                              <w:t>The other two buttons bring the user to the same page however only contributes to either the Testimonials or Other.</w:t>
+                            </w:r>
+                          </w:p>
+                        </w:txbxContent>
+                      </wps:txbx>
+                      <wps:bodyPr rot="0" spcFirstLastPara="0" vertOverflow="overflow" horzOverflow="overflow" vert="horz" wrap="square" lIns="91440" tIns="45720" rIns="91440" bIns="45720" numCol="1" spcCol="0" rtlCol="0" fromWordArt="0" anchor="t" anchorCtr="0" forceAA="0" compatLnSpc="1">
+                        <a:prstTxWarp prst="textNoShape">
+                          <a:avLst/>
+                        </a:prstTxWarp>
+                        <a:noAutofit/>
+                      </wps:bodyPr>
+                    </wps:wsp>
+                  </a:graphicData>
+                </a:graphic>
+                <wp14:sizeRelH relativeFrom="margin">
+                  <wp14:pctWidth>0</wp14:pctWidth>
+                </wp14:sizeRelH>
+                <wp14:sizeRelV relativeFrom="margin">
+                  <wp14:pctHeight>0</wp14:pctHeight>
+                </wp14:sizeRelV>
+              </wp:anchor>
+            </w:drawing>
+          </mc:Choice>
+          <mc:Fallback>
+            <w:pict>
+              <v:shape w14:anchorId="73AE3A11" id="Text Box 309" o:spid="_x0000_s1088" type="#_x0000_t202" style="position:absolute;margin-left:288.75pt;margin-top:284.4pt;width:209.85pt;height:199.9pt;z-index:251901952;visibility:visible;mso-wrap-style:square;mso-width-percent:0;mso-height-percent:0;mso-wrap-distance-left:9pt;mso-wrap-distance-top:0;mso-wrap-distance-right:9pt;mso-wrap-distance-bottom:0;mso-position-horizontal:absolute;mso-position-horizontal-relative:text;mso-position-vertical:absolute;mso-position-vertical-relative:text;mso-width-percent:0;mso-height-percent:0;mso-width-relative:margin;mso-height-relative:margin;v-text-anchor:top" o:gfxdata="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" fillcolor="white [3201]" strokeweight=".5pt">
+                <v:textbox>
+                  <w:txbxContent>
+                    <w:p>
+                      <w:r>
+                        <w:t xml:space="preserve">When the user hovers over the </w:t>
+                      </w:r>
+                      <w:r>
+                        <w:t xml:space="preserve">Blog button the following dropdown will appear. The user can then decide to click on the buttons Case Studies, Testimonials or Other Blog Contributions. If the user was to choose Case Studies, this will bring them through to a page where they can contribute to the blog. </w:t>
+                      </w:r>
+                      <w:r>
+                        <w:t>The other two buttons bring the user to the same page however only contributes to either the Testimonials or Other.</w:t>
+                      </w:r>
+                    </w:p>
+                  </w:txbxContent>
+                </v:textbox>
+              </v:shape>
+            </w:pict>
+          </mc:Fallback>
+        </mc:AlternateContent>
+      </w:r>
+      <w:r>
+        <w:rPr>
+          <w:noProof/>
+        </w:rPr>
+        <mc:AlternateContent>
+          <mc:Choice Requires="wps">
+            <w:drawing>
+              <wp:anchor distT="0" distB="0" distL="114300" distR="114300" simplePos="0" relativeHeight="251899904" behindDoc="0" locked="0" layoutInCell="1" allowOverlap="1" wp14:anchorId="24E133B6" wp14:editId="73407BF3">
+                <wp:simplePos x="0" y="0"/>
+                <wp:positionH relativeFrom="column">
+                  <wp:posOffset>2256817</wp:posOffset>
+                </wp:positionH>
+                <wp:positionV relativeFrom="paragraph">
+                  <wp:posOffset>1442571</wp:posOffset>
+                </wp:positionV>
+                <wp:extent cx="1410511" cy="642026"/>
+                <wp:effectExtent l="25400" t="0" r="12065" b="43815"/>
+                <wp:wrapNone/>
+                <wp:docPr id="308" name="Straight Arrow Connector 308"/>
+                <wp:cNvGraphicFramePr/>
+                <a:graphic xmlns:a="http://schemas.openxmlformats.org/drawingml/2006/main">
+                  <a:graphicData uri="http://schemas.microsoft.com/office/word/2010/wordprocessingShape">
+                    <wps:wsp>
+                      <wps:cNvCnPr/>
+                      <wps:spPr>
+                        <a:xfrm flipH="1">
+                          <a:off x="0" y="0"/>
+                          <a:ext cx="1410511" cy="642026"/>
+                        </a:xfrm>
+                        <a:prstGeom prst="straightConnector1">
+                          <a:avLst/>
+                        </a:prstGeom>
+                        <a:ln>
+                          <a:tailEnd type="triangle"/>
+                        </a:ln>
+                      </wps:spPr>
+                      <wps:style>
+                        <a:lnRef idx="1">
+                          <a:schemeClr val="accent1"/>
+                        </a:lnRef>
+                        <a:fillRef idx="0">
+                          <a:schemeClr val="accent1"/>
+                        </a:fillRef>
+                        <a:effectRef idx="0">
+                          <a:schemeClr val="accent1"/>
+                        </a:effectRef>
+                        <a:fontRef idx="minor">
+                          <a:schemeClr val="tx1"/>
+                        </a:fontRef>
+                      </wps:style>
+                      <wps:bodyPr/>
+                    </wps:wsp>
+                  </a:graphicData>
+                </a:graphic>
+              </wp:anchor>
+            </w:drawing>
+          </mc:Choice>
+          <mc:Fallback>
+            <w:pict>
+              <v:shape w14:anchorId="17E2FF3B" id="Straight Arrow Connector 308" o:spid="_x0000_s1026" type="#_x0000_t32" style="position:absolute;margin-left:177.7pt;margin-top:113.6pt;width:111.05pt;height:50.55pt;flip:x;z-index:251899904;visibility:visible;mso-wrap-style:square;mso-wrap-distance-left:9pt;mso-wrap-distance-top:0;mso-wrap-distance-right:9pt;mso-wrap-distance-bottom:0;mso-position-horizontal:absolute;mso-position-horizontal-relative:text;mso-position-vertical:absolute;mso-position-vertical-relative:text" o:gfxdata="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" strokecolor="#4472c4 [3204]" strokeweight=".5pt">
+                <v:stroke endarrow="block" joinstyle="miter"/>
+              </v:shape>
+            </w:pict>
+          </mc:Fallback>
+        </mc:AlternateContent>
+      </w:r>
+      <w:r>
+        <w:rPr>
+          <w:noProof/>
+        </w:rPr>
+        <mc:AlternateContent>
+          <mc:Choice Requires="wps">
+            <w:drawing>
+              <wp:anchor distT="0" distB="0" distL="114300" distR="114300" simplePos="0" relativeHeight="251898880" behindDoc="0" locked="0" layoutInCell="1" allowOverlap="1" wp14:anchorId="0A542030" wp14:editId="08948CBD">
+                <wp:simplePos x="0" y="0"/>
+                <wp:positionH relativeFrom="column">
+                  <wp:posOffset>3667301</wp:posOffset>
+                </wp:positionH>
+                <wp:positionV relativeFrom="paragraph">
+                  <wp:posOffset>333605</wp:posOffset>
+                </wp:positionV>
+                <wp:extent cx="2402732" cy="2295727"/>
+                <wp:effectExtent l="0" t="0" r="10795" b="15875"/>
+                <wp:wrapNone/>
+                <wp:docPr id="306" name="Text Box 306"/>
+                <wp:cNvGraphicFramePr/>
+                <a:graphic xmlns:a="http://schemas.openxmlformats.org/drawingml/2006/main">
+                  <a:graphicData uri="http://schemas.microsoft.com/office/word/2010/wordprocessingShape">
+                    <wps:wsp>
+                      <wps:cNvSpPr txBox="1"/>
+                      <wps:spPr>
+                        <a:xfrm>
+                          <a:off x="0" y="0"/>
+                          <a:ext cx="2402732" cy="2295727"/>
+                        </a:xfrm>
+                        <a:prstGeom prst="rect">
+                          <a:avLst/>
+                        </a:prstGeom>
+                        <a:solidFill>
+                          <a:schemeClr val="lt1"/>
+                        </a:solidFill>
+                        <a:ln w="6350">
+                          <a:solidFill>
+                            <a:prstClr val="black"/>
+                          </a:solidFill>
+                        </a:ln>
+                      </wps:spPr>
+                      <wps:txbx>
+                        <w:txbxContent>
+                          <w:p>
+                            <w:r>
+                              <w:t>When the user hovers over the Connect button on the nav bar, the following dropdown will appear. This allows the user to decide whether they want to get in touch with the ambassador through the “Contact Us” button. Sign up to the network through the “Join Us” button. Find out more information regarding the current Working Group of the organisation.</w:t>
+                            </w:r>
+                          </w:p>
+                        </w:txbxContent>
+                      </wps:txbx>
+                      <wps:bodyPr rot="0" spcFirstLastPara="0" vertOverflow="overflow" horzOverflow="overflow" vert="horz" wrap="square" lIns="91440" tIns="45720" rIns="91440" bIns="45720" numCol="1" spcCol="0" rtlCol="0" fromWordArt="0" anchor="t" anchorCtr="0" forceAA="0" compatLnSpc="1">
+                        <a:prstTxWarp prst="textNoShape">
+                          <a:avLst/>
+                        </a:prstTxWarp>
+                        <a:noAutofit/>
+                      </wps:bodyPr>
+                    </wps:wsp>
+                  </a:graphicData>
+                </a:graphic>
+                <wp14:sizeRelH relativeFrom="margin">
+                  <wp14:pctWidth>0</wp14:pctWidth>
+                </wp14:sizeRelH>
+                <wp14:sizeRelV relativeFrom="margin">
+                  <wp14:pctHeight>0</wp14:pctHeight>
+                </wp14:sizeRelV>
+              </wp:anchor>
+            </w:drawing>
+          </mc:Choice>
+          <mc:Fallback>
+            <w:pict>
+              <v:shape w14:anchorId="0A542030" id="Text Box 306" o:spid="_x0000_s1089" type="#_x0000_t202" style="position:absolute;margin-left:288.75pt;margin-top:26.25pt;width:189.2pt;height:180.75pt;z-index:251898880;visibility:visible;mso-wrap-style:square;mso-width-percent:0;mso-height-percent:0;mso-wrap-distance-left:9pt;mso-wrap-distance-top:0;mso-wrap-distance-right:9pt;mso-wrap-distance-bottom:0;mso-position-horizontal:absolute;mso-position-horizontal-relative:text;mso-position-vertical:absolute;mso-position-vertical-relative:text;mso-width-percent:0;mso-height-percent:0;mso-width-relative:margin;mso-height-relative:margin;v-text-anchor:top" o:gfxdata="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" fillcolor="white [3201]" strokeweight=".5pt">
+                <v:textbox>
+                  <w:txbxContent>
+                    <w:p>
+                      <w:r>
+                        <w:t>When the user hovers over the Connect button on the nav bar, the following dropdown will appear. This allows the user to decide whether they want to get in touch with the ambassador through the “Contact Us” button. Sign up to the network through the “Join Us” button. Find out more information regarding the current Working Group of the organisation.</w:t>
+                      </w:r>
+                    </w:p>
+                  </w:txbxContent>
+                </v:textbox>
+              </v:shape>
+            </w:pict>
+          </mc:Fallback>
+        </mc:AlternateContent>
+      </w:r>
+      <w:r>
+        <w:rPr>
+          <w:noProof/>
+        </w:rPr>
+        <w:drawing>
+          <wp:inline distT="0" distB="0" distL="0" distR="0" wp14:anchorId="017ED22C" wp14:editId="7CEDDA12">
+            <wp:extent cx="2844800" cy="3454400"/>
+            <wp:effectExtent l="0" t="0" r="0" b="0"/>
+            <wp:docPr id="259" name="Picture 259" descr="A picture containing graphical user interface&#10;&#10;Description automatically generated"/>
+            <wp:cNvGraphicFramePr>
+              <a:graphicFrameLocks xmlns:a="http://schemas.openxmlformats.org/drawingml/2006/main" noChangeAspect="1"/>
+            </wp:cNvGraphicFramePr>
+            <a:graphic xmlns:a="http://schemas.openxmlformats.org/drawingml/2006/main">
+              <a:graphicData uri="http://schemas.openxmlformats.org/drawingml/2006/picture">
+                <pic:pic xmlns:pic="http://schemas.openxmlformats.org/drawingml/2006/picture">
+                  <pic:nvPicPr>
+                    <pic:cNvPr id="259" name="Picture 259" descr="A picture containing graphical user interface&#10;&#10;Description automatically generated"/>
+                    <pic:cNvPicPr/>
+                  </pic:nvPicPr>
+                  <pic:blipFill>
+                    <a:blip r:embed="rId36">
+                      <a:extLst>
+                        <a:ext uri="{28A0092B-C50C-407E-A947-70E740481C1C}">
+                          <a14:useLocalDpi xmlns:a14="http://schemas.microsoft.com/office/drawing/2010/main" val="0"/>
+                        </a:ext>
+                      </a:extLst>
+                    </a:blip>
+                    <a:stretch>
+                      <a:fillRect/>
+                    </a:stretch>
+                  </pic:blipFill>
+                  <pic:spPr>
+                    <a:xfrm>
+                      <a:off x="0" y="0"/>
+                      <a:ext cx="2844800" cy="3454400"/>
+                    </a:xfrm>
+                    <a:prstGeom prst="rect">
+                      <a:avLst/>
+                    </a:prstGeom>
+                  </pic:spPr>
+                </pic:pic>
+              </a:graphicData>
+            </a:graphic>
+          </wp:inline>
+        </w:drawing>
+      </w:r>
+      <w:r>
+        <w:rPr>
+          <w:noProof/>
+        </w:rPr>
+        <w:drawing>
+          <wp:inline distT="0" distB="0" distL="0" distR="0" wp14:anchorId="77F8195F" wp14:editId="4BD3E078">
+            <wp:extent cx="3162300" cy="3276600"/>
+            <wp:effectExtent l="0" t="0" r="0" b="0"/>
+            <wp:docPr id="278" name="Picture 278"/>
+            <wp:cNvGraphicFramePr>
+              <a:graphicFrameLocks xmlns:a="http://schemas.openxmlformats.org/drawingml/2006/main" noChangeAspect="1"/>
+            </wp:cNvGraphicFramePr>
+            <a:graphic xmlns:a="http://schemas.openxmlformats.org/drawingml/2006/main">
+              <a:graphicData uri="http://schemas.openxmlformats.org/drawingml/2006/picture">
+                <pic:pic xmlns:pic="http://schemas.openxmlformats.org/drawingml/2006/picture">
+                  <pic:nvPicPr>
+                    <pic:cNvPr id="278" name="Picture 278"/>
+                    <pic:cNvPicPr/>
+                  </pic:nvPicPr>
+                  <pic:blipFill>
+                    <a:blip r:embed="rId37">
+                      <a:extLst>
+                        <a:ext uri="{28A0092B-C50C-407E-A947-70E740481C1C}">
+                          <a14:useLocalDpi xmlns:a14="http://schemas.microsoft.com/office/drawing/2010/main" val="0"/>
+                        </a:ext>
+                      </a:extLst>
+                    </a:blip>
+                    <a:stretch>
+                      <a:fillRect/>
+                    </a:stretch>
+                  </pic:blipFill>
+                  <pic:spPr>
+                    <a:xfrm>
+                      <a:off x="0" y="0"/>
+                      <a:ext cx="3162300" cy="3276600"/>
+                    </a:xfrm>
+                    <a:prstGeom prst="rect">
+                      <a:avLst/>
+                    </a:prstGeom>
+                  </pic:spPr>
+                </pic:pic>
+              </a:graphicData>
+            </a:graphic>
+          </wp:inline>
+        </w:drawing>
+      </w:r>
+      <w:r>
+        <w:rPr>
+          <w:noProof/>
+        </w:rPr>
+        <w:lastRenderedPageBreak/>
+        <mc:AlternateContent>
+          <mc:Choice Requires="wps">
+            <w:drawing>
+              <wp:anchor distT="0" distB="0" distL="114300" distR="114300" simplePos="0" relativeHeight="251910144" behindDoc="0" locked="0" layoutInCell="1" allowOverlap="1" wp14:anchorId="6862F9C5" wp14:editId="764A7EB3">
+                <wp:simplePos x="0" y="0"/>
+                <wp:positionH relativeFrom="column">
+                  <wp:posOffset>3682257</wp:posOffset>
+                </wp:positionH>
+                <wp:positionV relativeFrom="paragraph">
+                  <wp:posOffset>2467232</wp:posOffset>
+                </wp:positionV>
+                <wp:extent cx="2665378" cy="2538920"/>
+                <wp:effectExtent l="0" t="0" r="14605" b="13970"/>
+                <wp:wrapNone/>
+                <wp:docPr id="314" name="Text Box 314"/>
+                <wp:cNvGraphicFramePr/>
+                <a:graphic xmlns:a="http://schemas.openxmlformats.org/drawingml/2006/main">
+                  <a:graphicData uri="http://schemas.microsoft.com/office/word/2010/wordprocessingShape">
+                    <wps:wsp>
+                      <wps:cNvSpPr txBox="1"/>
+                      <wps:spPr>
+                        <a:xfrm>
+                          <a:off x="0" y="0"/>
+                          <a:ext cx="2665378" cy="2538920"/>
+                        </a:xfrm>
+                        <a:prstGeom prst="rect">
+                          <a:avLst/>
+                        </a:prstGeom>
+                        <a:solidFill>
+                          <a:schemeClr val="lt1"/>
+                        </a:solidFill>
+                        <a:ln w="6350">
+                          <a:solidFill>
+                            <a:prstClr val="black"/>
+                          </a:solidFill>
+                        </a:ln>
+                      </wps:spPr>
+                      <wps:txbx>
+                        <w:txbxContent>
+                          <w:p>
+                            <w:r>
+                              <w:t>If</w:t>
+                            </w:r>
+                            <w:r>
+                              <w:t xml:space="preserve"> the user clicks on</w:t>
+                            </w:r>
+                          </w:p>
+                          <w:p>
+                            <w:pPr>
+                              <w:pStyle w:val="ListParagraph"/>
+                              <w:numPr>
+                                <w:ilvl w:val="0"/>
+                                <w:numId w:val="5"/>
+                              </w:numPr>
+                            </w:pPr>
+                            <w:r>
+                              <w:t xml:space="preserve">English Language Provision </w:t>
+                            </w:r>
+                          </w:p>
+                          <w:p>
+                            <w:pPr>
+                              <w:pStyle w:val="ListParagraph"/>
+                              <w:numPr>
+                                <w:ilvl w:val="0"/>
+                                <w:numId w:val="6"/>
+                              </w:numPr>
+                            </w:pPr>
+                            <w:r>
+                              <w:t>It will bring them through to a page that outlines examples of different pathways for refugees to reach Higher Education in English Language.</w:t>
+                            </w:r>
+                          </w:p>
+                          <w:p>
+                            <w:pPr>
+                              <w:pStyle w:val="ListParagraph"/>
+                              <w:numPr>
+                                <w:ilvl w:val="0"/>
+                                <w:numId w:val="5"/>
+                              </w:numPr>
+                            </w:pPr>
+                            <w:r>
+                              <w:t xml:space="preserve">RefugEAP Programme </w:t>
+                            </w:r>
+                          </w:p>
+                          <w:p>
+                            <w:pPr>
+                              <w:pStyle w:val="ListParagraph"/>
+                              <w:numPr>
+                                <w:ilvl w:val="0"/>
+                                <w:numId w:val="6"/>
+                              </w:numPr>
+                            </w:pPr>
+                            <w:r>
+                              <w:t>This page outlines what a RefugEAP Programme is and how individuals and organisations can support it.</w:t>
+                            </w:r>
+                          </w:p>
+                        </w:txbxContent>
+                      </wps:txbx>
+                      <wps:bodyPr rot="0" spcFirstLastPara="0" vertOverflow="overflow" horzOverflow="overflow" vert="horz" wrap="square" lIns="91440" tIns="45720" rIns="91440" bIns="45720" numCol="1" spcCol="0" rtlCol="0" fromWordArt="0" anchor="t" anchorCtr="0" forceAA="0" compatLnSpc="1">
+                        <a:prstTxWarp prst="textNoShape">
+                          <a:avLst/>
+                        </a:prstTxWarp>
+                        <a:noAutofit/>
+                      </wps:bodyPr>
+                    </wps:wsp>
+                  </a:graphicData>
+                </a:graphic>
+                <wp14:sizeRelH relativeFrom="margin">
+                  <wp14:pctWidth>0</wp14:pctWidth>
+                </wp14:sizeRelH>
+                <wp14:sizeRelV relativeFrom="margin">
+                  <wp14:pctHeight>0</wp14:pctHeight>
+                </wp14:sizeRelV>
+              </wp:anchor>
+            </w:drawing>
+          </mc:Choice>
+          <mc:Fallback>
+            <w:pict>
+              <v:shape w14:anchorId="6862F9C5" id="Text Box 314" o:spid="_x0000_s1090" type="#_x0000_t202" style="position:absolute;margin-left:289.95pt;margin-top:194.25pt;width:209.85pt;height:199.9pt;z-index:251910144;visibility:visible;mso-wrap-style:square;mso-width-percent:0;mso-height-percent:0;mso-wrap-distance-left:9pt;mso-wrap-distance-top:0;mso-wrap-distance-right:9pt;mso-wrap-distance-bottom:0;mso-position-horizontal:absolute;mso-position-horizontal-relative:text;mso-position-vertical:absolute;mso-position-vertical-relative:text;mso-width-percent:0;mso-height-percent:0;mso-width-relative:margin;mso-height-relative:margin;v-text-anchor:top" o:gfxdata="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" fillcolor="white [3201]" strokeweight=".5pt">
+                <v:textbox>
+                  <w:txbxContent>
+                    <w:p>
+                      <w:r>
+                        <w:t>If</w:t>
+                      </w:r>
+                      <w:r>
+                        <w:t xml:space="preserve"> the user clicks on</w:t>
+                      </w:r>
+                    </w:p>
+                    <w:p>
+                      <w:pPr>
+                        <w:pStyle w:val="ListParagraph"/>
+                        <w:numPr>
+                          <w:ilvl w:val="0"/>
+                          <w:numId w:val="5"/>
+                        </w:numPr>
+                      </w:pPr>
+                      <w:r>
+                        <w:t xml:space="preserve">English Language Provision </w:t>
+                      </w:r>
+                    </w:p>
+                    <w:p>
+                      <w:pPr>
+                        <w:pStyle w:val="ListParagraph"/>
+                        <w:numPr>
+                          <w:ilvl w:val="0"/>
+                          <w:numId w:val="6"/>
+                        </w:numPr>
+                      </w:pPr>
+                      <w:r>
+                        <w:t>It will bring them through to a page that outlines examples of different pathways for refugees to reach Higher Education in English Language.</w:t>
+                      </w:r>
+                    </w:p>
+                    <w:p>
+                      <w:pPr>
+                        <w:pStyle w:val="ListParagraph"/>
+                        <w:numPr>
+                          <w:ilvl w:val="0"/>
+                          <w:numId w:val="5"/>
+                        </w:numPr>
+                      </w:pPr>
+                      <w:r>
+                        <w:t xml:space="preserve">RefugEAP Programme </w:t>
+                      </w:r>
+                    </w:p>
+                    <w:p>
+                      <w:pPr>
+                        <w:pStyle w:val="ListParagraph"/>
+                        <w:numPr>
+                          <w:ilvl w:val="0"/>
+                          <w:numId w:val="6"/>
+                        </w:numPr>
+                      </w:pPr>
+                      <w:r>
+                        <w:t>This page outlines what a RefugEAP Programme is and how individuals and organisations can support it.</w:t>
+                      </w:r>
+                    </w:p>
+                  </w:txbxContent>
+                </v:textbox>
+              </v:shape>
+            </w:pict>
+          </mc:Fallback>
+        </mc:AlternateContent>
+      </w:r>
+      <w:r>
+        <w:rPr>
+          <w:noProof/>
+        </w:rPr>
+        <mc:AlternateContent>
+          <mc:Choice Requires="wps">
+            <w:drawing>
+              <wp:anchor distT="0" distB="0" distL="114300" distR="114300" simplePos="0" relativeHeight="251908096" behindDoc="0" locked="0" layoutInCell="1" allowOverlap="1" wp14:anchorId="4078E72C" wp14:editId="6A9EE0F2">
+                <wp:simplePos x="0" y="0"/>
+                <wp:positionH relativeFrom="column">
+                  <wp:posOffset>1741251</wp:posOffset>
+                </wp:positionH>
+                <wp:positionV relativeFrom="paragraph">
+                  <wp:posOffset>846306</wp:posOffset>
+                </wp:positionV>
+                <wp:extent cx="1605064" cy="758758"/>
+                <wp:effectExtent l="25400" t="0" r="20955" b="41910"/>
+                <wp:wrapNone/>
+                <wp:docPr id="313" name="Straight Arrow Connector 313"/>
+                <wp:cNvGraphicFramePr/>
+                <a:graphic xmlns:a="http://schemas.openxmlformats.org/drawingml/2006/main">
+                  <a:graphicData uri="http://schemas.microsoft.com/office/word/2010/wordprocessingShape">
+                    <wps:wsp>
+                      <wps:cNvCnPr/>
+                      <wps:spPr>
+                        <a:xfrm flipH="1">
+                          <a:off x="0" y="0"/>
+                          <a:ext cx="1605064" cy="758758"/>
+                        </a:xfrm>
+                        <a:prstGeom prst="straightConnector1">
+                          <a:avLst/>
+                        </a:prstGeom>
+                        <a:ln>
+                          <a:tailEnd type="triangle"/>
+                        </a:ln>
+                      </wps:spPr>
+                      <wps:style>
+                        <a:lnRef idx="1">
+                          <a:schemeClr val="accent1"/>
+                        </a:lnRef>
+                        <a:fillRef idx="0">
+                          <a:schemeClr val="accent1"/>
+                        </a:fillRef>
+                        <a:effectRef idx="0">
+                          <a:schemeClr val="accent1"/>
+                        </a:effectRef>
+                        <a:fontRef idx="minor">
+                          <a:schemeClr val="tx1"/>
+                        </a:fontRef>
+                      </wps:style>
+                      <wps:bodyPr/>
+                    </wps:wsp>
+                  </a:graphicData>
+                </a:graphic>
+              </wp:anchor>
+            </w:drawing>
+          </mc:Choice>
+          <mc:Fallback>
+            <w:pict>
+              <v:shape w14:anchorId="56D23084" id="Straight Arrow Connector 313" o:spid="_x0000_s1026" type="#_x0000_t32" style="position:absolute;margin-left:137.1pt;margin-top:66.65pt;width:126.4pt;height:59.75pt;flip:x;z-index:251908096;visibility:visible;mso-wrap-style:square;mso-wrap-distance-left:9pt;mso-wrap-distance-top:0;mso-wrap-distance-right:9pt;mso-wrap-distance-bottom:0;mso-position-horizontal:absolute;mso-position-horizontal-relative:text;mso-position-vertical:absolute;mso-position-vertical-relative:text" o:gfxdata="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" strokecolor="#4472c4 [3204]" strokeweight=".5pt">
+                <v:stroke endarrow="block" joinstyle="miter"/>
+              </v:shape>
+            </w:pict>
+          </mc:Fallback>
+        </mc:AlternateContent>
+      </w:r>
+      <w:r>
+        <w:rPr>
+          <w:noProof/>
+        </w:rPr>
+        <mc:AlternateContent>
+          <mc:Choice Requires="wps">
+            <w:drawing>
+              <wp:anchor distT="0" distB="0" distL="114300" distR="114300" simplePos="0" relativeHeight="251905024" behindDoc="0" locked="0" layoutInCell="1" allowOverlap="1" wp14:anchorId="028C99C1" wp14:editId="42405FBD">
+                <wp:simplePos x="0" y="0"/>
+                <wp:positionH relativeFrom="column">
+                  <wp:posOffset>3345815</wp:posOffset>
+                </wp:positionH>
+                <wp:positionV relativeFrom="paragraph">
+                  <wp:posOffset>-729574</wp:posOffset>
+                </wp:positionV>
+                <wp:extent cx="3093112" cy="2937753"/>
+                <wp:effectExtent l="0" t="0" r="18415" b="8890"/>
+                <wp:wrapNone/>
+                <wp:docPr id="311" name="Text Box 311"/>
+                <wp:cNvGraphicFramePr/>
+                <a:graphic xmlns:a="http://schemas.openxmlformats.org/drawingml/2006/main">
+                  <a:graphicData uri="http://schemas.microsoft.com/office/word/2010/wordprocessingShape">
+                    <wps:wsp>
+                      <wps:cNvSpPr txBox="1"/>
+                      <wps:spPr>
+                        <a:xfrm>
+                          <a:off x="0" y="0"/>
+                          <a:ext cx="3093112" cy="2937753"/>
+                        </a:xfrm>
+                        <a:prstGeom prst="rect">
+                          <a:avLst/>
+                        </a:prstGeom>
+                        <a:solidFill>
+                          <a:schemeClr val="lt1"/>
+                        </a:solidFill>
+                        <a:ln w="6350">
+                          <a:solidFill>
+                            <a:prstClr val="black"/>
+                          </a:solidFill>
+                        </a:ln>
+                      </wps:spPr>
+                      <wps:txbx>
+                        <w:txbxContent>
+                          <w:p>
+                            <w:r>
+                              <w:t xml:space="preserve">The Practitioner Resources drop down </w:t>
+                            </w:r>
+                            <w:r>
+                              <w:t>includes.</w:t>
+                            </w:r>
+                            <w:r>
+                              <w:t xml:space="preserve"> </w:t>
+                            </w:r>
+                          </w:p>
+                          <w:p>
+                            <w:pPr>
+                              <w:pStyle w:val="ListParagraph"/>
+                              <w:numPr>
+                                <w:ilvl w:val="0"/>
+                                <w:numId w:val="3"/>
+                              </w:numPr>
+                            </w:pPr>
+                            <w:r>
+                              <w:t xml:space="preserve">Developing Provision </w:t>
+                            </w:r>
+                          </w:p>
+                          <w:p>
+                            <w:pPr>
+                              <w:pStyle w:val="ListParagraph"/>
+                              <w:numPr>
+                                <w:ilvl w:val="0"/>
+                                <w:numId w:val="4"/>
+                              </w:numPr>
+                            </w:pPr>
+                            <w:r>
+                              <w:t>This brings the user through to a page where there is in depth information and tips on developing successful sanctuary provision.</w:t>
+                            </w:r>
+                          </w:p>
+                          <w:p>
+                            <w:pPr>
+                              <w:pStyle w:val="ListParagraph"/>
+                              <w:numPr>
+                                <w:ilvl w:val="0"/>
+                                <w:numId w:val="3"/>
+                              </w:numPr>
+                            </w:pPr>
+                            <w:r>
+                              <w:t>Evidence Base</w:t>
+                            </w:r>
+                          </w:p>
+                          <w:p>
+                            <w:pPr>
+                              <w:pStyle w:val="ListParagraph"/>
+                              <w:numPr>
+                                <w:ilvl w:val="0"/>
+                                <w:numId w:val="4"/>
+                              </w:numPr>
+                            </w:pPr>
+                            <w:r>
+                              <w:t>This shows the RefugEAP networks collated evidence through Case Studies, Testimonials and Other forms of evidence.</w:t>
+                            </w:r>
+                          </w:p>
+                          <w:p>
+                            <w:pPr>
+                              <w:pStyle w:val="ListParagraph"/>
+                              <w:numPr>
+                                <w:ilvl w:val="0"/>
+                                <w:numId w:val="3"/>
+                              </w:numPr>
+                            </w:pPr>
+                            <w:r>
+                              <w:t>Practical Resources</w:t>
+                            </w:r>
+                          </w:p>
+                          <w:p>
+                            <w:pPr>
+                              <w:pStyle w:val="ListParagraph"/>
+                              <w:numPr>
+                                <w:ilvl w:val="0"/>
+                                <w:numId w:val="4"/>
+                              </w:numPr>
+                            </w:pPr>
+                            <w:r>
+                              <w:t xml:space="preserve">This page displays </w:t>
+                            </w:r>
+                            <w:proofErr w:type="gramStart"/>
+                            <w:r>
+                              <w:t>all of</w:t>
+                            </w:r>
+                            <w:proofErr w:type="gramEnd"/>
+                            <w:r>
+                              <w:t xml:space="preserve"> the RefugEAP Network Resource Bank.</w:t>
+                            </w:r>
+                          </w:p>
+                        </w:txbxContent>
+                      </wps:txbx>
+                      <wps:bodyPr rot="0" spcFirstLastPara="0" vertOverflow="overflow" horzOverflow="overflow" vert="horz" wrap="square" lIns="91440" tIns="45720" rIns="91440" bIns="45720" numCol="1" spcCol="0" rtlCol="0" fromWordArt="0" anchor="t" anchorCtr="0" forceAA="0" compatLnSpc="1">
+                        <a:prstTxWarp prst="textNoShape">
+                          <a:avLst/>
+                        </a:prstTxWarp>
+                        <a:noAutofit/>
+                      </wps:bodyPr>
+                    </wps:wsp>
+                  </a:graphicData>
+                </a:graphic>
+                <wp14:sizeRelH relativeFrom="margin">
+                  <wp14:pctWidth>0</wp14:pctWidth>
+                </wp14:sizeRelH>
+                <wp14:sizeRelV relativeFrom="margin">
+                  <wp14:pctHeight>0</wp14:pctHeight>
+                </wp14:sizeRelV>
+              </wp:anchor>
+            </w:drawing>
+          </mc:Choice>
+          <mc:Fallback>
+            <w:pict>
+              <v:shape w14:anchorId="028C99C1" id="Text Box 311" o:spid="_x0000_s1091" type="#_x0000_t202" style="position:absolute;margin-left:263.45pt;margin-top:-57.45pt;width:243.55pt;height:231.3pt;z-index:251905024;visibility:visible;mso-wrap-style:square;mso-width-percent:0;mso-height-percent:0;mso-wrap-distance-left:9pt;mso-wrap-distance-top:0;mso-wrap-distance-right:9pt;mso-wrap-distance-bottom:0;mso-position-horizontal:absolute;mso-position-horizontal-relative:text;mso-position-vertical:absolute;mso-position-vertical-relative:text;mso-width-percent:0;mso-height-percent:0;mso-width-relative:margin;mso-height-relative:margin;v-text-anchor:top" o:gfxdata="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" fillcolor="white [3201]" strokeweight=".5pt">
+                <v:textbox>
+                  <w:txbxContent>
+                    <w:p>
+                      <w:r>
+                        <w:t xml:space="preserve">The Practitioner Resources drop down </w:t>
+                      </w:r>
+                      <w:r>
+                        <w:t>includes.</w:t>
+                      </w:r>
+                      <w:r>
+                        <w:t xml:space="preserve"> </w:t>
+                      </w:r>
+                    </w:p>
+                    <w:p>
+                      <w:pPr>
+                        <w:pStyle w:val="ListParagraph"/>
+                        <w:numPr>
+                          <w:ilvl w:val="0"/>
+                          <w:numId w:val="3"/>
+                        </w:numPr>
+                      </w:pPr>
+                      <w:r>
+                        <w:t xml:space="preserve">Developing Provision </w:t>
+                      </w:r>
+                    </w:p>
+                    <w:p>
+                      <w:pPr>
+                        <w:pStyle w:val="ListParagraph"/>
+                        <w:numPr>
+                          <w:ilvl w:val="0"/>
+                          <w:numId w:val="4"/>
+                        </w:numPr>
+                      </w:pPr>
+                      <w:r>
+                        <w:t>This brings the user through to a page where there is in depth information and tips on developing successful sanctuary provision.</w:t>
+                      </w:r>
+                    </w:p>
+                    <w:p>
+                      <w:pPr>
+                        <w:pStyle w:val="ListParagraph"/>
+                        <w:numPr>
+                          <w:ilvl w:val="0"/>
+                          <w:numId w:val="3"/>
+                        </w:numPr>
+                      </w:pPr>
+                      <w:r>
+                        <w:t>Evidence Base</w:t>
+                      </w:r>
+                    </w:p>
+                    <w:p>
+                      <w:pPr>
+                        <w:pStyle w:val="ListParagraph"/>
+                        <w:numPr>
+                          <w:ilvl w:val="0"/>
+                          <w:numId w:val="4"/>
+                        </w:numPr>
+                      </w:pPr>
+                      <w:r>
+                        <w:t>This shows the RefugEAP networks collated evidence through Case Studies, Testimonials and Other forms of evidence.</w:t>
+                      </w:r>
+                    </w:p>
+                    <w:p>
+                      <w:pPr>
+                        <w:pStyle w:val="ListParagraph"/>
+                        <w:numPr>
+                          <w:ilvl w:val="0"/>
+                          <w:numId w:val="3"/>
+                        </w:numPr>
+                      </w:pPr>
+                      <w:r>
+                        <w:t>Practical Resources</w:t>
+                      </w:r>
+                    </w:p>
+                    <w:p>
+                      <w:pPr>
+                        <w:pStyle w:val="ListParagraph"/>
+                        <w:numPr>
+                          <w:ilvl w:val="0"/>
+                          <w:numId w:val="4"/>
+                        </w:numPr>
+                      </w:pPr>
+                      <w:r>
+                        <w:t xml:space="preserve">This page displays </w:t>
+                      </w:r>
+                      <w:proofErr w:type="gramStart"/>
+                      <w:r>
+                        <w:t>all of</w:t>
+                      </w:r>
+                      <w:proofErr w:type="gramEnd"/>
+                      <w:r>
+                        <w:t xml:space="preserve"> the RefugEAP Network Resource Bank.</w:t>
+                      </w:r>
+                    </w:p>
+                  </w:txbxContent>
+                </v:textbox>
+              </v:shape>
+            </w:pict>
+          </mc:Fallback>
+        </mc:AlternateContent>
+      </w:r>
+      <w:r>
+        <w:rPr>
+          <w:noProof/>
+        </w:rPr>
+        <w:drawing>
+          <wp:inline distT="0" distB="0" distL="0" distR="0" wp14:anchorId="3AFCD756" wp14:editId="456949E4">
+            <wp:extent cx="3111354" cy="2568102"/>
+            <wp:effectExtent l="0" t="0" r="635" b="0"/>
+            <wp:docPr id="281" name="Picture 281" descr="Graphical user interface, text, application, chat or text message&#10;&#10;Description automatically generated"/>
+            <wp:cNvGraphicFramePr>
+              <a:graphicFrameLocks xmlns:a="http://schemas.openxmlformats.org/drawingml/2006/main" noChangeAspect="1"/>
+            </wp:cNvGraphicFramePr>
+            <a:graphic xmlns:a="http://schemas.openxmlformats.org/drawingml/2006/main">
+              <a:graphicData uri="http://schemas.openxmlformats.org/drawingml/2006/picture">
+                <pic:pic xmlns:pic="http://schemas.openxmlformats.org/drawingml/2006/picture">
+                  <pic:nvPicPr>
+                    <pic:cNvPr id="281" name="Picture 281" descr="Graphical user interface, text, application, chat or text message&#10;&#10;Description automatically generated"/>
+                    <pic:cNvPicPr/>
+                  </pic:nvPicPr>
+                  <pic:blipFill>
+                    <a:blip r:embed="rId38">
+                      <a:extLst>
+                        <a:ext uri="{28A0092B-C50C-407E-A947-70E740481C1C}">
+                          <a14:useLocalDpi xmlns:a14="http://schemas.microsoft.com/office/drawing/2010/main" val="0"/>
+                        </a:ext>
+                      </a:extLst>
+                    </a:blip>
+                    <a:stretch>
+                      <a:fillRect/>
+                    </a:stretch>
+                  </pic:blipFill>
+                  <pic:spPr>
+                    <a:xfrm>
+                      <a:off x="0" y="0"/>
+                      <a:ext cx="3115278" cy="2571341"/>
+                    </a:xfrm>
+                    <a:prstGeom prst="rect">
+                      <a:avLst/>
+                    </a:prstGeom>
+                  </pic:spPr>
+                </pic:pic>
+              </a:graphicData>
+            </a:graphic>
+          </wp:inline>
+        </w:drawing>
+      </w:r>
+      <w:r>
+        <w:rPr>
+          <w:noProof/>
+        </w:rPr>
+        <mc:AlternateContent>
+          <mc:Choice Requires="wps">
+            <w:drawing>
+              <wp:anchor distT="0" distB="0" distL="114300" distR="114300" simplePos="0" relativeHeight="251911168" behindDoc="0" locked="0" layoutInCell="1" allowOverlap="1" wp14:anchorId="1D0ED404" wp14:editId="315C5A3E">
+                <wp:simplePos x="0" y="0"/>
+                <wp:positionH relativeFrom="column">
+                  <wp:posOffset>2655651</wp:posOffset>
+                </wp:positionH>
+                <wp:positionV relativeFrom="paragraph">
+                  <wp:posOffset>3287949</wp:posOffset>
+                </wp:positionV>
+                <wp:extent cx="1021404" cy="612842"/>
+                <wp:effectExtent l="25400" t="0" r="20320" b="34925"/>
+                <wp:wrapNone/>
+                <wp:docPr id="315" name="Straight Arrow Connector 315"/>
+                <wp:cNvGraphicFramePr/>
+                <a:graphic xmlns:a="http://schemas.openxmlformats.org/drawingml/2006/main">
+                  <a:graphicData uri="http://schemas.microsoft.com/office/word/2010/wordprocessingShape">
+                    <wps:wsp>
+                      <wps:cNvCnPr/>
+                      <wps:spPr>
+                        <a:xfrm flipH="1">
+                          <a:off x="0" y="0"/>
+                          <a:ext cx="1021404" cy="612842"/>
+                        </a:xfrm>
+                        <a:prstGeom prst="straightConnector1">
+                          <a:avLst/>
+                        </a:prstGeom>
+                        <a:ln>
+                          <a:tailEnd type="triangle"/>
+                        </a:ln>
+                      </wps:spPr>
+                      <wps:style>
+                        <a:lnRef idx="1">
+                          <a:schemeClr val="accent1"/>
+                        </a:lnRef>
+                        <a:fillRef idx="0">
+                          <a:schemeClr val="accent1"/>
+                        </a:fillRef>
+                        <a:effectRef idx="0">
+                          <a:schemeClr val="accent1"/>
+                        </a:effectRef>
+                        <a:fontRef idx="minor">
+                          <a:schemeClr val="tx1"/>
+                        </a:fontRef>
+                      </wps:style>
+                      <wps:bodyPr/>
+                    </wps:wsp>
+                  </a:graphicData>
+                </a:graphic>
+              </wp:anchor>
+            </w:drawing>
+          </mc:Choice>
+          <mc:Fallback>
+            <w:pict>
+              <v:shape w14:anchorId="6EF8E28C" id="Straight Arrow Connector 315" o:spid="_x0000_s1026" type="#_x0000_t32" style="position:absolute;margin-left:209.1pt;margin-top:258.9pt;width:80.45pt;height:48.25pt;flip:x;z-index:251911168;visibility:visible;mso-wrap-style:square;mso-wrap-distance-left:9pt;mso-wrap-distance-top:0;mso-wrap-distance-right:9pt;mso-wrap-distance-bottom:0;mso-position-horizontal:absolute;mso-position-horizontal-relative:text;mso-position-vertical:absolute;mso-position-vertical-relative:text" o:gfxdata="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" strokecolor="#4472c4 [3204]" strokeweight=".5pt">
+                <v:stroke endarrow="block" joinstyle="miter"/>
+              </v:shape>
+            </w:pict>
+          </mc:Fallback>
+        </mc:AlternateContent>
+      </w:r>
+      <w:r>
+        <w:rPr>
+          <w:noProof/>
+        </w:rPr>
+        <w:drawing>
+          <wp:inline distT="0" distB="0" distL="0" distR="0" wp14:anchorId="206AA85F" wp14:editId="2129FD92">
+            <wp:extent cx="3342113" cy="2262790"/>
+            <wp:effectExtent l="0" t="0" r="0" b="0"/>
+            <wp:docPr id="282" name="Picture 282" descr="Graphical user interface, text, application, chat or text message&#10;&#10;Description automatically generated"/>
+            <wp:cNvGraphicFramePr>
+              <a:graphicFrameLocks xmlns:a="http://schemas.openxmlformats.org/drawingml/2006/main" noChangeAspect="1"/>
+            </wp:cNvGraphicFramePr>
+            <a:graphic xmlns:a="http://schemas.openxmlformats.org/drawingml/2006/main">
+              <a:graphicData uri="http://schemas.openxmlformats.org/drawingml/2006/picture">
+                <pic:pic xmlns:pic="http://schemas.openxmlformats.org/drawingml/2006/picture">
+                  <pic:nvPicPr>
+                    <pic:cNvPr id="282" name="Picture 282" descr="Graphical user interface, text, application, chat or text message&#10;&#10;Description automatically generated"/>
+                    <pic:cNvPicPr/>
+                  </pic:nvPicPr>
+                  <pic:blipFill>
+                    <a:blip r:embed="rId39">
+                      <a:extLst>
+                        <a:ext uri="{28A0092B-C50C-407E-A947-70E740481C1C}">
+                          <a14:useLocalDpi xmlns:a14="http://schemas.microsoft.com/office/drawing/2010/main" val="0"/>
+                        </a:ext>
+                      </a:extLst>
+                    </a:blip>
+                    <a:stretch>
+                      <a:fillRect/>
+                    </a:stretch>
+                  </pic:blipFill>
+                  <pic:spPr>
+                    <a:xfrm>
+                      <a:off x="0" y="0"/>
+                      <a:ext cx="3359916" cy="2274844"/>
+                    </a:xfrm>
+                    <a:prstGeom prst="rect">
+                      <a:avLst/>
+                    </a:prstGeom>
+                  </pic:spPr>
+                </pic:pic>
+              </a:graphicData>
+            </a:graphic>
+          </wp:inline>
+        </w:drawing>
+      </w:r>
+    </w:p>
     <w:sectPr>
       <w:pgSz w:w="11906" w:h="16838"/>
       <w:pgMar w:top="1440" w:right="1440" w:bottom="1440" w:left="1440" w:header="708" w:footer="708" w:gutter="0"/>
@@ -15720,6 +16936,454 @@
 <file path=word/numbering.xml><?xml version="1.0" encoding="utf-8"?>
 <w:numbering xmlns:wpc="http://schemas.microsoft.com/office/word/2010/wordprocessingCanvas" xmlns:cx="http://schemas.microsoft.com/office/drawing/2014/chartex" xmlns:cx1="http://schemas.microsoft.com/office/drawing/2015/9/8/chartex" xmlns:cx2="http://schemas.microsoft.com/office/drawing/2015/10/21/chartex" xmlns:cx3="http://schemas.microsoft.com/office/drawing/2016/5/9/chartex" xmlns:cx4="http://schemas.microsoft.com/office/drawing/2016/5/10/chartex" xmlns:cx5="http://schemas.microsoft.com/office/drawing/2016/5/11/chartex" xmlns:cx6="http://schemas.microsoft.com/office/drawing/2016/5/12/chartex" xmlns:cx7="http://schemas.microsoft.com/office/drawing/2016/5/13/chartex" xmlns:cx8="http://schemas.microsoft.com/office/drawing/2016/5/14/chartex" xmlns:mc="http://schemas.openxmlformats.org/markup-compatibility/2006" xmlns:aink="http://schemas.microsoft.com/office/drawing/2016/ink" xmlns:am3d="http://schemas.microsoft.com/office/drawing/2017/model3d" xmlns:o="urn:schemas-microsoft-com:office:office" xmlns:oel="http://schemas.microsoft.com/office/2019/extlst" xmlns:r="http://schemas.openxmlformats.org/officeDocument/2006/relationships" xmlns:m="http://schemas.openxmlformats.org/officeDocument/2006/math" xmlns:v="urn:schemas-microsoft-com:vml" xmlns:wp14="http://schemas.microsoft.com/office/word/2010/wordprocessingDrawing" xmlns:wp="http://schemas.openxmlformats.org/drawingml/2006/wordprocessingDrawing" xmlns:w10="urn:schemas-microsoft-com:office:word" xmlns:w="http://schemas.openxmlformats.org/wordprocessingml/2006/main" xmlns:w14="http://schemas.microsoft.com/office/word/2010/wordml" xmlns:w15="http://schemas.microsoft.com/office/word/2012/wordml" xmlns:w16cex="http://schemas.microsoft.com/office/word/2018/wordml/cex" xmlns:w16cid="http://schemas.microsoft.com/office/word/2016/wordml/cid" xmlns:w16="http://schemas.microsoft.com/office/word/2018/wordml" xmlns:w16du="http://schemas.microsoft.com/office/word/2023/wordml/word16du" xmlns:w16sdtdh="http://schemas.microsoft.com/office/word/2020/wordml/sdtdatahash" xmlns:w16se="http://schemas.microsoft.com/office/word/2015/wordml/symex" xmlns:wpg="http://schemas.microsoft.com/office/word/2010/wordprocessingGroup" xmlns:wpi="http://schemas.microsoft.com/office/word/2010/wordprocessingInk" xmlns:wne="http://schemas.microsoft.com/office/word/2006/wordml" xmlns:wps="http://schemas.microsoft.com/office/word/2010/wordprocessingShape" mc:Ignorable="w14 w15 w16se w16cid w16 w16cex w16sdtdh wp14">
   <w:abstractNum w:abstractNumId="0" w15:restartNumberingAfterBreak="0">
+    <w:nsid w:val="105A0359"/>
+    <w:multiLevelType w:val="hybridMultilevel"/>
+    <w:tmpl w:val="BABC37F4"/>
+    <w:lvl w:ilvl="0" w:tplc="339AE340">
+      <w:numFmt w:val="bullet"/>
+      <w:lvlText w:val=""/>
+      <w:lvlJc w:val="left"/>
+      <w:pPr>
+        <w:ind w:left="720" w:hanging="360"/>
+      </w:pPr>
+      <w:rPr>
+        <w:rFonts w:ascii="Symbol" w:eastAsiaTheme="minorHAnsi" w:hAnsi="Symbol" w:cstheme="minorBidi" w:hint="default"/>
+      </w:rPr>
+    </w:lvl>
+    <w:lvl w:ilvl="1" w:tplc="08090003" w:tentative="1">
+      <w:start w:val="1"/>
+      <w:numFmt w:val="bullet"/>
+      <w:lvlText w:val="o"/>
+      <w:lvlJc w:val="left"/>
+      <w:pPr>
+        <w:ind w:left="1440" w:hanging="360"/>
+      </w:pPr>
+      <w:rPr>
+        <w:rFonts w:ascii="Courier New" w:hAnsi="Courier New" w:hint="default"/>
+      </w:rPr>
+    </w:lvl>
+    <w:lvl w:ilvl="2" w:tplc="08090005" w:tentative="1">
+      <w:start w:val="1"/>
+      <w:numFmt w:val="bullet"/>
+      <w:lvlText w:val=""/>
+      <w:lvlJc w:val="left"/>
+      <w:pPr>
+        <w:ind w:left="2160" w:hanging="360"/>
+      </w:pPr>
+      <w:rPr>
+        <w:rFonts w:ascii="Wingdings" w:hAnsi="Wingdings" w:hint="default"/>
+      </w:rPr>
+    </w:lvl>
+    <w:lvl w:ilvl="3" w:tplc="08090001" w:tentative="1">
+      <w:start w:val="1"/>
+      <w:numFmt w:val="bullet"/>
+      <w:lvlText w:val=""/>
+      <w:lvlJc w:val="left"/>
+      <w:pPr>
+        <w:ind w:left="2880" w:hanging="360"/>
+      </w:pPr>
+      <w:rPr>
+        <w:rFonts w:ascii="Symbol" w:hAnsi="Symbol" w:hint="default"/>
+      </w:rPr>
+    </w:lvl>
+    <w:lvl w:ilvl="4" w:tplc="08090003" w:tentative="1">
+      <w:start w:val="1"/>
+      <w:numFmt w:val="bullet"/>
+      <w:lvlText w:val="o"/>
+      <w:lvlJc w:val="left"/>
+      <w:pPr>
+        <w:ind w:left="3600" w:hanging="360"/>
+      </w:pPr>
+      <w:rPr>
+        <w:rFonts w:ascii="Courier New" w:hAnsi="Courier New" w:hint="default"/>
+      </w:rPr>
+    </w:lvl>
+    <w:lvl w:ilvl="5" w:tplc="08090005" w:tentative="1">
+      <w:start w:val="1"/>
+      <w:numFmt w:val="bullet"/>
+      <w:lvlText w:val=""/>
+      <w:lvlJc w:val="left"/>
+      <w:pPr>
+        <w:ind w:left="4320" w:hanging="360"/>
+      </w:pPr>
+      <w:rPr>
+        <w:rFonts w:ascii="Wingdings" w:hAnsi="Wingdings" w:hint="default"/>
+      </w:rPr>
+    </w:lvl>
+    <w:lvl w:ilvl="6" w:tplc="08090001" w:tentative="1">
+      <w:start w:val="1"/>
+      <w:numFmt w:val="bullet"/>
+      <w:lvlText w:val=""/>
+      <w:lvlJc w:val="left"/>
+      <w:pPr>
+        <w:ind w:left="5040" w:hanging="360"/>
+      </w:pPr>
+      <w:rPr>
+        <w:rFonts w:ascii="Symbol" w:hAnsi="Symbol" w:hint="default"/>
+      </w:rPr>
+    </w:lvl>
+    <w:lvl w:ilvl="7" w:tplc="08090003" w:tentative="1">
+      <w:start w:val="1"/>
+      <w:numFmt w:val="bullet"/>
+      <w:lvlText w:val="o"/>
+      <w:lvlJc w:val="left"/>
+      <w:pPr>
+        <w:ind w:left="5760" w:hanging="360"/>
+      </w:pPr>
+      <w:rPr>
+        <w:rFonts w:ascii="Courier New" w:hAnsi="Courier New" w:hint="default"/>
+      </w:rPr>
+    </w:lvl>
+    <w:lvl w:ilvl="8" w:tplc="08090005" w:tentative="1">
+      <w:start w:val="1"/>
+      <w:numFmt w:val="bullet"/>
+      <w:lvlText w:val=""/>
+      <w:lvlJc w:val="left"/>
+      <w:pPr>
+        <w:ind w:left="6480" w:hanging="360"/>
+      </w:pPr>
+      <w:rPr>
+        <w:rFonts w:ascii="Wingdings" w:hAnsi="Wingdings" w:hint="default"/>
+      </w:rPr>
+    </w:lvl>
+  </w:abstractNum>
+  <w:abstractNum w:abstractNumId="1" w15:restartNumberingAfterBreak="0">
+    <w:nsid w:val="10A23A9C"/>
+    <w:multiLevelType w:val="hybridMultilevel"/>
+    <w:tmpl w:val="B1882164"/>
+    <w:lvl w:ilvl="0" w:tplc="994C71CA">
+      <w:numFmt w:val="bullet"/>
+      <w:lvlText w:val="-"/>
+      <w:lvlJc w:val="left"/>
+      <w:pPr>
+        <w:ind w:left="720" w:hanging="360"/>
+      </w:pPr>
+      <w:rPr>
+        <w:rFonts w:ascii="Calibri" w:eastAsiaTheme="minorHAnsi" w:hAnsi="Calibri" w:cs="Calibri" w:hint="default"/>
+      </w:rPr>
+    </w:lvl>
+    <w:lvl w:ilvl="1" w:tplc="08090003" w:tentative="1">
+      <w:start w:val="1"/>
+      <w:numFmt w:val="bullet"/>
+      <w:lvlText w:val="o"/>
+      <w:lvlJc w:val="left"/>
+      <w:pPr>
+        <w:ind w:left="1440" w:hanging="360"/>
+      </w:pPr>
+      <w:rPr>
+        <w:rFonts w:ascii="Courier New" w:hAnsi="Courier New" w:hint="default"/>
+      </w:rPr>
+    </w:lvl>
+    <w:lvl w:ilvl="2" w:tplc="08090005" w:tentative="1">
+      <w:start w:val="1"/>
+      <w:numFmt w:val="bullet"/>
+      <w:lvlText w:val=""/>
+      <w:lvlJc w:val="left"/>
+      <w:pPr>
+        <w:ind w:left="2160" w:hanging="360"/>
+      </w:pPr>
+      <w:rPr>
+        <w:rFonts w:ascii="Wingdings" w:hAnsi="Wingdings" w:hint="default"/>
+      </w:rPr>
+    </w:lvl>
+    <w:lvl w:ilvl="3" w:tplc="08090001" w:tentative="1">
+      <w:start w:val="1"/>
+      <w:numFmt w:val="bullet"/>
+      <w:lvlText w:val=""/>
+      <w:lvlJc w:val="left"/>
+      <w:pPr>
+        <w:ind w:left="2880" w:hanging="360"/>
+      </w:pPr>
+      <w:rPr>
+        <w:rFonts w:ascii="Symbol" w:hAnsi="Symbol" w:hint="default"/>
+      </w:rPr>
+    </w:lvl>
+    <w:lvl w:ilvl="4" w:tplc="08090003" w:tentative="1">
+      <w:start w:val="1"/>
+      <w:numFmt w:val="bullet"/>
+      <w:lvlText w:val="o"/>
+      <w:lvlJc w:val="left"/>
+      <w:pPr>
+        <w:ind w:left="3600" w:hanging="360"/>
+      </w:pPr>
+      <w:rPr>
+        <w:rFonts w:ascii="Courier New" w:hAnsi="Courier New" w:hint="default"/>
+      </w:rPr>
+    </w:lvl>
+    <w:lvl w:ilvl="5" w:tplc="08090005" w:tentative="1">
+      <w:start w:val="1"/>
+      <w:numFmt w:val="bullet"/>
+      <w:lvlText w:val=""/>
+      <w:lvlJc w:val="left"/>
+      <w:pPr>
+        <w:ind w:left="4320" w:hanging="360"/>
+      </w:pPr>
+      <w:rPr>
+        <w:rFonts w:ascii="Wingdings" w:hAnsi="Wingdings" w:hint="default"/>
+      </w:rPr>
+    </w:lvl>
+    <w:lvl w:ilvl="6" w:tplc="08090001" w:tentative="1">
+      <w:start w:val="1"/>
+      <w:numFmt w:val="bullet"/>
+      <w:lvlText w:val=""/>
+      <w:lvlJc w:val="left"/>
+      <w:pPr>
+        <w:ind w:left="5040" w:hanging="360"/>
+      </w:pPr>
+      <w:rPr>
+        <w:rFonts w:ascii="Symbol" w:hAnsi="Symbol" w:hint="default"/>
+      </w:rPr>
+    </w:lvl>
+    <w:lvl w:ilvl="7" w:tplc="08090003" w:tentative="1">
+      <w:start w:val="1"/>
+      <w:numFmt w:val="bullet"/>
+      <w:lvlText w:val="o"/>
+      <w:lvlJc w:val="left"/>
+      <w:pPr>
+        <w:ind w:left="5760" w:hanging="360"/>
+      </w:pPr>
+      <w:rPr>
+        <w:rFonts w:ascii="Courier New" w:hAnsi="Courier New" w:hint="default"/>
+      </w:rPr>
+    </w:lvl>
+    <w:lvl w:ilvl="8" w:tplc="08090005" w:tentative="1">
+      <w:start w:val="1"/>
+      <w:numFmt w:val="bullet"/>
+      <w:lvlText w:val=""/>
+      <w:lvlJc w:val="left"/>
+      <w:pPr>
+        <w:ind w:left="6480" w:hanging="360"/>
+      </w:pPr>
+      <w:rPr>
+        <w:rFonts w:ascii="Wingdings" w:hAnsi="Wingdings" w:hint="default"/>
+      </w:rPr>
+    </w:lvl>
+  </w:abstractNum>
+  <w:abstractNum w:abstractNumId="2" w15:restartNumberingAfterBreak="0">
+    <w:nsid w:val="25DF10A7"/>
+    <w:multiLevelType w:val="hybridMultilevel"/>
+    <w:tmpl w:val="383A8E9C"/>
+    <w:lvl w:ilvl="0" w:tplc="68920F1E">
+      <w:numFmt w:val="bullet"/>
+      <w:lvlText w:val="-"/>
+      <w:lvlJc w:val="left"/>
+      <w:pPr>
+        <w:ind w:left="720" w:hanging="360"/>
+      </w:pPr>
+      <w:rPr>
+        <w:rFonts w:ascii="Calibri" w:eastAsiaTheme="minorHAnsi" w:hAnsi="Calibri" w:cs="Calibri" w:hint="default"/>
+      </w:rPr>
+    </w:lvl>
+    <w:lvl w:ilvl="1" w:tplc="08090003" w:tentative="1">
+      <w:start w:val="1"/>
+      <w:numFmt w:val="bullet"/>
+      <w:lvlText w:val="o"/>
+      <w:lvlJc w:val="left"/>
+      <w:pPr>
+        <w:ind w:left="1440" w:hanging="360"/>
+      </w:pPr>
+      <w:rPr>
+        <w:rFonts w:ascii="Courier New" w:hAnsi="Courier New" w:hint="default"/>
+      </w:rPr>
+    </w:lvl>
+    <w:lvl w:ilvl="2" w:tplc="08090005" w:tentative="1">
+      <w:start w:val="1"/>
+      <w:numFmt w:val="bullet"/>
+      <w:lvlText w:val=""/>
+      <w:lvlJc w:val="left"/>
+      <w:pPr>
+        <w:ind w:left="2160" w:hanging="360"/>
+      </w:pPr>
+      <w:rPr>
+        <w:rFonts w:ascii="Wingdings" w:hAnsi="Wingdings" w:hint="default"/>
+      </w:rPr>
+    </w:lvl>
+    <w:lvl w:ilvl="3" w:tplc="08090001" w:tentative="1">
+      <w:start w:val="1"/>
+      <w:numFmt w:val="bullet"/>
+      <w:lvlText w:val=""/>
+      <w:lvlJc w:val="left"/>
+      <w:pPr>
+        <w:ind w:left="2880" w:hanging="360"/>
+      </w:pPr>
+      <w:rPr>
+        <w:rFonts w:ascii="Symbol" w:hAnsi="Symbol" w:hint="default"/>
+      </w:rPr>
+    </w:lvl>
+    <w:lvl w:ilvl="4" w:tplc="08090003" w:tentative="1">
+      <w:start w:val="1"/>
+      <w:numFmt w:val="bullet"/>
+      <w:lvlText w:val="o"/>
+      <w:lvlJc w:val="left"/>
+      <w:pPr>
+        <w:ind w:left="3600" w:hanging="360"/>
+      </w:pPr>
+      <w:rPr>
+        <w:rFonts w:ascii="Courier New" w:hAnsi="Courier New" w:hint="default"/>
+      </w:rPr>
+    </w:lvl>
+    <w:lvl w:ilvl="5" w:tplc="08090005" w:tentative="1">
+      <w:start w:val="1"/>
+      <w:numFmt w:val="bullet"/>
+      <w:lvlText w:val=""/>
+      <w:lvlJc w:val="left"/>
+      <w:pPr>
+        <w:ind w:left="4320" w:hanging="360"/>
+      </w:pPr>
+      <w:rPr>
+        <w:rFonts w:ascii="Wingdings" w:hAnsi="Wingdings" w:hint="default"/>
+      </w:rPr>
+    </w:lvl>
+    <w:lvl w:ilvl="6" w:tplc="08090001" w:tentative="1">
+      <w:start w:val="1"/>
+      <w:numFmt w:val="bullet"/>
+      <w:lvlText w:val=""/>
+      <w:lvlJc w:val="left"/>
+      <w:pPr>
+        <w:ind w:left="5040" w:hanging="360"/>
+      </w:pPr>
+      <w:rPr>
+        <w:rFonts w:ascii="Symbol" w:hAnsi="Symbol" w:hint="default"/>
+      </w:rPr>
+    </w:lvl>
+    <w:lvl w:ilvl="7" w:tplc="08090003" w:tentative="1">
+      <w:start w:val="1"/>
+      <w:numFmt w:val="bullet"/>
+      <w:lvlText w:val="o"/>
+      <w:lvlJc w:val="left"/>
+      <w:pPr>
+        <w:ind w:left="5760" w:hanging="360"/>
+      </w:pPr>
+      <w:rPr>
+        <w:rFonts w:ascii="Courier New" w:hAnsi="Courier New" w:hint="default"/>
+      </w:rPr>
+    </w:lvl>
+    <w:lvl w:ilvl="8" w:tplc="08090005" w:tentative="1">
+      <w:start w:val="1"/>
+      <w:numFmt w:val="bullet"/>
+      <w:lvlText w:val=""/>
+      <w:lvlJc w:val="left"/>
+      <w:pPr>
+        <w:ind w:left="6480" w:hanging="360"/>
+      </w:pPr>
+      <w:rPr>
+        <w:rFonts w:ascii="Wingdings" w:hAnsi="Wingdings" w:hint="default"/>
+      </w:rPr>
+    </w:lvl>
+  </w:abstractNum>
+  <w:abstractNum w:abstractNumId="3" w15:restartNumberingAfterBreak="0">
+    <w:nsid w:val="33591C95"/>
+    <w:multiLevelType w:val="hybridMultilevel"/>
+    <w:tmpl w:val="240423EC"/>
+    <w:lvl w:ilvl="0" w:tplc="AE8842AC">
+      <w:numFmt w:val="bullet"/>
+      <w:lvlText w:val=""/>
+      <w:lvlJc w:val="left"/>
+      <w:pPr>
+        <w:ind w:left="720" w:hanging="360"/>
+      </w:pPr>
+      <w:rPr>
+        <w:rFonts w:ascii="Symbol" w:eastAsiaTheme="minorHAnsi" w:hAnsi="Symbol" w:cstheme="minorBidi" w:hint="default"/>
+      </w:rPr>
+    </w:lvl>
+    <w:lvl w:ilvl="1" w:tplc="08090003" w:tentative="1">
+      <w:start w:val="1"/>
+      <w:numFmt w:val="bullet"/>
+      <w:lvlText w:val="o"/>
+      <w:lvlJc w:val="left"/>
+      <w:pPr>
+        <w:ind w:left="1440" w:hanging="360"/>
+      </w:pPr>
+      <w:rPr>
+        <w:rFonts w:ascii="Courier New" w:hAnsi="Courier New" w:hint="default"/>
+      </w:rPr>
+    </w:lvl>
+    <w:lvl w:ilvl="2" w:tplc="08090005" w:tentative="1">
+      <w:start w:val="1"/>
+      <w:numFmt w:val="bullet"/>
+      <w:lvlText w:val=""/>
+      <w:lvlJc w:val="left"/>
+      <w:pPr>
+        <w:ind w:left="2160" w:hanging="360"/>
+      </w:pPr>
+      <w:rPr>
+        <w:rFonts w:ascii="Wingdings" w:hAnsi="Wingdings" w:hint="default"/>
+      </w:rPr>
+    </w:lvl>
+    <w:lvl w:ilvl="3" w:tplc="08090001" w:tentative="1">
+      <w:start w:val="1"/>
+      <w:numFmt w:val="bullet"/>
+      <w:lvlText w:val=""/>
+      <w:lvlJc w:val="left"/>
+      <w:pPr>
+        <w:ind w:left="2880" w:hanging="360"/>
+      </w:pPr>
+      <w:rPr>
+        <w:rFonts w:ascii="Symbol" w:hAnsi="Symbol" w:hint="default"/>
+      </w:rPr>
+    </w:lvl>
+    <w:lvl w:ilvl="4" w:tplc="08090003" w:tentative="1">
+      <w:start w:val="1"/>
+      <w:numFmt w:val="bullet"/>
+      <w:lvlText w:val="o"/>
+      <w:lvlJc w:val="left"/>
+      <w:pPr>
+        <w:ind w:left="3600" w:hanging="360"/>
+      </w:pPr>
+      <w:rPr>
+        <w:rFonts w:ascii="Courier New" w:hAnsi="Courier New" w:hint="default"/>
+      </w:rPr>
+    </w:lvl>
+    <w:lvl w:ilvl="5" w:tplc="08090005" w:tentative="1">
+      <w:start w:val="1"/>
+      <w:numFmt w:val="bullet"/>
+      <w:lvlText w:val=""/>
+      <w:lvlJc w:val="left"/>
+      <w:pPr>
+        <w:ind w:left="4320" w:hanging="360"/>
+      </w:pPr>
+      <w:rPr>
+        <w:rFonts w:ascii="Wingdings" w:hAnsi="Wingdings" w:hint="default"/>
+      </w:rPr>
+    </w:lvl>
+    <w:lvl w:ilvl="6" w:tplc="08090001" w:tentative="1">
+      <w:start w:val="1"/>
+      <w:numFmt w:val="bullet"/>
+      <w:lvlText w:val=""/>
+      <w:lvlJc w:val="left"/>
+      <w:pPr>
+        <w:ind w:left="5040" w:hanging="360"/>
+      </w:pPr>
+      <w:rPr>
+        <w:rFonts w:ascii="Symbol" w:hAnsi="Symbol" w:hint="default"/>
+      </w:rPr>
+    </w:lvl>
+    <w:lvl w:ilvl="7" w:tplc="08090003" w:tentative="1">
+      <w:start w:val="1"/>
+      <w:numFmt w:val="bullet"/>
+      <w:lvlText w:val="o"/>
+      <w:lvlJc w:val="left"/>
+      <w:pPr>
+        <w:ind w:left="5760" w:hanging="360"/>
+      </w:pPr>
+      <w:rPr>
+        <w:rFonts w:ascii="Courier New" w:hAnsi="Courier New" w:hint="default"/>
+      </w:rPr>
+    </w:lvl>
+    <w:lvl w:ilvl="8" w:tplc="08090005" w:tentative="1">
+      <w:start w:val="1"/>
+      <w:numFmt w:val="bullet"/>
+      <w:lvlText w:val=""/>
+      <w:lvlJc w:val="left"/>
+      <w:pPr>
+        <w:ind w:left="6480" w:hanging="360"/>
+      </w:pPr>
+      <w:rPr>
+        <w:rFonts w:ascii="Wingdings" w:hAnsi="Wingdings" w:hint="default"/>
+      </w:rPr>
+    </w:lvl>
+  </w:abstractNum>
+  <w:abstractNum w:abstractNumId="4" w15:restartNumberingAfterBreak="0">
     <w:nsid w:val="796F7259"/>
     <w:multiLevelType w:val="hybridMultilevel"/>
     <w:tmpl w:val="4DFACFA8"/>
@@ -15808,7 +17472,7 @@
       </w:pPr>
     </w:lvl>
   </w:abstractNum>
-  <w:abstractNum w:abstractNumId="1" w15:restartNumberingAfterBreak="0">
+  <w:abstractNum w:abstractNumId="5" w15:restartNumberingAfterBreak="0">
     <w:nsid w:val="7C8C618B"/>
     <w:multiLevelType w:val="hybridMultilevel"/>
     <w:tmpl w:val="91643FE8"/>
@@ -15898,10 +17562,22 @@
     </w:lvl>
   </w:abstractNum>
   <w:num w:numId="1" w16cid:durableId="977106635">
+    <w:abstractNumId w:val="5"/>
+  </w:num>
+  <w:num w:numId="2" w16cid:durableId="157624997">
+    <w:abstractNumId w:val="4"/>
+  </w:num>
+  <w:num w:numId="3" w16cid:durableId="778064956">
+    <w:abstractNumId w:val="3"/>
+  </w:num>
+  <w:num w:numId="4" w16cid:durableId="1797092668">
     <w:abstractNumId w:val="1"/>
   </w:num>
-  <w:num w:numId="2" w16cid:durableId="157624997">
+  <w:num w:numId="5" w16cid:durableId="393166492">
     <w:abstractNumId w:val="0"/>
+  </w:num>
+  <w:num w:numId="6" w16cid:durableId="1535577162">
+    <w:abstractNumId w:val="2"/>
   </w:num>
 </w:numbering>
 </file>

</xml_diff>